<commit_message>
Adding examples for python generators and images
</commit_message>
<xml_diff>
--- a/Python_Notes.docx
+++ b/Python_Notes.docx
@@ -3384,6 +3384,811 @@
         <w:t xml:space="preserve"> To concatenate invoke join on empty text.</w:t>
       </w:r>
     </w:p>
+    <w:p>
+      <w:pPr>
+        <w:spacing w:after="0"/>
+      </w:pPr>
+      <w:r>
+        <w:t>Dictionary:</w:t>
+      </w:r>
+    </w:p>
+    <w:p>
+      <w:pPr>
+        <w:spacing w:after="0"/>
+      </w:pPr>
+      <w:r>
+        <w:t>The keys in a dictionary must be immutable and the values in a dictionary may be mutable.</w:t>
+      </w:r>
+    </w:p>
+    <w:p>
+      <w:pPr>
+        <w:spacing w:after="0"/>
+      </w:pPr>
+    </w:p>
+    <w:p>
+      <w:pPr>
+        <w:spacing w:after="0"/>
+      </w:pPr>
+      <w:r>
+        <w:t xml:space="preserve">For </w:t>
+      </w:r>
+      <w:proofErr w:type="gramStart"/>
+      <w:r>
+        <w:t>Example</w:t>
+      </w:r>
+      <w:proofErr w:type="gramEnd"/>
+      <w:r>
+        <w:t xml:space="preserve"> ex48.py the output is given as:</w:t>
+      </w:r>
+    </w:p>
+    <w:p>
+      <w:pPr>
+        <w:spacing w:after="0"/>
+      </w:pPr>
+      <w:r>
+        <w:rPr>
+          <w:noProof/>
+        </w:rPr>
+        <w:drawing>
+          <wp:inline distT="0" distB="0" distL="0" distR="0" wp14:anchorId="155FA9D4" wp14:editId="7D8BD772">
+            <wp:extent cx="2390775" cy="1543050"/>
+            <wp:effectExtent l="0" t="0" r="9525" b="0"/>
+            <wp:docPr id="3" name="Picture 3"/>
+            <wp:cNvGraphicFramePr>
+              <a:graphicFrameLocks xmlns:a="http://schemas.openxmlformats.org/drawingml/2006/main" noChangeAspect="1"/>
+            </wp:cNvGraphicFramePr>
+            <a:graphic xmlns:a="http://schemas.openxmlformats.org/drawingml/2006/main">
+              <a:graphicData uri="http://schemas.openxmlformats.org/drawingml/2006/picture">
+                <pic:pic xmlns:pic="http://schemas.openxmlformats.org/drawingml/2006/picture">
+                  <pic:nvPicPr>
+                    <pic:cNvPr id="0" name="Picture 3"/>
+                    <pic:cNvPicPr>
+                      <a:picLocks noChangeAspect="1" noChangeArrowheads="1"/>
+                    </pic:cNvPicPr>
+                  </pic:nvPicPr>
+                  <pic:blipFill>
+                    <a:blip r:embed="rId9">
+                      <a:extLst>
+                        <a:ext uri="{28A0092B-C50C-407E-A947-70E740481C1C}">
+                          <a14:useLocalDpi xmlns:a14="http://schemas.microsoft.com/office/drawing/2010/main" val="0"/>
+                        </a:ext>
+                      </a:extLst>
+                    </a:blip>
+                    <a:srcRect/>
+                    <a:stretch>
+                      <a:fillRect/>
+                    </a:stretch>
+                  </pic:blipFill>
+                  <pic:spPr bwMode="auto">
+                    <a:xfrm>
+                      <a:off x="0" y="0"/>
+                      <a:ext cx="2390775" cy="1543050"/>
+                    </a:xfrm>
+                    <a:prstGeom prst="rect">
+                      <a:avLst/>
+                    </a:prstGeom>
+                    <a:noFill/>
+                    <a:ln>
+                      <a:noFill/>
+                    </a:ln>
+                  </pic:spPr>
+                </pic:pic>
+              </a:graphicData>
+            </a:graphic>
+          </wp:inline>
+        </w:drawing>
+      </w:r>
+    </w:p>
+    <w:p>
+      <w:pPr>
+        <w:spacing w:after="0"/>
+      </w:pPr>
+      <w:r>
+        <w:lastRenderedPageBreak/>
+        <w:t>Exception handling in python: Except-block can capture the exception. Avoid catching programming errors.</w:t>
+      </w:r>
+      <w:r>
+        <w:t xml:space="preserve"> Signal exceptional conditions with raise. raise without an argument re-raises the current exception.</w:t>
+      </w:r>
+      <w:r>
+        <w:t xml:space="preserve"> </w:t>
+      </w:r>
+      <w:proofErr w:type="gramStart"/>
+      <w:r>
+        <w:t>Generally</w:t>
+      </w:r>
+      <w:proofErr w:type="gramEnd"/>
+      <w:r>
+        <w:t xml:space="preserve"> don’t catch </w:t>
+      </w:r>
+      <w:proofErr w:type="spellStart"/>
+      <w:r>
+        <w:t>TypeError</w:t>
+      </w:r>
+      <w:proofErr w:type="spellEnd"/>
+      <w:r>
+        <w:t>.</w:t>
+      </w:r>
+      <w:r>
+        <w:t xml:space="preserve"> Use </w:t>
+      </w:r>
+      <w:proofErr w:type="gramStart"/>
+      <w:r>
+        <w:t>str(</w:t>
+      </w:r>
+      <w:proofErr w:type="gramEnd"/>
+      <w:r>
+        <w:t>) to convert exceptions to strings.</w:t>
+      </w:r>
+      <w:r>
+        <w:t xml:space="preserve"> Prefer built-in exception types when possible.</w:t>
+      </w:r>
+      <w:r>
+        <w:t xml:space="preserve"> Use try…finally for </w:t>
+      </w:r>
+      <w:proofErr w:type="spellStart"/>
+      <w:r>
+        <w:t>cleanup</w:t>
+      </w:r>
+      <w:proofErr w:type="spellEnd"/>
+      <w:r>
+        <w:t xml:space="preserve"> actions.</w:t>
+      </w:r>
+      <w:r>
+        <w:t xml:space="preserve"> Implement platform-specific actions with </w:t>
+      </w:r>
+      <w:proofErr w:type="spellStart"/>
+      <w:r>
+        <w:t>ImportError</w:t>
+      </w:r>
+      <w:proofErr w:type="spellEnd"/>
+      <w:r>
+        <w:t xml:space="preserve"> and EAFP</w:t>
+      </w:r>
+      <w:r>
+        <w:t xml:space="preserve">. </w:t>
+      </w:r>
+    </w:p>
+    <w:p>
+      <w:pPr>
+        <w:spacing w:after="0"/>
+      </w:pPr>
+    </w:p>
+    <w:p>
+      <w:pPr>
+        <w:spacing w:after="0"/>
+      </w:pPr>
+      <w:r>
+        <w:t xml:space="preserve">List comprehension syntax: [expr(item) for item in </w:t>
+      </w:r>
+      <w:proofErr w:type="spellStart"/>
+      <w:r>
+        <w:t>iterable</w:t>
+      </w:r>
+      <w:proofErr w:type="spellEnd"/>
+      <w:r>
+        <w:t>]. The example can be found in the code snippet given below:</w:t>
+      </w:r>
+    </w:p>
+    <w:p>
+      <w:pPr>
+        <w:spacing w:after="0"/>
+      </w:pPr>
+      <w:r>
+        <w:rPr>
+          <w:noProof/>
+        </w:rPr>
+        <w:drawing>
+          <wp:inline distT="0" distB="0" distL="0" distR="0" wp14:anchorId="62AE869A" wp14:editId="2B545B4B">
+            <wp:extent cx="5734050" cy="752475"/>
+            <wp:effectExtent l="0" t="0" r="0" b="9525"/>
+            <wp:docPr id="4" name="Picture 4"/>
+            <wp:cNvGraphicFramePr>
+              <a:graphicFrameLocks xmlns:a="http://schemas.openxmlformats.org/drawingml/2006/main" noChangeAspect="1"/>
+            </wp:cNvGraphicFramePr>
+            <a:graphic xmlns:a="http://schemas.openxmlformats.org/drawingml/2006/main">
+              <a:graphicData uri="http://schemas.openxmlformats.org/drawingml/2006/picture">
+                <pic:pic xmlns:pic="http://schemas.openxmlformats.org/drawingml/2006/picture">
+                  <pic:nvPicPr>
+                    <pic:cNvPr id="0" name="Picture 4"/>
+                    <pic:cNvPicPr>
+                      <a:picLocks noChangeAspect="1" noChangeArrowheads="1"/>
+                    </pic:cNvPicPr>
+                  </pic:nvPicPr>
+                  <pic:blipFill>
+                    <a:blip r:embed="rId10">
+                      <a:extLst>
+                        <a:ext uri="{28A0092B-C50C-407E-A947-70E740481C1C}">
+                          <a14:useLocalDpi xmlns:a14="http://schemas.microsoft.com/office/drawing/2010/main" val="0"/>
+                        </a:ext>
+                      </a:extLst>
+                    </a:blip>
+                    <a:srcRect/>
+                    <a:stretch>
+                      <a:fillRect/>
+                    </a:stretch>
+                  </pic:blipFill>
+                  <pic:spPr bwMode="auto">
+                    <a:xfrm>
+                      <a:off x="0" y="0"/>
+                      <a:ext cx="5734050" cy="752475"/>
+                    </a:xfrm>
+                    <a:prstGeom prst="rect">
+                      <a:avLst/>
+                    </a:prstGeom>
+                    <a:noFill/>
+                    <a:ln>
+                      <a:noFill/>
+                    </a:ln>
+                  </pic:spPr>
+                </pic:pic>
+              </a:graphicData>
+            </a:graphic>
+          </wp:inline>
+        </w:drawing>
+      </w:r>
+    </w:p>
+    <w:p>
+      <w:pPr>
+        <w:spacing w:after="0"/>
+      </w:pPr>
+    </w:p>
+    <w:p>
+      <w:pPr>
+        <w:spacing w:after="0"/>
+      </w:pPr>
+      <w:proofErr w:type="spellStart"/>
+      <w:r>
+        <w:t>Dict</w:t>
+      </w:r>
+      <w:proofErr w:type="spellEnd"/>
+      <w:r>
+        <w:t xml:space="preserve"> comprehension syntax: </w:t>
+      </w:r>
+    </w:p>
+    <w:p>
+      <w:pPr>
+        <w:spacing w:after="0"/>
+      </w:pPr>
+      <w:r>
+        <w:t>{</w:t>
+      </w:r>
+    </w:p>
+    <w:p>
+      <w:pPr>
+        <w:spacing w:after="0"/>
+      </w:pPr>
+      <w:r>
+        <w:tab/>
+      </w:r>
+      <w:proofErr w:type="spellStart"/>
+      <w:r>
+        <w:t>Key_expr</w:t>
+      </w:r>
+      <w:proofErr w:type="spellEnd"/>
+      <w:r>
+        <w:t xml:space="preserve">(item): </w:t>
+      </w:r>
+      <w:proofErr w:type="spellStart"/>
+      <w:r>
+        <w:t>value_expr</w:t>
+      </w:r>
+      <w:proofErr w:type="spellEnd"/>
+      <w:r>
+        <w:t>(item)</w:t>
+      </w:r>
+    </w:p>
+    <w:p>
+      <w:pPr>
+        <w:spacing w:after="0"/>
+        <w:ind w:firstLine="720"/>
+      </w:pPr>
+      <w:r>
+        <w:t xml:space="preserve">for item in </w:t>
+      </w:r>
+      <w:proofErr w:type="spellStart"/>
+      <w:r>
+        <w:t>iterable</w:t>
+      </w:r>
+      <w:proofErr w:type="spellEnd"/>
+    </w:p>
+    <w:p>
+      <w:pPr>
+        <w:spacing w:after="0"/>
+      </w:pPr>
+      <w:r>
+        <w:t>}</w:t>
+      </w:r>
+    </w:p>
+    <w:p>
+      <w:pPr>
+        <w:spacing w:after="0"/>
+      </w:pPr>
+    </w:p>
+    <w:p>
+      <w:pPr>
+        <w:spacing w:after="0"/>
+      </w:pPr>
+      <w:r>
+        <w:t xml:space="preserve">Iteration Protocols in python: </w:t>
+      </w:r>
+    </w:p>
+    <w:p>
+      <w:pPr>
+        <w:spacing w:after="0"/>
+      </w:pPr>
+      <w:proofErr w:type="spellStart"/>
+      <w:r>
+        <w:t>Iterable</w:t>
+      </w:r>
+      <w:proofErr w:type="spellEnd"/>
+      <w:r>
+        <w:t xml:space="preserve">: Can be passed to </w:t>
+      </w:r>
+      <w:proofErr w:type="spellStart"/>
+      <w:proofErr w:type="gramStart"/>
+      <w:r>
+        <w:t>iter</w:t>
+      </w:r>
+      <w:proofErr w:type="spellEnd"/>
+      <w:r>
+        <w:t>(</w:t>
+      </w:r>
+      <w:proofErr w:type="gramEnd"/>
+      <w:r>
+        <w:t>) to produce an iterator</w:t>
+      </w:r>
+    </w:p>
+    <w:p>
+      <w:pPr>
+        <w:spacing w:after="0"/>
+      </w:pPr>
+      <w:r>
+        <w:t xml:space="preserve">Iterator: Can be passed to </w:t>
+      </w:r>
+      <w:proofErr w:type="gramStart"/>
+      <w:r>
+        <w:t>next(</w:t>
+      </w:r>
+      <w:proofErr w:type="gramEnd"/>
+      <w:r>
+        <w:t>) to get the next value in the sequence</w:t>
+      </w:r>
+    </w:p>
+    <w:p>
+      <w:pPr>
+        <w:spacing w:after="0"/>
+      </w:pPr>
+      <w:r>
+        <w:t xml:space="preserve">The </w:t>
+      </w:r>
+      <w:proofErr w:type="spellStart"/>
+      <w:r>
+        <w:t>repl</w:t>
+      </w:r>
+      <w:proofErr w:type="spellEnd"/>
+      <w:r>
+        <w:t xml:space="preserve"> activity is shown below:</w:t>
+      </w:r>
+    </w:p>
+    <w:p>
+      <w:pPr>
+        <w:spacing w:after="0"/>
+      </w:pPr>
+      <w:r>
+        <w:rPr>
+          <w:noProof/>
+        </w:rPr>
+        <w:drawing>
+          <wp:inline distT="0" distB="0" distL="0" distR="0" wp14:anchorId="14B55DB6" wp14:editId="63E4904D">
+            <wp:extent cx="5734050" cy="3552825"/>
+            <wp:effectExtent l="0" t="0" r="0" b="9525"/>
+            <wp:docPr id="5" name="Picture 5"/>
+            <wp:cNvGraphicFramePr>
+              <a:graphicFrameLocks xmlns:a="http://schemas.openxmlformats.org/drawingml/2006/main" noChangeAspect="1"/>
+            </wp:cNvGraphicFramePr>
+            <a:graphic xmlns:a="http://schemas.openxmlformats.org/drawingml/2006/main">
+              <a:graphicData uri="http://schemas.openxmlformats.org/drawingml/2006/picture">
+                <pic:pic xmlns:pic="http://schemas.openxmlformats.org/drawingml/2006/picture">
+                  <pic:nvPicPr>
+                    <pic:cNvPr id="0" name="Picture 5"/>
+                    <pic:cNvPicPr>
+                      <a:picLocks noChangeAspect="1" noChangeArrowheads="1"/>
+                    </pic:cNvPicPr>
+                  </pic:nvPicPr>
+                  <pic:blipFill>
+                    <a:blip r:embed="rId11">
+                      <a:extLst>
+                        <a:ext uri="{28A0092B-C50C-407E-A947-70E740481C1C}">
+                          <a14:useLocalDpi xmlns:a14="http://schemas.microsoft.com/office/drawing/2010/main" val="0"/>
+                        </a:ext>
+                      </a:extLst>
+                    </a:blip>
+                    <a:srcRect/>
+                    <a:stretch>
+                      <a:fillRect/>
+                    </a:stretch>
+                  </pic:blipFill>
+                  <pic:spPr bwMode="auto">
+                    <a:xfrm>
+                      <a:off x="0" y="0"/>
+                      <a:ext cx="5734050" cy="3552825"/>
+                    </a:xfrm>
+                    <a:prstGeom prst="rect">
+                      <a:avLst/>
+                    </a:prstGeom>
+                    <a:noFill/>
+                    <a:ln>
+                      <a:noFill/>
+                    </a:ln>
+                  </pic:spPr>
+                </pic:pic>
+              </a:graphicData>
+            </a:graphic>
+          </wp:inline>
+        </w:drawing>
+      </w:r>
+    </w:p>
+    <w:p>
+      <w:pPr>
+        <w:spacing w:after="0"/>
+      </w:pPr>
+    </w:p>
+    <w:p>
+      <w:pPr>
+        <w:spacing w:after="0"/>
+      </w:pPr>
+      <w:r>
+        <w:t>The generator and yield in python can be explained by REPL below:</w:t>
+      </w:r>
+    </w:p>
+    <w:p>
+      <w:pPr>
+        <w:spacing w:after="0"/>
+      </w:pPr>
+      <w:r>
+        <w:rPr>
+          <w:noProof/>
+        </w:rPr>
+        <w:lastRenderedPageBreak/>
+        <w:drawing>
+          <wp:inline distT="0" distB="0" distL="0" distR="0" wp14:anchorId="1F8E0B46" wp14:editId="625DF8F9">
+            <wp:extent cx="3667125" cy="3333750"/>
+            <wp:effectExtent l="0" t="0" r="9525" b="0"/>
+            <wp:docPr id="6" name="Picture 6"/>
+            <wp:cNvGraphicFramePr>
+              <a:graphicFrameLocks xmlns:a="http://schemas.openxmlformats.org/drawingml/2006/main" noChangeAspect="1"/>
+            </wp:cNvGraphicFramePr>
+            <a:graphic xmlns:a="http://schemas.openxmlformats.org/drawingml/2006/main">
+              <a:graphicData uri="http://schemas.openxmlformats.org/drawingml/2006/picture">
+                <pic:pic xmlns:pic="http://schemas.openxmlformats.org/drawingml/2006/picture">
+                  <pic:nvPicPr>
+                    <pic:cNvPr id="0" name="Picture 6"/>
+                    <pic:cNvPicPr>
+                      <a:picLocks noChangeAspect="1" noChangeArrowheads="1"/>
+                    </pic:cNvPicPr>
+                  </pic:nvPicPr>
+                  <pic:blipFill>
+                    <a:blip r:embed="rId12">
+                      <a:extLst>
+                        <a:ext uri="{28A0092B-C50C-407E-A947-70E740481C1C}">
+                          <a14:useLocalDpi xmlns:a14="http://schemas.microsoft.com/office/drawing/2010/main" val="0"/>
+                        </a:ext>
+                      </a:extLst>
+                    </a:blip>
+                    <a:srcRect/>
+                    <a:stretch>
+                      <a:fillRect/>
+                    </a:stretch>
+                  </pic:blipFill>
+                  <pic:spPr bwMode="auto">
+                    <a:xfrm>
+                      <a:off x="0" y="0"/>
+                      <a:ext cx="3667125" cy="3333750"/>
+                    </a:xfrm>
+                    <a:prstGeom prst="rect">
+                      <a:avLst/>
+                    </a:prstGeom>
+                    <a:noFill/>
+                    <a:ln>
+                      <a:noFill/>
+                    </a:ln>
+                  </pic:spPr>
+                </pic:pic>
+              </a:graphicData>
+            </a:graphic>
+          </wp:inline>
+        </w:drawing>
+      </w:r>
+    </w:p>
+    <w:p>
+      <w:pPr>
+        <w:spacing w:after="0"/>
+      </w:pPr>
+      <w:r>
+        <w:t>Generators only do enough work to produce requested data.</w:t>
+      </w:r>
+      <w:r>
+        <w:t xml:space="preserve"> This allows generators to model infinite (or just very large) sequences.</w:t>
+      </w:r>
+    </w:p>
+    <w:p>
+      <w:pPr>
+        <w:spacing w:after="0"/>
+      </w:pPr>
+    </w:p>
+    <w:p>
+      <w:pPr>
+        <w:spacing w:after="0"/>
+      </w:pPr>
+      <w:r>
+        <w:t>Generator Expressions are very similar to list comprehensions:</w:t>
+      </w:r>
+    </w:p>
+    <w:p>
+      <w:pPr>
+        <w:spacing w:after="0"/>
+      </w:pPr>
+      <w:r>
+        <w:t xml:space="preserve">(expr(item) for item in </w:t>
+      </w:r>
+      <w:proofErr w:type="spellStart"/>
+      <w:r>
+        <w:t>iterable</w:t>
+      </w:r>
+      <w:proofErr w:type="spellEnd"/>
+      <w:r>
+        <w:t>)</w:t>
+      </w:r>
+    </w:p>
+    <w:p>
+      <w:pPr>
+        <w:spacing w:after="0"/>
+      </w:pPr>
+      <w:r>
+        <w:t>To recreate a generator from a generator expression, you must execute the expression again.</w:t>
+      </w:r>
+    </w:p>
+    <w:p>
+      <w:pPr>
+        <w:spacing w:after="0"/>
+      </w:pPr>
+      <w:r>
+        <w:t xml:space="preserve">The </w:t>
+      </w:r>
+      <w:proofErr w:type="spellStart"/>
+      <w:r>
+        <w:t>itertools</w:t>
+      </w:r>
+      <w:proofErr w:type="spellEnd"/>
+      <w:r>
+        <w:t xml:space="preserve"> library provide many methods for iterating in a </w:t>
+      </w:r>
+      <w:proofErr w:type="gramStart"/>
+      <w:r>
+        <w:t>structure(</w:t>
+      </w:r>
+      <w:proofErr w:type="gramEnd"/>
+      <w:r>
+        <w:t xml:space="preserve">list, set, </w:t>
+      </w:r>
+      <w:proofErr w:type="spellStart"/>
+      <w:r>
+        <w:t>dict</w:t>
+      </w:r>
+      <w:proofErr w:type="spellEnd"/>
+      <w:r>
+        <w:t>, tuple) in Python.</w:t>
+      </w:r>
+    </w:p>
+    <w:p>
+      <w:pPr>
+        <w:spacing w:after="0"/>
+      </w:pPr>
+      <w:r>
+        <w:t>The other</w:t>
+      </w:r>
+      <w:r>
+        <w:t xml:space="preserve"> </w:t>
+      </w:r>
+      <w:r>
+        <w:t>important methods for iterators are:</w:t>
+      </w:r>
+    </w:p>
+    <w:p>
+      <w:pPr>
+        <w:pStyle w:val="ListParagraph"/>
+        <w:numPr>
+          <w:ilvl w:val="0"/>
+          <w:numId w:val="5"/>
+        </w:numPr>
+        <w:spacing w:after="0"/>
+      </w:pPr>
+      <w:proofErr w:type="gramStart"/>
+      <w:r>
+        <w:t>any(</w:t>
+      </w:r>
+      <w:proofErr w:type="gramEnd"/>
+      <w:r>
+        <w:t>) – Determines If any elements in a series are true</w:t>
+      </w:r>
+    </w:p>
+    <w:p>
+      <w:pPr>
+        <w:pStyle w:val="ListParagraph"/>
+        <w:numPr>
+          <w:ilvl w:val="0"/>
+          <w:numId w:val="5"/>
+        </w:numPr>
+        <w:spacing w:after="0"/>
+      </w:pPr>
+      <w:proofErr w:type="gramStart"/>
+      <w:r>
+        <w:t>all(</w:t>
+      </w:r>
+      <w:proofErr w:type="gramEnd"/>
+      <w:r>
+        <w:t>) – Determines if all elements in a series are true</w:t>
+      </w:r>
+    </w:p>
+    <w:p>
+      <w:pPr>
+        <w:pStyle w:val="ListParagraph"/>
+        <w:numPr>
+          <w:ilvl w:val="0"/>
+          <w:numId w:val="5"/>
+        </w:numPr>
+        <w:spacing w:after="0"/>
+      </w:pPr>
+      <w:proofErr w:type="gramStart"/>
+      <w:r>
+        <w:t>zip(</w:t>
+      </w:r>
+      <w:proofErr w:type="gramEnd"/>
+      <w:r>
+        <w:t xml:space="preserve">) – Synchronize iteration across two or more </w:t>
+      </w:r>
+      <w:proofErr w:type="spellStart"/>
+      <w:r>
+        <w:t>iterables</w:t>
+      </w:r>
+      <w:proofErr w:type="spellEnd"/>
+    </w:p>
+    <w:p>
+      <w:pPr>
+        <w:spacing w:after="0"/>
+      </w:pPr>
+    </w:p>
+    <w:p>
+      <w:pPr>
+        <w:spacing w:after="0"/>
+      </w:pPr>
+      <w:r>
+        <w:t>Tips for Iterators:</w:t>
+      </w:r>
+    </w:p>
+    <w:p>
+      <w:pPr>
+        <w:spacing w:after="0"/>
+      </w:pPr>
+      <w:r>
+        <w:rPr>
+          <w:noProof/>
+        </w:rPr>
+        <w:drawing>
+          <wp:inline distT="0" distB="0" distL="0" distR="0" wp14:anchorId="7402C5F7" wp14:editId="2BFCB463">
+            <wp:extent cx="5162550" cy="3105150"/>
+            <wp:effectExtent l="0" t="0" r="0" b="0"/>
+            <wp:docPr id="7" name="Picture 7"/>
+            <wp:cNvGraphicFramePr>
+              <a:graphicFrameLocks xmlns:a="http://schemas.openxmlformats.org/drawingml/2006/main" noChangeAspect="1"/>
+            </wp:cNvGraphicFramePr>
+            <a:graphic xmlns:a="http://schemas.openxmlformats.org/drawingml/2006/main">
+              <a:graphicData uri="http://schemas.openxmlformats.org/drawingml/2006/picture">
+                <pic:pic xmlns:pic="http://schemas.openxmlformats.org/drawingml/2006/picture">
+                  <pic:nvPicPr>
+                    <pic:cNvPr id="0" name="Picture 7"/>
+                    <pic:cNvPicPr>
+                      <a:picLocks noChangeAspect="1" noChangeArrowheads="1"/>
+                    </pic:cNvPicPr>
+                  </pic:nvPicPr>
+                  <pic:blipFill>
+                    <a:blip r:embed="rId13">
+                      <a:extLst>
+                        <a:ext uri="{28A0092B-C50C-407E-A947-70E740481C1C}">
+                          <a14:useLocalDpi xmlns:a14="http://schemas.microsoft.com/office/drawing/2010/main" val="0"/>
+                        </a:ext>
+                      </a:extLst>
+                    </a:blip>
+                    <a:srcRect/>
+                    <a:stretch>
+                      <a:fillRect/>
+                    </a:stretch>
+                  </pic:blipFill>
+                  <pic:spPr bwMode="auto">
+                    <a:xfrm>
+                      <a:off x="0" y="0"/>
+                      <a:ext cx="5162550" cy="3105150"/>
+                    </a:xfrm>
+                    <a:prstGeom prst="rect">
+                      <a:avLst/>
+                    </a:prstGeom>
+                    <a:noFill/>
+                    <a:ln>
+                      <a:noFill/>
+                    </a:ln>
+                  </pic:spPr>
+                </pic:pic>
+              </a:graphicData>
+            </a:graphic>
+          </wp:inline>
+        </w:drawing>
+      </w:r>
+    </w:p>
+    <w:p>
+      <w:pPr>
+        <w:spacing w:after="0"/>
+      </w:pPr>
+      <w:r>
+        <w:rPr>
+          <w:noProof/>
+        </w:rPr>
+        <w:lastRenderedPageBreak/>
+        <w:drawing>
+          <wp:inline distT="0" distB="0" distL="0" distR="0" wp14:anchorId="04B269A8" wp14:editId="22B78D80">
+            <wp:extent cx="5210175" cy="3209925"/>
+            <wp:effectExtent l="0" t="0" r="9525" b="9525"/>
+            <wp:docPr id="8" name="Picture 8"/>
+            <wp:cNvGraphicFramePr>
+              <a:graphicFrameLocks xmlns:a="http://schemas.openxmlformats.org/drawingml/2006/main" noChangeAspect="1"/>
+            </wp:cNvGraphicFramePr>
+            <a:graphic xmlns:a="http://schemas.openxmlformats.org/drawingml/2006/main">
+              <a:graphicData uri="http://schemas.openxmlformats.org/drawingml/2006/picture">
+                <pic:pic xmlns:pic="http://schemas.openxmlformats.org/drawingml/2006/picture">
+                  <pic:nvPicPr>
+                    <pic:cNvPr id="0" name="Picture 8"/>
+                    <pic:cNvPicPr>
+                      <a:picLocks noChangeAspect="1" noChangeArrowheads="1"/>
+                    </pic:cNvPicPr>
+                  </pic:nvPicPr>
+                  <pic:blipFill>
+                    <a:blip r:embed="rId14">
+                      <a:extLst>
+                        <a:ext uri="{28A0092B-C50C-407E-A947-70E740481C1C}">
+                          <a14:useLocalDpi xmlns:a14="http://schemas.microsoft.com/office/drawing/2010/main" val="0"/>
+                        </a:ext>
+                      </a:extLst>
+                    </a:blip>
+                    <a:srcRect/>
+                    <a:stretch>
+                      <a:fillRect/>
+                    </a:stretch>
+                  </pic:blipFill>
+                  <pic:spPr bwMode="auto">
+                    <a:xfrm>
+                      <a:off x="0" y="0"/>
+                      <a:ext cx="5210175" cy="3209925"/>
+                    </a:xfrm>
+                    <a:prstGeom prst="rect">
+                      <a:avLst/>
+                    </a:prstGeom>
+                    <a:noFill/>
+                    <a:ln>
+                      <a:noFill/>
+                    </a:ln>
+                  </pic:spPr>
+                </pic:pic>
+              </a:graphicData>
+            </a:graphic>
+          </wp:inline>
+        </w:drawing>
+      </w:r>
+    </w:p>
+    <w:p>
+      <w:pPr>
+        <w:spacing w:after="0"/>
+      </w:pPr>
+    </w:p>
     <w:sectPr>
       <w:pgSz w:w="11906" w:h="16838"/>
       <w:pgMar w:top="1440" w:right="1440" w:bottom="1440" w:left="1440" w:header="708" w:footer="708" w:gutter="0"/>
@@ -3397,6 +4202,95 @@
 <file path=word/numbering.xml><?xml version="1.0" encoding="utf-8"?>
 <w:numbering xmlns:wpc="http://schemas.microsoft.com/office/word/2010/wordprocessingCanvas" xmlns:cx="http://schemas.microsoft.com/office/drawing/2014/chartex" xmlns:cx1="http://schemas.microsoft.com/office/drawing/2015/9/8/chartex" xmlns:cx2="http://schemas.microsoft.com/office/drawing/2015/10/21/chartex" xmlns:cx3="http://schemas.microsoft.com/office/drawing/2016/5/9/chartex" xmlns:cx4="http://schemas.microsoft.com/office/drawing/2016/5/10/chartex" xmlns:cx5="http://schemas.microsoft.com/office/drawing/2016/5/11/chartex" xmlns:cx6="http://schemas.microsoft.com/office/drawing/2016/5/12/chartex" xmlns:cx7="http://schemas.microsoft.com/office/drawing/2016/5/13/chartex" xmlns:cx8="http://schemas.microsoft.com/office/drawing/2016/5/14/chartex" xmlns:mc="http://schemas.openxmlformats.org/markup-compatibility/2006" xmlns:aink="http://schemas.microsoft.com/office/drawing/2016/ink" xmlns:am3d="http://schemas.microsoft.com/office/drawing/2017/model3d" xmlns:o="urn:schemas-microsoft-com:office:office" xmlns:r="http://schemas.openxmlformats.org/officeDocument/2006/relationships" xmlns:m="http://schemas.openxmlformats.org/officeDocument/2006/math" xmlns:v="urn:schemas-microsoft-com:vml" xmlns:wp14="http://schemas.microsoft.com/office/word/2010/wordprocessingDrawing" xmlns:wp="http://schemas.openxmlformats.org/drawingml/2006/wordprocessingDrawing" xmlns:w10="urn:schemas-microsoft-com:office:word" xmlns:w="http://schemas.openxmlformats.org/wordprocessingml/2006/main" xmlns:w14="http://schemas.microsoft.com/office/word/2010/wordml" xmlns:w15="http://schemas.microsoft.com/office/word/2012/wordml" xmlns:w16cex="http://schemas.microsoft.com/office/word/2018/wordml/cex" xmlns:w16cid="http://schemas.microsoft.com/office/word/2016/wordml/cid" xmlns:w16="http://schemas.microsoft.com/office/word/2018/wordml" xmlns:w16se="http://schemas.microsoft.com/office/word/2015/wordml/symex" xmlns:wpg="http://schemas.microsoft.com/office/word/2010/wordprocessingGroup" xmlns:wpi="http://schemas.microsoft.com/office/word/2010/wordprocessingInk" xmlns:wne="http://schemas.microsoft.com/office/word/2006/wordml" xmlns:wps="http://schemas.microsoft.com/office/word/2010/wordprocessingShape" mc:Ignorable="w14 w15 w16se w16cid w16 w16cex wp14">
   <w:abstractNum w:abstractNumId="0" w15:restartNumberingAfterBreak="0">
+    <w:nsid w:val="4F024BB4"/>
+    <w:multiLevelType w:val="hybridMultilevel"/>
+    <w:tmpl w:val="A10CB4A4"/>
+    <w:lvl w:ilvl="0" w:tplc="1D4E96FA">
+      <w:start w:val="1"/>
+      <w:numFmt w:val="lowerRoman"/>
+      <w:lvlText w:val="%1)"/>
+      <w:lvlJc w:val="left"/>
+      <w:pPr>
+        <w:ind w:left="1080" w:hanging="720"/>
+      </w:pPr>
+      <w:rPr>
+        <w:rFonts w:hint="default"/>
+      </w:rPr>
+    </w:lvl>
+    <w:lvl w:ilvl="1" w:tplc="40090019" w:tentative="1">
+      <w:start w:val="1"/>
+      <w:numFmt w:val="lowerLetter"/>
+      <w:lvlText w:val="%2."/>
+      <w:lvlJc w:val="left"/>
+      <w:pPr>
+        <w:ind w:left="1440" w:hanging="360"/>
+      </w:pPr>
+    </w:lvl>
+    <w:lvl w:ilvl="2" w:tplc="4009001B" w:tentative="1">
+      <w:start w:val="1"/>
+      <w:numFmt w:val="lowerRoman"/>
+      <w:lvlText w:val="%3."/>
+      <w:lvlJc w:val="right"/>
+      <w:pPr>
+        <w:ind w:left="2160" w:hanging="180"/>
+      </w:pPr>
+    </w:lvl>
+    <w:lvl w:ilvl="3" w:tplc="4009000F" w:tentative="1">
+      <w:start w:val="1"/>
+      <w:numFmt w:val="decimal"/>
+      <w:lvlText w:val="%4."/>
+      <w:lvlJc w:val="left"/>
+      <w:pPr>
+        <w:ind w:left="2880" w:hanging="360"/>
+      </w:pPr>
+    </w:lvl>
+    <w:lvl w:ilvl="4" w:tplc="40090019" w:tentative="1">
+      <w:start w:val="1"/>
+      <w:numFmt w:val="lowerLetter"/>
+      <w:lvlText w:val="%5."/>
+      <w:lvlJc w:val="left"/>
+      <w:pPr>
+        <w:ind w:left="3600" w:hanging="360"/>
+      </w:pPr>
+    </w:lvl>
+    <w:lvl w:ilvl="5" w:tplc="4009001B" w:tentative="1">
+      <w:start w:val="1"/>
+      <w:numFmt w:val="lowerRoman"/>
+      <w:lvlText w:val="%6."/>
+      <w:lvlJc w:val="right"/>
+      <w:pPr>
+        <w:ind w:left="4320" w:hanging="180"/>
+      </w:pPr>
+    </w:lvl>
+    <w:lvl w:ilvl="6" w:tplc="4009000F" w:tentative="1">
+      <w:start w:val="1"/>
+      <w:numFmt w:val="decimal"/>
+      <w:lvlText w:val="%7."/>
+      <w:lvlJc w:val="left"/>
+      <w:pPr>
+        <w:ind w:left="5040" w:hanging="360"/>
+      </w:pPr>
+    </w:lvl>
+    <w:lvl w:ilvl="7" w:tplc="40090019" w:tentative="1">
+      <w:start w:val="1"/>
+      <w:numFmt w:val="lowerLetter"/>
+      <w:lvlText w:val="%8."/>
+      <w:lvlJc w:val="left"/>
+      <w:pPr>
+        <w:ind w:left="5760" w:hanging="360"/>
+      </w:pPr>
+    </w:lvl>
+    <w:lvl w:ilvl="8" w:tplc="4009001B" w:tentative="1">
+      <w:start w:val="1"/>
+      <w:numFmt w:val="lowerRoman"/>
+      <w:lvlText w:val="%9."/>
+      <w:lvlJc w:val="right"/>
+      <w:pPr>
+        <w:ind w:left="6480" w:hanging="180"/>
+      </w:pPr>
+    </w:lvl>
+  </w:abstractNum>
+  <w:abstractNum w:abstractNumId="1" w15:restartNumberingAfterBreak="0">
     <w:nsid w:val="502A18A0"/>
     <w:multiLevelType w:val="multilevel"/>
     <w:tmpl w:val="502A18A0"/>
@@ -3485,7 +4379,7 @@
       </w:pPr>
     </w:lvl>
   </w:abstractNum>
-  <w:abstractNum w:abstractNumId="1" w15:restartNumberingAfterBreak="0">
+  <w:abstractNum w:abstractNumId="2" w15:restartNumberingAfterBreak="0">
     <w:nsid w:val="59491A41"/>
     <w:multiLevelType w:val="multilevel"/>
     <w:tmpl w:val="59491A41"/>
@@ -3574,7 +4468,7 @@
       </w:pPr>
     </w:lvl>
   </w:abstractNum>
-  <w:abstractNum w:abstractNumId="2" w15:restartNumberingAfterBreak="0">
+  <w:abstractNum w:abstractNumId="3" w15:restartNumberingAfterBreak="0">
     <w:nsid w:val="73834424"/>
     <w:multiLevelType w:val="multilevel"/>
     <w:tmpl w:val="73834424"/>
@@ -3663,7 +4557,7 @@
       </w:pPr>
     </w:lvl>
   </w:abstractNum>
-  <w:abstractNum w:abstractNumId="3" w15:restartNumberingAfterBreak="0">
+  <w:abstractNum w:abstractNumId="4" w15:restartNumberingAfterBreak="0">
     <w:nsid w:val="779D08AA"/>
     <w:multiLevelType w:val="multilevel"/>
     <w:tmpl w:val="779D08AA"/>
@@ -3753,16 +4647,19 @@
     </w:lvl>
   </w:abstractNum>
   <w:num w:numId="1">
-    <w:abstractNumId w:val="0"/>
+    <w:abstractNumId w:val="1"/>
   </w:num>
   <w:num w:numId="2">
+    <w:abstractNumId w:val="4"/>
+  </w:num>
+  <w:num w:numId="3">
     <w:abstractNumId w:val="3"/>
   </w:num>
-  <w:num w:numId="3">
+  <w:num w:numId="4">
     <w:abstractNumId w:val="2"/>
   </w:num>
-  <w:num w:numId="4">
-    <w:abstractNumId w:val="1"/>
+  <w:num w:numId="5">
+    <w:abstractNumId w:val="0"/>
   </w:num>
 </w:numbering>
 </file>
@@ -4501,7 +5398,7 @@
 </file>
 
 <file path=customXml/itemProps2.xml><?xml version="1.0" encoding="utf-8"?>
-<ds:datastoreItem xmlns:ds="http://schemas.openxmlformats.org/officeDocument/2006/customXml" ds:itemID="{D75B8B2C-3865-4293-AABB-C4AE249ED8B9}">
+<ds:datastoreItem xmlns:ds="http://schemas.openxmlformats.org/officeDocument/2006/customXml" ds:itemID="{7FBA5CC8-4D27-415B-B7EA-893403A02D87}">
   <ds:schemaRefs>
     <ds:schemaRef ds:uri="http://schemas.openxmlformats.org/officeDocument/2006/bibliography"/>
   </ds:schemaRefs>

</xml_diff>

<commit_message>
Adding heapq python library example
</commit_message>
<xml_diff>
--- a/Python_Notes.docx
+++ b/Python_Notes.docx
@@ -19,34 +19,16 @@
       <w:pPr>
         <w:spacing w:after="0"/>
       </w:pPr>
-      <w:proofErr w:type="spellStart"/>
-      <w:r>
-        <w:t>name_person</w:t>
-      </w:r>
-      <w:proofErr w:type="spellEnd"/>
-      <w:r>
-        <w:t xml:space="preserve"> = “Steven”</w:t>
-      </w:r>
-    </w:p>
-    <w:p>
-      <w:pPr>
-        <w:spacing w:after="0"/>
-      </w:pPr>
-      <w:proofErr w:type="gramStart"/>
-      <w:r>
-        <w:t>print(</w:t>
-      </w:r>
-      <w:proofErr w:type="gramEnd"/>
-      <w:r>
-        <w:t xml:space="preserve">“Hey my name is”, </w:t>
-      </w:r>
-      <w:proofErr w:type="spellStart"/>
-      <w:r>
-        <w:t>name_person</w:t>
-      </w:r>
-      <w:proofErr w:type="spellEnd"/>
-      <w:r>
-        <w:t>)</w:t>
+      <w:r>
+        <w:t>name_person = “Steven”</w:t>
+      </w:r>
+    </w:p>
+    <w:p>
+      <w:pPr>
+        <w:spacing w:after="0"/>
+      </w:pPr>
+      <w:r>
+        <w:t>print(“Hey my name is”, name_person)</w:t>
       </w:r>
     </w:p>
     <w:p>
@@ -77,15 +59,7 @@
     </w:p>
     <w:p>
       <w:r>
-        <w:t>You cannot use reserved words as variables names/identifiers. The extension of the python files is “.</w:t>
-      </w:r>
-      <w:proofErr w:type="spellStart"/>
-      <w:r>
-        <w:t>py</w:t>
-      </w:r>
-      <w:proofErr w:type="spellEnd"/>
-      <w:r>
-        <w:t>”.</w:t>
+        <w:t>You cannot use reserved words as variables names/identifiers. The extension of the python files is “.py”.</w:t>
       </w:r>
     </w:p>
     <w:p>
@@ -116,169 +90,80 @@
       <w:pPr>
         <w:spacing w:after="0"/>
       </w:pPr>
-      <w:proofErr w:type="spellStart"/>
-      <w:r>
-        <w:t>my_name</w:t>
-      </w:r>
-      <w:proofErr w:type="spellEnd"/>
-      <w:r>
-        <w:t xml:space="preserve"> = ‘Zed A. Shaw’</w:t>
-      </w:r>
-    </w:p>
-    <w:p>
-      <w:pPr>
-        <w:spacing w:after="0"/>
-      </w:pPr>
-      <w:proofErr w:type="spellStart"/>
-      <w:r>
-        <w:t>my_age</w:t>
-      </w:r>
-      <w:proofErr w:type="spellEnd"/>
-      <w:r>
-        <w:t xml:space="preserve"> = 35</w:t>
-      </w:r>
-    </w:p>
-    <w:p>
-      <w:pPr>
-        <w:spacing w:after="0"/>
-      </w:pPr>
-      <w:proofErr w:type="spellStart"/>
-      <w:r>
-        <w:t>my_height</w:t>
-      </w:r>
-      <w:proofErr w:type="spellEnd"/>
-      <w:r>
-        <w:t xml:space="preserve"> = 74</w:t>
-      </w:r>
-    </w:p>
-    <w:p>
-      <w:pPr>
-        <w:spacing w:after="0"/>
-      </w:pPr>
-      <w:proofErr w:type="spellStart"/>
-      <w:r>
-        <w:t>my_weight</w:t>
-      </w:r>
-      <w:proofErr w:type="spellEnd"/>
-      <w:r>
-        <w:t xml:space="preserve"> = 180</w:t>
-      </w:r>
-    </w:p>
-    <w:p>
-      <w:pPr>
-        <w:spacing w:after="0"/>
-      </w:pPr>
-      <w:proofErr w:type="spellStart"/>
-      <w:r>
-        <w:t>my_eyes</w:t>
-      </w:r>
-      <w:proofErr w:type="spellEnd"/>
-      <w:r>
-        <w:t xml:space="preserve"> = ‘Blue’</w:t>
-      </w:r>
-    </w:p>
-    <w:p>
-      <w:pPr>
-        <w:spacing w:after="0"/>
-      </w:pPr>
-      <w:proofErr w:type="spellStart"/>
-      <w:r>
-        <w:t>my_teeth</w:t>
-      </w:r>
-      <w:proofErr w:type="spellEnd"/>
-      <w:r>
-        <w:t xml:space="preserve"> = ‘White’</w:t>
-      </w:r>
-    </w:p>
-    <w:p>
-      <w:pPr>
-        <w:spacing w:after="0"/>
-      </w:pPr>
-      <w:proofErr w:type="spellStart"/>
-      <w:r>
-        <w:t>my_hair</w:t>
-      </w:r>
-      <w:proofErr w:type="spellEnd"/>
-      <w:r>
-        <w:t xml:space="preserve"> = ‘Brown’</w:t>
-      </w:r>
-    </w:p>
-    <w:p>
-      <w:pPr>
-        <w:spacing w:after="0"/>
-      </w:pPr>
-      <w:proofErr w:type="gramStart"/>
-      <w:r>
-        <w:t>print(</w:t>
-      </w:r>
-      <w:proofErr w:type="spellStart"/>
-      <w:proofErr w:type="gramEnd"/>
-      <w:r>
-        <w:t>f”Let’s</w:t>
-      </w:r>
-      <w:proofErr w:type="spellEnd"/>
-      <w:r>
-        <w:t xml:space="preserve"> talk about {</w:t>
-      </w:r>
-      <w:proofErr w:type="spellStart"/>
-      <w:r>
-        <w:t>my_name</w:t>
-      </w:r>
-      <w:proofErr w:type="spellEnd"/>
-      <w:r>
-        <w:t>}.”)</w:t>
-      </w:r>
-    </w:p>
-    <w:p>
-      <w:pPr>
-        <w:spacing w:after="0"/>
-      </w:pPr>
-      <w:proofErr w:type="gramStart"/>
-      <w:r>
-        <w:t>print(</w:t>
-      </w:r>
-      <w:proofErr w:type="spellStart"/>
-      <w:proofErr w:type="gramEnd"/>
-      <w:r>
-        <w:t>f”He’s</w:t>
-      </w:r>
-      <w:proofErr w:type="spellEnd"/>
-      <w:r>
-        <w:t xml:space="preserve"> {</w:t>
-      </w:r>
-      <w:proofErr w:type="spellStart"/>
-      <w:r>
-        <w:t>my_height</w:t>
-      </w:r>
-      <w:proofErr w:type="spellEnd"/>
-      <w:r>
-        <w:t>} inches tall.”}</w:t>
-      </w:r>
-    </w:p>
-    <w:p>
-      <w:pPr>
-        <w:spacing w:after="0"/>
-      </w:pPr>
-      <w:proofErr w:type="gramStart"/>
-      <w:r>
-        <w:t>print(</w:t>
-      </w:r>
-      <w:proofErr w:type="spellStart"/>
-      <w:proofErr w:type="gramEnd"/>
-      <w:r>
-        <w:t>f”He’s</w:t>
-      </w:r>
-      <w:proofErr w:type="spellEnd"/>
-      <w:r>
-        <w:t xml:space="preserve"> {</w:t>
-      </w:r>
-      <w:proofErr w:type="spellStart"/>
-      <w:r>
-        <w:t>my_weight</w:t>
-      </w:r>
-      <w:proofErr w:type="spellEnd"/>
-      <w:r>
-        <w:t xml:space="preserve">} </w:t>
+      <w:r>
+        <w:t>my_name = ‘Zed A. Shaw’</w:t>
+      </w:r>
+    </w:p>
+    <w:p>
+      <w:pPr>
+        <w:spacing w:after="0"/>
+      </w:pPr>
+      <w:r>
+        <w:t>my_age = 35</w:t>
+      </w:r>
+    </w:p>
+    <w:p>
+      <w:pPr>
+        <w:spacing w:after="0"/>
+      </w:pPr>
+      <w:r>
+        <w:t>my_height = 74</w:t>
+      </w:r>
+    </w:p>
+    <w:p>
+      <w:pPr>
+        <w:spacing w:after="0"/>
+      </w:pPr>
+      <w:r>
+        <w:t>my_weight = 180</w:t>
+      </w:r>
+    </w:p>
+    <w:p>
+      <w:pPr>
+        <w:spacing w:after="0"/>
+      </w:pPr>
+      <w:r>
+        <w:t>my_eyes = ‘Blue’</w:t>
+      </w:r>
+    </w:p>
+    <w:p>
+      <w:pPr>
+        <w:spacing w:after="0"/>
+      </w:pPr>
+      <w:r>
+        <w:t>my_teeth = ‘White’</w:t>
+      </w:r>
+    </w:p>
+    <w:p>
+      <w:pPr>
+        <w:spacing w:after="0"/>
+      </w:pPr>
+      <w:r>
+        <w:t>my_hair = ‘Brown’</w:t>
+      </w:r>
+    </w:p>
+    <w:p>
+      <w:pPr>
+        <w:spacing w:after="0"/>
+      </w:pPr>
+      <w:r>
+        <w:t>print(f”Let’s talk about {my_name}.”)</w:t>
+      </w:r>
+    </w:p>
+    <w:p>
+      <w:pPr>
+        <w:spacing w:after="0"/>
+      </w:pPr>
+      <w:r>
+        <w:t>print(f”He’s {my_height} inches tall.”}</w:t>
+      </w:r>
+    </w:p>
+    <w:p>
+      <w:pPr>
+        <w:spacing w:after="0"/>
+      </w:pPr>
+      <w:r>
+        <w:t xml:space="preserve">print(f”He’s {my_weight} </w:t>
       </w:r>
       <w:r>
         <w:t>pounds heavy.”}</w:t>
@@ -288,147 +173,43 @@
       <w:pPr>
         <w:spacing w:after="0"/>
       </w:pPr>
-      <w:proofErr w:type="gramStart"/>
-      <w:r>
-        <w:t>print(</w:t>
-      </w:r>
-      <w:proofErr w:type="gramEnd"/>
-      <w:r>
-        <w:t>“Actually that’s not too heavy.”}</w:t>
-      </w:r>
-    </w:p>
-    <w:p>
-      <w:pPr>
-        <w:spacing w:after="0"/>
-      </w:pPr>
-      <w:proofErr w:type="gramStart"/>
-      <w:r>
-        <w:t>print(</w:t>
-      </w:r>
-      <w:proofErr w:type="spellStart"/>
-      <w:proofErr w:type="gramEnd"/>
-      <w:r>
-        <w:t>f”He’s</w:t>
-      </w:r>
-      <w:proofErr w:type="spellEnd"/>
-      <w:r>
-        <w:t xml:space="preserve"> got {</w:t>
-      </w:r>
-      <w:proofErr w:type="spellStart"/>
-      <w:r>
-        <w:t>my_eyes</w:t>
-      </w:r>
-      <w:proofErr w:type="spellEnd"/>
-      <w:r>
-        <w:t>} eyes and {</w:t>
-      </w:r>
-      <w:proofErr w:type="spellStart"/>
-      <w:r>
-        <w:t>my_hair</w:t>
-      </w:r>
-      <w:proofErr w:type="spellEnd"/>
-      <w:r>
-        <w:t>} hair.”)</w:t>
-      </w:r>
-    </w:p>
-    <w:p>
-      <w:pPr>
-        <w:spacing w:after="0"/>
-      </w:pPr>
-      <w:proofErr w:type="gramStart"/>
-      <w:r>
-        <w:t>print(</w:t>
-      </w:r>
-      <w:proofErr w:type="spellStart"/>
-      <w:proofErr w:type="gramEnd"/>
-      <w:r>
-        <w:t>f”His</w:t>
-      </w:r>
-      <w:proofErr w:type="spellEnd"/>
-      <w:r>
-        <w:t xml:space="preserve"> teeth are usually {</w:t>
-      </w:r>
-      <w:proofErr w:type="spellStart"/>
-      <w:r>
-        <w:t>my_teeth</w:t>
-      </w:r>
-      <w:proofErr w:type="spellEnd"/>
-      <w:r>
-        <w:t>} depending on the coffee.”)</w:t>
-      </w:r>
-    </w:p>
-    <w:p>
-      <w:pPr>
-        <w:spacing w:after="0"/>
-      </w:pPr>
-      <w:r>
-        <w:t xml:space="preserve">total = </w:t>
-      </w:r>
-      <w:proofErr w:type="spellStart"/>
-      <w:r>
-        <w:t>my_age</w:t>
-      </w:r>
-      <w:proofErr w:type="spellEnd"/>
-      <w:r>
-        <w:t xml:space="preserve"> + </w:t>
-      </w:r>
-      <w:proofErr w:type="spellStart"/>
-      <w:r>
-        <w:t>my_height</w:t>
-      </w:r>
-      <w:proofErr w:type="spellEnd"/>
-      <w:r>
-        <w:t xml:space="preserve"> + </w:t>
-      </w:r>
-      <w:proofErr w:type="spellStart"/>
-      <w:r>
-        <w:t>my_weight</w:t>
-      </w:r>
-      <w:proofErr w:type="spellEnd"/>
-    </w:p>
-    <w:p>
-      <w:pPr>
-        <w:spacing w:after="0"/>
-      </w:pPr>
-      <w:proofErr w:type="gramStart"/>
-      <w:r>
-        <w:t>print(</w:t>
-      </w:r>
-      <w:proofErr w:type="spellStart"/>
-      <w:proofErr w:type="gramEnd"/>
-      <w:r>
-        <w:t>f”If</w:t>
-      </w:r>
-      <w:proofErr w:type="spellEnd"/>
-      <w:r>
-        <w:t xml:space="preserve"> I add {</w:t>
-      </w:r>
-      <w:proofErr w:type="spellStart"/>
-      <w:r>
-        <w:t>my_age</w:t>
-      </w:r>
-      <w:proofErr w:type="spellEnd"/>
-      <w:r>
-        <w:t>}, {</w:t>
-      </w:r>
-      <w:proofErr w:type="spellStart"/>
-      <w:r>
-        <w:t>my_height</w:t>
-      </w:r>
-      <w:proofErr w:type="spellEnd"/>
-      <w:r>
-        <w:t>},</w:t>
-      </w:r>
-      <w:r>
-        <w:t xml:space="preserve"> and {</w:t>
-      </w:r>
-      <w:proofErr w:type="spellStart"/>
-      <w:r>
-        <w:t>my_weight</w:t>
-      </w:r>
-      <w:proofErr w:type="spellEnd"/>
-      <w:r>
-        <w:t>} I get {total}.”)</w:t>
+      <w:r>
+        <w:t>print(“Actually that’s not too heavy.”}</w:t>
+      </w:r>
+    </w:p>
+    <w:p>
+      <w:pPr>
+        <w:spacing w:after="0"/>
+      </w:pPr>
+      <w:r>
+        <w:t>print(f”He’s got {my_eyes} eyes and {my_hair} hair.”)</w:t>
+      </w:r>
+    </w:p>
+    <w:p>
+      <w:pPr>
+        <w:spacing w:after="0"/>
+      </w:pPr>
+      <w:r>
+        <w:t>print(f”His teeth are usually {my_teeth} depending on the coffee.”)</w:t>
+      </w:r>
+    </w:p>
+    <w:p>
+      <w:pPr>
+        <w:spacing w:after="0"/>
+      </w:pPr>
+      <w:r>
+        <w:t>total = my_age + my_height + my_weight</w:t>
+      </w:r>
+    </w:p>
+    <w:p>
+      <w:pPr>
+        <w:spacing w:after="0"/>
+      </w:pPr>
+      <w:r>
+        <w:t>print(f”If I add {my_age}, {my_height},</w:t>
+      </w:r>
+      <w:r>
+        <w:t xml:space="preserve"> and {my_weight} I get {total}.”)</w:t>
       </w:r>
     </w:p>
     <w:p>
@@ -472,13 +253,8 @@
       <w:pPr>
         <w:spacing w:after="0"/>
       </w:pPr>
-      <w:proofErr w:type="gramStart"/>
-      <w:r>
-        <w:t>Actually</w:t>
-      </w:r>
-      <w:proofErr w:type="gramEnd"/>
-      <w:r>
-        <w:t xml:space="preserve"> that’s not too heavy.</w:t>
+      <w:r>
+        <w:t>Actually that’s not too heavy.</w:t>
       </w:r>
     </w:p>
     <w:p>
@@ -518,23 +294,7 @@
         <w:spacing w:after="0"/>
       </w:pPr>
       <w:r>
-        <w:t xml:space="preserve">The variable name in python should always start with a character. </w:t>
-      </w:r>
-      <w:proofErr w:type="gramStart"/>
-      <w:r>
-        <w:t>So</w:t>
-      </w:r>
-      <w:proofErr w:type="gramEnd"/>
-      <w:r>
-        <w:t xml:space="preserve"> 1 is not a valid variable name while a1 is a valid variable name. We can use the </w:t>
-      </w:r>
-      <w:proofErr w:type="gramStart"/>
-      <w:r>
-        <w:t>round(</w:t>
-      </w:r>
-      <w:proofErr w:type="gramEnd"/>
-      <w:r>
-        <w:t>) function to round the floating point number.</w:t>
+        <w:t>The variable name in python should always start with a character. So 1 is not a valid variable name while a1 is a valid variable name. We can use the round() function to round the floating point number.</w:t>
       </w:r>
     </w:p>
     <w:p>
@@ -763,15 +523,7 @@
               <w:spacing w:after="0" w:line="240" w:lineRule="auto"/>
             </w:pPr>
             <w:r>
-              <w:t xml:space="preserve">ASCII </w:t>
-            </w:r>
-            <w:proofErr w:type="spellStart"/>
-            <w:r>
-              <w:t>formfeed</w:t>
-            </w:r>
-            <w:proofErr w:type="spellEnd"/>
-            <w:r>
-              <w:t xml:space="preserve"> (FF)</w:t>
+              <w:t>ASCII formfeed (FF)</w:t>
             </w:r>
           </w:p>
         </w:tc>
@@ -901,13 +653,8 @@
               <w:spacing w:after="0" w:line="240" w:lineRule="auto"/>
             </w:pPr>
             <w:r>
-              <w:t>\</w:t>
+              <w:t>\uxxxx</w:t>
             </w:r>
-            <w:proofErr w:type="spellStart"/>
-            <w:r>
-              <w:t>uxxxx</w:t>
-            </w:r>
-            <w:proofErr w:type="spellEnd"/>
           </w:p>
         </w:tc>
         <w:tc>
@@ -919,13 +666,8 @@
               <w:spacing w:after="0" w:line="240" w:lineRule="auto"/>
             </w:pPr>
             <w:r>
-              <w:t xml:space="preserve">Character with 16-bit hex value </w:t>
+              <w:t>Character with 16-bit hex value xxxx</w:t>
             </w:r>
-            <w:proofErr w:type="spellStart"/>
-            <w:r>
-              <w:t>xxxx</w:t>
-            </w:r>
-            <w:proofErr w:type="spellEnd"/>
           </w:p>
         </w:tc>
       </w:tr>
@@ -939,13 +681,8 @@
               <w:spacing w:after="0" w:line="240" w:lineRule="auto"/>
             </w:pPr>
             <w:r>
-              <w:t>\</w:t>
+              <w:t>\Uxxxxxxxx</w:t>
             </w:r>
-            <w:proofErr w:type="spellStart"/>
-            <w:r>
-              <w:t>Uxxxxxxxx</w:t>
-            </w:r>
-            <w:proofErr w:type="spellEnd"/>
           </w:p>
         </w:tc>
         <w:tc>
@@ -957,13 +694,8 @@
               <w:spacing w:after="0" w:line="240" w:lineRule="auto"/>
             </w:pPr>
             <w:r>
-              <w:t xml:space="preserve">Character with 32-bit hex value </w:t>
+              <w:t>Character with 32-bit hex value xxxxxxxx</w:t>
             </w:r>
-            <w:proofErr w:type="spellStart"/>
-            <w:r>
-              <w:t>xxxxxxxx</w:t>
-            </w:r>
-            <w:proofErr w:type="spellEnd"/>
           </w:p>
         </w:tc>
       </w:tr>
@@ -1005,13 +737,8 @@
               <w:spacing w:after="0" w:line="240" w:lineRule="auto"/>
             </w:pPr>
             <w:r>
-              <w:t>\</w:t>
+              <w:t>\ooo</w:t>
             </w:r>
-            <w:proofErr w:type="spellStart"/>
-            <w:r>
-              <w:t>ooo</w:t>
-            </w:r>
-            <w:proofErr w:type="spellEnd"/>
           </w:p>
         </w:tc>
         <w:tc>
@@ -1038,13 +765,8 @@
               <w:spacing w:after="0" w:line="240" w:lineRule="auto"/>
             </w:pPr>
             <w:r>
-              <w:t>\</w:t>
+              <w:t>\xhh</w:t>
             </w:r>
-            <w:proofErr w:type="spellStart"/>
-            <w:r>
-              <w:t>xhh</w:t>
-            </w:r>
-            <w:proofErr w:type="spellEnd"/>
           </w:p>
         </w:tc>
         <w:tc>
@@ -1056,13 +778,8 @@
               <w:spacing w:after="0" w:line="240" w:lineRule="auto"/>
             </w:pPr>
             <w:r>
-              <w:t xml:space="preserve">Character with hex value </w:t>
+              <w:t>Character with hex value hh</w:t>
             </w:r>
-            <w:proofErr w:type="spellStart"/>
-            <w:r>
-              <w:t>hh</w:t>
-            </w:r>
-            <w:proofErr w:type="spellEnd"/>
           </w:p>
         </w:tc>
       </w:tr>
@@ -1124,32 +841,16 @@
         <w:spacing w:after="0"/>
       </w:pPr>
       <w:r>
-        <w:t>Num1 = int(</w:t>
-      </w:r>
-      <w:proofErr w:type="gramStart"/>
-      <w:r>
-        <w:t>input(</w:t>
-      </w:r>
-      <w:proofErr w:type="gramEnd"/>
-      <w:r>
-        <w:t>))</w:t>
-      </w:r>
-    </w:p>
-    <w:p>
-      <w:pPr>
-        <w:pStyle w:val="ListParagraph"/>
-        <w:spacing w:after="0"/>
-      </w:pPr>
-      <w:r>
-        <w:t>Num2 = int(</w:t>
-      </w:r>
-      <w:proofErr w:type="gramStart"/>
-      <w:r>
-        <w:t>input(</w:t>
-      </w:r>
-      <w:proofErr w:type="gramEnd"/>
-      <w:r>
-        <w:t>))</w:t>
+        <w:t>Num1 = int(input())</w:t>
+      </w:r>
+    </w:p>
+    <w:p>
+      <w:pPr>
+        <w:pStyle w:val="ListParagraph"/>
+        <w:spacing w:after="0"/>
+      </w:pPr>
+      <w:r>
+        <w:t>Num2 = int(input())</w:t>
       </w:r>
     </w:p>
     <w:p>
@@ -1166,13 +867,8 @@
         <w:pStyle w:val="ListParagraph"/>
         <w:spacing w:after="0"/>
       </w:pPr>
-      <w:proofErr w:type="gramStart"/>
-      <w:r>
-        <w:t>print(</w:t>
-      </w:r>
-      <w:proofErr w:type="gramEnd"/>
-      <w:r>
-        <w:t>Num1 + Num2)</w:t>
+      <w:r>
+        <w:t>print(Num1 + Num2)</w:t>
       </w:r>
     </w:p>
     <w:p>
@@ -1212,32 +908,16 @@
         <w:t xml:space="preserve">Num1 = </w:t>
       </w:r>
       <w:r>
-        <w:t>float(</w:t>
-      </w:r>
-      <w:proofErr w:type="gramStart"/>
-      <w:r>
-        <w:t>input(</w:t>
-      </w:r>
-      <w:proofErr w:type="gramEnd"/>
-      <w:r>
-        <w:t>))</w:t>
-      </w:r>
-    </w:p>
-    <w:p>
-      <w:pPr>
-        <w:pStyle w:val="ListParagraph"/>
-        <w:spacing w:after="0"/>
-      </w:pPr>
-      <w:r>
-        <w:t>Num2 = float(</w:t>
-      </w:r>
-      <w:proofErr w:type="gramStart"/>
-      <w:r>
-        <w:t>input(</w:t>
-      </w:r>
-      <w:proofErr w:type="gramEnd"/>
-      <w:r>
-        <w:t>))</w:t>
+        <w:t>float(input())</w:t>
+      </w:r>
+    </w:p>
+    <w:p>
+      <w:pPr>
+        <w:pStyle w:val="ListParagraph"/>
+        <w:spacing w:after="0"/>
+      </w:pPr>
+      <w:r>
+        <w:t>Num2 = float(input())</w:t>
       </w:r>
     </w:p>
     <w:p>
@@ -1254,13 +934,8 @@
         <w:pStyle w:val="ListParagraph"/>
         <w:spacing w:after="0"/>
       </w:pPr>
-      <w:proofErr w:type="gramStart"/>
-      <w:r>
-        <w:t>print(</w:t>
-      </w:r>
-      <w:proofErr w:type="gramEnd"/>
-      <w:r>
-        <w:t>Num1 + Num2)</w:t>
+      <w:r>
+        <w:t>print(Num1 + Num2)</w:t>
       </w:r>
     </w:p>
     <w:p>
@@ -1300,15 +975,7 @@
         <w:t>String</w:t>
       </w:r>
       <w:r>
-        <w:t xml:space="preserve"> = str(</w:t>
-      </w:r>
-      <w:proofErr w:type="gramStart"/>
-      <w:r>
-        <w:t>input(</w:t>
-      </w:r>
-      <w:proofErr w:type="gramEnd"/>
-      <w:r>
-        <w:t>))</w:t>
+        <w:t xml:space="preserve"> = str(input())</w:t>
       </w:r>
     </w:p>
     <w:p>
@@ -1325,13 +992,8 @@
         <w:pStyle w:val="ListParagraph"/>
         <w:spacing w:after="0"/>
       </w:pPr>
-      <w:proofErr w:type="gramStart"/>
-      <w:r>
-        <w:t>print(</w:t>
-      </w:r>
-      <w:proofErr w:type="gramEnd"/>
-      <w:r>
-        <w:t>String)</w:t>
+      <w:r>
+        <w:t>print(String)</w:t>
       </w:r>
     </w:p>
     <w:p>
@@ -1372,14 +1034,9 @@
         </w:numPr>
         <w:spacing w:after="0"/>
       </w:pPr>
-      <w:proofErr w:type="spellStart"/>
       <w:r>
         <w:lastRenderedPageBreak/>
-        <w:t>Readline</w:t>
-      </w:r>
-      <w:proofErr w:type="spellEnd"/>
-      <w:r>
-        <w:t>: Reads just one line of a text file.</w:t>
+        <w:t>Readline: Reads just one line of a text file.</w:t>
       </w:r>
     </w:p>
     <w:p>
@@ -1417,13 +1074,8 @@
         </w:numPr>
         <w:spacing w:after="0"/>
       </w:pPr>
-      <w:proofErr w:type="gramStart"/>
-      <w:r>
-        <w:t>Seek(</w:t>
-      </w:r>
-      <w:proofErr w:type="gramEnd"/>
-      <w:r>
-        <w:t>0): Moves the read/write location to the beginning of the file.</w:t>
+      <w:r>
+        <w:t>Seek(0): Moves the read/write location to the beginning of the file.</w:t>
       </w:r>
     </w:p>
     <w:p>
@@ -1457,15 +1109,7 @@
         <w:spacing w:after="0"/>
       </w:pPr>
       <w:r>
-        <w:t xml:space="preserve">If we want the </w:t>
-      </w:r>
-      <w:proofErr w:type="gramStart"/>
-      <w:r>
-        <w:t>input(</w:t>
-      </w:r>
-      <w:proofErr w:type="gramEnd"/>
-      <w:r>
-        <w:t xml:space="preserve">) function to do nothing then we should press the </w:t>
+        <w:t xml:space="preserve">If we want the input() function to do nothing then we should press the </w:t>
       </w:r>
       <w:r>
         <w:rPr>
@@ -1501,71 +1145,19 @@
         <w:spacing w:after="0"/>
       </w:pPr>
       <w:r>
-        <w:t xml:space="preserve">The </w:t>
-      </w:r>
-      <w:proofErr w:type="gramStart"/>
-      <w:r>
-        <w:t>exists(</w:t>
-      </w:r>
-      <w:proofErr w:type="gramEnd"/>
-      <w:r>
-        <w:t xml:space="preserve">) method in the </w:t>
-      </w:r>
-      <w:proofErr w:type="spellStart"/>
-      <w:r>
-        <w:t>os.path</w:t>
-      </w:r>
-      <w:proofErr w:type="spellEnd"/>
-      <w:r>
-        <w:t xml:space="preserve">. Ex: </w:t>
-      </w:r>
-      <w:proofErr w:type="spellStart"/>
-      <w:proofErr w:type="gramStart"/>
-      <w:r>
-        <w:t>os.path</w:t>
-      </w:r>
-      <w:proofErr w:type="gramEnd"/>
-      <w:r>
-        <w:t>.exists</w:t>
-      </w:r>
-      <w:proofErr w:type="spellEnd"/>
-      <w:r>
-        <w:t>(‘file_ex.txt’)</w:t>
-      </w:r>
-    </w:p>
-    <w:p>
-      <w:pPr>
-        <w:pStyle w:val="ListParagraph"/>
-        <w:spacing w:after="0"/>
-      </w:pPr>
-      <w:r>
-        <w:t xml:space="preserve">If you want to ensure that a given path points to a file and not to a directory, you can use the </w:t>
-      </w:r>
-      <w:proofErr w:type="spellStart"/>
-      <w:proofErr w:type="gramStart"/>
-      <w:r>
-        <w:t>os.path</w:t>
-      </w:r>
-      <w:proofErr w:type="gramEnd"/>
-      <w:r>
-        <w:t>.isfile</w:t>
-      </w:r>
-      <w:proofErr w:type="spellEnd"/>
-      <w:r>
-        <w:t xml:space="preserve">() function. Ex: </w:t>
-      </w:r>
-      <w:proofErr w:type="spellStart"/>
-      <w:proofErr w:type="gramStart"/>
-      <w:r>
-        <w:t>os.path</w:t>
-      </w:r>
-      <w:proofErr w:type="gramEnd"/>
-      <w:r>
-        <w:t>.isfile</w:t>
-      </w:r>
-      <w:proofErr w:type="spellEnd"/>
-      <w:r>
-        <w:t>(‘file_ex.txt’)</w:t>
+        <w:t xml:space="preserve">The exists() method in the </w:t>
+      </w:r>
+      <w:r>
+        <w:t>os.path. Ex: os.path.exists(‘file_ex.txt’)</w:t>
+      </w:r>
+    </w:p>
+    <w:p>
+      <w:pPr>
+        <w:pStyle w:val="ListParagraph"/>
+        <w:spacing w:after="0"/>
+      </w:pPr>
+      <w:r>
+        <w:t>If you want to ensure that a given path points to a file and not to a directory, you can use the os.path.isfile() function. Ex: os.path.isfile(‘file_ex.txt’)</w:t>
       </w:r>
     </w:p>
     <w:p>
@@ -1581,15 +1173,7 @@
         <w:t>If the file exists the open call will complete successf</w:t>
       </w:r>
       <w:r>
-        <w:t xml:space="preserve">ully and return a valid file handle. If the file does not exist however, a </w:t>
-      </w:r>
-      <w:proofErr w:type="spellStart"/>
-      <w:r>
-        <w:t>FileNotFoundError</w:t>
-      </w:r>
-      <w:proofErr w:type="spellEnd"/>
-      <w:r>
-        <w:t xml:space="preserve"> exception will be raised.</w:t>
+        <w:t>ully and return a valid file handle. If the file does not exist however, a FileNotFoundError exception will be raised.</w:t>
       </w:r>
     </w:p>
     <w:p>
@@ -1616,51 +1200,25 @@
         <w:spacing w:after="0"/>
       </w:pPr>
       <w:r>
-        <w:t xml:space="preserve">           </w:t>
-      </w:r>
-      <w:proofErr w:type="spellStart"/>
-      <w:proofErr w:type="gramStart"/>
-      <w:r>
-        <w:t>F.close</w:t>
-      </w:r>
-      <w:proofErr w:type="spellEnd"/>
-      <w:proofErr w:type="gramEnd"/>
-      <w:r>
-        <w:t>()</w:t>
-      </w:r>
-    </w:p>
-    <w:p>
-      <w:pPr>
-        <w:pStyle w:val="ListParagraph"/>
-        <w:spacing w:after="0"/>
-      </w:pPr>
-      <w:r>
-        <w:t xml:space="preserve">      except </w:t>
-      </w:r>
-      <w:proofErr w:type="spellStart"/>
-      <w:r>
-        <w:t>FileNotFoundError</w:t>
-      </w:r>
-      <w:proofErr w:type="spellEnd"/>
-      <w:r>
-        <w:t>:</w:t>
-      </w:r>
-    </w:p>
-    <w:p>
-      <w:pPr>
-        <w:pStyle w:val="ListParagraph"/>
-        <w:spacing w:after="0"/>
-      </w:pPr>
-      <w:r>
-        <w:t xml:space="preserve">           </w:t>
-      </w:r>
-      <w:proofErr w:type="gramStart"/>
-      <w:r>
-        <w:t>print(</w:t>
-      </w:r>
-      <w:proofErr w:type="gramEnd"/>
-      <w:r>
-        <w:t>“File does not exist”)</w:t>
+        <w:t xml:space="preserve">           F.close()</w:t>
+      </w:r>
+    </w:p>
+    <w:p>
+      <w:pPr>
+        <w:pStyle w:val="ListParagraph"/>
+        <w:spacing w:after="0"/>
+      </w:pPr>
+      <w:r>
+        <w:t xml:space="preserve">      except FileNotFoundError:</w:t>
+      </w:r>
+    </w:p>
+    <w:p>
+      <w:pPr>
+        <w:pStyle w:val="ListParagraph"/>
+        <w:spacing w:after="0"/>
+      </w:pPr>
+      <w:r>
+        <w:t xml:space="preserve">           print(“File does not exist”)</w:t>
       </w:r>
     </w:p>
     <w:p>
@@ -1676,23 +1234,7 @@
         <w:t>No</w:t>
       </w:r>
       <w:r>
-        <w:t xml:space="preserve">w the same “just attempt to open it” technique also works for ensuring a file is both readable and accessible. Instead of watching for </w:t>
-      </w:r>
-      <w:proofErr w:type="spellStart"/>
-      <w:r>
-        <w:t>FileNotFoundError</w:t>
-      </w:r>
-      <w:proofErr w:type="spellEnd"/>
-      <w:r>
-        <w:t xml:space="preserve"> exceptions you will want to look out for any kind of </w:t>
-      </w:r>
-      <w:proofErr w:type="spellStart"/>
-      <w:r>
-        <w:t>IOError</w:t>
-      </w:r>
-      <w:proofErr w:type="spellEnd"/>
-      <w:r>
-        <w:t>:</w:t>
+        <w:t>w the same “just attempt to open it” technique also works for ensuring a file is both readable and accessible. Instead of watching for FileNotFoundError exceptions you will want to look out for any kind of IOError:</w:t>
       </w:r>
     </w:p>
     <w:p>
@@ -1719,68 +1261,34 @@
         <w:spacing w:after="0"/>
       </w:pPr>
       <w:r>
-        <w:t xml:space="preserve">           </w:t>
-      </w:r>
-      <w:proofErr w:type="spellStart"/>
-      <w:proofErr w:type="gramStart"/>
-      <w:r>
-        <w:t>F.close</w:t>
-      </w:r>
-      <w:proofErr w:type="spellEnd"/>
-      <w:proofErr w:type="gramEnd"/>
-      <w:r>
-        <w:t>()</w:t>
-      </w:r>
-    </w:p>
-    <w:p>
-      <w:pPr>
-        <w:pStyle w:val="ListParagraph"/>
-        <w:spacing w:after="0"/>
-      </w:pPr>
-      <w:r>
-        <w:t xml:space="preserve">      except </w:t>
-      </w:r>
-      <w:proofErr w:type="spellStart"/>
-      <w:r>
-        <w:t>IOError</w:t>
-      </w:r>
-      <w:proofErr w:type="spellEnd"/>
-      <w:r>
-        <w:t>:</w:t>
-      </w:r>
-    </w:p>
-    <w:p>
-      <w:pPr>
-        <w:pStyle w:val="ListParagraph"/>
-        <w:spacing w:after="0"/>
-      </w:pPr>
-      <w:r>
-        <w:t xml:space="preserve">           </w:t>
-      </w:r>
-      <w:proofErr w:type="gramStart"/>
-      <w:r>
-        <w:t>print(</w:t>
-      </w:r>
-      <w:proofErr w:type="gramEnd"/>
-      <w:r>
-        <w:t>“File is not accessible”)</w:t>
-      </w:r>
-    </w:p>
-    <w:p>
-      <w:pPr>
-        <w:pStyle w:val="ListParagraph"/>
-        <w:spacing w:after="0"/>
-      </w:pPr>
-      <w:r>
-        <w:t xml:space="preserve">      </w:t>
-      </w:r>
-      <w:proofErr w:type="gramStart"/>
-      <w:r>
-        <w:t>print(</w:t>
-      </w:r>
-      <w:proofErr w:type="gramEnd"/>
-      <w:r>
-        <w:t>“File is accessible”)</w:t>
+        <w:t xml:space="preserve">           F.close()</w:t>
+      </w:r>
+    </w:p>
+    <w:p>
+      <w:pPr>
+        <w:pStyle w:val="ListParagraph"/>
+        <w:spacing w:after="0"/>
+      </w:pPr>
+      <w:r>
+        <w:t xml:space="preserve">      except IOError:</w:t>
+      </w:r>
+    </w:p>
+    <w:p>
+      <w:pPr>
+        <w:pStyle w:val="ListParagraph"/>
+        <w:spacing w:after="0"/>
+      </w:pPr>
+      <w:r>
+        <w:t xml:space="preserve">           print(“File is not accessible”)</w:t>
+      </w:r>
+    </w:p>
+    <w:p>
+      <w:pPr>
+        <w:pStyle w:val="ListParagraph"/>
+        <w:spacing w:after="0"/>
+      </w:pPr>
+      <w:r>
+        <w:t xml:space="preserve">      print(“File is accessible”)</w:t>
       </w:r>
     </w:p>
     <w:p>
@@ -1805,23 +1313,7 @@
         <w:spacing w:after="0"/>
       </w:pPr>
       <w:r>
-        <w:t xml:space="preserve">Ex:     def </w:t>
-      </w:r>
-      <w:proofErr w:type="spellStart"/>
-      <w:r>
-        <w:t>is_</w:t>
-      </w:r>
-      <w:proofErr w:type="gramStart"/>
-      <w:r>
-        <w:t>accessible</w:t>
-      </w:r>
-      <w:proofErr w:type="spellEnd"/>
-      <w:r>
-        <w:t>(</w:t>
-      </w:r>
-      <w:proofErr w:type="gramEnd"/>
-      <w:r>
-        <w:t>path, mode=’r’):</w:t>
+        <w:t>Ex:     def is_accessible(path, mode=’r’):</w:t>
       </w:r>
     </w:p>
     <w:p>
@@ -1839,15 +1331,7 @@
         <w:ind w:left="720" w:firstLine="720"/>
       </w:pPr>
       <w:r>
-        <w:t xml:space="preserve">    f = </w:t>
-      </w:r>
-      <w:proofErr w:type="gramStart"/>
-      <w:r>
-        <w:t>open(</w:t>
-      </w:r>
-      <w:proofErr w:type="gramEnd"/>
-      <w:r>
-        <w:t>path, mode)</w:t>
+        <w:t xml:space="preserve">    f = open(path, mode)</w:t>
       </w:r>
     </w:p>
     <w:p>
@@ -1856,17 +1340,7 @@
         <w:ind w:left="720" w:firstLine="720"/>
       </w:pPr>
       <w:r>
-        <w:t xml:space="preserve">    </w:t>
-      </w:r>
-      <w:proofErr w:type="spellStart"/>
-      <w:proofErr w:type="gramStart"/>
-      <w:r>
-        <w:t>f.close</w:t>
-      </w:r>
-      <w:proofErr w:type="spellEnd"/>
-      <w:proofErr w:type="gramEnd"/>
-      <w:r>
-        <w:t>()</w:t>
+        <w:t xml:space="preserve">    f.close()</w:t>
       </w:r>
     </w:p>
     <w:p>
@@ -1875,15 +1349,7 @@
         <w:ind w:left="720" w:firstLine="720"/>
       </w:pPr>
       <w:r>
-        <w:t xml:space="preserve">except </w:t>
-      </w:r>
-      <w:proofErr w:type="spellStart"/>
-      <w:r>
-        <w:t>IOError</w:t>
-      </w:r>
-      <w:proofErr w:type="spellEnd"/>
-      <w:r>
-        <w:t>:</w:t>
+        <w:t>except IOError:</w:t>
       </w:r>
     </w:p>
     <w:p>
@@ -1910,33 +1376,10 @@
       </w:pPr>
       <w:r>
         <w:tab/>
-        <w:t xml:space="preserve">Alternatively, you can use the </w:t>
-      </w:r>
-      <w:proofErr w:type="spellStart"/>
-      <w:proofErr w:type="gramStart"/>
-      <w:r>
-        <w:t>os.access</w:t>
-      </w:r>
-      <w:proofErr w:type="spellEnd"/>
-      <w:proofErr w:type="gramEnd"/>
-      <w:r>
-        <w:t>() function in the standard library to c</w:t>
-      </w:r>
-      <w:r>
-        <w:t xml:space="preserve">heck whether a file exists and is accessible at the same time. This would be more similar to using the </w:t>
-      </w:r>
-      <w:proofErr w:type="spellStart"/>
-      <w:proofErr w:type="gramStart"/>
-      <w:r>
-        <w:t>os.path</w:t>
-      </w:r>
-      <w:proofErr w:type="gramEnd"/>
-      <w:r>
-        <w:t>.exists</w:t>
-      </w:r>
-      <w:proofErr w:type="spellEnd"/>
-      <w:r>
-        <w:t>() function for checking if a file exists.</w:t>
+        <w:t>Alternatively, you can use the os.access() function in the standard library to c</w:t>
+      </w:r>
+      <w:r>
+        <w:t>heck whether a file exists and is accessible at the same time. This would be more similar to using the os.path.exists() function for checking if a file exists.</w:t>
       </w:r>
     </w:p>
     <w:p>
@@ -1945,15 +1388,7 @@
       </w:pPr>
       <w:r>
         <w:tab/>
-        <w:t xml:space="preserve">Using </w:t>
-      </w:r>
-      <w:proofErr w:type="gramStart"/>
-      <w:r>
-        <w:t>open(</w:t>
-      </w:r>
-      <w:proofErr w:type="gramEnd"/>
-      <w:r>
-        <w:t>) and a try…except clause has some advantages when it comes to file handling in Pyth</w:t>
+        <w:t>Using open() and a try…except clause has some advantages when it comes to file handling in Pyth</w:t>
       </w:r>
       <w:r>
         <w:t>on. It can help you avoid bugs caused by file existence race conditions.</w:t>
@@ -1972,15 +1407,7 @@
       </w:r>
       <w:r>
         <w:lastRenderedPageBreak/>
-        <w:t xml:space="preserve">executing the next line if the file is deleted then we will get an </w:t>
-      </w:r>
-      <w:proofErr w:type="spellStart"/>
-      <w:r>
-        <w:t>IOError</w:t>
-      </w:r>
-      <w:proofErr w:type="spellEnd"/>
-      <w:r>
-        <w:t xml:space="preserve"> which says that it is better to just directly open the f</w:t>
+        <w:t>executing the next line if the file is deleted then we will get an IOError which says that it is better to just directly open the f</w:t>
       </w:r>
       <w:r>
         <w:t>ile and using exception to handle whether the file exists or not.</w:t>
@@ -2054,15 +1481,7 @@
         <w:spacing w:after="0"/>
       </w:pPr>
       <w:r>
-        <w:t xml:space="preserve">The </w:t>
-      </w:r>
-      <w:proofErr w:type="gramStart"/>
-      <w:r>
-        <w:t>type(</w:t>
-      </w:r>
-      <w:proofErr w:type="gramEnd"/>
-      <w:r>
-        <w:t>) function is</w:t>
+        <w:t>The type() function is</w:t>
       </w:r>
       <w:r>
         <w:t xml:space="preserve"> used to find the type of the input given to the type function.</w:t>
@@ -2073,79 +1492,39 @@
         <w:spacing w:after="0"/>
       </w:pPr>
       <w:r>
-        <w:t>Ex: type(</w:t>
-      </w:r>
-      <w:proofErr w:type="spellStart"/>
-      <w:r>
-        <w:t>eee</w:t>
-      </w:r>
-      <w:proofErr w:type="spellEnd"/>
-      <w:r>
-        <w:t>)</w:t>
-      </w:r>
-    </w:p>
-    <w:p>
-      <w:pPr>
-        <w:spacing w:after="0"/>
-      </w:pPr>
-      <w:r>
-        <w:t xml:space="preserve">      &lt;</w:t>
-      </w:r>
-      <w:proofErr w:type="spellStart"/>
-      <w:r>
-        <w:t>class’str</w:t>
-      </w:r>
-      <w:proofErr w:type="spellEnd"/>
-      <w:r>
-        <w:t>’&gt;</w:t>
-      </w:r>
-    </w:p>
-    <w:p>
-      <w:pPr>
-        <w:spacing w:after="0"/>
-      </w:pPr>
-      <w:r>
-        <w:t xml:space="preserve">      </w:t>
-      </w:r>
-      <w:proofErr w:type="gramStart"/>
-      <w:r>
-        <w:t>type(</w:t>
-      </w:r>
-      <w:proofErr w:type="gramEnd"/>
-      <w:r>
-        <w:t>1)</w:t>
-      </w:r>
-    </w:p>
-    <w:p>
-      <w:pPr>
-        <w:spacing w:after="0"/>
-      </w:pPr>
-      <w:r>
-        <w:t xml:space="preserve">      &lt;</w:t>
-      </w:r>
-      <w:proofErr w:type="spellStart"/>
-      <w:r>
-        <w:t>class’int</w:t>
-      </w:r>
-      <w:proofErr w:type="spellEnd"/>
-      <w:r>
-        <w:t>’&gt;</w:t>
-      </w:r>
-    </w:p>
-    <w:p>
-      <w:pPr>
-        <w:spacing w:after="0"/>
-      </w:pPr>
-      <w:r>
-        <w:t xml:space="preserve">To convert an integer to floating point you can do ex: </w:t>
-      </w:r>
-      <w:proofErr w:type="gramStart"/>
-      <w:r>
-        <w:t>float(</w:t>
-      </w:r>
-      <w:proofErr w:type="gramEnd"/>
-      <w:r>
-        <w:t>99) and it will be converted to 99.0</w:t>
+        <w:t>Ex: type(eee)</w:t>
+      </w:r>
+    </w:p>
+    <w:p>
+      <w:pPr>
+        <w:spacing w:after="0"/>
+      </w:pPr>
+      <w:r>
+        <w:t xml:space="preserve">      &lt;class’str’&gt;</w:t>
+      </w:r>
+    </w:p>
+    <w:p>
+      <w:pPr>
+        <w:spacing w:after="0"/>
+      </w:pPr>
+      <w:r>
+        <w:t xml:space="preserve">      type(1)</w:t>
+      </w:r>
+    </w:p>
+    <w:p>
+      <w:pPr>
+        <w:spacing w:after="0"/>
+      </w:pPr>
+      <w:r>
+        <w:t xml:space="preserve">      &lt;class’int’&gt;</w:t>
+      </w:r>
+    </w:p>
+    <w:p>
+      <w:pPr>
+        <w:spacing w:after="0"/>
+      </w:pPr>
+      <w:r>
+        <w:t>To convert an integer to floating point you can do ex: float(99) and it will be converted to 99.0</w:t>
       </w:r>
     </w:p>
     <w:p>
@@ -2155,29 +1534,16 @@
       <w:r>
         <w:t xml:space="preserve">Integer division produces a </w:t>
       </w:r>
-      <w:proofErr w:type="gramStart"/>
-      <w:r>
-        <w:t>floating point</w:t>
-      </w:r>
-      <w:proofErr w:type="gramEnd"/>
-      <w:r>
-        <w:t xml:space="preserve"> result.</w:t>
-      </w:r>
-    </w:p>
-    <w:p>
-      <w:pPr>
-        <w:spacing w:after="0"/>
-      </w:pPr>
-      <w:r>
-        <w:t xml:space="preserve">String conversions: You can also use </w:t>
-      </w:r>
-      <w:proofErr w:type="gramStart"/>
-      <w:r>
-        <w:t>int(</w:t>
-      </w:r>
-      <w:proofErr w:type="gramEnd"/>
-      <w:r>
-        <w:t>) and float() to convert between strings and integers. You will get an error if the string does not contain numeric characters.</w:t>
+      <w:r>
+        <w:t>floating point result.</w:t>
+      </w:r>
+    </w:p>
+    <w:p>
+      <w:pPr>
+        <w:spacing w:after="0"/>
+      </w:pPr>
+      <w:r>
+        <w:t>String conversions: You can also use int() and float() to convert between strings and integers. You will get an error if the string does not contain numeric characters.</w:t>
       </w:r>
     </w:p>
     <w:p>
@@ -2206,47 +1572,10 @@
         <w:spacing w:after="0"/>
       </w:pPr>
       <w:r>
-        <w:t xml:space="preserve">Different import modules in Python are string, re, datetime, math, random, </w:t>
-      </w:r>
-      <w:proofErr w:type="spellStart"/>
-      <w:r>
-        <w:t>os</w:t>
-      </w:r>
-      <w:proofErr w:type="spellEnd"/>
-      <w:r>
-        <w:t xml:space="preserve">, multiprocessing, subprocess, socket, email, json, </w:t>
-      </w:r>
-      <w:proofErr w:type="spellStart"/>
-      <w:r>
-        <w:t>doctest</w:t>
-      </w:r>
-      <w:proofErr w:type="spellEnd"/>
-      <w:r>
-        <w:t xml:space="preserve">, </w:t>
-      </w:r>
-      <w:proofErr w:type="spellStart"/>
-      <w:r>
-        <w:t>unittest</w:t>
-      </w:r>
-      <w:proofErr w:type="spellEnd"/>
-      <w:r>
-        <w:t xml:space="preserve">, </w:t>
-      </w:r>
-      <w:proofErr w:type="spellStart"/>
-      <w:r>
-        <w:t>pdb</w:t>
-      </w:r>
-      <w:proofErr w:type="spellEnd"/>
-      <w:r>
-        <w:t xml:space="preserve">, </w:t>
-      </w:r>
-      <w:proofErr w:type="spellStart"/>
-      <w:r>
-        <w:t>argparse</w:t>
-      </w:r>
-      <w:proofErr w:type="spellEnd"/>
-      <w:r>
-        <w:t xml:space="preserve"> and sys</w:t>
+        <w:t>Different import modules in Python are string, re, datetime, math, random, os, multiprocessing, subprocess, socket, email, json, doctest</w:t>
+      </w:r>
+      <w:r>
+        <w:t>, unittest, pdb, argparse and sys</w:t>
       </w:r>
     </w:p>
     <w:p>
@@ -2274,78 +1603,48 @@
       <w:pPr>
         <w:spacing w:after="0"/>
       </w:pPr>
-      <w:proofErr w:type="spellStart"/>
-      <w:r>
-        <w:t>ImportError</w:t>
-      </w:r>
-      <w:proofErr w:type="spellEnd"/>
-      <w:r>
-        <w:t>: an import fails</w:t>
-      </w:r>
-    </w:p>
-    <w:p>
-      <w:pPr>
-        <w:spacing w:after="0"/>
-      </w:pPr>
-      <w:proofErr w:type="spellStart"/>
-      <w:r>
-        <w:t>IndexError</w:t>
-      </w:r>
-      <w:proofErr w:type="spellEnd"/>
-      <w:r>
-        <w:t>: a list is indexed with an out-of-range number</w:t>
-      </w:r>
-    </w:p>
-    <w:p>
-      <w:pPr>
-        <w:spacing w:after="0"/>
-      </w:pPr>
-      <w:proofErr w:type="spellStart"/>
-      <w:r>
-        <w:t>NameError</w:t>
-      </w:r>
-      <w:proofErr w:type="spellEnd"/>
-      <w:r>
-        <w:t>: an unknown variable is used</w:t>
-      </w:r>
-    </w:p>
-    <w:p>
-      <w:pPr>
-        <w:spacing w:after="0"/>
-      </w:pPr>
-      <w:proofErr w:type="spellStart"/>
-      <w:r>
-        <w:t>SyntaxError</w:t>
-      </w:r>
-      <w:proofErr w:type="spellEnd"/>
-      <w:r>
-        <w:t>: the code can’t be parsed properly</w:t>
-      </w:r>
-    </w:p>
-    <w:p>
-      <w:pPr>
-        <w:spacing w:after="0"/>
-      </w:pPr>
-      <w:proofErr w:type="spellStart"/>
-      <w:r>
-        <w:t>TypeError</w:t>
-      </w:r>
-      <w:proofErr w:type="spellEnd"/>
-      <w:r>
-        <w:t>: a function is called on a value of an inappropriate type</w:t>
-      </w:r>
-    </w:p>
-    <w:p>
-      <w:pPr>
-        <w:spacing w:after="0"/>
-      </w:pPr>
-      <w:proofErr w:type="spellStart"/>
-      <w:r>
-        <w:t>ValueError</w:t>
-      </w:r>
-      <w:proofErr w:type="spellEnd"/>
-      <w:r>
-        <w:t>: a function is called on a value of the correct type, but with an inappropriate value</w:t>
+      <w:r>
+        <w:t>ImportError: an import fails</w:t>
+      </w:r>
+    </w:p>
+    <w:p>
+      <w:pPr>
+        <w:spacing w:after="0"/>
+      </w:pPr>
+      <w:r>
+        <w:t>IndexError: a list is indexed with an out-of-range number</w:t>
+      </w:r>
+    </w:p>
+    <w:p>
+      <w:pPr>
+        <w:spacing w:after="0"/>
+      </w:pPr>
+      <w:r>
+        <w:t>NameError: an unknown variable is used</w:t>
+      </w:r>
+    </w:p>
+    <w:p>
+      <w:pPr>
+        <w:spacing w:after="0"/>
+      </w:pPr>
+      <w:r>
+        <w:t>SyntaxError: the code can’t be parsed properly</w:t>
+      </w:r>
+    </w:p>
+    <w:p>
+      <w:pPr>
+        <w:spacing w:after="0"/>
+      </w:pPr>
+      <w:r>
+        <w:t>TypeError: a function is called on a value of an inappropriate type</w:t>
+      </w:r>
+    </w:p>
+    <w:p>
+      <w:pPr>
+        <w:spacing w:after="0"/>
+      </w:pPr>
+      <w:r>
+        <w:t>ValueError: a function is called on a value of the correct type, but with an inappropriate value</w:t>
       </w:r>
     </w:p>
     <w:p>
@@ -2389,13 +1688,8 @@
       <w:pPr>
         <w:spacing w:after="0"/>
       </w:pPr>
-      <w:proofErr w:type="spellStart"/>
-      <w:r>
-        <w:t>AssertionError</w:t>
-      </w:r>
-      <w:proofErr w:type="spellEnd"/>
-      <w:r>
-        <w:t xml:space="preserve"> exception can</w:t>
+      <w:r>
+        <w:t>AssertionError exception can</w:t>
       </w:r>
       <w:r>
         <w:t xml:space="preserve"> be caught and handled like any other exception using the try-except statement, but if not handled, this type of exception will terminate the entire program.</w:t>
@@ -2428,44 +1722,20 @@
         <w:spacing w:after="0"/>
       </w:pPr>
       <w:r>
-        <w:t xml:space="preserve">A useful dictionary method is </w:t>
-      </w:r>
-      <w:proofErr w:type="gramStart"/>
-      <w:r>
-        <w:t>get</w:t>
-      </w:r>
-      <w:proofErr w:type="gramEnd"/>
-      <w:r>
-        <w:t xml:space="preserve">. It does the same thing as indexing, but if the key is not found in the dictionary it returns another specified value </w:t>
-      </w:r>
-      <w:proofErr w:type="gramStart"/>
-      <w:r>
-        <w:t>instead(</w:t>
-      </w:r>
-      <w:proofErr w:type="gramEnd"/>
-      <w:r>
-        <w:t>‘None’, by default).</w:t>
-      </w:r>
-    </w:p>
-    <w:p>
-      <w:pPr>
-        <w:spacing w:after="0"/>
-      </w:pPr>
-    </w:p>
-    <w:p>
-      <w:pPr>
-        <w:spacing w:after="0"/>
-      </w:pPr>
-      <w:r>
-        <w:t xml:space="preserve">Tuples are very similar to lists, except that they are </w:t>
-      </w:r>
-      <w:proofErr w:type="gramStart"/>
-      <w:r>
-        <w:t>immutable(</w:t>
-      </w:r>
-      <w:proofErr w:type="gramEnd"/>
-      <w:r>
-        <w:t>the</w:t>
+        <w:t>A useful dictionary method is get. It does the same thing as indexing, but if the key is not found in the dictionary it returns another specified value instead(‘None’, by default).</w:t>
+      </w:r>
+    </w:p>
+    <w:p>
+      <w:pPr>
+        <w:spacing w:after="0"/>
+      </w:pPr>
+    </w:p>
+    <w:p>
+      <w:pPr>
+        <w:spacing w:after="0"/>
+      </w:pPr>
+      <w:r>
+        <w:t>Tuples are very similar to lists, except that they are immutable(the</w:t>
       </w:r>
       <w:r>
         <w:t>y cannot be changed). Also, they are created using parentheses, rather than square brackets.</w:t>
@@ -2505,23 +1775,7 @@
         <w:t>Ex: c</w:t>
       </w:r>
       <w:r>
-        <w:t>ubes = [</w:t>
-      </w:r>
-      <w:proofErr w:type="spellStart"/>
-      <w:r>
-        <w:t>i</w:t>
-      </w:r>
-      <w:proofErr w:type="spellEnd"/>
-      <w:r>
-        <w:t xml:space="preserve">**3 for I in </w:t>
-      </w:r>
-      <w:proofErr w:type="gramStart"/>
-      <w:r>
-        <w:t>range(</w:t>
-      </w:r>
-      <w:proofErr w:type="gramEnd"/>
-      <w:r>
-        <w:t>5)]</w:t>
+        <w:t>ubes = [i**3 for I in range(5)]</w:t>
       </w:r>
     </w:p>
     <w:p>
@@ -2558,39 +1812,7 @@
         <w:spacing w:after="0"/>
       </w:pPr>
       <w:r>
-        <w:t>Ex: evens = [</w:t>
-      </w:r>
-      <w:proofErr w:type="spellStart"/>
-      <w:r>
-        <w:t>i</w:t>
-      </w:r>
-      <w:proofErr w:type="spellEnd"/>
-      <w:r>
-        <w:t xml:space="preserve">**2 for </w:t>
-      </w:r>
-      <w:proofErr w:type="spellStart"/>
-      <w:r>
-        <w:t>i</w:t>
-      </w:r>
-      <w:proofErr w:type="spellEnd"/>
-      <w:r>
-        <w:t xml:space="preserve"> in </w:t>
-      </w:r>
-      <w:proofErr w:type="gramStart"/>
-      <w:r>
-        <w:t>range(</w:t>
-      </w:r>
-      <w:proofErr w:type="gramEnd"/>
-      <w:r>
-        <w:t xml:space="preserve">10) if </w:t>
-      </w:r>
-      <w:proofErr w:type="spellStart"/>
-      <w:r>
-        <w:t>i</w:t>
-      </w:r>
-      <w:proofErr w:type="spellEnd"/>
-      <w:r>
-        <w:t>**2 % 2 == 0]</w:t>
+        <w:t>Ex: evens = [i**2 for i in range(10) if i**2 % 2 == 0]</w:t>
       </w:r>
     </w:p>
     <w:p>
@@ -2697,13 +1919,8 @@
         <w:spacing w:after="0"/>
       </w:pPr>
       <w:r>
-        <w:t xml:space="preserve">for letter in </w:t>
-      </w:r>
-      <w:proofErr w:type="gramStart"/>
-      <w:r>
-        <w:t>fruit :</w:t>
-      </w:r>
-      <w:proofErr w:type="gramEnd"/>
+        <w:t>for letter in fruit :</w:t>
+      </w:r>
     </w:p>
     <w:p>
       <w:pPr>
@@ -2733,21 +1950,8 @@
         <w:spacing w:after="0"/>
       </w:pPr>
       <w:r>
-        <w:t xml:space="preserve">while index &lt; </w:t>
-      </w:r>
-      <w:proofErr w:type="spellStart"/>
-      <w:r>
-        <w:t>len</w:t>
-      </w:r>
-      <w:proofErr w:type="spellEnd"/>
-      <w:r>
-        <w:t>(fruit</w:t>
-      </w:r>
-      <w:proofErr w:type="gramStart"/>
-      <w:r>
-        <w:t>) :</w:t>
-      </w:r>
-      <w:proofErr w:type="gramEnd"/>
+        <w:t>while index &lt; len(fruit) :</w:t>
+      </w:r>
     </w:p>
     <w:p>
       <w:pPr>
@@ -2789,15 +1993,7 @@
         <w:spacing w:after="0"/>
       </w:pPr>
       <w:r>
-        <w:t>In python if the slice operation refers to an index of a string which is out of range then it will still not give an out of index error. For s</w:t>
-      </w:r>
-      <w:proofErr w:type="gramStart"/>
-      <w:r>
-        <w:t>=”Python</w:t>
-      </w:r>
-      <w:proofErr w:type="gramEnd"/>
-      <w:r>
-        <w:t>” the output s[2:12] will give the output “thon”</w:t>
+        <w:t>In python if the slice operation refers to an index of a string which is out of range then it will still not give an out of index error. For s=”Python” the output s[2:12] will give the output “thon”</w:t>
       </w:r>
     </w:p>
     <w:p>
@@ -2843,84 +2039,44 @@
         <w:t xml:space="preserve">Before we can read the contents of the file, we must tell python which file we are going to work with and what we will be doing with the file. This </w:t>
       </w:r>
       <w:r>
-        <w:t xml:space="preserve">is done with the </w:t>
-      </w:r>
-      <w:proofErr w:type="gramStart"/>
-      <w:r>
-        <w:t>open(</w:t>
-      </w:r>
-      <w:proofErr w:type="gramEnd"/>
-      <w:r>
-        <w:t xml:space="preserve">) function. </w:t>
-      </w:r>
-      <w:proofErr w:type="gramStart"/>
-      <w:r>
-        <w:t>Open(</w:t>
-      </w:r>
-      <w:proofErr w:type="gramEnd"/>
-      <w:r>
-        <w:t>) returns a “file handle” - a variable used to perform operations on the file. Similar to “File -&gt; Open” in a word processor.</w:t>
-      </w:r>
-    </w:p>
-    <w:p>
-      <w:pPr>
-        <w:spacing w:after="0"/>
-      </w:pPr>
-      <w:r>
-        <w:t xml:space="preserve">Handle = </w:t>
-      </w:r>
-      <w:proofErr w:type="gramStart"/>
-      <w:r>
-        <w:t>open(</w:t>
-      </w:r>
-      <w:proofErr w:type="gramEnd"/>
-      <w:r>
-        <w:t>filename, mode)</w:t>
-      </w:r>
-    </w:p>
-    <w:p>
-      <w:pPr>
-        <w:spacing w:after="0"/>
-      </w:pPr>
-    </w:p>
-    <w:p>
-      <w:pPr>
-        <w:spacing w:after="0"/>
-      </w:pPr>
-      <w:r>
-        <w:t xml:space="preserve">When files are missing: When a file is not present the </w:t>
-      </w:r>
-      <w:proofErr w:type="spellStart"/>
-      <w:r>
-        <w:t>FileN</w:t>
-      </w:r>
-      <w:r>
-        <w:t>otFoundError</w:t>
-      </w:r>
-      <w:proofErr w:type="spellEnd"/>
-      <w:r>
-        <w:t xml:space="preserve"> occurs in python.</w:t>
-      </w:r>
-    </w:p>
-    <w:p>
-      <w:pPr>
-        <w:spacing w:after="0"/>
-      </w:pPr>
-    </w:p>
-    <w:p>
-      <w:pPr>
-        <w:spacing w:after="0"/>
-      </w:pPr>
-      <w:r>
-        <w:t xml:space="preserve">The newline character: We use a special character called the “newline” to indicate when a line </w:t>
-      </w:r>
-      <w:proofErr w:type="gramStart"/>
-      <w:r>
-        <w:t>ends</w:t>
-      </w:r>
-      <w:proofErr w:type="gramEnd"/>
-      <w:r>
-        <w:t>. We represent it as \n in strings. Newline is still one character- not two</w:t>
+        <w:t>is done with the open() function. Open() returns a “file handle” - a variable used to perform operations on the file. Similar to “File -&gt; Open” in a word processor.</w:t>
+      </w:r>
+    </w:p>
+    <w:p>
+      <w:pPr>
+        <w:spacing w:after="0"/>
+      </w:pPr>
+      <w:r>
+        <w:t>Handle = open(filename, mode)</w:t>
+      </w:r>
+    </w:p>
+    <w:p>
+      <w:pPr>
+        <w:spacing w:after="0"/>
+      </w:pPr>
+    </w:p>
+    <w:p>
+      <w:pPr>
+        <w:spacing w:after="0"/>
+      </w:pPr>
+      <w:r>
+        <w:t>When files are missing: When a file is not present the FileN</w:t>
+      </w:r>
+      <w:r>
+        <w:t>otFoundError occurs in python.</w:t>
+      </w:r>
+    </w:p>
+    <w:p>
+      <w:pPr>
+        <w:spacing w:after="0"/>
+      </w:pPr>
+    </w:p>
+    <w:p>
+      <w:pPr>
+        <w:spacing w:after="0"/>
+      </w:pPr>
+      <w:r>
+        <w:t>The newline character: We use a special character called the “newline” to indicate when a line ends. We represent it as \n in strings. Newline is still one character- not two</w:t>
       </w:r>
     </w:p>
     <w:p>
@@ -2936,15 +2092,7 @@
         <w:spacing w:after="0"/>
       </w:pPr>
       <w:r>
-        <w:t>Stuff = ‘X\</w:t>
-      </w:r>
-      <w:proofErr w:type="spellStart"/>
-      <w:r>
-        <w:t>nY</w:t>
-      </w:r>
-      <w:proofErr w:type="spellEnd"/>
-      <w:r>
-        <w:t>’</w:t>
+        <w:t>Stuff = ‘X\nY’</w:t>
       </w:r>
     </w:p>
     <w:p>
@@ -2959,39 +2107,21 @@
       <w:r>
         <w:t xml:space="preserve">Here in the above code the </w:t>
       </w:r>
-      <w:proofErr w:type="spellStart"/>
-      <w:proofErr w:type="gramStart"/>
-      <w:r>
-        <w:t>len</w:t>
-      </w:r>
-      <w:proofErr w:type="spellEnd"/>
-      <w:r>
-        <w:t>(</w:t>
-      </w:r>
-      <w:proofErr w:type="gramEnd"/>
-      <w:r>
-        <w:t>Stuff) will be 3 and not 4 or 2.</w:t>
-      </w:r>
-    </w:p>
-    <w:p>
-      <w:pPr>
-        <w:spacing w:after="0"/>
-      </w:pPr>
-    </w:p>
-    <w:p>
-      <w:pPr>
-        <w:spacing w:after="0"/>
-      </w:pPr>
-      <w:r>
-        <w:t xml:space="preserve">In python the </w:t>
-      </w:r>
-      <w:proofErr w:type="gramStart"/>
-      <w:r>
-        <w:t>print(</w:t>
-      </w:r>
-      <w:proofErr w:type="gramEnd"/>
-      <w:r>
-        <w:t>) statement always add the new line at the end of the statement.</w:t>
+      <w:r>
+        <w:t>len(Stuff) will be 3 and not 4 or 2.</w:t>
+      </w:r>
+    </w:p>
+    <w:p>
+      <w:pPr>
+        <w:spacing w:after="0"/>
+      </w:pPr>
+    </w:p>
+    <w:p>
+      <w:pPr>
+        <w:spacing w:after="0"/>
+      </w:pPr>
+      <w:r>
+        <w:t>In python the print() statement always add the new line at the end of the statement.</w:t>
       </w:r>
     </w:p>
     <w:p>
@@ -3203,13 +2333,8 @@
       <w:pPr>
         <w:spacing w:after="0"/>
       </w:pPr>
-      <w:proofErr w:type="gramStart"/>
-      <w:r>
-        <w:t>id(</w:t>
-      </w:r>
-      <w:proofErr w:type="gramEnd"/>
-      <w:r>
-        <w:t>) returns a unique integer ID for an  object.</w:t>
+      <w:r>
+        <w:t>id() returns a unique integer ID for an  object.</w:t>
       </w:r>
     </w:p>
     <w:p>
@@ -3288,31 +2413,16 @@
       <w:pPr>
         <w:spacing w:after="0"/>
       </w:pPr>
-      <w:proofErr w:type="gramStart"/>
-      <w:r>
-        <w:t>type(</w:t>
-      </w:r>
-      <w:proofErr w:type="gramEnd"/>
-      <w:r>
-        <w:t>) returns the type of an object.</w:t>
-      </w:r>
-    </w:p>
-    <w:p>
-      <w:pPr>
-        <w:spacing w:after="0"/>
-      </w:pPr>
-      <w:proofErr w:type="spellStart"/>
-      <w:proofErr w:type="gramStart"/>
-      <w:r>
-        <w:t>dir</w:t>
-      </w:r>
-      <w:proofErr w:type="spellEnd"/>
-      <w:r>
-        <w:t>(</w:t>
-      </w:r>
-      <w:proofErr w:type="gramEnd"/>
-      <w:r>
-        <w:t>) introspects the attributes of an object.</w:t>
+      <w:r>
+        <w:t>type() returns the type of an object.</w:t>
+      </w:r>
+    </w:p>
+    <w:p>
+      <w:pPr>
+        <w:spacing w:after="0"/>
+      </w:pPr>
+      <w:r>
+        <w:t>dir() introspects the attributes of an object.</w:t>
       </w:r>
     </w:p>
     <w:p>
@@ -3336,15 +2446,7 @@
         <w:spacing w:after="0"/>
       </w:pPr>
       <w:r>
-        <w:t xml:space="preserve">Tuple unpacking: </w:t>
-      </w:r>
-      <w:proofErr w:type="spellStart"/>
-      <w:r>
-        <w:t>Destructuring</w:t>
-      </w:r>
-      <w:proofErr w:type="spellEnd"/>
-      <w:r>
-        <w:t xml:space="preserve"> operation that unpacks data structures into named references.</w:t>
+        <w:t>Tuple unpacking: Destructuring operation that unpacks data structures into named references.</w:t>
       </w:r>
     </w:p>
     <w:p>
@@ -3360,25 +2462,7 @@
         <w:spacing w:after="0"/>
       </w:pPr>
       <w:r>
-        <w:t xml:space="preserve">In strings concatenation with + results in temporaries. </w:t>
-      </w:r>
-      <w:proofErr w:type="spellStart"/>
-      <w:proofErr w:type="gramStart"/>
-      <w:r>
-        <w:t>str.join</w:t>
-      </w:r>
-      <w:proofErr w:type="spellEnd"/>
-      <w:proofErr w:type="gramEnd"/>
-      <w:r>
-        <w:t xml:space="preserve">() inserts a separator between a collection of strings. Call </w:t>
-      </w:r>
-      <w:proofErr w:type="gramStart"/>
-      <w:r>
-        <w:t>join(</w:t>
-      </w:r>
-      <w:proofErr w:type="gramEnd"/>
-      <w:r>
-        <w:t>) on the separator string.</w:t>
+        <w:t>In strings concatenation with + results in temporaries. str.join() inserts a separator between a collection of strings. Call join() on the separator string.</w:t>
       </w:r>
       <w:r>
         <w:t xml:space="preserve"> To concatenate invoke join on empty text.</w:t>
@@ -3410,15 +2494,7 @@
         <w:spacing w:after="0"/>
       </w:pPr>
       <w:r>
-        <w:t xml:space="preserve">For </w:t>
-      </w:r>
-      <w:proofErr w:type="gramStart"/>
-      <w:r>
-        <w:t>Example</w:t>
-      </w:r>
-      <w:proofErr w:type="gramEnd"/>
-      <w:r>
-        <w:t xml:space="preserve"> ex48.py the output is given as:</w:t>
+        <w:t>For Example ex48.py the output is given as:</w:t>
       </w:r>
     </w:p>
     <w:p>
@@ -3491,59 +2567,19 @@
         <w:t xml:space="preserve"> Signal exceptional conditions with raise. raise without an argument re-raises the current exception.</w:t>
       </w:r>
       <w:r>
-        <w:t xml:space="preserve"> </w:t>
-      </w:r>
-      <w:proofErr w:type="gramStart"/>
-      <w:r>
-        <w:t>Generally</w:t>
-      </w:r>
-      <w:proofErr w:type="gramEnd"/>
-      <w:r>
-        <w:t xml:space="preserve"> don’t catch </w:t>
-      </w:r>
-      <w:proofErr w:type="spellStart"/>
-      <w:r>
-        <w:t>TypeError</w:t>
-      </w:r>
-      <w:proofErr w:type="spellEnd"/>
-      <w:r>
-        <w:t>.</w:t>
-      </w:r>
-      <w:r>
-        <w:t xml:space="preserve"> Use </w:t>
-      </w:r>
-      <w:proofErr w:type="gramStart"/>
-      <w:r>
-        <w:t>str(</w:t>
-      </w:r>
-      <w:proofErr w:type="gramEnd"/>
-      <w:r>
-        <w:t>) to convert exceptions to strings.</w:t>
+        <w:t xml:space="preserve"> Generally don’t catch TypeError.</w:t>
+      </w:r>
+      <w:r>
+        <w:t xml:space="preserve"> Use str() to convert exceptions to strings.</w:t>
       </w:r>
       <w:r>
         <w:t xml:space="preserve"> Prefer built-in exception types when possible.</w:t>
       </w:r>
       <w:r>
-        <w:t xml:space="preserve"> Use try…finally for </w:t>
-      </w:r>
-      <w:proofErr w:type="spellStart"/>
-      <w:r>
-        <w:t>cleanup</w:t>
-      </w:r>
-      <w:proofErr w:type="spellEnd"/>
-      <w:r>
-        <w:t xml:space="preserve"> actions.</w:t>
-      </w:r>
-      <w:r>
-        <w:t xml:space="preserve"> Implement platform-specific actions with </w:t>
-      </w:r>
-      <w:proofErr w:type="spellStart"/>
-      <w:r>
-        <w:t>ImportError</w:t>
-      </w:r>
-      <w:proofErr w:type="spellEnd"/>
-      <w:r>
-        <w:t xml:space="preserve"> and EAFP</w:t>
+        <w:t xml:space="preserve"> Use try…finally for cleanup actions.</w:t>
+      </w:r>
+      <w:r>
+        <w:t xml:space="preserve"> Implement platform-specific actions with ImportError and EAFP</w:t>
       </w:r>
       <w:r>
         <w:t xml:space="preserve">. </w:t>
@@ -3559,15 +2595,7 @@
         <w:spacing w:after="0"/>
       </w:pPr>
       <w:r>
-        <w:t xml:space="preserve">List comprehension syntax: [expr(item) for item in </w:t>
-      </w:r>
-      <w:proofErr w:type="spellStart"/>
-      <w:r>
-        <w:t>iterable</w:t>
-      </w:r>
-      <w:proofErr w:type="spellEnd"/>
-      <w:r>
-        <w:t>]. The example can be found in the code snippet given below:</w:t>
+        <w:t>List comprehension syntax: [expr(item) for item in iterable]. The example can be found in the code snippet given below:</w:t>
       </w:r>
     </w:p>
     <w:p>
@@ -3637,13 +2665,8 @@
       <w:pPr>
         <w:spacing w:after="0"/>
       </w:pPr>
-      <w:proofErr w:type="spellStart"/>
-      <w:r>
-        <w:t>Dict</w:t>
-      </w:r>
-      <w:proofErr w:type="spellEnd"/>
-      <w:r>
-        <w:t xml:space="preserve"> comprehension syntax: </w:t>
+      <w:r>
+        <w:t xml:space="preserve">Dict comprehension syntax: </w:t>
       </w:r>
     </w:p>
     <w:p>
@@ -3660,22 +2683,7 @@
       </w:pPr>
       <w:r>
         <w:tab/>
-      </w:r>
-      <w:proofErr w:type="spellStart"/>
-      <w:r>
-        <w:t>Key_expr</w:t>
-      </w:r>
-      <w:proofErr w:type="spellEnd"/>
-      <w:r>
-        <w:t xml:space="preserve">(item): </w:t>
-      </w:r>
-      <w:proofErr w:type="spellStart"/>
-      <w:r>
-        <w:t>value_expr</w:t>
-      </w:r>
-      <w:proofErr w:type="spellEnd"/>
-      <w:r>
-        <w:t>(item)</w:t>
+        <w:t>Key_expr(item): value_expr(item)</w:t>
       </w:r>
     </w:p>
     <w:p>
@@ -3684,13 +2692,8 @@
         <w:ind w:firstLine="720"/>
       </w:pPr>
       <w:r>
-        <w:t xml:space="preserve">for item in </w:t>
-      </w:r>
-      <w:proofErr w:type="spellStart"/>
-      <w:r>
-        <w:t>iterable</w:t>
-      </w:r>
-      <w:proofErr w:type="spellEnd"/>
+        <w:t>for item in iterable</w:t>
+      </w:r>
     </w:p>
     <w:p>
       <w:pPr>
@@ -3717,58 +2720,24 @@
       <w:pPr>
         <w:spacing w:after="0"/>
       </w:pPr>
-      <w:proofErr w:type="spellStart"/>
-      <w:r>
-        <w:t>Iterable</w:t>
-      </w:r>
-      <w:proofErr w:type="spellEnd"/>
-      <w:r>
-        <w:t xml:space="preserve">: Can be passed to </w:t>
-      </w:r>
-      <w:proofErr w:type="spellStart"/>
-      <w:proofErr w:type="gramStart"/>
-      <w:r>
-        <w:t>iter</w:t>
-      </w:r>
-      <w:proofErr w:type="spellEnd"/>
-      <w:r>
-        <w:t>(</w:t>
-      </w:r>
-      <w:proofErr w:type="gramEnd"/>
-      <w:r>
-        <w:t>) to produce an iterator</w:t>
-      </w:r>
-    </w:p>
-    <w:p>
-      <w:pPr>
-        <w:spacing w:after="0"/>
-      </w:pPr>
-      <w:r>
-        <w:t xml:space="preserve">Iterator: Can be passed to </w:t>
-      </w:r>
-      <w:proofErr w:type="gramStart"/>
-      <w:r>
-        <w:t>next(</w:t>
-      </w:r>
-      <w:proofErr w:type="gramEnd"/>
-      <w:r>
-        <w:t>) to get the next value in the sequence</w:t>
-      </w:r>
-    </w:p>
-    <w:p>
-      <w:pPr>
-        <w:spacing w:after="0"/>
-      </w:pPr>
-      <w:r>
-        <w:t xml:space="preserve">The </w:t>
-      </w:r>
-      <w:proofErr w:type="spellStart"/>
-      <w:r>
-        <w:t>repl</w:t>
-      </w:r>
-      <w:proofErr w:type="spellEnd"/>
-      <w:r>
-        <w:t xml:space="preserve"> activity is shown below:</w:t>
+      <w:r>
+        <w:t>Iterable: Can be passed to iter() to produce an iterator</w:t>
+      </w:r>
+    </w:p>
+    <w:p>
+      <w:pPr>
+        <w:spacing w:after="0"/>
+      </w:pPr>
+      <w:r>
+        <w:t>Iterator: Can be passed to next() to get the next value in the sequence</w:t>
+      </w:r>
+    </w:p>
+    <w:p>
+      <w:pPr>
+        <w:spacing w:after="0"/>
+      </w:pPr>
+      <w:r>
+        <w:t>The repl activity is shown below:</w:t>
       </w:r>
     </w:p>
     <w:p>
@@ -3930,15 +2899,7 @@
         <w:spacing w:after="0"/>
       </w:pPr>
       <w:r>
-        <w:t xml:space="preserve">(expr(item) for item in </w:t>
-      </w:r>
-      <w:proofErr w:type="spellStart"/>
-      <w:r>
-        <w:t>iterable</w:t>
-      </w:r>
-      <w:proofErr w:type="spellEnd"/>
-      <w:r>
-        <w:t>)</w:t>
+        <w:t>(expr(item) for item in iterable)</w:t>
       </w:r>
     </w:p>
     <w:p>
@@ -3954,31 +2915,7 @@
         <w:spacing w:after="0"/>
       </w:pPr>
       <w:r>
-        <w:t xml:space="preserve">The </w:t>
-      </w:r>
-      <w:proofErr w:type="spellStart"/>
-      <w:r>
-        <w:t>itertools</w:t>
-      </w:r>
-      <w:proofErr w:type="spellEnd"/>
-      <w:r>
-        <w:t xml:space="preserve"> library provide many methods for iterating in a </w:t>
-      </w:r>
-      <w:proofErr w:type="gramStart"/>
-      <w:r>
-        <w:t>structure(</w:t>
-      </w:r>
-      <w:proofErr w:type="gramEnd"/>
-      <w:r>
-        <w:t xml:space="preserve">list, set, </w:t>
-      </w:r>
-      <w:proofErr w:type="spellStart"/>
-      <w:r>
-        <w:t>dict</w:t>
-      </w:r>
-      <w:proofErr w:type="spellEnd"/>
-      <w:r>
-        <w:t>, tuple) in Python.</w:t>
+        <w:t>The itertools library provide many methods for iterating in a structure(list, set, dict, tuple) in Python.</w:t>
       </w:r>
     </w:p>
     <w:p>
@@ -4004,13 +2941,8 @@
         </w:numPr>
         <w:spacing w:after="0"/>
       </w:pPr>
-      <w:proofErr w:type="gramStart"/>
-      <w:r>
-        <w:t>any(</w:t>
-      </w:r>
-      <w:proofErr w:type="gramEnd"/>
-      <w:r>
-        <w:t>) – Determines If any elements in a series are true</w:t>
+      <w:r>
+        <w:t>any() – Determines If any elements in a series are true</w:t>
       </w:r>
     </w:p>
     <w:p>
@@ -4022,13 +2954,8 @@
         </w:numPr>
         <w:spacing w:after="0"/>
       </w:pPr>
-      <w:proofErr w:type="gramStart"/>
-      <w:r>
-        <w:t>all(</w:t>
-      </w:r>
-      <w:proofErr w:type="gramEnd"/>
-      <w:r>
-        <w:t>) – Determines if all elements in a series are true</w:t>
+      <w:r>
+        <w:t>all() – Determines if all elements in a series are true</w:t>
       </w:r>
     </w:p>
     <w:p>
@@ -4040,19 +2967,9 @@
         </w:numPr>
         <w:spacing w:after="0"/>
       </w:pPr>
-      <w:proofErr w:type="gramStart"/>
-      <w:r>
-        <w:t>zip(</w:t>
-      </w:r>
-      <w:proofErr w:type="gramEnd"/>
-      <w:r>
-        <w:t xml:space="preserve">) – Synchronize iteration across two or more </w:t>
-      </w:r>
-      <w:proofErr w:type="spellStart"/>
-      <w:r>
-        <w:t>iterables</w:t>
-      </w:r>
-      <w:proofErr w:type="spellEnd"/>
+      <w:r>
+        <w:t>zip() – Synchronize iteration across two or more iterables</w:t>
+      </w:r>
     </w:p>
     <w:p>
       <w:pPr>
@@ -4189,6 +3106,337 @@
         <w:spacing w:after="0"/>
       </w:pPr>
     </w:p>
+    <w:p>
+      <w:pPr>
+        <w:spacing w:after="0"/>
+      </w:pPr>
+      <w:r>
+        <w:t>Classes:</w:t>
+      </w:r>
+    </w:p>
+    <w:p>
+      <w:pPr>
+        <w:spacing w:after="0"/>
+      </w:pPr>
+      <w:r>
+        <w:t>The first argument of instance methods in python always is self.</w:t>
+      </w:r>
+      <w:r>
+        <w:t xml:space="preserve"> __init__() is an initializer, not a constructor.</w:t>
+      </w:r>
+    </w:p>
+    <w:p>
+      <w:pPr>
+        <w:spacing w:after="0"/>
+      </w:pPr>
+      <w:r>
+        <w:t>In packages are generally directories. Modules are generally files.</w:t>
+      </w:r>
+    </w:p>
+    <w:p>
+      <w:pPr>
+        <w:spacing w:after="0"/>
+      </w:pPr>
+      <w:r>
+        <w:t>In python the path of each module is searched in the sys.path variable</w:t>
+      </w:r>
+      <w:r>
+        <w:t xml:space="preserve"> which contains the list of directories python searches for modules.</w:t>
+      </w:r>
+    </w:p>
+    <w:p>
+      <w:pPr>
+        <w:spacing w:after="0"/>
+      </w:pPr>
+      <w:r>
+        <w:t xml:space="preserve">To add the </w:t>
+      </w:r>
+      <w:r>
+        <w:t>third-party module in the python we can amend the sys.path to modify the path to include the directory in which the modules are present.</w:t>
+      </w:r>
+    </w:p>
+    <w:p>
+      <w:pPr>
+        <w:spacing w:after="0"/>
+      </w:pPr>
+      <w:r>
+        <w:t>Packages:</w:t>
+      </w:r>
+    </w:p>
+    <w:p>
+      <w:pPr>
+        <w:pStyle w:val="ListParagraph"/>
+        <w:numPr>
+          <w:ilvl w:val="0"/>
+          <w:numId w:val="6"/>
+        </w:numPr>
+        <w:spacing w:after="0"/>
+      </w:pPr>
+      <w:r>
+        <w:t>Packages are modules that contains other modules</w:t>
+      </w:r>
+    </w:p>
+    <w:p>
+      <w:pPr>
+        <w:pStyle w:val="ListParagraph"/>
+        <w:numPr>
+          <w:ilvl w:val="0"/>
+          <w:numId w:val="6"/>
+        </w:numPr>
+        <w:spacing w:after="0"/>
+      </w:pPr>
+      <w:r>
+        <w:t>Packages are generally implemented as directories containing a special __init__.py file</w:t>
+      </w:r>
+    </w:p>
+    <w:p>
+      <w:pPr>
+        <w:pStyle w:val="ListParagraph"/>
+        <w:numPr>
+          <w:ilvl w:val="0"/>
+          <w:numId w:val="6"/>
+        </w:numPr>
+        <w:spacing w:after="0"/>
+      </w:pPr>
+      <w:r>
+        <w:t>The __init__.py file is executed when the package is imported</w:t>
+      </w:r>
+    </w:p>
+    <w:p>
+      <w:pPr>
+        <w:pStyle w:val="ListParagraph"/>
+        <w:numPr>
+          <w:ilvl w:val="0"/>
+          <w:numId w:val="6"/>
+        </w:numPr>
+        <w:spacing w:after="0"/>
+      </w:pPr>
+      <w:r>
+        <w:t>Packages can contain sub-packages which themselves are implemented with __init__.py files in directories</w:t>
+      </w:r>
+    </w:p>
+    <w:p>
+      <w:pPr>
+        <w:spacing w:after="0"/>
+      </w:pPr>
+      <w:r>
+        <w:t>Relative Imports: The relative import can be understood by the example given below:</w:t>
+      </w:r>
+    </w:p>
+    <w:p>
+      <w:pPr>
+        <w:spacing w:after="0"/>
+      </w:pPr>
+      <w:r>
+        <w:rPr>
+          <w:noProof/>
+        </w:rPr>
+        <w:drawing>
+          <wp:inline distT="0" distB="0" distL="0" distR="0" wp14:anchorId="319396FB" wp14:editId="2F15C34F">
+            <wp:extent cx="3257550" cy="2638425"/>
+            <wp:effectExtent l="0" t="0" r="0" b="9525"/>
+            <wp:docPr id="9" name="Picture 9"/>
+            <wp:cNvGraphicFramePr>
+              <a:graphicFrameLocks xmlns:a="http://schemas.openxmlformats.org/drawingml/2006/main" noChangeAspect="1"/>
+            </wp:cNvGraphicFramePr>
+            <a:graphic xmlns:a="http://schemas.openxmlformats.org/drawingml/2006/main">
+              <a:graphicData uri="http://schemas.openxmlformats.org/drawingml/2006/picture">
+                <pic:pic xmlns:pic="http://schemas.openxmlformats.org/drawingml/2006/picture">
+                  <pic:nvPicPr>
+                    <pic:cNvPr id="0" name="Picture 9"/>
+                    <pic:cNvPicPr>
+                      <a:picLocks noChangeAspect="1" noChangeArrowheads="1"/>
+                    </pic:cNvPicPr>
+                  </pic:nvPicPr>
+                  <pic:blipFill>
+                    <a:blip r:embed="rId15">
+                      <a:extLst>
+                        <a:ext uri="{28A0092B-C50C-407E-A947-70E740481C1C}">
+                          <a14:useLocalDpi xmlns:a14="http://schemas.microsoft.com/office/drawing/2010/main" val="0"/>
+                        </a:ext>
+                      </a:extLst>
+                    </a:blip>
+                    <a:srcRect/>
+                    <a:stretch>
+                      <a:fillRect/>
+                    </a:stretch>
+                  </pic:blipFill>
+                  <pic:spPr bwMode="auto">
+                    <a:xfrm>
+                      <a:off x="0" y="0"/>
+                      <a:ext cx="3257550" cy="2638425"/>
+                    </a:xfrm>
+                    <a:prstGeom prst="rect">
+                      <a:avLst/>
+                    </a:prstGeom>
+                    <a:noFill/>
+                    <a:ln>
+                      <a:noFill/>
+                    </a:ln>
+                  </pic:spPr>
+                </pic:pic>
+              </a:graphicData>
+            </a:graphic>
+          </wp:inline>
+        </w:drawing>
+      </w:r>
+    </w:p>
+    <w:p>
+      <w:pPr>
+        <w:spacing w:after="0"/>
+      </w:pPr>
+      <w:r>
+        <w:lastRenderedPageBreak/>
+        <w:t>The other way we can import common module in cow.py is:</w:t>
+      </w:r>
+    </w:p>
+    <w:p>
+      <w:pPr>
+        <w:spacing w:after="0"/>
+      </w:pPr>
+      <w:r>
+        <w:rPr>
+          <w:noProof/>
+        </w:rPr>
+        <w:drawing>
+          <wp:inline distT="0" distB="0" distL="0" distR="0" wp14:anchorId="5DF9902E" wp14:editId="193D3D84">
+            <wp:extent cx="4276725" cy="3076575"/>
+            <wp:effectExtent l="0" t="0" r="9525" b="9525"/>
+            <wp:docPr id="10" name="Picture 10"/>
+            <wp:cNvGraphicFramePr>
+              <a:graphicFrameLocks xmlns:a="http://schemas.openxmlformats.org/drawingml/2006/main" noChangeAspect="1"/>
+            </wp:cNvGraphicFramePr>
+            <a:graphic xmlns:a="http://schemas.openxmlformats.org/drawingml/2006/main">
+              <a:graphicData uri="http://schemas.openxmlformats.org/drawingml/2006/picture">
+                <pic:pic xmlns:pic="http://schemas.openxmlformats.org/drawingml/2006/picture">
+                  <pic:nvPicPr>
+                    <pic:cNvPr id="0" name="Picture 10"/>
+                    <pic:cNvPicPr>
+                      <a:picLocks noChangeAspect="1" noChangeArrowheads="1"/>
+                    </pic:cNvPicPr>
+                  </pic:nvPicPr>
+                  <pic:blipFill>
+                    <a:blip r:embed="rId16">
+                      <a:extLst>
+                        <a:ext uri="{28A0092B-C50C-407E-A947-70E740481C1C}">
+                          <a14:useLocalDpi xmlns:a14="http://schemas.microsoft.com/office/drawing/2010/main" val="0"/>
+                        </a:ext>
+                      </a:extLst>
+                    </a:blip>
+                    <a:srcRect/>
+                    <a:stretch>
+                      <a:fillRect/>
+                    </a:stretch>
+                  </pic:blipFill>
+                  <pic:spPr bwMode="auto">
+                    <a:xfrm>
+                      <a:off x="0" y="0"/>
+                      <a:ext cx="4276725" cy="3076575"/>
+                    </a:xfrm>
+                    <a:prstGeom prst="rect">
+                      <a:avLst/>
+                    </a:prstGeom>
+                    <a:noFill/>
+                    <a:ln>
+                      <a:noFill/>
+                    </a:ln>
+                  </pic:spPr>
+                </pic:pic>
+              </a:graphicData>
+            </a:graphic>
+          </wp:inline>
+        </w:drawing>
+      </w:r>
+    </w:p>
+    <w:p>
+      <w:pPr>
+        <w:spacing w:after="0"/>
+      </w:pPr>
+      <w:r>
+        <w:t xml:space="preserve">Generally, it is advisable to avoid the relative imports. The __all__ name is used in the __init__.py file to decide which modules to import when we are importing the packages using the * like: </w:t>
+      </w:r>
+    </w:p>
+    <w:p>
+      <w:pPr>
+        <w:spacing w:after="0"/>
+      </w:pPr>
+      <w:r>
+        <w:t>from module_name import *</w:t>
+      </w:r>
+    </w:p>
+    <w:p>
+      <w:pPr>
+        <w:spacing w:after="0"/>
+      </w:pPr>
+    </w:p>
+    <w:p>
+      <w:pPr>
+        <w:spacing w:after="0"/>
+      </w:pPr>
+      <w:r>
+        <w:t>Namespace packages have no __init__.py. This avoids complex initialization ordering problems.</w:t>
+      </w:r>
+    </w:p>
+    <w:p>
+      <w:pPr>
+        <w:spacing w:after="0"/>
+      </w:pPr>
+      <w:r>
+        <w:t>Importing namespace package:</w:t>
+      </w:r>
+    </w:p>
+    <w:p>
+      <w:pPr>
+        <w:pStyle w:val="ListParagraph"/>
+        <w:numPr>
+          <w:ilvl w:val="0"/>
+          <w:numId w:val="7"/>
+        </w:numPr>
+        <w:spacing w:after="0"/>
+      </w:pPr>
+      <w:r>
+        <w:t>Python scans all entries in sys.path</w:t>
+      </w:r>
+    </w:p>
+    <w:p>
+      <w:pPr>
+        <w:pStyle w:val="ListParagraph"/>
+        <w:numPr>
+          <w:ilvl w:val="0"/>
+          <w:numId w:val="7"/>
+        </w:numPr>
+        <w:spacing w:after="0"/>
+      </w:pPr>
+      <w:r>
+        <w:t>If a matching directory with __init__.py is found a normal package is loaded</w:t>
+      </w:r>
+    </w:p>
+    <w:p>
+      <w:pPr>
+        <w:pStyle w:val="ListParagraph"/>
+        <w:numPr>
+          <w:ilvl w:val="0"/>
+          <w:numId w:val="7"/>
+        </w:numPr>
+        <w:spacing w:after="0"/>
+      </w:pPr>
+      <w:r>
+        <w:t>If foo.py is found, then it is loaded</w:t>
+      </w:r>
+    </w:p>
+    <w:p>
+      <w:pPr>
+        <w:pStyle w:val="ListParagraph"/>
+        <w:numPr>
+          <w:ilvl w:val="0"/>
+          <w:numId w:val="7"/>
+        </w:numPr>
+        <w:spacing w:after="0"/>
+      </w:pPr>
+      <w:r>
+        <w:t>Otherwise, all matching directories in sys.path are considered as part of the namespace package</w:t>
+      </w:r>
+    </w:p>
     <w:sectPr>
       <w:pgSz w:w="11906" w:h="16838"/>
       <w:pgMar w:top="1440" w:right="1440" w:bottom="1440" w:left="1440" w:header="708" w:footer="708" w:gutter="0"/>
@@ -4202,6 +3450,95 @@
 <file path=word/numbering.xml><?xml version="1.0" encoding="utf-8"?>
 <w:numbering xmlns:wpc="http://schemas.microsoft.com/office/word/2010/wordprocessingCanvas" xmlns:cx="http://schemas.microsoft.com/office/drawing/2014/chartex" xmlns:cx1="http://schemas.microsoft.com/office/drawing/2015/9/8/chartex" xmlns:cx2="http://schemas.microsoft.com/office/drawing/2015/10/21/chartex" xmlns:cx3="http://schemas.microsoft.com/office/drawing/2016/5/9/chartex" xmlns:cx4="http://schemas.microsoft.com/office/drawing/2016/5/10/chartex" xmlns:cx5="http://schemas.microsoft.com/office/drawing/2016/5/11/chartex" xmlns:cx6="http://schemas.microsoft.com/office/drawing/2016/5/12/chartex" xmlns:cx7="http://schemas.microsoft.com/office/drawing/2016/5/13/chartex" xmlns:cx8="http://schemas.microsoft.com/office/drawing/2016/5/14/chartex" xmlns:mc="http://schemas.openxmlformats.org/markup-compatibility/2006" xmlns:aink="http://schemas.microsoft.com/office/drawing/2016/ink" xmlns:am3d="http://schemas.microsoft.com/office/drawing/2017/model3d" xmlns:o="urn:schemas-microsoft-com:office:office" xmlns:r="http://schemas.openxmlformats.org/officeDocument/2006/relationships" xmlns:m="http://schemas.openxmlformats.org/officeDocument/2006/math" xmlns:v="urn:schemas-microsoft-com:vml" xmlns:wp14="http://schemas.microsoft.com/office/word/2010/wordprocessingDrawing" xmlns:wp="http://schemas.openxmlformats.org/drawingml/2006/wordprocessingDrawing" xmlns:w10="urn:schemas-microsoft-com:office:word" xmlns:w="http://schemas.openxmlformats.org/wordprocessingml/2006/main" xmlns:w14="http://schemas.microsoft.com/office/word/2010/wordml" xmlns:w15="http://schemas.microsoft.com/office/word/2012/wordml" xmlns:w16cex="http://schemas.microsoft.com/office/word/2018/wordml/cex" xmlns:w16cid="http://schemas.microsoft.com/office/word/2016/wordml/cid" xmlns:w16="http://schemas.microsoft.com/office/word/2018/wordml" xmlns:w16se="http://schemas.microsoft.com/office/word/2015/wordml/symex" xmlns:wpg="http://schemas.microsoft.com/office/word/2010/wordprocessingGroup" xmlns:wpi="http://schemas.microsoft.com/office/word/2010/wordprocessingInk" xmlns:wne="http://schemas.microsoft.com/office/word/2006/wordml" xmlns:wps="http://schemas.microsoft.com/office/word/2010/wordprocessingShape" mc:Ignorable="w14 w15 w16se w16cid w16 w16cex wp14">
   <w:abstractNum w:abstractNumId="0" w15:restartNumberingAfterBreak="0">
+    <w:nsid w:val="07FD2766"/>
+    <w:multiLevelType w:val="hybridMultilevel"/>
+    <w:tmpl w:val="6854C92E"/>
+    <w:lvl w:ilvl="0" w:tplc="85F0B670">
+      <w:start w:val="1"/>
+      <w:numFmt w:val="upperRoman"/>
+      <w:lvlText w:val="%1)"/>
+      <w:lvlJc w:val="left"/>
+      <w:pPr>
+        <w:ind w:left="1080" w:hanging="720"/>
+      </w:pPr>
+      <w:rPr>
+        <w:rFonts w:hint="default"/>
+      </w:rPr>
+    </w:lvl>
+    <w:lvl w:ilvl="1" w:tplc="40090019" w:tentative="1">
+      <w:start w:val="1"/>
+      <w:numFmt w:val="lowerLetter"/>
+      <w:lvlText w:val="%2."/>
+      <w:lvlJc w:val="left"/>
+      <w:pPr>
+        <w:ind w:left="1440" w:hanging="360"/>
+      </w:pPr>
+    </w:lvl>
+    <w:lvl w:ilvl="2" w:tplc="4009001B" w:tentative="1">
+      <w:start w:val="1"/>
+      <w:numFmt w:val="lowerRoman"/>
+      <w:lvlText w:val="%3."/>
+      <w:lvlJc w:val="right"/>
+      <w:pPr>
+        <w:ind w:left="2160" w:hanging="180"/>
+      </w:pPr>
+    </w:lvl>
+    <w:lvl w:ilvl="3" w:tplc="4009000F" w:tentative="1">
+      <w:start w:val="1"/>
+      <w:numFmt w:val="decimal"/>
+      <w:lvlText w:val="%4."/>
+      <w:lvlJc w:val="left"/>
+      <w:pPr>
+        <w:ind w:left="2880" w:hanging="360"/>
+      </w:pPr>
+    </w:lvl>
+    <w:lvl w:ilvl="4" w:tplc="40090019" w:tentative="1">
+      <w:start w:val="1"/>
+      <w:numFmt w:val="lowerLetter"/>
+      <w:lvlText w:val="%5."/>
+      <w:lvlJc w:val="left"/>
+      <w:pPr>
+        <w:ind w:left="3600" w:hanging="360"/>
+      </w:pPr>
+    </w:lvl>
+    <w:lvl w:ilvl="5" w:tplc="4009001B" w:tentative="1">
+      <w:start w:val="1"/>
+      <w:numFmt w:val="lowerRoman"/>
+      <w:lvlText w:val="%6."/>
+      <w:lvlJc w:val="right"/>
+      <w:pPr>
+        <w:ind w:left="4320" w:hanging="180"/>
+      </w:pPr>
+    </w:lvl>
+    <w:lvl w:ilvl="6" w:tplc="4009000F" w:tentative="1">
+      <w:start w:val="1"/>
+      <w:numFmt w:val="decimal"/>
+      <w:lvlText w:val="%7."/>
+      <w:lvlJc w:val="left"/>
+      <w:pPr>
+        <w:ind w:left="5040" w:hanging="360"/>
+      </w:pPr>
+    </w:lvl>
+    <w:lvl w:ilvl="7" w:tplc="40090019" w:tentative="1">
+      <w:start w:val="1"/>
+      <w:numFmt w:val="lowerLetter"/>
+      <w:lvlText w:val="%8."/>
+      <w:lvlJc w:val="left"/>
+      <w:pPr>
+        <w:ind w:left="5760" w:hanging="360"/>
+      </w:pPr>
+    </w:lvl>
+    <w:lvl w:ilvl="8" w:tplc="4009001B" w:tentative="1">
+      <w:start w:val="1"/>
+      <w:numFmt w:val="lowerRoman"/>
+      <w:lvlText w:val="%9."/>
+      <w:lvlJc w:val="right"/>
+      <w:pPr>
+        <w:ind w:left="6480" w:hanging="180"/>
+      </w:pPr>
+    </w:lvl>
+  </w:abstractNum>
+  <w:abstractNum w:abstractNumId="1" w15:restartNumberingAfterBreak="0">
     <w:nsid w:val="4F024BB4"/>
     <w:multiLevelType w:val="hybridMultilevel"/>
     <w:tmpl w:val="A10CB4A4"/>
@@ -4290,7 +3627,7 @@
       </w:pPr>
     </w:lvl>
   </w:abstractNum>
-  <w:abstractNum w:abstractNumId="1" w15:restartNumberingAfterBreak="0">
+  <w:abstractNum w:abstractNumId="2" w15:restartNumberingAfterBreak="0">
     <w:nsid w:val="502A18A0"/>
     <w:multiLevelType w:val="multilevel"/>
     <w:tmpl w:val="502A18A0"/>
@@ -4379,7 +3716,7 @@
       </w:pPr>
     </w:lvl>
   </w:abstractNum>
-  <w:abstractNum w:abstractNumId="2" w15:restartNumberingAfterBreak="0">
+  <w:abstractNum w:abstractNumId="3" w15:restartNumberingAfterBreak="0">
     <w:nsid w:val="59491A41"/>
     <w:multiLevelType w:val="multilevel"/>
     <w:tmpl w:val="59491A41"/>
@@ -4468,7 +3805,7 @@
       </w:pPr>
     </w:lvl>
   </w:abstractNum>
-  <w:abstractNum w:abstractNumId="3" w15:restartNumberingAfterBreak="0">
+  <w:abstractNum w:abstractNumId="4" w15:restartNumberingAfterBreak="0">
     <w:nsid w:val="73834424"/>
     <w:multiLevelType w:val="multilevel"/>
     <w:tmpl w:val="73834424"/>
@@ -4557,7 +3894,7 @@
       </w:pPr>
     </w:lvl>
   </w:abstractNum>
-  <w:abstractNum w:abstractNumId="4" w15:restartNumberingAfterBreak="0">
+  <w:abstractNum w:abstractNumId="5" w15:restartNumberingAfterBreak="0">
     <w:nsid w:val="779D08AA"/>
     <w:multiLevelType w:val="multilevel"/>
     <w:tmpl w:val="779D08AA"/>
@@ -4646,20 +3983,115 @@
       </w:pPr>
     </w:lvl>
   </w:abstractNum>
+  <w:abstractNum w:abstractNumId="6" w15:restartNumberingAfterBreak="0">
+    <w:nsid w:val="7C9F39D0"/>
+    <w:multiLevelType w:val="hybridMultilevel"/>
+    <w:tmpl w:val="BDA60EE6"/>
+    <w:lvl w:ilvl="0" w:tplc="D0500C0E">
+      <w:start w:val="1"/>
+      <w:numFmt w:val="lowerRoman"/>
+      <w:lvlText w:val="%1)"/>
+      <w:lvlJc w:val="left"/>
+      <w:pPr>
+        <w:ind w:left="1080" w:hanging="720"/>
+      </w:pPr>
+      <w:rPr>
+        <w:rFonts w:hint="default"/>
+      </w:rPr>
+    </w:lvl>
+    <w:lvl w:ilvl="1" w:tplc="40090019" w:tentative="1">
+      <w:start w:val="1"/>
+      <w:numFmt w:val="lowerLetter"/>
+      <w:lvlText w:val="%2."/>
+      <w:lvlJc w:val="left"/>
+      <w:pPr>
+        <w:ind w:left="1440" w:hanging="360"/>
+      </w:pPr>
+    </w:lvl>
+    <w:lvl w:ilvl="2" w:tplc="4009001B" w:tentative="1">
+      <w:start w:val="1"/>
+      <w:numFmt w:val="lowerRoman"/>
+      <w:lvlText w:val="%3."/>
+      <w:lvlJc w:val="right"/>
+      <w:pPr>
+        <w:ind w:left="2160" w:hanging="180"/>
+      </w:pPr>
+    </w:lvl>
+    <w:lvl w:ilvl="3" w:tplc="4009000F" w:tentative="1">
+      <w:start w:val="1"/>
+      <w:numFmt w:val="decimal"/>
+      <w:lvlText w:val="%4."/>
+      <w:lvlJc w:val="left"/>
+      <w:pPr>
+        <w:ind w:left="2880" w:hanging="360"/>
+      </w:pPr>
+    </w:lvl>
+    <w:lvl w:ilvl="4" w:tplc="40090019" w:tentative="1">
+      <w:start w:val="1"/>
+      <w:numFmt w:val="lowerLetter"/>
+      <w:lvlText w:val="%5."/>
+      <w:lvlJc w:val="left"/>
+      <w:pPr>
+        <w:ind w:left="3600" w:hanging="360"/>
+      </w:pPr>
+    </w:lvl>
+    <w:lvl w:ilvl="5" w:tplc="4009001B" w:tentative="1">
+      <w:start w:val="1"/>
+      <w:numFmt w:val="lowerRoman"/>
+      <w:lvlText w:val="%6."/>
+      <w:lvlJc w:val="right"/>
+      <w:pPr>
+        <w:ind w:left="4320" w:hanging="180"/>
+      </w:pPr>
+    </w:lvl>
+    <w:lvl w:ilvl="6" w:tplc="4009000F" w:tentative="1">
+      <w:start w:val="1"/>
+      <w:numFmt w:val="decimal"/>
+      <w:lvlText w:val="%7."/>
+      <w:lvlJc w:val="left"/>
+      <w:pPr>
+        <w:ind w:left="5040" w:hanging="360"/>
+      </w:pPr>
+    </w:lvl>
+    <w:lvl w:ilvl="7" w:tplc="40090019" w:tentative="1">
+      <w:start w:val="1"/>
+      <w:numFmt w:val="lowerLetter"/>
+      <w:lvlText w:val="%8."/>
+      <w:lvlJc w:val="left"/>
+      <w:pPr>
+        <w:ind w:left="5760" w:hanging="360"/>
+      </w:pPr>
+    </w:lvl>
+    <w:lvl w:ilvl="8" w:tplc="4009001B" w:tentative="1">
+      <w:start w:val="1"/>
+      <w:numFmt w:val="lowerRoman"/>
+      <w:lvlText w:val="%9."/>
+      <w:lvlJc w:val="right"/>
+      <w:pPr>
+        <w:ind w:left="6480" w:hanging="180"/>
+      </w:pPr>
+    </w:lvl>
+  </w:abstractNum>
   <w:num w:numId="1">
+    <w:abstractNumId w:val="2"/>
+  </w:num>
+  <w:num w:numId="2">
+    <w:abstractNumId w:val="5"/>
+  </w:num>
+  <w:num w:numId="3">
+    <w:abstractNumId w:val="4"/>
+  </w:num>
+  <w:num w:numId="4">
+    <w:abstractNumId w:val="3"/>
+  </w:num>
+  <w:num w:numId="5">
     <w:abstractNumId w:val="1"/>
   </w:num>
-  <w:num w:numId="2">
-    <w:abstractNumId w:val="4"/>
+  <w:num w:numId="6">
+    <w:abstractNumId w:val="0"/>
   </w:num>
-  <w:num w:numId="3">
-    <w:abstractNumId w:val="3"/>
-  </w:num>
-  <w:num w:numId="4">
-    <w:abstractNumId w:val="2"/>
-  </w:num>
-  <w:num w:numId="5">
-    <w:abstractNumId w:val="0"/>
+  <w:num w:numId="7">
+    <w:abstractNumId w:val="6"/>
   </w:num>
 </w:numbering>
 </file>
@@ -5398,7 +4830,7 @@
 </file>
 
 <file path=customXml/itemProps2.xml><?xml version="1.0" encoding="utf-8"?>
-<ds:datastoreItem xmlns:ds="http://schemas.openxmlformats.org/officeDocument/2006/customXml" ds:itemID="{7FBA5CC8-4D27-415B-B7EA-893403A02D87}">
+<ds:datastoreItem xmlns:ds="http://schemas.openxmlformats.org/officeDocument/2006/customXml" ds:itemID="{A62B549D-F739-4048-832E-F3312E6A150E}">
   <ds:schemaRefs>
     <ds:schemaRef ds:uri="http://schemas.openxmlformats.org/officeDocument/2006/bibliography"/>
   </ds:schemaRefs>

</xml_diff>

<commit_message>
Python callable class example
</commit_message>
<xml_diff>
--- a/Python_Notes.docx
+++ b/Python_Notes.docx
@@ -19,16 +19,34 @@
       <w:pPr>
         <w:spacing w:after="0"/>
       </w:pPr>
-      <w:r>
-        <w:t>name_person = “Steven”</w:t>
-      </w:r>
-    </w:p>
-    <w:p>
-      <w:pPr>
-        <w:spacing w:after="0"/>
-      </w:pPr>
-      <w:r>
-        <w:t>print(“Hey my name is”, name_person)</w:t>
+      <w:proofErr w:type="spellStart"/>
+      <w:r>
+        <w:t>name_person</w:t>
+      </w:r>
+      <w:proofErr w:type="spellEnd"/>
+      <w:r>
+        <w:t xml:space="preserve"> = “Steven”</w:t>
+      </w:r>
+    </w:p>
+    <w:p>
+      <w:pPr>
+        <w:spacing w:after="0"/>
+      </w:pPr>
+      <w:proofErr w:type="gramStart"/>
+      <w:r>
+        <w:t>print(</w:t>
+      </w:r>
+      <w:proofErr w:type="gramEnd"/>
+      <w:r>
+        <w:t xml:space="preserve">“Hey my name is”, </w:t>
+      </w:r>
+      <w:proofErr w:type="spellStart"/>
+      <w:r>
+        <w:t>name_person</w:t>
+      </w:r>
+      <w:proofErr w:type="spellEnd"/>
+      <w:r>
+        <w:t>)</w:t>
       </w:r>
     </w:p>
     <w:p>
@@ -59,7 +77,15 @@
     </w:p>
     <w:p>
       <w:r>
-        <w:t>You cannot use reserved words as variables names/identifiers. The extension of the python files is “.py”.</w:t>
+        <w:t>You cannot use reserved words as variables names/identifiers. The extension of the python files is “.</w:t>
+      </w:r>
+      <w:proofErr w:type="spellStart"/>
+      <w:r>
+        <w:t>py</w:t>
+      </w:r>
+      <w:proofErr w:type="spellEnd"/>
+      <w:r>
+        <w:t>”.</w:t>
       </w:r>
     </w:p>
     <w:p>
@@ -90,80 +116,169 @@
       <w:pPr>
         <w:spacing w:after="0"/>
       </w:pPr>
-      <w:r>
-        <w:t>my_name = ‘Zed A. Shaw’</w:t>
-      </w:r>
-    </w:p>
-    <w:p>
-      <w:pPr>
-        <w:spacing w:after="0"/>
-      </w:pPr>
-      <w:r>
-        <w:t>my_age = 35</w:t>
-      </w:r>
-    </w:p>
-    <w:p>
-      <w:pPr>
-        <w:spacing w:after="0"/>
-      </w:pPr>
-      <w:r>
-        <w:t>my_height = 74</w:t>
-      </w:r>
-    </w:p>
-    <w:p>
-      <w:pPr>
-        <w:spacing w:after="0"/>
-      </w:pPr>
-      <w:r>
-        <w:t>my_weight = 180</w:t>
-      </w:r>
-    </w:p>
-    <w:p>
-      <w:pPr>
-        <w:spacing w:after="0"/>
-      </w:pPr>
-      <w:r>
-        <w:t>my_eyes = ‘Blue’</w:t>
-      </w:r>
-    </w:p>
-    <w:p>
-      <w:pPr>
-        <w:spacing w:after="0"/>
-      </w:pPr>
-      <w:r>
-        <w:t>my_teeth = ‘White’</w:t>
-      </w:r>
-    </w:p>
-    <w:p>
-      <w:pPr>
-        <w:spacing w:after="0"/>
-      </w:pPr>
-      <w:r>
-        <w:t>my_hair = ‘Brown’</w:t>
-      </w:r>
-    </w:p>
-    <w:p>
-      <w:pPr>
-        <w:spacing w:after="0"/>
-      </w:pPr>
-      <w:r>
-        <w:t>print(f”Let’s talk about {my_name}.”)</w:t>
-      </w:r>
-    </w:p>
-    <w:p>
-      <w:pPr>
-        <w:spacing w:after="0"/>
-      </w:pPr>
-      <w:r>
-        <w:t>print(f”He’s {my_height} inches tall.”}</w:t>
-      </w:r>
-    </w:p>
-    <w:p>
-      <w:pPr>
-        <w:spacing w:after="0"/>
-      </w:pPr>
-      <w:r>
-        <w:t xml:space="preserve">print(f”He’s {my_weight} </w:t>
+      <w:proofErr w:type="spellStart"/>
+      <w:r>
+        <w:t>my_name</w:t>
+      </w:r>
+      <w:proofErr w:type="spellEnd"/>
+      <w:r>
+        <w:t xml:space="preserve"> = ‘Zed A. Shaw’</w:t>
+      </w:r>
+    </w:p>
+    <w:p>
+      <w:pPr>
+        <w:spacing w:after="0"/>
+      </w:pPr>
+      <w:proofErr w:type="spellStart"/>
+      <w:r>
+        <w:t>my_age</w:t>
+      </w:r>
+      <w:proofErr w:type="spellEnd"/>
+      <w:r>
+        <w:t xml:space="preserve"> = 35</w:t>
+      </w:r>
+    </w:p>
+    <w:p>
+      <w:pPr>
+        <w:spacing w:after="0"/>
+      </w:pPr>
+      <w:proofErr w:type="spellStart"/>
+      <w:r>
+        <w:t>my_height</w:t>
+      </w:r>
+      <w:proofErr w:type="spellEnd"/>
+      <w:r>
+        <w:t xml:space="preserve"> = 74</w:t>
+      </w:r>
+    </w:p>
+    <w:p>
+      <w:pPr>
+        <w:spacing w:after="0"/>
+      </w:pPr>
+      <w:proofErr w:type="spellStart"/>
+      <w:r>
+        <w:t>my_weight</w:t>
+      </w:r>
+      <w:proofErr w:type="spellEnd"/>
+      <w:r>
+        <w:t xml:space="preserve"> = 180</w:t>
+      </w:r>
+    </w:p>
+    <w:p>
+      <w:pPr>
+        <w:spacing w:after="0"/>
+      </w:pPr>
+      <w:proofErr w:type="spellStart"/>
+      <w:r>
+        <w:t>my_eyes</w:t>
+      </w:r>
+      <w:proofErr w:type="spellEnd"/>
+      <w:r>
+        <w:t xml:space="preserve"> = ‘Blue’</w:t>
+      </w:r>
+    </w:p>
+    <w:p>
+      <w:pPr>
+        <w:spacing w:after="0"/>
+      </w:pPr>
+      <w:proofErr w:type="spellStart"/>
+      <w:r>
+        <w:t>my_teeth</w:t>
+      </w:r>
+      <w:proofErr w:type="spellEnd"/>
+      <w:r>
+        <w:t xml:space="preserve"> = ‘White’</w:t>
+      </w:r>
+    </w:p>
+    <w:p>
+      <w:pPr>
+        <w:spacing w:after="0"/>
+      </w:pPr>
+      <w:proofErr w:type="spellStart"/>
+      <w:r>
+        <w:t>my_hair</w:t>
+      </w:r>
+      <w:proofErr w:type="spellEnd"/>
+      <w:r>
+        <w:t xml:space="preserve"> = ‘Brown’</w:t>
+      </w:r>
+    </w:p>
+    <w:p>
+      <w:pPr>
+        <w:spacing w:after="0"/>
+      </w:pPr>
+      <w:proofErr w:type="gramStart"/>
+      <w:r>
+        <w:t>print(</w:t>
+      </w:r>
+      <w:proofErr w:type="spellStart"/>
+      <w:proofErr w:type="gramEnd"/>
+      <w:r>
+        <w:t>f”Let’s</w:t>
+      </w:r>
+      <w:proofErr w:type="spellEnd"/>
+      <w:r>
+        <w:t xml:space="preserve"> talk about {</w:t>
+      </w:r>
+      <w:proofErr w:type="spellStart"/>
+      <w:r>
+        <w:t>my_name</w:t>
+      </w:r>
+      <w:proofErr w:type="spellEnd"/>
+      <w:r>
+        <w:t>}.”)</w:t>
+      </w:r>
+    </w:p>
+    <w:p>
+      <w:pPr>
+        <w:spacing w:after="0"/>
+      </w:pPr>
+      <w:proofErr w:type="gramStart"/>
+      <w:r>
+        <w:t>print(</w:t>
+      </w:r>
+      <w:proofErr w:type="spellStart"/>
+      <w:proofErr w:type="gramEnd"/>
+      <w:r>
+        <w:t>f”He’s</w:t>
+      </w:r>
+      <w:proofErr w:type="spellEnd"/>
+      <w:r>
+        <w:t xml:space="preserve"> {</w:t>
+      </w:r>
+      <w:proofErr w:type="spellStart"/>
+      <w:r>
+        <w:t>my_height</w:t>
+      </w:r>
+      <w:proofErr w:type="spellEnd"/>
+      <w:r>
+        <w:t>} inches tall.”}</w:t>
+      </w:r>
+    </w:p>
+    <w:p>
+      <w:pPr>
+        <w:spacing w:after="0"/>
+      </w:pPr>
+      <w:proofErr w:type="gramStart"/>
+      <w:r>
+        <w:t>print(</w:t>
+      </w:r>
+      <w:proofErr w:type="spellStart"/>
+      <w:proofErr w:type="gramEnd"/>
+      <w:r>
+        <w:t>f”He’s</w:t>
+      </w:r>
+      <w:proofErr w:type="spellEnd"/>
+      <w:r>
+        <w:t xml:space="preserve"> {</w:t>
+      </w:r>
+      <w:proofErr w:type="spellStart"/>
+      <w:r>
+        <w:t>my_weight</w:t>
+      </w:r>
+      <w:proofErr w:type="spellEnd"/>
+      <w:r>
+        <w:t xml:space="preserve">} </w:t>
       </w:r>
       <w:r>
         <w:t>pounds heavy.”}</w:t>
@@ -173,43 +288,147 @@
       <w:pPr>
         <w:spacing w:after="0"/>
       </w:pPr>
-      <w:r>
-        <w:t>print(“Actually that’s not too heavy.”}</w:t>
-      </w:r>
-    </w:p>
-    <w:p>
-      <w:pPr>
-        <w:spacing w:after="0"/>
-      </w:pPr>
-      <w:r>
-        <w:t>print(f”He’s got {my_eyes} eyes and {my_hair} hair.”)</w:t>
-      </w:r>
-    </w:p>
-    <w:p>
-      <w:pPr>
-        <w:spacing w:after="0"/>
-      </w:pPr>
-      <w:r>
-        <w:t>print(f”His teeth are usually {my_teeth} depending on the coffee.”)</w:t>
-      </w:r>
-    </w:p>
-    <w:p>
-      <w:pPr>
-        <w:spacing w:after="0"/>
-      </w:pPr>
-      <w:r>
-        <w:t>total = my_age + my_height + my_weight</w:t>
-      </w:r>
-    </w:p>
-    <w:p>
-      <w:pPr>
-        <w:spacing w:after="0"/>
-      </w:pPr>
-      <w:r>
-        <w:t>print(f”If I add {my_age}, {my_height},</w:t>
-      </w:r>
-      <w:r>
-        <w:t xml:space="preserve"> and {my_weight} I get {total}.”)</w:t>
+      <w:proofErr w:type="gramStart"/>
+      <w:r>
+        <w:t>print(</w:t>
+      </w:r>
+      <w:proofErr w:type="gramEnd"/>
+      <w:r>
+        <w:t>“Actually that’s not too heavy.”}</w:t>
+      </w:r>
+    </w:p>
+    <w:p>
+      <w:pPr>
+        <w:spacing w:after="0"/>
+      </w:pPr>
+      <w:proofErr w:type="gramStart"/>
+      <w:r>
+        <w:t>print(</w:t>
+      </w:r>
+      <w:proofErr w:type="spellStart"/>
+      <w:proofErr w:type="gramEnd"/>
+      <w:r>
+        <w:t>f”He’s</w:t>
+      </w:r>
+      <w:proofErr w:type="spellEnd"/>
+      <w:r>
+        <w:t xml:space="preserve"> got {</w:t>
+      </w:r>
+      <w:proofErr w:type="spellStart"/>
+      <w:r>
+        <w:t>my_eyes</w:t>
+      </w:r>
+      <w:proofErr w:type="spellEnd"/>
+      <w:r>
+        <w:t>} eyes and {</w:t>
+      </w:r>
+      <w:proofErr w:type="spellStart"/>
+      <w:r>
+        <w:t>my_hair</w:t>
+      </w:r>
+      <w:proofErr w:type="spellEnd"/>
+      <w:r>
+        <w:t>} hair.”)</w:t>
+      </w:r>
+    </w:p>
+    <w:p>
+      <w:pPr>
+        <w:spacing w:after="0"/>
+      </w:pPr>
+      <w:proofErr w:type="gramStart"/>
+      <w:r>
+        <w:t>print(</w:t>
+      </w:r>
+      <w:proofErr w:type="spellStart"/>
+      <w:proofErr w:type="gramEnd"/>
+      <w:r>
+        <w:t>f”His</w:t>
+      </w:r>
+      <w:proofErr w:type="spellEnd"/>
+      <w:r>
+        <w:t xml:space="preserve"> teeth are usually {</w:t>
+      </w:r>
+      <w:proofErr w:type="spellStart"/>
+      <w:r>
+        <w:t>my_teeth</w:t>
+      </w:r>
+      <w:proofErr w:type="spellEnd"/>
+      <w:r>
+        <w:t>} depending on the coffee.”)</w:t>
+      </w:r>
+    </w:p>
+    <w:p>
+      <w:pPr>
+        <w:spacing w:after="0"/>
+      </w:pPr>
+      <w:r>
+        <w:t xml:space="preserve">total = </w:t>
+      </w:r>
+      <w:proofErr w:type="spellStart"/>
+      <w:r>
+        <w:t>my_age</w:t>
+      </w:r>
+      <w:proofErr w:type="spellEnd"/>
+      <w:r>
+        <w:t xml:space="preserve"> + </w:t>
+      </w:r>
+      <w:proofErr w:type="spellStart"/>
+      <w:r>
+        <w:t>my_height</w:t>
+      </w:r>
+      <w:proofErr w:type="spellEnd"/>
+      <w:r>
+        <w:t xml:space="preserve"> + </w:t>
+      </w:r>
+      <w:proofErr w:type="spellStart"/>
+      <w:r>
+        <w:t>my_weight</w:t>
+      </w:r>
+      <w:proofErr w:type="spellEnd"/>
+    </w:p>
+    <w:p>
+      <w:pPr>
+        <w:spacing w:after="0"/>
+      </w:pPr>
+      <w:proofErr w:type="gramStart"/>
+      <w:r>
+        <w:t>print(</w:t>
+      </w:r>
+      <w:proofErr w:type="spellStart"/>
+      <w:proofErr w:type="gramEnd"/>
+      <w:r>
+        <w:t>f”If</w:t>
+      </w:r>
+      <w:proofErr w:type="spellEnd"/>
+      <w:r>
+        <w:t xml:space="preserve"> I add {</w:t>
+      </w:r>
+      <w:proofErr w:type="spellStart"/>
+      <w:r>
+        <w:t>my_age</w:t>
+      </w:r>
+      <w:proofErr w:type="spellEnd"/>
+      <w:r>
+        <w:t>}, {</w:t>
+      </w:r>
+      <w:proofErr w:type="spellStart"/>
+      <w:r>
+        <w:t>my_height</w:t>
+      </w:r>
+      <w:proofErr w:type="spellEnd"/>
+      <w:r>
+        <w:t>},</w:t>
+      </w:r>
+      <w:r>
+        <w:t xml:space="preserve"> and {</w:t>
+      </w:r>
+      <w:proofErr w:type="spellStart"/>
+      <w:r>
+        <w:t>my_weight</w:t>
+      </w:r>
+      <w:proofErr w:type="spellEnd"/>
+      <w:r>
+        <w:t>} I get {total}.”)</w:t>
       </w:r>
     </w:p>
     <w:p>
@@ -253,8 +472,13 @@
       <w:pPr>
         <w:spacing w:after="0"/>
       </w:pPr>
-      <w:r>
-        <w:t>Actually that’s not too heavy.</w:t>
+      <w:proofErr w:type="gramStart"/>
+      <w:r>
+        <w:t>Actually</w:t>
+      </w:r>
+      <w:proofErr w:type="gramEnd"/>
+      <w:r>
+        <w:t xml:space="preserve"> that’s not too heavy.</w:t>
       </w:r>
     </w:p>
     <w:p>
@@ -294,7 +518,23 @@
         <w:spacing w:after="0"/>
       </w:pPr>
       <w:r>
-        <w:t>The variable name in python should always start with a character. So 1 is not a valid variable name while a1 is a valid variable name. We can use the round() function to round the floating point number.</w:t>
+        <w:t xml:space="preserve">The variable name in python should always start with a character. </w:t>
+      </w:r>
+      <w:proofErr w:type="gramStart"/>
+      <w:r>
+        <w:t>So</w:t>
+      </w:r>
+      <w:proofErr w:type="gramEnd"/>
+      <w:r>
+        <w:t xml:space="preserve"> 1 is not a valid variable name while a1 is a valid variable name. We can use the </w:t>
+      </w:r>
+      <w:proofErr w:type="gramStart"/>
+      <w:r>
+        <w:t>round(</w:t>
+      </w:r>
+      <w:proofErr w:type="gramEnd"/>
+      <w:r>
+        <w:t>) function to round the floating point number.</w:t>
       </w:r>
     </w:p>
     <w:p>
@@ -523,7 +763,15 @@
               <w:spacing w:after="0" w:line="240" w:lineRule="auto"/>
             </w:pPr>
             <w:r>
-              <w:t>ASCII formfeed (FF)</w:t>
+              <w:t xml:space="preserve">ASCII </w:t>
+            </w:r>
+            <w:proofErr w:type="spellStart"/>
+            <w:r>
+              <w:t>formfeed</w:t>
+            </w:r>
+            <w:proofErr w:type="spellEnd"/>
+            <w:r>
+              <w:t xml:space="preserve"> (FF)</w:t>
             </w:r>
           </w:p>
         </w:tc>
@@ -653,8 +901,13 @@
               <w:spacing w:after="0" w:line="240" w:lineRule="auto"/>
             </w:pPr>
             <w:r>
-              <w:t>\uxxxx</w:t>
+              <w:t>\</w:t>
             </w:r>
+            <w:proofErr w:type="spellStart"/>
+            <w:r>
+              <w:t>uxxxx</w:t>
+            </w:r>
+            <w:proofErr w:type="spellEnd"/>
           </w:p>
         </w:tc>
         <w:tc>
@@ -666,8 +919,13 @@
               <w:spacing w:after="0" w:line="240" w:lineRule="auto"/>
             </w:pPr>
             <w:r>
-              <w:t>Character with 16-bit hex value xxxx</w:t>
+              <w:t xml:space="preserve">Character with 16-bit hex value </w:t>
             </w:r>
+            <w:proofErr w:type="spellStart"/>
+            <w:r>
+              <w:t>xxxx</w:t>
+            </w:r>
+            <w:proofErr w:type="spellEnd"/>
           </w:p>
         </w:tc>
       </w:tr>
@@ -681,8 +939,13 @@
               <w:spacing w:after="0" w:line="240" w:lineRule="auto"/>
             </w:pPr>
             <w:r>
-              <w:t>\Uxxxxxxxx</w:t>
+              <w:t>\</w:t>
             </w:r>
+            <w:proofErr w:type="spellStart"/>
+            <w:r>
+              <w:t>Uxxxxxxxx</w:t>
+            </w:r>
+            <w:proofErr w:type="spellEnd"/>
           </w:p>
         </w:tc>
         <w:tc>
@@ -694,8 +957,13 @@
               <w:spacing w:after="0" w:line="240" w:lineRule="auto"/>
             </w:pPr>
             <w:r>
-              <w:t>Character with 32-bit hex value xxxxxxxx</w:t>
+              <w:t xml:space="preserve">Character with 32-bit hex value </w:t>
             </w:r>
+            <w:proofErr w:type="spellStart"/>
+            <w:r>
+              <w:t>xxxxxxxx</w:t>
+            </w:r>
+            <w:proofErr w:type="spellEnd"/>
           </w:p>
         </w:tc>
       </w:tr>
@@ -737,8 +1005,13 @@
               <w:spacing w:after="0" w:line="240" w:lineRule="auto"/>
             </w:pPr>
             <w:r>
-              <w:t>\ooo</w:t>
+              <w:t>\</w:t>
             </w:r>
+            <w:proofErr w:type="spellStart"/>
+            <w:r>
+              <w:t>ooo</w:t>
+            </w:r>
+            <w:proofErr w:type="spellEnd"/>
           </w:p>
         </w:tc>
         <w:tc>
@@ -765,8 +1038,13 @@
               <w:spacing w:after="0" w:line="240" w:lineRule="auto"/>
             </w:pPr>
             <w:r>
-              <w:t>\xhh</w:t>
+              <w:t>\</w:t>
             </w:r>
+            <w:proofErr w:type="spellStart"/>
+            <w:r>
+              <w:t>xhh</w:t>
+            </w:r>
+            <w:proofErr w:type="spellEnd"/>
           </w:p>
         </w:tc>
         <w:tc>
@@ -778,8 +1056,13 @@
               <w:spacing w:after="0" w:line="240" w:lineRule="auto"/>
             </w:pPr>
             <w:r>
-              <w:t>Character with hex value hh</w:t>
+              <w:t xml:space="preserve">Character with hex value </w:t>
             </w:r>
+            <w:proofErr w:type="spellStart"/>
+            <w:r>
+              <w:t>hh</w:t>
+            </w:r>
+            <w:proofErr w:type="spellEnd"/>
           </w:p>
         </w:tc>
       </w:tr>
@@ -841,16 +1124,32 @@
         <w:spacing w:after="0"/>
       </w:pPr>
       <w:r>
-        <w:t>Num1 = int(input())</w:t>
-      </w:r>
-    </w:p>
-    <w:p>
-      <w:pPr>
-        <w:pStyle w:val="ListParagraph"/>
-        <w:spacing w:after="0"/>
-      </w:pPr>
-      <w:r>
-        <w:t>Num2 = int(input())</w:t>
+        <w:t>Num1 = int(</w:t>
+      </w:r>
+      <w:proofErr w:type="gramStart"/>
+      <w:r>
+        <w:t>input(</w:t>
+      </w:r>
+      <w:proofErr w:type="gramEnd"/>
+      <w:r>
+        <w:t>))</w:t>
+      </w:r>
+    </w:p>
+    <w:p>
+      <w:pPr>
+        <w:pStyle w:val="ListParagraph"/>
+        <w:spacing w:after="0"/>
+      </w:pPr>
+      <w:r>
+        <w:t>Num2 = int(</w:t>
+      </w:r>
+      <w:proofErr w:type="gramStart"/>
+      <w:r>
+        <w:t>input(</w:t>
+      </w:r>
+      <w:proofErr w:type="gramEnd"/>
+      <w:r>
+        <w:t>))</w:t>
       </w:r>
     </w:p>
     <w:p>
@@ -867,8 +1166,13 @@
         <w:pStyle w:val="ListParagraph"/>
         <w:spacing w:after="0"/>
       </w:pPr>
-      <w:r>
-        <w:t>print(Num1 + Num2)</w:t>
+      <w:proofErr w:type="gramStart"/>
+      <w:r>
+        <w:t>print(</w:t>
+      </w:r>
+      <w:proofErr w:type="gramEnd"/>
+      <w:r>
+        <w:t>Num1 + Num2)</w:t>
       </w:r>
     </w:p>
     <w:p>
@@ -908,16 +1212,32 @@
         <w:t xml:space="preserve">Num1 = </w:t>
       </w:r>
       <w:r>
-        <w:t>float(input())</w:t>
-      </w:r>
-    </w:p>
-    <w:p>
-      <w:pPr>
-        <w:pStyle w:val="ListParagraph"/>
-        <w:spacing w:after="0"/>
-      </w:pPr>
-      <w:r>
-        <w:t>Num2 = float(input())</w:t>
+        <w:t>float(</w:t>
+      </w:r>
+      <w:proofErr w:type="gramStart"/>
+      <w:r>
+        <w:t>input(</w:t>
+      </w:r>
+      <w:proofErr w:type="gramEnd"/>
+      <w:r>
+        <w:t>))</w:t>
+      </w:r>
+    </w:p>
+    <w:p>
+      <w:pPr>
+        <w:pStyle w:val="ListParagraph"/>
+        <w:spacing w:after="0"/>
+      </w:pPr>
+      <w:r>
+        <w:t>Num2 = float(</w:t>
+      </w:r>
+      <w:proofErr w:type="gramStart"/>
+      <w:r>
+        <w:t>input(</w:t>
+      </w:r>
+      <w:proofErr w:type="gramEnd"/>
+      <w:r>
+        <w:t>))</w:t>
       </w:r>
     </w:p>
     <w:p>
@@ -934,8 +1254,13 @@
         <w:pStyle w:val="ListParagraph"/>
         <w:spacing w:after="0"/>
       </w:pPr>
-      <w:r>
-        <w:t>print(Num1 + Num2)</w:t>
+      <w:proofErr w:type="gramStart"/>
+      <w:r>
+        <w:t>print(</w:t>
+      </w:r>
+      <w:proofErr w:type="gramEnd"/>
+      <w:r>
+        <w:t>Num1 + Num2)</w:t>
       </w:r>
     </w:p>
     <w:p>
@@ -975,7 +1300,15 @@
         <w:t>String</w:t>
       </w:r>
       <w:r>
-        <w:t xml:space="preserve"> = str(input())</w:t>
+        <w:t xml:space="preserve"> = str(</w:t>
+      </w:r>
+      <w:proofErr w:type="gramStart"/>
+      <w:r>
+        <w:t>input(</w:t>
+      </w:r>
+      <w:proofErr w:type="gramEnd"/>
+      <w:r>
+        <w:t>))</w:t>
       </w:r>
     </w:p>
     <w:p>
@@ -992,8 +1325,13 @@
         <w:pStyle w:val="ListParagraph"/>
         <w:spacing w:after="0"/>
       </w:pPr>
-      <w:r>
-        <w:t>print(String)</w:t>
+      <w:proofErr w:type="gramStart"/>
+      <w:r>
+        <w:t>print(</w:t>
+      </w:r>
+      <w:proofErr w:type="gramEnd"/>
+      <w:r>
+        <w:t>String)</w:t>
       </w:r>
     </w:p>
     <w:p>
@@ -1034,9 +1372,14 @@
         </w:numPr>
         <w:spacing w:after="0"/>
       </w:pPr>
+      <w:proofErr w:type="spellStart"/>
       <w:r>
         <w:lastRenderedPageBreak/>
-        <w:t>Readline: Reads just one line of a text file.</w:t>
+        <w:t>Readline</w:t>
+      </w:r>
+      <w:proofErr w:type="spellEnd"/>
+      <w:r>
+        <w:t>: Reads just one line of a text file.</w:t>
       </w:r>
     </w:p>
     <w:p>
@@ -1074,8 +1417,13 @@
         </w:numPr>
         <w:spacing w:after="0"/>
       </w:pPr>
-      <w:r>
-        <w:t>Seek(0): Moves the read/write location to the beginning of the file.</w:t>
+      <w:proofErr w:type="gramStart"/>
+      <w:r>
+        <w:t>Seek(</w:t>
+      </w:r>
+      <w:proofErr w:type="gramEnd"/>
+      <w:r>
+        <w:t>0): Moves the read/write location to the beginning of the file.</w:t>
       </w:r>
     </w:p>
     <w:p>
@@ -1109,7 +1457,15 @@
         <w:spacing w:after="0"/>
       </w:pPr>
       <w:r>
-        <w:t xml:space="preserve">If we want the input() function to do nothing then we should press the </w:t>
+        <w:t xml:space="preserve">If we want the </w:t>
+      </w:r>
+      <w:proofErr w:type="gramStart"/>
+      <w:r>
+        <w:t>input(</w:t>
+      </w:r>
+      <w:proofErr w:type="gramEnd"/>
+      <w:r>
+        <w:t xml:space="preserve">) function to do nothing then we should press the </w:t>
       </w:r>
       <w:r>
         <w:rPr>
@@ -1145,19 +1501,71 @@
         <w:spacing w:after="0"/>
       </w:pPr>
       <w:r>
-        <w:t xml:space="preserve">The exists() method in the </w:t>
-      </w:r>
-      <w:r>
-        <w:t>os.path. Ex: os.path.exists(‘file_ex.txt’)</w:t>
-      </w:r>
-    </w:p>
-    <w:p>
-      <w:pPr>
-        <w:pStyle w:val="ListParagraph"/>
-        <w:spacing w:after="0"/>
-      </w:pPr>
-      <w:r>
-        <w:t>If you want to ensure that a given path points to a file and not to a directory, you can use the os.path.isfile() function. Ex: os.path.isfile(‘file_ex.txt’)</w:t>
+        <w:t xml:space="preserve">The </w:t>
+      </w:r>
+      <w:proofErr w:type="gramStart"/>
+      <w:r>
+        <w:t>exists(</w:t>
+      </w:r>
+      <w:proofErr w:type="gramEnd"/>
+      <w:r>
+        <w:t xml:space="preserve">) method in the </w:t>
+      </w:r>
+      <w:proofErr w:type="spellStart"/>
+      <w:r>
+        <w:t>os.path</w:t>
+      </w:r>
+      <w:proofErr w:type="spellEnd"/>
+      <w:r>
+        <w:t xml:space="preserve">. Ex: </w:t>
+      </w:r>
+      <w:proofErr w:type="spellStart"/>
+      <w:proofErr w:type="gramStart"/>
+      <w:r>
+        <w:t>os.path</w:t>
+      </w:r>
+      <w:proofErr w:type="gramEnd"/>
+      <w:r>
+        <w:t>.exists</w:t>
+      </w:r>
+      <w:proofErr w:type="spellEnd"/>
+      <w:r>
+        <w:t>(‘file_ex.txt’)</w:t>
+      </w:r>
+    </w:p>
+    <w:p>
+      <w:pPr>
+        <w:pStyle w:val="ListParagraph"/>
+        <w:spacing w:after="0"/>
+      </w:pPr>
+      <w:r>
+        <w:t xml:space="preserve">If you want to ensure that a given path points to a file and not to a directory, you can use the </w:t>
+      </w:r>
+      <w:proofErr w:type="spellStart"/>
+      <w:proofErr w:type="gramStart"/>
+      <w:r>
+        <w:t>os.path</w:t>
+      </w:r>
+      <w:proofErr w:type="gramEnd"/>
+      <w:r>
+        <w:t>.isfile</w:t>
+      </w:r>
+      <w:proofErr w:type="spellEnd"/>
+      <w:r>
+        <w:t xml:space="preserve">() function. Ex: </w:t>
+      </w:r>
+      <w:proofErr w:type="spellStart"/>
+      <w:proofErr w:type="gramStart"/>
+      <w:r>
+        <w:t>os.path</w:t>
+      </w:r>
+      <w:proofErr w:type="gramEnd"/>
+      <w:r>
+        <w:t>.isfile</w:t>
+      </w:r>
+      <w:proofErr w:type="spellEnd"/>
+      <w:r>
+        <w:t>(‘file_ex.txt’)</w:t>
       </w:r>
     </w:p>
     <w:p>
@@ -1173,7 +1581,15 @@
         <w:t>If the file exists the open call will complete successf</w:t>
       </w:r>
       <w:r>
-        <w:t>ully and return a valid file handle. If the file does not exist however, a FileNotFoundError exception will be raised.</w:t>
+        <w:t xml:space="preserve">ully and return a valid file handle. If the file does not exist however, a </w:t>
+      </w:r>
+      <w:proofErr w:type="spellStart"/>
+      <w:r>
+        <w:t>FileNotFoundError</w:t>
+      </w:r>
+      <w:proofErr w:type="spellEnd"/>
+      <w:r>
+        <w:t xml:space="preserve"> exception will be raised.</w:t>
       </w:r>
     </w:p>
     <w:p>
@@ -1200,25 +1616,51 @@
         <w:spacing w:after="0"/>
       </w:pPr>
       <w:r>
-        <w:t xml:space="preserve">           F.close()</w:t>
-      </w:r>
-    </w:p>
-    <w:p>
-      <w:pPr>
-        <w:pStyle w:val="ListParagraph"/>
-        <w:spacing w:after="0"/>
-      </w:pPr>
-      <w:r>
-        <w:t xml:space="preserve">      except FileNotFoundError:</w:t>
-      </w:r>
-    </w:p>
-    <w:p>
-      <w:pPr>
-        <w:pStyle w:val="ListParagraph"/>
-        <w:spacing w:after="0"/>
-      </w:pPr>
-      <w:r>
-        <w:t xml:space="preserve">           print(“File does not exist”)</w:t>
+        <w:t xml:space="preserve">           </w:t>
+      </w:r>
+      <w:proofErr w:type="spellStart"/>
+      <w:proofErr w:type="gramStart"/>
+      <w:r>
+        <w:t>F.close</w:t>
+      </w:r>
+      <w:proofErr w:type="spellEnd"/>
+      <w:proofErr w:type="gramEnd"/>
+      <w:r>
+        <w:t>()</w:t>
+      </w:r>
+    </w:p>
+    <w:p>
+      <w:pPr>
+        <w:pStyle w:val="ListParagraph"/>
+        <w:spacing w:after="0"/>
+      </w:pPr>
+      <w:r>
+        <w:t xml:space="preserve">      except </w:t>
+      </w:r>
+      <w:proofErr w:type="spellStart"/>
+      <w:r>
+        <w:t>FileNotFoundError</w:t>
+      </w:r>
+      <w:proofErr w:type="spellEnd"/>
+      <w:r>
+        <w:t>:</w:t>
+      </w:r>
+    </w:p>
+    <w:p>
+      <w:pPr>
+        <w:pStyle w:val="ListParagraph"/>
+        <w:spacing w:after="0"/>
+      </w:pPr>
+      <w:r>
+        <w:t xml:space="preserve">           </w:t>
+      </w:r>
+      <w:proofErr w:type="gramStart"/>
+      <w:r>
+        <w:t>print(</w:t>
+      </w:r>
+      <w:proofErr w:type="gramEnd"/>
+      <w:r>
+        <w:t>“File does not exist”)</w:t>
       </w:r>
     </w:p>
     <w:p>
@@ -1234,7 +1676,23 @@
         <w:t>No</w:t>
       </w:r>
       <w:r>
-        <w:t>w the same “just attempt to open it” technique also works for ensuring a file is both readable and accessible. Instead of watching for FileNotFoundError exceptions you will want to look out for any kind of IOError:</w:t>
+        <w:t xml:space="preserve">w the same “just attempt to open it” technique also works for ensuring a file is both readable and accessible. Instead of watching for </w:t>
+      </w:r>
+      <w:proofErr w:type="spellStart"/>
+      <w:r>
+        <w:t>FileNotFoundError</w:t>
+      </w:r>
+      <w:proofErr w:type="spellEnd"/>
+      <w:r>
+        <w:t xml:space="preserve"> exceptions you will want to look out for any kind of </w:t>
+      </w:r>
+      <w:proofErr w:type="spellStart"/>
+      <w:r>
+        <w:t>IOError</w:t>
+      </w:r>
+      <w:proofErr w:type="spellEnd"/>
+      <w:r>
+        <w:t>:</w:t>
       </w:r>
     </w:p>
     <w:p>
@@ -1261,34 +1719,68 @@
         <w:spacing w:after="0"/>
       </w:pPr>
       <w:r>
-        <w:t xml:space="preserve">           F.close()</w:t>
-      </w:r>
-    </w:p>
-    <w:p>
-      <w:pPr>
-        <w:pStyle w:val="ListParagraph"/>
-        <w:spacing w:after="0"/>
-      </w:pPr>
-      <w:r>
-        <w:t xml:space="preserve">      except IOError:</w:t>
-      </w:r>
-    </w:p>
-    <w:p>
-      <w:pPr>
-        <w:pStyle w:val="ListParagraph"/>
-        <w:spacing w:after="0"/>
-      </w:pPr>
-      <w:r>
-        <w:t xml:space="preserve">           print(“File is not accessible”)</w:t>
-      </w:r>
-    </w:p>
-    <w:p>
-      <w:pPr>
-        <w:pStyle w:val="ListParagraph"/>
-        <w:spacing w:after="0"/>
-      </w:pPr>
-      <w:r>
-        <w:t xml:space="preserve">      print(“File is accessible”)</w:t>
+        <w:t xml:space="preserve">           </w:t>
+      </w:r>
+      <w:proofErr w:type="spellStart"/>
+      <w:proofErr w:type="gramStart"/>
+      <w:r>
+        <w:t>F.close</w:t>
+      </w:r>
+      <w:proofErr w:type="spellEnd"/>
+      <w:proofErr w:type="gramEnd"/>
+      <w:r>
+        <w:t>()</w:t>
+      </w:r>
+    </w:p>
+    <w:p>
+      <w:pPr>
+        <w:pStyle w:val="ListParagraph"/>
+        <w:spacing w:after="0"/>
+      </w:pPr>
+      <w:r>
+        <w:t xml:space="preserve">      except </w:t>
+      </w:r>
+      <w:proofErr w:type="spellStart"/>
+      <w:r>
+        <w:t>IOError</w:t>
+      </w:r>
+      <w:proofErr w:type="spellEnd"/>
+      <w:r>
+        <w:t>:</w:t>
+      </w:r>
+    </w:p>
+    <w:p>
+      <w:pPr>
+        <w:pStyle w:val="ListParagraph"/>
+        <w:spacing w:after="0"/>
+      </w:pPr>
+      <w:r>
+        <w:t xml:space="preserve">           </w:t>
+      </w:r>
+      <w:proofErr w:type="gramStart"/>
+      <w:r>
+        <w:t>print(</w:t>
+      </w:r>
+      <w:proofErr w:type="gramEnd"/>
+      <w:r>
+        <w:t>“File is not accessible”)</w:t>
+      </w:r>
+    </w:p>
+    <w:p>
+      <w:pPr>
+        <w:pStyle w:val="ListParagraph"/>
+        <w:spacing w:after="0"/>
+      </w:pPr>
+      <w:r>
+        <w:t xml:space="preserve">      </w:t>
+      </w:r>
+      <w:proofErr w:type="gramStart"/>
+      <w:r>
+        <w:t>print(</w:t>
+      </w:r>
+      <w:proofErr w:type="gramEnd"/>
+      <w:r>
+        <w:t>“File is accessible”)</w:t>
       </w:r>
     </w:p>
     <w:p>
@@ -1313,7 +1805,23 @@
         <w:spacing w:after="0"/>
       </w:pPr>
       <w:r>
-        <w:t>Ex:     def is_accessible(path, mode=’r’):</w:t>
+        <w:t xml:space="preserve">Ex:     def </w:t>
+      </w:r>
+      <w:proofErr w:type="spellStart"/>
+      <w:r>
+        <w:t>is_</w:t>
+      </w:r>
+      <w:proofErr w:type="gramStart"/>
+      <w:r>
+        <w:t>accessible</w:t>
+      </w:r>
+      <w:proofErr w:type="spellEnd"/>
+      <w:r>
+        <w:t>(</w:t>
+      </w:r>
+      <w:proofErr w:type="gramEnd"/>
+      <w:r>
+        <w:t>path, mode=’r’):</w:t>
       </w:r>
     </w:p>
     <w:p>
@@ -1331,7 +1839,15 @@
         <w:ind w:left="720" w:firstLine="720"/>
       </w:pPr>
       <w:r>
-        <w:t xml:space="preserve">    f = open(path, mode)</w:t>
+        <w:t xml:space="preserve">    f = </w:t>
+      </w:r>
+      <w:proofErr w:type="gramStart"/>
+      <w:r>
+        <w:t>open(</w:t>
+      </w:r>
+      <w:proofErr w:type="gramEnd"/>
+      <w:r>
+        <w:t>path, mode)</w:t>
       </w:r>
     </w:p>
     <w:p>
@@ -1340,7 +1856,17 @@
         <w:ind w:left="720" w:firstLine="720"/>
       </w:pPr>
       <w:r>
-        <w:t xml:space="preserve">    f.close()</w:t>
+        <w:t xml:space="preserve">    </w:t>
+      </w:r>
+      <w:proofErr w:type="spellStart"/>
+      <w:proofErr w:type="gramStart"/>
+      <w:r>
+        <w:t>f.close</w:t>
+      </w:r>
+      <w:proofErr w:type="spellEnd"/>
+      <w:proofErr w:type="gramEnd"/>
+      <w:r>
+        <w:t>()</w:t>
       </w:r>
     </w:p>
     <w:p>
@@ -1349,7 +1875,15 @@
         <w:ind w:left="720" w:firstLine="720"/>
       </w:pPr>
       <w:r>
-        <w:t>except IOError:</w:t>
+        <w:t xml:space="preserve">except </w:t>
+      </w:r>
+      <w:proofErr w:type="spellStart"/>
+      <w:r>
+        <w:t>IOError</w:t>
+      </w:r>
+      <w:proofErr w:type="spellEnd"/>
+      <w:r>
+        <w:t>:</w:t>
       </w:r>
     </w:p>
     <w:p>
@@ -1376,10 +1910,33 @@
       </w:pPr>
       <w:r>
         <w:tab/>
-        <w:t>Alternatively, you can use the os.access() function in the standard library to c</w:t>
-      </w:r>
-      <w:r>
-        <w:t>heck whether a file exists and is accessible at the same time. This would be more similar to using the os.path.exists() function for checking if a file exists.</w:t>
+        <w:t xml:space="preserve">Alternatively, you can use the </w:t>
+      </w:r>
+      <w:proofErr w:type="spellStart"/>
+      <w:proofErr w:type="gramStart"/>
+      <w:r>
+        <w:t>os.access</w:t>
+      </w:r>
+      <w:proofErr w:type="spellEnd"/>
+      <w:proofErr w:type="gramEnd"/>
+      <w:r>
+        <w:t>() function in the standard library to c</w:t>
+      </w:r>
+      <w:r>
+        <w:t xml:space="preserve">heck whether a file exists and is accessible at the same time. This would be more similar to using the </w:t>
+      </w:r>
+      <w:proofErr w:type="spellStart"/>
+      <w:proofErr w:type="gramStart"/>
+      <w:r>
+        <w:t>os.path</w:t>
+      </w:r>
+      <w:proofErr w:type="gramEnd"/>
+      <w:r>
+        <w:t>.exists</w:t>
+      </w:r>
+      <w:proofErr w:type="spellEnd"/>
+      <w:r>
+        <w:t>() function for checking if a file exists.</w:t>
       </w:r>
     </w:p>
     <w:p>
@@ -1388,7 +1945,15 @@
       </w:pPr>
       <w:r>
         <w:tab/>
-        <w:t>Using open() and a try…except clause has some advantages when it comes to file handling in Pyth</w:t>
+        <w:t xml:space="preserve">Using </w:t>
+      </w:r>
+      <w:proofErr w:type="gramStart"/>
+      <w:r>
+        <w:t>open(</w:t>
+      </w:r>
+      <w:proofErr w:type="gramEnd"/>
+      <w:r>
+        <w:t>) and a try…except clause has some advantages when it comes to file handling in Pyth</w:t>
       </w:r>
       <w:r>
         <w:t>on. It can help you avoid bugs caused by file existence race conditions.</w:t>
@@ -1407,7 +1972,15 @@
       </w:r>
       <w:r>
         <w:lastRenderedPageBreak/>
-        <w:t>executing the next line if the file is deleted then we will get an IOError which says that it is better to just directly open the f</w:t>
+        <w:t xml:space="preserve">executing the next line if the file is deleted then we will get an </w:t>
+      </w:r>
+      <w:proofErr w:type="spellStart"/>
+      <w:r>
+        <w:t>IOError</w:t>
+      </w:r>
+      <w:proofErr w:type="spellEnd"/>
+      <w:r>
+        <w:t xml:space="preserve"> which says that it is better to just directly open the f</w:t>
       </w:r>
       <w:r>
         <w:t>ile and using exception to handle whether the file exists or not.</w:t>
@@ -1481,7 +2054,15 @@
         <w:spacing w:after="0"/>
       </w:pPr>
       <w:r>
-        <w:t>The type() function is</w:t>
+        <w:t xml:space="preserve">The </w:t>
+      </w:r>
+      <w:proofErr w:type="gramStart"/>
+      <w:r>
+        <w:t>type(</w:t>
+      </w:r>
+      <w:proofErr w:type="gramEnd"/>
+      <w:r>
+        <w:t>) function is</w:t>
       </w:r>
       <w:r>
         <w:t xml:space="preserve"> used to find the type of the input given to the type function.</w:t>
@@ -1492,39 +2073,79 @@
         <w:spacing w:after="0"/>
       </w:pPr>
       <w:r>
-        <w:t>Ex: type(eee)</w:t>
-      </w:r>
-    </w:p>
-    <w:p>
-      <w:pPr>
-        <w:spacing w:after="0"/>
-      </w:pPr>
-      <w:r>
-        <w:t xml:space="preserve">      &lt;class’str’&gt;</w:t>
-      </w:r>
-    </w:p>
-    <w:p>
-      <w:pPr>
-        <w:spacing w:after="0"/>
-      </w:pPr>
-      <w:r>
-        <w:t xml:space="preserve">      type(1)</w:t>
-      </w:r>
-    </w:p>
-    <w:p>
-      <w:pPr>
-        <w:spacing w:after="0"/>
-      </w:pPr>
-      <w:r>
-        <w:t xml:space="preserve">      &lt;class’int’&gt;</w:t>
-      </w:r>
-    </w:p>
-    <w:p>
-      <w:pPr>
-        <w:spacing w:after="0"/>
-      </w:pPr>
-      <w:r>
-        <w:t>To convert an integer to floating point you can do ex: float(99) and it will be converted to 99.0</w:t>
+        <w:t>Ex: type(</w:t>
+      </w:r>
+      <w:proofErr w:type="spellStart"/>
+      <w:r>
+        <w:t>eee</w:t>
+      </w:r>
+      <w:proofErr w:type="spellEnd"/>
+      <w:r>
+        <w:t>)</w:t>
+      </w:r>
+    </w:p>
+    <w:p>
+      <w:pPr>
+        <w:spacing w:after="0"/>
+      </w:pPr>
+      <w:r>
+        <w:t xml:space="preserve">      &lt;</w:t>
+      </w:r>
+      <w:proofErr w:type="spellStart"/>
+      <w:r>
+        <w:t>class’str</w:t>
+      </w:r>
+      <w:proofErr w:type="spellEnd"/>
+      <w:r>
+        <w:t>’&gt;</w:t>
+      </w:r>
+    </w:p>
+    <w:p>
+      <w:pPr>
+        <w:spacing w:after="0"/>
+      </w:pPr>
+      <w:r>
+        <w:t xml:space="preserve">      </w:t>
+      </w:r>
+      <w:proofErr w:type="gramStart"/>
+      <w:r>
+        <w:t>type(</w:t>
+      </w:r>
+      <w:proofErr w:type="gramEnd"/>
+      <w:r>
+        <w:t>1)</w:t>
+      </w:r>
+    </w:p>
+    <w:p>
+      <w:pPr>
+        <w:spacing w:after="0"/>
+      </w:pPr>
+      <w:r>
+        <w:t xml:space="preserve">      &lt;</w:t>
+      </w:r>
+      <w:proofErr w:type="spellStart"/>
+      <w:r>
+        <w:t>class’int</w:t>
+      </w:r>
+      <w:proofErr w:type="spellEnd"/>
+      <w:r>
+        <w:t>’&gt;</w:t>
+      </w:r>
+    </w:p>
+    <w:p>
+      <w:pPr>
+        <w:spacing w:after="0"/>
+      </w:pPr>
+      <w:r>
+        <w:t xml:space="preserve">To convert an integer to floating point you can do ex: </w:t>
+      </w:r>
+      <w:proofErr w:type="gramStart"/>
+      <w:r>
+        <w:t>float(</w:t>
+      </w:r>
+      <w:proofErr w:type="gramEnd"/>
+      <w:r>
+        <w:t>99) and it will be converted to 99.0</w:t>
       </w:r>
     </w:p>
     <w:p>
@@ -1534,16 +2155,29 @@
       <w:r>
         <w:t xml:space="preserve">Integer division produces a </w:t>
       </w:r>
-      <w:r>
-        <w:t>floating point result.</w:t>
-      </w:r>
-    </w:p>
-    <w:p>
-      <w:pPr>
-        <w:spacing w:after="0"/>
-      </w:pPr>
-      <w:r>
-        <w:t>String conversions: You can also use int() and float() to convert between strings and integers. You will get an error if the string does not contain numeric characters.</w:t>
+      <w:proofErr w:type="gramStart"/>
+      <w:r>
+        <w:t>floating point</w:t>
+      </w:r>
+      <w:proofErr w:type="gramEnd"/>
+      <w:r>
+        <w:t xml:space="preserve"> result.</w:t>
+      </w:r>
+    </w:p>
+    <w:p>
+      <w:pPr>
+        <w:spacing w:after="0"/>
+      </w:pPr>
+      <w:r>
+        <w:t xml:space="preserve">String conversions: You can also use </w:t>
+      </w:r>
+      <w:proofErr w:type="gramStart"/>
+      <w:r>
+        <w:t>int(</w:t>
+      </w:r>
+      <w:proofErr w:type="gramEnd"/>
+      <w:r>
+        <w:t>) and float() to convert between strings and integers. You will get an error if the string does not contain numeric characters.</w:t>
       </w:r>
     </w:p>
     <w:p>
@@ -1572,10 +2206,47 @@
         <w:spacing w:after="0"/>
       </w:pPr>
       <w:r>
-        <w:t>Different import modules in Python are string, re, datetime, math, random, os, multiprocessing, subprocess, socket, email, json, doctest</w:t>
-      </w:r>
-      <w:r>
-        <w:t>, unittest, pdb, argparse and sys</w:t>
+        <w:t xml:space="preserve">Different import modules in Python are string, re, datetime, math, random, </w:t>
+      </w:r>
+      <w:proofErr w:type="spellStart"/>
+      <w:r>
+        <w:t>os</w:t>
+      </w:r>
+      <w:proofErr w:type="spellEnd"/>
+      <w:r>
+        <w:t xml:space="preserve">, multiprocessing, subprocess, socket, email, json, </w:t>
+      </w:r>
+      <w:proofErr w:type="spellStart"/>
+      <w:r>
+        <w:t>doctest</w:t>
+      </w:r>
+      <w:proofErr w:type="spellEnd"/>
+      <w:r>
+        <w:t xml:space="preserve">, </w:t>
+      </w:r>
+      <w:proofErr w:type="spellStart"/>
+      <w:r>
+        <w:t>unittest</w:t>
+      </w:r>
+      <w:proofErr w:type="spellEnd"/>
+      <w:r>
+        <w:t xml:space="preserve">, </w:t>
+      </w:r>
+      <w:proofErr w:type="spellStart"/>
+      <w:r>
+        <w:t>pdb</w:t>
+      </w:r>
+      <w:proofErr w:type="spellEnd"/>
+      <w:r>
+        <w:t xml:space="preserve">, </w:t>
+      </w:r>
+      <w:proofErr w:type="spellStart"/>
+      <w:r>
+        <w:t>argparse</w:t>
+      </w:r>
+      <w:proofErr w:type="spellEnd"/>
+      <w:r>
+        <w:t xml:space="preserve"> and sys</w:t>
       </w:r>
     </w:p>
     <w:p>
@@ -1603,48 +2274,78 @@
       <w:pPr>
         <w:spacing w:after="0"/>
       </w:pPr>
-      <w:r>
-        <w:t>ImportError: an import fails</w:t>
-      </w:r>
-    </w:p>
-    <w:p>
-      <w:pPr>
-        <w:spacing w:after="0"/>
-      </w:pPr>
-      <w:r>
-        <w:t>IndexError: a list is indexed with an out-of-range number</w:t>
-      </w:r>
-    </w:p>
-    <w:p>
-      <w:pPr>
-        <w:spacing w:after="0"/>
-      </w:pPr>
-      <w:r>
-        <w:t>NameError: an unknown variable is used</w:t>
-      </w:r>
-    </w:p>
-    <w:p>
-      <w:pPr>
-        <w:spacing w:after="0"/>
-      </w:pPr>
-      <w:r>
-        <w:t>SyntaxError: the code can’t be parsed properly</w:t>
-      </w:r>
-    </w:p>
-    <w:p>
-      <w:pPr>
-        <w:spacing w:after="0"/>
-      </w:pPr>
-      <w:r>
-        <w:t>TypeError: a function is called on a value of an inappropriate type</w:t>
-      </w:r>
-    </w:p>
-    <w:p>
-      <w:pPr>
-        <w:spacing w:after="0"/>
-      </w:pPr>
-      <w:r>
-        <w:t>ValueError: a function is called on a value of the correct type, but with an inappropriate value</w:t>
+      <w:proofErr w:type="spellStart"/>
+      <w:r>
+        <w:t>ImportError</w:t>
+      </w:r>
+      <w:proofErr w:type="spellEnd"/>
+      <w:r>
+        <w:t>: an import fails</w:t>
+      </w:r>
+    </w:p>
+    <w:p>
+      <w:pPr>
+        <w:spacing w:after="0"/>
+      </w:pPr>
+      <w:proofErr w:type="spellStart"/>
+      <w:r>
+        <w:t>IndexError</w:t>
+      </w:r>
+      <w:proofErr w:type="spellEnd"/>
+      <w:r>
+        <w:t>: a list is indexed with an out-of-range number</w:t>
+      </w:r>
+    </w:p>
+    <w:p>
+      <w:pPr>
+        <w:spacing w:after="0"/>
+      </w:pPr>
+      <w:proofErr w:type="spellStart"/>
+      <w:r>
+        <w:t>NameError</w:t>
+      </w:r>
+      <w:proofErr w:type="spellEnd"/>
+      <w:r>
+        <w:t>: an unknown variable is used</w:t>
+      </w:r>
+    </w:p>
+    <w:p>
+      <w:pPr>
+        <w:spacing w:after="0"/>
+      </w:pPr>
+      <w:proofErr w:type="spellStart"/>
+      <w:r>
+        <w:t>SyntaxError</w:t>
+      </w:r>
+      <w:proofErr w:type="spellEnd"/>
+      <w:r>
+        <w:t>: the code can’t be parsed properly</w:t>
+      </w:r>
+    </w:p>
+    <w:p>
+      <w:pPr>
+        <w:spacing w:after="0"/>
+      </w:pPr>
+      <w:proofErr w:type="spellStart"/>
+      <w:r>
+        <w:t>TypeError</w:t>
+      </w:r>
+      <w:proofErr w:type="spellEnd"/>
+      <w:r>
+        <w:t>: a function is called on a value of an inappropriate type</w:t>
+      </w:r>
+    </w:p>
+    <w:p>
+      <w:pPr>
+        <w:spacing w:after="0"/>
+      </w:pPr>
+      <w:proofErr w:type="spellStart"/>
+      <w:r>
+        <w:t>ValueError</w:t>
+      </w:r>
+      <w:proofErr w:type="spellEnd"/>
+      <w:r>
+        <w:t>: a function is called on a value of the correct type, but with an inappropriate value</w:t>
       </w:r>
     </w:p>
     <w:p>
@@ -1688,8 +2389,13 @@
       <w:pPr>
         <w:spacing w:after="0"/>
       </w:pPr>
-      <w:r>
-        <w:t>AssertionError exception can</w:t>
+      <w:proofErr w:type="spellStart"/>
+      <w:r>
+        <w:t>AssertionError</w:t>
+      </w:r>
+      <w:proofErr w:type="spellEnd"/>
+      <w:r>
+        <w:t xml:space="preserve"> exception can</w:t>
       </w:r>
       <w:r>
         <w:t xml:space="preserve"> be caught and handled like any other exception using the try-except statement, but if not handled, this type of exception will terminate the entire program.</w:t>
@@ -1722,20 +2428,44 @@
         <w:spacing w:after="0"/>
       </w:pPr>
       <w:r>
-        <w:t>A useful dictionary method is get. It does the same thing as indexing, but if the key is not found in the dictionary it returns another specified value instead(‘None’, by default).</w:t>
-      </w:r>
-    </w:p>
-    <w:p>
-      <w:pPr>
-        <w:spacing w:after="0"/>
-      </w:pPr>
-    </w:p>
-    <w:p>
-      <w:pPr>
-        <w:spacing w:after="0"/>
-      </w:pPr>
-      <w:r>
-        <w:t>Tuples are very similar to lists, except that they are immutable(the</w:t>
+        <w:t xml:space="preserve">A useful dictionary method is </w:t>
+      </w:r>
+      <w:proofErr w:type="gramStart"/>
+      <w:r>
+        <w:t>get</w:t>
+      </w:r>
+      <w:proofErr w:type="gramEnd"/>
+      <w:r>
+        <w:t xml:space="preserve">. It does the same thing as indexing, but if the key is not found in the dictionary it returns another specified value </w:t>
+      </w:r>
+      <w:proofErr w:type="gramStart"/>
+      <w:r>
+        <w:t>instead(</w:t>
+      </w:r>
+      <w:proofErr w:type="gramEnd"/>
+      <w:r>
+        <w:t>‘None’, by default).</w:t>
+      </w:r>
+    </w:p>
+    <w:p>
+      <w:pPr>
+        <w:spacing w:after="0"/>
+      </w:pPr>
+    </w:p>
+    <w:p>
+      <w:pPr>
+        <w:spacing w:after="0"/>
+      </w:pPr>
+      <w:r>
+        <w:t xml:space="preserve">Tuples are very similar to lists, except that they are </w:t>
+      </w:r>
+      <w:proofErr w:type="gramStart"/>
+      <w:r>
+        <w:t>immutable(</w:t>
+      </w:r>
+      <w:proofErr w:type="gramEnd"/>
+      <w:r>
+        <w:t>the</w:t>
       </w:r>
       <w:r>
         <w:t>y cannot be changed). Also, they are created using parentheses, rather than square brackets.</w:t>
@@ -1775,7 +2505,23 @@
         <w:t>Ex: c</w:t>
       </w:r>
       <w:r>
-        <w:t>ubes = [i**3 for I in range(5)]</w:t>
+        <w:t>ubes = [</w:t>
+      </w:r>
+      <w:proofErr w:type="spellStart"/>
+      <w:r>
+        <w:t>i</w:t>
+      </w:r>
+      <w:proofErr w:type="spellEnd"/>
+      <w:r>
+        <w:t xml:space="preserve">**3 for I in </w:t>
+      </w:r>
+      <w:proofErr w:type="gramStart"/>
+      <w:r>
+        <w:t>range(</w:t>
+      </w:r>
+      <w:proofErr w:type="gramEnd"/>
+      <w:r>
+        <w:t>5)]</w:t>
       </w:r>
     </w:p>
     <w:p>
@@ -1812,7 +2558,39 @@
         <w:spacing w:after="0"/>
       </w:pPr>
       <w:r>
-        <w:t>Ex: evens = [i**2 for i in range(10) if i**2 % 2 == 0]</w:t>
+        <w:t>Ex: evens = [</w:t>
+      </w:r>
+      <w:proofErr w:type="spellStart"/>
+      <w:r>
+        <w:t>i</w:t>
+      </w:r>
+      <w:proofErr w:type="spellEnd"/>
+      <w:r>
+        <w:t xml:space="preserve">**2 for </w:t>
+      </w:r>
+      <w:proofErr w:type="spellStart"/>
+      <w:r>
+        <w:t>i</w:t>
+      </w:r>
+      <w:proofErr w:type="spellEnd"/>
+      <w:r>
+        <w:t xml:space="preserve"> in </w:t>
+      </w:r>
+      <w:proofErr w:type="gramStart"/>
+      <w:r>
+        <w:t>range(</w:t>
+      </w:r>
+      <w:proofErr w:type="gramEnd"/>
+      <w:r>
+        <w:t xml:space="preserve">10) if </w:t>
+      </w:r>
+      <w:proofErr w:type="spellStart"/>
+      <w:r>
+        <w:t>i</w:t>
+      </w:r>
+      <w:proofErr w:type="spellEnd"/>
+      <w:r>
+        <w:t>**2 % 2 == 0]</w:t>
       </w:r>
     </w:p>
     <w:p>
@@ -1919,8 +2697,13 @@
         <w:spacing w:after="0"/>
       </w:pPr>
       <w:r>
-        <w:t>for letter in fruit :</w:t>
-      </w:r>
+        <w:t xml:space="preserve">for letter in </w:t>
+      </w:r>
+      <w:proofErr w:type="gramStart"/>
+      <w:r>
+        <w:t>fruit :</w:t>
+      </w:r>
+      <w:proofErr w:type="gramEnd"/>
     </w:p>
     <w:p>
       <w:pPr>
@@ -1950,8 +2733,21 @@
         <w:spacing w:after="0"/>
       </w:pPr>
       <w:r>
-        <w:t>while index &lt; len(fruit) :</w:t>
-      </w:r>
+        <w:t xml:space="preserve">while index &lt; </w:t>
+      </w:r>
+      <w:proofErr w:type="spellStart"/>
+      <w:r>
+        <w:t>len</w:t>
+      </w:r>
+      <w:proofErr w:type="spellEnd"/>
+      <w:r>
+        <w:t>(fruit</w:t>
+      </w:r>
+      <w:proofErr w:type="gramStart"/>
+      <w:r>
+        <w:t>) :</w:t>
+      </w:r>
+      <w:proofErr w:type="gramEnd"/>
     </w:p>
     <w:p>
       <w:pPr>
@@ -1993,7 +2789,15 @@
         <w:spacing w:after="0"/>
       </w:pPr>
       <w:r>
-        <w:t>In python if the slice operation refers to an index of a string which is out of range then it will still not give an out of index error. For s=”Python” the output s[2:12] will give the output “thon”</w:t>
+        <w:t>In python if the slice operation refers to an index of a string which is out of range then it will still not give an out of index error. For s</w:t>
+      </w:r>
+      <w:proofErr w:type="gramStart"/>
+      <w:r>
+        <w:t>=”Python</w:t>
+      </w:r>
+      <w:proofErr w:type="gramEnd"/>
+      <w:r>
+        <w:t>” the output s[2:12] will give the output “thon”</w:t>
       </w:r>
     </w:p>
     <w:p>
@@ -2039,44 +2843,84 @@
         <w:t xml:space="preserve">Before we can read the contents of the file, we must tell python which file we are going to work with and what we will be doing with the file. This </w:t>
       </w:r>
       <w:r>
-        <w:t>is done with the open() function. Open() returns a “file handle” - a variable used to perform operations on the file. Similar to “File -&gt; Open” in a word processor.</w:t>
-      </w:r>
-    </w:p>
-    <w:p>
-      <w:pPr>
-        <w:spacing w:after="0"/>
-      </w:pPr>
-      <w:r>
-        <w:t>Handle = open(filename, mode)</w:t>
-      </w:r>
-    </w:p>
-    <w:p>
-      <w:pPr>
-        <w:spacing w:after="0"/>
-      </w:pPr>
-    </w:p>
-    <w:p>
-      <w:pPr>
-        <w:spacing w:after="0"/>
-      </w:pPr>
-      <w:r>
-        <w:t>When files are missing: When a file is not present the FileN</w:t>
-      </w:r>
-      <w:r>
-        <w:t>otFoundError occurs in python.</w:t>
-      </w:r>
-    </w:p>
-    <w:p>
-      <w:pPr>
-        <w:spacing w:after="0"/>
-      </w:pPr>
-    </w:p>
-    <w:p>
-      <w:pPr>
-        <w:spacing w:after="0"/>
-      </w:pPr>
-      <w:r>
-        <w:t>The newline character: We use a special character called the “newline” to indicate when a line ends. We represent it as \n in strings. Newline is still one character- not two</w:t>
+        <w:t xml:space="preserve">is done with the </w:t>
+      </w:r>
+      <w:proofErr w:type="gramStart"/>
+      <w:r>
+        <w:t>open(</w:t>
+      </w:r>
+      <w:proofErr w:type="gramEnd"/>
+      <w:r>
+        <w:t xml:space="preserve">) function. </w:t>
+      </w:r>
+      <w:proofErr w:type="gramStart"/>
+      <w:r>
+        <w:t>Open(</w:t>
+      </w:r>
+      <w:proofErr w:type="gramEnd"/>
+      <w:r>
+        <w:t>) returns a “file handle” - a variable used to perform operations on the file. Similar to “File -&gt; Open” in a word processor.</w:t>
+      </w:r>
+    </w:p>
+    <w:p>
+      <w:pPr>
+        <w:spacing w:after="0"/>
+      </w:pPr>
+      <w:r>
+        <w:t xml:space="preserve">Handle = </w:t>
+      </w:r>
+      <w:proofErr w:type="gramStart"/>
+      <w:r>
+        <w:t>open(</w:t>
+      </w:r>
+      <w:proofErr w:type="gramEnd"/>
+      <w:r>
+        <w:t>filename, mode)</w:t>
+      </w:r>
+    </w:p>
+    <w:p>
+      <w:pPr>
+        <w:spacing w:after="0"/>
+      </w:pPr>
+    </w:p>
+    <w:p>
+      <w:pPr>
+        <w:spacing w:after="0"/>
+      </w:pPr>
+      <w:r>
+        <w:t xml:space="preserve">When files are missing: When a file is not present the </w:t>
+      </w:r>
+      <w:proofErr w:type="spellStart"/>
+      <w:r>
+        <w:t>FileN</w:t>
+      </w:r>
+      <w:r>
+        <w:t>otFoundError</w:t>
+      </w:r>
+      <w:proofErr w:type="spellEnd"/>
+      <w:r>
+        <w:t xml:space="preserve"> occurs in python.</w:t>
+      </w:r>
+    </w:p>
+    <w:p>
+      <w:pPr>
+        <w:spacing w:after="0"/>
+      </w:pPr>
+    </w:p>
+    <w:p>
+      <w:pPr>
+        <w:spacing w:after="0"/>
+      </w:pPr>
+      <w:r>
+        <w:t xml:space="preserve">The newline character: We use a special character called the “newline” to indicate when a line </w:t>
+      </w:r>
+      <w:proofErr w:type="gramStart"/>
+      <w:r>
+        <w:t>ends</w:t>
+      </w:r>
+      <w:proofErr w:type="gramEnd"/>
+      <w:r>
+        <w:t>. We represent it as \n in strings. Newline is still one character- not two</w:t>
       </w:r>
     </w:p>
     <w:p>
@@ -2092,7 +2936,15 @@
         <w:spacing w:after="0"/>
       </w:pPr>
       <w:r>
-        <w:t>Stuff = ‘X\nY’</w:t>
+        <w:t>Stuff = ‘X\</w:t>
+      </w:r>
+      <w:proofErr w:type="spellStart"/>
+      <w:r>
+        <w:t>nY</w:t>
+      </w:r>
+      <w:proofErr w:type="spellEnd"/>
+      <w:r>
+        <w:t>’</w:t>
       </w:r>
     </w:p>
     <w:p>
@@ -2107,21 +2959,39 @@
       <w:r>
         <w:t xml:space="preserve">Here in the above code the </w:t>
       </w:r>
-      <w:r>
-        <w:t>len(Stuff) will be 3 and not 4 or 2.</w:t>
-      </w:r>
-    </w:p>
-    <w:p>
-      <w:pPr>
-        <w:spacing w:after="0"/>
-      </w:pPr>
-    </w:p>
-    <w:p>
-      <w:pPr>
-        <w:spacing w:after="0"/>
-      </w:pPr>
-      <w:r>
-        <w:t>In python the print() statement always add the new line at the end of the statement.</w:t>
+      <w:proofErr w:type="spellStart"/>
+      <w:proofErr w:type="gramStart"/>
+      <w:r>
+        <w:t>len</w:t>
+      </w:r>
+      <w:proofErr w:type="spellEnd"/>
+      <w:r>
+        <w:t>(</w:t>
+      </w:r>
+      <w:proofErr w:type="gramEnd"/>
+      <w:r>
+        <w:t>Stuff) will be 3 and not 4 or 2.</w:t>
+      </w:r>
+    </w:p>
+    <w:p>
+      <w:pPr>
+        <w:spacing w:after="0"/>
+      </w:pPr>
+    </w:p>
+    <w:p>
+      <w:pPr>
+        <w:spacing w:after="0"/>
+      </w:pPr>
+      <w:r>
+        <w:t xml:space="preserve">In python the </w:t>
+      </w:r>
+      <w:proofErr w:type="gramStart"/>
+      <w:r>
+        <w:t>print(</w:t>
+      </w:r>
+      <w:proofErr w:type="gramEnd"/>
+      <w:r>
+        <w:t>) statement always add the new line at the end of the statement.</w:t>
       </w:r>
     </w:p>
     <w:p>
@@ -2333,8 +3203,13 @@
       <w:pPr>
         <w:spacing w:after="0"/>
       </w:pPr>
-      <w:r>
-        <w:t>id() returns a unique integer ID for an  object.</w:t>
+      <w:proofErr w:type="gramStart"/>
+      <w:r>
+        <w:t>id(</w:t>
+      </w:r>
+      <w:proofErr w:type="gramEnd"/>
+      <w:r>
+        <w:t>) returns a unique integer ID for an  object.</w:t>
       </w:r>
     </w:p>
     <w:p>
@@ -2413,16 +3288,31 @@
       <w:pPr>
         <w:spacing w:after="0"/>
       </w:pPr>
-      <w:r>
-        <w:t>type() returns the type of an object.</w:t>
-      </w:r>
-    </w:p>
-    <w:p>
-      <w:pPr>
-        <w:spacing w:after="0"/>
-      </w:pPr>
-      <w:r>
-        <w:t>dir() introspects the attributes of an object.</w:t>
+      <w:proofErr w:type="gramStart"/>
+      <w:r>
+        <w:t>type(</w:t>
+      </w:r>
+      <w:proofErr w:type="gramEnd"/>
+      <w:r>
+        <w:t>) returns the type of an object.</w:t>
+      </w:r>
+    </w:p>
+    <w:p>
+      <w:pPr>
+        <w:spacing w:after="0"/>
+      </w:pPr>
+      <w:proofErr w:type="spellStart"/>
+      <w:proofErr w:type="gramStart"/>
+      <w:r>
+        <w:t>dir</w:t>
+      </w:r>
+      <w:proofErr w:type="spellEnd"/>
+      <w:r>
+        <w:t>(</w:t>
+      </w:r>
+      <w:proofErr w:type="gramEnd"/>
+      <w:r>
+        <w:t>) introspects the attributes of an object.</w:t>
       </w:r>
     </w:p>
     <w:p>
@@ -2446,7 +3336,15 @@
         <w:spacing w:after="0"/>
       </w:pPr>
       <w:r>
-        <w:t>Tuple unpacking: Destructuring operation that unpacks data structures into named references.</w:t>
+        <w:t xml:space="preserve">Tuple unpacking: </w:t>
+      </w:r>
+      <w:proofErr w:type="spellStart"/>
+      <w:r>
+        <w:t>Destructuring</w:t>
+      </w:r>
+      <w:proofErr w:type="spellEnd"/>
+      <w:r>
+        <w:t xml:space="preserve"> operation that unpacks data structures into named references.</w:t>
       </w:r>
     </w:p>
     <w:p>
@@ -2462,7 +3360,25 @@
         <w:spacing w:after="0"/>
       </w:pPr>
       <w:r>
-        <w:t>In strings concatenation with + results in temporaries. str.join() inserts a separator between a collection of strings. Call join() on the separator string.</w:t>
+        <w:t xml:space="preserve">In strings concatenation with + results in temporaries. </w:t>
+      </w:r>
+      <w:proofErr w:type="spellStart"/>
+      <w:proofErr w:type="gramStart"/>
+      <w:r>
+        <w:t>str.join</w:t>
+      </w:r>
+      <w:proofErr w:type="spellEnd"/>
+      <w:proofErr w:type="gramEnd"/>
+      <w:r>
+        <w:t xml:space="preserve">() inserts a separator between a collection of strings. Call </w:t>
+      </w:r>
+      <w:proofErr w:type="gramStart"/>
+      <w:r>
+        <w:t>join(</w:t>
+      </w:r>
+      <w:proofErr w:type="gramEnd"/>
+      <w:r>
+        <w:t>) on the separator string.</w:t>
       </w:r>
       <w:r>
         <w:t xml:space="preserve"> To concatenate invoke join on empty text.</w:t>
@@ -2494,7 +3410,15 @@
         <w:spacing w:after="0"/>
       </w:pPr>
       <w:r>
-        <w:t>For Example ex48.py the output is given as:</w:t>
+        <w:t xml:space="preserve">For </w:t>
+      </w:r>
+      <w:proofErr w:type="gramStart"/>
+      <w:r>
+        <w:t>Example</w:t>
+      </w:r>
+      <w:proofErr w:type="gramEnd"/>
+      <w:r>
+        <w:t xml:space="preserve"> ex48.py the output is given as:</w:t>
       </w:r>
     </w:p>
     <w:p>
@@ -2567,19 +3491,59 @@
         <w:t xml:space="preserve"> Signal exceptional conditions with raise. raise without an argument re-raises the current exception.</w:t>
       </w:r>
       <w:r>
-        <w:t xml:space="preserve"> Generally don’t catch TypeError.</w:t>
-      </w:r>
-      <w:r>
-        <w:t xml:space="preserve"> Use str() to convert exceptions to strings.</w:t>
+        <w:t xml:space="preserve"> </w:t>
+      </w:r>
+      <w:proofErr w:type="gramStart"/>
+      <w:r>
+        <w:t>Generally</w:t>
+      </w:r>
+      <w:proofErr w:type="gramEnd"/>
+      <w:r>
+        <w:t xml:space="preserve"> don’t catch </w:t>
+      </w:r>
+      <w:proofErr w:type="spellStart"/>
+      <w:r>
+        <w:t>TypeError</w:t>
+      </w:r>
+      <w:proofErr w:type="spellEnd"/>
+      <w:r>
+        <w:t>.</w:t>
+      </w:r>
+      <w:r>
+        <w:t xml:space="preserve"> Use </w:t>
+      </w:r>
+      <w:proofErr w:type="gramStart"/>
+      <w:r>
+        <w:t>str(</w:t>
+      </w:r>
+      <w:proofErr w:type="gramEnd"/>
+      <w:r>
+        <w:t>) to convert exceptions to strings.</w:t>
       </w:r>
       <w:r>
         <w:t xml:space="preserve"> Prefer built-in exception types when possible.</w:t>
       </w:r>
       <w:r>
-        <w:t xml:space="preserve"> Use try…finally for cleanup actions.</w:t>
-      </w:r>
-      <w:r>
-        <w:t xml:space="preserve"> Implement platform-specific actions with ImportError and EAFP</w:t>
+        <w:t xml:space="preserve"> Use try…finally for </w:t>
+      </w:r>
+      <w:proofErr w:type="spellStart"/>
+      <w:r>
+        <w:t>cleanup</w:t>
+      </w:r>
+      <w:proofErr w:type="spellEnd"/>
+      <w:r>
+        <w:t xml:space="preserve"> actions.</w:t>
+      </w:r>
+      <w:r>
+        <w:t xml:space="preserve"> Implement platform-specific actions with </w:t>
+      </w:r>
+      <w:proofErr w:type="spellStart"/>
+      <w:r>
+        <w:t>ImportError</w:t>
+      </w:r>
+      <w:proofErr w:type="spellEnd"/>
+      <w:r>
+        <w:t xml:space="preserve"> and EAFP</w:t>
       </w:r>
       <w:r>
         <w:t xml:space="preserve">. </w:t>
@@ -2595,7 +3559,15 @@
         <w:spacing w:after="0"/>
       </w:pPr>
       <w:r>
-        <w:t>List comprehension syntax: [expr(item) for item in iterable]. The example can be found in the code snippet given below:</w:t>
+        <w:t xml:space="preserve">List comprehension syntax: [expr(item) for item in </w:t>
+      </w:r>
+      <w:proofErr w:type="spellStart"/>
+      <w:r>
+        <w:t>iterable</w:t>
+      </w:r>
+      <w:proofErr w:type="spellEnd"/>
+      <w:r>
+        <w:t>]. The example can be found in the code snippet given below:</w:t>
       </w:r>
     </w:p>
     <w:p>
@@ -2665,8 +3637,13 @@
       <w:pPr>
         <w:spacing w:after="0"/>
       </w:pPr>
-      <w:r>
-        <w:t xml:space="preserve">Dict comprehension syntax: </w:t>
+      <w:proofErr w:type="spellStart"/>
+      <w:r>
+        <w:t>Dict</w:t>
+      </w:r>
+      <w:proofErr w:type="spellEnd"/>
+      <w:r>
+        <w:t xml:space="preserve"> comprehension syntax: </w:t>
       </w:r>
     </w:p>
     <w:p>
@@ -2683,7 +3660,22 @@
       </w:pPr>
       <w:r>
         <w:tab/>
-        <w:t>Key_expr(item): value_expr(item)</w:t>
+      </w:r>
+      <w:proofErr w:type="spellStart"/>
+      <w:r>
+        <w:t>Key_expr</w:t>
+      </w:r>
+      <w:proofErr w:type="spellEnd"/>
+      <w:r>
+        <w:t xml:space="preserve">(item): </w:t>
+      </w:r>
+      <w:proofErr w:type="spellStart"/>
+      <w:r>
+        <w:t>value_expr</w:t>
+      </w:r>
+      <w:proofErr w:type="spellEnd"/>
+      <w:r>
+        <w:t>(item)</w:t>
       </w:r>
     </w:p>
     <w:p>
@@ -2692,8 +3684,13 @@
         <w:ind w:firstLine="720"/>
       </w:pPr>
       <w:r>
-        <w:t>for item in iterable</w:t>
-      </w:r>
+        <w:t xml:space="preserve">for item in </w:t>
+      </w:r>
+      <w:proofErr w:type="spellStart"/>
+      <w:r>
+        <w:t>iterable</w:t>
+      </w:r>
+      <w:proofErr w:type="spellEnd"/>
     </w:p>
     <w:p>
       <w:pPr>
@@ -2720,24 +3717,58 @@
       <w:pPr>
         <w:spacing w:after="0"/>
       </w:pPr>
-      <w:r>
-        <w:t>Iterable: Can be passed to iter() to produce an iterator</w:t>
-      </w:r>
-    </w:p>
-    <w:p>
-      <w:pPr>
-        <w:spacing w:after="0"/>
-      </w:pPr>
-      <w:r>
-        <w:t>Iterator: Can be passed to next() to get the next value in the sequence</w:t>
-      </w:r>
-    </w:p>
-    <w:p>
-      <w:pPr>
-        <w:spacing w:after="0"/>
-      </w:pPr>
-      <w:r>
-        <w:t>The repl activity is shown below:</w:t>
+      <w:proofErr w:type="spellStart"/>
+      <w:r>
+        <w:t>Iterable</w:t>
+      </w:r>
+      <w:proofErr w:type="spellEnd"/>
+      <w:r>
+        <w:t xml:space="preserve">: Can be passed to </w:t>
+      </w:r>
+      <w:proofErr w:type="spellStart"/>
+      <w:proofErr w:type="gramStart"/>
+      <w:r>
+        <w:t>iter</w:t>
+      </w:r>
+      <w:proofErr w:type="spellEnd"/>
+      <w:r>
+        <w:t>(</w:t>
+      </w:r>
+      <w:proofErr w:type="gramEnd"/>
+      <w:r>
+        <w:t>) to produce an iterator</w:t>
+      </w:r>
+    </w:p>
+    <w:p>
+      <w:pPr>
+        <w:spacing w:after="0"/>
+      </w:pPr>
+      <w:r>
+        <w:t xml:space="preserve">Iterator: Can be passed to </w:t>
+      </w:r>
+      <w:proofErr w:type="gramStart"/>
+      <w:r>
+        <w:t>next(</w:t>
+      </w:r>
+      <w:proofErr w:type="gramEnd"/>
+      <w:r>
+        <w:t>) to get the next value in the sequence</w:t>
+      </w:r>
+    </w:p>
+    <w:p>
+      <w:pPr>
+        <w:spacing w:after="0"/>
+      </w:pPr>
+      <w:r>
+        <w:t xml:space="preserve">The </w:t>
+      </w:r>
+      <w:proofErr w:type="spellStart"/>
+      <w:r>
+        <w:t>repl</w:t>
+      </w:r>
+      <w:proofErr w:type="spellEnd"/>
+      <w:r>
+        <w:t xml:space="preserve"> activity is shown below:</w:t>
       </w:r>
     </w:p>
     <w:p>
@@ -2899,7 +3930,15 @@
         <w:spacing w:after="0"/>
       </w:pPr>
       <w:r>
-        <w:t>(expr(item) for item in iterable)</w:t>
+        <w:t xml:space="preserve">(expr(item) for item in </w:t>
+      </w:r>
+      <w:proofErr w:type="spellStart"/>
+      <w:r>
+        <w:t>iterable</w:t>
+      </w:r>
+      <w:proofErr w:type="spellEnd"/>
+      <w:r>
+        <w:t>)</w:t>
       </w:r>
     </w:p>
     <w:p>
@@ -2915,7 +3954,31 @@
         <w:spacing w:after="0"/>
       </w:pPr>
       <w:r>
-        <w:t>The itertools library provide many methods for iterating in a structure(list, set, dict, tuple) in Python.</w:t>
+        <w:t xml:space="preserve">The </w:t>
+      </w:r>
+      <w:proofErr w:type="spellStart"/>
+      <w:r>
+        <w:t>itertools</w:t>
+      </w:r>
+      <w:proofErr w:type="spellEnd"/>
+      <w:r>
+        <w:t xml:space="preserve"> library provide many methods for iterating in a </w:t>
+      </w:r>
+      <w:proofErr w:type="gramStart"/>
+      <w:r>
+        <w:t>structure(</w:t>
+      </w:r>
+      <w:proofErr w:type="gramEnd"/>
+      <w:r>
+        <w:t xml:space="preserve">list, set, </w:t>
+      </w:r>
+      <w:proofErr w:type="spellStart"/>
+      <w:r>
+        <w:t>dict</w:t>
+      </w:r>
+      <w:proofErr w:type="spellEnd"/>
+      <w:r>
+        <w:t>, tuple) in Python.</w:t>
       </w:r>
     </w:p>
     <w:p>
@@ -2941,8 +4004,13 @@
         </w:numPr>
         <w:spacing w:after="0"/>
       </w:pPr>
-      <w:r>
-        <w:t>any() – Determines If any elements in a series are true</w:t>
+      <w:proofErr w:type="gramStart"/>
+      <w:r>
+        <w:t>any(</w:t>
+      </w:r>
+      <w:proofErr w:type="gramEnd"/>
+      <w:r>
+        <w:t>) – Determines If any elements in a series are true</w:t>
       </w:r>
     </w:p>
     <w:p>
@@ -2954,8 +4022,13 @@
         </w:numPr>
         <w:spacing w:after="0"/>
       </w:pPr>
-      <w:r>
-        <w:t>all() – Determines if all elements in a series are true</w:t>
+      <w:proofErr w:type="gramStart"/>
+      <w:r>
+        <w:t>all(</w:t>
+      </w:r>
+      <w:proofErr w:type="gramEnd"/>
+      <w:r>
+        <w:t>) – Determines if all elements in a series are true</w:t>
       </w:r>
     </w:p>
     <w:p>
@@ -2967,9 +4040,19 @@
         </w:numPr>
         <w:spacing w:after="0"/>
       </w:pPr>
-      <w:r>
-        <w:t>zip() – Synchronize iteration across two or more iterables</w:t>
-      </w:r>
+      <w:proofErr w:type="gramStart"/>
+      <w:r>
+        <w:t>zip(</w:t>
+      </w:r>
+      <w:proofErr w:type="gramEnd"/>
+      <w:r>
+        <w:t xml:space="preserve">) – Synchronize iteration across two or more </w:t>
+      </w:r>
+      <w:proofErr w:type="spellStart"/>
+      <w:r>
+        <w:t>iterables</w:t>
+      </w:r>
+      <w:proofErr w:type="spellEnd"/>
     </w:p>
     <w:p>
       <w:pPr>
@@ -3122,7 +4205,23 @@
         <w:t>The first argument of instance methods in python always is self.</w:t>
       </w:r>
       <w:r>
-        <w:t xml:space="preserve"> __init__() is an initializer, not a constructor.</w:t>
+        <w:t xml:space="preserve"> __</w:t>
+      </w:r>
+      <w:proofErr w:type="spellStart"/>
+      <w:r>
+        <w:t>init</w:t>
+      </w:r>
+      <w:proofErr w:type="spellEnd"/>
+      <w:r>
+        <w:t>_</w:t>
+      </w:r>
+      <w:proofErr w:type="gramStart"/>
+      <w:r>
+        <w:t>_(</w:t>
+      </w:r>
+      <w:proofErr w:type="gramEnd"/>
+      <w:r>
+        <w:t>) is an initializer, not a constructor.</w:t>
       </w:r>
     </w:p>
     <w:p>
@@ -3138,7 +4237,17 @@
         <w:spacing w:after="0"/>
       </w:pPr>
       <w:r>
-        <w:t>In python the path of each module is searched in the sys.path variable</w:t>
+        <w:t xml:space="preserve">In python the path of each module is searched in the </w:t>
+      </w:r>
+      <w:proofErr w:type="spellStart"/>
+      <w:proofErr w:type="gramStart"/>
+      <w:r>
+        <w:t>sys.path</w:t>
+      </w:r>
+      <w:proofErr w:type="spellEnd"/>
+      <w:proofErr w:type="gramEnd"/>
+      <w:r>
+        <w:t xml:space="preserve"> variable</w:t>
       </w:r>
       <w:r>
         <w:t xml:space="preserve"> which contains the list of directories python searches for modules.</w:t>
@@ -3152,7 +4261,17 @@
         <w:t xml:space="preserve">To add the </w:t>
       </w:r>
       <w:r>
-        <w:t>third-party module in the python we can amend the sys.path to modify the path to include the directory in which the modules are present.</w:t>
+        <w:t xml:space="preserve">third-party module in the python we can amend the </w:t>
+      </w:r>
+      <w:proofErr w:type="spellStart"/>
+      <w:proofErr w:type="gramStart"/>
+      <w:r>
+        <w:t>sys.path</w:t>
+      </w:r>
+      <w:proofErr w:type="spellEnd"/>
+      <w:proofErr w:type="gramEnd"/>
+      <w:r>
+        <w:t xml:space="preserve"> to modify the path to include the directory in which the modules are present.</w:t>
       </w:r>
     </w:p>
     <w:p>
@@ -3361,7 +4480,15 @@
         <w:spacing w:after="0"/>
       </w:pPr>
       <w:r>
-        <w:t>from module_name import *</w:t>
+        <w:t xml:space="preserve">from </w:t>
+      </w:r>
+      <w:proofErr w:type="spellStart"/>
+      <w:r>
+        <w:t>module_name</w:t>
+      </w:r>
+      <w:proofErr w:type="spellEnd"/>
+      <w:r>
+        <w:t xml:space="preserve"> import *</w:t>
       </w:r>
     </w:p>
     <w:p>
@@ -3395,8 +4522,15 @@
         <w:spacing w:after="0"/>
       </w:pPr>
       <w:r>
-        <w:t>Python scans all entries in sys.path</w:t>
-      </w:r>
+        <w:t xml:space="preserve">Python scans all entries in </w:t>
+      </w:r>
+      <w:proofErr w:type="spellStart"/>
+      <w:proofErr w:type="gramStart"/>
+      <w:r>
+        <w:t>sys.path</w:t>
+      </w:r>
+      <w:proofErr w:type="spellEnd"/>
+      <w:proofErr w:type="gramEnd"/>
     </w:p>
     <w:p>
       <w:pPr>
@@ -3434,8 +4568,110 @@
         <w:spacing w:after="0"/>
       </w:pPr>
       <w:r>
-        <w:t>Otherwise, all matching directories in sys.path are considered as part of the namespace package</w:t>
-      </w:r>
+        <w:t xml:space="preserve">Otherwise, all matching directories in </w:t>
+      </w:r>
+      <w:proofErr w:type="spellStart"/>
+      <w:proofErr w:type="gramStart"/>
+      <w:r>
+        <w:t>sys.path</w:t>
+      </w:r>
+      <w:proofErr w:type="spellEnd"/>
+      <w:proofErr w:type="gramEnd"/>
+      <w:r>
+        <w:t xml:space="preserve"> are considered as part of the namespace package</w:t>
+      </w:r>
+    </w:p>
+    <w:p>
+      <w:pPr>
+        <w:spacing w:after="0"/>
+      </w:pPr>
+    </w:p>
+    <w:p>
+      <w:pPr>
+        <w:spacing w:after="0"/>
+      </w:pPr>
+      <w:r>
+        <w:t>Classes are callable: In python classes are callable and the primary example of this feature is used when we invoke class to create a new object. The arguments that we use while instantiating an object in class can be used in the __</w:t>
+      </w:r>
+      <w:proofErr w:type="spellStart"/>
+      <w:r>
+        <w:t>init</w:t>
+      </w:r>
+      <w:proofErr w:type="spellEnd"/>
+      <w:r>
+        <w:t>__ python function.</w:t>
+      </w:r>
+      <w:r>
+        <w:t xml:space="preserve"> This feature of python is explained in the code snippet give below:</w:t>
+      </w:r>
+    </w:p>
+    <w:p>
+      <w:pPr>
+        <w:spacing w:after="0"/>
+      </w:pPr>
+      <w:r>
+        <w:rPr>
+          <w:noProof/>
+        </w:rPr>
+        <w:drawing>
+          <wp:inline distT="0" distB="0" distL="0" distR="0" wp14:anchorId="1798CDE3" wp14:editId="01106F85">
+            <wp:extent cx="3743325" cy="2562225"/>
+            <wp:effectExtent l="0" t="0" r="9525" b="9525"/>
+            <wp:docPr id="11" name="Picture 11"/>
+            <wp:cNvGraphicFramePr>
+              <a:graphicFrameLocks xmlns:a="http://schemas.openxmlformats.org/drawingml/2006/main" noChangeAspect="1"/>
+            </wp:cNvGraphicFramePr>
+            <a:graphic xmlns:a="http://schemas.openxmlformats.org/drawingml/2006/main">
+              <a:graphicData uri="http://schemas.openxmlformats.org/drawingml/2006/picture">
+                <pic:pic xmlns:pic="http://schemas.openxmlformats.org/drawingml/2006/picture">
+                  <pic:nvPicPr>
+                    <pic:cNvPr id="0" name="Picture 11"/>
+                    <pic:cNvPicPr>
+                      <a:picLocks noChangeAspect="1" noChangeArrowheads="1"/>
+                    </pic:cNvPicPr>
+                  </pic:nvPicPr>
+                  <pic:blipFill>
+                    <a:blip r:embed="rId17">
+                      <a:extLst>
+                        <a:ext uri="{28A0092B-C50C-407E-A947-70E740481C1C}">
+                          <a14:useLocalDpi xmlns:a14="http://schemas.microsoft.com/office/drawing/2010/main" val="0"/>
+                        </a:ext>
+                      </a:extLst>
+                    </a:blip>
+                    <a:srcRect/>
+                    <a:stretch>
+                      <a:fillRect/>
+                    </a:stretch>
+                  </pic:blipFill>
+                  <pic:spPr bwMode="auto">
+                    <a:xfrm>
+                      <a:off x="0" y="0"/>
+                      <a:ext cx="3743325" cy="2562225"/>
+                    </a:xfrm>
+                    <a:prstGeom prst="rect">
+                      <a:avLst/>
+                    </a:prstGeom>
+                    <a:noFill/>
+                    <a:ln>
+                      <a:noFill/>
+                    </a:ln>
+                  </pic:spPr>
+                </pic:pic>
+              </a:graphicData>
+            </a:graphic>
+          </wp:inline>
+        </w:drawing>
+      </w:r>
+    </w:p>
+    <w:p>
+      <w:pPr>
+        <w:spacing w:after="0"/>
+      </w:pPr>
+    </w:p>
+    <w:p>
+      <w:pPr>
+        <w:spacing w:after="0"/>
+      </w:pPr>
     </w:p>
     <w:sectPr>
       <w:pgSz w:w="11906" w:h="16838"/>
@@ -4830,7 +6066,7 @@
 </file>
 
 <file path=customXml/itemProps2.xml><?xml version="1.0" encoding="utf-8"?>
-<ds:datastoreItem xmlns:ds="http://schemas.openxmlformats.org/officeDocument/2006/customXml" ds:itemID="{A62B549D-F739-4048-832E-F3312E6A150E}">
+<ds:datastoreItem xmlns:ds="http://schemas.openxmlformats.org/officeDocument/2006/customXml" ds:itemID="{D13153AE-EF87-4587-B801-1FED112B6AC0}">
   <ds:schemaRefs>
     <ds:schemaRef ds:uri="http://schemas.openxmlformats.org/officeDocument/2006/bibliography"/>
   </ds:schemaRefs>

</xml_diff>

<commit_message>
Adding dictionary calculation using the zip() method
</commit_message>
<xml_diff>
--- a/Python_Notes.docx
+++ b/Python_Notes.docx
@@ -4647,6 +4647,73 @@
                     <a:xfrm>
                       <a:off x="0" y="0"/>
                       <a:ext cx="3743325" cy="2562225"/>
+                    </a:xfrm>
+                    <a:prstGeom prst="rect">
+                      <a:avLst/>
+                    </a:prstGeom>
+                    <a:noFill/>
+                    <a:ln>
+                      <a:noFill/>
+                    </a:ln>
+                  </pic:spPr>
+                </pic:pic>
+              </a:graphicData>
+            </a:graphic>
+          </wp:inline>
+        </w:drawing>
+      </w:r>
+    </w:p>
+    <w:p>
+      <w:pPr>
+        <w:spacing w:after="0"/>
+      </w:pPr>
+      <w:r>
+        <w:lastRenderedPageBreak/>
+        <w:t>In python the conditional expressions are used frequently and can be given as below:</w:t>
+      </w:r>
+    </w:p>
+    <w:p>
+      <w:pPr>
+        <w:spacing w:after="0"/>
+      </w:pPr>
+      <w:r>
+        <w:rPr>
+          <w:noProof/>
+        </w:rPr>
+        <w:drawing>
+          <wp:inline distT="0" distB="0" distL="0" distR="0" wp14:anchorId="0A841F7B" wp14:editId="54288CC6">
+            <wp:extent cx="4000500" cy="2371725"/>
+            <wp:effectExtent l="0" t="0" r="0" b="9525"/>
+            <wp:docPr id="12" name="Picture 12"/>
+            <wp:cNvGraphicFramePr>
+              <a:graphicFrameLocks xmlns:a="http://schemas.openxmlformats.org/drawingml/2006/main" noChangeAspect="1"/>
+            </wp:cNvGraphicFramePr>
+            <a:graphic xmlns:a="http://schemas.openxmlformats.org/drawingml/2006/main">
+              <a:graphicData uri="http://schemas.openxmlformats.org/drawingml/2006/picture">
+                <pic:pic xmlns:pic="http://schemas.openxmlformats.org/drawingml/2006/picture">
+                  <pic:nvPicPr>
+                    <pic:cNvPr id="0" name="Picture 12"/>
+                    <pic:cNvPicPr>
+                      <a:picLocks noChangeAspect="1" noChangeArrowheads="1"/>
+                    </pic:cNvPicPr>
+                  </pic:nvPicPr>
+                  <pic:blipFill>
+                    <a:blip r:embed="rId18">
+                      <a:extLst>
+                        <a:ext uri="{28A0092B-C50C-407E-A947-70E740481C1C}">
+                          <a14:useLocalDpi xmlns:a14="http://schemas.microsoft.com/office/drawing/2010/main" val="0"/>
+                        </a:ext>
+                      </a:extLst>
+                    </a:blip>
+                    <a:srcRect/>
+                    <a:stretch>
+                      <a:fillRect/>
+                    </a:stretch>
+                  </pic:blipFill>
+                  <pic:spPr bwMode="auto">
+                    <a:xfrm>
+                      <a:off x="0" y="0"/>
+                      <a:ext cx="4000500" cy="2371725"/>
                     </a:xfrm>
                     <a:prstGeom prst="rect">
                       <a:avLst/>
@@ -6066,7 +6133,7 @@
 </file>
 
 <file path=customXml/itemProps2.xml><?xml version="1.0" encoding="utf-8"?>
-<ds:datastoreItem xmlns:ds="http://schemas.openxmlformats.org/officeDocument/2006/customXml" ds:itemID="{D13153AE-EF87-4587-B801-1FED112B6AC0}">
+<ds:datastoreItem xmlns:ds="http://schemas.openxmlformats.org/officeDocument/2006/customXml" ds:itemID="{D007B97F-CF95-4816-8891-A49053B16B6D}">
   <ds:schemaRefs>
     <ds:schemaRef ds:uri="http://schemas.openxmlformats.org/officeDocument/2006/bibliography"/>
   </ds:schemaRefs>

</xml_diff>

<commit_message>
Adding Remove duplicates custom function in python which preserves ordering
</commit_message>
<xml_diff>
--- a/Python_Notes.docx
+++ b/Python_Notes.docx
@@ -4734,6 +4734,884 @@
       <w:pPr>
         <w:spacing w:after="0"/>
       </w:pPr>
+      <w:r>
+        <w:t>The difference between the lambda function and the normal function is given below:</w:t>
+      </w:r>
+    </w:p>
+    <w:p>
+      <w:pPr>
+        <w:spacing w:after="0"/>
+      </w:pPr>
+      <w:r>
+        <w:rPr>
+          <w:noProof/>
+        </w:rPr>
+        <w:drawing>
+          <wp:inline distT="0" distB="0" distL="0" distR="0" wp14:anchorId="3DBE071E" wp14:editId="5AA0FA8F">
+            <wp:extent cx="5724525" cy="4210050"/>
+            <wp:effectExtent l="0" t="0" r="9525" b="0"/>
+            <wp:docPr id="19" name="Picture 19"/>
+            <wp:cNvGraphicFramePr>
+              <a:graphicFrameLocks xmlns:a="http://schemas.openxmlformats.org/drawingml/2006/main" noChangeAspect="1"/>
+            </wp:cNvGraphicFramePr>
+            <a:graphic xmlns:a="http://schemas.openxmlformats.org/drawingml/2006/main">
+              <a:graphicData uri="http://schemas.openxmlformats.org/drawingml/2006/picture">
+                <pic:pic xmlns:pic="http://schemas.openxmlformats.org/drawingml/2006/picture">
+                  <pic:nvPicPr>
+                    <pic:cNvPr id="0" name="Picture 19"/>
+                    <pic:cNvPicPr>
+                      <a:picLocks noChangeAspect="1" noChangeArrowheads="1"/>
+                    </pic:cNvPicPr>
+                  </pic:nvPicPr>
+                  <pic:blipFill>
+                    <a:blip r:embed="rId19">
+                      <a:extLst>
+                        <a:ext uri="{28A0092B-C50C-407E-A947-70E740481C1C}">
+                          <a14:useLocalDpi xmlns:a14="http://schemas.microsoft.com/office/drawing/2010/main" val="0"/>
+                        </a:ext>
+                      </a:extLst>
+                    </a:blip>
+                    <a:srcRect/>
+                    <a:stretch>
+                      <a:fillRect/>
+                    </a:stretch>
+                  </pic:blipFill>
+                  <pic:spPr bwMode="auto">
+                    <a:xfrm>
+                      <a:off x="0" y="0"/>
+                      <a:ext cx="5724525" cy="4210050"/>
+                    </a:xfrm>
+                    <a:prstGeom prst="rect">
+                      <a:avLst/>
+                    </a:prstGeom>
+                    <a:noFill/>
+                    <a:ln>
+                      <a:noFill/>
+                    </a:ln>
+                  </pic:spPr>
+                </pic:pic>
+              </a:graphicData>
+            </a:graphic>
+          </wp:inline>
+        </w:drawing>
+      </w:r>
+    </w:p>
+    <w:p>
+      <w:pPr>
+        <w:spacing w:after="0"/>
+      </w:pPr>
+    </w:p>
+    <w:p>
+      <w:pPr>
+        <w:spacing w:after="0"/>
+      </w:pPr>
+    </w:p>
+    <w:p>
+      <w:pPr>
+        <w:spacing w:after="0"/>
+      </w:pPr>
+    </w:p>
+    <w:p>
+      <w:pPr>
+        <w:spacing w:after="0"/>
+      </w:pPr>
+    </w:p>
+    <w:p>
+      <w:pPr>
+        <w:spacing w:after="0"/>
+      </w:pPr>
+    </w:p>
+    <w:p>
+      <w:pPr>
+        <w:spacing w:after="0"/>
+      </w:pPr>
+    </w:p>
+    <w:p>
+      <w:pPr>
+        <w:spacing w:after="0"/>
+      </w:pPr>
+    </w:p>
+    <w:p>
+      <w:pPr>
+        <w:spacing w:after="0"/>
+      </w:pPr>
+    </w:p>
+    <w:p>
+      <w:pPr>
+        <w:spacing w:after="0"/>
+      </w:pPr>
+    </w:p>
+    <w:p>
+      <w:pPr>
+        <w:spacing w:after="0"/>
+      </w:pPr>
+    </w:p>
+    <w:p>
+      <w:pPr>
+        <w:spacing w:after="0"/>
+      </w:pPr>
+      <w:r>
+        <w:rPr>
+          <w:noProof/>
+        </w:rPr>
+        <w:lastRenderedPageBreak/>
+        <w:drawing>
+          <wp:inline distT="0" distB="0" distL="0" distR="0" wp14:anchorId="6EDE08E9" wp14:editId="5BB9743E">
+            <wp:extent cx="3476625" cy="4286250"/>
+            <wp:effectExtent l="0" t="0" r="9525" b="0"/>
+            <wp:docPr id="20" name="Picture 20"/>
+            <wp:cNvGraphicFramePr>
+              <a:graphicFrameLocks xmlns:a="http://schemas.openxmlformats.org/drawingml/2006/main" noChangeAspect="1"/>
+            </wp:cNvGraphicFramePr>
+            <a:graphic xmlns:a="http://schemas.openxmlformats.org/drawingml/2006/main">
+              <a:graphicData uri="http://schemas.openxmlformats.org/drawingml/2006/picture">
+                <pic:pic xmlns:pic="http://schemas.openxmlformats.org/drawingml/2006/picture">
+                  <pic:nvPicPr>
+                    <pic:cNvPr id="0" name="Picture 20"/>
+                    <pic:cNvPicPr>
+                      <a:picLocks noChangeAspect="1" noChangeArrowheads="1"/>
+                    </pic:cNvPicPr>
+                  </pic:nvPicPr>
+                  <pic:blipFill>
+                    <a:blip r:embed="rId20">
+                      <a:extLst>
+                        <a:ext uri="{28A0092B-C50C-407E-A947-70E740481C1C}">
+                          <a14:useLocalDpi xmlns:a14="http://schemas.microsoft.com/office/drawing/2010/main" val="0"/>
+                        </a:ext>
+                      </a:extLst>
+                    </a:blip>
+                    <a:srcRect/>
+                    <a:stretch>
+                      <a:fillRect/>
+                    </a:stretch>
+                  </pic:blipFill>
+                  <pic:spPr bwMode="auto">
+                    <a:xfrm>
+                      <a:off x="0" y="0"/>
+                      <a:ext cx="3476625" cy="4286250"/>
+                    </a:xfrm>
+                    <a:prstGeom prst="rect">
+                      <a:avLst/>
+                    </a:prstGeom>
+                    <a:noFill/>
+                    <a:ln>
+                      <a:noFill/>
+                    </a:ln>
+                  </pic:spPr>
+                </pic:pic>
+              </a:graphicData>
+            </a:graphic>
+          </wp:inline>
+        </w:drawing>
+      </w:r>
+    </w:p>
+    <w:p>
+      <w:pPr>
+        <w:spacing w:after="0"/>
+      </w:pPr>
+    </w:p>
+    <w:p>
+      <w:pPr>
+        <w:spacing w:after="0"/>
+      </w:pPr>
+      <w:r>
+        <w:t>In functions the mandatory arguments must be passed before the optional arguments</w:t>
+      </w:r>
+      <w:r>
+        <w:t>. In failure to do will result in the syntax error.</w:t>
+      </w:r>
+      <w:r>
+        <w:t xml:space="preserve"> All the features of the extended formal argument syntax </w:t>
+      </w:r>
+      <w:proofErr w:type="gramStart"/>
+      <w:r>
+        <w:t>applies</w:t>
+      </w:r>
+      <w:proofErr w:type="gramEnd"/>
+      <w:r>
+        <w:t xml:space="preserve"> to functions, lambdas and all other </w:t>
+      </w:r>
+      <w:proofErr w:type="spellStart"/>
+      <w:r>
+        <w:t>callables</w:t>
+      </w:r>
+      <w:proofErr w:type="spellEnd"/>
+      <w:r>
+        <w:t>:</w:t>
+      </w:r>
+    </w:p>
+    <w:p>
+      <w:pPr>
+        <w:spacing w:after="0"/>
+      </w:pPr>
+      <w:proofErr w:type="gramStart"/>
+      <w:r>
+        <w:t>Syntax:</w:t>
+      </w:r>
+      <w:r>
+        <w:t>-</w:t>
+      </w:r>
+      <w:proofErr w:type="gramEnd"/>
+      <w:r>
+        <w:t xml:space="preserve"> def extended(*</w:t>
+      </w:r>
+      <w:proofErr w:type="spellStart"/>
+      <w:r>
+        <w:t>args</w:t>
+      </w:r>
+      <w:proofErr w:type="spellEnd"/>
+      <w:r>
+        <w:t>, **</w:t>
+      </w:r>
+      <w:proofErr w:type="spellStart"/>
+      <w:r>
+        <w:t>kwargs</w:t>
+      </w:r>
+      <w:proofErr w:type="spellEnd"/>
+      <w:r>
+        <w:t>)</w:t>
+      </w:r>
+      <w:r>
+        <w:t>:</w:t>
+      </w:r>
+    </w:p>
+    <w:p>
+      <w:pPr>
+        <w:spacing w:after="0"/>
+      </w:pPr>
+      <w:r>
+        <w:t xml:space="preserve">The asterisk can also be used on any </w:t>
+      </w:r>
+      <w:proofErr w:type="spellStart"/>
+      <w:r>
+        <w:t>iterable</w:t>
+      </w:r>
+      <w:proofErr w:type="spellEnd"/>
+      <w:r>
+        <w:t xml:space="preserve"> series as shown in the example below:</w:t>
+      </w:r>
+    </w:p>
+    <w:p>
+      <w:pPr>
+        <w:spacing w:after="0"/>
+      </w:pPr>
+      <w:r>
+        <w:rPr>
+          <w:noProof/>
+        </w:rPr>
+        <w:drawing>
+          <wp:inline distT="0" distB="0" distL="0" distR="0" wp14:anchorId="12D33ECC" wp14:editId="1C5A7CFF">
+            <wp:extent cx="3409950" cy="3362325"/>
+            <wp:effectExtent l="0" t="0" r="0" b="9525"/>
+            <wp:docPr id="21" name="Picture 21"/>
+            <wp:cNvGraphicFramePr>
+              <a:graphicFrameLocks xmlns:a="http://schemas.openxmlformats.org/drawingml/2006/main" noChangeAspect="1"/>
+            </wp:cNvGraphicFramePr>
+            <a:graphic xmlns:a="http://schemas.openxmlformats.org/drawingml/2006/main">
+              <a:graphicData uri="http://schemas.openxmlformats.org/drawingml/2006/picture">
+                <pic:pic xmlns:pic="http://schemas.openxmlformats.org/drawingml/2006/picture">
+                  <pic:nvPicPr>
+                    <pic:cNvPr id="0" name="Picture 21"/>
+                    <pic:cNvPicPr>
+                      <a:picLocks noChangeAspect="1" noChangeArrowheads="1"/>
+                    </pic:cNvPicPr>
+                  </pic:nvPicPr>
+                  <pic:blipFill>
+                    <a:blip r:embed="rId21">
+                      <a:extLst>
+                        <a:ext uri="{28A0092B-C50C-407E-A947-70E740481C1C}">
+                          <a14:useLocalDpi xmlns:a14="http://schemas.microsoft.com/office/drawing/2010/main" val="0"/>
+                        </a:ext>
+                      </a:extLst>
+                    </a:blip>
+                    <a:srcRect/>
+                    <a:stretch>
+                      <a:fillRect/>
+                    </a:stretch>
+                  </pic:blipFill>
+                  <pic:spPr bwMode="auto">
+                    <a:xfrm>
+                      <a:off x="0" y="0"/>
+                      <a:ext cx="3409950" cy="3362325"/>
+                    </a:xfrm>
+                    <a:prstGeom prst="rect">
+                      <a:avLst/>
+                    </a:prstGeom>
+                    <a:noFill/>
+                    <a:ln>
+                      <a:noFill/>
+                    </a:ln>
+                  </pic:spPr>
+                </pic:pic>
+              </a:graphicData>
+            </a:graphic>
+          </wp:inline>
+        </w:drawing>
+      </w:r>
+    </w:p>
+    <w:p>
+      <w:pPr>
+        <w:spacing w:after="0"/>
+      </w:pPr>
+      <w:r>
+        <w:rPr>
+          <w:noProof/>
+        </w:rPr>
+        <w:lastRenderedPageBreak/>
+        <w:drawing>
+          <wp:inline distT="0" distB="0" distL="0" distR="0" wp14:anchorId="06337105" wp14:editId="4EADDCA9">
+            <wp:extent cx="3409950" cy="1762125"/>
+            <wp:effectExtent l="0" t="0" r="0" b="9525"/>
+            <wp:docPr id="22" name="Picture 22"/>
+            <wp:cNvGraphicFramePr>
+              <a:graphicFrameLocks xmlns:a="http://schemas.openxmlformats.org/drawingml/2006/main" noChangeAspect="1"/>
+            </wp:cNvGraphicFramePr>
+            <a:graphic xmlns:a="http://schemas.openxmlformats.org/drawingml/2006/main">
+              <a:graphicData uri="http://schemas.openxmlformats.org/drawingml/2006/picture">
+                <pic:pic xmlns:pic="http://schemas.openxmlformats.org/drawingml/2006/picture">
+                  <pic:nvPicPr>
+                    <pic:cNvPr id="0" name="Picture 22"/>
+                    <pic:cNvPicPr>
+                      <a:picLocks noChangeAspect="1" noChangeArrowheads="1"/>
+                    </pic:cNvPicPr>
+                  </pic:nvPicPr>
+                  <pic:blipFill>
+                    <a:blip r:embed="rId22">
+                      <a:extLst>
+                        <a:ext uri="{28A0092B-C50C-407E-A947-70E740481C1C}">
+                          <a14:useLocalDpi xmlns:a14="http://schemas.microsoft.com/office/drawing/2010/main" val="0"/>
+                        </a:ext>
+                      </a:extLst>
+                    </a:blip>
+                    <a:srcRect/>
+                    <a:stretch>
+                      <a:fillRect/>
+                    </a:stretch>
+                  </pic:blipFill>
+                  <pic:spPr bwMode="auto">
+                    <a:xfrm>
+                      <a:off x="0" y="0"/>
+                      <a:ext cx="3409950" cy="1762125"/>
+                    </a:xfrm>
+                    <a:prstGeom prst="rect">
+                      <a:avLst/>
+                    </a:prstGeom>
+                    <a:noFill/>
+                    <a:ln>
+                      <a:noFill/>
+                    </a:ln>
+                  </pic:spPr>
+                </pic:pic>
+              </a:graphicData>
+            </a:graphic>
+          </wp:inline>
+        </w:drawing>
+      </w:r>
+    </w:p>
+    <w:p>
+      <w:pPr>
+        <w:spacing w:after="0"/>
+      </w:pPr>
+    </w:p>
+    <w:p>
+      <w:pPr>
+        <w:spacing w:after="0"/>
+      </w:pPr>
+    </w:p>
+    <w:p>
+      <w:pPr>
+        <w:spacing w:after="0"/>
+      </w:pPr>
+    </w:p>
+    <w:p>
+      <w:pPr>
+        <w:spacing w:after="0"/>
+      </w:pPr>
+    </w:p>
+    <w:p>
+      <w:pPr>
+        <w:spacing w:after="0"/>
+      </w:pPr>
+    </w:p>
+    <w:p>
+      <w:pPr>
+        <w:spacing w:after="0"/>
+      </w:pPr>
+    </w:p>
+    <w:p>
+      <w:pPr>
+        <w:spacing w:after="0"/>
+      </w:pPr>
+    </w:p>
+    <w:p>
+      <w:pPr>
+        <w:spacing w:after="0"/>
+      </w:pPr>
+    </w:p>
+    <w:p>
+      <w:pPr>
+        <w:spacing w:after="0"/>
+      </w:pPr>
+    </w:p>
+    <w:p>
+      <w:pPr>
+        <w:spacing w:after="0"/>
+      </w:pPr>
+    </w:p>
+    <w:p>
+      <w:pPr>
+        <w:spacing w:after="0"/>
+      </w:pPr>
+    </w:p>
+    <w:p>
+      <w:pPr>
+        <w:spacing w:after="0"/>
+      </w:pPr>
+    </w:p>
+    <w:p>
+      <w:pPr>
+        <w:spacing w:after="0"/>
+      </w:pPr>
+    </w:p>
+    <w:p>
+      <w:pPr>
+        <w:spacing w:after="0"/>
+      </w:pPr>
+    </w:p>
+    <w:p>
+      <w:pPr>
+        <w:spacing w:after="0"/>
+      </w:pPr>
+    </w:p>
+    <w:p>
+      <w:pPr>
+        <w:spacing w:after="0"/>
+      </w:pPr>
+    </w:p>
+    <w:p>
+      <w:pPr>
+        <w:spacing w:after="0"/>
+      </w:pPr>
+    </w:p>
+    <w:p>
+      <w:pPr>
+        <w:spacing w:after="0"/>
+      </w:pPr>
+    </w:p>
+    <w:p>
+      <w:pPr>
+        <w:spacing w:after="0"/>
+      </w:pPr>
+    </w:p>
+    <w:p>
+      <w:pPr>
+        <w:spacing w:after="0"/>
+      </w:pPr>
+    </w:p>
+    <w:p>
+      <w:pPr>
+        <w:spacing w:after="0"/>
+      </w:pPr>
+    </w:p>
+    <w:p>
+      <w:pPr>
+        <w:spacing w:after="0"/>
+      </w:pPr>
+    </w:p>
+    <w:p>
+      <w:pPr>
+        <w:spacing w:after="0"/>
+      </w:pPr>
+    </w:p>
+    <w:p>
+      <w:pPr>
+        <w:spacing w:after="0"/>
+      </w:pPr>
+    </w:p>
+    <w:p>
+      <w:pPr>
+        <w:spacing w:after="0"/>
+      </w:pPr>
+    </w:p>
+    <w:p>
+      <w:pPr>
+        <w:spacing w:after="0"/>
+      </w:pPr>
+    </w:p>
+    <w:p>
+      <w:pPr>
+        <w:spacing w:after="0"/>
+      </w:pPr>
+    </w:p>
+    <w:p>
+      <w:pPr>
+        <w:spacing w:after="0"/>
+      </w:pPr>
+    </w:p>
+    <w:p>
+      <w:pPr>
+        <w:spacing w:after="0"/>
+      </w:pPr>
+    </w:p>
+    <w:p>
+      <w:pPr>
+        <w:spacing w:after="0"/>
+      </w:pPr>
+    </w:p>
+    <w:p>
+      <w:pPr>
+        <w:spacing w:after="0"/>
+      </w:pPr>
+      <w:r>
+        <w:rPr>
+          <w:noProof/>
+        </w:rPr>
+        <w:drawing>
+          <wp:inline distT="0" distB="0" distL="0" distR="0" wp14:anchorId="4542D66C" wp14:editId="24E2AEEB">
+            <wp:extent cx="2447925" cy="1495425"/>
+            <wp:effectExtent l="0" t="0" r="9525" b="9525"/>
+            <wp:docPr id="13" name="Picture 13"/>
+            <wp:cNvGraphicFramePr>
+              <a:graphicFrameLocks xmlns:a="http://schemas.openxmlformats.org/drawingml/2006/main" noChangeAspect="1"/>
+            </wp:cNvGraphicFramePr>
+            <a:graphic xmlns:a="http://schemas.openxmlformats.org/drawingml/2006/main">
+              <a:graphicData uri="http://schemas.openxmlformats.org/drawingml/2006/picture">
+                <pic:pic xmlns:pic="http://schemas.openxmlformats.org/drawingml/2006/picture">
+                  <pic:nvPicPr>
+                    <pic:cNvPr id="0" name="Picture 13"/>
+                    <pic:cNvPicPr>
+                      <a:picLocks noChangeAspect="1" noChangeArrowheads="1"/>
+                    </pic:cNvPicPr>
+                  </pic:nvPicPr>
+                  <pic:blipFill>
+                    <a:blip r:embed="rId23">
+                      <a:extLst>
+                        <a:ext uri="{28A0092B-C50C-407E-A947-70E740481C1C}">
+                          <a14:useLocalDpi xmlns:a14="http://schemas.microsoft.com/office/drawing/2010/main" val="0"/>
+                        </a:ext>
+                      </a:extLst>
+                    </a:blip>
+                    <a:srcRect/>
+                    <a:stretch>
+                      <a:fillRect/>
+                    </a:stretch>
+                  </pic:blipFill>
+                  <pic:spPr bwMode="auto">
+                    <a:xfrm>
+                      <a:off x="0" y="0"/>
+                      <a:ext cx="2447925" cy="1495425"/>
+                    </a:xfrm>
+                    <a:prstGeom prst="rect">
+                      <a:avLst/>
+                    </a:prstGeom>
+                    <a:noFill/>
+                    <a:ln>
+                      <a:noFill/>
+                    </a:ln>
+                  </pic:spPr>
+                </pic:pic>
+              </a:graphicData>
+            </a:graphic>
+          </wp:inline>
+        </w:drawing>
+      </w:r>
+    </w:p>
+    <w:p>
+      <w:pPr>
+        <w:spacing w:after="0"/>
+      </w:pPr>
+      <w:r>
+        <w:rPr>
+          <w:noProof/>
+        </w:rPr>
+        <w:lastRenderedPageBreak/>
+        <w:drawing>
+          <wp:inline distT="0" distB="0" distL="0" distR="0" wp14:anchorId="29771387" wp14:editId="21A5742E">
+            <wp:extent cx="5724525" cy="790575"/>
+            <wp:effectExtent l="0" t="0" r="9525" b="9525"/>
+            <wp:docPr id="14" name="Picture 14"/>
+            <wp:cNvGraphicFramePr>
+              <a:graphicFrameLocks xmlns:a="http://schemas.openxmlformats.org/drawingml/2006/main" noChangeAspect="1"/>
+            </wp:cNvGraphicFramePr>
+            <a:graphic xmlns:a="http://schemas.openxmlformats.org/drawingml/2006/main">
+              <a:graphicData uri="http://schemas.openxmlformats.org/drawingml/2006/picture">
+                <pic:pic xmlns:pic="http://schemas.openxmlformats.org/drawingml/2006/picture">
+                  <pic:nvPicPr>
+                    <pic:cNvPr id="0" name="Picture 14"/>
+                    <pic:cNvPicPr>
+                      <a:picLocks noChangeAspect="1" noChangeArrowheads="1"/>
+                    </pic:cNvPicPr>
+                  </pic:nvPicPr>
+                  <pic:blipFill>
+                    <a:blip r:embed="rId24">
+                      <a:extLst>
+                        <a:ext uri="{28A0092B-C50C-407E-A947-70E740481C1C}">
+                          <a14:useLocalDpi xmlns:a14="http://schemas.microsoft.com/office/drawing/2010/main" val="0"/>
+                        </a:ext>
+                      </a:extLst>
+                    </a:blip>
+                    <a:srcRect/>
+                    <a:stretch>
+                      <a:fillRect/>
+                    </a:stretch>
+                  </pic:blipFill>
+                  <pic:spPr bwMode="auto">
+                    <a:xfrm>
+                      <a:off x="0" y="0"/>
+                      <a:ext cx="5724525" cy="790575"/>
+                    </a:xfrm>
+                    <a:prstGeom prst="rect">
+                      <a:avLst/>
+                    </a:prstGeom>
+                    <a:noFill/>
+                    <a:ln>
+                      <a:noFill/>
+                    </a:ln>
+                  </pic:spPr>
+                </pic:pic>
+              </a:graphicData>
+            </a:graphic>
+          </wp:inline>
+        </w:drawing>
+      </w:r>
+    </w:p>
+    <w:p>
+      <w:pPr>
+        <w:spacing w:after="0"/>
+      </w:pPr>
+      <w:r>
+        <w:rPr>
+          <w:noProof/>
+        </w:rPr>
+        <w:drawing>
+          <wp:inline distT="0" distB="0" distL="0" distR="0" wp14:anchorId="656E5388" wp14:editId="25EF61DB">
+            <wp:extent cx="5724525" cy="1381125"/>
+            <wp:effectExtent l="0" t="0" r="9525" b="9525"/>
+            <wp:docPr id="15" name="Picture 15"/>
+            <wp:cNvGraphicFramePr>
+              <a:graphicFrameLocks xmlns:a="http://schemas.openxmlformats.org/drawingml/2006/main" noChangeAspect="1"/>
+            </wp:cNvGraphicFramePr>
+            <a:graphic xmlns:a="http://schemas.openxmlformats.org/drawingml/2006/main">
+              <a:graphicData uri="http://schemas.openxmlformats.org/drawingml/2006/picture">
+                <pic:pic xmlns:pic="http://schemas.openxmlformats.org/drawingml/2006/picture">
+                  <pic:nvPicPr>
+                    <pic:cNvPr id="0" name="Picture 15"/>
+                    <pic:cNvPicPr>
+                      <a:picLocks noChangeAspect="1" noChangeArrowheads="1"/>
+                    </pic:cNvPicPr>
+                  </pic:nvPicPr>
+                  <pic:blipFill>
+                    <a:blip r:embed="rId25">
+                      <a:extLst>
+                        <a:ext uri="{28A0092B-C50C-407E-A947-70E740481C1C}">
+                          <a14:useLocalDpi xmlns:a14="http://schemas.microsoft.com/office/drawing/2010/main" val="0"/>
+                        </a:ext>
+                      </a:extLst>
+                    </a:blip>
+                    <a:srcRect/>
+                    <a:stretch>
+                      <a:fillRect/>
+                    </a:stretch>
+                  </pic:blipFill>
+                  <pic:spPr bwMode="auto">
+                    <a:xfrm>
+                      <a:off x="0" y="0"/>
+                      <a:ext cx="5724525" cy="1381125"/>
+                    </a:xfrm>
+                    <a:prstGeom prst="rect">
+                      <a:avLst/>
+                    </a:prstGeom>
+                    <a:noFill/>
+                    <a:ln>
+                      <a:noFill/>
+                    </a:ln>
+                  </pic:spPr>
+                </pic:pic>
+              </a:graphicData>
+            </a:graphic>
+          </wp:inline>
+        </w:drawing>
+      </w:r>
+    </w:p>
+    <w:p>
+      <w:pPr>
+        <w:spacing w:after="0"/>
+      </w:pPr>
+      <w:r>
+        <w:rPr>
+          <w:noProof/>
+        </w:rPr>
+        <w:drawing>
+          <wp:inline distT="0" distB="0" distL="0" distR="0" wp14:anchorId="0A08E2A2" wp14:editId="5906A914">
+            <wp:extent cx="5724525" cy="1133475"/>
+            <wp:effectExtent l="0" t="0" r="9525" b="9525"/>
+            <wp:docPr id="17" name="Picture 17"/>
+            <wp:cNvGraphicFramePr>
+              <a:graphicFrameLocks xmlns:a="http://schemas.openxmlformats.org/drawingml/2006/main" noChangeAspect="1"/>
+            </wp:cNvGraphicFramePr>
+            <a:graphic xmlns:a="http://schemas.openxmlformats.org/drawingml/2006/main">
+              <a:graphicData uri="http://schemas.openxmlformats.org/drawingml/2006/picture">
+                <pic:pic xmlns:pic="http://schemas.openxmlformats.org/drawingml/2006/picture">
+                  <pic:nvPicPr>
+                    <pic:cNvPr id="0" name="Picture 17"/>
+                    <pic:cNvPicPr>
+                      <a:picLocks noChangeAspect="1" noChangeArrowheads="1"/>
+                    </pic:cNvPicPr>
+                  </pic:nvPicPr>
+                  <pic:blipFill>
+                    <a:blip r:embed="rId26">
+                      <a:extLst>
+                        <a:ext uri="{28A0092B-C50C-407E-A947-70E740481C1C}">
+                          <a14:useLocalDpi xmlns:a14="http://schemas.microsoft.com/office/drawing/2010/main" val="0"/>
+                        </a:ext>
+                      </a:extLst>
+                    </a:blip>
+                    <a:srcRect/>
+                    <a:stretch>
+                      <a:fillRect/>
+                    </a:stretch>
+                  </pic:blipFill>
+                  <pic:spPr bwMode="auto">
+                    <a:xfrm>
+                      <a:off x="0" y="0"/>
+                      <a:ext cx="5724525" cy="1133475"/>
+                    </a:xfrm>
+                    <a:prstGeom prst="rect">
+                      <a:avLst/>
+                    </a:prstGeom>
+                    <a:noFill/>
+                    <a:ln>
+                      <a:noFill/>
+                    </a:ln>
+                  </pic:spPr>
+                </pic:pic>
+              </a:graphicData>
+            </a:graphic>
+          </wp:inline>
+        </w:drawing>
+      </w:r>
+    </w:p>
+    <w:p>
+      <w:pPr>
+        <w:spacing w:after="0"/>
+      </w:pPr>
+      <w:r>
+        <w:rPr>
+          <w:noProof/>
+        </w:rPr>
+        <w:drawing>
+          <wp:inline distT="0" distB="0" distL="0" distR="0" wp14:anchorId="3990272A" wp14:editId="497E8B6E">
+            <wp:extent cx="5724525" cy="3343275"/>
+            <wp:effectExtent l="0" t="0" r="9525" b="9525"/>
+            <wp:docPr id="16" name="Picture 16"/>
+            <wp:cNvGraphicFramePr>
+              <a:graphicFrameLocks xmlns:a="http://schemas.openxmlformats.org/drawingml/2006/main" noChangeAspect="1"/>
+            </wp:cNvGraphicFramePr>
+            <a:graphic xmlns:a="http://schemas.openxmlformats.org/drawingml/2006/main">
+              <a:graphicData uri="http://schemas.openxmlformats.org/drawingml/2006/picture">
+                <pic:pic xmlns:pic="http://schemas.openxmlformats.org/drawingml/2006/picture">
+                  <pic:nvPicPr>
+                    <pic:cNvPr id="0" name="Picture 16"/>
+                    <pic:cNvPicPr>
+                      <a:picLocks noChangeAspect="1" noChangeArrowheads="1"/>
+                    </pic:cNvPicPr>
+                  </pic:nvPicPr>
+                  <pic:blipFill>
+                    <a:blip r:embed="rId27">
+                      <a:extLst>
+                        <a:ext uri="{28A0092B-C50C-407E-A947-70E740481C1C}">
+                          <a14:useLocalDpi xmlns:a14="http://schemas.microsoft.com/office/drawing/2010/main" val="0"/>
+                        </a:ext>
+                      </a:extLst>
+                    </a:blip>
+                    <a:srcRect/>
+                    <a:stretch>
+                      <a:fillRect/>
+                    </a:stretch>
+                  </pic:blipFill>
+                  <pic:spPr bwMode="auto">
+                    <a:xfrm>
+                      <a:off x="0" y="0"/>
+                      <a:ext cx="5724525" cy="3343275"/>
+                    </a:xfrm>
+                    <a:prstGeom prst="rect">
+                      <a:avLst/>
+                    </a:prstGeom>
+                    <a:noFill/>
+                    <a:ln>
+                      <a:noFill/>
+                    </a:ln>
+                  </pic:spPr>
+                </pic:pic>
+              </a:graphicData>
+            </a:graphic>
+          </wp:inline>
+        </w:drawing>
+      </w:r>
+    </w:p>
+    <w:p>
+      <w:pPr>
+        <w:spacing w:after="0"/>
+      </w:pPr>
+      <w:r>
+        <w:rPr>
+          <w:noProof/>
+        </w:rPr>
+        <w:lastRenderedPageBreak/>
+        <w:drawing>
+          <wp:inline distT="0" distB="0" distL="0" distR="0" wp14:anchorId="4BEF8966" wp14:editId="4EABD3E9">
+            <wp:extent cx="3409950" cy="4543425"/>
+            <wp:effectExtent l="0" t="0" r="0" b="9525"/>
+            <wp:docPr id="18" name="Picture 18"/>
+            <wp:cNvGraphicFramePr>
+              <a:graphicFrameLocks xmlns:a="http://schemas.openxmlformats.org/drawingml/2006/main" noChangeAspect="1"/>
+            </wp:cNvGraphicFramePr>
+            <a:graphic xmlns:a="http://schemas.openxmlformats.org/drawingml/2006/main">
+              <a:graphicData uri="http://schemas.openxmlformats.org/drawingml/2006/picture">
+                <pic:pic xmlns:pic="http://schemas.openxmlformats.org/drawingml/2006/picture">
+                  <pic:nvPicPr>
+                    <pic:cNvPr id="0" name="Picture 18"/>
+                    <pic:cNvPicPr>
+                      <a:picLocks noChangeAspect="1" noChangeArrowheads="1"/>
+                    </pic:cNvPicPr>
+                  </pic:nvPicPr>
+                  <pic:blipFill>
+                    <a:blip r:embed="rId28">
+                      <a:extLst>
+                        <a:ext uri="{28A0092B-C50C-407E-A947-70E740481C1C}">
+                          <a14:useLocalDpi xmlns:a14="http://schemas.microsoft.com/office/drawing/2010/main" val="0"/>
+                        </a:ext>
+                      </a:extLst>
+                    </a:blip>
+                    <a:srcRect/>
+                    <a:stretch>
+                      <a:fillRect/>
+                    </a:stretch>
+                  </pic:blipFill>
+                  <pic:spPr bwMode="auto">
+                    <a:xfrm>
+                      <a:off x="0" y="0"/>
+                      <a:ext cx="3409950" cy="4543425"/>
+                    </a:xfrm>
+                    <a:prstGeom prst="rect">
+                      <a:avLst/>
+                    </a:prstGeom>
+                    <a:noFill/>
+                    <a:ln>
+                      <a:noFill/>
+                    </a:ln>
+                  </pic:spPr>
+                </pic:pic>
+              </a:graphicData>
+            </a:graphic>
+          </wp:inline>
+        </w:drawing>
+      </w:r>
+    </w:p>
+    <w:p>
+      <w:pPr>
+        <w:spacing w:after="0"/>
+      </w:pPr>
     </w:p>
     <w:p>
       <w:pPr>
@@ -4842,16 +5720,16 @@
     </w:lvl>
   </w:abstractNum>
   <w:abstractNum w:abstractNumId="1" w15:restartNumberingAfterBreak="0">
-    <w:nsid w:val="4F024BB4"/>
+    <w:nsid w:val="37DD590F"/>
     <w:multiLevelType w:val="hybridMultilevel"/>
-    <w:tmpl w:val="A10CB4A4"/>
-    <w:lvl w:ilvl="0" w:tplc="1D4E96FA">
+    <w:tmpl w:val="C53AD40E"/>
+    <w:lvl w:ilvl="0" w:tplc="40090011">
       <w:start w:val="1"/>
-      <w:numFmt w:val="lowerRoman"/>
+      <w:numFmt w:val="decimal"/>
       <w:lvlText w:val="%1)"/>
       <w:lvlJc w:val="left"/>
       <w:pPr>
-        <w:ind w:left="1080" w:hanging="720"/>
+        <w:ind w:left="720" w:hanging="360"/>
       </w:pPr>
       <w:rPr>
         <w:rFonts w:hint="default"/>
@@ -4931,6 +5809,95 @@
     </w:lvl>
   </w:abstractNum>
   <w:abstractNum w:abstractNumId="2" w15:restartNumberingAfterBreak="0">
+    <w:nsid w:val="4F024BB4"/>
+    <w:multiLevelType w:val="hybridMultilevel"/>
+    <w:tmpl w:val="A10CB4A4"/>
+    <w:lvl w:ilvl="0" w:tplc="1D4E96FA">
+      <w:start w:val="1"/>
+      <w:numFmt w:val="lowerRoman"/>
+      <w:lvlText w:val="%1)"/>
+      <w:lvlJc w:val="left"/>
+      <w:pPr>
+        <w:ind w:left="1080" w:hanging="720"/>
+      </w:pPr>
+      <w:rPr>
+        <w:rFonts w:hint="default"/>
+      </w:rPr>
+    </w:lvl>
+    <w:lvl w:ilvl="1" w:tplc="40090019" w:tentative="1">
+      <w:start w:val="1"/>
+      <w:numFmt w:val="lowerLetter"/>
+      <w:lvlText w:val="%2."/>
+      <w:lvlJc w:val="left"/>
+      <w:pPr>
+        <w:ind w:left="1440" w:hanging="360"/>
+      </w:pPr>
+    </w:lvl>
+    <w:lvl w:ilvl="2" w:tplc="4009001B" w:tentative="1">
+      <w:start w:val="1"/>
+      <w:numFmt w:val="lowerRoman"/>
+      <w:lvlText w:val="%3."/>
+      <w:lvlJc w:val="right"/>
+      <w:pPr>
+        <w:ind w:left="2160" w:hanging="180"/>
+      </w:pPr>
+    </w:lvl>
+    <w:lvl w:ilvl="3" w:tplc="4009000F" w:tentative="1">
+      <w:start w:val="1"/>
+      <w:numFmt w:val="decimal"/>
+      <w:lvlText w:val="%4."/>
+      <w:lvlJc w:val="left"/>
+      <w:pPr>
+        <w:ind w:left="2880" w:hanging="360"/>
+      </w:pPr>
+    </w:lvl>
+    <w:lvl w:ilvl="4" w:tplc="40090019" w:tentative="1">
+      <w:start w:val="1"/>
+      <w:numFmt w:val="lowerLetter"/>
+      <w:lvlText w:val="%5."/>
+      <w:lvlJc w:val="left"/>
+      <w:pPr>
+        <w:ind w:left="3600" w:hanging="360"/>
+      </w:pPr>
+    </w:lvl>
+    <w:lvl w:ilvl="5" w:tplc="4009001B" w:tentative="1">
+      <w:start w:val="1"/>
+      <w:numFmt w:val="lowerRoman"/>
+      <w:lvlText w:val="%6."/>
+      <w:lvlJc w:val="right"/>
+      <w:pPr>
+        <w:ind w:left="4320" w:hanging="180"/>
+      </w:pPr>
+    </w:lvl>
+    <w:lvl w:ilvl="6" w:tplc="4009000F" w:tentative="1">
+      <w:start w:val="1"/>
+      <w:numFmt w:val="decimal"/>
+      <w:lvlText w:val="%7."/>
+      <w:lvlJc w:val="left"/>
+      <w:pPr>
+        <w:ind w:left="5040" w:hanging="360"/>
+      </w:pPr>
+    </w:lvl>
+    <w:lvl w:ilvl="7" w:tplc="40090019" w:tentative="1">
+      <w:start w:val="1"/>
+      <w:numFmt w:val="lowerLetter"/>
+      <w:lvlText w:val="%8."/>
+      <w:lvlJc w:val="left"/>
+      <w:pPr>
+        <w:ind w:left="5760" w:hanging="360"/>
+      </w:pPr>
+    </w:lvl>
+    <w:lvl w:ilvl="8" w:tplc="4009001B" w:tentative="1">
+      <w:start w:val="1"/>
+      <w:numFmt w:val="lowerRoman"/>
+      <w:lvlText w:val="%9."/>
+      <w:lvlJc w:val="right"/>
+      <w:pPr>
+        <w:ind w:left="6480" w:hanging="180"/>
+      </w:pPr>
+    </w:lvl>
+  </w:abstractNum>
+  <w:abstractNum w:abstractNumId="3" w15:restartNumberingAfterBreak="0">
     <w:nsid w:val="502A18A0"/>
     <w:multiLevelType w:val="multilevel"/>
     <w:tmpl w:val="502A18A0"/>
@@ -5019,7 +5986,7 @@
       </w:pPr>
     </w:lvl>
   </w:abstractNum>
-  <w:abstractNum w:abstractNumId="3" w15:restartNumberingAfterBreak="0">
+  <w:abstractNum w:abstractNumId="4" w15:restartNumberingAfterBreak="0">
     <w:nsid w:val="59491A41"/>
     <w:multiLevelType w:val="multilevel"/>
     <w:tmpl w:val="59491A41"/>
@@ -5108,7 +6075,7 @@
       </w:pPr>
     </w:lvl>
   </w:abstractNum>
-  <w:abstractNum w:abstractNumId="4" w15:restartNumberingAfterBreak="0">
+  <w:abstractNum w:abstractNumId="5" w15:restartNumberingAfterBreak="0">
     <w:nsid w:val="73834424"/>
     <w:multiLevelType w:val="multilevel"/>
     <w:tmpl w:val="73834424"/>
@@ -5197,7 +6164,7 @@
       </w:pPr>
     </w:lvl>
   </w:abstractNum>
-  <w:abstractNum w:abstractNumId="5" w15:restartNumberingAfterBreak="0">
+  <w:abstractNum w:abstractNumId="6" w15:restartNumberingAfterBreak="0">
     <w:nsid w:val="779D08AA"/>
     <w:multiLevelType w:val="multilevel"/>
     <w:tmpl w:val="779D08AA"/>
@@ -5286,7 +6253,7 @@
       </w:pPr>
     </w:lvl>
   </w:abstractNum>
-  <w:abstractNum w:abstractNumId="6" w15:restartNumberingAfterBreak="0">
+  <w:abstractNum w:abstractNumId="7" w15:restartNumberingAfterBreak="0">
     <w:nsid w:val="7C9F39D0"/>
     <w:multiLevelType w:val="hybridMultilevel"/>
     <w:tmpl w:val="BDA60EE6"/>
@@ -5376,25 +6343,28 @@
     </w:lvl>
   </w:abstractNum>
   <w:num w:numId="1">
-    <w:abstractNumId w:val="2"/>
+    <w:abstractNumId w:val="3"/>
   </w:num>
   <w:num w:numId="2">
+    <w:abstractNumId w:val="6"/>
+  </w:num>
+  <w:num w:numId="3">
     <w:abstractNumId w:val="5"/>
   </w:num>
-  <w:num w:numId="3">
+  <w:num w:numId="4">
     <w:abstractNumId w:val="4"/>
   </w:num>
-  <w:num w:numId="4">
-    <w:abstractNumId w:val="3"/>
-  </w:num>
   <w:num w:numId="5">
-    <w:abstractNumId w:val="1"/>
+    <w:abstractNumId w:val="2"/>
   </w:num>
   <w:num w:numId="6">
     <w:abstractNumId w:val="0"/>
   </w:num>
   <w:num w:numId="7">
-    <w:abstractNumId w:val="6"/>
+    <w:abstractNumId w:val="7"/>
+  </w:num>
+  <w:num w:numId="8">
+    <w:abstractNumId w:val="1"/>
   </w:num>
 </w:numbering>
 </file>
@@ -6133,7 +7103,7 @@
 </file>
 
 <file path=customXml/itemProps2.xml><?xml version="1.0" encoding="utf-8"?>
-<ds:datastoreItem xmlns:ds="http://schemas.openxmlformats.org/officeDocument/2006/customXml" ds:itemID="{D007B97F-CF95-4816-8891-A49053B16B6D}">
+<ds:datastoreItem xmlns:ds="http://schemas.openxmlformats.org/officeDocument/2006/customXml" ds:itemID="{DE7F53E8-8DD8-42C5-84A5-ECC6A8BB5569}">
   <ds:schemaRefs>
     <ds:schemaRef ds:uri="http://schemas.openxmlformats.org/officeDocument/2006/bibliography"/>
   </ds:schemaRefs>

</xml_diff>

<commit_message>
Adding python examples for class attributes, decorators and functools.wrap()
</commit_message>
<xml_diff>
--- a/Python_Notes.docx
+++ b/Python_Notes.docx
@@ -19,34 +19,16 @@
       <w:pPr>
         <w:spacing w:after="0"/>
       </w:pPr>
-      <w:proofErr w:type="spellStart"/>
-      <w:r>
-        <w:t>name_person</w:t>
-      </w:r>
-      <w:proofErr w:type="spellEnd"/>
-      <w:r>
-        <w:t xml:space="preserve"> = “Steven”</w:t>
-      </w:r>
-    </w:p>
-    <w:p>
-      <w:pPr>
-        <w:spacing w:after="0"/>
-      </w:pPr>
-      <w:proofErr w:type="gramStart"/>
-      <w:r>
-        <w:t>print(</w:t>
-      </w:r>
-      <w:proofErr w:type="gramEnd"/>
-      <w:r>
-        <w:t xml:space="preserve">“Hey my name is”, </w:t>
-      </w:r>
-      <w:proofErr w:type="spellStart"/>
-      <w:r>
-        <w:t>name_person</w:t>
-      </w:r>
-      <w:proofErr w:type="spellEnd"/>
-      <w:r>
-        <w:t>)</w:t>
+      <w:r>
+        <w:t>name_person = “Steven”</w:t>
+      </w:r>
+    </w:p>
+    <w:p>
+      <w:pPr>
+        <w:spacing w:after="0"/>
+      </w:pPr>
+      <w:r>
+        <w:t>print(“Hey my name is”, name_person)</w:t>
       </w:r>
     </w:p>
     <w:p>
@@ -77,15 +59,7 @@
     </w:p>
     <w:p>
       <w:r>
-        <w:t>You cannot use reserved words as variables names/identifiers. The extension of the python files is “.</w:t>
-      </w:r>
-      <w:proofErr w:type="spellStart"/>
-      <w:r>
-        <w:t>py</w:t>
-      </w:r>
-      <w:proofErr w:type="spellEnd"/>
-      <w:r>
-        <w:t>”.</w:t>
+        <w:t>You cannot use reserved words as variables names/identifiers. The extension of the python files is “.py”.</w:t>
       </w:r>
     </w:p>
     <w:p>
@@ -116,169 +90,80 @@
       <w:pPr>
         <w:spacing w:after="0"/>
       </w:pPr>
-      <w:proofErr w:type="spellStart"/>
-      <w:r>
-        <w:t>my_name</w:t>
-      </w:r>
-      <w:proofErr w:type="spellEnd"/>
-      <w:r>
-        <w:t xml:space="preserve"> = ‘Zed A. Shaw’</w:t>
-      </w:r>
-    </w:p>
-    <w:p>
-      <w:pPr>
-        <w:spacing w:after="0"/>
-      </w:pPr>
-      <w:proofErr w:type="spellStart"/>
-      <w:r>
-        <w:t>my_age</w:t>
-      </w:r>
-      <w:proofErr w:type="spellEnd"/>
-      <w:r>
-        <w:t xml:space="preserve"> = 35</w:t>
-      </w:r>
-    </w:p>
-    <w:p>
-      <w:pPr>
-        <w:spacing w:after="0"/>
-      </w:pPr>
-      <w:proofErr w:type="spellStart"/>
-      <w:r>
-        <w:t>my_height</w:t>
-      </w:r>
-      <w:proofErr w:type="spellEnd"/>
-      <w:r>
-        <w:t xml:space="preserve"> = 74</w:t>
-      </w:r>
-    </w:p>
-    <w:p>
-      <w:pPr>
-        <w:spacing w:after="0"/>
-      </w:pPr>
-      <w:proofErr w:type="spellStart"/>
-      <w:r>
-        <w:t>my_weight</w:t>
-      </w:r>
-      <w:proofErr w:type="spellEnd"/>
-      <w:r>
-        <w:t xml:space="preserve"> = 180</w:t>
-      </w:r>
-    </w:p>
-    <w:p>
-      <w:pPr>
-        <w:spacing w:after="0"/>
-      </w:pPr>
-      <w:proofErr w:type="spellStart"/>
-      <w:r>
-        <w:t>my_eyes</w:t>
-      </w:r>
-      <w:proofErr w:type="spellEnd"/>
-      <w:r>
-        <w:t xml:space="preserve"> = ‘Blue’</w:t>
-      </w:r>
-    </w:p>
-    <w:p>
-      <w:pPr>
-        <w:spacing w:after="0"/>
-      </w:pPr>
-      <w:proofErr w:type="spellStart"/>
-      <w:r>
-        <w:t>my_teeth</w:t>
-      </w:r>
-      <w:proofErr w:type="spellEnd"/>
-      <w:r>
-        <w:t xml:space="preserve"> = ‘White’</w:t>
-      </w:r>
-    </w:p>
-    <w:p>
-      <w:pPr>
-        <w:spacing w:after="0"/>
-      </w:pPr>
-      <w:proofErr w:type="spellStart"/>
-      <w:r>
-        <w:t>my_hair</w:t>
-      </w:r>
-      <w:proofErr w:type="spellEnd"/>
-      <w:r>
-        <w:t xml:space="preserve"> = ‘Brown’</w:t>
-      </w:r>
-    </w:p>
-    <w:p>
-      <w:pPr>
-        <w:spacing w:after="0"/>
-      </w:pPr>
-      <w:proofErr w:type="gramStart"/>
-      <w:r>
-        <w:t>print(</w:t>
-      </w:r>
-      <w:proofErr w:type="spellStart"/>
-      <w:proofErr w:type="gramEnd"/>
-      <w:r>
-        <w:t>f”Let’s</w:t>
-      </w:r>
-      <w:proofErr w:type="spellEnd"/>
-      <w:r>
-        <w:t xml:space="preserve"> talk about {</w:t>
-      </w:r>
-      <w:proofErr w:type="spellStart"/>
-      <w:r>
-        <w:t>my_name</w:t>
-      </w:r>
-      <w:proofErr w:type="spellEnd"/>
-      <w:r>
-        <w:t>}.”)</w:t>
-      </w:r>
-    </w:p>
-    <w:p>
-      <w:pPr>
-        <w:spacing w:after="0"/>
-      </w:pPr>
-      <w:proofErr w:type="gramStart"/>
-      <w:r>
-        <w:t>print(</w:t>
-      </w:r>
-      <w:proofErr w:type="spellStart"/>
-      <w:proofErr w:type="gramEnd"/>
-      <w:r>
-        <w:t>f”He’s</w:t>
-      </w:r>
-      <w:proofErr w:type="spellEnd"/>
-      <w:r>
-        <w:t xml:space="preserve"> {</w:t>
-      </w:r>
-      <w:proofErr w:type="spellStart"/>
-      <w:r>
-        <w:t>my_height</w:t>
-      </w:r>
-      <w:proofErr w:type="spellEnd"/>
-      <w:r>
-        <w:t>} inches tall.”}</w:t>
-      </w:r>
-    </w:p>
-    <w:p>
-      <w:pPr>
-        <w:spacing w:after="0"/>
-      </w:pPr>
-      <w:proofErr w:type="gramStart"/>
-      <w:r>
-        <w:t>print(</w:t>
-      </w:r>
-      <w:proofErr w:type="spellStart"/>
-      <w:proofErr w:type="gramEnd"/>
-      <w:r>
-        <w:t>f”He’s</w:t>
-      </w:r>
-      <w:proofErr w:type="spellEnd"/>
-      <w:r>
-        <w:t xml:space="preserve"> {</w:t>
-      </w:r>
-      <w:proofErr w:type="spellStart"/>
-      <w:r>
-        <w:t>my_weight</w:t>
-      </w:r>
-      <w:proofErr w:type="spellEnd"/>
-      <w:r>
-        <w:t xml:space="preserve">} </w:t>
+      <w:r>
+        <w:t>my_name = ‘Zed A. Shaw’</w:t>
+      </w:r>
+    </w:p>
+    <w:p>
+      <w:pPr>
+        <w:spacing w:after="0"/>
+      </w:pPr>
+      <w:r>
+        <w:t>my_age = 35</w:t>
+      </w:r>
+    </w:p>
+    <w:p>
+      <w:pPr>
+        <w:spacing w:after="0"/>
+      </w:pPr>
+      <w:r>
+        <w:t>my_height = 74</w:t>
+      </w:r>
+    </w:p>
+    <w:p>
+      <w:pPr>
+        <w:spacing w:after="0"/>
+      </w:pPr>
+      <w:r>
+        <w:t>my_weight = 180</w:t>
+      </w:r>
+    </w:p>
+    <w:p>
+      <w:pPr>
+        <w:spacing w:after="0"/>
+      </w:pPr>
+      <w:r>
+        <w:t>my_eyes = ‘Blue’</w:t>
+      </w:r>
+    </w:p>
+    <w:p>
+      <w:pPr>
+        <w:spacing w:after="0"/>
+      </w:pPr>
+      <w:r>
+        <w:t>my_teeth = ‘White’</w:t>
+      </w:r>
+    </w:p>
+    <w:p>
+      <w:pPr>
+        <w:spacing w:after="0"/>
+      </w:pPr>
+      <w:r>
+        <w:t>my_hair = ‘Brown’</w:t>
+      </w:r>
+    </w:p>
+    <w:p>
+      <w:pPr>
+        <w:spacing w:after="0"/>
+      </w:pPr>
+      <w:r>
+        <w:t>print(f”Let’s talk about {my_name}.”)</w:t>
+      </w:r>
+    </w:p>
+    <w:p>
+      <w:pPr>
+        <w:spacing w:after="0"/>
+      </w:pPr>
+      <w:r>
+        <w:t>print(f”He’s {my_height} inches tall.”}</w:t>
+      </w:r>
+    </w:p>
+    <w:p>
+      <w:pPr>
+        <w:spacing w:after="0"/>
+      </w:pPr>
+      <w:r>
+        <w:t xml:space="preserve">print(f”He’s {my_weight} </w:t>
       </w:r>
       <w:r>
         <w:t>pounds heavy.”}</w:t>
@@ -288,147 +173,43 @@
       <w:pPr>
         <w:spacing w:after="0"/>
       </w:pPr>
-      <w:proofErr w:type="gramStart"/>
-      <w:r>
-        <w:t>print(</w:t>
-      </w:r>
-      <w:proofErr w:type="gramEnd"/>
-      <w:r>
-        <w:t>“Actually that’s not too heavy.”}</w:t>
-      </w:r>
-    </w:p>
-    <w:p>
-      <w:pPr>
-        <w:spacing w:after="0"/>
-      </w:pPr>
-      <w:proofErr w:type="gramStart"/>
-      <w:r>
-        <w:t>print(</w:t>
-      </w:r>
-      <w:proofErr w:type="spellStart"/>
-      <w:proofErr w:type="gramEnd"/>
-      <w:r>
-        <w:t>f”He’s</w:t>
-      </w:r>
-      <w:proofErr w:type="spellEnd"/>
-      <w:r>
-        <w:t xml:space="preserve"> got {</w:t>
-      </w:r>
-      <w:proofErr w:type="spellStart"/>
-      <w:r>
-        <w:t>my_eyes</w:t>
-      </w:r>
-      <w:proofErr w:type="spellEnd"/>
-      <w:r>
-        <w:t>} eyes and {</w:t>
-      </w:r>
-      <w:proofErr w:type="spellStart"/>
-      <w:r>
-        <w:t>my_hair</w:t>
-      </w:r>
-      <w:proofErr w:type="spellEnd"/>
-      <w:r>
-        <w:t>} hair.”)</w:t>
-      </w:r>
-    </w:p>
-    <w:p>
-      <w:pPr>
-        <w:spacing w:after="0"/>
-      </w:pPr>
-      <w:proofErr w:type="gramStart"/>
-      <w:r>
-        <w:t>print(</w:t>
-      </w:r>
-      <w:proofErr w:type="spellStart"/>
-      <w:proofErr w:type="gramEnd"/>
-      <w:r>
-        <w:t>f”His</w:t>
-      </w:r>
-      <w:proofErr w:type="spellEnd"/>
-      <w:r>
-        <w:t xml:space="preserve"> teeth are usually {</w:t>
-      </w:r>
-      <w:proofErr w:type="spellStart"/>
-      <w:r>
-        <w:t>my_teeth</w:t>
-      </w:r>
-      <w:proofErr w:type="spellEnd"/>
-      <w:r>
-        <w:t>} depending on the coffee.”)</w:t>
-      </w:r>
-    </w:p>
-    <w:p>
-      <w:pPr>
-        <w:spacing w:after="0"/>
-      </w:pPr>
-      <w:r>
-        <w:t xml:space="preserve">total = </w:t>
-      </w:r>
-      <w:proofErr w:type="spellStart"/>
-      <w:r>
-        <w:t>my_age</w:t>
-      </w:r>
-      <w:proofErr w:type="spellEnd"/>
-      <w:r>
-        <w:t xml:space="preserve"> + </w:t>
-      </w:r>
-      <w:proofErr w:type="spellStart"/>
-      <w:r>
-        <w:t>my_height</w:t>
-      </w:r>
-      <w:proofErr w:type="spellEnd"/>
-      <w:r>
-        <w:t xml:space="preserve"> + </w:t>
-      </w:r>
-      <w:proofErr w:type="spellStart"/>
-      <w:r>
-        <w:t>my_weight</w:t>
-      </w:r>
-      <w:proofErr w:type="spellEnd"/>
-    </w:p>
-    <w:p>
-      <w:pPr>
-        <w:spacing w:after="0"/>
-      </w:pPr>
-      <w:proofErr w:type="gramStart"/>
-      <w:r>
-        <w:t>print(</w:t>
-      </w:r>
-      <w:proofErr w:type="spellStart"/>
-      <w:proofErr w:type="gramEnd"/>
-      <w:r>
-        <w:t>f”If</w:t>
-      </w:r>
-      <w:proofErr w:type="spellEnd"/>
-      <w:r>
-        <w:t xml:space="preserve"> I add {</w:t>
-      </w:r>
-      <w:proofErr w:type="spellStart"/>
-      <w:r>
-        <w:t>my_age</w:t>
-      </w:r>
-      <w:proofErr w:type="spellEnd"/>
-      <w:r>
-        <w:t>}, {</w:t>
-      </w:r>
-      <w:proofErr w:type="spellStart"/>
-      <w:r>
-        <w:t>my_height</w:t>
-      </w:r>
-      <w:proofErr w:type="spellEnd"/>
-      <w:r>
-        <w:t>},</w:t>
-      </w:r>
-      <w:r>
-        <w:t xml:space="preserve"> and {</w:t>
-      </w:r>
-      <w:proofErr w:type="spellStart"/>
-      <w:r>
-        <w:t>my_weight</w:t>
-      </w:r>
-      <w:proofErr w:type="spellEnd"/>
-      <w:r>
-        <w:t>} I get {total}.”)</w:t>
+      <w:r>
+        <w:t>print(“Actually that’s not too heavy.”}</w:t>
+      </w:r>
+    </w:p>
+    <w:p>
+      <w:pPr>
+        <w:spacing w:after="0"/>
+      </w:pPr>
+      <w:r>
+        <w:t>print(f”He’s got {my_eyes} eyes and {my_hair} hair.”)</w:t>
+      </w:r>
+    </w:p>
+    <w:p>
+      <w:pPr>
+        <w:spacing w:after="0"/>
+      </w:pPr>
+      <w:r>
+        <w:t>print(f”His teeth are usually {my_teeth} depending on the coffee.”)</w:t>
+      </w:r>
+    </w:p>
+    <w:p>
+      <w:pPr>
+        <w:spacing w:after="0"/>
+      </w:pPr>
+      <w:r>
+        <w:t>total = my_age + my_height + my_weight</w:t>
+      </w:r>
+    </w:p>
+    <w:p>
+      <w:pPr>
+        <w:spacing w:after="0"/>
+      </w:pPr>
+      <w:r>
+        <w:t>print(f”If I add {my_age}, {my_height},</w:t>
+      </w:r>
+      <w:r>
+        <w:t xml:space="preserve"> and {my_weight} I get {total}.”)</w:t>
       </w:r>
     </w:p>
     <w:p>
@@ -472,13 +253,8 @@
       <w:pPr>
         <w:spacing w:after="0"/>
       </w:pPr>
-      <w:proofErr w:type="gramStart"/>
-      <w:r>
-        <w:t>Actually</w:t>
-      </w:r>
-      <w:proofErr w:type="gramEnd"/>
-      <w:r>
-        <w:t xml:space="preserve"> that’s not too heavy.</w:t>
+      <w:r>
+        <w:t>Actually that’s not too heavy.</w:t>
       </w:r>
     </w:p>
     <w:p>
@@ -518,23 +294,7 @@
         <w:spacing w:after="0"/>
       </w:pPr>
       <w:r>
-        <w:t xml:space="preserve">The variable name in python should always start with a character. </w:t>
-      </w:r>
-      <w:proofErr w:type="gramStart"/>
-      <w:r>
-        <w:t>So</w:t>
-      </w:r>
-      <w:proofErr w:type="gramEnd"/>
-      <w:r>
-        <w:t xml:space="preserve"> 1 is not a valid variable name while a1 is a valid variable name. We can use the </w:t>
-      </w:r>
-      <w:proofErr w:type="gramStart"/>
-      <w:r>
-        <w:t>round(</w:t>
-      </w:r>
-      <w:proofErr w:type="gramEnd"/>
-      <w:r>
-        <w:t>) function to round the floating point number.</w:t>
+        <w:t>The variable name in python should always start with a character. So 1 is not a valid variable name while a1 is a valid variable name. We can use the round() function to round the floating point number.</w:t>
       </w:r>
     </w:p>
     <w:p>
@@ -763,15 +523,7 @@
               <w:spacing w:after="0" w:line="240" w:lineRule="auto"/>
             </w:pPr>
             <w:r>
-              <w:t xml:space="preserve">ASCII </w:t>
-            </w:r>
-            <w:proofErr w:type="spellStart"/>
-            <w:r>
-              <w:t>formfeed</w:t>
-            </w:r>
-            <w:proofErr w:type="spellEnd"/>
-            <w:r>
-              <w:t xml:space="preserve"> (FF)</w:t>
+              <w:t>ASCII formfeed (FF)</w:t>
             </w:r>
           </w:p>
         </w:tc>
@@ -901,13 +653,8 @@
               <w:spacing w:after="0" w:line="240" w:lineRule="auto"/>
             </w:pPr>
             <w:r>
-              <w:t>\</w:t>
+              <w:t>\uxxxx</w:t>
             </w:r>
-            <w:proofErr w:type="spellStart"/>
-            <w:r>
-              <w:t>uxxxx</w:t>
-            </w:r>
-            <w:proofErr w:type="spellEnd"/>
           </w:p>
         </w:tc>
         <w:tc>
@@ -919,13 +666,8 @@
               <w:spacing w:after="0" w:line="240" w:lineRule="auto"/>
             </w:pPr>
             <w:r>
-              <w:t xml:space="preserve">Character with 16-bit hex value </w:t>
+              <w:t>Character with 16-bit hex value xxxx</w:t>
             </w:r>
-            <w:proofErr w:type="spellStart"/>
-            <w:r>
-              <w:t>xxxx</w:t>
-            </w:r>
-            <w:proofErr w:type="spellEnd"/>
           </w:p>
         </w:tc>
       </w:tr>
@@ -939,13 +681,8 @@
               <w:spacing w:after="0" w:line="240" w:lineRule="auto"/>
             </w:pPr>
             <w:r>
-              <w:t>\</w:t>
+              <w:t>\Uxxxxxxxx</w:t>
             </w:r>
-            <w:proofErr w:type="spellStart"/>
-            <w:r>
-              <w:t>Uxxxxxxxx</w:t>
-            </w:r>
-            <w:proofErr w:type="spellEnd"/>
           </w:p>
         </w:tc>
         <w:tc>
@@ -957,13 +694,8 @@
               <w:spacing w:after="0" w:line="240" w:lineRule="auto"/>
             </w:pPr>
             <w:r>
-              <w:t xml:space="preserve">Character with 32-bit hex value </w:t>
+              <w:t>Character with 32-bit hex value xxxxxxxx</w:t>
             </w:r>
-            <w:proofErr w:type="spellStart"/>
-            <w:r>
-              <w:t>xxxxxxxx</w:t>
-            </w:r>
-            <w:proofErr w:type="spellEnd"/>
           </w:p>
         </w:tc>
       </w:tr>
@@ -1005,13 +737,8 @@
               <w:spacing w:after="0" w:line="240" w:lineRule="auto"/>
             </w:pPr>
             <w:r>
-              <w:t>\</w:t>
+              <w:t>\ooo</w:t>
             </w:r>
-            <w:proofErr w:type="spellStart"/>
-            <w:r>
-              <w:t>ooo</w:t>
-            </w:r>
-            <w:proofErr w:type="spellEnd"/>
           </w:p>
         </w:tc>
         <w:tc>
@@ -1038,13 +765,8 @@
               <w:spacing w:after="0" w:line="240" w:lineRule="auto"/>
             </w:pPr>
             <w:r>
-              <w:t>\</w:t>
+              <w:t>\xhh</w:t>
             </w:r>
-            <w:proofErr w:type="spellStart"/>
-            <w:r>
-              <w:t>xhh</w:t>
-            </w:r>
-            <w:proofErr w:type="spellEnd"/>
           </w:p>
         </w:tc>
         <w:tc>
@@ -1056,13 +778,8 @@
               <w:spacing w:after="0" w:line="240" w:lineRule="auto"/>
             </w:pPr>
             <w:r>
-              <w:t xml:space="preserve">Character with hex value </w:t>
+              <w:t>Character with hex value hh</w:t>
             </w:r>
-            <w:proofErr w:type="spellStart"/>
-            <w:r>
-              <w:t>hh</w:t>
-            </w:r>
-            <w:proofErr w:type="spellEnd"/>
           </w:p>
         </w:tc>
       </w:tr>
@@ -1124,32 +841,16 @@
         <w:spacing w:after="0"/>
       </w:pPr>
       <w:r>
-        <w:t>Num1 = int(</w:t>
-      </w:r>
-      <w:proofErr w:type="gramStart"/>
-      <w:r>
-        <w:t>input(</w:t>
-      </w:r>
-      <w:proofErr w:type="gramEnd"/>
-      <w:r>
-        <w:t>))</w:t>
-      </w:r>
-    </w:p>
-    <w:p>
-      <w:pPr>
-        <w:pStyle w:val="ListParagraph"/>
-        <w:spacing w:after="0"/>
-      </w:pPr>
-      <w:r>
-        <w:t>Num2 = int(</w:t>
-      </w:r>
-      <w:proofErr w:type="gramStart"/>
-      <w:r>
-        <w:t>input(</w:t>
-      </w:r>
-      <w:proofErr w:type="gramEnd"/>
-      <w:r>
-        <w:t>))</w:t>
+        <w:t>Num1 = int(input())</w:t>
+      </w:r>
+    </w:p>
+    <w:p>
+      <w:pPr>
+        <w:pStyle w:val="ListParagraph"/>
+        <w:spacing w:after="0"/>
+      </w:pPr>
+      <w:r>
+        <w:t>Num2 = int(input())</w:t>
       </w:r>
     </w:p>
     <w:p>
@@ -1166,13 +867,8 @@
         <w:pStyle w:val="ListParagraph"/>
         <w:spacing w:after="0"/>
       </w:pPr>
-      <w:proofErr w:type="gramStart"/>
-      <w:r>
-        <w:t>print(</w:t>
-      </w:r>
-      <w:proofErr w:type="gramEnd"/>
-      <w:r>
-        <w:t>Num1 + Num2)</w:t>
+      <w:r>
+        <w:t>print(Num1 + Num2)</w:t>
       </w:r>
     </w:p>
     <w:p>
@@ -1212,32 +908,16 @@
         <w:t xml:space="preserve">Num1 = </w:t>
       </w:r>
       <w:r>
-        <w:t>float(</w:t>
-      </w:r>
-      <w:proofErr w:type="gramStart"/>
-      <w:r>
-        <w:t>input(</w:t>
-      </w:r>
-      <w:proofErr w:type="gramEnd"/>
-      <w:r>
-        <w:t>))</w:t>
-      </w:r>
-    </w:p>
-    <w:p>
-      <w:pPr>
-        <w:pStyle w:val="ListParagraph"/>
-        <w:spacing w:after="0"/>
-      </w:pPr>
-      <w:r>
-        <w:t>Num2 = float(</w:t>
-      </w:r>
-      <w:proofErr w:type="gramStart"/>
-      <w:r>
-        <w:t>input(</w:t>
-      </w:r>
-      <w:proofErr w:type="gramEnd"/>
-      <w:r>
-        <w:t>))</w:t>
+        <w:t>float(input())</w:t>
+      </w:r>
+    </w:p>
+    <w:p>
+      <w:pPr>
+        <w:pStyle w:val="ListParagraph"/>
+        <w:spacing w:after="0"/>
+      </w:pPr>
+      <w:r>
+        <w:t>Num2 = float(input())</w:t>
       </w:r>
     </w:p>
     <w:p>
@@ -1254,13 +934,8 @@
         <w:pStyle w:val="ListParagraph"/>
         <w:spacing w:after="0"/>
       </w:pPr>
-      <w:proofErr w:type="gramStart"/>
-      <w:r>
-        <w:t>print(</w:t>
-      </w:r>
-      <w:proofErr w:type="gramEnd"/>
-      <w:r>
-        <w:t>Num1 + Num2)</w:t>
+      <w:r>
+        <w:t>print(Num1 + Num2)</w:t>
       </w:r>
     </w:p>
     <w:p>
@@ -1300,15 +975,7 @@
         <w:t>String</w:t>
       </w:r>
       <w:r>
-        <w:t xml:space="preserve"> = str(</w:t>
-      </w:r>
-      <w:proofErr w:type="gramStart"/>
-      <w:r>
-        <w:t>input(</w:t>
-      </w:r>
-      <w:proofErr w:type="gramEnd"/>
-      <w:r>
-        <w:t>))</w:t>
+        <w:t xml:space="preserve"> = str(input())</w:t>
       </w:r>
     </w:p>
     <w:p>
@@ -1325,13 +992,8 @@
         <w:pStyle w:val="ListParagraph"/>
         <w:spacing w:after="0"/>
       </w:pPr>
-      <w:proofErr w:type="gramStart"/>
-      <w:r>
-        <w:t>print(</w:t>
-      </w:r>
-      <w:proofErr w:type="gramEnd"/>
-      <w:r>
-        <w:t>String)</w:t>
+      <w:r>
+        <w:t>print(String)</w:t>
       </w:r>
     </w:p>
     <w:p>
@@ -1372,14 +1034,9 @@
         </w:numPr>
         <w:spacing w:after="0"/>
       </w:pPr>
-      <w:proofErr w:type="spellStart"/>
       <w:r>
         <w:lastRenderedPageBreak/>
-        <w:t>Readline</w:t>
-      </w:r>
-      <w:proofErr w:type="spellEnd"/>
-      <w:r>
-        <w:t>: Reads just one line of a text file.</w:t>
+        <w:t>Readline: Reads just one line of a text file.</w:t>
       </w:r>
     </w:p>
     <w:p>
@@ -1417,13 +1074,8 @@
         </w:numPr>
         <w:spacing w:after="0"/>
       </w:pPr>
-      <w:proofErr w:type="gramStart"/>
-      <w:r>
-        <w:t>Seek(</w:t>
-      </w:r>
-      <w:proofErr w:type="gramEnd"/>
-      <w:r>
-        <w:t>0): Moves the read/write location to the beginning of the file.</w:t>
+      <w:r>
+        <w:t>Seek(0): Moves the read/write location to the beginning of the file.</w:t>
       </w:r>
     </w:p>
     <w:p>
@@ -1457,15 +1109,7 @@
         <w:spacing w:after="0"/>
       </w:pPr>
       <w:r>
-        <w:t xml:space="preserve">If we want the </w:t>
-      </w:r>
-      <w:proofErr w:type="gramStart"/>
-      <w:r>
-        <w:t>input(</w:t>
-      </w:r>
-      <w:proofErr w:type="gramEnd"/>
-      <w:r>
-        <w:t xml:space="preserve">) function to do nothing then we should press the </w:t>
+        <w:t xml:space="preserve">If we want the input() function to do nothing then we should press the </w:t>
       </w:r>
       <w:r>
         <w:rPr>
@@ -1501,71 +1145,19 @@
         <w:spacing w:after="0"/>
       </w:pPr>
       <w:r>
-        <w:t xml:space="preserve">The </w:t>
-      </w:r>
-      <w:proofErr w:type="gramStart"/>
-      <w:r>
-        <w:t>exists(</w:t>
-      </w:r>
-      <w:proofErr w:type="gramEnd"/>
-      <w:r>
-        <w:t xml:space="preserve">) method in the </w:t>
-      </w:r>
-      <w:proofErr w:type="spellStart"/>
-      <w:r>
-        <w:t>os.path</w:t>
-      </w:r>
-      <w:proofErr w:type="spellEnd"/>
-      <w:r>
-        <w:t xml:space="preserve">. Ex: </w:t>
-      </w:r>
-      <w:proofErr w:type="spellStart"/>
-      <w:proofErr w:type="gramStart"/>
-      <w:r>
-        <w:t>os.path</w:t>
-      </w:r>
-      <w:proofErr w:type="gramEnd"/>
-      <w:r>
-        <w:t>.exists</w:t>
-      </w:r>
-      <w:proofErr w:type="spellEnd"/>
-      <w:r>
-        <w:t>(‘file_ex.txt’)</w:t>
-      </w:r>
-    </w:p>
-    <w:p>
-      <w:pPr>
-        <w:pStyle w:val="ListParagraph"/>
-        <w:spacing w:after="0"/>
-      </w:pPr>
-      <w:r>
-        <w:t xml:space="preserve">If you want to ensure that a given path points to a file and not to a directory, you can use the </w:t>
-      </w:r>
-      <w:proofErr w:type="spellStart"/>
-      <w:proofErr w:type="gramStart"/>
-      <w:r>
-        <w:t>os.path</w:t>
-      </w:r>
-      <w:proofErr w:type="gramEnd"/>
-      <w:r>
-        <w:t>.isfile</w:t>
-      </w:r>
-      <w:proofErr w:type="spellEnd"/>
-      <w:r>
-        <w:t xml:space="preserve">() function. Ex: </w:t>
-      </w:r>
-      <w:proofErr w:type="spellStart"/>
-      <w:proofErr w:type="gramStart"/>
-      <w:r>
-        <w:t>os.path</w:t>
-      </w:r>
-      <w:proofErr w:type="gramEnd"/>
-      <w:r>
-        <w:t>.isfile</w:t>
-      </w:r>
-      <w:proofErr w:type="spellEnd"/>
-      <w:r>
-        <w:t>(‘file_ex.txt’)</w:t>
+        <w:t xml:space="preserve">The exists() method in the </w:t>
+      </w:r>
+      <w:r>
+        <w:t>os.path. Ex: os.path.exists(‘file_ex.txt’)</w:t>
+      </w:r>
+    </w:p>
+    <w:p>
+      <w:pPr>
+        <w:pStyle w:val="ListParagraph"/>
+        <w:spacing w:after="0"/>
+      </w:pPr>
+      <w:r>
+        <w:t>If you want to ensure that a given path points to a file and not to a directory, you can use the os.path.isfile() function. Ex: os.path.isfile(‘file_ex.txt’)</w:t>
       </w:r>
     </w:p>
     <w:p>
@@ -1581,15 +1173,7 @@
         <w:t>If the file exists the open call will complete successf</w:t>
       </w:r>
       <w:r>
-        <w:t xml:space="preserve">ully and return a valid file handle. If the file does not exist however, a </w:t>
-      </w:r>
-      <w:proofErr w:type="spellStart"/>
-      <w:r>
-        <w:t>FileNotFoundError</w:t>
-      </w:r>
-      <w:proofErr w:type="spellEnd"/>
-      <w:r>
-        <w:t xml:space="preserve"> exception will be raised.</w:t>
+        <w:t>ully and return a valid file handle. If the file does not exist however, a FileNotFoundError exception will be raised.</w:t>
       </w:r>
     </w:p>
     <w:p>
@@ -1616,51 +1200,25 @@
         <w:spacing w:after="0"/>
       </w:pPr>
       <w:r>
-        <w:t xml:space="preserve">           </w:t>
-      </w:r>
-      <w:proofErr w:type="spellStart"/>
-      <w:proofErr w:type="gramStart"/>
-      <w:r>
-        <w:t>F.close</w:t>
-      </w:r>
-      <w:proofErr w:type="spellEnd"/>
-      <w:proofErr w:type="gramEnd"/>
-      <w:r>
-        <w:t>()</w:t>
-      </w:r>
-    </w:p>
-    <w:p>
-      <w:pPr>
-        <w:pStyle w:val="ListParagraph"/>
-        <w:spacing w:after="0"/>
-      </w:pPr>
-      <w:r>
-        <w:t xml:space="preserve">      except </w:t>
-      </w:r>
-      <w:proofErr w:type="spellStart"/>
-      <w:r>
-        <w:t>FileNotFoundError</w:t>
-      </w:r>
-      <w:proofErr w:type="spellEnd"/>
-      <w:r>
-        <w:t>:</w:t>
-      </w:r>
-    </w:p>
-    <w:p>
-      <w:pPr>
-        <w:pStyle w:val="ListParagraph"/>
-        <w:spacing w:after="0"/>
-      </w:pPr>
-      <w:r>
-        <w:t xml:space="preserve">           </w:t>
-      </w:r>
-      <w:proofErr w:type="gramStart"/>
-      <w:r>
-        <w:t>print(</w:t>
-      </w:r>
-      <w:proofErr w:type="gramEnd"/>
-      <w:r>
-        <w:t>“File does not exist”)</w:t>
+        <w:t xml:space="preserve">           F.close()</w:t>
+      </w:r>
+    </w:p>
+    <w:p>
+      <w:pPr>
+        <w:pStyle w:val="ListParagraph"/>
+        <w:spacing w:after="0"/>
+      </w:pPr>
+      <w:r>
+        <w:t xml:space="preserve">      except FileNotFoundError:</w:t>
+      </w:r>
+    </w:p>
+    <w:p>
+      <w:pPr>
+        <w:pStyle w:val="ListParagraph"/>
+        <w:spacing w:after="0"/>
+      </w:pPr>
+      <w:r>
+        <w:t xml:space="preserve">           print(“File does not exist”)</w:t>
       </w:r>
     </w:p>
     <w:p>
@@ -1676,23 +1234,7 @@
         <w:t>No</w:t>
       </w:r>
       <w:r>
-        <w:t xml:space="preserve">w the same “just attempt to open it” technique also works for ensuring a file is both readable and accessible. Instead of watching for </w:t>
-      </w:r>
-      <w:proofErr w:type="spellStart"/>
-      <w:r>
-        <w:t>FileNotFoundError</w:t>
-      </w:r>
-      <w:proofErr w:type="spellEnd"/>
-      <w:r>
-        <w:t xml:space="preserve"> exceptions you will want to look out for any kind of </w:t>
-      </w:r>
-      <w:proofErr w:type="spellStart"/>
-      <w:r>
-        <w:t>IOError</w:t>
-      </w:r>
-      <w:proofErr w:type="spellEnd"/>
-      <w:r>
-        <w:t>:</w:t>
+        <w:t>w the same “just attempt to open it” technique also works for ensuring a file is both readable and accessible. Instead of watching for FileNotFoundError exceptions you will want to look out for any kind of IOError:</w:t>
       </w:r>
     </w:p>
     <w:p>
@@ -1719,68 +1261,34 @@
         <w:spacing w:after="0"/>
       </w:pPr>
       <w:r>
-        <w:t xml:space="preserve">           </w:t>
-      </w:r>
-      <w:proofErr w:type="spellStart"/>
-      <w:proofErr w:type="gramStart"/>
-      <w:r>
-        <w:t>F.close</w:t>
-      </w:r>
-      <w:proofErr w:type="spellEnd"/>
-      <w:proofErr w:type="gramEnd"/>
-      <w:r>
-        <w:t>()</w:t>
-      </w:r>
-    </w:p>
-    <w:p>
-      <w:pPr>
-        <w:pStyle w:val="ListParagraph"/>
-        <w:spacing w:after="0"/>
-      </w:pPr>
-      <w:r>
-        <w:t xml:space="preserve">      except </w:t>
-      </w:r>
-      <w:proofErr w:type="spellStart"/>
-      <w:r>
-        <w:t>IOError</w:t>
-      </w:r>
-      <w:proofErr w:type="spellEnd"/>
-      <w:r>
-        <w:t>:</w:t>
-      </w:r>
-    </w:p>
-    <w:p>
-      <w:pPr>
-        <w:pStyle w:val="ListParagraph"/>
-        <w:spacing w:after="0"/>
-      </w:pPr>
-      <w:r>
-        <w:t xml:space="preserve">           </w:t>
-      </w:r>
-      <w:proofErr w:type="gramStart"/>
-      <w:r>
-        <w:t>print(</w:t>
-      </w:r>
-      <w:proofErr w:type="gramEnd"/>
-      <w:r>
-        <w:t>“File is not accessible”)</w:t>
-      </w:r>
-    </w:p>
-    <w:p>
-      <w:pPr>
-        <w:pStyle w:val="ListParagraph"/>
-        <w:spacing w:after="0"/>
-      </w:pPr>
-      <w:r>
-        <w:t xml:space="preserve">      </w:t>
-      </w:r>
-      <w:proofErr w:type="gramStart"/>
-      <w:r>
-        <w:t>print(</w:t>
-      </w:r>
-      <w:proofErr w:type="gramEnd"/>
-      <w:r>
-        <w:t>“File is accessible”)</w:t>
+        <w:t xml:space="preserve">           F.close()</w:t>
+      </w:r>
+    </w:p>
+    <w:p>
+      <w:pPr>
+        <w:pStyle w:val="ListParagraph"/>
+        <w:spacing w:after="0"/>
+      </w:pPr>
+      <w:r>
+        <w:t xml:space="preserve">      except IOError:</w:t>
+      </w:r>
+    </w:p>
+    <w:p>
+      <w:pPr>
+        <w:pStyle w:val="ListParagraph"/>
+        <w:spacing w:after="0"/>
+      </w:pPr>
+      <w:r>
+        <w:t xml:space="preserve">           print(“File is not accessible”)</w:t>
+      </w:r>
+    </w:p>
+    <w:p>
+      <w:pPr>
+        <w:pStyle w:val="ListParagraph"/>
+        <w:spacing w:after="0"/>
+      </w:pPr>
+      <w:r>
+        <w:t xml:space="preserve">      print(“File is accessible”)</w:t>
       </w:r>
     </w:p>
     <w:p>
@@ -1805,23 +1313,7 @@
         <w:spacing w:after="0"/>
       </w:pPr>
       <w:r>
-        <w:t xml:space="preserve">Ex:     def </w:t>
-      </w:r>
-      <w:proofErr w:type="spellStart"/>
-      <w:r>
-        <w:t>is_</w:t>
-      </w:r>
-      <w:proofErr w:type="gramStart"/>
-      <w:r>
-        <w:t>accessible</w:t>
-      </w:r>
-      <w:proofErr w:type="spellEnd"/>
-      <w:r>
-        <w:t>(</w:t>
-      </w:r>
-      <w:proofErr w:type="gramEnd"/>
-      <w:r>
-        <w:t>path, mode=’r’):</w:t>
+        <w:t>Ex:     def is_accessible(path, mode=’r’):</w:t>
       </w:r>
     </w:p>
     <w:p>
@@ -1839,15 +1331,7 @@
         <w:ind w:left="720" w:firstLine="720"/>
       </w:pPr>
       <w:r>
-        <w:t xml:space="preserve">    f = </w:t>
-      </w:r>
-      <w:proofErr w:type="gramStart"/>
-      <w:r>
-        <w:t>open(</w:t>
-      </w:r>
-      <w:proofErr w:type="gramEnd"/>
-      <w:r>
-        <w:t>path, mode)</w:t>
+        <w:t xml:space="preserve">    f = open(path, mode)</w:t>
       </w:r>
     </w:p>
     <w:p>
@@ -1856,17 +1340,7 @@
         <w:ind w:left="720" w:firstLine="720"/>
       </w:pPr>
       <w:r>
-        <w:t xml:space="preserve">    </w:t>
-      </w:r>
-      <w:proofErr w:type="spellStart"/>
-      <w:proofErr w:type="gramStart"/>
-      <w:r>
-        <w:t>f.close</w:t>
-      </w:r>
-      <w:proofErr w:type="spellEnd"/>
-      <w:proofErr w:type="gramEnd"/>
-      <w:r>
-        <w:t>()</w:t>
+        <w:t xml:space="preserve">    f.close()</w:t>
       </w:r>
     </w:p>
     <w:p>
@@ -1875,15 +1349,7 @@
         <w:ind w:left="720" w:firstLine="720"/>
       </w:pPr>
       <w:r>
-        <w:t xml:space="preserve">except </w:t>
-      </w:r>
-      <w:proofErr w:type="spellStart"/>
-      <w:r>
-        <w:t>IOError</w:t>
-      </w:r>
-      <w:proofErr w:type="spellEnd"/>
-      <w:r>
-        <w:t>:</w:t>
+        <w:t>except IOError:</w:t>
       </w:r>
     </w:p>
     <w:p>
@@ -1910,33 +1376,10 @@
       </w:pPr>
       <w:r>
         <w:tab/>
-        <w:t xml:space="preserve">Alternatively, you can use the </w:t>
-      </w:r>
-      <w:proofErr w:type="spellStart"/>
-      <w:proofErr w:type="gramStart"/>
-      <w:r>
-        <w:t>os.access</w:t>
-      </w:r>
-      <w:proofErr w:type="spellEnd"/>
-      <w:proofErr w:type="gramEnd"/>
-      <w:r>
-        <w:t>() function in the standard library to c</w:t>
-      </w:r>
-      <w:r>
-        <w:t xml:space="preserve">heck whether a file exists and is accessible at the same time. This would be more similar to using the </w:t>
-      </w:r>
-      <w:proofErr w:type="spellStart"/>
-      <w:proofErr w:type="gramStart"/>
-      <w:r>
-        <w:t>os.path</w:t>
-      </w:r>
-      <w:proofErr w:type="gramEnd"/>
-      <w:r>
-        <w:t>.exists</w:t>
-      </w:r>
-      <w:proofErr w:type="spellEnd"/>
-      <w:r>
-        <w:t>() function for checking if a file exists.</w:t>
+        <w:t>Alternatively, you can use the os.access() function in the standard library to c</w:t>
+      </w:r>
+      <w:r>
+        <w:t>heck whether a file exists and is accessible at the same time. This would be more similar to using the os.path.exists() function for checking if a file exists.</w:t>
       </w:r>
     </w:p>
     <w:p>
@@ -1945,15 +1388,7 @@
       </w:pPr>
       <w:r>
         <w:tab/>
-        <w:t xml:space="preserve">Using </w:t>
-      </w:r>
-      <w:proofErr w:type="gramStart"/>
-      <w:r>
-        <w:t>open(</w:t>
-      </w:r>
-      <w:proofErr w:type="gramEnd"/>
-      <w:r>
-        <w:t>) and a try…except clause has some advantages when it comes to file handling in Pyth</w:t>
+        <w:t>Using open() and a try…except clause has some advantages when it comes to file handling in Pyth</w:t>
       </w:r>
       <w:r>
         <w:t>on. It can help you avoid bugs caused by file existence race conditions.</w:t>
@@ -1972,15 +1407,7 @@
       </w:r>
       <w:r>
         <w:lastRenderedPageBreak/>
-        <w:t xml:space="preserve">executing the next line if the file is deleted then we will get an </w:t>
-      </w:r>
-      <w:proofErr w:type="spellStart"/>
-      <w:r>
-        <w:t>IOError</w:t>
-      </w:r>
-      <w:proofErr w:type="spellEnd"/>
-      <w:r>
-        <w:t xml:space="preserve"> which says that it is better to just directly open the f</w:t>
+        <w:t>executing the next line if the file is deleted then we will get an IOError which says that it is better to just directly open the f</w:t>
       </w:r>
       <w:r>
         <w:t>ile and using exception to handle whether the file exists or not.</w:t>
@@ -2054,15 +1481,7 @@
         <w:spacing w:after="0"/>
       </w:pPr>
       <w:r>
-        <w:t xml:space="preserve">The </w:t>
-      </w:r>
-      <w:proofErr w:type="gramStart"/>
-      <w:r>
-        <w:t>type(</w:t>
-      </w:r>
-      <w:proofErr w:type="gramEnd"/>
-      <w:r>
-        <w:t>) function is</w:t>
+        <w:t>The type() function is</w:t>
       </w:r>
       <w:r>
         <w:t xml:space="preserve"> used to find the type of the input given to the type function.</w:t>
@@ -2073,79 +1492,39 @@
         <w:spacing w:after="0"/>
       </w:pPr>
       <w:r>
-        <w:t>Ex: type(</w:t>
-      </w:r>
-      <w:proofErr w:type="spellStart"/>
-      <w:r>
-        <w:t>eee</w:t>
-      </w:r>
-      <w:proofErr w:type="spellEnd"/>
-      <w:r>
-        <w:t>)</w:t>
-      </w:r>
-    </w:p>
-    <w:p>
-      <w:pPr>
-        <w:spacing w:after="0"/>
-      </w:pPr>
-      <w:r>
-        <w:t xml:space="preserve">      &lt;</w:t>
-      </w:r>
-      <w:proofErr w:type="spellStart"/>
-      <w:r>
-        <w:t>class’str</w:t>
-      </w:r>
-      <w:proofErr w:type="spellEnd"/>
-      <w:r>
-        <w:t>’&gt;</w:t>
-      </w:r>
-    </w:p>
-    <w:p>
-      <w:pPr>
-        <w:spacing w:after="0"/>
-      </w:pPr>
-      <w:r>
-        <w:t xml:space="preserve">      </w:t>
-      </w:r>
-      <w:proofErr w:type="gramStart"/>
-      <w:r>
-        <w:t>type(</w:t>
-      </w:r>
-      <w:proofErr w:type="gramEnd"/>
-      <w:r>
-        <w:t>1)</w:t>
-      </w:r>
-    </w:p>
-    <w:p>
-      <w:pPr>
-        <w:spacing w:after="0"/>
-      </w:pPr>
-      <w:r>
-        <w:t xml:space="preserve">      &lt;</w:t>
-      </w:r>
-      <w:proofErr w:type="spellStart"/>
-      <w:r>
-        <w:t>class’int</w:t>
-      </w:r>
-      <w:proofErr w:type="spellEnd"/>
-      <w:r>
-        <w:t>’&gt;</w:t>
-      </w:r>
-    </w:p>
-    <w:p>
-      <w:pPr>
-        <w:spacing w:after="0"/>
-      </w:pPr>
-      <w:r>
-        <w:t xml:space="preserve">To convert an integer to floating point you can do ex: </w:t>
-      </w:r>
-      <w:proofErr w:type="gramStart"/>
-      <w:r>
-        <w:t>float(</w:t>
-      </w:r>
-      <w:proofErr w:type="gramEnd"/>
-      <w:r>
-        <w:t>99) and it will be converted to 99.0</w:t>
+        <w:t>Ex: type(eee)</w:t>
+      </w:r>
+    </w:p>
+    <w:p>
+      <w:pPr>
+        <w:spacing w:after="0"/>
+      </w:pPr>
+      <w:r>
+        <w:t xml:space="preserve">      &lt;class’str’&gt;</w:t>
+      </w:r>
+    </w:p>
+    <w:p>
+      <w:pPr>
+        <w:spacing w:after="0"/>
+      </w:pPr>
+      <w:r>
+        <w:t xml:space="preserve">      type(1)</w:t>
+      </w:r>
+    </w:p>
+    <w:p>
+      <w:pPr>
+        <w:spacing w:after="0"/>
+      </w:pPr>
+      <w:r>
+        <w:t xml:space="preserve">      &lt;class’int’&gt;</w:t>
+      </w:r>
+    </w:p>
+    <w:p>
+      <w:pPr>
+        <w:spacing w:after="0"/>
+      </w:pPr>
+      <w:r>
+        <w:t>To convert an integer to floating point you can do ex: float(99) and it will be converted to 99.0</w:t>
       </w:r>
     </w:p>
     <w:p>
@@ -2155,29 +1534,16 @@
       <w:r>
         <w:t xml:space="preserve">Integer division produces a </w:t>
       </w:r>
-      <w:proofErr w:type="gramStart"/>
-      <w:r>
-        <w:t>floating point</w:t>
-      </w:r>
-      <w:proofErr w:type="gramEnd"/>
-      <w:r>
-        <w:t xml:space="preserve"> result.</w:t>
-      </w:r>
-    </w:p>
-    <w:p>
-      <w:pPr>
-        <w:spacing w:after="0"/>
-      </w:pPr>
-      <w:r>
-        <w:t xml:space="preserve">String conversions: You can also use </w:t>
-      </w:r>
-      <w:proofErr w:type="gramStart"/>
-      <w:r>
-        <w:t>int(</w:t>
-      </w:r>
-      <w:proofErr w:type="gramEnd"/>
-      <w:r>
-        <w:t>) and float() to convert between strings and integers. You will get an error if the string does not contain numeric characters.</w:t>
+      <w:r>
+        <w:t>floating point result.</w:t>
+      </w:r>
+    </w:p>
+    <w:p>
+      <w:pPr>
+        <w:spacing w:after="0"/>
+      </w:pPr>
+      <w:r>
+        <w:t>String conversions: You can also use int() and float() to convert between strings and integers. You will get an error if the string does not contain numeric characters.</w:t>
       </w:r>
     </w:p>
     <w:p>
@@ -2206,47 +1572,10 @@
         <w:spacing w:after="0"/>
       </w:pPr>
       <w:r>
-        <w:t xml:space="preserve">Different import modules in Python are string, re, datetime, math, random, </w:t>
-      </w:r>
-      <w:proofErr w:type="spellStart"/>
-      <w:r>
-        <w:t>os</w:t>
-      </w:r>
-      <w:proofErr w:type="spellEnd"/>
-      <w:r>
-        <w:t xml:space="preserve">, multiprocessing, subprocess, socket, email, json, </w:t>
-      </w:r>
-      <w:proofErr w:type="spellStart"/>
-      <w:r>
-        <w:t>doctest</w:t>
-      </w:r>
-      <w:proofErr w:type="spellEnd"/>
-      <w:r>
-        <w:t xml:space="preserve">, </w:t>
-      </w:r>
-      <w:proofErr w:type="spellStart"/>
-      <w:r>
-        <w:t>unittest</w:t>
-      </w:r>
-      <w:proofErr w:type="spellEnd"/>
-      <w:r>
-        <w:t xml:space="preserve">, </w:t>
-      </w:r>
-      <w:proofErr w:type="spellStart"/>
-      <w:r>
-        <w:t>pdb</w:t>
-      </w:r>
-      <w:proofErr w:type="spellEnd"/>
-      <w:r>
-        <w:t xml:space="preserve">, </w:t>
-      </w:r>
-      <w:proofErr w:type="spellStart"/>
-      <w:r>
-        <w:t>argparse</w:t>
-      </w:r>
-      <w:proofErr w:type="spellEnd"/>
-      <w:r>
-        <w:t xml:space="preserve"> and sys</w:t>
+        <w:t>Different import modules in Python are string, re, datetime, math, random, os, multiprocessing, subprocess, socket, email, json, doctest</w:t>
+      </w:r>
+      <w:r>
+        <w:t>, unittest, pdb, argparse and sys</w:t>
       </w:r>
     </w:p>
     <w:p>
@@ -2274,78 +1603,48 @@
       <w:pPr>
         <w:spacing w:after="0"/>
       </w:pPr>
-      <w:proofErr w:type="spellStart"/>
-      <w:r>
-        <w:t>ImportError</w:t>
-      </w:r>
-      <w:proofErr w:type="spellEnd"/>
-      <w:r>
-        <w:t>: an import fails</w:t>
-      </w:r>
-    </w:p>
-    <w:p>
-      <w:pPr>
-        <w:spacing w:after="0"/>
-      </w:pPr>
-      <w:proofErr w:type="spellStart"/>
-      <w:r>
-        <w:t>IndexError</w:t>
-      </w:r>
-      <w:proofErr w:type="spellEnd"/>
-      <w:r>
-        <w:t>: a list is indexed with an out-of-range number</w:t>
-      </w:r>
-    </w:p>
-    <w:p>
-      <w:pPr>
-        <w:spacing w:after="0"/>
-      </w:pPr>
-      <w:proofErr w:type="spellStart"/>
-      <w:r>
-        <w:t>NameError</w:t>
-      </w:r>
-      <w:proofErr w:type="spellEnd"/>
-      <w:r>
-        <w:t>: an unknown variable is used</w:t>
-      </w:r>
-    </w:p>
-    <w:p>
-      <w:pPr>
-        <w:spacing w:after="0"/>
-      </w:pPr>
-      <w:proofErr w:type="spellStart"/>
-      <w:r>
-        <w:t>SyntaxError</w:t>
-      </w:r>
-      <w:proofErr w:type="spellEnd"/>
-      <w:r>
-        <w:t>: the code can’t be parsed properly</w:t>
-      </w:r>
-    </w:p>
-    <w:p>
-      <w:pPr>
-        <w:spacing w:after="0"/>
-      </w:pPr>
-      <w:proofErr w:type="spellStart"/>
-      <w:r>
-        <w:t>TypeError</w:t>
-      </w:r>
-      <w:proofErr w:type="spellEnd"/>
-      <w:r>
-        <w:t>: a function is called on a value of an inappropriate type</w:t>
-      </w:r>
-    </w:p>
-    <w:p>
-      <w:pPr>
-        <w:spacing w:after="0"/>
-      </w:pPr>
-      <w:proofErr w:type="spellStart"/>
-      <w:r>
-        <w:t>ValueError</w:t>
-      </w:r>
-      <w:proofErr w:type="spellEnd"/>
-      <w:r>
-        <w:t>: a function is called on a value of the correct type, but with an inappropriate value</w:t>
+      <w:r>
+        <w:t>ImportError: an import fails</w:t>
+      </w:r>
+    </w:p>
+    <w:p>
+      <w:pPr>
+        <w:spacing w:after="0"/>
+      </w:pPr>
+      <w:r>
+        <w:t>IndexError: a list is indexed with an out-of-range number</w:t>
+      </w:r>
+    </w:p>
+    <w:p>
+      <w:pPr>
+        <w:spacing w:after="0"/>
+      </w:pPr>
+      <w:r>
+        <w:t>NameError: an unknown variable is used</w:t>
+      </w:r>
+    </w:p>
+    <w:p>
+      <w:pPr>
+        <w:spacing w:after="0"/>
+      </w:pPr>
+      <w:r>
+        <w:t>SyntaxError: the code can’t be parsed properly</w:t>
+      </w:r>
+    </w:p>
+    <w:p>
+      <w:pPr>
+        <w:spacing w:after="0"/>
+      </w:pPr>
+      <w:r>
+        <w:t>TypeError: a function is called on a value of an inappropriate type</w:t>
+      </w:r>
+    </w:p>
+    <w:p>
+      <w:pPr>
+        <w:spacing w:after="0"/>
+      </w:pPr>
+      <w:r>
+        <w:t>ValueError: a function is called on a value of the correct type, but with an inappropriate value</w:t>
       </w:r>
     </w:p>
     <w:p>
@@ -2389,13 +1688,8 @@
       <w:pPr>
         <w:spacing w:after="0"/>
       </w:pPr>
-      <w:proofErr w:type="spellStart"/>
-      <w:r>
-        <w:t>AssertionError</w:t>
-      </w:r>
-      <w:proofErr w:type="spellEnd"/>
-      <w:r>
-        <w:t xml:space="preserve"> exception can</w:t>
+      <w:r>
+        <w:t>AssertionError exception can</w:t>
       </w:r>
       <w:r>
         <w:t xml:space="preserve"> be caught and handled like any other exception using the try-except statement, but if not handled, this type of exception will terminate the entire program.</w:t>
@@ -2428,44 +1722,20 @@
         <w:spacing w:after="0"/>
       </w:pPr>
       <w:r>
-        <w:t xml:space="preserve">A useful dictionary method is </w:t>
-      </w:r>
-      <w:proofErr w:type="gramStart"/>
-      <w:r>
-        <w:t>get</w:t>
-      </w:r>
-      <w:proofErr w:type="gramEnd"/>
-      <w:r>
-        <w:t xml:space="preserve">. It does the same thing as indexing, but if the key is not found in the dictionary it returns another specified value </w:t>
-      </w:r>
-      <w:proofErr w:type="gramStart"/>
-      <w:r>
-        <w:t>instead(</w:t>
-      </w:r>
-      <w:proofErr w:type="gramEnd"/>
-      <w:r>
-        <w:t>‘None’, by default).</w:t>
-      </w:r>
-    </w:p>
-    <w:p>
-      <w:pPr>
-        <w:spacing w:after="0"/>
-      </w:pPr>
-    </w:p>
-    <w:p>
-      <w:pPr>
-        <w:spacing w:after="0"/>
-      </w:pPr>
-      <w:r>
-        <w:t xml:space="preserve">Tuples are very similar to lists, except that they are </w:t>
-      </w:r>
-      <w:proofErr w:type="gramStart"/>
-      <w:r>
-        <w:t>immutable(</w:t>
-      </w:r>
-      <w:proofErr w:type="gramEnd"/>
-      <w:r>
-        <w:t>the</w:t>
+        <w:t>A useful dictionary method is get. It does the same thing as indexing, but if the key is not found in the dictionary it returns another specified value instead(‘None’, by default).</w:t>
+      </w:r>
+    </w:p>
+    <w:p>
+      <w:pPr>
+        <w:spacing w:after="0"/>
+      </w:pPr>
+    </w:p>
+    <w:p>
+      <w:pPr>
+        <w:spacing w:after="0"/>
+      </w:pPr>
+      <w:r>
+        <w:t>Tuples are very similar to lists, except that they are immutable(the</w:t>
       </w:r>
       <w:r>
         <w:t>y cannot be changed). Also, they are created using parentheses, rather than square brackets.</w:t>
@@ -2505,23 +1775,7 @@
         <w:t>Ex: c</w:t>
       </w:r>
       <w:r>
-        <w:t>ubes = [</w:t>
-      </w:r>
-      <w:proofErr w:type="spellStart"/>
-      <w:r>
-        <w:t>i</w:t>
-      </w:r>
-      <w:proofErr w:type="spellEnd"/>
-      <w:r>
-        <w:t xml:space="preserve">**3 for I in </w:t>
-      </w:r>
-      <w:proofErr w:type="gramStart"/>
-      <w:r>
-        <w:t>range(</w:t>
-      </w:r>
-      <w:proofErr w:type="gramEnd"/>
-      <w:r>
-        <w:t>5)]</w:t>
+        <w:t>ubes = [i**3 for I in range(5)]</w:t>
       </w:r>
     </w:p>
     <w:p>
@@ -2558,39 +1812,7 @@
         <w:spacing w:after="0"/>
       </w:pPr>
       <w:r>
-        <w:t>Ex: evens = [</w:t>
-      </w:r>
-      <w:proofErr w:type="spellStart"/>
-      <w:r>
-        <w:t>i</w:t>
-      </w:r>
-      <w:proofErr w:type="spellEnd"/>
-      <w:r>
-        <w:t xml:space="preserve">**2 for </w:t>
-      </w:r>
-      <w:proofErr w:type="spellStart"/>
-      <w:r>
-        <w:t>i</w:t>
-      </w:r>
-      <w:proofErr w:type="spellEnd"/>
-      <w:r>
-        <w:t xml:space="preserve"> in </w:t>
-      </w:r>
-      <w:proofErr w:type="gramStart"/>
-      <w:r>
-        <w:t>range(</w:t>
-      </w:r>
-      <w:proofErr w:type="gramEnd"/>
-      <w:r>
-        <w:t xml:space="preserve">10) if </w:t>
-      </w:r>
-      <w:proofErr w:type="spellStart"/>
-      <w:r>
-        <w:t>i</w:t>
-      </w:r>
-      <w:proofErr w:type="spellEnd"/>
-      <w:r>
-        <w:t>**2 % 2 == 0]</w:t>
+        <w:t>Ex: evens = [i**2 for i in range(10) if i**2 % 2 == 0]</w:t>
       </w:r>
     </w:p>
     <w:p>
@@ -2697,13 +1919,8 @@
         <w:spacing w:after="0"/>
       </w:pPr>
       <w:r>
-        <w:t xml:space="preserve">for letter in </w:t>
-      </w:r>
-      <w:proofErr w:type="gramStart"/>
-      <w:r>
-        <w:t>fruit :</w:t>
-      </w:r>
-      <w:proofErr w:type="gramEnd"/>
+        <w:t>for letter in fruit :</w:t>
+      </w:r>
     </w:p>
     <w:p>
       <w:pPr>
@@ -2733,21 +1950,8 @@
         <w:spacing w:after="0"/>
       </w:pPr>
       <w:r>
-        <w:t xml:space="preserve">while index &lt; </w:t>
-      </w:r>
-      <w:proofErr w:type="spellStart"/>
-      <w:r>
-        <w:t>len</w:t>
-      </w:r>
-      <w:proofErr w:type="spellEnd"/>
-      <w:r>
-        <w:t>(fruit</w:t>
-      </w:r>
-      <w:proofErr w:type="gramStart"/>
-      <w:r>
-        <w:t>) :</w:t>
-      </w:r>
-      <w:proofErr w:type="gramEnd"/>
+        <w:t>while index &lt; len(fruit) :</w:t>
+      </w:r>
     </w:p>
     <w:p>
       <w:pPr>
@@ -2789,15 +1993,7 @@
         <w:spacing w:after="0"/>
       </w:pPr>
       <w:r>
-        <w:t>In python if the slice operation refers to an index of a string which is out of range then it will still not give an out of index error. For s</w:t>
-      </w:r>
-      <w:proofErr w:type="gramStart"/>
-      <w:r>
-        <w:t>=”Python</w:t>
-      </w:r>
-      <w:proofErr w:type="gramEnd"/>
-      <w:r>
-        <w:t>” the output s[2:12] will give the output “thon”</w:t>
+        <w:t>In python if the slice operation refers to an index of a string which is out of range then it will still not give an out of index error. For s=”Python” the output s[2:12] will give the output “thon”</w:t>
       </w:r>
     </w:p>
     <w:p>
@@ -2843,84 +2039,44 @@
         <w:t xml:space="preserve">Before we can read the contents of the file, we must tell python which file we are going to work with and what we will be doing with the file. This </w:t>
       </w:r>
       <w:r>
-        <w:t xml:space="preserve">is done with the </w:t>
-      </w:r>
-      <w:proofErr w:type="gramStart"/>
-      <w:r>
-        <w:t>open(</w:t>
-      </w:r>
-      <w:proofErr w:type="gramEnd"/>
-      <w:r>
-        <w:t xml:space="preserve">) function. </w:t>
-      </w:r>
-      <w:proofErr w:type="gramStart"/>
-      <w:r>
-        <w:t>Open(</w:t>
-      </w:r>
-      <w:proofErr w:type="gramEnd"/>
-      <w:r>
-        <w:t>) returns a “file handle” - a variable used to perform operations on the file. Similar to “File -&gt; Open” in a word processor.</w:t>
-      </w:r>
-    </w:p>
-    <w:p>
-      <w:pPr>
-        <w:spacing w:after="0"/>
-      </w:pPr>
-      <w:r>
-        <w:t xml:space="preserve">Handle = </w:t>
-      </w:r>
-      <w:proofErr w:type="gramStart"/>
-      <w:r>
-        <w:t>open(</w:t>
-      </w:r>
-      <w:proofErr w:type="gramEnd"/>
-      <w:r>
-        <w:t>filename, mode)</w:t>
-      </w:r>
-    </w:p>
-    <w:p>
-      <w:pPr>
-        <w:spacing w:after="0"/>
-      </w:pPr>
-    </w:p>
-    <w:p>
-      <w:pPr>
-        <w:spacing w:after="0"/>
-      </w:pPr>
-      <w:r>
-        <w:t xml:space="preserve">When files are missing: When a file is not present the </w:t>
-      </w:r>
-      <w:proofErr w:type="spellStart"/>
-      <w:r>
-        <w:t>FileN</w:t>
-      </w:r>
-      <w:r>
-        <w:t>otFoundError</w:t>
-      </w:r>
-      <w:proofErr w:type="spellEnd"/>
-      <w:r>
-        <w:t xml:space="preserve"> occurs in python.</w:t>
-      </w:r>
-    </w:p>
-    <w:p>
-      <w:pPr>
-        <w:spacing w:after="0"/>
-      </w:pPr>
-    </w:p>
-    <w:p>
-      <w:pPr>
-        <w:spacing w:after="0"/>
-      </w:pPr>
-      <w:r>
-        <w:t xml:space="preserve">The newline character: We use a special character called the “newline” to indicate when a line </w:t>
-      </w:r>
-      <w:proofErr w:type="gramStart"/>
-      <w:r>
-        <w:t>ends</w:t>
-      </w:r>
-      <w:proofErr w:type="gramEnd"/>
-      <w:r>
-        <w:t>. We represent it as \n in strings. Newline is still one character- not two</w:t>
+        <w:t>is done with the open() function. Open() returns a “file handle” - a variable used to perform operations on the file. Similar to “File -&gt; Open” in a word processor.</w:t>
+      </w:r>
+    </w:p>
+    <w:p>
+      <w:pPr>
+        <w:spacing w:after="0"/>
+      </w:pPr>
+      <w:r>
+        <w:t>Handle = open(filename, mode)</w:t>
+      </w:r>
+    </w:p>
+    <w:p>
+      <w:pPr>
+        <w:spacing w:after="0"/>
+      </w:pPr>
+    </w:p>
+    <w:p>
+      <w:pPr>
+        <w:spacing w:after="0"/>
+      </w:pPr>
+      <w:r>
+        <w:t>When files are missing: When a file is not present the FileN</w:t>
+      </w:r>
+      <w:r>
+        <w:t>otFoundError occurs in python.</w:t>
+      </w:r>
+    </w:p>
+    <w:p>
+      <w:pPr>
+        <w:spacing w:after="0"/>
+      </w:pPr>
+    </w:p>
+    <w:p>
+      <w:pPr>
+        <w:spacing w:after="0"/>
+      </w:pPr>
+      <w:r>
+        <w:t>The newline character: We use a special character called the “newline” to indicate when a line ends. We represent it as \n in strings. Newline is still one character- not two</w:t>
       </w:r>
     </w:p>
     <w:p>
@@ -2936,15 +2092,7 @@
         <w:spacing w:after="0"/>
       </w:pPr>
       <w:r>
-        <w:t>Stuff = ‘X\</w:t>
-      </w:r>
-      <w:proofErr w:type="spellStart"/>
-      <w:r>
-        <w:t>nY</w:t>
-      </w:r>
-      <w:proofErr w:type="spellEnd"/>
-      <w:r>
-        <w:t>’</w:t>
+        <w:t>Stuff = ‘X\nY’</w:t>
       </w:r>
     </w:p>
     <w:p>
@@ -2959,39 +2107,21 @@
       <w:r>
         <w:t xml:space="preserve">Here in the above code the </w:t>
       </w:r>
-      <w:proofErr w:type="spellStart"/>
-      <w:proofErr w:type="gramStart"/>
-      <w:r>
-        <w:t>len</w:t>
-      </w:r>
-      <w:proofErr w:type="spellEnd"/>
-      <w:r>
-        <w:t>(</w:t>
-      </w:r>
-      <w:proofErr w:type="gramEnd"/>
-      <w:r>
-        <w:t>Stuff) will be 3 and not 4 or 2.</w:t>
-      </w:r>
-    </w:p>
-    <w:p>
-      <w:pPr>
-        <w:spacing w:after="0"/>
-      </w:pPr>
-    </w:p>
-    <w:p>
-      <w:pPr>
-        <w:spacing w:after="0"/>
-      </w:pPr>
-      <w:r>
-        <w:t xml:space="preserve">In python the </w:t>
-      </w:r>
-      <w:proofErr w:type="gramStart"/>
-      <w:r>
-        <w:t>print(</w:t>
-      </w:r>
-      <w:proofErr w:type="gramEnd"/>
-      <w:r>
-        <w:t>) statement always add the new line at the end of the statement.</w:t>
+      <w:r>
+        <w:t>len(Stuff) will be 3 and not 4 or 2.</w:t>
+      </w:r>
+    </w:p>
+    <w:p>
+      <w:pPr>
+        <w:spacing w:after="0"/>
+      </w:pPr>
+    </w:p>
+    <w:p>
+      <w:pPr>
+        <w:spacing w:after="0"/>
+      </w:pPr>
+      <w:r>
+        <w:t>In python the print() statement always add the new line at the end of the statement.</w:t>
       </w:r>
     </w:p>
     <w:p>
@@ -3203,13 +2333,8 @@
       <w:pPr>
         <w:spacing w:after="0"/>
       </w:pPr>
-      <w:proofErr w:type="gramStart"/>
-      <w:r>
-        <w:t>id(</w:t>
-      </w:r>
-      <w:proofErr w:type="gramEnd"/>
-      <w:r>
-        <w:t>) returns a unique integer ID for an  object.</w:t>
+      <w:r>
+        <w:t>id() returns a unique integer ID for an  object.</w:t>
       </w:r>
     </w:p>
     <w:p>
@@ -3288,31 +2413,16 @@
       <w:pPr>
         <w:spacing w:after="0"/>
       </w:pPr>
-      <w:proofErr w:type="gramStart"/>
-      <w:r>
-        <w:t>type(</w:t>
-      </w:r>
-      <w:proofErr w:type="gramEnd"/>
-      <w:r>
-        <w:t>) returns the type of an object.</w:t>
-      </w:r>
-    </w:p>
-    <w:p>
-      <w:pPr>
-        <w:spacing w:after="0"/>
-      </w:pPr>
-      <w:proofErr w:type="spellStart"/>
-      <w:proofErr w:type="gramStart"/>
-      <w:r>
-        <w:t>dir</w:t>
-      </w:r>
-      <w:proofErr w:type="spellEnd"/>
-      <w:r>
-        <w:t>(</w:t>
-      </w:r>
-      <w:proofErr w:type="gramEnd"/>
-      <w:r>
-        <w:t>) introspects the attributes of an object.</w:t>
+      <w:r>
+        <w:t>type() returns the type of an object.</w:t>
+      </w:r>
+    </w:p>
+    <w:p>
+      <w:pPr>
+        <w:spacing w:after="0"/>
+      </w:pPr>
+      <w:r>
+        <w:t>dir() introspects the attributes of an object.</w:t>
       </w:r>
     </w:p>
     <w:p>
@@ -3336,15 +2446,7 @@
         <w:spacing w:after="0"/>
       </w:pPr>
       <w:r>
-        <w:t xml:space="preserve">Tuple unpacking: </w:t>
-      </w:r>
-      <w:proofErr w:type="spellStart"/>
-      <w:r>
-        <w:t>Destructuring</w:t>
-      </w:r>
-      <w:proofErr w:type="spellEnd"/>
-      <w:r>
-        <w:t xml:space="preserve"> operation that unpacks data structures into named references.</w:t>
+        <w:t>Tuple unpacking: Destructuring operation that unpacks data structures into named references.</w:t>
       </w:r>
     </w:p>
     <w:p>
@@ -3360,25 +2462,7 @@
         <w:spacing w:after="0"/>
       </w:pPr>
       <w:r>
-        <w:t xml:space="preserve">In strings concatenation with + results in temporaries. </w:t>
-      </w:r>
-      <w:proofErr w:type="spellStart"/>
-      <w:proofErr w:type="gramStart"/>
-      <w:r>
-        <w:t>str.join</w:t>
-      </w:r>
-      <w:proofErr w:type="spellEnd"/>
-      <w:proofErr w:type="gramEnd"/>
-      <w:r>
-        <w:t xml:space="preserve">() inserts a separator between a collection of strings. Call </w:t>
-      </w:r>
-      <w:proofErr w:type="gramStart"/>
-      <w:r>
-        <w:t>join(</w:t>
-      </w:r>
-      <w:proofErr w:type="gramEnd"/>
-      <w:r>
-        <w:t>) on the separator string.</w:t>
+        <w:t>In strings concatenation with + results in temporaries. str.join() inserts a separator between a collection of strings. Call join() on the separator string.</w:t>
       </w:r>
       <w:r>
         <w:t xml:space="preserve"> To concatenate invoke join on empty text.</w:t>
@@ -3410,15 +2494,7 @@
         <w:spacing w:after="0"/>
       </w:pPr>
       <w:r>
-        <w:t xml:space="preserve">For </w:t>
-      </w:r>
-      <w:proofErr w:type="gramStart"/>
-      <w:r>
-        <w:t>Example</w:t>
-      </w:r>
-      <w:proofErr w:type="gramEnd"/>
-      <w:r>
-        <w:t xml:space="preserve"> ex48.py the output is given as:</w:t>
+        <w:t>For Example ex48.py the output is given as:</w:t>
       </w:r>
     </w:p>
     <w:p>
@@ -3491,59 +2567,19 @@
         <w:t xml:space="preserve"> Signal exceptional conditions with raise. raise without an argument re-raises the current exception.</w:t>
       </w:r>
       <w:r>
-        <w:t xml:space="preserve"> </w:t>
-      </w:r>
-      <w:proofErr w:type="gramStart"/>
-      <w:r>
-        <w:t>Generally</w:t>
-      </w:r>
-      <w:proofErr w:type="gramEnd"/>
-      <w:r>
-        <w:t xml:space="preserve"> don’t catch </w:t>
-      </w:r>
-      <w:proofErr w:type="spellStart"/>
-      <w:r>
-        <w:t>TypeError</w:t>
-      </w:r>
-      <w:proofErr w:type="spellEnd"/>
-      <w:r>
-        <w:t>.</w:t>
-      </w:r>
-      <w:r>
-        <w:t xml:space="preserve"> Use </w:t>
-      </w:r>
-      <w:proofErr w:type="gramStart"/>
-      <w:r>
-        <w:t>str(</w:t>
-      </w:r>
-      <w:proofErr w:type="gramEnd"/>
-      <w:r>
-        <w:t>) to convert exceptions to strings.</w:t>
+        <w:t xml:space="preserve"> Generally don’t catch TypeError.</w:t>
+      </w:r>
+      <w:r>
+        <w:t xml:space="preserve"> Use str() to convert exceptions to strings.</w:t>
       </w:r>
       <w:r>
         <w:t xml:space="preserve"> Prefer built-in exception types when possible.</w:t>
       </w:r>
       <w:r>
-        <w:t xml:space="preserve"> Use try…finally for </w:t>
-      </w:r>
-      <w:proofErr w:type="spellStart"/>
-      <w:r>
-        <w:t>cleanup</w:t>
-      </w:r>
-      <w:proofErr w:type="spellEnd"/>
-      <w:r>
-        <w:t xml:space="preserve"> actions.</w:t>
-      </w:r>
-      <w:r>
-        <w:t xml:space="preserve"> Implement platform-specific actions with </w:t>
-      </w:r>
-      <w:proofErr w:type="spellStart"/>
-      <w:r>
-        <w:t>ImportError</w:t>
-      </w:r>
-      <w:proofErr w:type="spellEnd"/>
-      <w:r>
-        <w:t xml:space="preserve"> and EAFP</w:t>
+        <w:t xml:space="preserve"> Use try…finally for cleanup actions.</w:t>
+      </w:r>
+      <w:r>
+        <w:t xml:space="preserve"> Implement platform-specific actions with ImportError and EAFP</w:t>
       </w:r>
       <w:r>
         <w:t xml:space="preserve">. </w:t>
@@ -3559,15 +2595,7 @@
         <w:spacing w:after="0"/>
       </w:pPr>
       <w:r>
-        <w:t xml:space="preserve">List comprehension syntax: [expr(item) for item in </w:t>
-      </w:r>
-      <w:proofErr w:type="spellStart"/>
-      <w:r>
-        <w:t>iterable</w:t>
-      </w:r>
-      <w:proofErr w:type="spellEnd"/>
-      <w:r>
-        <w:t>]. The example can be found in the code snippet given below:</w:t>
+        <w:t>List comprehension syntax: [expr(item) for item in iterable]. The example can be found in the code snippet given below:</w:t>
       </w:r>
     </w:p>
     <w:p>
@@ -3637,13 +2665,8 @@
       <w:pPr>
         <w:spacing w:after="0"/>
       </w:pPr>
-      <w:proofErr w:type="spellStart"/>
-      <w:r>
-        <w:t>Dict</w:t>
-      </w:r>
-      <w:proofErr w:type="spellEnd"/>
-      <w:r>
-        <w:t xml:space="preserve"> comprehension syntax: </w:t>
+      <w:r>
+        <w:t xml:space="preserve">Dict comprehension syntax: </w:t>
       </w:r>
     </w:p>
     <w:p>
@@ -3660,22 +2683,7 @@
       </w:pPr>
       <w:r>
         <w:tab/>
-      </w:r>
-      <w:proofErr w:type="spellStart"/>
-      <w:r>
-        <w:t>Key_expr</w:t>
-      </w:r>
-      <w:proofErr w:type="spellEnd"/>
-      <w:r>
-        <w:t xml:space="preserve">(item): </w:t>
-      </w:r>
-      <w:proofErr w:type="spellStart"/>
-      <w:r>
-        <w:t>value_expr</w:t>
-      </w:r>
-      <w:proofErr w:type="spellEnd"/>
-      <w:r>
-        <w:t>(item)</w:t>
+        <w:t>Key_expr(item): value_expr(item)</w:t>
       </w:r>
     </w:p>
     <w:p>
@@ -3684,13 +2692,8 @@
         <w:ind w:firstLine="720"/>
       </w:pPr>
       <w:r>
-        <w:t xml:space="preserve">for item in </w:t>
-      </w:r>
-      <w:proofErr w:type="spellStart"/>
-      <w:r>
-        <w:t>iterable</w:t>
-      </w:r>
-      <w:proofErr w:type="spellEnd"/>
+        <w:t>for item in iterable</w:t>
+      </w:r>
     </w:p>
     <w:p>
       <w:pPr>
@@ -3717,58 +2720,24 @@
       <w:pPr>
         <w:spacing w:after="0"/>
       </w:pPr>
-      <w:proofErr w:type="spellStart"/>
-      <w:r>
-        <w:t>Iterable</w:t>
-      </w:r>
-      <w:proofErr w:type="spellEnd"/>
-      <w:r>
-        <w:t xml:space="preserve">: Can be passed to </w:t>
-      </w:r>
-      <w:proofErr w:type="spellStart"/>
-      <w:proofErr w:type="gramStart"/>
-      <w:r>
-        <w:t>iter</w:t>
-      </w:r>
-      <w:proofErr w:type="spellEnd"/>
-      <w:r>
-        <w:t>(</w:t>
-      </w:r>
-      <w:proofErr w:type="gramEnd"/>
-      <w:r>
-        <w:t>) to produce an iterator</w:t>
-      </w:r>
-    </w:p>
-    <w:p>
-      <w:pPr>
-        <w:spacing w:after="0"/>
-      </w:pPr>
-      <w:r>
-        <w:t xml:space="preserve">Iterator: Can be passed to </w:t>
-      </w:r>
-      <w:proofErr w:type="gramStart"/>
-      <w:r>
-        <w:t>next(</w:t>
-      </w:r>
-      <w:proofErr w:type="gramEnd"/>
-      <w:r>
-        <w:t>) to get the next value in the sequence</w:t>
-      </w:r>
-    </w:p>
-    <w:p>
-      <w:pPr>
-        <w:spacing w:after="0"/>
-      </w:pPr>
-      <w:r>
-        <w:t xml:space="preserve">The </w:t>
-      </w:r>
-      <w:proofErr w:type="spellStart"/>
-      <w:r>
-        <w:t>repl</w:t>
-      </w:r>
-      <w:proofErr w:type="spellEnd"/>
-      <w:r>
-        <w:t xml:space="preserve"> activity is shown below:</w:t>
+      <w:r>
+        <w:t>Iterable: Can be passed to iter() to produce an iterator</w:t>
+      </w:r>
+    </w:p>
+    <w:p>
+      <w:pPr>
+        <w:spacing w:after="0"/>
+      </w:pPr>
+      <w:r>
+        <w:t>Iterator: Can be passed to next() to get the next value in the sequence</w:t>
+      </w:r>
+    </w:p>
+    <w:p>
+      <w:pPr>
+        <w:spacing w:after="0"/>
+      </w:pPr>
+      <w:r>
+        <w:t>The repl activity is shown below:</w:t>
       </w:r>
     </w:p>
     <w:p>
@@ -3930,15 +2899,7 @@
         <w:spacing w:after="0"/>
       </w:pPr>
       <w:r>
-        <w:t xml:space="preserve">(expr(item) for item in </w:t>
-      </w:r>
-      <w:proofErr w:type="spellStart"/>
-      <w:r>
-        <w:t>iterable</w:t>
-      </w:r>
-      <w:proofErr w:type="spellEnd"/>
-      <w:r>
-        <w:t>)</w:t>
+        <w:t>(expr(item) for item in iterable)</w:t>
       </w:r>
     </w:p>
     <w:p>
@@ -3954,31 +2915,7 @@
         <w:spacing w:after="0"/>
       </w:pPr>
       <w:r>
-        <w:t xml:space="preserve">The </w:t>
-      </w:r>
-      <w:proofErr w:type="spellStart"/>
-      <w:r>
-        <w:t>itertools</w:t>
-      </w:r>
-      <w:proofErr w:type="spellEnd"/>
-      <w:r>
-        <w:t xml:space="preserve"> library provide many methods for iterating in a </w:t>
-      </w:r>
-      <w:proofErr w:type="gramStart"/>
-      <w:r>
-        <w:t>structure(</w:t>
-      </w:r>
-      <w:proofErr w:type="gramEnd"/>
-      <w:r>
-        <w:t xml:space="preserve">list, set, </w:t>
-      </w:r>
-      <w:proofErr w:type="spellStart"/>
-      <w:r>
-        <w:t>dict</w:t>
-      </w:r>
-      <w:proofErr w:type="spellEnd"/>
-      <w:r>
-        <w:t>, tuple) in Python.</w:t>
+        <w:t>The itertools library provide many methods for iterating in a structure(list, set, dict, tuple) in Python.</w:t>
       </w:r>
     </w:p>
     <w:p>
@@ -4004,13 +2941,8 @@
         </w:numPr>
         <w:spacing w:after="0"/>
       </w:pPr>
-      <w:proofErr w:type="gramStart"/>
-      <w:r>
-        <w:t>any(</w:t>
-      </w:r>
-      <w:proofErr w:type="gramEnd"/>
-      <w:r>
-        <w:t>) – Determines If any elements in a series are true</w:t>
+      <w:r>
+        <w:t>any() – Determines If any elements in a series are true</w:t>
       </w:r>
     </w:p>
     <w:p>
@@ -4022,13 +2954,8 @@
         </w:numPr>
         <w:spacing w:after="0"/>
       </w:pPr>
-      <w:proofErr w:type="gramStart"/>
-      <w:r>
-        <w:t>all(</w:t>
-      </w:r>
-      <w:proofErr w:type="gramEnd"/>
-      <w:r>
-        <w:t>) – Determines if all elements in a series are true</w:t>
+      <w:r>
+        <w:t>all() – Determines if all elements in a series are true</w:t>
       </w:r>
     </w:p>
     <w:p>
@@ -4040,19 +2967,9 @@
         </w:numPr>
         <w:spacing w:after="0"/>
       </w:pPr>
-      <w:proofErr w:type="gramStart"/>
-      <w:r>
-        <w:t>zip(</w:t>
-      </w:r>
-      <w:proofErr w:type="gramEnd"/>
-      <w:r>
-        <w:t xml:space="preserve">) – Synchronize iteration across two or more </w:t>
-      </w:r>
-      <w:proofErr w:type="spellStart"/>
-      <w:r>
-        <w:t>iterables</w:t>
-      </w:r>
-      <w:proofErr w:type="spellEnd"/>
+      <w:r>
+        <w:t>zip() – Synchronize iteration across two or more iterables</w:t>
+      </w:r>
     </w:p>
     <w:p>
       <w:pPr>
@@ -4205,23 +3122,7 @@
         <w:t>The first argument of instance methods in python always is self.</w:t>
       </w:r>
       <w:r>
-        <w:t xml:space="preserve"> __</w:t>
-      </w:r>
-      <w:proofErr w:type="spellStart"/>
-      <w:r>
-        <w:t>init</w:t>
-      </w:r>
-      <w:proofErr w:type="spellEnd"/>
-      <w:r>
-        <w:t>_</w:t>
-      </w:r>
-      <w:proofErr w:type="gramStart"/>
-      <w:r>
-        <w:t>_(</w:t>
-      </w:r>
-      <w:proofErr w:type="gramEnd"/>
-      <w:r>
-        <w:t>) is an initializer, not a constructor.</w:t>
+        <w:t xml:space="preserve"> __init__() is an initializer, not a constructor.</w:t>
       </w:r>
     </w:p>
     <w:p>
@@ -4237,17 +3138,7 @@
         <w:spacing w:after="0"/>
       </w:pPr>
       <w:r>
-        <w:t xml:space="preserve">In python the path of each module is searched in the </w:t>
-      </w:r>
-      <w:proofErr w:type="spellStart"/>
-      <w:proofErr w:type="gramStart"/>
-      <w:r>
-        <w:t>sys.path</w:t>
-      </w:r>
-      <w:proofErr w:type="spellEnd"/>
-      <w:proofErr w:type="gramEnd"/>
-      <w:r>
-        <w:t xml:space="preserve"> variable</w:t>
+        <w:t>In python the path of each module is searched in the sys.path variable</w:t>
       </w:r>
       <w:r>
         <w:t xml:space="preserve"> which contains the list of directories python searches for modules.</w:t>
@@ -4261,17 +3152,7 @@
         <w:t xml:space="preserve">To add the </w:t>
       </w:r>
       <w:r>
-        <w:t xml:space="preserve">third-party module in the python we can amend the </w:t>
-      </w:r>
-      <w:proofErr w:type="spellStart"/>
-      <w:proofErr w:type="gramStart"/>
-      <w:r>
-        <w:t>sys.path</w:t>
-      </w:r>
-      <w:proofErr w:type="spellEnd"/>
-      <w:proofErr w:type="gramEnd"/>
-      <w:r>
-        <w:t xml:space="preserve"> to modify the path to include the directory in which the modules are present.</w:t>
+        <w:t>third-party module in the python we can amend the sys.path to modify the path to include the directory in which the modules are present.</w:t>
       </w:r>
     </w:p>
     <w:p>
@@ -4480,15 +3361,7 @@
         <w:spacing w:after="0"/>
       </w:pPr>
       <w:r>
-        <w:t xml:space="preserve">from </w:t>
-      </w:r>
-      <w:proofErr w:type="spellStart"/>
-      <w:r>
-        <w:t>module_name</w:t>
-      </w:r>
-      <w:proofErr w:type="spellEnd"/>
-      <w:r>
-        <w:t xml:space="preserve"> import *</w:t>
+        <w:t>from module_name import *</w:t>
       </w:r>
     </w:p>
     <w:p>
@@ -4522,15 +3395,8 @@
         <w:spacing w:after="0"/>
       </w:pPr>
       <w:r>
-        <w:t xml:space="preserve">Python scans all entries in </w:t>
-      </w:r>
-      <w:proofErr w:type="spellStart"/>
-      <w:proofErr w:type="gramStart"/>
-      <w:r>
-        <w:t>sys.path</w:t>
-      </w:r>
-      <w:proofErr w:type="spellEnd"/>
-      <w:proofErr w:type="gramEnd"/>
+        <w:t>Python scans all entries in sys.path</w:t>
+      </w:r>
     </w:p>
     <w:p>
       <w:pPr>
@@ -4568,38 +3434,20 @@
         <w:spacing w:after="0"/>
       </w:pPr>
       <w:r>
-        <w:t xml:space="preserve">Otherwise, all matching directories in </w:t>
-      </w:r>
-      <w:proofErr w:type="spellStart"/>
-      <w:proofErr w:type="gramStart"/>
-      <w:r>
-        <w:t>sys.path</w:t>
-      </w:r>
-      <w:proofErr w:type="spellEnd"/>
-      <w:proofErr w:type="gramEnd"/>
-      <w:r>
-        <w:t xml:space="preserve"> are considered as part of the namespace package</w:t>
-      </w:r>
-    </w:p>
-    <w:p>
-      <w:pPr>
-        <w:spacing w:after="0"/>
-      </w:pPr>
-    </w:p>
-    <w:p>
-      <w:pPr>
-        <w:spacing w:after="0"/>
-      </w:pPr>
-      <w:r>
-        <w:t>Classes are callable: In python classes are callable and the primary example of this feature is used when we invoke class to create a new object. The arguments that we use while instantiating an object in class can be used in the __</w:t>
-      </w:r>
-      <w:proofErr w:type="spellStart"/>
-      <w:r>
-        <w:t>init</w:t>
-      </w:r>
-      <w:proofErr w:type="spellEnd"/>
-      <w:r>
-        <w:t>__ python function.</w:t>
+        <w:t>Otherwise, all matching directories in sys.path are considered as part of the namespace package</w:t>
+      </w:r>
+    </w:p>
+    <w:p>
+      <w:pPr>
+        <w:spacing w:after="0"/>
+      </w:pPr>
+    </w:p>
+    <w:p>
+      <w:pPr>
+        <w:spacing w:after="0"/>
+      </w:pPr>
+      <w:r>
+        <w:t>Classes are callable: In python classes are callable and the primary example of this feature is used when we invoke class to create a new object. The arguments that we use while instantiating an object in class can be used in the __init__ python function.</w:t>
       </w:r>
       <w:r>
         <w:t xml:space="preserve"> This feature of python is explained in the code snippet give below:</w:t>
@@ -4921,21 +3769,22 @@
         <w:t>. In failure to do will result in the syntax error.</w:t>
       </w:r>
       <w:r>
-        <w:t xml:space="preserve"> All the features of the extended formal argument syntax </w:t>
-      </w:r>
-      <w:proofErr w:type="gramStart"/>
-      <w:r>
-        <w:t>applies</w:t>
-      </w:r>
-      <w:proofErr w:type="gramEnd"/>
-      <w:r>
-        <w:t xml:space="preserve"> to functions, lambdas and all other </w:t>
-      </w:r>
-      <w:proofErr w:type="spellStart"/>
-      <w:r>
-        <w:t>callables</w:t>
-      </w:r>
-      <w:proofErr w:type="spellEnd"/>
+        <w:t xml:space="preserve"> All the features of the extended formal argument syntax applies to functions, lambdas and all other callables:</w:t>
+      </w:r>
+    </w:p>
+    <w:p>
+      <w:pPr>
+        <w:spacing w:after="0"/>
+      </w:pPr>
+      <w:r>
+        <w:t>Syntax:</w:t>
+      </w:r>
+      <w:r>
+        <w:t>-</w:t>
+      </w:r>
+      <w:r>
+        <w:t xml:space="preserve"> def extended(*args, **kwargs)</w:t>
+      </w:r>
       <w:r>
         <w:t>:</w:t>
       </w:r>
@@ -4944,51 +3793,8 @@
       <w:pPr>
         <w:spacing w:after="0"/>
       </w:pPr>
-      <w:proofErr w:type="gramStart"/>
-      <w:r>
-        <w:t>Syntax:</w:t>
-      </w:r>
-      <w:r>
-        <w:t>-</w:t>
-      </w:r>
-      <w:proofErr w:type="gramEnd"/>
-      <w:r>
-        <w:t xml:space="preserve"> def extended(*</w:t>
-      </w:r>
-      <w:proofErr w:type="spellStart"/>
-      <w:r>
-        <w:t>args</w:t>
-      </w:r>
-      <w:proofErr w:type="spellEnd"/>
-      <w:r>
-        <w:t>, **</w:t>
-      </w:r>
-      <w:proofErr w:type="spellStart"/>
-      <w:r>
-        <w:t>kwargs</w:t>
-      </w:r>
-      <w:proofErr w:type="spellEnd"/>
-      <w:r>
-        <w:t>)</w:t>
-      </w:r>
-      <w:r>
-        <w:t>:</w:t>
-      </w:r>
-    </w:p>
-    <w:p>
-      <w:pPr>
-        <w:spacing w:after="0"/>
-      </w:pPr>
-      <w:r>
-        <w:t xml:space="preserve">The asterisk can also be used on any </w:t>
-      </w:r>
-      <w:proofErr w:type="spellStart"/>
-      <w:r>
-        <w:t>iterable</w:t>
-      </w:r>
-      <w:proofErr w:type="spellEnd"/>
-      <w:r>
-        <w:t xml:space="preserve"> series as shown in the example below:</w:t>
+      <w:r>
+        <w:t>The asterisk can also be used on any iterable series as shown in the example below:</w:t>
       </w:r>
     </w:p>
     <w:p>
@@ -5117,6 +3923,26 @@
       <w:pPr>
         <w:spacing w:after="0"/>
       </w:pPr>
+      <w:r>
+        <w:t>nonlocal: The nonlocal keyword introduce</w:t>
+      </w:r>
+      <w:r>
+        <w:t>s</w:t>
+      </w:r>
+      <w:r>
+        <w:t xml:space="preserve"> names form the enclosing namespace in to the local namespace.</w:t>
+      </w:r>
+      <w:r>
+        <w:t xml:space="preserve"> It searches form the innermost enclosing scope to the outermost enclosing scope.</w:t>
+      </w:r>
+    </w:p>
+    <w:p>
+      <w:pPr>
+        <w:spacing w:after="0"/>
+      </w:pPr>
+      <w:r>
+        <w:t>decorators: modify or enhance the functions without changing their definintion.</w:t>
+      </w:r>
     </w:p>
     <w:p>
       <w:pPr>
@@ -5266,6 +4092,7 @@
         <w:rPr>
           <w:noProof/>
         </w:rPr>
+        <w:lastRenderedPageBreak/>
         <w:drawing>
           <wp:inline distT="0" distB="0" distL="0" distR="0" wp14:anchorId="4542D66C" wp14:editId="24E2AEEB">
             <wp:extent cx="2447925" cy="1495425"/>
@@ -5324,7 +4151,6 @@
         <w:rPr>
           <w:noProof/>
         </w:rPr>
-        <w:lastRenderedPageBreak/>
         <w:drawing>
           <wp:inline distT="0" distB="0" distL="0" distR="0" wp14:anchorId="29771387" wp14:editId="21A5742E">
             <wp:extent cx="5724525" cy="790575"/>
@@ -7103,7 +5929,7 @@
 </file>
 
 <file path=customXml/itemProps2.xml><?xml version="1.0" encoding="utf-8"?>
-<ds:datastoreItem xmlns:ds="http://schemas.openxmlformats.org/officeDocument/2006/customXml" ds:itemID="{DE7F53E8-8DD8-42C5-84A5-ECC6A8BB5569}">
+<ds:datastoreItem xmlns:ds="http://schemas.openxmlformats.org/officeDocument/2006/customXml" ds:itemID="{5A6508B8-0453-4581-9EDF-6071AA9AEC90}">
   <ds:schemaRefs>
     <ds:schemaRef ds:uri="http://schemas.openxmlformats.org/officeDocument/2006/bibliography"/>
   </ds:schemaRefs>

</xml_diff>

<commit_message>
Adding python examples OOP
</commit_message>
<xml_diff>
--- a/Python_Notes.docx
+++ b/Python_Notes.docx
@@ -3948,6 +3948,33 @@
       <w:pPr>
         <w:spacing w:after="0"/>
       </w:pPr>
+      <w:r>
+        <w:t>In python the validation of any field that is given in the setter method can also be used and triggered when we initialize an instance in python.</w:t>
+      </w:r>
+      <w:r>
+        <w:t xml:space="preserve"> So when we use the setter method for a particular field and write some code in it to modify or validate the variable behaviour it is automatically applied to the variable during the initialization that takes place when we create an object and assign the value in the __init__ constructor.</w:t>
+      </w:r>
+    </w:p>
+    <w:p>
+      <w:pPr>
+        <w:spacing w:after="0"/>
+      </w:pPr>
+    </w:p>
+    <w:p>
+      <w:pPr>
+        <w:spacing w:after="0"/>
+      </w:pPr>
+      <w:r>
+        <w:t>String Representation:</w:t>
+      </w:r>
+    </w:p>
+    <w:p>
+      <w:pPr>
+        <w:spacing w:after="0"/>
+      </w:pPr>
+      <w:r>
+        <w:t>The built-in function repr() produces an unambiguous string representation of an object.</w:t>
+      </w:r>
     </w:p>
     <w:p>
       <w:pPr>
@@ -4092,7 +4119,6 @@
         <w:rPr>
           <w:noProof/>
         </w:rPr>
-        <w:lastRenderedPageBreak/>
         <w:drawing>
           <wp:inline distT="0" distB="0" distL="0" distR="0" wp14:anchorId="4542D66C" wp14:editId="24E2AEEB">
             <wp:extent cx="2447925" cy="1495425"/>
@@ -5929,7 +5955,7 @@
 </file>
 
 <file path=customXml/itemProps2.xml><?xml version="1.0" encoding="utf-8"?>
-<ds:datastoreItem xmlns:ds="http://schemas.openxmlformats.org/officeDocument/2006/customXml" ds:itemID="{5A6508B8-0453-4581-9EDF-6071AA9AEC90}">
+<ds:datastoreItem xmlns:ds="http://schemas.openxmlformats.org/officeDocument/2006/customXml" ds:itemID="{553E9066-5500-480E-891D-38F50CC81D26}">
   <ds:schemaRefs>
     <ds:schemaRef ds:uri="http://schemas.openxmlformats.org/officeDocument/2006/bibliography"/>
   </ds:schemaRefs>

</xml_diff>

<commit_message>
Adding example of extracting a subset of a dictionary
</commit_message>
<xml_diff>
--- a/Python_Notes.docx
+++ b/Python_Notes.docx
@@ -19,16 +19,34 @@
       <w:pPr>
         <w:spacing w:after="0"/>
       </w:pPr>
-      <w:r>
-        <w:t>name_person = “Steven”</w:t>
-      </w:r>
-    </w:p>
-    <w:p>
-      <w:pPr>
-        <w:spacing w:after="0"/>
-      </w:pPr>
-      <w:r>
-        <w:t>print(“Hey my name is”, name_person)</w:t>
+      <w:proofErr w:type="spellStart"/>
+      <w:r>
+        <w:t>name_person</w:t>
+      </w:r>
+      <w:proofErr w:type="spellEnd"/>
+      <w:r>
+        <w:t xml:space="preserve"> = “Steven”</w:t>
+      </w:r>
+    </w:p>
+    <w:p>
+      <w:pPr>
+        <w:spacing w:after="0"/>
+      </w:pPr>
+      <w:proofErr w:type="gramStart"/>
+      <w:r>
+        <w:t>print(</w:t>
+      </w:r>
+      <w:proofErr w:type="gramEnd"/>
+      <w:r>
+        <w:t xml:space="preserve">“Hey my name is”, </w:t>
+      </w:r>
+      <w:proofErr w:type="spellStart"/>
+      <w:r>
+        <w:t>name_person</w:t>
+      </w:r>
+      <w:proofErr w:type="spellEnd"/>
+      <w:r>
+        <w:t>)</w:t>
       </w:r>
     </w:p>
     <w:p>
@@ -59,7 +77,15 @@
     </w:p>
     <w:p>
       <w:r>
-        <w:t>You cannot use reserved words as variables names/identifiers. The extension of the python files is “.py”.</w:t>
+        <w:t>You cannot use reserved words as variables names/identifiers. The extension of the python files is “.</w:t>
+      </w:r>
+      <w:proofErr w:type="spellStart"/>
+      <w:r>
+        <w:t>py</w:t>
+      </w:r>
+      <w:proofErr w:type="spellEnd"/>
+      <w:r>
+        <w:t>”.</w:t>
       </w:r>
     </w:p>
     <w:p>
@@ -90,80 +116,169 @@
       <w:pPr>
         <w:spacing w:after="0"/>
       </w:pPr>
-      <w:r>
-        <w:t>my_name = ‘Zed A. Shaw’</w:t>
-      </w:r>
-    </w:p>
-    <w:p>
-      <w:pPr>
-        <w:spacing w:after="0"/>
-      </w:pPr>
-      <w:r>
-        <w:t>my_age = 35</w:t>
-      </w:r>
-    </w:p>
-    <w:p>
-      <w:pPr>
-        <w:spacing w:after="0"/>
-      </w:pPr>
-      <w:r>
-        <w:t>my_height = 74</w:t>
-      </w:r>
-    </w:p>
-    <w:p>
-      <w:pPr>
-        <w:spacing w:after="0"/>
-      </w:pPr>
-      <w:r>
-        <w:t>my_weight = 180</w:t>
-      </w:r>
-    </w:p>
-    <w:p>
-      <w:pPr>
-        <w:spacing w:after="0"/>
-      </w:pPr>
-      <w:r>
-        <w:t>my_eyes = ‘Blue’</w:t>
-      </w:r>
-    </w:p>
-    <w:p>
-      <w:pPr>
-        <w:spacing w:after="0"/>
-      </w:pPr>
-      <w:r>
-        <w:t>my_teeth = ‘White’</w:t>
-      </w:r>
-    </w:p>
-    <w:p>
-      <w:pPr>
-        <w:spacing w:after="0"/>
-      </w:pPr>
-      <w:r>
-        <w:t>my_hair = ‘Brown’</w:t>
-      </w:r>
-    </w:p>
-    <w:p>
-      <w:pPr>
-        <w:spacing w:after="0"/>
-      </w:pPr>
-      <w:r>
-        <w:t>print(f”Let’s talk about {my_name}.”)</w:t>
-      </w:r>
-    </w:p>
-    <w:p>
-      <w:pPr>
-        <w:spacing w:after="0"/>
-      </w:pPr>
-      <w:r>
-        <w:t>print(f”He’s {my_height} inches tall.”}</w:t>
-      </w:r>
-    </w:p>
-    <w:p>
-      <w:pPr>
-        <w:spacing w:after="0"/>
-      </w:pPr>
-      <w:r>
-        <w:t xml:space="preserve">print(f”He’s {my_weight} </w:t>
+      <w:proofErr w:type="spellStart"/>
+      <w:r>
+        <w:t>my_name</w:t>
+      </w:r>
+      <w:proofErr w:type="spellEnd"/>
+      <w:r>
+        <w:t xml:space="preserve"> = ‘Zed A. Shaw’</w:t>
+      </w:r>
+    </w:p>
+    <w:p>
+      <w:pPr>
+        <w:spacing w:after="0"/>
+      </w:pPr>
+      <w:proofErr w:type="spellStart"/>
+      <w:r>
+        <w:t>my_age</w:t>
+      </w:r>
+      <w:proofErr w:type="spellEnd"/>
+      <w:r>
+        <w:t xml:space="preserve"> = 35</w:t>
+      </w:r>
+    </w:p>
+    <w:p>
+      <w:pPr>
+        <w:spacing w:after="0"/>
+      </w:pPr>
+      <w:proofErr w:type="spellStart"/>
+      <w:r>
+        <w:t>my_height</w:t>
+      </w:r>
+      <w:proofErr w:type="spellEnd"/>
+      <w:r>
+        <w:t xml:space="preserve"> = 74</w:t>
+      </w:r>
+    </w:p>
+    <w:p>
+      <w:pPr>
+        <w:spacing w:after="0"/>
+      </w:pPr>
+      <w:proofErr w:type="spellStart"/>
+      <w:r>
+        <w:t>my_weight</w:t>
+      </w:r>
+      <w:proofErr w:type="spellEnd"/>
+      <w:r>
+        <w:t xml:space="preserve"> = 180</w:t>
+      </w:r>
+    </w:p>
+    <w:p>
+      <w:pPr>
+        <w:spacing w:after="0"/>
+      </w:pPr>
+      <w:proofErr w:type="spellStart"/>
+      <w:r>
+        <w:t>my_eyes</w:t>
+      </w:r>
+      <w:proofErr w:type="spellEnd"/>
+      <w:r>
+        <w:t xml:space="preserve"> = ‘Blue’</w:t>
+      </w:r>
+    </w:p>
+    <w:p>
+      <w:pPr>
+        <w:spacing w:after="0"/>
+      </w:pPr>
+      <w:proofErr w:type="spellStart"/>
+      <w:r>
+        <w:t>my_teeth</w:t>
+      </w:r>
+      <w:proofErr w:type="spellEnd"/>
+      <w:r>
+        <w:t xml:space="preserve"> = ‘White’</w:t>
+      </w:r>
+    </w:p>
+    <w:p>
+      <w:pPr>
+        <w:spacing w:after="0"/>
+      </w:pPr>
+      <w:proofErr w:type="spellStart"/>
+      <w:r>
+        <w:t>my_hair</w:t>
+      </w:r>
+      <w:proofErr w:type="spellEnd"/>
+      <w:r>
+        <w:t xml:space="preserve"> = ‘Brown’</w:t>
+      </w:r>
+    </w:p>
+    <w:p>
+      <w:pPr>
+        <w:spacing w:after="0"/>
+      </w:pPr>
+      <w:proofErr w:type="gramStart"/>
+      <w:r>
+        <w:t>print(</w:t>
+      </w:r>
+      <w:proofErr w:type="spellStart"/>
+      <w:proofErr w:type="gramEnd"/>
+      <w:r>
+        <w:t>f”Let’s</w:t>
+      </w:r>
+      <w:proofErr w:type="spellEnd"/>
+      <w:r>
+        <w:t xml:space="preserve"> talk about {</w:t>
+      </w:r>
+      <w:proofErr w:type="spellStart"/>
+      <w:r>
+        <w:t>my_name</w:t>
+      </w:r>
+      <w:proofErr w:type="spellEnd"/>
+      <w:r>
+        <w:t>}.”)</w:t>
+      </w:r>
+    </w:p>
+    <w:p>
+      <w:pPr>
+        <w:spacing w:after="0"/>
+      </w:pPr>
+      <w:proofErr w:type="gramStart"/>
+      <w:r>
+        <w:t>print(</w:t>
+      </w:r>
+      <w:proofErr w:type="spellStart"/>
+      <w:proofErr w:type="gramEnd"/>
+      <w:r>
+        <w:t>f”He’s</w:t>
+      </w:r>
+      <w:proofErr w:type="spellEnd"/>
+      <w:r>
+        <w:t xml:space="preserve"> {</w:t>
+      </w:r>
+      <w:proofErr w:type="spellStart"/>
+      <w:r>
+        <w:t>my_height</w:t>
+      </w:r>
+      <w:proofErr w:type="spellEnd"/>
+      <w:r>
+        <w:t>} inches tall.”}</w:t>
+      </w:r>
+    </w:p>
+    <w:p>
+      <w:pPr>
+        <w:spacing w:after="0"/>
+      </w:pPr>
+      <w:proofErr w:type="gramStart"/>
+      <w:r>
+        <w:t>print(</w:t>
+      </w:r>
+      <w:proofErr w:type="spellStart"/>
+      <w:proofErr w:type="gramEnd"/>
+      <w:r>
+        <w:t>f”He’s</w:t>
+      </w:r>
+      <w:proofErr w:type="spellEnd"/>
+      <w:r>
+        <w:t xml:space="preserve"> {</w:t>
+      </w:r>
+      <w:proofErr w:type="spellStart"/>
+      <w:r>
+        <w:t>my_weight</w:t>
+      </w:r>
+      <w:proofErr w:type="spellEnd"/>
+      <w:r>
+        <w:t xml:space="preserve">} </w:t>
       </w:r>
       <w:r>
         <w:t>pounds heavy.”}</w:t>
@@ -173,43 +288,147 @@
       <w:pPr>
         <w:spacing w:after="0"/>
       </w:pPr>
-      <w:r>
-        <w:t>print(“Actually that’s not too heavy.”}</w:t>
-      </w:r>
-    </w:p>
-    <w:p>
-      <w:pPr>
-        <w:spacing w:after="0"/>
-      </w:pPr>
-      <w:r>
-        <w:t>print(f”He’s got {my_eyes} eyes and {my_hair} hair.”)</w:t>
-      </w:r>
-    </w:p>
-    <w:p>
-      <w:pPr>
-        <w:spacing w:after="0"/>
-      </w:pPr>
-      <w:r>
-        <w:t>print(f”His teeth are usually {my_teeth} depending on the coffee.”)</w:t>
-      </w:r>
-    </w:p>
-    <w:p>
-      <w:pPr>
-        <w:spacing w:after="0"/>
-      </w:pPr>
-      <w:r>
-        <w:t>total = my_age + my_height + my_weight</w:t>
-      </w:r>
-    </w:p>
-    <w:p>
-      <w:pPr>
-        <w:spacing w:after="0"/>
-      </w:pPr>
-      <w:r>
-        <w:t>print(f”If I add {my_age}, {my_height},</w:t>
-      </w:r>
-      <w:r>
-        <w:t xml:space="preserve"> and {my_weight} I get {total}.”)</w:t>
+      <w:proofErr w:type="gramStart"/>
+      <w:r>
+        <w:t>print(</w:t>
+      </w:r>
+      <w:proofErr w:type="gramEnd"/>
+      <w:r>
+        <w:t>“Actually that’s not too heavy.”}</w:t>
+      </w:r>
+    </w:p>
+    <w:p>
+      <w:pPr>
+        <w:spacing w:after="0"/>
+      </w:pPr>
+      <w:proofErr w:type="gramStart"/>
+      <w:r>
+        <w:t>print(</w:t>
+      </w:r>
+      <w:proofErr w:type="spellStart"/>
+      <w:proofErr w:type="gramEnd"/>
+      <w:r>
+        <w:t>f”He’s</w:t>
+      </w:r>
+      <w:proofErr w:type="spellEnd"/>
+      <w:r>
+        <w:t xml:space="preserve"> got {</w:t>
+      </w:r>
+      <w:proofErr w:type="spellStart"/>
+      <w:r>
+        <w:t>my_eyes</w:t>
+      </w:r>
+      <w:proofErr w:type="spellEnd"/>
+      <w:r>
+        <w:t>} eyes and {</w:t>
+      </w:r>
+      <w:proofErr w:type="spellStart"/>
+      <w:r>
+        <w:t>my_hair</w:t>
+      </w:r>
+      <w:proofErr w:type="spellEnd"/>
+      <w:r>
+        <w:t>} hair.”)</w:t>
+      </w:r>
+    </w:p>
+    <w:p>
+      <w:pPr>
+        <w:spacing w:after="0"/>
+      </w:pPr>
+      <w:proofErr w:type="gramStart"/>
+      <w:r>
+        <w:t>print(</w:t>
+      </w:r>
+      <w:proofErr w:type="spellStart"/>
+      <w:proofErr w:type="gramEnd"/>
+      <w:r>
+        <w:t>f”His</w:t>
+      </w:r>
+      <w:proofErr w:type="spellEnd"/>
+      <w:r>
+        <w:t xml:space="preserve"> teeth are usually {</w:t>
+      </w:r>
+      <w:proofErr w:type="spellStart"/>
+      <w:r>
+        <w:t>my_teeth</w:t>
+      </w:r>
+      <w:proofErr w:type="spellEnd"/>
+      <w:r>
+        <w:t>} depending on the coffee.”)</w:t>
+      </w:r>
+    </w:p>
+    <w:p>
+      <w:pPr>
+        <w:spacing w:after="0"/>
+      </w:pPr>
+      <w:r>
+        <w:t xml:space="preserve">total = </w:t>
+      </w:r>
+      <w:proofErr w:type="spellStart"/>
+      <w:r>
+        <w:t>my_age</w:t>
+      </w:r>
+      <w:proofErr w:type="spellEnd"/>
+      <w:r>
+        <w:t xml:space="preserve"> + </w:t>
+      </w:r>
+      <w:proofErr w:type="spellStart"/>
+      <w:r>
+        <w:t>my_height</w:t>
+      </w:r>
+      <w:proofErr w:type="spellEnd"/>
+      <w:r>
+        <w:t xml:space="preserve"> + </w:t>
+      </w:r>
+      <w:proofErr w:type="spellStart"/>
+      <w:r>
+        <w:t>my_weight</w:t>
+      </w:r>
+      <w:proofErr w:type="spellEnd"/>
+    </w:p>
+    <w:p>
+      <w:pPr>
+        <w:spacing w:after="0"/>
+      </w:pPr>
+      <w:proofErr w:type="gramStart"/>
+      <w:r>
+        <w:t>print(</w:t>
+      </w:r>
+      <w:proofErr w:type="spellStart"/>
+      <w:proofErr w:type="gramEnd"/>
+      <w:r>
+        <w:t>f”If</w:t>
+      </w:r>
+      <w:proofErr w:type="spellEnd"/>
+      <w:r>
+        <w:t xml:space="preserve"> I add {</w:t>
+      </w:r>
+      <w:proofErr w:type="spellStart"/>
+      <w:r>
+        <w:t>my_age</w:t>
+      </w:r>
+      <w:proofErr w:type="spellEnd"/>
+      <w:r>
+        <w:t>}, {</w:t>
+      </w:r>
+      <w:proofErr w:type="spellStart"/>
+      <w:r>
+        <w:t>my_height</w:t>
+      </w:r>
+      <w:proofErr w:type="spellEnd"/>
+      <w:r>
+        <w:t>},</w:t>
+      </w:r>
+      <w:r>
+        <w:t xml:space="preserve"> and {</w:t>
+      </w:r>
+      <w:proofErr w:type="spellStart"/>
+      <w:r>
+        <w:t>my_weight</w:t>
+      </w:r>
+      <w:proofErr w:type="spellEnd"/>
+      <w:r>
+        <w:t>} I get {total}.”)</w:t>
       </w:r>
     </w:p>
     <w:p>
@@ -253,8 +472,13 @@
       <w:pPr>
         <w:spacing w:after="0"/>
       </w:pPr>
-      <w:r>
-        <w:t>Actually that’s not too heavy.</w:t>
+      <w:proofErr w:type="gramStart"/>
+      <w:r>
+        <w:t>Actually</w:t>
+      </w:r>
+      <w:proofErr w:type="gramEnd"/>
+      <w:r>
+        <w:t xml:space="preserve"> that’s not too heavy.</w:t>
       </w:r>
     </w:p>
     <w:p>
@@ -294,7 +518,23 @@
         <w:spacing w:after="0"/>
       </w:pPr>
       <w:r>
-        <w:t>The variable name in python should always start with a character. So 1 is not a valid variable name while a1 is a valid variable name. We can use the round() function to round the floating point number.</w:t>
+        <w:t xml:space="preserve">The variable name in python should always start with a character. </w:t>
+      </w:r>
+      <w:proofErr w:type="gramStart"/>
+      <w:r>
+        <w:t>So</w:t>
+      </w:r>
+      <w:proofErr w:type="gramEnd"/>
+      <w:r>
+        <w:t xml:space="preserve"> 1 is not a valid variable name while a1 is a valid variable name. We can use the </w:t>
+      </w:r>
+      <w:proofErr w:type="gramStart"/>
+      <w:r>
+        <w:t>round(</w:t>
+      </w:r>
+      <w:proofErr w:type="gramEnd"/>
+      <w:r>
+        <w:t>) function to round the floating point number.</w:t>
       </w:r>
     </w:p>
     <w:p>
@@ -523,7 +763,15 @@
               <w:spacing w:after="0" w:line="240" w:lineRule="auto"/>
             </w:pPr>
             <w:r>
-              <w:t>ASCII formfeed (FF)</w:t>
+              <w:t xml:space="preserve">ASCII </w:t>
+            </w:r>
+            <w:proofErr w:type="spellStart"/>
+            <w:r>
+              <w:t>formfeed</w:t>
+            </w:r>
+            <w:proofErr w:type="spellEnd"/>
+            <w:r>
+              <w:t xml:space="preserve"> (FF)</w:t>
             </w:r>
           </w:p>
         </w:tc>
@@ -653,8 +901,13 @@
               <w:spacing w:after="0" w:line="240" w:lineRule="auto"/>
             </w:pPr>
             <w:r>
-              <w:t>\uxxxx</w:t>
+              <w:t>\</w:t>
             </w:r>
+            <w:proofErr w:type="spellStart"/>
+            <w:r>
+              <w:t>uxxxx</w:t>
+            </w:r>
+            <w:proofErr w:type="spellEnd"/>
           </w:p>
         </w:tc>
         <w:tc>
@@ -666,8 +919,13 @@
               <w:spacing w:after="0" w:line="240" w:lineRule="auto"/>
             </w:pPr>
             <w:r>
-              <w:t>Character with 16-bit hex value xxxx</w:t>
+              <w:t xml:space="preserve">Character with 16-bit hex value </w:t>
             </w:r>
+            <w:proofErr w:type="spellStart"/>
+            <w:r>
+              <w:t>xxxx</w:t>
+            </w:r>
+            <w:proofErr w:type="spellEnd"/>
           </w:p>
         </w:tc>
       </w:tr>
@@ -681,8 +939,13 @@
               <w:spacing w:after="0" w:line="240" w:lineRule="auto"/>
             </w:pPr>
             <w:r>
-              <w:t>\Uxxxxxxxx</w:t>
+              <w:t>\</w:t>
             </w:r>
+            <w:proofErr w:type="spellStart"/>
+            <w:r>
+              <w:t>Uxxxxxxxx</w:t>
+            </w:r>
+            <w:proofErr w:type="spellEnd"/>
           </w:p>
         </w:tc>
         <w:tc>
@@ -694,8 +957,13 @@
               <w:spacing w:after="0" w:line="240" w:lineRule="auto"/>
             </w:pPr>
             <w:r>
-              <w:t>Character with 32-bit hex value xxxxxxxx</w:t>
+              <w:t xml:space="preserve">Character with 32-bit hex value </w:t>
             </w:r>
+            <w:proofErr w:type="spellStart"/>
+            <w:r>
+              <w:t>xxxxxxxx</w:t>
+            </w:r>
+            <w:proofErr w:type="spellEnd"/>
           </w:p>
         </w:tc>
       </w:tr>
@@ -737,8 +1005,13 @@
               <w:spacing w:after="0" w:line="240" w:lineRule="auto"/>
             </w:pPr>
             <w:r>
-              <w:t>\ooo</w:t>
+              <w:t>\</w:t>
             </w:r>
+            <w:proofErr w:type="spellStart"/>
+            <w:r>
+              <w:t>ooo</w:t>
+            </w:r>
+            <w:proofErr w:type="spellEnd"/>
           </w:p>
         </w:tc>
         <w:tc>
@@ -765,8 +1038,13 @@
               <w:spacing w:after="0" w:line="240" w:lineRule="auto"/>
             </w:pPr>
             <w:r>
-              <w:t>\xhh</w:t>
+              <w:t>\</w:t>
             </w:r>
+            <w:proofErr w:type="spellStart"/>
+            <w:r>
+              <w:t>xhh</w:t>
+            </w:r>
+            <w:proofErr w:type="spellEnd"/>
           </w:p>
         </w:tc>
         <w:tc>
@@ -778,8 +1056,13 @@
               <w:spacing w:after="0" w:line="240" w:lineRule="auto"/>
             </w:pPr>
             <w:r>
-              <w:t>Character with hex value hh</w:t>
+              <w:t xml:space="preserve">Character with hex value </w:t>
             </w:r>
+            <w:proofErr w:type="spellStart"/>
+            <w:r>
+              <w:t>hh</w:t>
+            </w:r>
+            <w:proofErr w:type="spellEnd"/>
           </w:p>
         </w:tc>
       </w:tr>
@@ -841,7 +1124,15 @@
         <w:spacing w:after="0"/>
       </w:pPr>
       <w:r>
-        <w:t>Num1 = int(input())</w:t>
+        <w:t>Num1 = int(</w:t>
+      </w:r>
+      <w:proofErr w:type="gramStart"/>
+      <w:r>
+        <w:t>input(</w:t>
+      </w:r>
+      <w:proofErr w:type="gramEnd"/>
+      <w:r>
+        <w:t>))</w:t>
       </w:r>
     </w:p>
     <w:p>
@@ -850,7 +1141,15 @@
         <w:spacing w:after="0"/>
       </w:pPr>
       <w:r>
-        <w:t>Num2 = int(input())</w:t>
+        <w:t>Num2 = int(</w:t>
+      </w:r>
+      <w:proofErr w:type="gramStart"/>
+      <w:r>
+        <w:t>input(</w:t>
+      </w:r>
+      <w:proofErr w:type="gramEnd"/>
+      <w:r>
+        <w:t>))</w:t>
       </w:r>
     </w:p>
     <w:p>
@@ -867,8 +1166,13 @@
         <w:pStyle w:val="ListParagraph"/>
         <w:spacing w:after="0"/>
       </w:pPr>
-      <w:r>
-        <w:t>print(Num1 + Num2)</w:t>
+      <w:proofErr w:type="gramStart"/>
+      <w:r>
+        <w:t>print(</w:t>
+      </w:r>
+      <w:proofErr w:type="gramEnd"/>
+      <w:r>
+        <w:t>Num1 + Num2)</w:t>
       </w:r>
     </w:p>
     <w:p>
@@ -908,7 +1212,15 @@
         <w:t xml:space="preserve">Num1 = </w:t>
       </w:r>
       <w:r>
-        <w:t>float(input())</w:t>
+        <w:t>float(</w:t>
+      </w:r>
+      <w:proofErr w:type="gramStart"/>
+      <w:r>
+        <w:t>input(</w:t>
+      </w:r>
+      <w:proofErr w:type="gramEnd"/>
+      <w:r>
+        <w:t>))</w:t>
       </w:r>
     </w:p>
     <w:p>
@@ -917,7 +1229,15 @@
         <w:spacing w:after="0"/>
       </w:pPr>
       <w:r>
-        <w:t>Num2 = float(input())</w:t>
+        <w:t>Num2 = float(</w:t>
+      </w:r>
+      <w:proofErr w:type="gramStart"/>
+      <w:r>
+        <w:t>input(</w:t>
+      </w:r>
+      <w:proofErr w:type="gramEnd"/>
+      <w:r>
+        <w:t>))</w:t>
       </w:r>
     </w:p>
     <w:p>
@@ -934,8 +1254,13 @@
         <w:pStyle w:val="ListParagraph"/>
         <w:spacing w:after="0"/>
       </w:pPr>
-      <w:r>
-        <w:t>print(Num1 + Num2)</w:t>
+      <w:proofErr w:type="gramStart"/>
+      <w:r>
+        <w:t>print(</w:t>
+      </w:r>
+      <w:proofErr w:type="gramEnd"/>
+      <w:r>
+        <w:t>Num1 + Num2)</w:t>
       </w:r>
     </w:p>
     <w:p>
@@ -975,7 +1300,15 @@
         <w:t>String</w:t>
       </w:r>
       <w:r>
-        <w:t xml:space="preserve"> = str(input())</w:t>
+        <w:t xml:space="preserve"> = str(</w:t>
+      </w:r>
+      <w:proofErr w:type="gramStart"/>
+      <w:r>
+        <w:t>input(</w:t>
+      </w:r>
+      <w:proofErr w:type="gramEnd"/>
+      <w:r>
+        <w:t>))</w:t>
       </w:r>
     </w:p>
     <w:p>
@@ -992,8 +1325,13 @@
         <w:pStyle w:val="ListParagraph"/>
         <w:spacing w:after="0"/>
       </w:pPr>
-      <w:r>
-        <w:t>print(String)</w:t>
+      <w:proofErr w:type="gramStart"/>
+      <w:r>
+        <w:t>print(</w:t>
+      </w:r>
+      <w:proofErr w:type="gramEnd"/>
+      <w:r>
+        <w:t>String)</w:t>
       </w:r>
     </w:p>
     <w:p>
@@ -1034,9 +1372,14 @@
         </w:numPr>
         <w:spacing w:after="0"/>
       </w:pPr>
+      <w:proofErr w:type="spellStart"/>
       <w:r>
         <w:lastRenderedPageBreak/>
-        <w:t>Readline: Reads just one line of a text file.</w:t>
+        <w:t>Readline</w:t>
+      </w:r>
+      <w:proofErr w:type="spellEnd"/>
+      <w:r>
+        <w:t>: Reads just one line of a text file.</w:t>
       </w:r>
     </w:p>
     <w:p>
@@ -1074,8 +1417,13 @@
         </w:numPr>
         <w:spacing w:after="0"/>
       </w:pPr>
-      <w:r>
-        <w:t>Seek(0): Moves the read/write location to the beginning of the file.</w:t>
+      <w:proofErr w:type="gramStart"/>
+      <w:r>
+        <w:t>Seek(</w:t>
+      </w:r>
+      <w:proofErr w:type="gramEnd"/>
+      <w:r>
+        <w:t>0): Moves the read/write location to the beginning of the file.</w:t>
       </w:r>
     </w:p>
     <w:p>
@@ -1109,7 +1457,15 @@
         <w:spacing w:after="0"/>
       </w:pPr>
       <w:r>
-        <w:t xml:space="preserve">If we want the input() function to do nothing then we should press the </w:t>
+        <w:t xml:space="preserve">If we want the </w:t>
+      </w:r>
+      <w:proofErr w:type="gramStart"/>
+      <w:r>
+        <w:t>input(</w:t>
+      </w:r>
+      <w:proofErr w:type="gramEnd"/>
+      <w:r>
+        <w:t xml:space="preserve">) function to do nothing then we should press the </w:t>
       </w:r>
       <w:r>
         <w:rPr>
@@ -1145,10 +1501,36 @@
         <w:spacing w:after="0"/>
       </w:pPr>
       <w:r>
-        <w:t xml:space="preserve">The exists() method in the </w:t>
-      </w:r>
-      <w:r>
-        <w:t>os.path. Ex: os.path.exists(‘file_ex.txt’)</w:t>
+        <w:t xml:space="preserve">The </w:t>
+      </w:r>
+      <w:proofErr w:type="gramStart"/>
+      <w:r>
+        <w:t>exists(</w:t>
+      </w:r>
+      <w:proofErr w:type="gramEnd"/>
+      <w:r>
+        <w:t xml:space="preserve">) method in the </w:t>
+      </w:r>
+      <w:proofErr w:type="spellStart"/>
+      <w:r>
+        <w:t>os.path</w:t>
+      </w:r>
+      <w:proofErr w:type="spellEnd"/>
+      <w:r>
+        <w:t xml:space="preserve">. Ex: </w:t>
+      </w:r>
+      <w:proofErr w:type="spellStart"/>
+      <w:proofErr w:type="gramStart"/>
+      <w:r>
+        <w:t>os.path</w:t>
+      </w:r>
+      <w:proofErr w:type="gramEnd"/>
+      <w:r>
+        <w:t>.exists</w:t>
+      </w:r>
+      <w:proofErr w:type="spellEnd"/>
+      <w:r>
+        <w:t>(‘file_ex.txt’)</w:t>
       </w:r>
     </w:p>
     <w:p>
@@ -1157,7 +1539,33 @@
         <w:spacing w:after="0"/>
       </w:pPr>
       <w:r>
-        <w:t>If you want to ensure that a given path points to a file and not to a directory, you can use the os.path.isfile() function. Ex: os.path.isfile(‘file_ex.txt’)</w:t>
+        <w:t xml:space="preserve">If you want to ensure that a given path points to a file and not to a directory, you can use the </w:t>
+      </w:r>
+      <w:proofErr w:type="spellStart"/>
+      <w:proofErr w:type="gramStart"/>
+      <w:r>
+        <w:t>os.path</w:t>
+      </w:r>
+      <w:proofErr w:type="gramEnd"/>
+      <w:r>
+        <w:t>.isfile</w:t>
+      </w:r>
+      <w:proofErr w:type="spellEnd"/>
+      <w:r>
+        <w:t xml:space="preserve">() function. Ex: </w:t>
+      </w:r>
+      <w:proofErr w:type="spellStart"/>
+      <w:proofErr w:type="gramStart"/>
+      <w:r>
+        <w:t>os.path</w:t>
+      </w:r>
+      <w:proofErr w:type="gramEnd"/>
+      <w:r>
+        <w:t>.isfile</w:t>
+      </w:r>
+      <w:proofErr w:type="spellEnd"/>
+      <w:r>
+        <w:t>(‘file_ex.txt’)</w:t>
       </w:r>
     </w:p>
     <w:p>
@@ -1173,7 +1581,15 @@
         <w:t>If the file exists the open call will complete successf</w:t>
       </w:r>
       <w:r>
-        <w:t>ully and return a valid file handle. If the file does not exist however, a FileNotFoundError exception will be raised.</w:t>
+        <w:t xml:space="preserve">ully and return a valid file handle. If the file does not exist however, a </w:t>
+      </w:r>
+      <w:proofErr w:type="spellStart"/>
+      <w:r>
+        <w:t>FileNotFoundError</w:t>
+      </w:r>
+      <w:proofErr w:type="spellEnd"/>
+      <w:r>
+        <w:t xml:space="preserve"> exception will be raised.</w:t>
       </w:r>
     </w:p>
     <w:p>
@@ -1200,7 +1616,17 @@
         <w:spacing w:after="0"/>
       </w:pPr>
       <w:r>
-        <w:t xml:space="preserve">           F.close()</w:t>
+        <w:t xml:space="preserve">           </w:t>
+      </w:r>
+      <w:proofErr w:type="spellStart"/>
+      <w:proofErr w:type="gramStart"/>
+      <w:r>
+        <w:t>F.close</w:t>
+      </w:r>
+      <w:proofErr w:type="spellEnd"/>
+      <w:proofErr w:type="gramEnd"/>
+      <w:r>
+        <w:t>()</w:t>
       </w:r>
     </w:p>
     <w:p>
@@ -1209,7 +1635,15 @@
         <w:spacing w:after="0"/>
       </w:pPr>
       <w:r>
-        <w:t xml:space="preserve">      except FileNotFoundError:</w:t>
+        <w:t xml:space="preserve">      except </w:t>
+      </w:r>
+      <w:proofErr w:type="spellStart"/>
+      <w:r>
+        <w:t>FileNotFoundError</w:t>
+      </w:r>
+      <w:proofErr w:type="spellEnd"/>
+      <w:r>
+        <w:t>:</w:t>
       </w:r>
     </w:p>
     <w:p>
@@ -1218,7 +1652,15 @@
         <w:spacing w:after="0"/>
       </w:pPr>
       <w:r>
-        <w:t xml:space="preserve">           print(“File does not exist”)</w:t>
+        <w:t xml:space="preserve">           </w:t>
+      </w:r>
+      <w:proofErr w:type="gramStart"/>
+      <w:r>
+        <w:t>print(</w:t>
+      </w:r>
+      <w:proofErr w:type="gramEnd"/>
+      <w:r>
+        <w:t>“File does not exist”)</w:t>
       </w:r>
     </w:p>
     <w:p>
@@ -1234,7 +1676,23 @@
         <w:t>No</w:t>
       </w:r>
       <w:r>
-        <w:t>w the same “just attempt to open it” technique also works for ensuring a file is both readable and accessible. Instead of watching for FileNotFoundError exceptions you will want to look out for any kind of IOError:</w:t>
+        <w:t xml:space="preserve">w the same “just attempt to open it” technique also works for ensuring a file is both readable and accessible. Instead of watching for </w:t>
+      </w:r>
+      <w:proofErr w:type="spellStart"/>
+      <w:r>
+        <w:t>FileNotFoundError</w:t>
+      </w:r>
+      <w:proofErr w:type="spellEnd"/>
+      <w:r>
+        <w:t xml:space="preserve"> exceptions you will want to look out for any kind of </w:t>
+      </w:r>
+      <w:proofErr w:type="spellStart"/>
+      <w:r>
+        <w:t>IOError</w:t>
+      </w:r>
+      <w:proofErr w:type="spellEnd"/>
+      <w:r>
+        <w:t>:</w:t>
       </w:r>
     </w:p>
     <w:p>
@@ -1261,7 +1719,17 @@
         <w:spacing w:after="0"/>
       </w:pPr>
       <w:r>
-        <w:t xml:space="preserve">           F.close()</w:t>
+        <w:t xml:space="preserve">           </w:t>
+      </w:r>
+      <w:proofErr w:type="spellStart"/>
+      <w:proofErr w:type="gramStart"/>
+      <w:r>
+        <w:t>F.close</w:t>
+      </w:r>
+      <w:proofErr w:type="spellEnd"/>
+      <w:proofErr w:type="gramEnd"/>
+      <w:r>
+        <w:t>()</w:t>
       </w:r>
     </w:p>
     <w:p>
@@ -1270,7 +1738,15 @@
         <w:spacing w:after="0"/>
       </w:pPr>
       <w:r>
-        <w:t xml:space="preserve">      except IOError:</w:t>
+        <w:t xml:space="preserve">      except </w:t>
+      </w:r>
+      <w:proofErr w:type="spellStart"/>
+      <w:r>
+        <w:t>IOError</w:t>
+      </w:r>
+      <w:proofErr w:type="spellEnd"/>
+      <w:r>
+        <w:t>:</w:t>
       </w:r>
     </w:p>
     <w:p>
@@ -1279,7 +1755,15 @@
         <w:spacing w:after="0"/>
       </w:pPr>
       <w:r>
-        <w:t xml:space="preserve">           print(“File is not accessible”)</w:t>
+        <w:t xml:space="preserve">           </w:t>
+      </w:r>
+      <w:proofErr w:type="gramStart"/>
+      <w:r>
+        <w:t>print(</w:t>
+      </w:r>
+      <w:proofErr w:type="gramEnd"/>
+      <w:r>
+        <w:t>“File is not accessible”)</w:t>
       </w:r>
     </w:p>
     <w:p>
@@ -1288,7 +1772,15 @@
         <w:spacing w:after="0"/>
       </w:pPr>
       <w:r>
-        <w:t xml:space="preserve">      print(“File is accessible”)</w:t>
+        <w:t xml:space="preserve">      </w:t>
+      </w:r>
+      <w:proofErr w:type="gramStart"/>
+      <w:r>
+        <w:t>print(</w:t>
+      </w:r>
+      <w:proofErr w:type="gramEnd"/>
+      <w:r>
+        <w:t>“File is accessible”)</w:t>
       </w:r>
     </w:p>
     <w:p>
@@ -1313,7 +1805,23 @@
         <w:spacing w:after="0"/>
       </w:pPr>
       <w:r>
-        <w:t>Ex:     def is_accessible(path, mode=’r’):</w:t>
+        <w:t xml:space="preserve">Ex:     def </w:t>
+      </w:r>
+      <w:proofErr w:type="spellStart"/>
+      <w:r>
+        <w:t>is_</w:t>
+      </w:r>
+      <w:proofErr w:type="gramStart"/>
+      <w:r>
+        <w:t>accessible</w:t>
+      </w:r>
+      <w:proofErr w:type="spellEnd"/>
+      <w:r>
+        <w:t>(</w:t>
+      </w:r>
+      <w:proofErr w:type="gramEnd"/>
+      <w:r>
+        <w:t>path, mode=’r’):</w:t>
       </w:r>
     </w:p>
     <w:p>
@@ -1331,7 +1839,15 @@
         <w:ind w:left="720" w:firstLine="720"/>
       </w:pPr>
       <w:r>
-        <w:t xml:space="preserve">    f = open(path, mode)</w:t>
+        <w:t xml:space="preserve">    f = </w:t>
+      </w:r>
+      <w:proofErr w:type="gramStart"/>
+      <w:r>
+        <w:t>open(</w:t>
+      </w:r>
+      <w:proofErr w:type="gramEnd"/>
+      <w:r>
+        <w:t>path, mode)</w:t>
       </w:r>
     </w:p>
     <w:p>
@@ -1340,7 +1856,17 @@
         <w:ind w:left="720" w:firstLine="720"/>
       </w:pPr>
       <w:r>
-        <w:t xml:space="preserve">    f.close()</w:t>
+        <w:t xml:space="preserve">    </w:t>
+      </w:r>
+      <w:proofErr w:type="spellStart"/>
+      <w:proofErr w:type="gramStart"/>
+      <w:r>
+        <w:t>f.close</w:t>
+      </w:r>
+      <w:proofErr w:type="spellEnd"/>
+      <w:proofErr w:type="gramEnd"/>
+      <w:r>
+        <w:t>()</w:t>
       </w:r>
     </w:p>
     <w:p>
@@ -1349,7 +1875,15 @@
         <w:ind w:left="720" w:firstLine="720"/>
       </w:pPr>
       <w:r>
-        <w:t>except IOError:</w:t>
+        <w:t xml:space="preserve">except </w:t>
+      </w:r>
+      <w:proofErr w:type="spellStart"/>
+      <w:r>
+        <w:t>IOError</w:t>
+      </w:r>
+      <w:proofErr w:type="spellEnd"/>
+      <w:r>
+        <w:t>:</w:t>
       </w:r>
     </w:p>
     <w:p>
@@ -1376,10 +1910,33 @@
       </w:pPr>
       <w:r>
         <w:tab/>
-        <w:t>Alternatively, you can use the os.access() function in the standard library to c</w:t>
-      </w:r>
-      <w:r>
-        <w:t>heck whether a file exists and is accessible at the same time. This would be more similar to using the os.path.exists() function for checking if a file exists.</w:t>
+        <w:t xml:space="preserve">Alternatively, you can use the </w:t>
+      </w:r>
+      <w:proofErr w:type="spellStart"/>
+      <w:proofErr w:type="gramStart"/>
+      <w:r>
+        <w:t>os.access</w:t>
+      </w:r>
+      <w:proofErr w:type="spellEnd"/>
+      <w:proofErr w:type="gramEnd"/>
+      <w:r>
+        <w:t>() function in the standard library to c</w:t>
+      </w:r>
+      <w:r>
+        <w:t xml:space="preserve">heck whether a file exists and is accessible at the same time. This would be more similar to using the </w:t>
+      </w:r>
+      <w:proofErr w:type="spellStart"/>
+      <w:proofErr w:type="gramStart"/>
+      <w:r>
+        <w:t>os.path</w:t>
+      </w:r>
+      <w:proofErr w:type="gramEnd"/>
+      <w:r>
+        <w:t>.exists</w:t>
+      </w:r>
+      <w:proofErr w:type="spellEnd"/>
+      <w:r>
+        <w:t>() function for checking if a file exists.</w:t>
       </w:r>
     </w:p>
     <w:p>
@@ -1388,7 +1945,15 @@
       </w:pPr>
       <w:r>
         <w:tab/>
-        <w:t>Using open() and a try…except clause has some advantages when it comes to file handling in Pyth</w:t>
+        <w:t xml:space="preserve">Using </w:t>
+      </w:r>
+      <w:proofErr w:type="gramStart"/>
+      <w:r>
+        <w:t>open(</w:t>
+      </w:r>
+      <w:proofErr w:type="gramEnd"/>
+      <w:r>
+        <w:t>) and a try…except clause has some advantages when it comes to file handling in Pyth</w:t>
       </w:r>
       <w:r>
         <w:t>on. It can help you avoid bugs caused by file existence race conditions.</w:t>
@@ -1407,7 +1972,15 @@
       </w:r>
       <w:r>
         <w:lastRenderedPageBreak/>
-        <w:t>executing the next line if the file is deleted then we will get an IOError which says that it is better to just directly open the f</w:t>
+        <w:t xml:space="preserve">executing the next line if the file is deleted then we will get an </w:t>
+      </w:r>
+      <w:proofErr w:type="spellStart"/>
+      <w:r>
+        <w:t>IOError</w:t>
+      </w:r>
+      <w:proofErr w:type="spellEnd"/>
+      <w:r>
+        <w:t xml:space="preserve"> which says that it is better to just directly open the f</w:t>
       </w:r>
       <w:r>
         <w:t>ile and using exception to handle whether the file exists or not.</w:t>
@@ -1481,7 +2054,15 @@
         <w:spacing w:after="0"/>
       </w:pPr>
       <w:r>
-        <w:t>The type() function is</w:t>
+        <w:t xml:space="preserve">The </w:t>
+      </w:r>
+      <w:proofErr w:type="gramStart"/>
+      <w:r>
+        <w:t>type(</w:t>
+      </w:r>
+      <w:proofErr w:type="gramEnd"/>
+      <w:r>
+        <w:t>) function is</w:t>
       </w:r>
       <w:r>
         <w:t xml:space="preserve"> used to find the type of the input given to the type function.</w:t>
@@ -1492,39 +2073,79 @@
         <w:spacing w:after="0"/>
       </w:pPr>
       <w:r>
-        <w:t>Ex: type(eee)</w:t>
-      </w:r>
-    </w:p>
-    <w:p>
-      <w:pPr>
-        <w:spacing w:after="0"/>
-      </w:pPr>
-      <w:r>
-        <w:t xml:space="preserve">      &lt;class’str’&gt;</w:t>
-      </w:r>
-    </w:p>
-    <w:p>
-      <w:pPr>
-        <w:spacing w:after="0"/>
-      </w:pPr>
-      <w:r>
-        <w:t xml:space="preserve">      type(1)</w:t>
-      </w:r>
-    </w:p>
-    <w:p>
-      <w:pPr>
-        <w:spacing w:after="0"/>
-      </w:pPr>
-      <w:r>
-        <w:t xml:space="preserve">      &lt;class’int’&gt;</w:t>
-      </w:r>
-    </w:p>
-    <w:p>
-      <w:pPr>
-        <w:spacing w:after="0"/>
-      </w:pPr>
-      <w:r>
-        <w:t>To convert an integer to floating point you can do ex: float(99) and it will be converted to 99.0</w:t>
+        <w:t>Ex: type(</w:t>
+      </w:r>
+      <w:proofErr w:type="spellStart"/>
+      <w:r>
+        <w:t>eee</w:t>
+      </w:r>
+      <w:proofErr w:type="spellEnd"/>
+      <w:r>
+        <w:t>)</w:t>
+      </w:r>
+    </w:p>
+    <w:p>
+      <w:pPr>
+        <w:spacing w:after="0"/>
+      </w:pPr>
+      <w:r>
+        <w:t xml:space="preserve">      &lt;</w:t>
+      </w:r>
+      <w:proofErr w:type="spellStart"/>
+      <w:r>
+        <w:t>class’str</w:t>
+      </w:r>
+      <w:proofErr w:type="spellEnd"/>
+      <w:r>
+        <w:t>’&gt;</w:t>
+      </w:r>
+    </w:p>
+    <w:p>
+      <w:pPr>
+        <w:spacing w:after="0"/>
+      </w:pPr>
+      <w:r>
+        <w:t xml:space="preserve">      </w:t>
+      </w:r>
+      <w:proofErr w:type="gramStart"/>
+      <w:r>
+        <w:t>type(</w:t>
+      </w:r>
+      <w:proofErr w:type="gramEnd"/>
+      <w:r>
+        <w:t>1)</w:t>
+      </w:r>
+    </w:p>
+    <w:p>
+      <w:pPr>
+        <w:spacing w:after="0"/>
+      </w:pPr>
+      <w:r>
+        <w:t xml:space="preserve">      &lt;</w:t>
+      </w:r>
+      <w:proofErr w:type="spellStart"/>
+      <w:r>
+        <w:t>class’int</w:t>
+      </w:r>
+      <w:proofErr w:type="spellEnd"/>
+      <w:r>
+        <w:t>’&gt;</w:t>
+      </w:r>
+    </w:p>
+    <w:p>
+      <w:pPr>
+        <w:spacing w:after="0"/>
+      </w:pPr>
+      <w:r>
+        <w:t xml:space="preserve">To convert an integer to floating point you can do ex: </w:t>
+      </w:r>
+      <w:proofErr w:type="gramStart"/>
+      <w:r>
+        <w:t>float(</w:t>
+      </w:r>
+      <w:proofErr w:type="gramEnd"/>
+      <w:r>
+        <w:t>99) and it will be converted to 99.0</w:t>
       </w:r>
     </w:p>
     <w:p>
@@ -1534,16 +2155,29 @@
       <w:r>
         <w:t xml:space="preserve">Integer division produces a </w:t>
       </w:r>
-      <w:r>
-        <w:t>floating point result.</w:t>
-      </w:r>
-    </w:p>
-    <w:p>
-      <w:pPr>
-        <w:spacing w:after="0"/>
-      </w:pPr>
-      <w:r>
-        <w:t>String conversions: You can also use int() and float() to convert between strings and integers. You will get an error if the string does not contain numeric characters.</w:t>
+      <w:proofErr w:type="gramStart"/>
+      <w:r>
+        <w:t>floating point</w:t>
+      </w:r>
+      <w:proofErr w:type="gramEnd"/>
+      <w:r>
+        <w:t xml:space="preserve"> result.</w:t>
+      </w:r>
+    </w:p>
+    <w:p>
+      <w:pPr>
+        <w:spacing w:after="0"/>
+      </w:pPr>
+      <w:r>
+        <w:t xml:space="preserve">String conversions: You can also use </w:t>
+      </w:r>
+      <w:proofErr w:type="gramStart"/>
+      <w:r>
+        <w:t>int(</w:t>
+      </w:r>
+      <w:proofErr w:type="gramEnd"/>
+      <w:r>
+        <w:t>) and float() to convert between strings and integers. You will get an error if the string does not contain numeric characters.</w:t>
       </w:r>
     </w:p>
     <w:p>
@@ -1572,10 +2206,47 @@
         <w:spacing w:after="0"/>
       </w:pPr>
       <w:r>
-        <w:t>Different import modules in Python are string, re, datetime, math, random, os, multiprocessing, subprocess, socket, email, json, doctest</w:t>
-      </w:r>
-      <w:r>
-        <w:t>, unittest, pdb, argparse and sys</w:t>
+        <w:t xml:space="preserve">Different import modules in Python are string, re, datetime, math, random, </w:t>
+      </w:r>
+      <w:proofErr w:type="spellStart"/>
+      <w:r>
+        <w:t>os</w:t>
+      </w:r>
+      <w:proofErr w:type="spellEnd"/>
+      <w:r>
+        <w:t xml:space="preserve">, multiprocessing, subprocess, socket, email, json, </w:t>
+      </w:r>
+      <w:proofErr w:type="spellStart"/>
+      <w:r>
+        <w:t>doctest</w:t>
+      </w:r>
+      <w:proofErr w:type="spellEnd"/>
+      <w:r>
+        <w:t xml:space="preserve">, </w:t>
+      </w:r>
+      <w:proofErr w:type="spellStart"/>
+      <w:r>
+        <w:t>unittest</w:t>
+      </w:r>
+      <w:proofErr w:type="spellEnd"/>
+      <w:r>
+        <w:t xml:space="preserve">, </w:t>
+      </w:r>
+      <w:proofErr w:type="spellStart"/>
+      <w:r>
+        <w:t>pdb</w:t>
+      </w:r>
+      <w:proofErr w:type="spellEnd"/>
+      <w:r>
+        <w:t xml:space="preserve">, </w:t>
+      </w:r>
+      <w:proofErr w:type="spellStart"/>
+      <w:r>
+        <w:t>argparse</w:t>
+      </w:r>
+      <w:proofErr w:type="spellEnd"/>
+      <w:r>
+        <w:t xml:space="preserve"> and sys</w:t>
       </w:r>
     </w:p>
     <w:p>
@@ -1603,48 +2274,78 @@
       <w:pPr>
         <w:spacing w:after="0"/>
       </w:pPr>
-      <w:r>
-        <w:t>ImportError: an import fails</w:t>
-      </w:r>
-    </w:p>
-    <w:p>
-      <w:pPr>
-        <w:spacing w:after="0"/>
-      </w:pPr>
-      <w:r>
-        <w:t>IndexError: a list is indexed with an out-of-range number</w:t>
-      </w:r>
-    </w:p>
-    <w:p>
-      <w:pPr>
-        <w:spacing w:after="0"/>
-      </w:pPr>
-      <w:r>
-        <w:t>NameError: an unknown variable is used</w:t>
-      </w:r>
-    </w:p>
-    <w:p>
-      <w:pPr>
-        <w:spacing w:after="0"/>
-      </w:pPr>
-      <w:r>
-        <w:t>SyntaxError: the code can’t be parsed properly</w:t>
-      </w:r>
-    </w:p>
-    <w:p>
-      <w:pPr>
-        <w:spacing w:after="0"/>
-      </w:pPr>
-      <w:r>
-        <w:t>TypeError: a function is called on a value of an inappropriate type</w:t>
-      </w:r>
-    </w:p>
-    <w:p>
-      <w:pPr>
-        <w:spacing w:after="0"/>
-      </w:pPr>
-      <w:r>
-        <w:t>ValueError: a function is called on a value of the correct type, but with an inappropriate value</w:t>
+      <w:proofErr w:type="spellStart"/>
+      <w:r>
+        <w:t>ImportError</w:t>
+      </w:r>
+      <w:proofErr w:type="spellEnd"/>
+      <w:r>
+        <w:t>: an import fails</w:t>
+      </w:r>
+    </w:p>
+    <w:p>
+      <w:pPr>
+        <w:spacing w:after="0"/>
+      </w:pPr>
+      <w:proofErr w:type="spellStart"/>
+      <w:r>
+        <w:t>IndexError</w:t>
+      </w:r>
+      <w:proofErr w:type="spellEnd"/>
+      <w:r>
+        <w:t>: a list is indexed with an out-of-range number</w:t>
+      </w:r>
+    </w:p>
+    <w:p>
+      <w:pPr>
+        <w:spacing w:after="0"/>
+      </w:pPr>
+      <w:proofErr w:type="spellStart"/>
+      <w:r>
+        <w:t>NameError</w:t>
+      </w:r>
+      <w:proofErr w:type="spellEnd"/>
+      <w:r>
+        <w:t>: an unknown variable is used</w:t>
+      </w:r>
+    </w:p>
+    <w:p>
+      <w:pPr>
+        <w:spacing w:after="0"/>
+      </w:pPr>
+      <w:proofErr w:type="spellStart"/>
+      <w:r>
+        <w:t>SyntaxError</w:t>
+      </w:r>
+      <w:proofErr w:type="spellEnd"/>
+      <w:r>
+        <w:t>: the code can’t be parsed properly</w:t>
+      </w:r>
+    </w:p>
+    <w:p>
+      <w:pPr>
+        <w:spacing w:after="0"/>
+      </w:pPr>
+      <w:proofErr w:type="spellStart"/>
+      <w:r>
+        <w:t>TypeError</w:t>
+      </w:r>
+      <w:proofErr w:type="spellEnd"/>
+      <w:r>
+        <w:t>: a function is called on a value of an inappropriate type</w:t>
+      </w:r>
+    </w:p>
+    <w:p>
+      <w:pPr>
+        <w:spacing w:after="0"/>
+      </w:pPr>
+      <w:proofErr w:type="spellStart"/>
+      <w:r>
+        <w:t>ValueError</w:t>
+      </w:r>
+      <w:proofErr w:type="spellEnd"/>
+      <w:r>
+        <w:t>: a function is called on a value of the correct type, but with an inappropriate value</w:t>
       </w:r>
     </w:p>
     <w:p>
@@ -1688,8 +2389,13 @@
       <w:pPr>
         <w:spacing w:after="0"/>
       </w:pPr>
-      <w:r>
-        <w:t>AssertionError exception can</w:t>
+      <w:proofErr w:type="spellStart"/>
+      <w:r>
+        <w:t>AssertionError</w:t>
+      </w:r>
+      <w:proofErr w:type="spellEnd"/>
+      <w:r>
+        <w:t xml:space="preserve"> exception can</w:t>
       </w:r>
       <w:r>
         <w:t xml:space="preserve"> be caught and handled like any other exception using the try-except statement, but if not handled, this type of exception will terminate the entire program.</w:t>
@@ -1722,20 +2428,44 @@
         <w:spacing w:after="0"/>
       </w:pPr>
       <w:r>
-        <w:t>A useful dictionary method is get. It does the same thing as indexing, but if the key is not found in the dictionary it returns another specified value instead(‘None’, by default).</w:t>
-      </w:r>
-    </w:p>
-    <w:p>
-      <w:pPr>
-        <w:spacing w:after="0"/>
-      </w:pPr>
-    </w:p>
-    <w:p>
-      <w:pPr>
-        <w:spacing w:after="0"/>
-      </w:pPr>
-      <w:r>
-        <w:t>Tuples are very similar to lists, except that they are immutable(the</w:t>
+        <w:t xml:space="preserve">A useful dictionary method is </w:t>
+      </w:r>
+      <w:proofErr w:type="gramStart"/>
+      <w:r>
+        <w:t>get</w:t>
+      </w:r>
+      <w:proofErr w:type="gramEnd"/>
+      <w:r>
+        <w:t xml:space="preserve">. It does the same thing as indexing, but if the key is not found in the dictionary it returns another specified value </w:t>
+      </w:r>
+      <w:proofErr w:type="gramStart"/>
+      <w:r>
+        <w:t>instead(</w:t>
+      </w:r>
+      <w:proofErr w:type="gramEnd"/>
+      <w:r>
+        <w:t>‘None’, by default).</w:t>
+      </w:r>
+    </w:p>
+    <w:p>
+      <w:pPr>
+        <w:spacing w:after="0"/>
+      </w:pPr>
+    </w:p>
+    <w:p>
+      <w:pPr>
+        <w:spacing w:after="0"/>
+      </w:pPr>
+      <w:r>
+        <w:t xml:space="preserve">Tuples are very similar to lists, except that they are </w:t>
+      </w:r>
+      <w:proofErr w:type="gramStart"/>
+      <w:r>
+        <w:t>immutable(</w:t>
+      </w:r>
+      <w:proofErr w:type="gramEnd"/>
+      <w:r>
+        <w:t>the</w:t>
       </w:r>
       <w:r>
         <w:t>y cannot be changed). Also, they are created using parentheses, rather than square brackets.</w:t>
@@ -1775,7 +2505,23 @@
         <w:t>Ex: c</w:t>
       </w:r>
       <w:r>
-        <w:t>ubes = [i**3 for I in range(5)]</w:t>
+        <w:t>ubes = [</w:t>
+      </w:r>
+      <w:proofErr w:type="spellStart"/>
+      <w:r>
+        <w:t>i</w:t>
+      </w:r>
+      <w:proofErr w:type="spellEnd"/>
+      <w:r>
+        <w:t xml:space="preserve">**3 for I in </w:t>
+      </w:r>
+      <w:proofErr w:type="gramStart"/>
+      <w:r>
+        <w:t>range(</w:t>
+      </w:r>
+      <w:proofErr w:type="gramEnd"/>
+      <w:r>
+        <w:t>5)]</w:t>
       </w:r>
     </w:p>
     <w:p>
@@ -1812,7 +2558,39 @@
         <w:spacing w:after="0"/>
       </w:pPr>
       <w:r>
-        <w:t>Ex: evens = [i**2 for i in range(10) if i**2 % 2 == 0]</w:t>
+        <w:t>Ex: evens = [</w:t>
+      </w:r>
+      <w:proofErr w:type="spellStart"/>
+      <w:r>
+        <w:t>i</w:t>
+      </w:r>
+      <w:proofErr w:type="spellEnd"/>
+      <w:r>
+        <w:t xml:space="preserve">**2 for </w:t>
+      </w:r>
+      <w:proofErr w:type="spellStart"/>
+      <w:r>
+        <w:t>i</w:t>
+      </w:r>
+      <w:proofErr w:type="spellEnd"/>
+      <w:r>
+        <w:t xml:space="preserve"> in </w:t>
+      </w:r>
+      <w:proofErr w:type="gramStart"/>
+      <w:r>
+        <w:t>range(</w:t>
+      </w:r>
+      <w:proofErr w:type="gramEnd"/>
+      <w:r>
+        <w:t xml:space="preserve">10) if </w:t>
+      </w:r>
+      <w:proofErr w:type="spellStart"/>
+      <w:r>
+        <w:t>i</w:t>
+      </w:r>
+      <w:proofErr w:type="spellEnd"/>
+      <w:r>
+        <w:t>**2 % 2 == 0]</w:t>
       </w:r>
     </w:p>
     <w:p>
@@ -1919,8 +2697,13 @@
         <w:spacing w:after="0"/>
       </w:pPr>
       <w:r>
-        <w:t>for letter in fruit :</w:t>
-      </w:r>
+        <w:t xml:space="preserve">for letter in </w:t>
+      </w:r>
+      <w:proofErr w:type="gramStart"/>
+      <w:r>
+        <w:t>fruit :</w:t>
+      </w:r>
+      <w:proofErr w:type="gramEnd"/>
     </w:p>
     <w:p>
       <w:pPr>
@@ -1950,8 +2733,21 @@
         <w:spacing w:after="0"/>
       </w:pPr>
       <w:r>
-        <w:t>while index &lt; len(fruit) :</w:t>
-      </w:r>
+        <w:t xml:space="preserve">while index &lt; </w:t>
+      </w:r>
+      <w:proofErr w:type="spellStart"/>
+      <w:r>
+        <w:t>len</w:t>
+      </w:r>
+      <w:proofErr w:type="spellEnd"/>
+      <w:r>
+        <w:t>(fruit</w:t>
+      </w:r>
+      <w:proofErr w:type="gramStart"/>
+      <w:r>
+        <w:t>) :</w:t>
+      </w:r>
+      <w:proofErr w:type="gramEnd"/>
     </w:p>
     <w:p>
       <w:pPr>
@@ -1993,7 +2789,15 @@
         <w:spacing w:after="0"/>
       </w:pPr>
       <w:r>
-        <w:t>In python if the slice operation refers to an index of a string which is out of range then it will still not give an out of index error. For s=”Python” the output s[2:12] will give the output “thon”</w:t>
+        <w:t>In python if the slice operation refers to an index of a string which is out of range then it will still not give an out of index error. For s</w:t>
+      </w:r>
+      <w:proofErr w:type="gramStart"/>
+      <w:r>
+        <w:t>=”Python</w:t>
+      </w:r>
+      <w:proofErr w:type="gramEnd"/>
+      <w:r>
+        <w:t>” the output s[2:12] will give the output “thon”</w:t>
       </w:r>
     </w:p>
     <w:p>
@@ -2039,44 +2843,84 @@
         <w:t xml:space="preserve">Before we can read the contents of the file, we must tell python which file we are going to work with and what we will be doing with the file. This </w:t>
       </w:r>
       <w:r>
-        <w:t>is done with the open() function. Open() returns a “file handle” - a variable used to perform operations on the file. Similar to “File -&gt; Open” in a word processor.</w:t>
-      </w:r>
-    </w:p>
-    <w:p>
-      <w:pPr>
-        <w:spacing w:after="0"/>
-      </w:pPr>
-      <w:r>
-        <w:t>Handle = open(filename, mode)</w:t>
-      </w:r>
-    </w:p>
-    <w:p>
-      <w:pPr>
-        <w:spacing w:after="0"/>
-      </w:pPr>
-    </w:p>
-    <w:p>
-      <w:pPr>
-        <w:spacing w:after="0"/>
-      </w:pPr>
-      <w:r>
-        <w:t>When files are missing: When a file is not present the FileN</w:t>
-      </w:r>
-      <w:r>
-        <w:t>otFoundError occurs in python.</w:t>
-      </w:r>
-    </w:p>
-    <w:p>
-      <w:pPr>
-        <w:spacing w:after="0"/>
-      </w:pPr>
-    </w:p>
-    <w:p>
-      <w:pPr>
-        <w:spacing w:after="0"/>
-      </w:pPr>
-      <w:r>
-        <w:t>The newline character: We use a special character called the “newline” to indicate when a line ends. We represent it as \n in strings. Newline is still one character- not two</w:t>
+        <w:t xml:space="preserve">is done with the </w:t>
+      </w:r>
+      <w:proofErr w:type="gramStart"/>
+      <w:r>
+        <w:t>open(</w:t>
+      </w:r>
+      <w:proofErr w:type="gramEnd"/>
+      <w:r>
+        <w:t xml:space="preserve">) function. </w:t>
+      </w:r>
+      <w:proofErr w:type="gramStart"/>
+      <w:r>
+        <w:t>Open(</w:t>
+      </w:r>
+      <w:proofErr w:type="gramEnd"/>
+      <w:r>
+        <w:t>) returns a “file handle” - a variable used to perform operations on the file. Similar to “File -&gt; Open” in a word processor.</w:t>
+      </w:r>
+    </w:p>
+    <w:p>
+      <w:pPr>
+        <w:spacing w:after="0"/>
+      </w:pPr>
+      <w:r>
+        <w:t xml:space="preserve">Handle = </w:t>
+      </w:r>
+      <w:proofErr w:type="gramStart"/>
+      <w:r>
+        <w:t>open(</w:t>
+      </w:r>
+      <w:proofErr w:type="gramEnd"/>
+      <w:r>
+        <w:t>filename, mode)</w:t>
+      </w:r>
+    </w:p>
+    <w:p>
+      <w:pPr>
+        <w:spacing w:after="0"/>
+      </w:pPr>
+    </w:p>
+    <w:p>
+      <w:pPr>
+        <w:spacing w:after="0"/>
+      </w:pPr>
+      <w:r>
+        <w:t xml:space="preserve">When files are missing: When a file is not present the </w:t>
+      </w:r>
+      <w:proofErr w:type="spellStart"/>
+      <w:r>
+        <w:t>FileN</w:t>
+      </w:r>
+      <w:r>
+        <w:t>otFoundError</w:t>
+      </w:r>
+      <w:proofErr w:type="spellEnd"/>
+      <w:r>
+        <w:t xml:space="preserve"> occurs in python.</w:t>
+      </w:r>
+    </w:p>
+    <w:p>
+      <w:pPr>
+        <w:spacing w:after="0"/>
+      </w:pPr>
+    </w:p>
+    <w:p>
+      <w:pPr>
+        <w:spacing w:after="0"/>
+      </w:pPr>
+      <w:r>
+        <w:t xml:space="preserve">The newline character: We use a special character called the “newline” to indicate when a line </w:t>
+      </w:r>
+      <w:proofErr w:type="gramStart"/>
+      <w:r>
+        <w:t>ends</w:t>
+      </w:r>
+      <w:proofErr w:type="gramEnd"/>
+      <w:r>
+        <w:t>. We represent it as \n in strings. Newline is still one character- not two</w:t>
       </w:r>
     </w:p>
     <w:p>
@@ -2092,7 +2936,15 @@
         <w:spacing w:after="0"/>
       </w:pPr>
       <w:r>
-        <w:t>Stuff = ‘X\nY’</w:t>
+        <w:t>Stuff = ‘X\</w:t>
+      </w:r>
+      <w:proofErr w:type="spellStart"/>
+      <w:r>
+        <w:t>nY</w:t>
+      </w:r>
+      <w:proofErr w:type="spellEnd"/>
+      <w:r>
+        <w:t>’</w:t>
       </w:r>
     </w:p>
     <w:p>
@@ -2107,21 +2959,39 @@
       <w:r>
         <w:t xml:space="preserve">Here in the above code the </w:t>
       </w:r>
-      <w:r>
-        <w:t>len(Stuff) will be 3 and not 4 or 2.</w:t>
-      </w:r>
-    </w:p>
-    <w:p>
-      <w:pPr>
-        <w:spacing w:after="0"/>
-      </w:pPr>
-    </w:p>
-    <w:p>
-      <w:pPr>
-        <w:spacing w:after="0"/>
-      </w:pPr>
-      <w:r>
-        <w:t>In python the print() statement always add the new line at the end of the statement.</w:t>
+      <w:proofErr w:type="spellStart"/>
+      <w:proofErr w:type="gramStart"/>
+      <w:r>
+        <w:t>len</w:t>
+      </w:r>
+      <w:proofErr w:type="spellEnd"/>
+      <w:r>
+        <w:t>(</w:t>
+      </w:r>
+      <w:proofErr w:type="gramEnd"/>
+      <w:r>
+        <w:t>Stuff) will be 3 and not 4 or 2.</w:t>
+      </w:r>
+    </w:p>
+    <w:p>
+      <w:pPr>
+        <w:spacing w:after="0"/>
+      </w:pPr>
+    </w:p>
+    <w:p>
+      <w:pPr>
+        <w:spacing w:after="0"/>
+      </w:pPr>
+      <w:r>
+        <w:t xml:space="preserve">In python the </w:t>
+      </w:r>
+      <w:proofErr w:type="gramStart"/>
+      <w:r>
+        <w:t>print(</w:t>
+      </w:r>
+      <w:proofErr w:type="gramEnd"/>
+      <w:r>
+        <w:t>) statement always add the new line at the end of the statement.</w:t>
       </w:r>
     </w:p>
     <w:p>
@@ -2333,8 +3203,13 @@
       <w:pPr>
         <w:spacing w:after="0"/>
       </w:pPr>
-      <w:r>
-        <w:t>id() returns a unique integer ID for an  object.</w:t>
+      <w:proofErr w:type="gramStart"/>
+      <w:r>
+        <w:t>id(</w:t>
+      </w:r>
+      <w:proofErr w:type="gramEnd"/>
+      <w:r>
+        <w:t>) returns a unique integer ID for an  object.</w:t>
       </w:r>
     </w:p>
     <w:p>
@@ -2413,16 +3288,31 @@
       <w:pPr>
         <w:spacing w:after="0"/>
       </w:pPr>
-      <w:r>
-        <w:t>type() returns the type of an object.</w:t>
-      </w:r>
-    </w:p>
-    <w:p>
-      <w:pPr>
-        <w:spacing w:after="0"/>
-      </w:pPr>
-      <w:r>
-        <w:t>dir() introspects the attributes of an object.</w:t>
+      <w:proofErr w:type="gramStart"/>
+      <w:r>
+        <w:t>type(</w:t>
+      </w:r>
+      <w:proofErr w:type="gramEnd"/>
+      <w:r>
+        <w:t>) returns the type of an object.</w:t>
+      </w:r>
+    </w:p>
+    <w:p>
+      <w:pPr>
+        <w:spacing w:after="0"/>
+      </w:pPr>
+      <w:proofErr w:type="spellStart"/>
+      <w:proofErr w:type="gramStart"/>
+      <w:r>
+        <w:t>dir</w:t>
+      </w:r>
+      <w:proofErr w:type="spellEnd"/>
+      <w:r>
+        <w:t>(</w:t>
+      </w:r>
+      <w:proofErr w:type="gramEnd"/>
+      <w:r>
+        <w:t>) introspects the attributes of an object.</w:t>
       </w:r>
     </w:p>
     <w:p>
@@ -2446,7 +3336,15 @@
         <w:spacing w:after="0"/>
       </w:pPr>
       <w:r>
-        <w:t>Tuple unpacking: Destructuring operation that unpacks data structures into named references.</w:t>
+        <w:t xml:space="preserve">Tuple unpacking: </w:t>
+      </w:r>
+      <w:proofErr w:type="spellStart"/>
+      <w:r>
+        <w:t>Destructuring</w:t>
+      </w:r>
+      <w:proofErr w:type="spellEnd"/>
+      <w:r>
+        <w:t xml:space="preserve"> operation that unpacks data structures into named references.</w:t>
       </w:r>
     </w:p>
     <w:p>
@@ -2462,7 +3360,25 @@
         <w:spacing w:after="0"/>
       </w:pPr>
       <w:r>
-        <w:t>In strings concatenation with + results in temporaries. str.join() inserts a separator between a collection of strings. Call join() on the separator string.</w:t>
+        <w:t xml:space="preserve">In strings concatenation with + results in temporaries. </w:t>
+      </w:r>
+      <w:proofErr w:type="spellStart"/>
+      <w:proofErr w:type="gramStart"/>
+      <w:r>
+        <w:t>str.join</w:t>
+      </w:r>
+      <w:proofErr w:type="spellEnd"/>
+      <w:proofErr w:type="gramEnd"/>
+      <w:r>
+        <w:t xml:space="preserve">() inserts a separator between a collection of strings. Call </w:t>
+      </w:r>
+      <w:proofErr w:type="gramStart"/>
+      <w:r>
+        <w:t>join(</w:t>
+      </w:r>
+      <w:proofErr w:type="gramEnd"/>
+      <w:r>
+        <w:t>) on the separator string.</w:t>
       </w:r>
       <w:r>
         <w:t xml:space="preserve"> To concatenate invoke join on empty text.</w:t>
@@ -2494,7 +3410,15 @@
         <w:spacing w:after="0"/>
       </w:pPr>
       <w:r>
-        <w:t>For Example ex48.py the output is given as:</w:t>
+        <w:t xml:space="preserve">For </w:t>
+      </w:r>
+      <w:proofErr w:type="gramStart"/>
+      <w:r>
+        <w:t>Example</w:t>
+      </w:r>
+      <w:proofErr w:type="gramEnd"/>
+      <w:r>
+        <w:t xml:space="preserve"> ex48.py the output is given as:</w:t>
       </w:r>
     </w:p>
     <w:p>
@@ -2567,19 +3491,59 @@
         <w:t xml:space="preserve"> Signal exceptional conditions with raise. raise without an argument re-raises the current exception.</w:t>
       </w:r>
       <w:r>
-        <w:t xml:space="preserve"> Generally don’t catch TypeError.</w:t>
-      </w:r>
-      <w:r>
-        <w:t xml:space="preserve"> Use str() to convert exceptions to strings.</w:t>
+        <w:t xml:space="preserve"> </w:t>
+      </w:r>
+      <w:proofErr w:type="gramStart"/>
+      <w:r>
+        <w:t>Generally</w:t>
+      </w:r>
+      <w:proofErr w:type="gramEnd"/>
+      <w:r>
+        <w:t xml:space="preserve"> don’t catch </w:t>
+      </w:r>
+      <w:proofErr w:type="spellStart"/>
+      <w:r>
+        <w:t>TypeError</w:t>
+      </w:r>
+      <w:proofErr w:type="spellEnd"/>
+      <w:r>
+        <w:t>.</w:t>
+      </w:r>
+      <w:r>
+        <w:t xml:space="preserve"> Use </w:t>
+      </w:r>
+      <w:proofErr w:type="gramStart"/>
+      <w:r>
+        <w:t>str(</w:t>
+      </w:r>
+      <w:proofErr w:type="gramEnd"/>
+      <w:r>
+        <w:t>) to convert exceptions to strings.</w:t>
       </w:r>
       <w:r>
         <w:t xml:space="preserve"> Prefer built-in exception types when possible.</w:t>
       </w:r>
       <w:r>
-        <w:t xml:space="preserve"> Use try…finally for cleanup actions.</w:t>
-      </w:r>
-      <w:r>
-        <w:t xml:space="preserve"> Implement platform-specific actions with ImportError and EAFP</w:t>
+        <w:t xml:space="preserve"> Use try…finally for </w:t>
+      </w:r>
+      <w:proofErr w:type="spellStart"/>
+      <w:r>
+        <w:t>cleanup</w:t>
+      </w:r>
+      <w:proofErr w:type="spellEnd"/>
+      <w:r>
+        <w:t xml:space="preserve"> actions.</w:t>
+      </w:r>
+      <w:r>
+        <w:t xml:space="preserve"> Implement platform-specific actions with </w:t>
+      </w:r>
+      <w:proofErr w:type="spellStart"/>
+      <w:r>
+        <w:t>ImportError</w:t>
+      </w:r>
+      <w:proofErr w:type="spellEnd"/>
+      <w:r>
+        <w:t xml:space="preserve"> and EAFP</w:t>
       </w:r>
       <w:r>
         <w:t xml:space="preserve">. </w:t>
@@ -2595,7 +3559,15 @@
         <w:spacing w:after="0"/>
       </w:pPr>
       <w:r>
-        <w:t>List comprehension syntax: [expr(item) for item in iterable]. The example can be found in the code snippet given below:</w:t>
+        <w:t xml:space="preserve">List comprehension syntax: [expr(item) for item in </w:t>
+      </w:r>
+      <w:proofErr w:type="spellStart"/>
+      <w:r>
+        <w:t>iterable</w:t>
+      </w:r>
+      <w:proofErr w:type="spellEnd"/>
+      <w:r>
+        <w:t>]. The example can be found in the code snippet given below:</w:t>
       </w:r>
     </w:p>
     <w:p>
@@ -2665,8 +3637,13 @@
       <w:pPr>
         <w:spacing w:after="0"/>
       </w:pPr>
-      <w:r>
-        <w:t xml:space="preserve">Dict comprehension syntax: </w:t>
+      <w:proofErr w:type="spellStart"/>
+      <w:r>
+        <w:t>Dict</w:t>
+      </w:r>
+      <w:proofErr w:type="spellEnd"/>
+      <w:r>
+        <w:t xml:space="preserve"> comprehension syntax: </w:t>
       </w:r>
     </w:p>
     <w:p>
@@ -2683,7 +3660,22 @@
       </w:pPr>
       <w:r>
         <w:tab/>
-        <w:t>Key_expr(item): value_expr(item)</w:t>
+      </w:r>
+      <w:proofErr w:type="spellStart"/>
+      <w:r>
+        <w:t>Key_expr</w:t>
+      </w:r>
+      <w:proofErr w:type="spellEnd"/>
+      <w:r>
+        <w:t xml:space="preserve">(item): </w:t>
+      </w:r>
+      <w:proofErr w:type="spellStart"/>
+      <w:r>
+        <w:t>value_expr</w:t>
+      </w:r>
+      <w:proofErr w:type="spellEnd"/>
+      <w:r>
+        <w:t>(item)</w:t>
       </w:r>
     </w:p>
     <w:p>
@@ -2692,8 +3684,13 @@
         <w:ind w:firstLine="720"/>
       </w:pPr>
       <w:r>
-        <w:t>for item in iterable</w:t>
-      </w:r>
+        <w:t xml:space="preserve">for item in </w:t>
+      </w:r>
+      <w:proofErr w:type="spellStart"/>
+      <w:r>
+        <w:t>iterable</w:t>
+      </w:r>
+      <w:proofErr w:type="spellEnd"/>
     </w:p>
     <w:p>
       <w:pPr>
@@ -2720,24 +3717,58 @@
       <w:pPr>
         <w:spacing w:after="0"/>
       </w:pPr>
-      <w:r>
-        <w:t>Iterable: Can be passed to iter() to produce an iterator</w:t>
-      </w:r>
-    </w:p>
-    <w:p>
-      <w:pPr>
-        <w:spacing w:after="0"/>
-      </w:pPr>
-      <w:r>
-        <w:t>Iterator: Can be passed to next() to get the next value in the sequence</w:t>
-      </w:r>
-    </w:p>
-    <w:p>
-      <w:pPr>
-        <w:spacing w:after="0"/>
-      </w:pPr>
-      <w:r>
-        <w:t>The repl activity is shown below:</w:t>
+      <w:proofErr w:type="spellStart"/>
+      <w:r>
+        <w:t>Iterable</w:t>
+      </w:r>
+      <w:proofErr w:type="spellEnd"/>
+      <w:r>
+        <w:t xml:space="preserve">: Can be passed to </w:t>
+      </w:r>
+      <w:proofErr w:type="spellStart"/>
+      <w:proofErr w:type="gramStart"/>
+      <w:r>
+        <w:t>iter</w:t>
+      </w:r>
+      <w:proofErr w:type="spellEnd"/>
+      <w:r>
+        <w:t>(</w:t>
+      </w:r>
+      <w:proofErr w:type="gramEnd"/>
+      <w:r>
+        <w:t>) to produce an iterator</w:t>
+      </w:r>
+    </w:p>
+    <w:p>
+      <w:pPr>
+        <w:spacing w:after="0"/>
+      </w:pPr>
+      <w:r>
+        <w:t xml:space="preserve">Iterator: Can be passed to </w:t>
+      </w:r>
+      <w:proofErr w:type="gramStart"/>
+      <w:r>
+        <w:t>next(</w:t>
+      </w:r>
+      <w:proofErr w:type="gramEnd"/>
+      <w:r>
+        <w:t>) to get the next value in the sequence</w:t>
+      </w:r>
+    </w:p>
+    <w:p>
+      <w:pPr>
+        <w:spacing w:after="0"/>
+      </w:pPr>
+      <w:r>
+        <w:t xml:space="preserve">The </w:t>
+      </w:r>
+      <w:proofErr w:type="spellStart"/>
+      <w:r>
+        <w:t>repl</w:t>
+      </w:r>
+      <w:proofErr w:type="spellEnd"/>
+      <w:r>
+        <w:t xml:space="preserve"> activity is shown below:</w:t>
       </w:r>
     </w:p>
     <w:p>
@@ -2899,7 +3930,15 @@
         <w:spacing w:after="0"/>
       </w:pPr>
       <w:r>
-        <w:t>(expr(item) for item in iterable)</w:t>
+        <w:t xml:space="preserve">(expr(item) for item in </w:t>
+      </w:r>
+      <w:proofErr w:type="spellStart"/>
+      <w:r>
+        <w:t>iterable</w:t>
+      </w:r>
+      <w:proofErr w:type="spellEnd"/>
+      <w:r>
+        <w:t>)</w:t>
       </w:r>
     </w:p>
     <w:p>
@@ -2915,7 +3954,31 @@
         <w:spacing w:after="0"/>
       </w:pPr>
       <w:r>
-        <w:t>The itertools library provide many methods for iterating in a structure(list, set, dict, tuple) in Python.</w:t>
+        <w:t xml:space="preserve">The </w:t>
+      </w:r>
+      <w:proofErr w:type="spellStart"/>
+      <w:r>
+        <w:t>itertools</w:t>
+      </w:r>
+      <w:proofErr w:type="spellEnd"/>
+      <w:r>
+        <w:t xml:space="preserve"> library provide many methods for iterating in a </w:t>
+      </w:r>
+      <w:proofErr w:type="gramStart"/>
+      <w:r>
+        <w:t>structure(</w:t>
+      </w:r>
+      <w:proofErr w:type="gramEnd"/>
+      <w:r>
+        <w:t xml:space="preserve">list, set, </w:t>
+      </w:r>
+      <w:proofErr w:type="spellStart"/>
+      <w:r>
+        <w:t>dict</w:t>
+      </w:r>
+      <w:proofErr w:type="spellEnd"/>
+      <w:r>
+        <w:t>, tuple) in Python.</w:t>
       </w:r>
     </w:p>
     <w:p>
@@ -2941,8 +4004,13 @@
         </w:numPr>
         <w:spacing w:after="0"/>
       </w:pPr>
-      <w:r>
-        <w:t>any() – Determines If any elements in a series are true</w:t>
+      <w:proofErr w:type="gramStart"/>
+      <w:r>
+        <w:t>any(</w:t>
+      </w:r>
+      <w:proofErr w:type="gramEnd"/>
+      <w:r>
+        <w:t>) – Determines If any elements in a series are true</w:t>
       </w:r>
     </w:p>
     <w:p>
@@ -2954,8 +4022,13 @@
         </w:numPr>
         <w:spacing w:after="0"/>
       </w:pPr>
-      <w:r>
-        <w:t>all() – Determines if all elements in a series are true</w:t>
+      <w:proofErr w:type="gramStart"/>
+      <w:r>
+        <w:t>all(</w:t>
+      </w:r>
+      <w:proofErr w:type="gramEnd"/>
+      <w:r>
+        <w:t>) – Determines if all elements in a series are true</w:t>
       </w:r>
     </w:p>
     <w:p>
@@ -2967,9 +4040,19 @@
         </w:numPr>
         <w:spacing w:after="0"/>
       </w:pPr>
-      <w:r>
-        <w:t>zip() – Synchronize iteration across two or more iterables</w:t>
-      </w:r>
+      <w:proofErr w:type="gramStart"/>
+      <w:r>
+        <w:t>zip(</w:t>
+      </w:r>
+      <w:proofErr w:type="gramEnd"/>
+      <w:r>
+        <w:t xml:space="preserve">) – Synchronize iteration across two or more </w:t>
+      </w:r>
+      <w:proofErr w:type="spellStart"/>
+      <w:r>
+        <w:t>iterables</w:t>
+      </w:r>
+      <w:proofErr w:type="spellEnd"/>
     </w:p>
     <w:p>
       <w:pPr>
@@ -3122,7 +4205,23 @@
         <w:t>The first argument of instance methods in python always is self.</w:t>
       </w:r>
       <w:r>
-        <w:t xml:space="preserve"> __init__() is an initializer, not a constructor.</w:t>
+        <w:t xml:space="preserve"> __</w:t>
+      </w:r>
+      <w:proofErr w:type="spellStart"/>
+      <w:r>
+        <w:t>init</w:t>
+      </w:r>
+      <w:proofErr w:type="spellEnd"/>
+      <w:r>
+        <w:t>_</w:t>
+      </w:r>
+      <w:proofErr w:type="gramStart"/>
+      <w:r>
+        <w:t>_(</w:t>
+      </w:r>
+      <w:proofErr w:type="gramEnd"/>
+      <w:r>
+        <w:t>) is an initializer, not a constructor.</w:t>
       </w:r>
     </w:p>
     <w:p>
@@ -3138,7 +4237,17 @@
         <w:spacing w:after="0"/>
       </w:pPr>
       <w:r>
-        <w:t>In python the path of each module is searched in the sys.path variable</w:t>
+        <w:t xml:space="preserve">In python the path of each module is searched in the </w:t>
+      </w:r>
+      <w:proofErr w:type="spellStart"/>
+      <w:proofErr w:type="gramStart"/>
+      <w:r>
+        <w:t>sys.path</w:t>
+      </w:r>
+      <w:proofErr w:type="spellEnd"/>
+      <w:proofErr w:type="gramEnd"/>
+      <w:r>
+        <w:t xml:space="preserve"> variable</w:t>
       </w:r>
       <w:r>
         <w:t xml:space="preserve"> which contains the list of directories python searches for modules.</w:t>
@@ -3152,7 +4261,17 @@
         <w:t xml:space="preserve">To add the </w:t>
       </w:r>
       <w:r>
-        <w:t>third-party module in the python we can amend the sys.path to modify the path to include the directory in which the modules are present.</w:t>
+        <w:t xml:space="preserve">third-party module in the python we can amend the </w:t>
+      </w:r>
+      <w:proofErr w:type="spellStart"/>
+      <w:proofErr w:type="gramStart"/>
+      <w:r>
+        <w:t>sys.path</w:t>
+      </w:r>
+      <w:proofErr w:type="spellEnd"/>
+      <w:proofErr w:type="gramEnd"/>
+      <w:r>
+        <w:t xml:space="preserve"> to modify the path to include the directory in which the modules are present.</w:t>
       </w:r>
     </w:p>
     <w:p>
@@ -3361,7 +4480,15 @@
         <w:spacing w:after="0"/>
       </w:pPr>
       <w:r>
-        <w:t>from module_name import *</w:t>
+        <w:t xml:space="preserve">from </w:t>
+      </w:r>
+      <w:proofErr w:type="spellStart"/>
+      <w:r>
+        <w:t>module_name</w:t>
+      </w:r>
+      <w:proofErr w:type="spellEnd"/>
+      <w:r>
+        <w:t xml:space="preserve"> import *</w:t>
       </w:r>
     </w:p>
     <w:p>
@@ -3395,8 +4522,15 @@
         <w:spacing w:after="0"/>
       </w:pPr>
       <w:r>
-        <w:t>Python scans all entries in sys.path</w:t>
-      </w:r>
+        <w:t xml:space="preserve">Python scans all entries in </w:t>
+      </w:r>
+      <w:proofErr w:type="spellStart"/>
+      <w:proofErr w:type="gramStart"/>
+      <w:r>
+        <w:t>sys.path</w:t>
+      </w:r>
+      <w:proofErr w:type="spellEnd"/>
+      <w:proofErr w:type="gramEnd"/>
     </w:p>
     <w:p>
       <w:pPr>
@@ -3434,20 +4568,38 @@
         <w:spacing w:after="0"/>
       </w:pPr>
       <w:r>
-        <w:t>Otherwise, all matching directories in sys.path are considered as part of the namespace package</w:t>
-      </w:r>
-    </w:p>
-    <w:p>
-      <w:pPr>
-        <w:spacing w:after="0"/>
-      </w:pPr>
-    </w:p>
-    <w:p>
-      <w:pPr>
-        <w:spacing w:after="0"/>
-      </w:pPr>
-      <w:r>
-        <w:t>Classes are callable: In python classes are callable and the primary example of this feature is used when we invoke class to create a new object. The arguments that we use while instantiating an object in class can be used in the __init__ python function.</w:t>
+        <w:t xml:space="preserve">Otherwise, all matching directories in </w:t>
+      </w:r>
+      <w:proofErr w:type="spellStart"/>
+      <w:proofErr w:type="gramStart"/>
+      <w:r>
+        <w:t>sys.path</w:t>
+      </w:r>
+      <w:proofErr w:type="spellEnd"/>
+      <w:proofErr w:type="gramEnd"/>
+      <w:r>
+        <w:t xml:space="preserve"> are considered as part of the namespace package</w:t>
+      </w:r>
+    </w:p>
+    <w:p>
+      <w:pPr>
+        <w:spacing w:after="0"/>
+      </w:pPr>
+    </w:p>
+    <w:p>
+      <w:pPr>
+        <w:spacing w:after="0"/>
+      </w:pPr>
+      <w:r>
+        <w:t>Classes are callable: In python classes are callable and the primary example of this feature is used when we invoke class to create a new object. The arguments that we use while instantiating an object in class can be used in the __</w:t>
+      </w:r>
+      <w:proofErr w:type="spellStart"/>
+      <w:r>
+        <w:t>init</w:t>
+      </w:r>
+      <w:proofErr w:type="spellEnd"/>
+      <w:r>
+        <w:t>__ python function.</w:t>
       </w:r>
       <w:r>
         <w:t xml:space="preserve"> This feature of python is explained in the code snippet give below:</w:t>
@@ -3769,21 +4921,55 @@
         <w:t>. In failure to do will result in the syntax error.</w:t>
       </w:r>
       <w:r>
-        <w:t xml:space="preserve"> All the features of the extended formal argument syntax applies to functions, lambdas and all other callables:</w:t>
-      </w:r>
-    </w:p>
-    <w:p>
-      <w:pPr>
-        <w:spacing w:after="0"/>
-      </w:pPr>
+        <w:t xml:space="preserve"> All the features of the extended formal argument syntax </w:t>
+      </w:r>
+      <w:proofErr w:type="gramStart"/>
+      <w:r>
+        <w:t>applies</w:t>
+      </w:r>
+      <w:proofErr w:type="gramEnd"/>
+      <w:r>
+        <w:t xml:space="preserve"> to functions, lambdas and all other </w:t>
+      </w:r>
+      <w:proofErr w:type="spellStart"/>
+      <w:r>
+        <w:t>callables</w:t>
+      </w:r>
+      <w:proofErr w:type="spellEnd"/>
+      <w:r>
+        <w:t>:</w:t>
+      </w:r>
+    </w:p>
+    <w:p>
+      <w:pPr>
+        <w:spacing w:after="0"/>
+      </w:pPr>
+      <w:proofErr w:type="gramStart"/>
       <w:r>
         <w:t>Syntax:</w:t>
       </w:r>
       <w:r>
         <w:t>-</w:t>
       </w:r>
-      <w:r>
-        <w:t xml:space="preserve"> def extended(*args, **kwargs)</w:t>
+      <w:proofErr w:type="gramEnd"/>
+      <w:r>
+        <w:t xml:space="preserve"> def extended(*</w:t>
+      </w:r>
+      <w:proofErr w:type="spellStart"/>
+      <w:r>
+        <w:t>args</w:t>
+      </w:r>
+      <w:proofErr w:type="spellEnd"/>
+      <w:r>
+        <w:t>, **</w:t>
+      </w:r>
+      <w:proofErr w:type="spellStart"/>
+      <w:r>
+        <w:t>kwargs</w:t>
+      </w:r>
+      <w:proofErr w:type="spellEnd"/>
+      <w:r>
+        <w:t>)</w:t>
       </w:r>
       <w:r>
         <w:t>:</w:t>
@@ -3794,7 +4980,15 @@
         <w:spacing w:after="0"/>
       </w:pPr>
       <w:r>
-        <w:t>The asterisk can also be used on any iterable series as shown in the example below:</w:t>
+        <w:t xml:space="preserve">The asterisk can also be used on any </w:t>
+      </w:r>
+      <w:proofErr w:type="spellStart"/>
+      <w:r>
+        <w:t>iterable</w:t>
+      </w:r>
+      <w:proofErr w:type="spellEnd"/>
+      <w:r>
+        <w:t xml:space="preserve"> series as shown in the example below:</w:t>
       </w:r>
     </w:p>
     <w:p>
@@ -3941,7 +5135,15 @@
         <w:spacing w:after="0"/>
       </w:pPr>
       <w:r>
-        <w:t>decorators: modify or enhance the functions without changing their definintion.</w:t>
+        <w:t xml:space="preserve">decorators: modify or enhance the functions without changing their </w:t>
+      </w:r>
+      <w:proofErr w:type="spellStart"/>
+      <w:r>
+        <w:t>definintion</w:t>
+      </w:r>
+      <w:proofErr w:type="spellEnd"/>
+      <w:r>
+        <w:t>.</w:t>
       </w:r>
     </w:p>
     <w:p>
@@ -3952,7 +5154,15 @@
         <w:t>In python the validation of any field that is given in the setter method can also be used and triggered when we initialize an instance in python.</w:t>
       </w:r>
       <w:r>
-        <w:t xml:space="preserve"> So when we use the setter method for a particular field and write some code in it to modify or validate the variable behaviour it is automatically applied to the variable during the initialization that takes place when we create an object and assign the value in the __init__ constructor.</w:t>
+        <w:t xml:space="preserve"> So when we use the setter method for a particular field and write some code in it to modify or validate the variable behaviour it is automatically applied to the variable during the initialization that takes place when we create an object and assign the value in the __</w:t>
+      </w:r>
+      <w:proofErr w:type="spellStart"/>
+      <w:r>
+        <w:t>init</w:t>
+      </w:r>
+      <w:proofErr w:type="spellEnd"/>
+      <w:r>
+        <w:t>__ constructor.</w:t>
       </w:r>
     </w:p>
     <w:p>
@@ -3973,497 +5183,513 @@
         <w:spacing w:after="0"/>
       </w:pPr>
       <w:r>
-        <w:t>The built-in function repr() produces an unambiguous string representation of an object.</w:t>
-      </w:r>
-    </w:p>
-    <w:p>
-      <w:pPr>
-        <w:spacing w:after="0"/>
-      </w:pPr>
-    </w:p>
-    <w:p>
-      <w:pPr>
-        <w:spacing w:after="0"/>
-      </w:pPr>
-    </w:p>
-    <w:p>
-      <w:pPr>
-        <w:spacing w:after="0"/>
-      </w:pPr>
-    </w:p>
-    <w:p>
-      <w:pPr>
-        <w:spacing w:after="0"/>
-      </w:pPr>
-    </w:p>
-    <w:p>
-      <w:pPr>
-        <w:spacing w:after="0"/>
-      </w:pPr>
-    </w:p>
-    <w:p>
-      <w:pPr>
-        <w:spacing w:after="0"/>
-      </w:pPr>
-    </w:p>
-    <w:p>
-      <w:pPr>
-        <w:spacing w:after="0"/>
-      </w:pPr>
-    </w:p>
-    <w:p>
-      <w:pPr>
-        <w:spacing w:after="0"/>
-      </w:pPr>
-    </w:p>
-    <w:p>
-      <w:pPr>
-        <w:spacing w:after="0"/>
-      </w:pPr>
-    </w:p>
-    <w:p>
-      <w:pPr>
-        <w:spacing w:after="0"/>
-      </w:pPr>
-    </w:p>
-    <w:p>
-      <w:pPr>
-        <w:spacing w:after="0"/>
-      </w:pPr>
-    </w:p>
-    <w:p>
-      <w:pPr>
-        <w:spacing w:after="0"/>
-      </w:pPr>
-    </w:p>
-    <w:p>
-      <w:pPr>
-        <w:spacing w:after="0"/>
-      </w:pPr>
-    </w:p>
-    <w:p>
-      <w:pPr>
-        <w:spacing w:after="0"/>
-      </w:pPr>
-    </w:p>
-    <w:p>
-      <w:pPr>
-        <w:spacing w:after="0"/>
-      </w:pPr>
-    </w:p>
-    <w:p>
-      <w:pPr>
-        <w:spacing w:after="0"/>
-      </w:pPr>
-    </w:p>
-    <w:p>
-      <w:pPr>
-        <w:spacing w:after="0"/>
-      </w:pPr>
-    </w:p>
-    <w:p>
-      <w:pPr>
-        <w:spacing w:after="0"/>
-      </w:pPr>
-    </w:p>
-    <w:p>
-      <w:pPr>
-        <w:spacing w:after="0"/>
-      </w:pPr>
-    </w:p>
-    <w:p>
-      <w:pPr>
-        <w:spacing w:after="0"/>
-      </w:pPr>
-    </w:p>
-    <w:p>
-      <w:pPr>
-        <w:spacing w:after="0"/>
-      </w:pPr>
-    </w:p>
-    <w:p>
-      <w:pPr>
-        <w:spacing w:after="0"/>
-      </w:pPr>
-    </w:p>
-    <w:p>
-      <w:pPr>
-        <w:spacing w:after="0"/>
-      </w:pPr>
-    </w:p>
-    <w:p>
-      <w:pPr>
-        <w:spacing w:after="0"/>
-      </w:pPr>
-    </w:p>
-    <w:p>
-      <w:pPr>
-        <w:spacing w:after="0"/>
-      </w:pPr>
-    </w:p>
-    <w:p>
-      <w:pPr>
-        <w:spacing w:after="0"/>
-      </w:pPr>
-    </w:p>
-    <w:p>
-      <w:pPr>
-        <w:spacing w:after="0"/>
-      </w:pPr>
-    </w:p>
-    <w:p>
-      <w:pPr>
-        <w:spacing w:after="0"/>
-      </w:pPr>
-      <w:r>
+        <w:t xml:space="preserve">The built-in function </w:t>
+      </w:r>
+      <w:proofErr w:type="spellStart"/>
+      <w:proofErr w:type="gramStart"/>
+      <w:r>
+        <w:t>repr</w:t>
+      </w:r>
+      <w:proofErr w:type="spellEnd"/>
+      <w:r>
+        <w:t>(</w:t>
+      </w:r>
+      <w:proofErr w:type="gramEnd"/>
+      <w:r>
+        <w:t>) produces an unambiguous string representation of an object.</w:t>
+      </w:r>
+    </w:p>
+    <w:p>
+      <w:pPr>
+        <w:spacing w:after="0"/>
+      </w:pPr>
+    </w:p>
+    <w:p>
+      <w:pPr>
+        <w:spacing w:after="0"/>
+      </w:pPr>
+    </w:p>
+    <w:p>
+      <w:pPr>
+        <w:spacing w:after="0"/>
+      </w:pPr>
+    </w:p>
+    <w:p>
+      <w:pPr>
+        <w:spacing w:after="0"/>
+      </w:pPr>
+    </w:p>
+    <w:p>
+      <w:pPr>
+        <w:spacing w:after="0"/>
+      </w:pPr>
+    </w:p>
+    <w:p>
+      <w:pPr>
+        <w:spacing w:after="0"/>
+      </w:pPr>
+    </w:p>
+    <w:p>
+      <w:pPr>
+        <w:spacing w:after="0"/>
+      </w:pPr>
+    </w:p>
+    <w:p>
+      <w:pPr>
+        <w:spacing w:after="0"/>
+      </w:pPr>
+    </w:p>
+    <w:p>
+      <w:pPr>
+        <w:spacing w:after="0"/>
+      </w:pPr>
+    </w:p>
+    <w:p>
+      <w:pPr>
+        <w:spacing w:after="0"/>
+      </w:pPr>
+    </w:p>
+    <w:p>
+      <w:pPr>
+        <w:spacing w:after="0"/>
+      </w:pPr>
+    </w:p>
+    <w:p>
+      <w:pPr>
+        <w:spacing w:after="0"/>
+      </w:pPr>
+    </w:p>
+    <w:p>
+      <w:pPr>
+        <w:spacing w:after="0"/>
+      </w:pPr>
+    </w:p>
+    <w:p>
+      <w:pPr>
+        <w:spacing w:after="0"/>
+      </w:pPr>
+    </w:p>
+    <w:p>
+      <w:pPr>
+        <w:spacing w:after="0"/>
+      </w:pPr>
+    </w:p>
+    <w:p>
+      <w:pPr>
+        <w:spacing w:after="0"/>
+      </w:pPr>
+    </w:p>
+    <w:p>
+      <w:pPr>
+        <w:spacing w:after="0"/>
+      </w:pPr>
+    </w:p>
+    <w:p>
+      <w:pPr>
+        <w:spacing w:after="0"/>
+      </w:pPr>
+    </w:p>
+    <w:p>
+      <w:pPr>
+        <w:spacing w:after="0"/>
+      </w:pPr>
+    </w:p>
+    <w:p>
+      <w:pPr>
+        <w:spacing w:after="0"/>
+      </w:pPr>
+    </w:p>
+    <w:p>
+      <w:pPr>
+        <w:spacing w:after="0"/>
+      </w:pPr>
+    </w:p>
+    <w:p>
+      <w:pPr>
+        <w:spacing w:after="0"/>
+      </w:pPr>
+    </w:p>
+    <w:p>
+      <w:pPr>
+        <w:spacing w:after="0"/>
+      </w:pPr>
+    </w:p>
+    <w:p>
+      <w:pPr>
+        <w:spacing w:after="0"/>
+      </w:pPr>
+    </w:p>
+    <w:p>
+      <w:pPr>
+        <w:spacing w:after="0"/>
+      </w:pPr>
+    </w:p>
+    <w:p>
+      <w:pPr>
+        <w:spacing w:after="0"/>
+      </w:pPr>
+    </w:p>
+    <w:p>
+      <w:pPr>
+        <w:spacing w:after="0"/>
         <w:rPr>
-          <w:noProof/>
+          <w:b/>
+          <w:bCs/>
+          <w:sz w:val="28"/>
+          <w:szCs w:val="28"/>
         </w:rPr>
-        <w:drawing>
-          <wp:inline distT="0" distB="0" distL="0" distR="0" wp14:anchorId="4542D66C" wp14:editId="24E2AEEB">
-            <wp:extent cx="2447925" cy="1495425"/>
-            <wp:effectExtent l="0" t="0" r="9525" b="9525"/>
-            <wp:docPr id="13" name="Picture 13"/>
-            <wp:cNvGraphicFramePr>
-              <a:graphicFrameLocks xmlns:a="http://schemas.openxmlformats.org/drawingml/2006/main" noChangeAspect="1"/>
-            </wp:cNvGraphicFramePr>
-            <a:graphic xmlns:a="http://schemas.openxmlformats.org/drawingml/2006/main">
-              <a:graphicData uri="http://schemas.openxmlformats.org/drawingml/2006/picture">
-                <pic:pic xmlns:pic="http://schemas.openxmlformats.org/drawingml/2006/picture">
-                  <pic:nvPicPr>
-                    <pic:cNvPr id="0" name="Picture 13"/>
-                    <pic:cNvPicPr>
-                      <a:picLocks noChangeAspect="1" noChangeArrowheads="1"/>
-                    </pic:cNvPicPr>
-                  </pic:nvPicPr>
-                  <pic:blipFill>
-                    <a:blip r:embed="rId23">
-                      <a:extLst>
-                        <a:ext uri="{28A0092B-C50C-407E-A947-70E740481C1C}">
-                          <a14:useLocalDpi xmlns:a14="http://schemas.microsoft.com/office/drawing/2010/main" val="0"/>
-                        </a:ext>
-                      </a:extLst>
-                    </a:blip>
-                    <a:srcRect/>
-                    <a:stretch>
-                      <a:fillRect/>
-                    </a:stretch>
-                  </pic:blipFill>
-                  <pic:spPr bwMode="auto">
-                    <a:xfrm>
-                      <a:off x="0" y="0"/>
-                      <a:ext cx="2447925" cy="1495425"/>
-                    </a:xfrm>
-                    <a:prstGeom prst="rect">
-                      <a:avLst/>
-                    </a:prstGeom>
-                    <a:noFill/>
-                    <a:ln>
-                      <a:noFill/>
-                    </a:ln>
-                  </pic:spPr>
-                </pic:pic>
-              </a:graphicData>
-            </a:graphic>
-          </wp:inline>
-        </w:drawing>
-      </w:r>
-    </w:p>
-    <w:p>
-      <w:pPr>
-        <w:spacing w:after="0"/>
       </w:pPr>
       <w:r>
         <w:rPr>
-          <w:noProof/>
-        </w:rPr>
-        <w:drawing>
-          <wp:inline distT="0" distB="0" distL="0" distR="0" wp14:anchorId="29771387" wp14:editId="21A5742E">
-            <wp:extent cx="5724525" cy="790575"/>
-            <wp:effectExtent l="0" t="0" r="9525" b="9525"/>
-            <wp:docPr id="14" name="Picture 14"/>
-            <wp:cNvGraphicFramePr>
-              <a:graphicFrameLocks xmlns:a="http://schemas.openxmlformats.org/drawingml/2006/main" noChangeAspect="1"/>
-            </wp:cNvGraphicFramePr>
-            <a:graphic xmlns:a="http://schemas.openxmlformats.org/drawingml/2006/main">
-              <a:graphicData uri="http://schemas.openxmlformats.org/drawingml/2006/picture">
-                <pic:pic xmlns:pic="http://schemas.openxmlformats.org/drawingml/2006/picture">
-                  <pic:nvPicPr>
-                    <pic:cNvPr id="0" name="Picture 14"/>
-                    <pic:cNvPicPr>
-                      <a:picLocks noChangeAspect="1" noChangeArrowheads="1"/>
-                    </pic:cNvPicPr>
-                  </pic:nvPicPr>
-                  <pic:blipFill>
-                    <a:blip r:embed="rId24">
-                      <a:extLst>
-                        <a:ext uri="{28A0092B-C50C-407E-A947-70E740481C1C}">
-                          <a14:useLocalDpi xmlns:a14="http://schemas.microsoft.com/office/drawing/2010/main" val="0"/>
-                        </a:ext>
-                      </a:extLst>
-                    </a:blip>
-                    <a:srcRect/>
-                    <a:stretch>
-                      <a:fillRect/>
-                    </a:stretch>
-                  </pic:blipFill>
-                  <pic:spPr bwMode="auto">
-                    <a:xfrm>
-                      <a:off x="0" y="0"/>
-                      <a:ext cx="5724525" cy="790575"/>
-                    </a:xfrm>
-                    <a:prstGeom prst="rect">
-                      <a:avLst/>
-                    </a:prstGeom>
-                    <a:noFill/>
-                    <a:ln>
-                      <a:noFill/>
-                    </a:ln>
-                  </pic:spPr>
-                </pic:pic>
-              </a:graphicData>
-            </a:graphic>
-          </wp:inline>
-        </w:drawing>
-      </w:r>
-    </w:p>
-    <w:p>
-      <w:pPr>
-        <w:spacing w:after="0"/>
-      </w:pPr>
-      <w:r>
-        <w:rPr>
-          <w:noProof/>
-        </w:rPr>
-        <w:drawing>
-          <wp:inline distT="0" distB="0" distL="0" distR="0" wp14:anchorId="656E5388" wp14:editId="25EF61DB">
-            <wp:extent cx="5724525" cy="1381125"/>
-            <wp:effectExtent l="0" t="0" r="9525" b="9525"/>
-            <wp:docPr id="15" name="Picture 15"/>
-            <wp:cNvGraphicFramePr>
-              <a:graphicFrameLocks xmlns:a="http://schemas.openxmlformats.org/drawingml/2006/main" noChangeAspect="1"/>
-            </wp:cNvGraphicFramePr>
-            <a:graphic xmlns:a="http://schemas.openxmlformats.org/drawingml/2006/main">
-              <a:graphicData uri="http://schemas.openxmlformats.org/drawingml/2006/picture">
-                <pic:pic xmlns:pic="http://schemas.openxmlformats.org/drawingml/2006/picture">
-                  <pic:nvPicPr>
-                    <pic:cNvPr id="0" name="Picture 15"/>
-                    <pic:cNvPicPr>
-                      <a:picLocks noChangeAspect="1" noChangeArrowheads="1"/>
-                    </pic:cNvPicPr>
-                  </pic:nvPicPr>
-                  <pic:blipFill>
-                    <a:blip r:embed="rId25">
-                      <a:extLst>
-                        <a:ext uri="{28A0092B-C50C-407E-A947-70E740481C1C}">
-                          <a14:useLocalDpi xmlns:a14="http://schemas.microsoft.com/office/drawing/2010/main" val="0"/>
-                        </a:ext>
-                      </a:extLst>
-                    </a:blip>
-                    <a:srcRect/>
-                    <a:stretch>
-                      <a:fillRect/>
-                    </a:stretch>
-                  </pic:blipFill>
-                  <pic:spPr bwMode="auto">
-                    <a:xfrm>
-                      <a:off x="0" y="0"/>
-                      <a:ext cx="5724525" cy="1381125"/>
-                    </a:xfrm>
-                    <a:prstGeom prst="rect">
-                      <a:avLst/>
-                    </a:prstGeom>
-                    <a:noFill/>
-                    <a:ln>
-                      <a:noFill/>
-                    </a:ln>
-                  </pic:spPr>
-                </pic:pic>
-              </a:graphicData>
-            </a:graphic>
-          </wp:inline>
-        </w:drawing>
-      </w:r>
-    </w:p>
-    <w:p>
-      <w:pPr>
-        <w:spacing w:after="0"/>
-      </w:pPr>
-      <w:r>
-        <w:rPr>
-          <w:noProof/>
-        </w:rPr>
-        <w:drawing>
-          <wp:inline distT="0" distB="0" distL="0" distR="0" wp14:anchorId="0A08E2A2" wp14:editId="5906A914">
-            <wp:extent cx="5724525" cy="1133475"/>
-            <wp:effectExtent l="0" t="0" r="9525" b="9525"/>
-            <wp:docPr id="17" name="Picture 17"/>
-            <wp:cNvGraphicFramePr>
-              <a:graphicFrameLocks xmlns:a="http://schemas.openxmlformats.org/drawingml/2006/main" noChangeAspect="1"/>
-            </wp:cNvGraphicFramePr>
-            <a:graphic xmlns:a="http://schemas.openxmlformats.org/drawingml/2006/main">
-              <a:graphicData uri="http://schemas.openxmlformats.org/drawingml/2006/picture">
-                <pic:pic xmlns:pic="http://schemas.openxmlformats.org/drawingml/2006/picture">
-                  <pic:nvPicPr>
-                    <pic:cNvPr id="0" name="Picture 17"/>
-                    <pic:cNvPicPr>
-                      <a:picLocks noChangeAspect="1" noChangeArrowheads="1"/>
-                    </pic:cNvPicPr>
-                  </pic:nvPicPr>
-                  <pic:blipFill>
-                    <a:blip r:embed="rId26">
-                      <a:extLst>
-                        <a:ext uri="{28A0092B-C50C-407E-A947-70E740481C1C}">
-                          <a14:useLocalDpi xmlns:a14="http://schemas.microsoft.com/office/drawing/2010/main" val="0"/>
-                        </a:ext>
-                      </a:extLst>
-                    </a:blip>
-                    <a:srcRect/>
-                    <a:stretch>
-                      <a:fillRect/>
-                    </a:stretch>
-                  </pic:blipFill>
-                  <pic:spPr bwMode="auto">
-                    <a:xfrm>
-                      <a:off x="0" y="0"/>
-                      <a:ext cx="5724525" cy="1133475"/>
-                    </a:xfrm>
-                    <a:prstGeom prst="rect">
-                      <a:avLst/>
-                    </a:prstGeom>
-                    <a:noFill/>
-                    <a:ln>
-                      <a:noFill/>
-                    </a:ln>
-                  </pic:spPr>
-                </pic:pic>
-              </a:graphicData>
-            </a:graphic>
-          </wp:inline>
-        </w:drawing>
-      </w:r>
-    </w:p>
-    <w:p>
-      <w:pPr>
-        <w:spacing w:after="0"/>
-      </w:pPr>
-      <w:r>
-        <w:rPr>
-          <w:noProof/>
-        </w:rPr>
-        <w:drawing>
-          <wp:inline distT="0" distB="0" distL="0" distR="0" wp14:anchorId="3990272A" wp14:editId="497E8B6E">
-            <wp:extent cx="5724525" cy="3343275"/>
-            <wp:effectExtent l="0" t="0" r="9525" b="9525"/>
-            <wp:docPr id="16" name="Picture 16"/>
-            <wp:cNvGraphicFramePr>
-              <a:graphicFrameLocks xmlns:a="http://schemas.openxmlformats.org/drawingml/2006/main" noChangeAspect="1"/>
-            </wp:cNvGraphicFramePr>
-            <a:graphic xmlns:a="http://schemas.openxmlformats.org/drawingml/2006/main">
-              <a:graphicData uri="http://schemas.openxmlformats.org/drawingml/2006/picture">
-                <pic:pic xmlns:pic="http://schemas.openxmlformats.org/drawingml/2006/picture">
-                  <pic:nvPicPr>
-                    <pic:cNvPr id="0" name="Picture 16"/>
-                    <pic:cNvPicPr>
-                      <a:picLocks noChangeAspect="1" noChangeArrowheads="1"/>
-                    </pic:cNvPicPr>
-                  </pic:nvPicPr>
-                  <pic:blipFill>
-                    <a:blip r:embed="rId27">
-                      <a:extLst>
-                        <a:ext uri="{28A0092B-C50C-407E-A947-70E740481C1C}">
-                          <a14:useLocalDpi xmlns:a14="http://schemas.microsoft.com/office/drawing/2010/main" val="0"/>
-                        </a:ext>
-                      </a:extLst>
-                    </a:blip>
-                    <a:srcRect/>
-                    <a:stretch>
-                      <a:fillRect/>
-                    </a:stretch>
-                  </pic:blipFill>
-                  <pic:spPr bwMode="auto">
-                    <a:xfrm>
-                      <a:off x="0" y="0"/>
-                      <a:ext cx="5724525" cy="3343275"/>
-                    </a:xfrm>
-                    <a:prstGeom prst="rect">
-                      <a:avLst/>
-                    </a:prstGeom>
-                    <a:noFill/>
-                    <a:ln>
-                      <a:noFill/>
-                    </a:ln>
-                  </pic:spPr>
-                </pic:pic>
-              </a:graphicData>
-            </a:graphic>
-          </wp:inline>
-        </w:drawing>
-      </w:r>
-    </w:p>
-    <w:p>
-      <w:pPr>
-        <w:spacing w:after="0"/>
-      </w:pPr>
-      <w:r>
-        <w:rPr>
-          <w:noProof/>
+          <w:b/>
+          <w:bCs/>
+          <w:sz w:val="28"/>
+          <w:szCs w:val="28"/>
         </w:rPr>
         <w:lastRenderedPageBreak/>
-        <w:drawing>
-          <wp:inline distT="0" distB="0" distL="0" distR="0" wp14:anchorId="4BEF8966" wp14:editId="4EABD3E9">
-            <wp:extent cx="3409950" cy="4543425"/>
-            <wp:effectExtent l="0" t="0" r="0" b="9525"/>
-            <wp:docPr id="18" name="Picture 18"/>
-            <wp:cNvGraphicFramePr>
-              <a:graphicFrameLocks xmlns:a="http://schemas.openxmlformats.org/drawingml/2006/main" noChangeAspect="1"/>
-            </wp:cNvGraphicFramePr>
-            <a:graphic xmlns:a="http://schemas.openxmlformats.org/drawingml/2006/main">
-              <a:graphicData uri="http://schemas.openxmlformats.org/drawingml/2006/picture">
-                <pic:pic xmlns:pic="http://schemas.openxmlformats.org/drawingml/2006/picture">
-                  <pic:nvPicPr>
-                    <pic:cNvPr id="0" name="Picture 18"/>
-                    <pic:cNvPicPr>
-                      <a:picLocks noChangeAspect="1" noChangeArrowheads="1"/>
-                    </pic:cNvPicPr>
-                  </pic:nvPicPr>
-                  <pic:blipFill>
-                    <a:blip r:embed="rId28">
-                      <a:extLst>
-                        <a:ext uri="{28A0092B-C50C-407E-A947-70E740481C1C}">
-                          <a14:useLocalDpi xmlns:a14="http://schemas.microsoft.com/office/drawing/2010/main" val="0"/>
-                        </a:ext>
-                      </a:extLst>
-                    </a:blip>
-                    <a:srcRect/>
-                    <a:stretch>
-                      <a:fillRect/>
-                    </a:stretch>
-                  </pic:blipFill>
-                  <pic:spPr bwMode="auto">
-                    <a:xfrm>
-                      <a:off x="0" y="0"/>
-                      <a:ext cx="3409950" cy="4543425"/>
-                    </a:xfrm>
-                    <a:prstGeom prst="rect">
-                      <a:avLst/>
-                    </a:prstGeom>
-                    <a:noFill/>
-                    <a:ln>
-                      <a:noFill/>
-                    </a:ln>
-                  </pic:spPr>
-                </pic:pic>
-              </a:graphicData>
-            </a:graphic>
-          </wp:inline>
-        </w:drawing>
-      </w:r>
-    </w:p>
-    <w:p>
-      <w:pPr>
-        <w:spacing w:after="0"/>
-      </w:pPr>
+        <w:t>Smart Serve:</w:t>
+      </w:r>
+    </w:p>
+    <w:p>
+      <w:pPr>
+        <w:spacing w:after="0"/>
+      </w:pPr>
+      <w:r>
+        <w:t>Thousands of years ago, after discovering what happens to fruits, grains, and vegetables during a process called fermentation, humans began consuming alcoholic beverages. Alcohol content is measured by the percentage of alcohol that is found in a specific volume of liquid. A volume of liquid is measured in ounces (oz) or millilitres (mL). The original container or bottle will list the percentage of alcohol.</w:t>
+      </w:r>
+    </w:p>
+    <w:p>
+      <w:pPr>
+        <w:spacing w:after="0"/>
+      </w:pPr>
+      <w:r>
+        <w:t>Alcohol begins to move through the stomach, intestines, and into the bloodstream even as the first drink is being consumed. Every heartbeat then carries it throughout the body, into tissues and organs (e.g. the brain). Since alcohol is a depressant, it slows down the central nervous system and impacts how a person thinks, acts, and moves.</w:t>
+      </w:r>
+    </w:p>
+    <w:p>
+      <w:pPr>
+        <w:spacing w:after="0"/>
+      </w:pPr>
+      <w:r>
+        <w:t>The amount of alcohol in the bloodstream is called Blood Alcohol Concentration (BAC). BAC is the amount of alcohol measured in milligrams, found in 100 millilitres of blood. For example, a person with 50 mg of alcohol per 100mL of blood has a BAC of 0.05 (50 mg divided by 100 mL).</w:t>
+      </w:r>
+    </w:p>
+    <w:p>
+      <w:pPr>
+        <w:spacing w:after="0"/>
+      </w:pPr>
+      <w:r>
+        <w:t>Alcohol is metabolized more slowly than it is absorbed, therefore each drink consumed will increase the blood alcohol concentration until the body is able to get rid of it. Approximately 90% of the alcohol content will be slowly eliminated from the bloodstream. How does the body do this? It has an efficient system that uses chemicals in the liver to break down (metabolize) the alcohol so that it can be eliminated from the body at an average rate of one drink per hour. The remaining 10% will be eliminated through a person's breath, sweat, and urine.</w:t>
+      </w:r>
+    </w:p>
+    <w:p>
+      <w:pPr>
+        <w:spacing w:after="0"/>
+      </w:pPr>
+      <w:r>
+        <w:t>The number of drinks and how quickly they are consumed are two main factors that affect BAC levels. The more drinks consumed in a shorter period of time, the higher the BAC. For example, four drinks in one hour will cause a higher BAC than one drink per hour for four hours. And, because alcohol takes time to make its way into a person's bloodstream, BAC will continue to rise, even after the person stops drinking. So how can you estimate what is safe to serve each customer?</w:t>
+      </w:r>
+    </w:p>
+    <w:p>
+      <w:pPr>
+        <w:spacing w:after="0"/>
+      </w:pPr>
+      <w:r>
+        <w:rPr>
+          <w:b/>
+          <w:bCs/>
+        </w:rPr>
+        <w:t>1) Know your Standard Drink sizes:</w:t>
+      </w:r>
+    </w:p>
+    <w:p>
+      <w:pPr>
+        <w:spacing w:after="0"/>
+      </w:pPr>
+      <w:r>
+        <w:t>The Standard Drink is a benchmark that can help you estimate the amount of alcohol each guest has consumed.</w:t>
+      </w:r>
+    </w:p>
+    <w:p>
+      <w:pPr>
+        <w:spacing w:after="0"/>
+      </w:pPr>
+      <w:r>
+        <w:t>Each of these servings contains exactly the same amount of alcohol (0.6 ounces or 17 mL of pure alcohol) and will have the same effect on the body.</w:t>
+      </w:r>
+    </w:p>
+    <w:p>
+      <w:pPr>
+        <w:spacing w:after="0"/>
+      </w:pPr>
+      <w:r>
+        <w:rPr>
+          <w:b/>
+          <w:bCs/>
+        </w:rPr>
+        <w:t>2) Learn how to read a BAC chart:</w:t>
+      </w:r>
+    </w:p>
+    <w:p>
+      <w:pPr>
+        <w:spacing w:after="0"/>
+      </w:pPr>
+      <w:r>
+        <w:t>A BAC Chart shows an estimate of what happens to BAC levels when a certain number of Standard Drinks are consumed over a specific period of time. Actual BAC values will vary based on body type, sex, and other factors.</w:t>
+      </w:r>
+    </w:p>
+    <w:p>
+      <w:pPr>
+        <w:spacing w:after="0"/>
+      </w:pPr>
+      <w:r>
+        <w:rPr>
+          <w:b/>
+          <w:bCs/>
+        </w:rPr>
+        <w:t>3) Monitor how much your guests drink</w:t>
+      </w:r>
+      <w:r>
+        <w:t>:</w:t>
+      </w:r>
+    </w:p>
+    <w:p>
+      <w:pPr>
+        <w:spacing w:after="0"/>
+      </w:pPr>
+      <w:r>
+        <w:t>In addition to counting drinks, use your observational skills. Watch and listen to your guests and continue to talk with them throughout their visit to see if they are showing any signs of intoxication.</w:t>
+      </w:r>
+    </w:p>
+    <w:p>
+      <w:pPr>
+        <w:spacing w:after="0"/>
+      </w:pPr>
+      <w:r>
+        <w:t>Providing a safe and responsible alcohol experience means not serving a customer to the point of intoxication</w:t>
+      </w:r>
+    </w:p>
+    <w:p>
+      <w:pPr>
+        <w:spacing w:after="0"/>
+      </w:pPr>
+    </w:p>
+    <w:p>
+      <w:pPr>
+        <w:spacing w:after="0"/>
+        <w:rPr>
+          <w:b/>
+          <w:bCs/>
+        </w:rPr>
+      </w:pPr>
+      <w:r>
+        <w:rPr>
+          <w:b/>
+          <w:bCs/>
+        </w:rPr>
+        <w:t>Standard Drink:</w:t>
+      </w:r>
+    </w:p>
+    <w:p>
+      <w:pPr>
+        <w:spacing w:after="0"/>
+      </w:pPr>
+      <w:r>
+        <w:rPr>
+          <w:b/>
+          <w:bCs/>
+        </w:rPr>
+        <w:t>Note: </w:t>
+      </w:r>
+      <w:r>
+        <w:t>Each of these drinks contains exactly the same amount of alcohol (0.6 ounces or 17 mL of pure alcohol), and will have the same effect on the body.</w:t>
+      </w:r>
+    </w:p>
+    <w:p>
+      <w:pPr>
+        <w:spacing w:after="0"/>
+      </w:pPr>
+      <w:r>
+        <w:t>One Standard Drink of BEER is 12 ounces (341 mL) of beer (including cider) with 5% alcohol.</w:t>
+      </w:r>
+    </w:p>
+    <w:p>
+      <w:pPr>
+        <w:spacing w:after="0"/>
+      </w:pPr>
+      <w:r>
+        <w:t>One Standard Drink of WINE is 5 ounces (142 mL) of wine with 12% alcohol.</w:t>
+      </w:r>
+    </w:p>
+    <w:p>
+      <w:pPr>
+        <w:spacing w:after="0"/>
+        <w:rPr>
+          <w:rFonts w:ascii="Helvetica" w:eastAsia="Times New Roman" w:hAnsi="Helvetica" w:cs="Helvetica"/>
+          <w:color w:val="4D4D4D"/>
+          <w:sz w:val="24"/>
+          <w:szCs w:val="24"/>
+          <w:lang w:eastAsia="en-IN"/>
+        </w:rPr>
+      </w:pPr>
+      <w:r>
+        <w:t>One Standard Drink of SPIRITS is 1.5 ounces (43 mL) of spirits with 40% alcohol</w:t>
+      </w:r>
+      <w:r>
+        <w:rPr>
+          <w:rFonts w:ascii="Helvetica" w:eastAsia="Times New Roman" w:hAnsi="Helvetica" w:cs="Helvetica"/>
+          <w:color w:val="4D4D4D"/>
+          <w:sz w:val="24"/>
+          <w:szCs w:val="24"/>
+          <w:lang w:eastAsia="en-IN"/>
+        </w:rPr>
+        <w:t>.</w:t>
+      </w:r>
+    </w:p>
+    <w:p>
+      <w:pPr>
+        <w:spacing w:after="0"/>
+        <w:rPr>
+          <w:b/>
+          <w:bCs/>
+        </w:rPr>
+      </w:pPr>
+      <w:r>
+        <w:rPr>
+          <w:b/>
+          <w:bCs/>
+        </w:rPr>
+        <w:t>How to Calculate a Standard Drink</w:t>
+      </w:r>
+    </w:p>
+    <w:p>
+      <w:pPr>
+        <w:spacing w:after="0"/>
+      </w:pPr>
+      <w:r>
+        <w:lastRenderedPageBreak/>
+        <w:t>It’s important to always think of a drink serving in terms of a Standard Drink. However, sometimes the alcohol being served is not a Standard Drink size and may have a different percentage of alcohol.</w:t>
+      </w:r>
+    </w:p>
+    <w:p>
+      <w:pPr>
+        <w:spacing w:after="0"/>
+      </w:pPr>
+      <w:r>
+        <w:t>Use this formula to calculate what a Standard Drink will be for any percentage of alcohol.</w:t>
+      </w:r>
+    </w:p>
+    <w:p>
+      <w:pPr>
+        <w:spacing w:after="0"/>
+      </w:pPr>
+      <w:r>
+        <w:t>60 ÷ alcohol percentage = amount (in ounces)</w:t>
+      </w:r>
+    </w:p>
+    <w:p>
+      <w:pPr>
+        <w:spacing w:after="0"/>
+      </w:pPr>
+      <w:r>
+        <w:t>For example, a drink containing 40% alcohol would require a serving size of 1.5 ounces to be considered a Standard Drink. The calculation is: 60 ÷ 40 = 1.5</w:t>
+      </w:r>
+    </w:p>
+    <w:p>
+      <w:pPr>
+        <w:spacing w:after="0"/>
+      </w:pPr>
+      <w:r>
+        <w:t>How BAC is Measured</w:t>
+      </w:r>
+    </w:p>
+    <w:p>
+      <w:pPr>
+        <w:spacing w:after="0"/>
+      </w:pPr>
+      <w:r>
+        <w:t xml:space="preserve">Drinking an alcoholic beverage will result in its alcohol content being absorbed into the bloodstream. The amount of alcohol in the bloodstream is called Blood Alcohol Concentration (BAC). BAC is measured by the amount of alcohol (milligrams) found in 100 </w:t>
+      </w:r>
+      <w:proofErr w:type="spellStart"/>
+      <w:r>
+        <w:t>milliliters</w:t>
+      </w:r>
+      <w:proofErr w:type="spellEnd"/>
+      <w:r>
+        <w:t xml:space="preserve"> of blood. For example, a person with 50 mg of alcohol per 100mL of blood has a BAC of 0.05 grams per 100 mL of blood (50 mg divided by 100 mL = 0.05 g per 100 mL).</w:t>
+      </w:r>
+    </w:p>
+    <w:p>
+      <w:pPr>
+        <w:spacing w:after="0"/>
+      </w:pPr>
+      <w:r>
+        <w:t>BAC and Intoxication</w:t>
+      </w:r>
+    </w:p>
+    <w:p>
+      <w:pPr>
+        <w:spacing w:after="0"/>
+      </w:pPr>
+      <w:r>
+        <w:t>The higher the BAC, the higher the level of intoxication. Intoxication is a state in which a person's normal capacity to think, act and move is impaired by alcohol, cannabis, and/or other drugs. This puts your customer, and others at risk. It’s your job to keep track of how much your customers are drinking and to estimate the amount you can safely serve.</w:t>
+      </w:r>
+    </w:p>
+    <w:p>
+      <w:pPr>
+        <w:spacing w:after="0"/>
+      </w:pPr>
+      <w:r>
+        <w:t>BAC Chart</w:t>
+      </w:r>
+    </w:p>
+    <w:p>
+      <w:pPr>
+        <w:spacing w:after="0"/>
+      </w:pPr>
+      <w:r>
+        <w:t>A BAC chart can help by showing an estimate of what happens to BAC levels when a certain number of Standard Drinks are consumed over a specific period of time. </w:t>
+      </w:r>
+    </w:p>
+    <w:p>
+      <w:pPr>
+        <w:spacing w:after="0"/>
+      </w:pPr>
+      <w:r>
+        <w:t>BAC charts incorporate a person’s sex, weight, number of drinks consumed and time. Time is the most important factor impacting BAC. The more drinks consumed in a shorter period of time, the higher the BAC.</w:t>
+      </w:r>
+    </w:p>
+    <w:p>
+      <w:pPr>
+        <w:spacing w:after="0"/>
+      </w:pPr>
+      <w:r>
+        <w:t>BAC will continue to rise, even after the person stops drinking, because it takes time for alcohol to travel into the bloodstream.</w:t>
+      </w:r>
+    </w:p>
+    <w:p>
+      <w:pPr>
+        <w:spacing w:after="0"/>
+      </w:pPr>
+      <w:r>
+        <w:t>BAC charts also take into account that the body will eliminate alcohol at a rate of approximately one Standard Drink per hour. Elimination rates will vary based on a person’s sex and weight.  </w:t>
+      </w:r>
+    </w:p>
+    <w:p>
+      <w:pPr>
+        <w:spacing w:after="0"/>
+      </w:pPr>
+      <w:r>
+        <w:t>This BAC chart assumes a rate of elimination of alcohol from the body of 0.015 mg/ml/hr, or approximately one Standard Drink per hour. Elimination rates may vary between 0.01 and 0.025 mg/ml/hr, depending on factors such as a person’s sex and weight. This means that less than one Standard Drink may be eliminated by an individual's body per hour.</w:t>
+      </w:r>
+    </w:p>
+    <w:p>
+      <w:pPr>
+        <w:spacing w:after="0"/>
+      </w:pPr>
+      <w:r>
+        <w:t>Note: In Ontario, a BAC of 0.05 or over can lead to a driver’s licence suspension under the Highway Traffic Act (HTA). A BAC of 0.08 or over is a criminal offence. Check the Resources section for a link to more information on The Highway Traffic Act.</w:t>
+      </w:r>
     </w:p>
     <w:p>
       <w:pPr>
@@ -5675,6 +6901,34 @@
       <w:contextualSpacing/>
     </w:pPr>
   </w:style>
+  <w:style w:type="paragraph" w:styleId="NormalWeb">
+    <w:name w:val="Normal (Web)"/>
+    <w:basedOn w:val="Normal"/>
+    <w:uiPriority w:val="99"/>
+    <w:semiHidden/>
+    <w:unhideWhenUsed/>
+    <w:rsid w:val="00CC4D89"/>
+    <w:pPr>
+      <w:spacing w:before="100" w:beforeAutospacing="1" w:after="100" w:afterAutospacing="1" w:line="240" w:lineRule="auto"/>
+    </w:pPr>
+    <w:rPr>
+      <w:rFonts w:ascii="Times New Roman" w:eastAsia="Times New Roman" w:hAnsi="Times New Roman" w:cs="Times New Roman"/>
+      <w:sz w:val="24"/>
+      <w:szCs w:val="24"/>
+      <w:lang w:eastAsia="en-IN"/>
+    </w:rPr>
+  </w:style>
+  <w:style w:type="character" w:styleId="Strong">
+    <w:name w:val="Strong"/>
+    <w:basedOn w:val="DefaultParagraphFont"/>
+    <w:uiPriority w:val="22"/>
+    <w:qFormat/>
+    <w:rsid w:val="00CC4D89"/>
+    <w:rPr>
+      <w:b/>
+      <w:bCs/>
+    </w:rPr>
+  </w:style>
 </w:styles>
 </file>
 
@@ -5955,7 +7209,7 @@
 </file>
 
 <file path=customXml/itemProps2.xml><?xml version="1.0" encoding="utf-8"?>
-<ds:datastoreItem xmlns:ds="http://schemas.openxmlformats.org/officeDocument/2006/customXml" ds:itemID="{553E9066-5500-480E-891D-38F50CC81D26}">
+<ds:datastoreItem xmlns:ds="http://schemas.openxmlformats.org/officeDocument/2006/customXml" ds:itemID="{2C39BFF3-4534-49E7-845E-F9CEC9BB2E70}">
   <ds:schemaRefs>
     <ds:schemaRef ds:uri="http://schemas.openxmlformats.org/officeDocument/2006/bibliography"/>
   </ds:schemaRefs>

</xml_diff>

<commit_message>
Adding fnmatch module python example
</commit_message>
<xml_diff>
--- a/Python_Notes.docx
+++ b/Python_Notes.docx
@@ -19,34 +19,16 @@
       <w:pPr>
         <w:spacing w:after="0"/>
       </w:pPr>
-      <w:proofErr w:type="spellStart"/>
-      <w:r>
-        <w:t>name_person</w:t>
-      </w:r>
-      <w:proofErr w:type="spellEnd"/>
-      <w:r>
-        <w:t xml:space="preserve"> = “Steven”</w:t>
-      </w:r>
-    </w:p>
-    <w:p>
-      <w:pPr>
-        <w:spacing w:after="0"/>
-      </w:pPr>
-      <w:proofErr w:type="gramStart"/>
-      <w:r>
-        <w:t>print(</w:t>
-      </w:r>
-      <w:proofErr w:type="gramEnd"/>
-      <w:r>
-        <w:t xml:space="preserve">“Hey my name is”, </w:t>
-      </w:r>
-      <w:proofErr w:type="spellStart"/>
-      <w:r>
-        <w:t>name_person</w:t>
-      </w:r>
-      <w:proofErr w:type="spellEnd"/>
-      <w:r>
-        <w:t>)</w:t>
+      <w:r>
+        <w:t>name_person = “Steven”</w:t>
+      </w:r>
+    </w:p>
+    <w:p>
+      <w:pPr>
+        <w:spacing w:after="0"/>
+      </w:pPr>
+      <w:r>
+        <w:t>print(“Hey my name is”, name_person)</w:t>
       </w:r>
     </w:p>
     <w:p>
@@ -77,15 +59,7 @@
     </w:p>
     <w:p>
       <w:r>
-        <w:t>You cannot use reserved words as variables names/identifiers. The extension of the python files is “.</w:t>
-      </w:r>
-      <w:proofErr w:type="spellStart"/>
-      <w:r>
-        <w:t>py</w:t>
-      </w:r>
-      <w:proofErr w:type="spellEnd"/>
-      <w:r>
-        <w:t>”.</w:t>
+        <w:t>You cannot use reserved words as variables names/identifiers. The extension of the python files is “.py”.</w:t>
       </w:r>
     </w:p>
     <w:p>
@@ -116,169 +90,80 @@
       <w:pPr>
         <w:spacing w:after="0"/>
       </w:pPr>
-      <w:proofErr w:type="spellStart"/>
-      <w:r>
-        <w:t>my_name</w:t>
-      </w:r>
-      <w:proofErr w:type="spellEnd"/>
-      <w:r>
-        <w:t xml:space="preserve"> = ‘Zed A. Shaw’</w:t>
-      </w:r>
-    </w:p>
-    <w:p>
-      <w:pPr>
-        <w:spacing w:after="0"/>
-      </w:pPr>
-      <w:proofErr w:type="spellStart"/>
-      <w:r>
-        <w:t>my_age</w:t>
-      </w:r>
-      <w:proofErr w:type="spellEnd"/>
-      <w:r>
-        <w:t xml:space="preserve"> = 35</w:t>
-      </w:r>
-    </w:p>
-    <w:p>
-      <w:pPr>
-        <w:spacing w:after="0"/>
-      </w:pPr>
-      <w:proofErr w:type="spellStart"/>
-      <w:r>
-        <w:t>my_height</w:t>
-      </w:r>
-      <w:proofErr w:type="spellEnd"/>
-      <w:r>
-        <w:t xml:space="preserve"> = 74</w:t>
-      </w:r>
-    </w:p>
-    <w:p>
-      <w:pPr>
-        <w:spacing w:after="0"/>
-      </w:pPr>
-      <w:proofErr w:type="spellStart"/>
-      <w:r>
-        <w:t>my_weight</w:t>
-      </w:r>
-      <w:proofErr w:type="spellEnd"/>
-      <w:r>
-        <w:t xml:space="preserve"> = 180</w:t>
-      </w:r>
-    </w:p>
-    <w:p>
-      <w:pPr>
-        <w:spacing w:after="0"/>
-      </w:pPr>
-      <w:proofErr w:type="spellStart"/>
-      <w:r>
-        <w:t>my_eyes</w:t>
-      </w:r>
-      <w:proofErr w:type="spellEnd"/>
-      <w:r>
-        <w:t xml:space="preserve"> = ‘Blue’</w:t>
-      </w:r>
-    </w:p>
-    <w:p>
-      <w:pPr>
-        <w:spacing w:after="0"/>
-      </w:pPr>
-      <w:proofErr w:type="spellStart"/>
-      <w:r>
-        <w:t>my_teeth</w:t>
-      </w:r>
-      <w:proofErr w:type="spellEnd"/>
-      <w:r>
-        <w:t xml:space="preserve"> = ‘White’</w:t>
-      </w:r>
-    </w:p>
-    <w:p>
-      <w:pPr>
-        <w:spacing w:after="0"/>
-      </w:pPr>
-      <w:proofErr w:type="spellStart"/>
-      <w:r>
-        <w:t>my_hair</w:t>
-      </w:r>
-      <w:proofErr w:type="spellEnd"/>
-      <w:r>
-        <w:t xml:space="preserve"> = ‘Brown’</w:t>
-      </w:r>
-    </w:p>
-    <w:p>
-      <w:pPr>
-        <w:spacing w:after="0"/>
-      </w:pPr>
-      <w:proofErr w:type="gramStart"/>
-      <w:r>
-        <w:t>print(</w:t>
-      </w:r>
-      <w:proofErr w:type="spellStart"/>
-      <w:proofErr w:type="gramEnd"/>
-      <w:r>
-        <w:t>f”Let’s</w:t>
-      </w:r>
-      <w:proofErr w:type="spellEnd"/>
-      <w:r>
-        <w:t xml:space="preserve"> talk about {</w:t>
-      </w:r>
-      <w:proofErr w:type="spellStart"/>
-      <w:r>
-        <w:t>my_name</w:t>
-      </w:r>
-      <w:proofErr w:type="spellEnd"/>
-      <w:r>
-        <w:t>}.”)</w:t>
-      </w:r>
-    </w:p>
-    <w:p>
-      <w:pPr>
-        <w:spacing w:after="0"/>
-      </w:pPr>
-      <w:proofErr w:type="gramStart"/>
-      <w:r>
-        <w:t>print(</w:t>
-      </w:r>
-      <w:proofErr w:type="spellStart"/>
-      <w:proofErr w:type="gramEnd"/>
-      <w:r>
-        <w:t>f”He’s</w:t>
-      </w:r>
-      <w:proofErr w:type="spellEnd"/>
-      <w:r>
-        <w:t xml:space="preserve"> {</w:t>
-      </w:r>
-      <w:proofErr w:type="spellStart"/>
-      <w:r>
-        <w:t>my_height</w:t>
-      </w:r>
-      <w:proofErr w:type="spellEnd"/>
-      <w:r>
-        <w:t>} inches tall.”}</w:t>
-      </w:r>
-    </w:p>
-    <w:p>
-      <w:pPr>
-        <w:spacing w:after="0"/>
-      </w:pPr>
-      <w:proofErr w:type="gramStart"/>
-      <w:r>
-        <w:t>print(</w:t>
-      </w:r>
-      <w:proofErr w:type="spellStart"/>
-      <w:proofErr w:type="gramEnd"/>
-      <w:r>
-        <w:t>f”He’s</w:t>
-      </w:r>
-      <w:proofErr w:type="spellEnd"/>
-      <w:r>
-        <w:t xml:space="preserve"> {</w:t>
-      </w:r>
-      <w:proofErr w:type="spellStart"/>
-      <w:r>
-        <w:t>my_weight</w:t>
-      </w:r>
-      <w:proofErr w:type="spellEnd"/>
-      <w:r>
-        <w:t xml:space="preserve">} </w:t>
+      <w:r>
+        <w:t>my_name = ‘Zed A. Shaw’</w:t>
+      </w:r>
+    </w:p>
+    <w:p>
+      <w:pPr>
+        <w:spacing w:after="0"/>
+      </w:pPr>
+      <w:r>
+        <w:t>my_age = 35</w:t>
+      </w:r>
+    </w:p>
+    <w:p>
+      <w:pPr>
+        <w:spacing w:after="0"/>
+      </w:pPr>
+      <w:r>
+        <w:t>my_height = 74</w:t>
+      </w:r>
+    </w:p>
+    <w:p>
+      <w:pPr>
+        <w:spacing w:after="0"/>
+      </w:pPr>
+      <w:r>
+        <w:t>my_weight = 180</w:t>
+      </w:r>
+    </w:p>
+    <w:p>
+      <w:pPr>
+        <w:spacing w:after="0"/>
+      </w:pPr>
+      <w:r>
+        <w:t>my_eyes = ‘Blue’</w:t>
+      </w:r>
+    </w:p>
+    <w:p>
+      <w:pPr>
+        <w:spacing w:after="0"/>
+      </w:pPr>
+      <w:r>
+        <w:t>my_teeth = ‘White’</w:t>
+      </w:r>
+    </w:p>
+    <w:p>
+      <w:pPr>
+        <w:spacing w:after="0"/>
+      </w:pPr>
+      <w:r>
+        <w:t>my_hair = ‘Brown’</w:t>
+      </w:r>
+    </w:p>
+    <w:p>
+      <w:pPr>
+        <w:spacing w:after="0"/>
+      </w:pPr>
+      <w:r>
+        <w:t>print(f”Let’s talk about {my_name}.”)</w:t>
+      </w:r>
+    </w:p>
+    <w:p>
+      <w:pPr>
+        <w:spacing w:after="0"/>
+      </w:pPr>
+      <w:r>
+        <w:t>print(f”He’s {my_height} inches tall.”}</w:t>
+      </w:r>
+    </w:p>
+    <w:p>
+      <w:pPr>
+        <w:spacing w:after="0"/>
+      </w:pPr>
+      <w:r>
+        <w:t xml:space="preserve">print(f”He’s {my_weight} </w:t>
       </w:r>
       <w:r>
         <w:t>pounds heavy.”}</w:t>
@@ -288,147 +173,43 @@
       <w:pPr>
         <w:spacing w:after="0"/>
       </w:pPr>
-      <w:proofErr w:type="gramStart"/>
-      <w:r>
-        <w:t>print(</w:t>
-      </w:r>
-      <w:proofErr w:type="gramEnd"/>
-      <w:r>
-        <w:t>“Actually that’s not too heavy.”}</w:t>
-      </w:r>
-    </w:p>
-    <w:p>
-      <w:pPr>
-        <w:spacing w:after="0"/>
-      </w:pPr>
-      <w:proofErr w:type="gramStart"/>
-      <w:r>
-        <w:t>print(</w:t>
-      </w:r>
-      <w:proofErr w:type="spellStart"/>
-      <w:proofErr w:type="gramEnd"/>
-      <w:r>
-        <w:t>f”He’s</w:t>
-      </w:r>
-      <w:proofErr w:type="spellEnd"/>
-      <w:r>
-        <w:t xml:space="preserve"> got {</w:t>
-      </w:r>
-      <w:proofErr w:type="spellStart"/>
-      <w:r>
-        <w:t>my_eyes</w:t>
-      </w:r>
-      <w:proofErr w:type="spellEnd"/>
-      <w:r>
-        <w:t>} eyes and {</w:t>
-      </w:r>
-      <w:proofErr w:type="spellStart"/>
-      <w:r>
-        <w:t>my_hair</w:t>
-      </w:r>
-      <w:proofErr w:type="spellEnd"/>
-      <w:r>
-        <w:t>} hair.”)</w:t>
-      </w:r>
-    </w:p>
-    <w:p>
-      <w:pPr>
-        <w:spacing w:after="0"/>
-      </w:pPr>
-      <w:proofErr w:type="gramStart"/>
-      <w:r>
-        <w:t>print(</w:t>
-      </w:r>
-      <w:proofErr w:type="spellStart"/>
-      <w:proofErr w:type="gramEnd"/>
-      <w:r>
-        <w:t>f”His</w:t>
-      </w:r>
-      <w:proofErr w:type="spellEnd"/>
-      <w:r>
-        <w:t xml:space="preserve"> teeth are usually {</w:t>
-      </w:r>
-      <w:proofErr w:type="spellStart"/>
-      <w:r>
-        <w:t>my_teeth</w:t>
-      </w:r>
-      <w:proofErr w:type="spellEnd"/>
-      <w:r>
-        <w:t>} depending on the coffee.”)</w:t>
-      </w:r>
-    </w:p>
-    <w:p>
-      <w:pPr>
-        <w:spacing w:after="0"/>
-      </w:pPr>
-      <w:r>
-        <w:t xml:space="preserve">total = </w:t>
-      </w:r>
-      <w:proofErr w:type="spellStart"/>
-      <w:r>
-        <w:t>my_age</w:t>
-      </w:r>
-      <w:proofErr w:type="spellEnd"/>
-      <w:r>
-        <w:t xml:space="preserve"> + </w:t>
-      </w:r>
-      <w:proofErr w:type="spellStart"/>
-      <w:r>
-        <w:t>my_height</w:t>
-      </w:r>
-      <w:proofErr w:type="spellEnd"/>
-      <w:r>
-        <w:t xml:space="preserve"> + </w:t>
-      </w:r>
-      <w:proofErr w:type="spellStart"/>
-      <w:r>
-        <w:t>my_weight</w:t>
-      </w:r>
-      <w:proofErr w:type="spellEnd"/>
-    </w:p>
-    <w:p>
-      <w:pPr>
-        <w:spacing w:after="0"/>
-      </w:pPr>
-      <w:proofErr w:type="gramStart"/>
-      <w:r>
-        <w:t>print(</w:t>
-      </w:r>
-      <w:proofErr w:type="spellStart"/>
-      <w:proofErr w:type="gramEnd"/>
-      <w:r>
-        <w:t>f”If</w:t>
-      </w:r>
-      <w:proofErr w:type="spellEnd"/>
-      <w:r>
-        <w:t xml:space="preserve"> I add {</w:t>
-      </w:r>
-      <w:proofErr w:type="spellStart"/>
-      <w:r>
-        <w:t>my_age</w:t>
-      </w:r>
-      <w:proofErr w:type="spellEnd"/>
-      <w:r>
-        <w:t>}, {</w:t>
-      </w:r>
-      <w:proofErr w:type="spellStart"/>
-      <w:r>
-        <w:t>my_height</w:t>
-      </w:r>
-      <w:proofErr w:type="spellEnd"/>
-      <w:r>
-        <w:t>},</w:t>
-      </w:r>
-      <w:r>
-        <w:t xml:space="preserve"> and {</w:t>
-      </w:r>
-      <w:proofErr w:type="spellStart"/>
-      <w:r>
-        <w:t>my_weight</w:t>
-      </w:r>
-      <w:proofErr w:type="spellEnd"/>
-      <w:r>
-        <w:t>} I get {total}.”)</w:t>
+      <w:r>
+        <w:t>print(“Actually that’s not too heavy.”}</w:t>
+      </w:r>
+    </w:p>
+    <w:p>
+      <w:pPr>
+        <w:spacing w:after="0"/>
+      </w:pPr>
+      <w:r>
+        <w:t>print(f”He’s got {my_eyes} eyes and {my_hair} hair.”)</w:t>
+      </w:r>
+    </w:p>
+    <w:p>
+      <w:pPr>
+        <w:spacing w:after="0"/>
+      </w:pPr>
+      <w:r>
+        <w:t>print(f”His teeth are usually {my_teeth} depending on the coffee.”)</w:t>
+      </w:r>
+    </w:p>
+    <w:p>
+      <w:pPr>
+        <w:spacing w:after="0"/>
+      </w:pPr>
+      <w:r>
+        <w:t>total = my_age + my_height + my_weight</w:t>
+      </w:r>
+    </w:p>
+    <w:p>
+      <w:pPr>
+        <w:spacing w:after="0"/>
+      </w:pPr>
+      <w:r>
+        <w:t>print(f”If I add {my_age}, {my_height},</w:t>
+      </w:r>
+      <w:r>
+        <w:t xml:space="preserve"> and {my_weight} I get {total}.”)</w:t>
       </w:r>
     </w:p>
     <w:p>
@@ -472,13 +253,8 @@
       <w:pPr>
         <w:spacing w:after="0"/>
       </w:pPr>
-      <w:proofErr w:type="gramStart"/>
-      <w:r>
-        <w:t>Actually</w:t>
-      </w:r>
-      <w:proofErr w:type="gramEnd"/>
-      <w:r>
-        <w:t xml:space="preserve"> that’s not too heavy.</w:t>
+      <w:r>
+        <w:t>Actually that’s not too heavy.</w:t>
       </w:r>
     </w:p>
     <w:p>
@@ -518,23 +294,7 @@
         <w:spacing w:after="0"/>
       </w:pPr>
       <w:r>
-        <w:t xml:space="preserve">The variable name in python should always start with a character. </w:t>
-      </w:r>
-      <w:proofErr w:type="gramStart"/>
-      <w:r>
-        <w:t>So</w:t>
-      </w:r>
-      <w:proofErr w:type="gramEnd"/>
-      <w:r>
-        <w:t xml:space="preserve"> 1 is not a valid variable name while a1 is a valid variable name. We can use the </w:t>
-      </w:r>
-      <w:proofErr w:type="gramStart"/>
-      <w:r>
-        <w:t>round(</w:t>
-      </w:r>
-      <w:proofErr w:type="gramEnd"/>
-      <w:r>
-        <w:t>) function to round the floating point number.</w:t>
+        <w:t>The variable name in python should always start with a character. So 1 is not a valid variable name while a1 is a valid variable name. We can use the round() function to round the floating point number.</w:t>
       </w:r>
     </w:p>
     <w:p>
@@ -763,15 +523,7 @@
               <w:spacing w:after="0" w:line="240" w:lineRule="auto"/>
             </w:pPr>
             <w:r>
-              <w:t xml:space="preserve">ASCII </w:t>
-            </w:r>
-            <w:proofErr w:type="spellStart"/>
-            <w:r>
-              <w:t>formfeed</w:t>
-            </w:r>
-            <w:proofErr w:type="spellEnd"/>
-            <w:r>
-              <w:t xml:space="preserve"> (FF)</w:t>
+              <w:t>ASCII formfeed (FF)</w:t>
             </w:r>
           </w:p>
         </w:tc>
@@ -901,13 +653,8 @@
               <w:spacing w:after="0" w:line="240" w:lineRule="auto"/>
             </w:pPr>
             <w:r>
-              <w:t>\</w:t>
+              <w:t>\uxxxx</w:t>
             </w:r>
-            <w:proofErr w:type="spellStart"/>
-            <w:r>
-              <w:t>uxxxx</w:t>
-            </w:r>
-            <w:proofErr w:type="spellEnd"/>
           </w:p>
         </w:tc>
         <w:tc>
@@ -919,13 +666,8 @@
               <w:spacing w:after="0" w:line="240" w:lineRule="auto"/>
             </w:pPr>
             <w:r>
-              <w:t xml:space="preserve">Character with 16-bit hex value </w:t>
+              <w:t>Character with 16-bit hex value xxxx</w:t>
             </w:r>
-            <w:proofErr w:type="spellStart"/>
-            <w:r>
-              <w:t>xxxx</w:t>
-            </w:r>
-            <w:proofErr w:type="spellEnd"/>
           </w:p>
         </w:tc>
       </w:tr>
@@ -939,13 +681,8 @@
               <w:spacing w:after="0" w:line="240" w:lineRule="auto"/>
             </w:pPr>
             <w:r>
-              <w:t>\</w:t>
+              <w:t>\Uxxxxxxxx</w:t>
             </w:r>
-            <w:proofErr w:type="spellStart"/>
-            <w:r>
-              <w:t>Uxxxxxxxx</w:t>
-            </w:r>
-            <w:proofErr w:type="spellEnd"/>
           </w:p>
         </w:tc>
         <w:tc>
@@ -957,13 +694,8 @@
               <w:spacing w:after="0" w:line="240" w:lineRule="auto"/>
             </w:pPr>
             <w:r>
-              <w:t xml:space="preserve">Character with 32-bit hex value </w:t>
+              <w:t>Character with 32-bit hex value xxxxxxxx</w:t>
             </w:r>
-            <w:proofErr w:type="spellStart"/>
-            <w:r>
-              <w:t>xxxxxxxx</w:t>
-            </w:r>
-            <w:proofErr w:type="spellEnd"/>
           </w:p>
         </w:tc>
       </w:tr>
@@ -1005,13 +737,8 @@
               <w:spacing w:after="0" w:line="240" w:lineRule="auto"/>
             </w:pPr>
             <w:r>
-              <w:t>\</w:t>
+              <w:t>\ooo</w:t>
             </w:r>
-            <w:proofErr w:type="spellStart"/>
-            <w:r>
-              <w:t>ooo</w:t>
-            </w:r>
-            <w:proofErr w:type="spellEnd"/>
           </w:p>
         </w:tc>
         <w:tc>
@@ -1038,13 +765,8 @@
               <w:spacing w:after="0" w:line="240" w:lineRule="auto"/>
             </w:pPr>
             <w:r>
-              <w:t>\</w:t>
+              <w:t>\xhh</w:t>
             </w:r>
-            <w:proofErr w:type="spellStart"/>
-            <w:r>
-              <w:t>xhh</w:t>
-            </w:r>
-            <w:proofErr w:type="spellEnd"/>
           </w:p>
         </w:tc>
         <w:tc>
@@ -1056,13 +778,8 @@
               <w:spacing w:after="0" w:line="240" w:lineRule="auto"/>
             </w:pPr>
             <w:r>
-              <w:t xml:space="preserve">Character with hex value </w:t>
+              <w:t>Character with hex value hh</w:t>
             </w:r>
-            <w:proofErr w:type="spellStart"/>
-            <w:r>
-              <w:t>hh</w:t>
-            </w:r>
-            <w:proofErr w:type="spellEnd"/>
           </w:p>
         </w:tc>
       </w:tr>
@@ -1124,32 +841,16 @@
         <w:spacing w:after="0"/>
       </w:pPr>
       <w:r>
-        <w:t>Num1 = int(</w:t>
-      </w:r>
-      <w:proofErr w:type="gramStart"/>
-      <w:r>
-        <w:t>input(</w:t>
-      </w:r>
-      <w:proofErr w:type="gramEnd"/>
-      <w:r>
-        <w:t>))</w:t>
-      </w:r>
-    </w:p>
-    <w:p>
-      <w:pPr>
-        <w:pStyle w:val="ListParagraph"/>
-        <w:spacing w:after="0"/>
-      </w:pPr>
-      <w:r>
-        <w:t>Num2 = int(</w:t>
-      </w:r>
-      <w:proofErr w:type="gramStart"/>
-      <w:r>
-        <w:t>input(</w:t>
-      </w:r>
-      <w:proofErr w:type="gramEnd"/>
-      <w:r>
-        <w:t>))</w:t>
+        <w:t>Num1 = int(input())</w:t>
+      </w:r>
+    </w:p>
+    <w:p>
+      <w:pPr>
+        <w:pStyle w:val="ListParagraph"/>
+        <w:spacing w:after="0"/>
+      </w:pPr>
+      <w:r>
+        <w:t>Num2 = int(input())</w:t>
       </w:r>
     </w:p>
     <w:p>
@@ -1166,13 +867,8 @@
         <w:pStyle w:val="ListParagraph"/>
         <w:spacing w:after="0"/>
       </w:pPr>
-      <w:proofErr w:type="gramStart"/>
-      <w:r>
-        <w:t>print(</w:t>
-      </w:r>
-      <w:proofErr w:type="gramEnd"/>
-      <w:r>
-        <w:t>Num1 + Num2)</w:t>
+      <w:r>
+        <w:t>print(Num1 + Num2)</w:t>
       </w:r>
     </w:p>
     <w:p>
@@ -1212,32 +908,16 @@
         <w:t xml:space="preserve">Num1 = </w:t>
       </w:r>
       <w:r>
-        <w:t>float(</w:t>
-      </w:r>
-      <w:proofErr w:type="gramStart"/>
-      <w:r>
-        <w:t>input(</w:t>
-      </w:r>
-      <w:proofErr w:type="gramEnd"/>
-      <w:r>
-        <w:t>))</w:t>
-      </w:r>
-    </w:p>
-    <w:p>
-      <w:pPr>
-        <w:pStyle w:val="ListParagraph"/>
-        <w:spacing w:after="0"/>
-      </w:pPr>
-      <w:r>
-        <w:t>Num2 = float(</w:t>
-      </w:r>
-      <w:proofErr w:type="gramStart"/>
-      <w:r>
-        <w:t>input(</w:t>
-      </w:r>
-      <w:proofErr w:type="gramEnd"/>
-      <w:r>
-        <w:t>))</w:t>
+        <w:t>float(input())</w:t>
+      </w:r>
+    </w:p>
+    <w:p>
+      <w:pPr>
+        <w:pStyle w:val="ListParagraph"/>
+        <w:spacing w:after="0"/>
+      </w:pPr>
+      <w:r>
+        <w:t>Num2 = float(input())</w:t>
       </w:r>
     </w:p>
     <w:p>
@@ -1254,13 +934,8 @@
         <w:pStyle w:val="ListParagraph"/>
         <w:spacing w:after="0"/>
       </w:pPr>
-      <w:proofErr w:type="gramStart"/>
-      <w:r>
-        <w:t>print(</w:t>
-      </w:r>
-      <w:proofErr w:type="gramEnd"/>
-      <w:r>
-        <w:t>Num1 + Num2)</w:t>
+      <w:r>
+        <w:t>print(Num1 + Num2)</w:t>
       </w:r>
     </w:p>
     <w:p>
@@ -1300,15 +975,7 @@
         <w:t>String</w:t>
       </w:r>
       <w:r>
-        <w:t xml:space="preserve"> = str(</w:t>
-      </w:r>
-      <w:proofErr w:type="gramStart"/>
-      <w:r>
-        <w:t>input(</w:t>
-      </w:r>
-      <w:proofErr w:type="gramEnd"/>
-      <w:r>
-        <w:t>))</w:t>
+        <w:t xml:space="preserve"> = str(input())</w:t>
       </w:r>
     </w:p>
     <w:p>
@@ -1325,13 +992,8 @@
         <w:pStyle w:val="ListParagraph"/>
         <w:spacing w:after="0"/>
       </w:pPr>
-      <w:proofErr w:type="gramStart"/>
-      <w:r>
-        <w:t>print(</w:t>
-      </w:r>
-      <w:proofErr w:type="gramEnd"/>
-      <w:r>
-        <w:t>String)</w:t>
+      <w:r>
+        <w:t>print(String)</w:t>
       </w:r>
     </w:p>
     <w:p>
@@ -1372,14 +1034,9 @@
         </w:numPr>
         <w:spacing w:after="0"/>
       </w:pPr>
-      <w:proofErr w:type="spellStart"/>
       <w:r>
         <w:lastRenderedPageBreak/>
-        <w:t>Readline</w:t>
-      </w:r>
-      <w:proofErr w:type="spellEnd"/>
-      <w:r>
-        <w:t>: Reads just one line of a text file.</w:t>
+        <w:t>Readline: Reads just one line of a text file.</w:t>
       </w:r>
     </w:p>
     <w:p>
@@ -1417,13 +1074,8 @@
         </w:numPr>
         <w:spacing w:after="0"/>
       </w:pPr>
-      <w:proofErr w:type="gramStart"/>
-      <w:r>
-        <w:t>Seek(</w:t>
-      </w:r>
-      <w:proofErr w:type="gramEnd"/>
-      <w:r>
-        <w:t>0): Moves the read/write location to the beginning of the file.</w:t>
+      <w:r>
+        <w:t>Seek(0): Moves the read/write location to the beginning of the file.</w:t>
       </w:r>
     </w:p>
     <w:p>
@@ -1457,15 +1109,7 @@
         <w:spacing w:after="0"/>
       </w:pPr>
       <w:r>
-        <w:t xml:space="preserve">If we want the </w:t>
-      </w:r>
-      <w:proofErr w:type="gramStart"/>
-      <w:r>
-        <w:t>input(</w:t>
-      </w:r>
-      <w:proofErr w:type="gramEnd"/>
-      <w:r>
-        <w:t xml:space="preserve">) function to do nothing then we should press the </w:t>
+        <w:t xml:space="preserve">If we want the input() function to do nothing then we should press the </w:t>
       </w:r>
       <w:r>
         <w:rPr>
@@ -1501,71 +1145,19 @@
         <w:spacing w:after="0"/>
       </w:pPr>
       <w:r>
-        <w:t xml:space="preserve">The </w:t>
-      </w:r>
-      <w:proofErr w:type="gramStart"/>
-      <w:r>
-        <w:t>exists(</w:t>
-      </w:r>
-      <w:proofErr w:type="gramEnd"/>
-      <w:r>
-        <w:t xml:space="preserve">) method in the </w:t>
-      </w:r>
-      <w:proofErr w:type="spellStart"/>
-      <w:r>
-        <w:t>os.path</w:t>
-      </w:r>
-      <w:proofErr w:type="spellEnd"/>
-      <w:r>
-        <w:t xml:space="preserve">. Ex: </w:t>
-      </w:r>
-      <w:proofErr w:type="spellStart"/>
-      <w:proofErr w:type="gramStart"/>
-      <w:r>
-        <w:t>os.path</w:t>
-      </w:r>
-      <w:proofErr w:type="gramEnd"/>
-      <w:r>
-        <w:t>.exists</w:t>
-      </w:r>
-      <w:proofErr w:type="spellEnd"/>
-      <w:r>
-        <w:t>(‘file_ex.txt’)</w:t>
-      </w:r>
-    </w:p>
-    <w:p>
-      <w:pPr>
-        <w:pStyle w:val="ListParagraph"/>
-        <w:spacing w:after="0"/>
-      </w:pPr>
-      <w:r>
-        <w:t xml:space="preserve">If you want to ensure that a given path points to a file and not to a directory, you can use the </w:t>
-      </w:r>
-      <w:proofErr w:type="spellStart"/>
-      <w:proofErr w:type="gramStart"/>
-      <w:r>
-        <w:t>os.path</w:t>
-      </w:r>
-      <w:proofErr w:type="gramEnd"/>
-      <w:r>
-        <w:t>.isfile</w:t>
-      </w:r>
-      <w:proofErr w:type="spellEnd"/>
-      <w:r>
-        <w:t xml:space="preserve">() function. Ex: </w:t>
-      </w:r>
-      <w:proofErr w:type="spellStart"/>
-      <w:proofErr w:type="gramStart"/>
-      <w:r>
-        <w:t>os.path</w:t>
-      </w:r>
-      <w:proofErr w:type="gramEnd"/>
-      <w:r>
-        <w:t>.isfile</w:t>
-      </w:r>
-      <w:proofErr w:type="spellEnd"/>
-      <w:r>
-        <w:t>(‘file_ex.txt’)</w:t>
+        <w:t xml:space="preserve">The exists() method in the </w:t>
+      </w:r>
+      <w:r>
+        <w:t>os.path. Ex: os.path.exists(‘file_ex.txt’)</w:t>
+      </w:r>
+    </w:p>
+    <w:p>
+      <w:pPr>
+        <w:pStyle w:val="ListParagraph"/>
+        <w:spacing w:after="0"/>
+      </w:pPr>
+      <w:r>
+        <w:t>If you want to ensure that a given path points to a file and not to a directory, you can use the os.path.isfile() function. Ex: os.path.isfile(‘file_ex.txt’)</w:t>
       </w:r>
     </w:p>
     <w:p>
@@ -1581,15 +1173,7 @@
         <w:t>If the file exists the open call will complete successf</w:t>
       </w:r>
       <w:r>
-        <w:t xml:space="preserve">ully and return a valid file handle. If the file does not exist however, a </w:t>
-      </w:r>
-      <w:proofErr w:type="spellStart"/>
-      <w:r>
-        <w:t>FileNotFoundError</w:t>
-      </w:r>
-      <w:proofErr w:type="spellEnd"/>
-      <w:r>
-        <w:t xml:space="preserve"> exception will be raised.</w:t>
+        <w:t>ully and return a valid file handle. If the file does not exist however, a FileNotFoundError exception will be raised.</w:t>
       </w:r>
     </w:p>
     <w:p>
@@ -1616,51 +1200,25 @@
         <w:spacing w:after="0"/>
       </w:pPr>
       <w:r>
-        <w:t xml:space="preserve">           </w:t>
-      </w:r>
-      <w:proofErr w:type="spellStart"/>
-      <w:proofErr w:type="gramStart"/>
-      <w:r>
-        <w:t>F.close</w:t>
-      </w:r>
-      <w:proofErr w:type="spellEnd"/>
-      <w:proofErr w:type="gramEnd"/>
-      <w:r>
-        <w:t>()</w:t>
-      </w:r>
-    </w:p>
-    <w:p>
-      <w:pPr>
-        <w:pStyle w:val="ListParagraph"/>
-        <w:spacing w:after="0"/>
-      </w:pPr>
-      <w:r>
-        <w:t xml:space="preserve">      except </w:t>
-      </w:r>
-      <w:proofErr w:type="spellStart"/>
-      <w:r>
-        <w:t>FileNotFoundError</w:t>
-      </w:r>
-      <w:proofErr w:type="spellEnd"/>
-      <w:r>
-        <w:t>:</w:t>
-      </w:r>
-    </w:p>
-    <w:p>
-      <w:pPr>
-        <w:pStyle w:val="ListParagraph"/>
-        <w:spacing w:after="0"/>
-      </w:pPr>
-      <w:r>
-        <w:t xml:space="preserve">           </w:t>
-      </w:r>
-      <w:proofErr w:type="gramStart"/>
-      <w:r>
-        <w:t>print(</w:t>
-      </w:r>
-      <w:proofErr w:type="gramEnd"/>
-      <w:r>
-        <w:t>“File does not exist”)</w:t>
+        <w:t xml:space="preserve">           F.close()</w:t>
+      </w:r>
+    </w:p>
+    <w:p>
+      <w:pPr>
+        <w:pStyle w:val="ListParagraph"/>
+        <w:spacing w:after="0"/>
+      </w:pPr>
+      <w:r>
+        <w:t xml:space="preserve">      except FileNotFoundError:</w:t>
+      </w:r>
+    </w:p>
+    <w:p>
+      <w:pPr>
+        <w:pStyle w:val="ListParagraph"/>
+        <w:spacing w:after="0"/>
+      </w:pPr>
+      <w:r>
+        <w:t xml:space="preserve">           print(“File does not exist”)</w:t>
       </w:r>
     </w:p>
     <w:p>
@@ -1676,23 +1234,7 @@
         <w:t>No</w:t>
       </w:r>
       <w:r>
-        <w:t xml:space="preserve">w the same “just attempt to open it” technique also works for ensuring a file is both readable and accessible. Instead of watching for </w:t>
-      </w:r>
-      <w:proofErr w:type="spellStart"/>
-      <w:r>
-        <w:t>FileNotFoundError</w:t>
-      </w:r>
-      <w:proofErr w:type="spellEnd"/>
-      <w:r>
-        <w:t xml:space="preserve"> exceptions you will want to look out for any kind of </w:t>
-      </w:r>
-      <w:proofErr w:type="spellStart"/>
-      <w:r>
-        <w:t>IOError</w:t>
-      </w:r>
-      <w:proofErr w:type="spellEnd"/>
-      <w:r>
-        <w:t>:</w:t>
+        <w:t>w the same “just attempt to open it” technique also works for ensuring a file is both readable and accessible. Instead of watching for FileNotFoundError exceptions you will want to look out for any kind of IOError:</w:t>
       </w:r>
     </w:p>
     <w:p>
@@ -1719,68 +1261,34 @@
         <w:spacing w:after="0"/>
       </w:pPr>
       <w:r>
-        <w:t xml:space="preserve">           </w:t>
-      </w:r>
-      <w:proofErr w:type="spellStart"/>
-      <w:proofErr w:type="gramStart"/>
-      <w:r>
-        <w:t>F.close</w:t>
-      </w:r>
-      <w:proofErr w:type="spellEnd"/>
-      <w:proofErr w:type="gramEnd"/>
-      <w:r>
-        <w:t>()</w:t>
-      </w:r>
-    </w:p>
-    <w:p>
-      <w:pPr>
-        <w:pStyle w:val="ListParagraph"/>
-        <w:spacing w:after="0"/>
-      </w:pPr>
-      <w:r>
-        <w:t xml:space="preserve">      except </w:t>
-      </w:r>
-      <w:proofErr w:type="spellStart"/>
-      <w:r>
-        <w:t>IOError</w:t>
-      </w:r>
-      <w:proofErr w:type="spellEnd"/>
-      <w:r>
-        <w:t>:</w:t>
-      </w:r>
-    </w:p>
-    <w:p>
-      <w:pPr>
-        <w:pStyle w:val="ListParagraph"/>
-        <w:spacing w:after="0"/>
-      </w:pPr>
-      <w:r>
-        <w:t xml:space="preserve">           </w:t>
-      </w:r>
-      <w:proofErr w:type="gramStart"/>
-      <w:r>
-        <w:t>print(</w:t>
-      </w:r>
-      <w:proofErr w:type="gramEnd"/>
-      <w:r>
-        <w:t>“File is not accessible”)</w:t>
-      </w:r>
-    </w:p>
-    <w:p>
-      <w:pPr>
-        <w:pStyle w:val="ListParagraph"/>
-        <w:spacing w:after="0"/>
-      </w:pPr>
-      <w:r>
-        <w:t xml:space="preserve">      </w:t>
-      </w:r>
-      <w:proofErr w:type="gramStart"/>
-      <w:r>
-        <w:t>print(</w:t>
-      </w:r>
-      <w:proofErr w:type="gramEnd"/>
-      <w:r>
-        <w:t>“File is accessible”)</w:t>
+        <w:t xml:space="preserve">           F.close()</w:t>
+      </w:r>
+    </w:p>
+    <w:p>
+      <w:pPr>
+        <w:pStyle w:val="ListParagraph"/>
+        <w:spacing w:after="0"/>
+      </w:pPr>
+      <w:r>
+        <w:t xml:space="preserve">      except IOError:</w:t>
+      </w:r>
+    </w:p>
+    <w:p>
+      <w:pPr>
+        <w:pStyle w:val="ListParagraph"/>
+        <w:spacing w:after="0"/>
+      </w:pPr>
+      <w:r>
+        <w:t xml:space="preserve">           print(“File is not accessible”)</w:t>
+      </w:r>
+    </w:p>
+    <w:p>
+      <w:pPr>
+        <w:pStyle w:val="ListParagraph"/>
+        <w:spacing w:after="0"/>
+      </w:pPr>
+      <w:r>
+        <w:t xml:space="preserve">      print(“File is accessible”)</w:t>
       </w:r>
     </w:p>
     <w:p>
@@ -1805,23 +1313,7 @@
         <w:spacing w:after="0"/>
       </w:pPr>
       <w:r>
-        <w:t xml:space="preserve">Ex:     def </w:t>
-      </w:r>
-      <w:proofErr w:type="spellStart"/>
-      <w:r>
-        <w:t>is_</w:t>
-      </w:r>
-      <w:proofErr w:type="gramStart"/>
-      <w:r>
-        <w:t>accessible</w:t>
-      </w:r>
-      <w:proofErr w:type="spellEnd"/>
-      <w:r>
-        <w:t>(</w:t>
-      </w:r>
-      <w:proofErr w:type="gramEnd"/>
-      <w:r>
-        <w:t>path, mode=’r’):</w:t>
+        <w:t>Ex:     def is_accessible(path, mode=’r’):</w:t>
       </w:r>
     </w:p>
     <w:p>
@@ -1839,15 +1331,7 @@
         <w:ind w:left="720" w:firstLine="720"/>
       </w:pPr>
       <w:r>
-        <w:t xml:space="preserve">    f = </w:t>
-      </w:r>
-      <w:proofErr w:type="gramStart"/>
-      <w:r>
-        <w:t>open(</w:t>
-      </w:r>
-      <w:proofErr w:type="gramEnd"/>
-      <w:r>
-        <w:t>path, mode)</w:t>
+        <w:t xml:space="preserve">    f = open(path, mode)</w:t>
       </w:r>
     </w:p>
     <w:p>
@@ -1856,17 +1340,7 @@
         <w:ind w:left="720" w:firstLine="720"/>
       </w:pPr>
       <w:r>
-        <w:t xml:space="preserve">    </w:t>
-      </w:r>
-      <w:proofErr w:type="spellStart"/>
-      <w:proofErr w:type="gramStart"/>
-      <w:r>
-        <w:t>f.close</w:t>
-      </w:r>
-      <w:proofErr w:type="spellEnd"/>
-      <w:proofErr w:type="gramEnd"/>
-      <w:r>
-        <w:t>()</w:t>
+        <w:t xml:space="preserve">    f.close()</w:t>
       </w:r>
     </w:p>
     <w:p>
@@ -1875,15 +1349,7 @@
         <w:ind w:left="720" w:firstLine="720"/>
       </w:pPr>
       <w:r>
-        <w:t xml:space="preserve">except </w:t>
-      </w:r>
-      <w:proofErr w:type="spellStart"/>
-      <w:r>
-        <w:t>IOError</w:t>
-      </w:r>
-      <w:proofErr w:type="spellEnd"/>
-      <w:r>
-        <w:t>:</w:t>
+        <w:t>except IOError:</w:t>
       </w:r>
     </w:p>
     <w:p>
@@ -1910,33 +1376,10 @@
       </w:pPr>
       <w:r>
         <w:tab/>
-        <w:t xml:space="preserve">Alternatively, you can use the </w:t>
-      </w:r>
-      <w:proofErr w:type="spellStart"/>
-      <w:proofErr w:type="gramStart"/>
-      <w:r>
-        <w:t>os.access</w:t>
-      </w:r>
-      <w:proofErr w:type="spellEnd"/>
-      <w:proofErr w:type="gramEnd"/>
-      <w:r>
-        <w:t>() function in the standard library to c</w:t>
-      </w:r>
-      <w:r>
-        <w:t xml:space="preserve">heck whether a file exists and is accessible at the same time. This would be more similar to using the </w:t>
-      </w:r>
-      <w:proofErr w:type="spellStart"/>
-      <w:proofErr w:type="gramStart"/>
-      <w:r>
-        <w:t>os.path</w:t>
-      </w:r>
-      <w:proofErr w:type="gramEnd"/>
-      <w:r>
-        <w:t>.exists</w:t>
-      </w:r>
-      <w:proofErr w:type="spellEnd"/>
-      <w:r>
-        <w:t>() function for checking if a file exists.</w:t>
+        <w:t>Alternatively, you can use the os.access() function in the standard library to c</w:t>
+      </w:r>
+      <w:r>
+        <w:t>heck whether a file exists and is accessible at the same time. This would be more similar to using the os.path.exists() function for checking if a file exists.</w:t>
       </w:r>
     </w:p>
     <w:p>
@@ -1945,15 +1388,7 @@
       </w:pPr>
       <w:r>
         <w:tab/>
-        <w:t xml:space="preserve">Using </w:t>
-      </w:r>
-      <w:proofErr w:type="gramStart"/>
-      <w:r>
-        <w:t>open(</w:t>
-      </w:r>
-      <w:proofErr w:type="gramEnd"/>
-      <w:r>
-        <w:t>) and a try…except clause has some advantages when it comes to file handling in Pyth</w:t>
+        <w:t>Using open() and a try…except clause has some advantages when it comes to file handling in Pyth</w:t>
       </w:r>
       <w:r>
         <w:t>on. It can help you avoid bugs caused by file existence race conditions.</w:t>
@@ -1972,15 +1407,7 @@
       </w:r>
       <w:r>
         <w:lastRenderedPageBreak/>
-        <w:t xml:space="preserve">executing the next line if the file is deleted then we will get an </w:t>
-      </w:r>
-      <w:proofErr w:type="spellStart"/>
-      <w:r>
-        <w:t>IOError</w:t>
-      </w:r>
-      <w:proofErr w:type="spellEnd"/>
-      <w:r>
-        <w:t xml:space="preserve"> which says that it is better to just directly open the f</w:t>
+        <w:t>executing the next line if the file is deleted then we will get an IOError which says that it is better to just directly open the f</w:t>
       </w:r>
       <w:r>
         <w:t>ile and using exception to handle whether the file exists or not.</w:t>
@@ -2054,15 +1481,7 @@
         <w:spacing w:after="0"/>
       </w:pPr>
       <w:r>
-        <w:t xml:space="preserve">The </w:t>
-      </w:r>
-      <w:proofErr w:type="gramStart"/>
-      <w:r>
-        <w:t>type(</w:t>
-      </w:r>
-      <w:proofErr w:type="gramEnd"/>
-      <w:r>
-        <w:t>) function is</w:t>
+        <w:t>The type() function is</w:t>
       </w:r>
       <w:r>
         <w:t xml:space="preserve"> used to find the type of the input given to the type function.</w:t>
@@ -2073,79 +1492,39 @@
         <w:spacing w:after="0"/>
       </w:pPr>
       <w:r>
-        <w:t>Ex: type(</w:t>
-      </w:r>
-      <w:proofErr w:type="spellStart"/>
-      <w:r>
-        <w:t>eee</w:t>
-      </w:r>
-      <w:proofErr w:type="spellEnd"/>
-      <w:r>
-        <w:t>)</w:t>
-      </w:r>
-    </w:p>
-    <w:p>
-      <w:pPr>
-        <w:spacing w:after="0"/>
-      </w:pPr>
-      <w:r>
-        <w:t xml:space="preserve">      &lt;</w:t>
-      </w:r>
-      <w:proofErr w:type="spellStart"/>
-      <w:r>
-        <w:t>class’str</w:t>
-      </w:r>
-      <w:proofErr w:type="spellEnd"/>
-      <w:r>
-        <w:t>’&gt;</w:t>
-      </w:r>
-    </w:p>
-    <w:p>
-      <w:pPr>
-        <w:spacing w:after="0"/>
-      </w:pPr>
-      <w:r>
-        <w:t xml:space="preserve">      </w:t>
-      </w:r>
-      <w:proofErr w:type="gramStart"/>
-      <w:r>
-        <w:t>type(</w:t>
-      </w:r>
-      <w:proofErr w:type="gramEnd"/>
-      <w:r>
-        <w:t>1)</w:t>
-      </w:r>
-    </w:p>
-    <w:p>
-      <w:pPr>
-        <w:spacing w:after="0"/>
-      </w:pPr>
-      <w:r>
-        <w:t xml:space="preserve">      &lt;</w:t>
-      </w:r>
-      <w:proofErr w:type="spellStart"/>
-      <w:r>
-        <w:t>class’int</w:t>
-      </w:r>
-      <w:proofErr w:type="spellEnd"/>
-      <w:r>
-        <w:t>’&gt;</w:t>
-      </w:r>
-    </w:p>
-    <w:p>
-      <w:pPr>
-        <w:spacing w:after="0"/>
-      </w:pPr>
-      <w:r>
-        <w:t xml:space="preserve">To convert an integer to floating point you can do ex: </w:t>
-      </w:r>
-      <w:proofErr w:type="gramStart"/>
-      <w:r>
-        <w:t>float(</w:t>
-      </w:r>
-      <w:proofErr w:type="gramEnd"/>
-      <w:r>
-        <w:t>99) and it will be converted to 99.0</w:t>
+        <w:t>Ex: type(eee)</w:t>
+      </w:r>
+    </w:p>
+    <w:p>
+      <w:pPr>
+        <w:spacing w:after="0"/>
+      </w:pPr>
+      <w:r>
+        <w:t xml:space="preserve">      &lt;class’str’&gt;</w:t>
+      </w:r>
+    </w:p>
+    <w:p>
+      <w:pPr>
+        <w:spacing w:after="0"/>
+      </w:pPr>
+      <w:r>
+        <w:t xml:space="preserve">      type(1)</w:t>
+      </w:r>
+    </w:p>
+    <w:p>
+      <w:pPr>
+        <w:spacing w:after="0"/>
+      </w:pPr>
+      <w:r>
+        <w:t xml:space="preserve">      &lt;class’int’&gt;</w:t>
+      </w:r>
+    </w:p>
+    <w:p>
+      <w:pPr>
+        <w:spacing w:after="0"/>
+      </w:pPr>
+      <w:r>
+        <w:t>To convert an integer to floating point you can do ex: float(99) and it will be converted to 99.0</w:t>
       </w:r>
     </w:p>
     <w:p>
@@ -2155,29 +1534,16 @@
       <w:r>
         <w:t xml:space="preserve">Integer division produces a </w:t>
       </w:r>
-      <w:proofErr w:type="gramStart"/>
-      <w:r>
-        <w:t>floating point</w:t>
-      </w:r>
-      <w:proofErr w:type="gramEnd"/>
-      <w:r>
-        <w:t xml:space="preserve"> result.</w:t>
-      </w:r>
-    </w:p>
-    <w:p>
-      <w:pPr>
-        <w:spacing w:after="0"/>
-      </w:pPr>
-      <w:r>
-        <w:t xml:space="preserve">String conversions: You can also use </w:t>
-      </w:r>
-      <w:proofErr w:type="gramStart"/>
-      <w:r>
-        <w:t>int(</w:t>
-      </w:r>
-      <w:proofErr w:type="gramEnd"/>
-      <w:r>
-        <w:t>) and float() to convert between strings and integers. You will get an error if the string does not contain numeric characters.</w:t>
+      <w:r>
+        <w:t>floating point result.</w:t>
+      </w:r>
+    </w:p>
+    <w:p>
+      <w:pPr>
+        <w:spacing w:after="0"/>
+      </w:pPr>
+      <w:r>
+        <w:t>String conversions: You can also use int() and float() to convert between strings and integers. You will get an error if the string does not contain numeric characters.</w:t>
       </w:r>
     </w:p>
     <w:p>
@@ -2206,47 +1572,10 @@
         <w:spacing w:after="0"/>
       </w:pPr>
       <w:r>
-        <w:t xml:space="preserve">Different import modules in Python are string, re, datetime, math, random, </w:t>
-      </w:r>
-      <w:proofErr w:type="spellStart"/>
-      <w:r>
-        <w:t>os</w:t>
-      </w:r>
-      <w:proofErr w:type="spellEnd"/>
-      <w:r>
-        <w:t xml:space="preserve">, multiprocessing, subprocess, socket, email, json, </w:t>
-      </w:r>
-      <w:proofErr w:type="spellStart"/>
-      <w:r>
-        <w:t>doctest</w:t>
-      </w:r>
-      <w:proofErr w:type="spellEnd"/>
-      <w:r>
-        <w:t xml:space="preserve">, </w:t>
-      </w:r>
-      <w:proofErr w:type="spellStart"/>
-      <w:r>
-        <w:t>unittest</w:t>
-      </w:r>
-      <w:proofErr w:type="spellEnd"/>
-      <w:r>
-        <w:t xml:space="preserve">, </w:t>
-      </w:r>
-      <w:proofErr w:type="spellStart"/>
-      <w:r>
-        <w:t>pdb</w:t>
-      </w:r>
-      <w:proofErr w:type="spellEnd"/>
-      <w:r>
-        <w:t xml:space="preserve">, </w:t>
-      </w:r>
-      <w:proofErr w:type="spellStart"/>
-      <w:r>
-        <w:t>argparse</w:t>
-      </w:r>
-      <w:proofErr w:type="spellEnd"/>
-      <w:r>
-        <w:t xml:space="preserve"> and sys</w:t>
+        <w:t>Different import modules in Python are string, re, datetime, math, random, os, multiprocessing, subprocess, socket, email, json, doctest</w:t>
+      </w:r>
+      <w:r>
+        <w:t>, unittest, pdb, argparse and sys</w:t>
       </w:r>
     </w:p>
     <w:p>
@@ -2274,78 +1603,48 @@
       <w:pPr>
         <w:spacing w:after="0"/>
       </w:pPr>
-      <w:proofErr w:type="spellStart"/>
-      <w:r>
-        <w:t>ImportError</w:t>
-      </w:r>
-      <w:proofErr w:type="spellEnd"/>
-      <w:r>
-        <w:t>: an import fails</w:t>
-      </w:r>
-    </w:p>
-    <w:p>
-      <w:pPr>
-        <w:spacing w:after="0"/>
-      </w:pPr>
-      <w:proofErr w:type="spellStart"/>
-      <w:r>
-        <w:t>IndexError</w:t>
-      </w:r>
-      <w:proofErr w:type="spellEnd"/>
-      <w:r>
-        <w:t>: a list is indexed with an out-of-range number</w:t>
-      </w:r>
-    </w:p>
-    <w:p>
-      <w:pPr>
-        <w:spacing w:after="0"/>
-      </w:pPr>
-      <w:proofErr w:type="spellStart"/>
-      <w:r>
-        <w:t>NameError</w:t>
-      </w:r>
-      <w:proofErr w:type="spellEnd"/>
-      <w:r>
-        <w:t>: an unknown variable is used</w:t>
-      </w:r>
-    </w:p>
-    <w:p>
-      <w:pPr>
-        <w:spacing w:after="0"/>
-      </w:pPr>
-      <w:proofErr w:type="spellStart"/>
-      <w:r>
-        <w:t>SyntaxError</w:t>
-      </w:r>
-      <w:proofErr w:type="spellEnd"/>
-      <w:r>
-        <w:t>: the code can’t be parsed properly</w:t>
-      </w:r>
-    </w:p>
-    <w:p>
-      <w:pPr>
-        <w:spacing w:after="0"/>
-      </w:pPr>
-      <w:proofErr w:type="spellStart"/>
-      <w:r>
-        <w:t>TypeError</w:t>
-      </w:r>
-      <w:proofErr w:type="spellEnd"/>
-      <w:r>
-        <w:t>: a function is called on a value of an inappropriate type</w:t>
-      </w:r>
-    </w:p>
-    <w:p>
-      <w:pPr>
-        <w:spacing w:after="0"/>
-      </w:pPr>
-      <w:proofErr w:type="spellStart"/>
-      <w:r>
-        <w:t>ValueError</w:t>
-      </w:r>
-      <w:proofErr w:type="spellEnd"/>
-      <w:r>
-        <w:t>: a function is called on a value of the correct type, but with an inappropriate value</w:t>
+      <w:r>
+        <w:t>ImportError: an import fails</w:t>
+      </w:r>
+    </w:p>
+    <w:p>
+      <w:pPr>
+        <w:spacing w:after="0"/>
+      </w:pPr>
+      <w:r>
+        <w:t>IndexError: a list is indexed with an out-of-range number</w:t>
+      </w:r>
+    </w:p>
+    <w:p>
+      <w:pPr>
+        <w:spacing w:after="0"/>
+      </w:pPr>
+      <w:r>
+        <w:t>NameError: an unknown variable is used</w:t>
+      </w:r>
+    </w:p>
+    <w:p>
+      <w:pPr>
+        <w:spacing w:after="0"/>
+      </w:pPr>
+      <w:r>
+        <w:t>SyntaxError: the code can’t be parsed properly</w:t>
+      </w:r>
+    </w:p>
+    <w:p>
+      <w:pPr>
+        <w:spacing w:after="0"/>
+      </w:pPr>
+      <w:r>
+        <w:t>TypeError: a function is called on a value of an inappropriate type</w:t>
+      </w:r>
+    </w:p>
+    <w:p>
+      <w:pPr>
+        <w:spacing w:after="0"/>
+      </w:pPr>
+      <w:r>
+        <w:t>ValueError: a function is called on a value of the correct type, but with an inappropriate value</w:t>
       </w:r>
     </w:p>
     <w:p>
@@ -2389,13 +1688,8 @@
       <w:pPr>
         <w:spacing w:after="0"/>
       </w:pPr>
-      <w:proofErr w:type="spellStart"/>
-      <w:r>
-        <w:t>AssertionError</w:t>
-      </w:r>
-      <w:proofErr w:type="spellEnd"/>
-      <w:r>
-        <w:t xml:space="preserve"> exception can</w:t>
+      <w:r>
+        <w:t>AssertionError exception can</w:t>
       </w:r>
       <w:r>
         <w:t xml:space="preserve"> be caught and handled like any other exception using the try-except statement, but if not handled, this type of exception will terminate the entire program.</w:t>
@@ -2428,44 +1722,20 @@
         <w:spacing w:after="0"/>
       </w:pPr>
       <w:r>
-        <w:t xml:space="preserve">A useful dictionary method is </w:t>
-      </w:r>
-      <w:proofErr w:type="gramStart"/>
-      <w:r>
-        <w:t>get</w:t>
-      </w:r>
-      <w:proofErr w:type="gramEnd"/>
-      <w:r>
-        <w:t xml:space="preserve">. It does the same thing as indexing, but if the key is not found in the dictionary it returns another specified value </w:t>
-      </w:r>
-      <w:proofErr w:type="gramStart"/>
-      <w:r>
-        <w:t>instead(</w:t>
-      </w:r>
-      <w:proofErr w:type="gramEnd"/>
-      <w:r>
-        <w:t>‘None’, by default).</w:t>
-      </w:r>
-    </w:p>
-    <w:p>
-      <w:pPr>
-        <w:spacing w:after="0"/>
-      </w:pPr>
-    </w:p>
-    <w:p>
-      <w:pPr>
-        <w:spacing w:after="0"/>
-      </w:pPr>
-      <w:r>
-        <w:t xml:space="preserve">Tuples are very similar to lists, except that they are </w:t>
-      </w:r>
-      <w:proofErr w:type="gramStart"/>
-      <w:r>
-        <w:t>immutable(</w:t>
-      </w:r>
-      <w:proofErr w:type="gramEnd"/>
-      <w:r>
-        <w:t>the</w:t>
+        <w:t>A useful dictionary method is get. It does the same thing as indexing, but if the key is not found in the dictionary it returns another specified value instead(‘None’, by default).</w:t>
+      </w:r>
+    </w:p>
+    <w:p>
+      <w:pPr>
+        <w:spacing w:after="0"/>
+      </w:pPr>
+    </w:p>
+    <w:p>
+      <w:pPr>
+        <w:spacing w:after="0"/>
+      </w:pPr>
+      <w:r>
+        <w:t>Tuples are very similar to lists, except that they are immutable(the</w:t>
       </w:r>
       <w:r>
         <w:t>y cannot be changed). Also, they are created using parentheses, rather than square brackets.</w:t>
@@ -2505,23 +1775,7 @@
         <w:t>Ex: c</w:t>
       </w:r>
       <w:r>
-        <w:t>ubes = [</w:t>
-      </w:r>
-      <w:proofErr w:type="spellStart"/>
-      <w:r>
-        <w:t>i</w:t>
-      </w:r>
-      <w:proofErr w:type="spellEnd"/>
-      <w:r>
-        <w:t xml:space="preserve">**3 for I in </w:t>
-      </w:r>
-      <w:proofErr w:type="gramStart"/>
-      <w:r>
-        <w:t>range(</w:t>
-      </w:r>
-      <w:proofErr w:type="gramEnd"/>
-      <w:r>
-        <w:t>5)]</w:t>
+        <w:t>ubes = [i**3 for I in range(5)]</w:t>
       </w:r>
     </w:p>
     <w:p>
@@ -2558,39 +1812,7 @@
         <w:spacing w:after="0"/>
       </w:pPr>
       <w:r>
-        <w:t>Ex: evens = [</w:t>
-      </w:r>
-      <w:proofErr w:type="spellStart"/>
-      <w:r>
-        <w:t>i</w:t>
-      </w:r>
-      <w:proofErr w:type="spellEnd"/>
-      <w:r>
-        <w:t xml:space="preserve">**2 for </w:t>
-      </w:r>
-      <w:proofErr w:type="spellStart"/>
-      <w:r>
-        <w:t>i</w:t>
-      </w:r>
-      <w:proofErr w:type="spellEnd"/>
-      <w:r>
-        <w:t xml:space="preserve"> in </w:t>
-      </w:r>
-      <w:proofErr w:type="gramStart"/>
-      <w:r>
-        <w:t>range(</w:t>
-      </w:r>
-      <w:proofErr w:type="gramEnd"/>
-      <w:r>
-        <w:t xml:space="preserve">10) if </w:t>
-      </w:r>
-      <w:proofErr w:type="spellStart"/>
-      <w:r>
-        <w:t>i</w:t>
-      </w:r>
-      <w:proofErr w:type="spellEnd"/>
-      <w:r>
-        <w:t>**2 % 2 == 0]</w:t>
+        <w:t>Ex: evens = [i**2 for i in range(10) if i**2 % 2 == 0]</w:t>
       </w:r>
     </w:p>
     <w:p>
@@ -2697,13 +1919,8 @@
         <w:spacing w:after="0"/>
       </w:pPr>
       <w:r>
-        <w:t xml:space="preserve">for letter in </w:t>
-      </w:r>
-      <w:proofErr w:type="gramStart"/>
-      <w:r>
-        <w:t>fruit :</w:t>
-      </w:r>
-      <w:proofErr w:type="gramEnd"/>
+        <w:t>for letter in fruit :</w:t>
+      </w:r>
     </w:p>
     <w:p>
       <w:pPr>
@@ -2733,21 +1950,8 @@
         <w:spacing w:after="0"/>
       </w:pPr>
       <w:r>
-        <w:t xml:space="preserve">while index &lt; </w:t>
-      </w:r>
-      <w:proofErr w:type="spellStart"/>
-      <w:r>
-        <w:t>len</w:t>
-      </w:r>
-      <w:proofErr w:type="spellEnd"/>
-      <w:r>
-        <w:t>(fruit</w:t>
-      </w:r>
-      <w:proofErr w:type="gramStart"/>
-      <w:r>
-        <w:t>) :</w:t>
-      </w:r>
-      <w:proofErr w:type="gramEnd"/>
+        <w:t>while index &lt; len(fruit) :</w:t>
+      </w:r>
     </w:p>
     <w:p>
       <w:pPr>
@@ -2789,15 +1993,7 @@
         <w:spacing w:after="0"/>
       </w:pPr>
       <w:r>
-        <w:t>In python if the slice operation refers to an index of a string which is out of range then it will still not give an out of index error. For s</w:t>
-      </w:r>
-      <w:proofErr w:type="gramStart"/>
-      <w:r>
-        <w:t>=”Python</w:t>
-      </w:r>
-      <w:proofErr w:type="gramEnd"/>
-      <w:r>
-        <w:t>” the output s[2:12] will give the output “thon”</w:t>
+        <w:t>In python if the slice operation refers to an index of a string which is out of range then it will still not give an out of index error. For s=”Python” the output s[2:12] will give the output “thon”</w:t>
       </w:r>
     </w:p>
     <w:p>
@@ -2843,84 +2039,44 @@
         <w:t xml:space="preserve">Before we can read the contents of the file, we must tell python which file we are going to work with and what we will be doing with the file. This </w:t>
       </w:r>
       <w:r>
-        <w:t xml:space="preserve">is done with the </w:t>
-      </w:r>
-      <w:proofErr w:type="gramStart"/>
-      <w:r>
-        <w:t>open(</w:t>
-      </w:r>
-      <w:proofErr w:type="gramEnd"/>
-      <w:r>
-        <w:t xml:space="preserve">) function. </w:t>
-      </w:r>
-      <w:proofErr w:type="gramStart"/>
-      <w:r>
-        <w:t>Open(</w:t>
-      </w:r>
-      <w:proofErr w:type="gramEnd"/>
-      <w:r>
-        <w:t>) returns a “file handle” - a variable used to perform operations on the file. Similar to “File -&gt; Open” in a word processor.</w:t>
-      </w:r>
-    </w:p>
-    <w:p>
-      <w:pPr>
-        <w:spacing w:after="0"/>
-      </w:pPr>
-      <w:r>
-        <w:t xml:space="preserve">Handle = </w:t>
-      </w:r>
-      <w:proofErr w:type="gramStart"/>
-      <w:r>
-        <w:t>open(</w:t>
-      </w:r>
-      <w:proofErr w:type="gramEnd"/>
-      <w:r>
-        <w:t>filename, mode)</w:t>
-      </w:r>
-    </w:p>
-    <w:p>
-      <w:pPr>
-        <w:spacing w:after="0"/>
-      </w:pPr>
-    </w:p>
-    <w:p>
-      <w:pPr>
-        <w:spacing w:after="0"/>
-      </w:pPr>
-      <w:r>
-        <w:t xml:space="preserve">When files are missing: When a file is not present the </w:t>
-      </w:r>
-      <w:proofErr w:type="spellStart"/>
-      <w:r>
-        <w:t>FileN</w:t>
-      </w:r>
-      <w:r>
-        <w:t>otFoundError</w:t>
-      </w:r>
-      <w:proofErr w:type="spellEnd"/>
-      <w:r>
-        <w:t xml:space="preserve"> occurs in python.</w:t>
-      </w:r>
-    </w:p>
-    <w:p>
-      <w:pPr>
-        <w:spacing w:after="0"/>
-      </w:pPr>
-    </w:p>
-    <w:p>
-      <w:pPr>
-        <w:spacing w:after="0"/>
-      </w:pPr>
-      <w:r>
-        <w:t xml:space="preserve">The newline character: We use a special character called the “newline” to indicate when a line </w:t>
-      </w:r>
-      <w:proofErr w:type="gramStart"/>
-      <w:r>
-        <w:t>ends</w:t>
-      </w:r>
-      <w:proofErr w:type="gramEnd"/>
-      <w:r>
-        <w:t>. We represent it as \n in strings. Newline is still one character- not two</w:t>
+        <w:t>is done with the open() function. Open() returns a “file handle” - a variable used to perform operations on the file. Similar to “File -&gt; Open” in a word processor.</w:t>
+      </w:r>
+    </w:p>
+    <w:p>
+      <w:pPr>
+        <w:spacing w:after="0"/>
+      </w:pPr>
+      <w:r>
+        <w:t>Handle = open(filename, mode)</w:t>
+      </w:r>
+    </w:p>
+    <w:p>
+      <w:pPr>
+        <w:spacing w:after="0"/>
+      </w:pPr>
+    </w:p>
+    <w:p>
+      <w:pPr>
+        <w:spacing w:after="0"/>
+      </w:pPr>
+      <w:r>
+        <w:t>When files are missing: When a file is not present the FileN</w:t>
+      </w:r>
+      <w:r>
+        <w:t>otFoundError occurs in python.</w:t>
+      </w:r>
+    </w:p>
+    <w:p>
+      <w:pPr>
+        <w:spacing w:after="0"/>
+      </w:pPr>
+    </w:p>
+    <w:p>
+      <w:pPr>
+        <w:spacing w:after="0"/>
+      </w:pPr>
+      <w:r>
+        <w:t>The newline character: We use a special character called the “newline” to indicate when a line ends. We represent it as \n in strings. Newline is still one character- not two</w:t>
       </w:r>
     </w:p>
     <w:p>
@@ -2936,15 +2092,7 @@
         <w:spacing w:after="0"/>
       </w:pPr>
       <w:r>
-        <w:t>Stuff = ‘X\</w:t>
-      </w:r>
-      <w:proofErr w:type="spellStart"/>
-      <w:r>
-        <w:t>nY</w:t>
-      </w:r>
-      <w:proofErr w:type="spellEnd"/>
-      <w:r>
-        <w:t>’</w:t>
+        <w:t>Stuff = ‘X\nY’</w:t>
       </w:r>
     </w:p>
     <w:p>
@@ -2959,39 +2107,21 @@
       <w:r>
         <w:t xml:space="preserve">Here in the above code the </w:t>
       </w:r>
-      <w:proofErr w:type="spellStart"/>
-      <w:proofErr w:type="gramStart"/>
-      <w:r>
-        <w:t>len</w:t>
-      </w:r>
-      <w:proofErr w:type="spellEnd"/>
-      <w:r>
-        <w:t>(</w:t>
-      </w:r>
-      <w:proofErr w:type="gramEnd"/>
-      <w:r>
-        <w:t>Stuff) will be 3 and not 4 or 2.</w:t>
-      </w:r>
-    </w:p>
-    <w:p>
-      <w:pPr>
-        <w:spacing w:after="0"/>
-      </w:pPr>
-    </w:p>
-    <w:p>
-      <w:pPr>
-        <w:spacing w:after="0"/>
-      </w:pPr>
-      <w:r>
-        <w:t xml:space="preserve">In python the </w:t>
-      </w:r>
-      <w:proofErr w:type="gramStart"/>
-      <w:r>
-        <w:t>print(</w:t>
-      </w:r>
-      <w:proofErr w:type="gramEnd"/>
-      <w:r>
-        <w:t>) statement always add the new line at the end of the statement.</w:t>
+      <w:r>
+        <w:t>len(Stuff) will be 3 and not 4 or 2.</w:t>
+      </w:r>
+    </w:p>
+    <w:p>
+      <w:pPr>
+        <w:spacing w:after="0"/>
+      </w:pPr>
+    </w:p>
+    <w:p>
+      <w:pPr>
+        <w:spacing w:after="0"/>
+      </w:pPr>
+      <w:r>
+        <w:t>In python the print() statement always add the new line at the end of the statement.</w:t>
       </w:r>
     </w:p>
     <w:p>
@@ -3203,13 +2333,8 @@
       <w:pPr>
         <w:spacing w:after="0"/>
       </w:pPr>
-      <w:proofErr w:type="gramStart"/>
-      <w:r>
-        <w:t>id(</w:t>
-      </w:r>
-      <w:proofErr w:type="gramEnd"/>
-      <w:r>
-        <w:t>) returns a unique integer ID for an  object.</w:t>
+      <w:r>
+        <w:t>id() returns a unique integer ID for an  object.</w:t>
       </w:r>
     </w:p>
     <w:p>
@@ -3288,31 +2413,16 @@
       <w:pPr>
         <w:spacing w:after="0"/>
       </w:pPr>
-      <w:proofErr w:type="gramStart"/>
-      <w:r>
-        <w:t>type(</w:t>
-      </w:r>
-      <w:proofErr w:type="gramEnd"/>
-      <w:r>
-        <w:t>) returns the type of an object.</w:t>
-      </w:r>
-    </w:p>
-    <w:p>
-      <w:pPr>
-        <w:spacing w:after="0"/>
-      </w:pPr>
-      <w:proofErr w:type="spellStart"/>
-      <w:proofErr w:type="gramStart"/>
-      <w:r>
-        <w:t>dir</w:t>
-      </w:r>
-      <w:proofErr w:type="spellEnd"/>
-      <w:r>
-        <w:t>(</w:t>
-      </w:r>
-      <w:proofErr w:type="gramEnd"/>
-      <w:r>
-        <w:t>) introspects the attributes of an object.</w:t>
+      <w:r>
+        <w:t>type() returns the type of an object.</w:t>
+      </w:r>
+    </w:p>
+    <w:p>
+      <w:pPr>
+        <w:spacing w:after="0"/>
+      </w:pPr>
+      <w:r>
+        <w:t>dir() introspects the attributes of an object.</w:t>
       </w:r>
     </w:p>
     <w:p>
@@ -3336,15 +2446,7 @@
         <w:spacing w:after="0"/>
       </w:pPr>
       <w:r>
-        <w:t xml:space="preserve">Tuple unpacking: </w:t>
-      </w:r>
-      <w:proofErr w:type="spellStart"/>
-      <w:r>
-        <w:t>Destructuring</w:t>
-      </w:r>
-      <w:proofErr w:type="spellEnd"/>
-      <w:r>
-        <w:t xml:space="preserve"> operation that unpacks data structures into named references.</w:t>
+        <w:t>Tuple unpacking: Destructuring operation that unpacks data structures into named references.</w:t>
       </w:r>
     </w:p>
     <w:p>
@@ -3360,25 +2462,7 @@
         <w:spacing w:after="0"/>
       </w:pPr>
       <w:r>
-        <w:t xml:space="preserve">In strings concatenation with + results in temporaries. </w:t>
-      </w:r>
-      <w:proofErr w:type="spellStart"/>
-      <w:proofErr w:type="gramStart"/>
-      <w:r>
-        <w:t>str.join</w:t>
-      </w:r>
-      <w:proofErr w:type="spellEnd"/>
-      <w:proofErr w:type="gramEnd"/>
-      <w:r>
-        <w:t xml:space="preserve">() inserts a separator between a collection of strings. Call </w:t>
-      </w:r>
-      <w:proofErr w:type="gramStart"/>
-      <w:r>
-        <w:t>join(</w:t>
-      </w:r>
-      <w:proofErr w:type="gramEnd"/>
-      <w:r>
-        <w:t>) on the separator string.</w:t>
+        <w:t>In strings concatenation with + results in temporaries. str.join() inserts a separator between a collection of strings. Call join() on the separator string.</w:t>
       </w:r>
       <w:r>
         <w:t xml:space="preserve"> To concatenate invoke join on empty text.</w:t>
@@ -3410,15 +2494,7 @@
         <w:spacing w:after="0"/>
       </w:pPr>
       <w:r>
-        <w:t xml:space="preserve">For </w:t>
-      </w:r>
-      <w:proofErr w:type="gramStart"/>
-      <w:r>
-        <w:t>Example</w:t>
-      </w:r>
-      <w:proofErr w:type="gramEnd"/>
-      <w:r>
-        <w:t xml:space="preserve"> ex48.py the output is given as:</w:t>
+        <w:t>For Example ex48.py the output is given as:</w:t>
       </w:r>
     </w:p>
     <w:p>
@@ -3491,59 +2567,19 @@
         <w:t xml:space="preserve"> Signal exceptional conditions with raise. raise without an argument re-raises the current exception.</w:t>
       </w:r>
       <w:r>
-        <w:t xml:space="preserve"> </w:t>
-      </w:r>
-      <w:proofErr w:type="gramStart"/>
-      <w:r>
-        <w:t>Generally</w:t>
-      </w:r>
-      <w:proofErr w:type="gramEnd"/>
-      <w:r>
-        <w:t xml:space="preserve"> don’t catch </w:t>
-      </w:r>
-      <w:proofErr w:type="spellStart"/>
-      <w:r>
-        <w:t>TypeError</w:t>
-      </w:r>
-      <w:proofErr w:type="spellEnd"/>
-      <w:r>
-        <w:t>.</w:t>
-      </w:r>
-      <w:r>
-        <w:t xml:space="preserve"> Use </w:t>
-      </w:r>
-      <w:proofErr w:type="gramStart"/>
-      <w:r>
-        <w:t>str(</w:t>
-      </w:r>
-      <w:proofErr w:type="gramEnd"/>
-      <w:r>
-        <w:t>) to convert exceptions to strings.</w:t>
+        <w:t xml:space="preserve"> Generally don’t catch TypeError.</w:t>
+      </w:r>
+      <w:r>
+        <w:t xml:space="preserve"> Use str() to convert exceptions to strings.</w:t>
       </w:r>
       <w:r>
         <w:t xml:space="preserve"> Prefer built-in exception types when possible.</w:t>
       </w:r>
       <w:r>
-        <w:t xml:space="preserve"> Use try…finally for </w:t>
-      </w:r>
-      <w:proofErr w:type="spellStart"/>
-      <w:r>
-        <w:t>cleanup</w:t>
-      </w:r>
-      <w:proofErr w:type="spellEnd"/>
-      <w:r>
-        <w:t xml:space="preserve"> actions.</w:t>
-      </w:r>
-      <w:r>
-        <w:t xml:space="preserve"> Implement platform-specific actions with </w:t>
-      </w:r>
-      <w:proofErr w:type="spellStart"/>
-      <w:r>
-        <w:t>ImportError</w:t>
-      </w:r>
-      <w:proofErr w:type="spellEnd"/>
-      <w:r>
-        <w:t xml:space="preserve"> and EAFP</w:t>
+        <w:t xml:space="preserve"> Use try…finally for cleanup actions.</w:t>
+      </w:r>
+      <w:r>
+        <w:t xml:space="preserve"> Implement platform-specific actions with ImportError and EAFP</w:t>
       </w:r>
       <w:r>
         <w:t xml:space="preserve">. </w:t>
@@ -3559,15 +2595,7 @@
         <w:spacing w:after="0"/>
       </w:pPr>
       <w:r>
-        <w:t xml:space="preserve">List comprehension syntax: [expr(item) for item in </w:t>
-      </w:r>
-      <w:proofErr w:type="spellStart"/>
-      <w:r>
-        <w:t>iterable</w:t>
-      </w:r>
-      <w:proofErr w:type="spellEnd"/>
-      <w:r>
-        <w:t>]. The example can be found in the code snippet given below:</w:t>
+        <w:t>List comprehension syntax: [expr(item) for item in iterable]. The example can be found in the code snippet given below:</w:t>
       </w:r>
     </w:p>
     <w:p>
@@ -3637,13 +2665,8 @@
       <w:pPr>
         <w:spacing w:after="0"/>
       </w:pPr>
-      <w:proofErr w:type="spellStart"/>
-      <w:r>
-        <w:t>Dict</w:t>
-      </w:r>
-      <w:proofErr w:type="spellEnd"/>
-      <w:r>
-        <w:t xml:space="preserve"> comprehension syntax: </w:t>
+      <w:r>
+        <w:t xml:space="preserve">Dict comprehension syntax: </w:t>
       </w:r>
     </w:p>
     <w:p>
@@ -3660,22 +2683,7 @@
       </w:pPr>
       <w:r>
         <w:tab/>
-      </w:r>
-      <w:proofErr w:type="spellStart"/>
-      <w:r>
-        <w:t>Key_expr</w:t>
-      </w:r>
-      <w:proofErr w:type="spellEnd"/>
-      <w:r>
-        <w:t xml:space="preserve">(item): </w:t>
-      </w:r>
-      <w:proofErr w:type="spellStart"/>
-      <w:r>
-        <w:t>value_expr</w:t>
-      </w:r>
-      <w:proofErr w:type="spellEnd"/>
-      <w:r>
-        <w:t>(item)</w:t>
+        <w:t>Key_expr(item): value_expr(item)</w:t>
       </w:r>
     </w:p>
     <w:p>
@@ -3684,13 +2692,8 @@
         <w:ind w:firstLine="720"/>
       </w:pPr>
       <w:r>
-        <w:t xml:space="preserve">for item in </w:t>
-      </w:r>
-      <w:proofErr w:type="spellStart"/>
-      <w:r>
-        <w:t>iterable</w:t>
-      </w:r>
-      <w:proofErr w:type="spellEnd"/>
+        <w:t>for item in iterable</w:t>
+      </w:r>
     </w:p>
     <w:p>
       <w:pPr>
@@ -3717,58 +2720,24 @@
       <w:pPr>
         <w:spacing w:after="0"/>
       </w:pPr>
-      <w:proofErr w:type="spellStart"/>
-      <w:r>
-        <w:t>Iterable</w:t>
-      </w:r>
-      <w:proofErr w:type="spellEnd"/>
-      <w:r>
-        <w:t xml:space="preserve">: Can be passed to </w:t>
-      </w:r>
-      <w:proofErr w:type="spellStart"/>
-      <w:proofErr w:type="gramStart"/>
-      <w:r>
-        <w:t>iter</w:t>
-      </w:r>
-      <w:proofErr w:type="spellEnd"/>
-      <w:r>
-        <w:t>(</w:t>
-      </w:r>
-      <w:proofErr w:type="gramEnd"/>
-      <w:r>
-        <w:t>) to produce an iterator</w:t>
-      </w:r>
-    </w:p>
-    <w:p>
-      <w:pPr>
-        <w:spacing w:after="0"/>
-      </w:pPr>
-      <w:r>
-        <w:t xml:space="preserve">Iterator: Can be passed to </w:t>
-      </w:r>
-      <w:proofErr w:type="gramStart"/>
-      <w:r>
-        <w:t>next(</w:t>
-      </w:r>
-      <w:proofErr w:type="gramEnd"/>
-      <w:r>
-        <w:t>) to get the next value in the sequence</w:t>
-      </w:r>
-    </w:p>
-    <w:p>
-      <w:pPr>
-        <w:spacing w:after="0"/>
-      </w:pPr>
-      <w:r>
-        <w:t xml:space="preserve">The </w:t>
-      </w:r>
-      <w:proofErr w:type="spellStart"/>
-      <w:r>
-        <w:t>repl</w:t>
-      </w:r>
-      <w:proofErr w:type="spellEnd"/>
-      <w:r>
-        <w:t xml:space="preserve"> activity is shown below:</w:t>
+      <w:r>
+        <w:t>Iterable: Can be passed to iter() to produce an iterator</w:t>
+      </w:r>
+    </w:p>
+    <w:p>
+      <w:pPr>
+        <w:spacing w:after="0"/>
+      </w:pPr>
+      <w:r>
+        <w:t>Iterator: Can be passed to next() to get the next value in the sequence</w:t>
+      </w:r>
+    </w:p>
+    <w:p>
+      <w:pPr>
+        <w:spacing w:after="0"/>
+      </w:pPr>
+      <w:r>
+        <w:t>The repl activity is shown below:</w:t>
       </w:r>
     </w:p>
     <w:p>
@@ -3930,15 +2899,7 @@
         <w:spacing w:after="0"/>
       </w:pPr>
       <w:r>
-        <w:t xml:space="preserve">(expr(item) for item in </w:t>
-      </w:r>
-      <w:proofErr w:type="spellStart"/>
-      <w:r>
-        <w:t>iterable</w:t>
-      </w:r>
-      <w:proofErr w:type="spellEnd"/>
-      <w:r>
-        <w:t>)</w:t>
+        <w:t>(expr(item) for item in iterable)</w:t>
       </w:r>
     </w:p>
     <w:p>
@@ -3954,31 +2915,7 @@
         <w:spacing w:after="0"/>
       </w:pPr>
       <w:r>
-        <w:t xml:space="preserve">The </w:t>
-      </w:r>
-      <w:proofErr w:type="spellStart"/>
-      <w:r>
-        <w:t>itertools</w:t>
-      </w:r>
-      <w:proofErr w:type="spellEnd"/>
-      <w:r>
-        <w:t xml:space="preserve"> library provide many methods for iterating in a </w:t>
-      </w:r>
-      <w:proofErr w:type="gramStart"/>
-      <w:r>
-        <w:t>structure(</w:t>
-      </w:r>
-      <w:proofErr w:type="gramEnd"/>
-      <w:r>
-        <w:t xml:space="preserve">list, set, </w:t>
-      </w:r>
-      <w:proofErr w:type="spellStart"/>
-      <w:r>
-        <w:t>dict</w:t>
-      </w:r>
-      <w:proofErr w:type="spellEnd"/>
-      <w:r>
-        <w:t>, tuple) in Python.</w:t>
+        <w:t>The itertools library provide many methods for iterating in a structure(list, set, dict, tuple) in Python.</w:t>
       </w:r>
     </w:p>
     <w:p>
@@ -4004,13 +2941,8 @@
         </w:numPr>
         <w:spacing w:after="0"/>
       </w:pPr>
-      <w:proofErr w:type="gramStart"/>
-      <w:r>
-        <w:t>any(</w:t>
-      </w:r>
-      <w:proofErr w:type="gramEnd"/>
-      <w:r>
-        <w:t>) – Determines If any elements in a series are true</w:t>
+      <w:r>
+        <w:t>any() – Determines If any elements in a series are true</w:t>
       </w:r>
     </w:p>
     <w:p>
@@ -4022,13 +2954,8 @@
         </w:numPr>
         <w:spacing w:after="0"/>
       </w:pPr>
-      <w:proofErr w:type="gramStart"/>
-      <w:r>
-        <w:t>all(</w:t>
-      </w:r>
-      <w:proofErr w:type="gramEnd"/>
-      <w:r>
-        <w:t>) – Determines if all elements in a series are true</w:t>
+      <w:r>
+        <w:t>all() – Determines if all elements in a series are true</w:t>
       </w:r>
     </w:p>
     <w:p>
@@ -4040,19 +2967,9 @@
         </w:numPr>
         <w:spacing w:after="0"/>
       </w:pPr>
-      <w:proofErr w:type="gramStart"/>
-      <w:r>
-        <w:t>zip(</w:t>
-      </w:r>
-      <w:proofErr w:type="gramEnd"/>
-      <w:r>
-        <w:t xml:space="preserve">) – Synchronize iteration across two or more </w:t>
-      </w:r>
-      <w:proofErr w:type="spellStart"/>
-      <w:r>
-        <w:t>iterables</w:t>
-      </w:r>
-      <w:proofErr w:type="spellEnd"/>
+      <w:r>
+        <w:t>zip() – Synchronize iteration across two or more iterables</w:t>
+      </w:r>
     </w:p>
     <w:p>
       <w:pPr>
@@ -4205,23 +3122,7 @@
         <w:t>The first argument of instance methods in python always is self.</w:t>
       </w:r>
       <w:r>
-        <w:t xml:space="preserve"> __</w:t>
-      </w:r>
-      <w:proofErr w:type="spellStart"/>
-      <w:r>
-        <w:t>init</w:t>
-      </w:r>
-      <w:proofErr w:type="spellEnd"/>
-      <w:r>
-        <w:t>_</w:t>
-      </w:r>
-      <w:proofErr w:type="gramStart"/>
-      <w:r>
-        <w:t>_(</w:t>
-      </w:r>
-      <w:proofErr w:type="gramEnd"/>
-      <w:r>
-        <w:t>) is an initializer, not a constructor.</w:t>
+        <w:t xml:space="preserve"> __init__() is an initializer, not a constructor.</w:t>
       </w:r>
     </w:p>
     <w:p>
@@ -4237,17 +3138,7 @@
         <w:spacing w:after="0"/>
       </w:pPr>
       <w:r>
-        <w:t xml:space="preserve">In python the path of each module is searched in the </w:t>
-      </w:r>
-      <w:proofErr w:type="spellStart"/>
-      <w:proofErr w:type="gramStart"/>
-      <w:r>
-        <w:t>sys.path</w:t>
-      </w:r>
-      <w:proofErr w:type="spellEnd"/>
-      <w:proofErr w:type="gramEnd"/>
-      <w:r>
-        <w:t xml:space="preserve"> variable</w:t>
+        <w:t>In python the path of each module is searched in the sys.path variable</w:t>
       </w:r>
       <w:r>
         <w:t xml:space="preserve"> which contains the list of directories python searches for modules.</w:t>
@@ -4261,17 +3152,7 @@
         <w:t xml:space="preserve">To add the </w:t>
       </w:r>
       <w:r>
-        <w:t xml:space="preserve">third-party module in the python we can amend the </w:t>
-      </w:r>
-      <w:proofErr w:type="spellStart"/>
-      <w:proofErr w:type="gramStart"/>
-      <w:r>
-        <w:t>sys.path</w:t>
-      </w:r>
-      <w:proofErr w:type="spellEnd"/>
-      <w:proofErr w:type="gramEnd"/>
-      <w:r>
-        <w:t xml:space="preserve"> to modify the path to include the directory in which the modules are present.</w:t>
+        <w:t>third-party module in the python we can amend the sys.path to modify the path to include the directory in which the modules are present.</w:t>
       </w:r>
     </w:p>
     <w:p>
@@ -4480,15 +3361,7 @@
         <w:spacing w:after="0"/>
       </w:pPr>
       <w:r>
-        <w:t xml:space="preserve">from </w:t>
-      </w:r>
-      <w:proofErr w:type="spellStart"/>
-      <w:r>
-        <w:t>module_name</w:t>
-      </w:r>
-      <w:proofErr w:type="spellEnd"/>
-      <w:r>
-        <w:t xml:space="preserve"> import *</w:t>
+        <w:t>from module_name import *</w:t>
       </w:r>
     </w:p>
     <w:p>
@@ -4522,15 +3395,8 @@
         <w:spacing w:after="0"/>
       </w:pPr>
       <w:r>
-        <w:t xml:space="preserve">Python scans all entries in </w:t>
-      </w:r>
-      <w:proofErr w:type="spellStart"/>
-      <w:proofErr w:type="gramStart"/>
-      <w:r>
-        <w:t>sys.path</w:t>
-      </w:r>
-      <w:proofErr w:type="spellEnd"/>
-      <w:proofErr w:type="gramEnd"/>
+        <w:t>Python scans all entries in sys.path</w:t>
+      </w:r>
     </w:p>
     <w:p>
       <w:pPr>
@@ -4568,38 +3434,20 @@
         <w:spacing w:after="0"/>
       </w:pPr>
       <w:r>
-        <w:t xml:space="preserve">Otherwise, all matching directories in </w:t>
-      </w:r>
-      <w:proofErr w:type="spellStart"/>
-      <w:proofErr w:type="gramStart"/>
-      <w:r>
-        <w:t>sys.path</w:t>
-      </w:r>
-      <w:proofErr w:type="spellEnd"/>
-      <w:proofErr w:type="gramEnd"/>
-      <w:r>
-        <w:t xml:space="preserve"> are considered as part of the namespace package</w:t>
-      </w:r>
-    </w:p>
-    <w:p>
-      <w:pPr>
-        <w:spacing w:after="0"/>
-      </w:pPr>
-    </w:p>
-    <w:p>
-      <w:pPr>
-        <w:spacing w:after="0"/>
-      </w:pPr>
-      <w:r>
-        <w:t>Classes are callable: In python classes are callable and the primary example of this feature is used when we invoke class to create a new object. The arguments that we use while instantiating an object in class can be used in the __</w:t>
-      </w:r>
-      <w:proofErr w:type="spellStart"/>
-      <w:r>
-        <w:t>init</w:t>
-      </w:r>
-      <w:proofErr w:type="spellEnd"/>
-      <w:r>
-        <w:t>__ python function.</w:t>
+        <w:t>Otherwise, all matching directories in sys.path are considered as part of the namespace package</w:t>
+      </w:r>
+    </w:p>
+    <w:p>
+      <w:pPr>
+        <w:spacing w:after="0"/>
+      </w:pPr>
+    </w:p>
+    <w:p>
+      <w:pPr>
+        <w:spacing w:after="0"/>
+      </w:pPr>
+      <w:r>
+        <w:t>Classes are callable: In python classes are callable and the primary example of this feature is used when we invoke class to create a new object. The arguments that we use while instantiating an object in class can be used in the __init__ python function.</w:t>
       </w:r>
       <w:r>
         <w:t xml:space="preserve"> This feature of python is explained in the code snippet give below:</w:t>
@@ -4921,21 +3769,22 @@
         <w:t>. In failure to do will result in the syntax error.</w:t>
       </w:r>
       <w:r>
-        <w:t xml:space="preserve"> All the features of the extended formal argument syntax </w:t>
-      </w:r>
-      <w:proofErr w:type="gramStart"/>
-      <w:r>
-        <w:t>applies</w:t>
-      </w:r>
-      <w:proofErr w:type="gramEnd"/>
-      <w:r>
-        <w:t xml:space="preserve"> to functions, lambdas and all other </w:t>
-      </w:r>
-      <w:proofErr w:type="spellStart"/>
-      <w:r>
-        <w:t>callables</w:t>
-      </w:r>
-      <w:proofErr w:type="spellEnd"/>
+        <w:t xml:space="preserve"> All the features of the extended formal argument syntax applies to functions, lambdas and all other callables:</w:t>
+      </w:r>
+    </w:p>
+    <w:p>
+      <w:pPr>
+        <w:spacing w:after="0"/>
+      </w:pPr>
+      <w:r>
+        <w:t>Syntax:</w:t>
+      </w:r>
+      <w:r>
+        <w:t>-</w:t>
+      </w:r>
+      <w:r>
+        <w:t xml:space="preserve"> def extended(*args, **kwargs)</w:t>
+      </w:r>
       <w:r>
         <w:t>:</w:t>
       </w:r>
@@ -4944,51 +3793,8 @@
       <w:pPr>
         <w:spacing w:after="0"/>
       </w:pPr>
-      <w:proofErr w:type="gramStart"/>
-      <w:r>
-        <w:t>Syntax:</w:t>
-      </w:r>
-      <w:r>
-        <w:t>-</w:t>
-      </w:r>
-      <w:proofErr w:type="gramEnd"/>
-      <w:r>
-        <w:t xml:space="preserve"> def extended(*</w:t>
-      </w:r>
-      <w:proofErr w:type="spellStart"/>
-      <w:r>
-        <w:t>args</w:t>
-      </w:r>
-      <w:proofErr w:type="spellEnd"/>
-      <w:r>
-        <w:t>, **</w:t>
-      </w:r>
-      <w:proofErr w:type="spellStart"/>
-      <w:r>
-        <w:t>kwargs</w:t>
-      </w:r>
-      <w:proofErr w:type="spellEnd"/>
-      <w:r>
-        <w:t>)</w:t>
-      </w:r>
-      <w:r>
-        <w:t>:</w:t>
-      </w:r>
-    </w:p>
-    <w:p>
-      <w:pPr>
-        <w:spacing w:after="0"/>
-      </w:pPr>
-      <w:r>
-        <w:t xml:space="preserve">The asterisk can also be used on any </w:t>
-      </w:r>
-      <w:proofErr w:type="spellStart"/>
-      <w:r>
-        <w:t>iterable</w:t>
-      </w:r>
-      <w:proofErr w:type="spellEnd"/>
-      <w:r>
-        <w:t xml:space="preserve"> series as shown in the example below:</w:t>
+      <w:r>
+        <w:t>The asterisk can also be used on any iterable series as shown in the example below:</w:t>
       </w:r>
     </w:p>
     <w:p>
@@ -5135,15 +3941,7 @@
         <w:spacing w:after="0"/>
       </w:pPr>
       <w:r>
-        <w:t xml:space="preserve">decorators: modify or enhance the functions without changing their </w:t>
-      </w:r>
-      <w:proofErr w:type="spellStart"/>
-      <w:r>
-        <w:t>definintion</w:t>
-      </w:r>
-      <w:proofErr w:type="spellEnd"/>
-      <w:r>
-        <w:t>.</w:t>
+        <w:t>decorators: modify or enhance the functions without changing their definintion.</w:t>
       </w:r>
     </w:p>
     <w:p>
@@ -5154,15 +3952,7 @@
         <w:t>In python the validation of any field that is given in the setter method can also be used and triggered when we initialize an instance in python.</w:t>
       </w:r>
       <w:r>
-        <w:t xml:space="preserve"> So when we use the setter method for a particular field and write some code in it to modify or validate the variable behaviour it is automatically applied to the variable during the initialization that takes place when we create an object and assign the value in the __</w:t>
-      </w:r>
-      <w:proofErr w:type="spellStart"/>
-      <w:r>
-        <w:t>init</w:t>
-      </w:r>
-      <w:proofErr w:type="spellEnd"/>
-      <w:r>
-        <w:t>__ constructor.</w:t>
+        <w:t xml:space="preserve"> So when we use the setter method for a particular field and write some code in it to modify or validate the variable behaviour it is automatically applied to the variable during the initialization that takes place when we create an object and assign the value in the __init__ constructor.</w:t>
       </w:r>
     </w:p>
     <w:p>
@@ -5183,518 +3973,16 @@
         <w:spacing w:after="0"/>
       </w:pPr>
       <w:r>
-        <w:t xml:space="preserve">The built-in function </w:t>
-      </w:r>
-      <w:proofErr w:type="spellStart"/>
-      <w:proofErr w:type="gramStart"/>
-      <w:r>
-        <w:t>repr</w:t>
-      </w:r>
-      <w:proofErr w:type="spellEnd"/>
-      <w:r>
-        <w:t>(</w:t>
-      </w:r>
-      <w:proofErr w:type="gramEnd"/>
-      <w:r>
-        <w:t>) produces an unambiguous string representation of an object.</w:t>
-      </w:r>
-    </w:p>
-    <w:p>
-      <w:pPr>
-        <w:spacing w:after="0"/>
-      </w:pPr>
-    </w:p>
-    <w:p>
-      <w:pPr>
-        <w:spacing w:after="0"/>
-      </w:pPr>
-    </w:p>
-    <w:p>
-      <w:pPr>
-        <w:spacing w:after="0"/>
-      </w:pPr>
-    </w:p>
-    <w:p>
-      <w:pPr>
-        <w:spacing w:after="0"/>
-      </w:pPr>
-    </w:p>
-    <w:p>
-      <w:pPr>
-        <w:spacing w:after="0"/>
-      </w:pPr>
-    </w:p>
-    <w:p>
-      <w:pPr>
-        <w:spacing w:after="0"/>
-      </w:pPr>
-    </w:p>
-    <w:p>
-      <w:pPr>
-        <w:spacing w:after="0"/>
-      </w:pPr>
-    </w:p>
-    <w:p>
-      <w:pPr>
-        <w:spacing w:after="0"/>
-      </w:pPr>
-    </w:p>
-    <w:p>
-      <w:pPr>
-        <w:spacing w:after="0"/>
-      </w:pPr>
-    </w:p>
-    <w:p>
-      <w:pPr>
-        <w:spacing w:after="0"/>
-      </w:pPr>
-    </w:p>
-    <w:p>
-      <w:pPr>
-        <w:spacing w:after="0"/>
-      </w:pPr>
-    </w:p>
-    <w:p>
-      <w:pPr>
-        <w:spacing w:after="0"/>
-      </w:pPr>
-    </w:p>
-    <w:p>
-      <w:pPr>
-        <w:spacing w:after="0"/>
-      </w:pPr>
-    </w:p>
-    <w:p>
-      <w:pPr>
-        <w:spacing w:after="0"/>
-      </w:pPr>
-    </w:p>
-    <w:p>
-      <w:pPr>
-        <w:spacing w:after="0"/>
-      </w:pPr>
-    </w:p>
-    <w:p>
-      <w:pPr>
-        <w:spacing w:after="0"/>
-      </w:pPr>
-    </w:p>
-    <w:p>
-      <w:pPr>
-        <w:spacing w:after="0"/>
-      </w:pPr>
-    </w:p>
-    <w:p>
-      <w:pPr>
-        <w:spacing w:after="0"/>
-      </w:pPr>
-    </w:p>
-    <w:p>
-      <w:pPr>
-        <w:spacing w:after="0"/>
-      </w:pPr>
-    </w:p>
-    <w:p>
-      <w:pPr>
-        <w:spacing w:after="0"/>
-      </w:pPr>
-    </w:p>
-    <w:p>
-      <w:pPr>
-        <w:spacing w:after="0"/>
-      </w:pPr>
-    </w:p>
-    <w:p>
-      <w:pPr>
-        <w:spacing w:after="0"/>
-      </w:pPr>
-    </w:p>
-    <w:p>
-      <w:pPr>
-        <w:spacing w:after="0"/>
-      </w:pPr>
-    </w:p>
-    <w:p>
-      <w:pPr>
-        <w:spacing w:after="0"/>
-      </w:pPr>
-    </w:p>
-    <w:p>
-      <w:pPr>
-        <w:spacing w:after="0"/>
-      </w:pPr>
-    </w:p>
-    <w:p>
-      <w:pPr>
-        <w:spacing w:after="0"/>
-      </w:pPr>
-    </w:p>
-    <w:p>
-      <w:pPr>
-        <w:spacing w:after="0"/>
-        <w:rPr>
-          <w:b/>
-          <w:bCs/>
-          <w:sz w:val="28"/>
-          <w:szCs w:val="28"/>
-        </w:rPr>
-      </w:pPr>
-      <w:r>
-        <w:rPr>
-          <w:b/>
-          <w:bCs/>
-          <w:sz w:val="28"/>
-          <w:szCs w:val="28"/>
-        </w:rPr>
-        <w:lastRenderedPageBreak/>
-        <w:t>Smart Serve:</w:t>
-      </w:r>
-    </w:p>
-    <w:p>
-      <w:pPr>
-        <w:spacing w:after="0"/>
-      </w:pPr>
-      <w:r>
-        <w:t>Thousands of years ago, after discovering what happens to fruits, grains, and vegetables during a process called fermentation, humans began consuming alcoholic beverages. Alcohol content is measured by the percentage of alcohol that is found in a specific volume of liquid. A volume of liquid is measured in ounces (oz) or millilitres (mL). The original container or bottle will list the percentage of alcohol.</w:t>
-      </w:r>
-    </w:p>
-    <w:p>
-      <w:pPr>
-        <w:spacing w:after="0"/>
-      </w:pPr>
-      <w:r>
-        <w:t>Alcohol begins to move through the stomach, intestines, and into the bloodstream even as the first drink is being consumed. Every heartbeat then carries it throughout the body, into tissues and organs (e.g. the brain). Since alcohol is a depressant, it slows down the central nervous system and impacts how a person thinks, acts, and moves.</w:t>
-      </w:r>
-    </w:p>
-    <w:p>
-      <w:pPr>
-        <w:spacing w:after="0"/>
-      </w:pPr>
-      <w:r>
-        <w:t>The amount of alcohol in the bloodstream is called Blood Alcohol Concentration (BAC). BAC is the amount of alcohol measured in milligrams, found in 100 millilitres of blood. For example, a person with 50 mg of alcohol per 100mL of blood has a BAC of 0.05 (50 mg divided by 100 mL).</w:t>
-      </w:r>
-    </w:p>
-    <w:p>
-      <w:pPr>
-        <w:spacing w:after="0"/>
-      </w:pPr>
-      <w:r>
-        <w:t>Alcohol is metabolized more slowly than it is absorbed, therefore each drink consumed will increase the blood alcohol concentration until the body is able to get rid of it. Approximately 90% of the alcohol content will be slowly eliminated from the bloodstream. How does the body do this? It has an efficient system that uses chemicals in the liver to break down (metabolize) the alcohol so that it can be eliminated from the body at an average rate of one drink per hour. The remaining 10% will be eliminated through a person's breath, sweat, and urine.</w:t>
-      </w:r>
-    </w:p>
-    <w:p>
-      <w:pPr>
-        <w:spacing w:after="0"/>
-      </w:pPr>
-      <w:r>
-        <w:t>The number of drinks and how quickly they are consumed are two main factors that affect BAC levels. The more drinks consumed in a shorter period of time, the higher the BAC. For example, four drinks in one hour will cause a higher BAC than one drink per hour for four hours. And, because alcohol takes time to make its way into a person's bloodstream, BAC will continue to rise, even after the person stops drinking. So how can you estimate what is safe to serve each customer?</w:t>
-      </w:r>
-    </w:p>
-    <w:p>
-      <w:pPr>
-        <w:spacing w:after="0"/>
-      </w:pPr>
-      <w:r>
-        <w:rPr>
-          <w:b/>
-          <w:bCs/>
-        </w:rPr>
-        <w:t>1) Know your Standard Drink sizes:</w:t>
-      </w:r>
-    </w:p>
-    <w:p>
-      <w:pPr>
-        <w:spacing w:after="0"/>
-      </w:pPr>
-      <w:r>
-        <w:t>The Standard Drink is a benchmark that can help you estimate the amount of alcohol each guest has consumed.</w:t>
-      </w:r>
-    </w:p>
-    <w:p>
-      <w:pPr>
-        <w:spacing w:after="0"/>
-      </w:pPr>
-      <w:r>
-        <w:t>Each of these servings contains exactly the same amount of alcohol (0.6 ounces or 17 mL of pure alcohol) and will have the same effect on the body.</w:t>
-      </w:r>
-    </w:p>
-    <w:p>
-      <w:pPr>
-        <w:spacing w:after="0"/>
-      </w:pPr>
-      <w:r>
-        <w:rPr>
-          <w:b/>
-          <w:bCs/>
-        </w:rPr>
-        <w:t>2) Learn how to read a BAC chart:</w:t>
-      </w:r>
-    </w:p>
-    <w:p>
-      <w:pPr>
-        <w:spacing w:after="0"/>
-      </w:pPr>
-      <w:r>
-        <w:t>A BAC Chart shows an estimate of what happens to BAC levels when a certain number of Standard Drinks are consumed over a specific period of time. Actual BAC values will vary based on body type, sex, and other factors.</w:t>
-      </w:r>
-    </w:p>
-    <w:p>
-      <w:pPr>
-        <w:spacing w:after="0"/>
-      </w:pPr>
-      <w:r>
-        <w:rPr>
-          <w:b/>
-          <w:bCs/>
-        </w:rPr>
-        <w:t>3) Monitor how much your guests drink</w:t>
-      </w:r>
-      <w:r>
-        <w:t>:</w:t>
-      </w:r>
-    </w:p>
-    <w:p>
-      <w:pPr>
-        <w:spacing w:after="0"/>
-      </w:pPr>
-      <w:r>
-        <w:t>In addition to counting drinks, use your observational skills. Watch and listen to your guests and continue to talk with them throughout their visit to see if they are showing any signs of intoxication.</w:t>
-      </w:r>
-    </w:p>
-    <w:p>
-      <w:pPr>
-        <w:spacing w:after="0"/>
-      </w:pPr>
-      <w:r>
-        <w:t>Providing a safe and responsible alcohol experience means not serving a customer to the point of intoxication</w:t>
-      </w:r>
-    </w:p>
-    <w:p>
-      <w:pPr>
-        <w:spacing w:after="0"/>
-      </w:pPr>
-    </w:p>
-    <w:p>
-      <w:pPr>
-        <w:spacing w:after="0"/>
-        <w:rPr>
-          <w:b/>
-          <w:bCs/>
-        </w:rPr>
-      </w:pPr>
-      <w:r>
-        <w:rPr>
-          <w:b/>
-          <w:bCs/>
-        </w:rPr>
-        <w:t>Standard Drink:</w:t>
-      </w:r>
-    </w:p>
-    <w:p>
-      <w:pPr>
-        <w:spacing w:after="0"/>
-      </w:pPr>
-      <w:r>
-        <w:rPr>
-          <w:b/>
-          <w:bCs/>
-        </w:rPr>
-        <w:t>Note: </w:t>
-      </w:r>
-      <w:r>
-        <w:t>Each of these drinks contains exactly the same amount of alcohol (0.6 ounces or 17 mL of pure alcohol), and will have the same effect on the body.</w:t>
-      </w:r>
-    </w:p>
-    <w:p>
-      <w:pPr>
-        <w:spacing w:after="0"/>
-      </w:pPr>
-      <w:r>
-        <w:t>One Standard Drink of BEER is 12 ounces (341 mL) of beer (including cider) with 5% alcohol.</w:t>
-      </w:r>
-    </w:p>
-    <w:p>
-      <w:pPr>
-        <w:spacing w:after="0"/>
-      </w:pPr>
-      <w:r>
-        <w:t>One Standard Drink of WINE is 5 ounces (142 mL) of wine with 12% alcohol.</w:t>
-      </w:r>
-    </w:p>
-    <w:p>
-      <w:pPr>
-        <w:spacing w:after="0"/>
-        <w:rPr>
-          <w:rFonts w:ascii="Helvetica" w:eastAsia="Times New Roman" w:hAnsi="Helvetica" w:cs="Helvetica"/>
-          <w:color w:val="4D4D4D"/>
-          <w:sz w:val="24"/>
-          <w:szCs w:val="24"/>
-          <w:lang w:eastAsia="en-IN"/>
-        </w:rPr>
-      </w:pPr>
-      <w:r>
-        <w:t>One Standard Drink of SPIRITS is 1.5 ounces (43 mL) of spirits with 40% alcohol</w:t>
-      </w:r>
-      <w:r>
-        <w:rPr>
-          <w:rFonts w:ascii="Helvetica" w:eastAsia="Times New Roman" w:hAnsi="Helvetica" w:cs="Helvetica"/>
-          <w:color w:val="4D4D4D"/>
-          <w:sz w:val="24"/>
-          <w:szCs w:val="24"/>
-          <w:lang w:eastAsia="en-IN"/>
-        </w:rPr>
-        <w:t>.</w:t>
-      </w:r>
-    </w:p>
-    <w:p>
-      <w:pPr>
-        <w:spacing w:after="0"/>
-        <w:rPr>
-          <w:b/>
-          <w:bCs/>
-        </w:rPr>
-      </w:pPr>
-      <w:r>
-        <w:rPr>
-          <w:b/>
-          <w:bCs/>
-        </w:rPr>
-        <w:t>How to Calculate a Standard Drink</w:t>
-      </w:r>
-    </w:p>
-    <w:p>
-      <w:pPr>
-        <w:spacing w:after="0"/>
-      </w:pPr>
-      <w:r>
-        <w:lastRenderedPageBreak/>
-        <w:t>It’s important to always think of a drink serving in terms of a Standard Drink. However, sometimes the alcohol being served is not a Standard Drink size and may have a different percentage of alcohol.</w:t>
-      </w:r>
-    </w:p>
-    <w:p>
-      <w:pPr>
-        <w:spacing w:after="0"/>
-      </w:pPr>
-      <w:r>
-        <w:t>Use this formula to calculate what a Standard Drink will be for any percentage of alcohol.</w:t>
-      </w:r>
-    </w:p>
-    <w:p>
-      <w:pPr>
-        <w:spacing w:after="0"/>
-      </w:pPr>
-      <w:r>
-        <w:t>60 ÷ alcohol percentage = amount (in ounces)</w:t>
-      </w:r>
-    </w:p>
-    <w:p>
-      <w:pPr>
-        <w:spacing w:after="0"/>
-      </w:pPr>
-      <w:r>
-        <w:t>For example, a drink containing 40% alcohol would require a serving size of 1.5 ounces to be considered a Standard Drink. The calculation is: 60 ÷ 40 = 1.5</w:t>
-      </w:r>
-    </w:p>
-    <w:p>
-      <w:pPr>
-        <w:spacing w:after="0"/>
-      </w:pPr>
-      <w:r>
-        <w:t>How BAC is Measured</w:t>
-      </w:r>
-    </w:p>
-    <w:p>
-      <w:pPr>
-        <w:spacing w:after="0"/>
-      </w:pPr>
-      <w:r>
-        <w:t xml:space="preserve">Drinking an alcoholic beverage will result in its alcohol content being absorbed into the bloodstream. The amount of alcohol in the bloodstream is called Blood Alcohol Concentration (BAC). BAC is measured by the amount of alcohol (milligrams) found in 100 </w:t>
-      </w:r>
-      <w:proofErr w:type="spellStart"/>
-      <w:r>
-        <w:t>milliliters</w:t>
-      </w:r>
-      <w:proofErr w:type="spellEnd"/>
-      <w:r>
-        <w:t xml:space="preserve"> of blood. For example, a person with 50 mg of alcohol per 100mL of blood has a BAC of 0.05 grams per 100 mL of blood (50 mg divided by 100 mL = 0.05 g per 100 mL).</w:t>
-      </w:r>
-    </w:p>
-    <w:p>
-      <w:pPr>
-        <w:spacing w:after="0"/>
-      </w:pPr>
-      <w:r>
-        <w:t>BAC and Intoxication</w:t>
-      </w:r>
-    </w:p>
-    <w:p>
-      <w:pPr>
-        <w:spacing w:after="0"/>
-      </w:pPr>
-      <w:r>
-        <w:t>The higher the BAC, the higher the level of intoxication. Intoxication is a state in which a person's normal capacity to think, act and move is impaired by alcohol, cannabis, and/or other drugs. This puts your customer, and others at risk. It’s your job to keep track of how much your customers are drinking and to estimate the amount you can safely serve.</w:t>
-      </w:r>
-    </w:p>
-    <w:p>
-      <w:pPr>
-        <w:spacing w:after="0"/>
-      </w:pPr>
-      <w:r>
-        <w:t>BAC Chart</w:t>
-      </w:r>
-    </w:p>
-    <w:p>
-      <w:pPr>
-        <w:spacing w:after="0"/>
-      </w:pPr>
-      <w:r>
-        <w:t>A BAC chart can help by showing an estimate of what happens to BAC levels when a certain number of Standard Drinks are consumed over a specific period of time. </w:t>
-      </w:r>
-    </w:p>
-    <w:p>
-      <w:pPr>
-        <w:spacing w:after="0"/>
-      </w:pPr>
-      <w:r>
-        <w:t>BAC charts incorporate a person’s sex, weight, number of drinks consumed and time. Time is the most important factor impacting BAC. The more drinks consumed in a shorter period of time, the higher the BAC.</w:t>
-      </w:r>
-    </w:p>
-    <w:p>
-      <w:pPr>
-        <w:spacing w:after="0"/>
-      </w:pPr>
-      <w:r>
-        <w:t>BAC will continue to rise, even after the person stops drinking, because it takes time for alcohol to travel into the bloodstream.</w:t>
-      </w:r>
-    </w:p>
-    <w:p>
-      <w:pPr>
-        <w:spacing w:after="0"/>
-      </w:pPr>
-      <w:r>
-        <w:t>BAC charts also take into account that the body will eliminate alcohol at a rate of approximately one Standard Drink per hour. Elimination rates will vary based on a person’s sex and weight.  </w:t>
-      </w:r>
-    </w:p>
-    <w:p>
-      <w:pPr>
-        <w:spacing w:after="0"/>
-      </w:pPr>
-      <w:r>
-        <w:t>This BAC chart assumes a rate of elimination of alcohol from the body of 0.015 mg/ml/hr, or approximately one Standard Drink per hour. Elimination rates may vary between 0.01 and 0.025 mg/ml/hr, depending on factors such as a person’s sex and weight. This means that less than one Standard Drink may be eliminated by an individual's body per hour.</w:t>
-      </w:r>
-    </w:p>
-    <w:p>
-      <w:pPr>
-        <w:spacing w:after="0"/>
-      </w:pPr>
-      <w:r>
-        <w:t>Note: In Ontario, a BAC of 0.05 or over can lead to a driver’s licence suspension under the Highway Traffic Act (HTA). A BAC of 0.08 or over is a criminal offence. Check the Resources section for a link to more information on The Highway Traffic Act.</w:t>
-      </w:r>
-    </w:p>
-    <w:p>
-      <w:pPr>
-        <w:spacing w:after="0"/>
-      </w:pPr>
+        <w:t>The built-in function repr() produces an unambiguous string representation of an object.</w:t>
+      </w:r>
+    </w:p>
+    <w:p>
+      <w:pPr>
+        <w:spacing w:after="0"/>
+      </w:pPr>
+      <w:r>
+        <w:t>In python the Decimal and Fraction class are used for the floating numbers and the numbers in Fraction.</w:t>
+      </w:r>
     </w:p>
     <w:sectPr>
       <w:pgSz w:w="11906" w:h="16838"/>
@@ -7209,7 +5497,7 @@
 </file>
 
 <file path=customXml/itemProps2.xml><?xml version="1.0" encoding="utf-8"?>
-<ds:datastoreItem xmlns:ds="http://schemas.openxmlformats.org/officeDocument/2006/customXml" ds:itemID="{2C39BFF3-4534-49E7-845E-F9CEC9BB2E70}">
+<ds:datastoreItem xmlns:ds="http://schemas.openxmlformats.org/officeDocument/2006/customXml" ds:itemID="{D5DCA2AC-B8F9-4287-8EB1-1C648D1639B8}">
   <ds:schemaRefs>
     <ds:schemaRef ds:uri="http://schemas.openxmlformats.org/officeDocument/2006/bibliography"/>
   </ds:schemaRefs>

</xml_diff>

<commit_message>
Adding inheritance, iterators and unittest implementing custom collections code
</commit_message>
<xml_diff>
--- a/Python_Notes.docx
+++ b/Python_Notes.docx
@@ -51,10 +51,7 @@
     <w:p/>
     <w:p>
       <w:r>
-        <w:t xml:space="preserve">Here the space </w:t>
-      </w:r>
-      <w:r>
-        <w:t>before the name Steven is automatically added.</w:t>
+        <w:t>Here the space before the name Steven is automatically added.</w:t>
       </w:r>
     </w:p>
     <w:p>
@@ -64,18 +61,12 @@
     </w:p>
     <w:p>
       <w:r>
-        <w:t xml:space="preserve">Interactive v/s Script Python: A) In Interactive python you type directly to python one line at a time </w:t>
-      </w:r>
-      <w:r>
-        <w:t>and it responds. B) In Script you enter a sequence of statements in to a file using a text editor and tell python to execute the statements in the file.</w:t>
-      </w:r>
-    </w:p>
-    <w:p>
-      <w:r>
-        <w:t xml:space="preserve">The way to print the variable inside a string is to put them inside the {} braces. It can be explained </w:t>
-      </w:r>
-      <w:r>
-        <w:t>by the example given below:</w:t>
+        <w:t>Interactive v/s Script Python: A) In Interactive python you type directly to python one line at a time and it responds. B) In Script you enter a sequence of statements in to a file using a text editor and tell python to execute the statements in the file.</w:t>
+      </w:r>
+    </w:p>
+    <w:p>
+      <w:r>
+        <w:t>The way to print the variable inside a string is to put them inside the {} braces. It can be explained by the example given below:</w:t>
       </w:r>
     </w:p>
     <w:p>
@@ -163,10 +154,7 @@
         <w:spacing w:after="0"/>
       </w:pPr>
       <w:r>
-        <w:t xml:space="preserve">print(f”He’s {my_weight} </w:t>
-      </w:r>
-      <w:r>
-        <w:t>pounds heavy.”}</w:t>
+        <w:t>print(f”He’s {my_weight} pounds heavy.”}</w:t>
       </w:r>
     </w:p>
     <w:p>
@@ -206,10 +194,7 @@
         <w:spacing w:after="0"/>
       </w:pPr>
       <w:r>
-        <w:t>print(f”If I add {my_age}, {my_height},</w:t>
-      </w:r>
-      <w:r>
-        <w:t xml:space="preserve"> and {my_weight} I get {total}.”)</w:t>
+        <w:t>print(f”If I add {my_age}, {my_height}, and {my_weight} I get {total}.”)</w:t>
       </w:r>
     </w:p>
     <w:p>
@@ -278,10 +263,7 @@
         <w:spacing w:after="0"/>
       </w:pPr>
       <w:r>
-        <w:t xml:space="preserve">If I add 35, 74, </w:t>
-      </w:r>
-      <w:r>
-        <w:t>and 180 I get 289.</w:t>
+        <w:t>If I add 35, 74, and 180 I get 289.</w:t>
       </w:r>
     </w:p>
     <w:p>
@@ -303,10 +285,7 @@
       </w:pPr>
       <w:r>
         <w:lastRenderedPageBreak/>
-        <w:t>In python it is typical to use si</w:t>
-      </w:r>
-      <w:r>
-        <w:t>ngle-quotes for any short strings like ‘a’ or ‘snow’.</w:t>
+        <w:t>In python it is typical to use single-quotes for any short strings like ‘a’ or ‘snow’.</w:t>
       </w:r>
     </w:p>
     <w:p>
@@ -338,9 +317,6 @@
             <w:tcW w:w="4508" w:type="dxa"/>
           </w:tcPr>
           <w:p>
-            <w:pPr>
-              <w:spacing w:after="0" w:line="240" w:lineRule="auto"/>
-            </w:pPr>
             <w:r>
               <w:t>Escape</w:t>
             </w:r>
@@ -351,9 +327,6 @@
             <w:tcW w:w="4508" w:type="dxa"/>
           </w:tcPr>
           <w:p>
-            <w:pPr>
-              <w:spacing w:after="0" w:line="240" w:lineRule="auto"/>
-            </w:pPr>
             <w:r>
               <w:t>What it does.</w:t>
             </w:r>
@@ -366,9 +339,6 @@
             <w:tcW w:w="4508" w:type="dxa"/>
           </w:tcPr>
           <w:p>
-            <w:pPr>
-              <w:spacing w:after="0" w:line="240" w:lineRule="auto"/>
-            </w:pPr>
             <w:r>
               <w:t>\\</w:t>
             </w:r>
@@ -379,9 +349,6 @@
             <w:tcW w:w="4508" w:type="dxa"/>
           </w:tcPr>
           <w:p>
-            <w:pPr>
-              <w:spacing w:after="0" w:line="240" w:lineRule="auto"/>
-            </w:pPr>
             <w:r>
               <w:t>Backslash (\)</w:t>
             </w:r>
@@ -394,9 +361,6 @@
             <w:tcW w:w="4508" w:type="dxa"/>
           </w:tcPr>
           <w:p>
-            <w:pPr>
-              <w:spacing w:after="0" w:line="240" w:lineRule="auto"/>
-            </w:pPr>
             <w:r>
               <w:t>\’</w:t>
             </w:r>
@@ -407,9 +371,6 @@
             <w:tcW w:w="4508" w:type="dxa"/>
           </w:tcPr>
           <w:p>
-            <w:pPr>
-              <w:spacing w:after="0" w:line="240" w:lineRule="auto"/>
-            </w:pPr>
             <w:r>
               <w:t>Single-quote (‘)</w:t>
             </w:r>
@@ -422,9 +383,6 @@
             <w:tcW w:w="4508" w:type="dxa"/>
           </w:tcPr>
           <w:p>
-            <w:pPr>
-              <w:spacing w:after="0" w:line="240" w:lineRule="auto"/>
-            </w:pPr>
             <w:r>
               <w:t>\”</w:t>
             </w:r>
@@ -435,9 +393,6 @@
             <w:tcW w:w="4508" w:type="dxa"/>
           </w:tcPr>
           <w:p>
-            <w:pPr>
-              <w:spacing w:after="0" w:line="240" w:lineRule="auto"/>
-            </w:pPr>
             <w:r>
               <w:t>Double-quote (“)</w:t>
             </w:r>
@@ -450,9 +405,6 @@
             <w:tcW w:w="4508" w:type="dxa"/>
           </w:tcPr>
           <w:p>
-            <w:pPr>
-              <w:spacing w:after="0" w:line="240" w:lineRule="auto"/>
-            </w:pPr>
             <w:r>
               <w:t>\a</w:t>
             </w:r>
@@ -463,9 +415,6 @@
             <w:tcW w:w="4508" w:type="dxa"/>
           </w:tcPr>
           <w:p>
-            <w:pPr>
-              <w:spacing w:after="0" w:line="240" w:lineRule="auto"/>
-            </w:pPr>
             <w:r>
               <w:t>ASCII bell (BEL)</w:t>
             </w:r>
@@ -478,9 +427,6 @@
             <w:tcW w:w="4508" w:type="dxa"/>
           </w:tcPr>
           <w:p>
-            <w:pPr>
-              <w:spacing w:after="0" w:line="240" w:lineRule="auto"/>
-            </w:pPr>
             <w:r>
               <w:t>\b</w:t>
             </w:r>
@@ -491,9 +437,6 @@
             <w:tcW w:w="4508" w:type="dxa"/>
           </w:tcPr>
           <w:p>
-            <w:pPr>
-              <w:spacing w:after="0" w:line="240" w:lineRule="auto"/>
-            </w:pPr>
             <w:r>
               <w:t>ASCII backspace (BS)</w:t>
             </w:r>
@@ -506,9 +449,6 @@
             <w:tcW w:w="4508" w:type="dxa"/>
           </w:tcPr>
           <w:p>
-            <w:pPr>
-              <w:spacing w:after="0" w:line="240" w:lineRule="auto"/>
-            </w:pPr>
             <w:r>
               <w:t>\f</w:t>
             </w:r>
@@ -519,9 +459,6 @@
             <w:tcW w:w="4508" w:type="dxa"/>
           </w:tcPr>
           <w:p>
-            <w:pPr>
-              <w:spacing w:after="0" w:line="240" w:lineRule="auto"/>
-            </w:pPr>
             <w:r>
               <w:t>ASCII formfeed (FF)</w:t>
             </w:r>
@@ -534,9 +471,6 @@
             <w:tcW w:w="4508" w:type="dxa"/>
           </w:tcPr>
           <w:p>
-            <w:pPr>
-              <w:spacing w:after="0" w:line="240" w:lineRule="auto"/>
-            </w:pPr>
             <w:r>
               <w:t>\n</w:t>
             </w:r>
@@ -547,9 +481,6 @@
             <w:tcW w:w="4508" w:type="dxa"/>
           </w:tcPr>
           <w:p>
-            <w:pPr>
-              <w:spacing w:after="0" w:line="240" w:lineRule="auto"/>
-            </w:pPr>
             <w:r>
               <w:t>ASCII linefeed (LF)</w:t>
             </w:r>
@@ -562,14 +493,8 @@
             <w:tcW w:w="4508" w:type="dxa"/>
           </w:tcPr>
           <w:p>
-            <w:pPr>
-              <w:spacing w:after="0" w:line="240" w:lineRule="auto"/>
-            </w:pPr>
             <w:r>
-              <w:t xml:space="preserve">\N </w:t>
-            </w:r>
-            <w:r>
-              <w:t>{name}</w:t>
+              <w:t>\N {name}</w:t>
             </w:r>
           </w:p>
         </w:tc>
@@ -578,9 +503,6 @@
             <w:tcW w:w="4508" w:type="dxa"/>
           </w:tcPr>
           <w:p>
-            <w:pPr>
-              <w:spacing w:after="0" w:line="240" w:lineRule="auto"/>
-            </w:pPr>
             <w:r>
               <w:t>Character named name in the Unicode database (Unicode only)</w:t>
             </w:r>
@@ -593,9 +515,6 @@
             <w:tcW w:w="4508" w:type="dxa"/>
           </w:tcPr>
           <w:p>
-            <w:pPr>
-              <w:spacing w:after="0" w:line="240" w:lineRule="auto"/>
-            </w:pPr>
             <w:r>
               <w:t>\r</w:t>
             </w:r>
@@ -606,9 +525,6 @@
             <w:tcW w:w="4508" w:type="dxa"/>
           </w:tcPr>
           <w:p>
-            <w:pPr>
-              <w:spacing w:after="0" w:line="240" w:lineRule="auto"/>
-            </w:pPr>
             <w:r>
               <w:t>Carriage return (CR)</w:t>
             </w:r>
@@ -621,9 +537,6 @@
             <w:tcW w:w="4508" w:type="dxa"/>
           </w:tcPr>
           <w:p>
-            <w:pPr>
-              <w:spacing w:after="0" w:line="240" w:lineRule="auto"/>
-            </w:pPr>
             <w:r>
               <w:t>\t</w:t>
             </w:r>
@@ -634,9 +547,6 @@
             <w:tcW w:w="4508" w:type="dxa"/>
           </w:tcPr>
           <w:p>
-            <w:pPr>
-              <w:spacing w:after="0" w:line="240" w:lineRule="auto"/>
-            </w:pPr>
             <w:r>
               <w:t>Horizontal tab (TAB)</w:t>
             </w:r>
@@ -649,9 +559,6 @@
             <w:tcW w:w="4508" w:type="dxa"/>
           </w:tcPr>
           <w:p>
-            <w:pPr>
-              <w:spacing w:after="0" w:line="240" w:lineRule="auto"/>
-            </w:pPr>
             <w:r>
               <w:t>\uxxxx</w:t>
             </w:r>
@@ -662,9 +569,6 @@
             <w:tcW w:w="4508" w:type="dxa"/>
           </w:tcPr>
           <w:p>
-            <w:pPr>
-              <w:spacing w:after="0" w:line="240" w:lineRule="auto"/>
-            </w:pPr>
             <w:r>
               <w:t>Character with 16-bit hex value xxxx</w:t>
             </w:r>
@@ -677,9 +581,6 @@
             <w:tcW w:w="4508" w:type="dxa"/>
           </w:tcPr>
           <w:p>
-            <w:pPr>
-              <w:spacing w:after="0" w:line="240" w:lineRule="auto"/>
-            </w:pPr>
             <w:r>
               <w:t>\Uxxxxxxxx</w:t>
             </w:r>
@@ -690,9 +591,6 @@
             <w:tcW w:w="4508" w:type="dxa"/>
           </w:tcPr>
           <w:p>
-            <w:pPr>
-              <w:spacing w:after="0" w:line="240" w:lineRule="auto"/>
-            </w:pPr>
             <w:r>
               <w:t>Character with 32-bit hex value xxxxxxxx</w:t>
             </w:r>
@@ -705,9 +603,6 @@
             <w:tcW w:w="4508" w:type="dxa"/>
           </w:tcPr>
           <w:p>
-            <w:pPr>
-              <w:spacing w:after="0" w:line="240" w:lineRule="auto"/>
-            </w:pPr>
             <w:r>
               <w:t>\v</w:t>
             </w:r>
@@ -718,9 +613,6 @@
             <w:tcW w:w="4508" w:type="dxa"/>
           </w:tcPr>
           <w:p>
-            <w:pPr>
-              <w:spacing w:after="0" w:line="240" w:lineRule="auto"/>
-            </w:pPr>
             <w:r>
               <w:t>ASCII vertical tab (VT)</w:t>
             </w:r>
@@ -733,9 +625,6 @@
             <w:tcW w:w="4508" w:type="dxa"/>
           </w:tcPr>
           <w:p>
-            <w:pPr>
-              <w:spacing w:after="0" w:line="240" w:lineRule="auto"/>
-            </w:pPr>
             <w:r>
               <w:t>\ooo</w:t>
             </w:r>
@@ -746,9 +635,6 @@
             <w:tcW w:w="4508" w:type="dxa"/>
           </w:tcPr>
           <w:p>
-            <w:pPr>
-              <w:spacing w:after="0" w:line="240" w:lineRule="auto"/>
-            </w:pPr>
             <w:r>
               <w:t>Character with octal value 000</w:t>
             </w:r>
@@ -761,9 +647,6 @@
             <w:tcW w:w="4508" w:type="dxa"/>
           </w:tcPr>
           <w:p>
-            <w:pPr>
-              <w:spacing w:after="0" w:line="240" w:lineRule="auto"/>
-            </w:pPr>
             <w:r>
               <w:t>\xhh</w:t>
             </w:r>
@@ -774,9 +657,6 @@
             <w:tcW w:w="4508" w:type="dxa"/>
           </w:tcPr>
           <w:p>
-            <w:pPr>
-              <w:spacing w:after="0" w:line="240" w:lineRule="auto"/>
-            </w:pPr>
             <w:r>
               <w:t>Character with hex value hh</w:t>
             </w:r>
@@ -820,10 +700,7 @@
         <w:spacing w:after="0"/>
       </w:pPr>
       <w:r>
-        <w:t>Typecasting the input to Integer: There might be condition when you might require integer input form user/console, the following code takes two input(integer/float) from conso</w:t>
-      </w:r>
-      <w:r>
-        <w:t>le and typecasts them to integer then prints the sum.</w:t>
+        <w:t>Typecasting the input to Integer: There might be condition when you might require integer input form user/console, the following code takes two input(integer/float) from console and typecasts them to integer then prints the sum.</w:t>
       </w:r>
     </w:p>
     <w:p>
@@ -905,10 +782,7 @@
         <w:spacing w:after="0"/>
       </w:pPr>
       <w:r>
-        <w:t xml:space="preserve">Num1 = </w:t>
-      </w:r>
-      <w:r>
-        <w:t>float(input())</w:t>
+        <w:t>Num1 = float(input())</w:t>
       </w:r>
     </w:p>
     <w:p>
@@ -972,10 +846,7 @@
         <w:spacing w:after="0"/>
       </w:pPr>
       <w:r>
-        <w:t>String</w:t>
-      </w:r>
-      <w:r>
-        <w:t xml:space="preserve"> = str(input())</w:t>
+        <w:t>String = str(input())</w:t>
       </w:r>
     </w:p>
     <w:p>
@@ -1088,10 +959,7 @@
         <w:spacing w:after="0"/>
       </w:pPr>
       <w:r>
-        <w:t>When we want to interrupt or terminate the execution of the program while it is running in the python terminal then we should use combination</w:t>
-      </w:r>
-      <w:r>
-        <w:t xml:space="preserve"> of </w:t>
+        <w:t xml:space="preserve">When we want to interrupt or terminate the execution of the program while it is running in the python terminal then we should use combination of </w:t>
       </w:r>
       <w:r>
         <w:rPr>
@@ -1145,10 +1013,7 @@
         <w:spacing w:after="0"/>
       </w:pPr>
       <w:r>
-        <w:t xml:space="preserve">The exists() method in the </w:t>
-      </w:r>
-      <w:r>
-        <w:t>os.path. Ex: os.path.exists(‘file_ex.txt’)</w:t>
+        <w:t>The exists() method in the os.path. Ex: os.path.exists(‘file_ex.txt’)</w:t>
       </w:r>
     </w:p>
     <w:p>
@@ -1170,10 +1035,7 @@
         <w:spacing w:after="0"/>
       </w:pPr>
       <w:r>
-        <w:t>If the file exists the open call will complete successf</w:t>
-      </w:r>
-      <w:r>
-        <w:t>ully and return a valid file handle. If the file does not exist however, a FileNotFoundError exception will be raised.</w:t>
+        <w:t>If the file exists the open call will complete successfully and return a valid file handle. If the file does not exist however, a FileNotFoundError exception will be raised.</w:t>
       </w:r>
     </w:p>
     <w:p>
@@ -1231,10 +1093,7 @@
         <w:spacing w:after="0"/>
       </w:pPr>
       <w:r>
-        <w:t>No</w:t>
-      </w:r>
-      <w:r>
-        <w:t>w the same “just attempt to open it” technique also works for ensuring a file is both readable and accessible. Instead of watching for FileNotFoundError exceptions you will want to look out for any kind of IOError:</w:t>
+        <w:t>Now the same “just attempt to open it” technique also works for ensuring a file is both readable and accessible. Instead of watching for FileNotFoundError exceptions you will want to look out for any kind of IOError:</w:t>
       </w:r>
     </w:p>
     <w:p>
@@ -1301,10 +1160,7 @@
         <w:spacing w:after="0"/>
       </w:pPr>
       <w:r>
-        <w:t>If you frequently use this pattern you can factor it out into a helper function that will allow you to test whether a file exists and i</w:t>
-      </w:r>
-      <w:r>
-        <w:t>s accessible at the same time:</w:t>
+        <w:t>If you frequently use this pattern you can factor it out into a helper function that will allow you to test whether a file exists and is accessible at the same time:</w:t>
       </w:r>
     </w:p>
     <w:p>
@@ -1376,10 +1232,7 @@
       </w:pPr>
       <w:r>
         <w:tab/>
-        <w:t>Alternatively, you can use the os.access() function in the standard library to c</w:t>
-      </w:r>
-      <w:r>
-        <w:t>heck whether a file exists and is accessible at the same time. This would be more similar to using the os.path.exists() function for checking if a file exists.</w:t>
+        <w:t>Alternatively, you can use the os.access() function in the standard library to check whether a file exists and is accessible at the same time. This would be more similar to using the os.path.exists() function for checking if a file exists.</w:t>
       </w:r>
     </w:p>
     <w:p>
@@ -1388,10 +1241,7 @@
       </w:pPr>
       <w:r>
         <w:tab/>
-        <w:t>Using open() and a try…except clause has some advantages when it comes to file handling in Pyth</w:t>
-      </w:r>
-      <w:r>
-        <w:t>on. It can help you avoid bugs caused by file existence race conditions.</w:t>
+        <w:t>Using open() and a try…except clause has some advantages when it comes to file handling in Python. It can help you avoid bugs caused by file existence race conditions.</w:t>
       </w:r>
     </w:p>
     <w:p>
@@ -1400,17 +1250,11 @@
       </w:pPr>
       <w:r>
         <w:tab/>
-        <w:t>It is recommended to use the file handling exception way to treat whether a file exists or not because, it will check right away if the file exists or not. While in using the exists(</w:t>
-      </w:r>
-      <w:r>
-        <w:t xml:space="preserve">) function if we check whether a file exists or not then we check first that the file exists() and it return True, but after </w:t>
+        <w:t xml:space="preserve">It is recommended to use the file handling exception way to treat whether a file exists or not because, it will check right away if the file exists or not. While in using the exists() function if we check whether a file exists or not then we check first that the file exists() and it return True, but after </w:t>
       </w:r>
       <w:r>
         <w:lastRenderedPageBreak/>
-        <w:t>executing the next line if the file is deleted then we will get an IOError which says that it is better to just directly open the f</w:t>
-      </w:r>
-      <w:r>
-        <w:t>ile and using exception to handle whether the file exists or not.</w:t>
+        <w:t>executing the next line if the file is deleted then we will get an IOError which says that it is better to just directly open the file and using exception to handle whether the file exists or not.</w:t>
       </w:r>
     </w:p>
     <w:p>
@@ -1481,10 +1325,7 @@
         <w:spacing w:after="0"/>
       </w:pPr>
       <w:r>
-        <w:t>The type() function is</w:t>
-      </w:r>
-      <w:r>
-        <w:t xml:space="preserve"> used to find the type of the input given to the type function.</w:t>
+        <w:t>The type() function is used to find the type of the input given to the type function.</w:t>
       </w:r>
     </w:p>
     <w:p>
@@ -1532,10 +1373,7 @@
         <w:spacing w:after="0"/>
       </w:pPr>
       <w:r>
-        <w:t xml:space="preserve">Integer division produces a </w:t>
-      </w:r>
-      <w:r>
-        <w:t>floating point result.</w:t>
+        <w:t>Integer division produces a floating point result.</w:t>
       </w:r>
     </w:p>
     <w:p>
@@ -1556,26 +1394,20 @@
         <w:spacing w:after="0"/>
       </w:pPr>
       <w:r>
-        <w:t>The keyword “is” is a strong keyword in python generally used t</w:t>
-      </w:r>
-      <w:r>
-        <w:t>o compare the equality of True, False and None. We can use it only for strong comparison or else we can use “==” sign.</w:t>
-      </w:r>
-    </w:p>
-    <w:p>
-      <w:pPr>
-        <w:spacing w:after="0"/>
-      </w:pPr>
-    </w:p>
-    <w:p>
-      <w:pPr>
-        <w:spacing w:after="0"/>
-      </w:pPr>
-      <w:r>
-        <w:t>Different import modules in Python are string, re, datetime, math, random, os, multiprocessing, subprocess, socket, email, json, doctest</w:t>
-      </w:r>
-      <w:r>
-        <w:t>, unittest, pdb, argparse and sys</w:t>
+        <w:t>The keyword “is” is a strong keyword in python generally used to compare the equality of True, False and None. We can use it only for strong comparison or else we can use “==” sign.</w:t>
+      </w:r>
+    </w:p>
+    <w:p>
+      <w:pPr>
+        <w:spacing w:after="0"/>
+      </w:pPr>
+    </w:p>
+    <w:p>
+      <w:pPr>
+        <w:spacing w:after="0"/>
+      </w:pPr>
+      <w:r>
+        <w:t>Different import modules in Python are string, re, datetime, math, random, os, multiprocessing, subprocess, socket, email, json, doctest, unittest, pdb, argparse and sys</w:t>
       </w:r>
     </w:p>
     <w:p>
@@ -1657,42 +1489,33 @@
         <w:spacing w:after="0"/>
       </w:pPr>
       <w:r>
-        <w:t xml:space="preserve">In except block, the raise </w:t>
-      </w:r>
-      <w:r>
-        <w:t>statement can be used without arguments to re-raise whatever exception occurred.</w:t>
-      </w:r>
-    </w:p>
-    <w:p>
-      <w:pPr>
-        <w:spacing w:after="0"/>
-      </w:pPr>
-    </w:p>
-    <w:p>
-      <w:pPr>
-        <w:spacing w:after="0"/>
-      </w:pPr>
-      <w:r>
-        <w:t>An assertion is a sanity-check that you can turn on or off when you have finished testing the program. An expression is tested, and if the results comes up false, an exceptio</w:t>
-      </w:r>
-      <w:r>
-        <w:t>n is raised. Assertions are carried out through the use of the assert statement. Programmers often place assertion at the start of a function to check for a valid input, and after a function call to check for the valid output.</w:t>
-      </w:r>
-    </w:p>
-    <w:p>
-      <w:pPr>
-        <w:spacing w:after="0"/>
-      </w:pPr>
-    </w:p>
-    <w:p>
-      <w:pPr>
-        <w:spacing w:after="0"/>
-      </w:pPr>
-      <w:r>
-        <w:t>AssertionError exception can</w:t>
-      </w:r>
-      <w:r>
-        <w:t xml:space="preserve"> be caught and handled like any other exception using the try-except statement, but if not handled, this type of exception will terminate the entire program.</w:t>
+        <w:t>In except block, the raise statement can be used without arguments to re-raise whatever exception occurred.</w:t>
+      </w:r>
+    </w:p>
+    <w:p>
+      <w:pPr>
+        <w:spacing w:after="0"/>
+      </w:pPr>
+    </w:p>
+    <w:p>
+      <w:pPr>
+        <w:spacing w:after="0"/>
+      </w:pPr>
+      <w:r>
+        <w:t>An assertion is a sanity-check that you can turn on or off when you have finished testing the program. An expression is tested, and if the results comes up false, an exception is raised. Assertions are carried out through the use of the assert statement. Programmers often place assertion at the start of a function to check for a valid input, and after a function call to check for the valid output.</w:t>
+      </w:r>
+    </w:p>
+    <w:p>
+      <w:pPr>
+        <w:spacing w:after="0"/>
+      </w:pPr>
+    </w:p>
+    <w:p>
+      <w:pPr>
+        <w:spacing w:after="0"/>
+      </w:pPr>
+      <w:r>
+        <w:t>AssertionError exception can be caught and handled like any other exception using the try-except statement, but if not handled, this type of exception will terminate the entire program.</w:t>
       </w:r>
     </w:p>
     <w:p>
@@ -1706,10 +1529,7 @@
       </w:pPr>
       <w:r>
         <w:lastRenderedPageBreak/>
-        <w:t>To determine whether a key is in a dictionary, you can use in and not in, just as you can for a l</w:t>
-      </w:r>
-      <w:r>
-        <w:t>ist.</w:t>
+        <w:t>To determine whether a key is in a dictionary, you can use in and not in, just as you can for a list.</w:t>
       </w:r>
     </w:p>
     <w:p>
@@ -1735,10 +1555,7 @@
         <w:spacing w:after="0"/>
       </w:pPr>
       <w:r>
-        <w:t>Tuples are very similar to lists, except that they are immutable(the</w:t>
-      </w:r>
-      <w:r>
-        <w:t>y cannot be changed). Also, they are created using parentheses, rather than square brackets.</w:t>
+        <w:t>Tuples are very similar to lists, except that they are immutable(they cannot be changed). Also, they are created using parentheses, rather than square brackets.</w:t>
       </w:r>
     </w:p>
     <w:p>
@@ -1772,10 +1589,7 @@
         <w:spacing w:after="0"/>
       </w:pPr>
       <w:r>
-        <w:t>Ex: c</w:t>
-      </w:r>
-      <w:r>
-        <w:t>ubes = [i**3 for I in range(5)]</w:t>
+        <w:t>Ex: cubes = [i**3 for I in range(5)]</w:t>
       </w:r>
     </w:p>
     <w:p>
@@ -1820,10 +1634,7 @@
         <w:spacing w:after="0"/>
       </w:pPr>
       <w:r>
-        <w:t xml:space="preserve">      print(evens</w:t>
-      </w:r>
-      <w:r>
-        <w:t>)</w:t>
+        <w:t xml:space="preserve">      print(evens)</w:t>
       </w:r>
     </w:p>
     <w:p>
@@ -1857,26 +1668,20 @@
         <w:spacing w:after="0"/>
       </w:pPr>
       <w:r>
-        <w:t xml:space="preserve">In Python finite generator can be converted to the lists by passing them </w:t>
-      </w:r>
-      <w:r>
-        <w:t>as arguments to the list function.</w:t>
-      </w:r>
-    </w:p>
-    <w:p>
-      <w:pPr>
-        <w:spacing w:after="0"/>
-      </w:pPr>
-    </w:p>
-    <w:p>
-      <w:pPr>
-        <w:spacing w:after="0"/>
-      </w:pPr>
-      <w:r>
-        <w:t xml:space="preserve">Using generators results in improved performance, which is the result of the lazy generation of values, which translates to lower memory usage. Furthermore, we do not need to wait until all the elements have been </w:t>
-      </w:r>
-      <w:r>
-        <w:t>generated before we start to use them.</w:t>
+        <w:t>In Python finite generator can be converted to the lists by passing them as arguments to the list function.</w:t>
+      </w:r>
+    </w:p>
+    <w:p>
+      <w:pPr>
+        <w:spacing w:after="0"/>
+      </w:pPr>
+    </w:p>
+    <w:p>
+      <w:pPr>
+        <w:spacing w:after="0"/>
+      </w:pPr>
+      <w:r>
+        <w:t>Using generators results in improved performance, which is the result of the lazy generation of values, which translates to lower memory usage. Furthermore, we do not need to wait until all the elements have been generated before we start to use them.</w:t>
       </w:r>
     </w:p>
     <w:p>
@@ -1977,10 +1782,7 @@
         <w:spacing w:after="0"/>
       </w:pPr>
       <w:r>
-        <w:t xml:space="preserve">  index = </w:t>
-      </w:r>
-      <w:r>
-        <w:t>index + 1</w:t>
+        <w:t xml:space="preserve">  index = index + 1</w:t>
       </w:r>
     </w:p>
     <w:p>
@@ -2001,10 +1803,7 @@
         <w:spacing w:after="0"/>
       </w:pPr>
       <w:r>
-        <w:t>If we leave off the first number of the last n</w:t>
-      </w:r>
-      <w:r>
-        <w:t>umber of the slice, it is assumed to be the beginning or end of the string respectively.</w:t>
+        <w:t>If we leave off the first number of the last number of the slice, it is assumed to be the beginning or end of the string respectively.</w:t>
       </w:r>
     </w:p>
     <w:p>
@@ -2036,10 +1835,7 @@
         <w:spacing w:after="0"/>
       </w:pPr>
       <w:r>
-        <w:t xml:space="preserve">Before we can read the contents of the file, we must tell python which file we are going to work with and what we will be doing with the file. This </w:t>
-      </w:r>
-      <w:r>
-        <w:t>is done with the open() function. Open() returns a “file handle” - a variable used to perform operations on the file. Similar to “File -&gt; Open” in a word processor.</w:t>
+        <w:t>Before we can read the contents of the file, we must tell python which file we are going to work with and what we will be doing with the file. This is done with the open() function. Open() returns a “file handle” - a variable used to perform operations on the file. Similar to “File -&gt; Open” in a word processor.</w:t>
       </w:r>
     </w:p>
     <w:p>
@@ -2060,10 +1856,7 @@
         <w:spacing w:after="0"/>
       </w:pPr>
       <w:r>
-        <w:t>When files are missing: When a file is not present the FileN</w:t>
-      </w:r>
-      <w:r>
-        <w:t>otFoundError occurs in python.</w:t>
+        <w:t>When files are missing: When a file is not present the FileNotFoundError occurs in python.</w:t>
       </w:r>
     </w:p>
     <w:p>
@@ -2105,10 +1898,7 @@
         <w:spacing w:after="0"/>
       </w:pPr>
       <w:r>
-        <w:t xml:space="preserve">Here in the above code the </w:t>
-      </w:r>
-      <w:r>
-        <w:t>len(Stuff) will be 3 and not 4 or 2.</w:t>
+        <w:t>Here in the above code the len(Stuff) will be 3 and not 4 or 2.</w:t>
       </w:r>
     </w:p>
     <w:p>
@@ -3984,6 +3774,591 @@
         <w:t>In python the Decimal and Fraction class are used for the floating numbers and the numbers in Fraction.</w:t>
       </w:r>
     </w:p>
+    <w:p>
+      <w:pPr>
+        <w:spacing w:after="0"/>
+      </w:pPr>
+      <w:r>
+        <w:rPr>
+          <w:noProof/>
+        </w:rPr>
+        <w:drawing>
+          <wp:inline distT="0" distB="0" distL="0" distR="0" wp14:anchorId="4C7DA7F1" wp14:editId="0EB14D06">
+            <wp:extent cx="5734050" cy="4000500"/>
+            <wp:effectExtent l="0" t="0" r="0" b="0"/>
+            <wp:docPr id="13" name="Picture 13"/>
+            <wp:cNvGraphicFramePr>
+              <a:graphicFrameLocks xmlns:a="http://schemas.openxmlformats.org/drawingml/2006/main" noChangeAspect="1"/>
+            </wp:cNvGraphicFramePr>
+            <a:graphic xmlns:a="http://schemas.openxmlformats.org/drawingml/2006/main">
+              <a:graphicData uri="http://schemas.openxmlformats.org/drawingml/2006/picture">
+                <pic:pic xmlns:pic="http://schemas.openxmlformats.org/drawingml/2006/picture">
+                  <pic:nvPicPr>
+                    <pic:cNvPr id="0" name="Picture 1"/>
+                    <pic:cNvPicPr>
+                      <a:picLocks noChangeAspect="1" noChangeArrowheads="1"/>
+                    </pic:cNvPicPr>
+                  </pic:nvPicPr>
+                  <pic:blipFill>
+                    <a:blip r:embed="rId23">
+                      <a:extLst>
+                        <a:ext uri="{28A0092B-C50C-407E-A947-70E740481C1C}">
+                          <a14:useLocalDpi xmlns:a14="http://schemas.microsoft.com/office/drawing/2010/main" val="0"/>
+                        </a:ext>
+                      </a:extLst>
+                    </a:blip>
+                    <a:srcRect/>
+                    <a:stretch>
+                      <a:fillRect/>
+                    </a:stretch>
+                  </pic:blipFill>
+                  <pic:spPr bwMode="auto">
+                    <a:xfrm>
+                      <a:off x="0" y="0"/>
+                      <a:ext cx="5734050" cy="4000500"/>
+                    </a:xfrm>
+                    <a:prstGeom prst="rect">
+                      <a:avLst/>
+                    </a:prstGeom>
+                    <a:noFill/>
+                    <a:ln>
+                      <a:noFill/>
+                    </a:ln>
+                  </pic:spPr>
+                </pic:pic>
+              </a:graphicData>
+            </a:graphic>
+          </wp:inline>
+        </w:drawing>
+      </w:r>
+    </w:p>
+    <w:p>
+      <w:pPr>
+        <w:spacing w:after="0"/>
+      </w:pPr>
+    </w:p>
+    <w:p>
+      <w:pPr>
+        <w:spacing w:after="0"/>
+      </w:pPr>
+      <w:r>
+        <w:t>Subclasses inherit methods of all bases</w:t>
+      </w:r>
+    </w:p>
+    <w:p>
+      <w:pPr>
+        <w:spacing w:after="0"/>
+      </w:pPr>
+      <w:r>
+        <w:lastRenderedPageBreak/>
+        <w:t>Without conflict, names resolve in the obvious way</w:t>
+      </w:r>
+    </w:p>
+    <w:p>
+      <w:pPr>
+        <w:spacing w:after="0"/>
+      </w:pPr>
+      <w:r>
+        <w:t>Method Resolution Order(MRO) determines name lookup in all cases</w:t>
+      </w:r>
+    </w:p>
+    <w:p>
+      <w:pPr>
+        <w:spacing w:after="0"/>
+      </w:pPr>
+      <w:r>
+        <w:t xml:space="preserve">If a class has multiple base classes and defines no initializer </w:t>
+      </w:r>
+    </w:p>
+    <w:p>
+      <w:pPr>
+        <w:spacing w:after="0"/>
+      </w:pPr>
+      <w:r>
+        <w:t>then only the initializer of the first base class is automatically called</w:t>
+      </w:r>
+    </w:p>
+    <w:p>
+      <w:pPr>
+        <w:spacing w:after="0"/>
+      </w:pPr>
+      <w:r>
+        <w:t>The __bases__ method is associated with the name of the class to determine the name of the base classes of a particular class</w:t>
+      </w:r>
+    </w:p>
+    <w:p>
+      <w:pPr>
+        <w:spacing w:after="0"/>
+      </w:pPr>
+      <w:r>
+        <w:t>For SortedIntList.__mro__ the resolution order class wise is given</w:t>
+      </w:r>
+    </w:p>
+    <w:p>
+      <w:pPr>
+        <w:spacing w:after="0"/>
+      </w:pPr>
+    </w:p>
+    <w:p>
+      <w:pPr>
+        <w:spacing w:after="0"/>
+      </w:pPr>
+      <w:r>
+        <w:t>C3 – algorithm for calculating MRO in python</w:t>
+      </w:r>
+    </w:p>
+    <w:p>
+      <w:pPr>
+        <w:spacing w:after="0"/>
+      </w:pPr>
+      <w:r>
+        <w:t>Subclasses come before base classes</w:t>
+      </w:r>
+    </w:p>
+    <w:p>
+      <w:pPr>
+        <w:spacing w:after="0"/>
+      </w:pPr>
+      <w:r>
+        <w:t>Base class order from class definition is preserved</w:t>
+      </w:r>
+    </w:p>
+    <w:p>
+      <w:pPr>
+        <w:spacing w:after="0"/>
+      </w:pPr>
+      <w:r>
+        <w:t>First two qualities are preserved no matter where you start in the inheritance graph.</w:t>
+      </w:r>
+    </w:p>
+    <w:p>
+      <w:pPr>
+        <w:spacing w:after="0"/>
+      </w:pPr>
+      <w:r>
+        <w:t>Given a method resolution order and a class C, super() gives you an object which resolves methods using only the part of the MRO which comes after C.</w:t>
+      </w:r>
+    </w:p>
+    <w:p>
+      <w:pPr>
+        <w:spacing w:after="0"/>
+      </w:pPr>
+      <w:r>
+        <w:rPr>
+          <w:noProof/>
+        </w:rPr>
+        <w:drawing>
+          <wp:inline distT="0" distB="0" distL="0" distR="0" wp14:anchorId="278953F4" wp14:editId="7AA50F97">
+            <wp:extent cx="5734050" cy="4162425"/>
+            <wp:effectExtent l="0" t="0" r="0" b="9525"/>
+            <wp:docPr id="14" name="Picture 14"/>
+            <wp:cNvGraphicFramePr>
+              <a:graphicFrameLocks xmlns:a="http://schemas.openxmlformats.org/drawingml/2006/main" noChangeAspect="1"/>
+            </wp:cNvGraphicFramePr>
+            <a:graphic xmlns:a="http://schemas.openxmlformats.org/drawingml/2006/main">
+              <a:graphicData uri="http://schemas.openxmlformats.org/drawingml/2006/picture">
+                <pic:pic xmlns:pic="http://schemas.openxmlformats.org/drawingml/2006/picture">
+                  <pic:nvPicPr>
+                    <pic:cNvPr id="0" name="Picture 2"/>
+                    <pic:cNvPicPr>
+                      <a:picLocks noChangeAspect="1" noChangeArrowheads="1"/>
+                    </pic:cNvPicPr>
+                  </pic:nvPicPr>
+                  <pic:blipFill>
+                    <a:blip r:embed="rId24">
+                      <a:extLst>
+                        <a:ext uri="{28A0092B-C50C-407E-A947-70E740481C1C}">
+                          <a14:useLocalDpi xmlns:a14="http://schemas.microsoft.com/office/drawing/2010/main" val="0"/>
+                        </a:ext>
+                      </a:extLst>
+                    </a:blip>
+                    <a:srcRect/>
+                    <a:stretch>
+                      <a:fillRect/>
+                    </a:stretch>
+                  </pic:blipFill>
+                  <pic:spPr bwMode="auto">
+                    <a:xfrm>
+                      <a:off x="0" y="0"/>
+                      <a:ext cx="5734050" cy="4162425"/>
+                    </a:xfrm>
+                    <a:prstGeom prst="rect">
+                      <a:avLst/>
+                    </a:prstGeom>
+                    <a:noFill/>
+                    <a:ln>
+                      <a:noFill/>
+                    </a:ln>
+                  </pic:spPr>
+                </pic:pic>
+              </a:graphicData>
+            </a:graphic>
+          </wp:inline>
+        </w:drawing>
+      </w:r>
+    </w:p>
+    <w:p>
+      <w:pPr>
+        <w:spacing w:after="0"/>
+      </w:pPr>
+      <w:r>
+        <w:t>The output of mro() method for the above example and the type of proxy for the super method is:</w:t>
+      </w:r>
+    </w:p>
+    <w:p>
+      <w:pPr>
+        <w:spacing w:after="0"/>
+      </w:pPr>
+      <w:r>
+        <w:rPr>
+          <w:noProof/>
+        </w:rPr>
+        <w:lastRenderedPageBreak/>
+        <w:drawing>
+          <wp:inline distT="0" distB="0" distL="0" distR="0" wp14:anchorId="0207BD5A" wp14:editId="027AA0DD">
+            <wp:extent cx="5724525" cy="4105275"/>
+            <wp:effectExtent l="0" t="0" r="9525" b="9525"/>
+            <wp:docPr id="15" name="Picture 15"/>
+            <wp:cNvGraphicFramePr>
+              <a:graphicFrameLocks xmlns:a="http://schemas.openxmlformats.org/drawingml/2006/main" noChangeAspect="1"/>
+            </wp:cNvGraphicFramePr>
+            <a:graphic xmlns:a="http://schemas.openxmlformats.org/drawingml/2006/main">
+              <a:graphicData uri="http://schemas.openxmlformats.org/drawingml/2006/picture">
+                <pic:pic xmlns:pic="http://schemas.openxmlformats.org/drawingml/2006/picture">
+                  <pic:nvPicPr>
+                    <pic:cNvPr id="0" name="Picture 3"/>
+                    <pic:cNvPicPr>
+                      <a:picLocks noChangeAspect="1" noChangeArrowheads="1"/>
+                    </pic:cNvPicPr>
+                  </pic:nvPicPr>
+                  <pic:blipFill>
+                    <a:blip r:embed="rId25">
+                      <a:extLst>
+                        <a:ext uri="{28A0092B-C50C-407E-A947-70E740481C1C}">
+                          <a14:useLocalDpi xmlns:a14="http://schemas.microsoft.com/office/drawing/2010/main" val="0"/>
+                        </a:ext>
+                      </a:extLst>
+                    </a:blip>
+                    <a:srcRect/>
+                    <a:stretch>
+                      <a:fillRect/>
+                    </a:stretch>
+                  </pic:blipFill>
+                  <pic:spPr bwMode="auto">
+                    <a:xfrm>
+                      <a:off x="0" y="0"/>
+                      <a:ext cx="5724525" cy="4105275"/>
+                    </a:xfrm>
+                    <a:prstGeom prst="rect">
+                      <a:avLst/>
+                    </a:prstGeom>
+                    <a:noFill/>
+                    <a:ln>
+                      <a:noFill/>
+                    </a:ln>
+                  </pic:spPr>
+                </pic:pic>
+              </a:graphicData>
+            </a:graphic>
+          </wp:inline>
+        </w:drawing>
+      </w:r>
+    </w:p>
+    <w:p>
+      <w:pPr>
+        <w:spacing w:after="0"/>
+      </w:pPr>
+    </w:p>
+    <w:p>
+      <w:pPr>
+        <w:spacing w:after="0"/>
+      </w:pPr>
+      <w:r>
+        <w:t xml:space="preserve">Custom Collection: </w:t>
+      </w:r>
+    </w:p>
+    <w:p>
+      <w:pPr>
+        <w:spacing w:after="0"/>
+      </w:pPr>
+      <w:r>
+        <w:t xml:space="preserve">The container protocol – </w:t>
+      </w:r>
+    </w:p>
+    <w:p>
+      <w:pPr>
+        <w:pStyle w:val="ListParagraph"/>
+        <w:numPr>
+          <w:ilvl w:val="0"/>
+          <w:numId w:val="9"/>
+        </w:numPr>
+        <w:spacing w:after="0"/>
+      </w:pPr>
+      <w:r>
+        <w:t>Membership testing using in and not in</w:t>
+      </w:r>
+    </w:p>
+    <w:p>
+      <w:pPr>
+        <w:pStyle w:val="ListParagraph"/>
+        <w:numPr>
+          <w:ilvl w:val="0"/>
+          <w:numId w:val="9"/>
+        </w:numPr>
+        <w:spacing w:after="0"/>
+      </w:pPr>
+      <w:r>
+        <w:t>Special method: __contains__(item)</w:t>
+      </w:r>
+    </w:p>
+    <w:p>
+      <w:pPr>
+        <w:pStyle w:val="ListParagraph"/>
+        <w:numPr>
+          <w:ilvl w:val="0"/>
+          <w:numId w:val="9"/>
+        </w:numPr>
+        <w:spacing w:after="0"/>
+      </w:pPr>
+      <w:r>
+        <w:t>Fallback to iterable protocol</w:t>
+      </w:r>
+    </w:p>
+    <w:p>
+      <w:pPr>
+        <w:spacing w:after="0"/>
+      </w:pPr>
+      <w:r>
+        <w:t>The sized protocol –</w:t>
+      </w:r>
+    </w:p>
+    <w:p>
+      <w:pPr>
+        <w:pStyle w:val="ListParagraph"/>
+        <w:numPr>
+          <w:ilvl w:val="0"/>
+          <w:numId w:val="10"/>
+        </w:numPr>
+        <w:spacing w:after="0"/>
+      </w:pPr>
+      <w:r>
+        <w:t>Number of items using len(sized) function</w:t>
+      </w:r>
+    </w:p>
+    <w:p>
+      <w:pPr>
+        <w:pStyle w:val="ListParagraph"/>
+        <w:numPr>
+          <w:ilvl w:val="0"/>
+          <w:numId w:val="10"/>
+        </w:numPr>
+        <w:spacing w:after="0"/>
+      </w:pPr>
+      <w:r>
+        <w:t>Must not consume or modify collection</w:t>
+      </w:r>
+    </w:p>
+    <w:p>
+      <w:pPr>
+        <w:pStyle w:val="ListParagraph"/>
+        <w:numPr>
+          <w:ilvl w:val="0"/>
+          <w:numId w:val="10"/>
+        </w:numPr>
+        <w:spacing w:after="0"/>
+      </w:pPr>
+      <w:r>
+        <w:t>Special method: __len__()</w:t>
+      </w:r>
+    </w:p>
+    <w:p>
+      <w:pPr>
+        <w:spacing w:after="0"/>
+      </w:pPr>
+      <w:r>
+        <w:t>The iterable protocol –</w:t>
+      </w:r>
+    </w:p>
+    <w:p>
+      <w:pPr>
+        <w:pStyle w:val="ListParagraph"/>
+        <w:numPr>
+          <w:ilvl w:val="0"/>
+          <w:numId w:val="11"/>
+        </w:numPr>
+        <w:spacing w:after="0"/>
+      </w:pPr>
+      <w:r>
+        <w:t>Obtain an iterator with iter(iterable) function</w:t>
+      </w:r>
+    </w:p>
+    <w:p>
+      <w:pPr>
+        <w:pStyle w:val="ListParagraph"/>
+        <w:numPr>
+          <w:ilvl w:val="0"/>
+          <w:numId w:val="11"/>
+        </w:numPr>
+        <w:spacing w:after="0"/>
+      </w:pPr>
+      <w:r>
+        <w:t>Special method: __iter__()</w:t>
+      </w:r>
+    </w:p>
+    <w:p>
+      <w:pPr>
+        <w:spacing w:after="0"/>
+      </w:pPr>
+      <w:r>
+        <w:t>The sequence protocol –</w:t>
+      </w:r>
+    </w:p>
+    <w:p>
+      <w:pPr>
+        <w:pStyle w:val="ListParagraph"/>
+        <w:numPr>
+          <w:ilvl w:val="0"/>
+          <w:numId w:val="12"/>
+        </w:numPr>
+        <w:spacing w:after="0"/>
+      </w:pPr>
+      <w:r>
+        <w:t>Implies container, sized and iterable</w:t>
+      </w:r>
+    </w:p>
+    <w:p>
+      <w:pPr>
+        <w:pStyle w:val="ListParagraph"/>
+        <w:numPr>
+          <w:ilvl w:val="0"/>
+          <w:numId w:val="12"/>
+        </w:numPr>
+        <w:spacing w:after="0"/>
+      </w:pPr>
+      <w:r>
+        <w:t>Retrieve slices by slicing: item  = seq[index]</w:t>
+      </w:r>
+    </w:p>
+    <w:p>
+      <w:pPr>
+        <w:pStyle w:val="ListParagraph"/>
+        <w:numPr>
+          <w:ilvl w:val="0"/>
+          <w:numId w:val="12"/>
+        </w:numPr>
+        <w:spacing w:after="0"/>
+      </w:pPr>
+      <w:r>
+        <w:t>Retrieve slices by slicing: item = seq[start:stop]</w:t>
+      </w:r>
+    </w:p>
+    <w:p>
+      <w:pPr>
+        <w:pStyle w:val="ListParagraph"/>
+        <w:numPr>
+          <w:ilvl w:val="0"/>
+          <w:numId w:val="12"/>
+        </w:numPr>
+        <w:spacing w:after="0"/>
+      </w:pPr>
+      <w:r>
+        <w:t>Special method __getitem__()</w:t>
+      </w:r>
+    </w:p>
+    <w:p>
+      <w:pPr>
+        <w:pStyle w:val="ListParagraph"/>
+        <w:numPr>
+          <w:ilvl w:val="0"/>
+          <w:numId w:val="12"/>
+        </w:numPr>
+        <w:spacing w:after="0"/>
+      </w:pPr>
+      <w:r>
+        <w:t>Find items by value: index = seq.index(item)</w:t>
+      </w:r>
+    </w:p>
+    <w:p>
+      <w:pPr>
+        <w:pStyle w:val="ListParagraph"/>
+        <w:numPr>
+          <w:ilvl w:val="0"/>
+          <w:numId w:val="12"/>
+        </w:numPr>
+        <w:spacing w:after="0"/>
+      </w:pPr>
+      <w:r>
+        <w:t>No special method</w:t>
+      </w:r>
+    </w:p>
+    <w:p>
+      <w:pPr>
+        <w:pStyle w:val="ListParagraph"/>
+        <w:numPr>
+          <w:ilvl w:val="0"/>
+          <w:numId w:val="12"/>
+        </w:numPr>
+        <w:spacing w:after="0"/>
+      </w:pPr>
+      <w:r>
+        <w:t>Concatenation with + operator. Special method __add__()</w:t>
+      </w:r>
+    </w:p>
+    <w:p>
+      <w:pPr>
+        <w:pStyle w:val="ListParagraph"/>
+        <w:numPr>
+          <w:ilvl w:val="0"/>
+          <w:numId w:val="12"/>
+        </w:numPr>
+        <w:spacing w:after="0"/>
+      </w:pPr>
+      <w:r>
+        <w:t>Repetition with * operator. Special methods __mul__()</w:t>
+      </w:r>
+      <w:r>
+        <w:t xml:space="preserve"> and __rmul__()</w:t>
+      </w:r>
+    </w:p>
+    <w:p>
+      <w:pPr>
+        <w:pStyle w:val="ListParagraph"/>
+        <w:numPr>
+          <w:ilvl w:val="0"/>
+          <w:numId w:val="12"/>
+        </w:numPr>
+        <w:spacing w:after="0"/>
+      </w:pPr>
+      <w:r>
+        <w:t>Count items: num = seq.count(item). No special method</w:t>
+      </w:r>
+    </w:p>
+    <w:p>
+      <w:pPr>
+        <w:pStyle w:val="ListParagraph"/>
+        <w:numPr>
+          <w:ilvl w:val="0"/>
+          <w:numId w:val="12"/>
+        </w:numPr>
+        <w:spacing w:after="0"/>
+      </w:pPr>
+      <w:r>
+        <w:t>Produce a reversed sequence: r = reversed(seq). Special method __reversed__()</w:t>
+      </w:r>
+    </w:p>
+    <w:p>
+      <w:pPr>
+        <w:pStyle w:val="ListParagraph"/>
+        <w:numPr>
+          <w:ilvl w:val="0"/>
+          <w:numId w:val="12"/>
+        </w:numPr>
+        <w:spacing w:after="0"/>
+      </w:pPr>
+      <w:r>
+        <w:t>Fallback to __getitem__() and __len__()</w:t>
+      </w:r>
+    </w:p>
     <w:sectPr>
       <w:pgSz w:w="11906" w:h="16838"/>
       <w:pgMar w:top="1440" w:right="1440" w:bottom="1440" w:left="1440" w:header="708" w:footer="708" w:gutter="0"/>
@@ -4086,6 +4461,273 @@
     </w:lvl>
   </w:abstractNum>
   <w:abstractNum w:abstractNumId="1" w15:restartNumberingAfterBreak="0">
+    <w:nsid w:val="09134DBC"/>
+    <w:multiLevelType w:val="hybridMultilevel"/>
+    <w:tmpl w:val="199CD004"/>
+    <w:lvl w:ilvl="0" w:tplc="7F3465BA">
+      <w:start w:val="1"/>
+      <w:numFmt w:val="lowerRoman"/>
+      <w:lvlText w:val="%1)"/>
+      <w:lvlJc w:val="left"/>
+      <w:pPr>
+        <w:ind w:left="1080" w:hanging="720"/>
+      </w:pPr>
+      <w:rPr>
+        <w:rFonts w:hint="default"/>
+      </w:rPr>
+    </w:lvl>
+    <w:lvl w:ilvl="1" w:tplc="40090019" w:tentative="1">
+      <w:start w:val="1"/>
+      <w:numFmt w:val="lowerLetter"/>
+      <w:lvlText w:val="%2."/>
+      <w:lvlJc w:val="left"/>
+      <w:pPr>
+        <w:ind w:left="1440" w:hanging="360"/>
+      </w:pPr>
+    </w:lvl>
+    <w:lvl w:ilvl="2" w:tplc="4009001B" w:tentative="1">
+      <w:start w:val="1"/>
+      <w:numFmt w:val="lowerRoman"/>
+      <w:lvlText w:val="%3."/>
+      <w:lvlJc w:val="right"/>
+      <w:pPr>
+        <w:ind w:left="2160" w:hanging="180"/>
+      </w:pPr>
+    </w:lvl>
+    <w:lvl w:ilvl="3" w:tplc="4009000F" w:tentative="1">
+      <w:start w:val="1"/>
+      <w:numFmt w:val="decimal"/>
+      <w:lvlText w:val="%4."/>
+      <w:lvlJc w:val="left"/>
+      <w:pPr>
+        <w:ind w:left="2880" w:hanging="360"/>
+      </w:pPr>
+    </w:lvl>
+    <w:lvl w:ilvl="4" w:tplc="40090019" w:tentative="1">
+      <w:start w:val="1"/>
+      <w:numFmt w:val="lowerLetter"/>
+      <w:lvlText w:val="%5."/>
+      <w:lvlJc w:val="left"/>
+      <w:pPr>
+        <w:ind w:left="3600" w:hanging="360"/>
+      </w:pPr>
+    </w:lvl>
+    <w:lvl w:ilvl="5" w:tplc="4009001B" w:tentative="1">
+      <w:start w:val="1"/>
+      <w:numFmt w:val="lowerRoman"/>
+      <w:lvlText w:val="%6."/>
+      <w:lvlJc w:val="right"/>
+      <w:pPr>
+        <w:ind w:left="4320" w:hanging="180"/>
+      </w:pPr>
+    </w:lvl>
+    <w:lvl w:ilvl="6" w:tplc="4009000F" w:tentative="1">
+      <w:start w:val="1"/>
+      <w:numFmt w:val="decimal"/>
+      <w:lvlText w:val="%7."/>
+      <w:lvlJc w:val="left"/>
+      <w:pPr>
+        <w:ind w:left="5040" w:hanging="360"/>
+      </w:pPr>
+    </w:lvl>
+    <w:lvl w:ilvl="7" w:tplc="40090019" w:tentative="1">
+      <w:start w:val="1"/>
+      <w:numFmt w:val="lowerLetter"/>
+      <w:lvlText w:val="%8."/>
+      <w:lvlJc w:val="left"/>
+      <w:pPr>
+        <w:ind w:left="5760" w:hanging="360"/>
+      </w:pPr>
+    </w:lvl>
+    <w:lvl w:ilvl="8" w:tplc="4009001B" w:tentative="1">
+      <w:start w:val="1"/>
+      <w:numFmt w:val="lowerRoman"/>
+      <w:lvlText w:val="%9."/>
+      <w:lvlJc w:val="right"/>
+      <w:pPr>
+        <w:ind w:left="6480" w:hanging="180"/>
+      </w:pPr>
+    </w:lvl>
+  </w:abstractNum>
+  <w:abstractNum w:abstractNumId="2" w15:restartNumberingAfterBreak="0">
+    <w:nsid w:val="127955E5"/>
+    <w:multiLevelType w:val="hybridMultilevel"/>
+    <w:tmpl w:val="70481C9A"/>
+    <w:lvl w:ilvl="0" w:tplc="DCCAC31A">
+      <w:start w:val="1"/>
+      <w:numFmt w:val="lowerRoman"/>
+      <w:lvlText w:val="%1)"/>
+      <w:lvlJc w:val="left"/>
+      <w:pPr>
+        <w:ind w:left="1080" w:hanging="720"/>
+      </w:pPr>
+      <w:rPr>
+        <w:rFonts w:hint="default"/>
+      </w:rPr>
+    </w:lvl>
+    <w:lvl w:ilvl="1" w:tplc="40090019" w:tentative="1">
+      <w:start w:val="1"/>
+      <w:numFmt w:val="lowerLetter"/>
+      <w:lvlText w:val="%2."/>
+      <w:lvlJc w:val="left"/>
+      <w:pPr>
+        <w:ind w:left="1440" w:hanging="360"/>
+      </w:pPr>
+    </w:lvl>
+    <w:lvl w:ilvl="2" w:tplc="4009001B" w:tentative="1">
+      <w:start w:val="1"/>
+      <w:numFmt w:val="lowerRoman"/>
+      <w:lvlText w:val="%3."/>
+      <w:lvlJc w:val="right"/>
+      <w:pPr>
+        <w:ind w:left="2160" w:hanging="180"/>
+      </w:pPr>
+    </w:lvl>
+    <w:lvl w:ilvl="3" w:tplc="4009000F" w:tentative="1">
+      <w:start w:val="1"/>
+      <w:numFmt w:val="decimal"/>
+      <w:lvlText w:val="%4."/>
+      <w:lvlJc w:val="left"/>
+      <w:pPr>
+        <w:ind w:left="2880" w:hanging="360"/>
+      </w:pPr>
+    </w:lvl>
+    <w:lvl w:ilvl="4" w:tplc="40090019" w:tentative="1">
+      <w:start w:val="1"/>
+      <w:numFmt w:val="lowerLetter"/>
+      <w:lvlText w:val="%5."/>
+      <w:lvlJc w:val="left"/>
+      <w:pPr>
+        <w:ind w:left="3600" w:hanging="360"/>
+      </w:pPr>
+    </w:lvl>
+    <w:lvl w:ilvl="5" w:tplc="4009001B" w:tentative="1">
+      <w:start w:val="1"/>
+      <w:numFmt w:val="lowerRoman"/>
+      <w:lvlText w:val="%6."/>
+      <w:lvlJc w:val="right"/>
+      <w:pPr>
+        <w:ind w:left="4320" w:hanging="180"/>
+      </w:pPr>
+    </w:lvl>
+    <w:lvl w:ilvl="6" w:tplc="4009000F" w:tentative="1">
+      <w:start w:val="1"/>
+      <w:numFmt w:val="decimal"/>
+      <w:lvlText w:val="%7."/>
+      <w:lvlJc w:val="left"/>
+      <w:pPr>
+        <w:ind w:left="5040" w:hanging="360"/>
+      </w:pPr>
+    </w:lvl>
+    <w:lvl w:ilvl="7" w:tplc="40090019" w:tentative="1">
+      <w:start w:val="1"/>
+      <w:numFmt w:val="lowerLetter"/>
+      <w:lvlText w:val="%8."/>
+      <w:lvlJc w:val="left"/>
+      <w:pPr>
+        <w:ind w:left="5760" w:hanging="360"/>
+      </w:pPr>
+    </w:lvl>
+    <w:lvl w:ilvl="8" w:tplc="4009001B" w:tentative="1">
+      <w:start w:val="1"/>
+      <w:numFmt w:val="lowerRoman"/>
+      <w:lvlText w:val="%9."/>
+      <w:lvlJc w:val="right"/>
+      <w:pPr>
+        <w:ind w:left="6480" w:hanging="180"/>
+      </w:pPr>
+    </w:lvl>
+  </w:abstractNum>
+  <w:abstractNum w:abstractNumId="3" w15:restartNumberingAfterBreak="0">
+    <w:nsid w:val="1F937C2C"/>
+    <w:multiLevelType w:val="hybridMultilevel"/>
+    <w:tmpl w:val="594634B2"/>
+    <w:lvl w:ilvl="0" w:tplc="4CA82F00">
+      <w:start w:val="1"/>
+      <w:numFmt w:val="lowerRoman"/>
+      <w:lvlText w:val="%1)"/>
+      <w:lvlJc w:val="left"/>
+      <w:pPr>
+        <w:ind w:left="1080" w:hanging="720"/>
+      </w:pPr>
+      <w:rPr>
+        <w:rFonts w:hint="default"/>
+      </w:rPr>
+    </w:lvl>
+    <w:lvl w:ilvl="1" w:tplc="40090019" w:tentative="1">
+      <w:start w:val="1"/>
+      <w:numFmt w:val="lowerLetter"/>
+      <w:lvlText w:val="%2."/>
+      <w:lvlJc w:val="left"/>
+      <w:pPr>
+        <w:ind w:left="1440" w:hanging="360"/>
+      </w:pPr>
+    </w:lvl>
+    <w:lvl w:ilvl="2" w:tplc="4009001B" w:tentative="1">
+      <w:start w:val="1"/>
+      <w:numFmt w:val="lowerRoman"/>
+      <w:lvlText w:val="%3."/>
+      <w:lvlJc w:val="right"/>
+      <w:pPr>
+        <w:ind w:left="2160" w:hanging="180"/>
+      </w:pPr>
+    </w:lvl>
+    <w:lvl w:ilvl="3" w:tplc="4009000F" w:tentative="1">
+      <w:start w:val="1"/>
+      <w:numFmt w:val="decimal"/>
+      <w:lvlText w:val="%4."/>
+      <w:lvlJc w:val="left"/>
+      <w:pPr>
+        <w:ind w:left="2880" w:hanging="360"/>
+      </w:pPr>
+    </w:lvl>
+    <w:lvl w:ilvl="4" w:tplc="40090019" w:tentative="1">
+      <w:start w:val="1"/>
+      <w:numFmt w:val="lowerLetter"/>
+      <w:lvlText w:val="%5."/>
+      <w:lvlJc w:val="left"/>
+      <w:pPr>
+        <w:ind w:left="3600" w:hanging="360"/>
+      </w:pPr>
+    </w:lvl>
+    <w:lvl w:ilvl="5" w:tplc="4009001B" w:tentative="1">
+      <w:start w:val="1"/>
+      <w:numFmt w:val="lowerRoman"/>
+      <w:lvlText w:val="%6."/>
+      <w:lvlJc w:val="right"/>
+      <w:pPr>
+        <w:ind w:left="4320" w:hanging="180"/>
+      </w:pPr>
+    </w:lvl>
+    <w:lvl w:ilvl="6" w:tplc="4009000F" w:tentative="1">
+      <w:start w:val="1"/>
+      <w:numFmt w:val="decimal"/>
+      <w:lvlText w:val="%7."/>
+      <w:lvlJc w:val="left"/>
+      <w:pPr>
+        <w:ind w:left="5040" w:hanging="360"/>
+      </w:pPr>
+    </w:lvl>
+    <w:lvl w:ilvl="7" w:tplc="40090019" w:tentative="1">
+      <w:start w:val="1"/>
+      <w:numFmt w:val="lowerLetter"/>
+      <w:lvlText w:val="%8."/>
+      <w:lvlJc w:val="left"/>
+      <w:pPr>
+        <w:ind w:left="5760" w:hanging="360"/>
+      </w:pPr>
+    </w:lvl>
+    <w:lvl w:ilvl="8" w:tplc="4009001B" w:tentative="1">
+      <w:start w:val="1"/>
+      <w:numFmt w:val="lowerRoman"/>
+      <w:lvlText w:val="%9."/>
+      <w:lvlJc w:val="right"/>
+      <w:pPr>
+        <w:ind w:left="6480" w:hanging="180"/>
+      </w:pPr>
+    </w:lvl>
+  </w:abstractNum>
+  <w:abstractNum w:abstractNumId="4" w15:restartNumberingAfterBreak="0">
     <w:nsid w:val="37DD590F"/>
     <w:multiLevelType w:val="hybridMultilevel"/>
     <w:tmpl w:val="C53AD40E"/>
@@ -4174,7 +4816,7 @@
       </w:pPr>
     </w:lvl>
   </w:abstractNum>
-  <w:abstractNum w:abstractNumId="2" w15:restartNumberingAfterBreak="0">
+  <w:abstractNum w:abstractNumId="5" w15:restartNumberingAfterBreak="0">
     <w:nsid w:val="4F024BB4"/>
     <w:multiLevelType w:val="hybridMultilevel"/>
     <w:tmpl w:val="A10CB4A4"/>
@@ -4263,7 +4905,7 @@
       </w:pPr>
     </w:lvl>
   </w:abstractNum>
-  <w:abstractNum w:abstractNumId="3" w15:restartNumberingAfterBreak="0">
+  <w:abstractNum w:abstractNumId="6" w15:restartNumberingAfterBreak="0">
     <w:nsid w:val="502A18A0"/>
     <w:multiLevelType w:val="multilevel"/>
     <w:tmpl w:val="502A18A0"/>
@@ -4352,7 +4994,96 @@
       </w:pPr>
     </w:lvl>
   </w:abstractNum>
-  <w:abstractNum w:abstractNumId="4" w15:restartNumberingAfterBreak="0">
+  <w:abstractNum w:abstractNumId="7" w15:restartNumberingAfterBreak="0">
+    <w:nsid w:val="58F1535E"/>
+    <w:multiLevelType w:val="hybridMultilevel"/>
+    <w:tmpl w:val="2188B94C"/>
+    <w:lvl w:ilvl="0" w:tplc="5C500474">
+      <w:start w:val="1"/>
+      <w:numFmt w:val="lowerRoman"/>
+      <w:lvlText w:val="%1)"/>
+      <w:lvlJc w:val="left"/>
+      <w:pPr>
+        <w:ind w:left="1080" w:hanging="720"/>
+      </w:pPr>
+      <w:rPr>
+        <w:rFonts w:hint="default"/>
+      </w:rPr>
+    </w:lvl>
+    <w:lvl w:ilvl="1" w:tplc="40090019" w:tentative="1">
+      <w:start w:val="1"/>
+      <w:numFmt w:val="lowerLetter"/>
+      <w:lvlText w:val="%2."/>
+      <w:lvlJc w:val="left"/>
+      <w:pPr>
+        <w:ind w:left="1440" w:hanging="360"/>
+      </w:pPr>
+    </w:lvl>
+    <w:lvl w:ilvl="2" w:tplc="4009001B" w:tentative="1">
+      <w:start w:val="1"/>
+      <w:numFmt w:val="lowerRoman"/>
+      <w:lvlText w:val="%3."/>
+      <w:lvlJc w:val="right"/>
+      <w:pPr>
+        <w:ind w:left="2160" w:hanging="180"/>
+      </w:pPr>
+    </w:lvl>
+    <w:lvl w:ilvl="3" w:tplc="4009000F" w:tentative="1">
+      <w:start w:val="1"/>
+      <w:numFmt w:val="decimal"/>
+      <w:lvlText w:val="%4."/>
+      <w:lvlJc w:val="left"/>
+      <w:pPr>
+        <w:ind w:left="2880" w:hanging="360"/>
+      </w:pPr>
+    </w:lvl>
+    <w:lvl w:ilvl="4" w:tplc="40090019" w:tentative="1">
+      <w:start w:val="1"/>
+      <w:numFmt w:val="lowerLetter"/>
+      <w:lvlText w:val="%5."/>
+      <w:lvlJc w:val="left"/>
+      <w:pPr>
+        <w:ind w:left="3600" w:hanging="360"/>
+      </w:pPr>
+    </w:lvl>
+    <w:lvl w:ilvl="5" w:tplc="4009001B" w:tentative="1">
+      <w:start w:val="1"/>
+      <w:numFmt w:val="lowerRoman"/>
+      <w:lvlText w:val="%6."/>
+      <w:lvlJc w:val="right"/>
+      <w:pPr>
+        <w:ind w:left="4320" w:hanging="180"/>
+      </w:pPr>
+    </w:lvl>
+    <w:lvl w:ilvl="6" w:tplc="4009000F" w:tentative="1">
+      <w:start w:val="1"/>
+      <w:numFmt w:val="decimal"/>
+      <w:lvlText w:val="%7."/>
+      <w:lvlJc w:val="left"/>
+      <w:pPr>
+        <w:ind w:left="5040" w:hanging="360"/>
+      </w:pPr>
+    </w:lvl>
+    <w:lvl w:ilvl="7" w:tplc="40090019" w:tentative="1">
+      <w:start w:val="1"/>
+      <w:numFmt w:val="lowerLetter"/>
+      <w:lvlText w:val="%8."/>
+      <w:lvlJc w:val="left"/>
+      <w:pPr>
+        <w:ind w:left="5760" w:hanging="360"/>
+      </w:pPr>
+    </w:lvl>
+    <w:lvl w:ilvl="8" w:tplc="4009001B" w:tentative="1">
+      <w:start w:val="1"/>
+      <w:numFmt w:val="lowerRoman"/>
+      <w:lvlText w:val="%9."/>
+      <w:lvlJc w:val="right"/>
+      <w:pPr>
+        <w:ind w:left="6480" w:hanging="180"/>
+      </w:pPr>
+    </w:lvl>
+  </w:abstractNum>
+  <w:abstractNum w:abstractNumId="8" w15:restartNumberingAfterBreak="0">
     <w:nsid w:val="59491A41"/>
     <w:multiLevelType w:val="multilevel"/>
     <w:tmpl w:val="59491A41"/>
@@ -4441,7 +5172,7 @@
       </w:pPr>
     </w:lvl>
   </w:abstractNum>
-  <w:abstractNum w:abstractNumId="5" w15:restartNumberingAfterBreak="0">
+  <w:abstractNum w:abstractNumId="9" w15:restartNumberingAfterBreak="0">
     <w:nsid w:val="73834424"/>
     <w:multiLevelType w:val="multilevel"/>
     <w:tmpl w:val="73834424"/>
@@ -4530,7 +5261,7 @@
       </w:pPr>
     </w:lvl>
   </w:abstractNum>
-  <w:abstractNum w:abstractNumId="6" w15:restartNumberingAfterBreak="0">
+  <w:abstractNum w:abstractNumId="10" w15:restartNumberingAfterBreak="0">
     <w:nsid w:val="779D08AA"/>
     <w:multiLevelType w:val="multilevel"/>
     <w:tmpl w:val="779D08AA"/>
@@ -4619,7 +5350,7 @@
       </w:pPr>
     </w:lvl>
   </w:abstractNum>
-  <w:abstractNum w:abstractNumId="7" w15:restartNumberingAfterBreak="0">
+  <w:abstractNum w:abstractNumId="11" w15:restartNumberingAfterBreak="0">
     <w:nsid w:val="7C9F39D0"/>
     <w:multiLevelType w:val="hybridMultilevel"/>
     <w:tmpl w:val="BDA60EE6"/>
@@ -4709,28 +5440,40 @@
     </w:lvl>
   </w:abstractNum>
   <w:num w:numId="1">
-    <w:abstractNumId w:val="3"/>
+    <w:abstractNumId w:val="6"/>
   </w:num>
   <w:num w:numId="2">
-    <w:abstractNumId w:val="6"/>
+    <w:abstractNumId w:val="10"/>
   </w:num>
   <w:num w:numId="3">
-    <w:abstractNumId w:val="5"/>
+    <w:abstractNumId w:val="9"/>
   </w:num>
   <w:num w:numId="4">
-    <w:abstractNumId w:val="4"/>
+    <w:abstractNumId w:val="8"/>
   </w:num>
   <w:num w:numId="5">
-    <w:abstractNumId w:val="2"/>
+    <w:abstractNumId w:val="5"/>
   </w:num>
   <w:num w:numId="6">
     <w:abstractNumId w:val="0"/>
   </w:num>
   <w:num w:numId="7">
-    <w:abstractNumId w:val="7"/>
+    <w:abstractNumId w:val="11"/>
   </w:num>
   <w:num w:numId="8">
+    <w:abstractNumId w:val="4"/>
+  </w:num>
+  <w:num w:numId="9">
+    <w:abstractNumId w:val="3"/>
+  </w:num>
+  <w:num w:numId="10">
     <w:abstractNumId w:val="1"/>
+  </w:num>
+  <w:num w:numId="11">
+    <w:abstractNumId w:val="2"/>
+  </w:num>
+  <w:num w:numId="12">
+    <w:abstractNumId w:val="7"/>
   </w:num>
 </w:numbering>
 </file>
@@ -5497,7 +6240,7 @@
 </file>
 
 <file path=customXml/itemProps2.xml><?xml version="1.0" encoding="utf-8"?>
-<ds:datastoreItem xmlns:ds="http://schemas.openxmlformats.org/officeDocument/2006/customXml" ds:itemID="{D5DCA2AC-B8F9-4287-8EB1-1C648D1639B8}">
+<ds:datastoreItem xmlns:ds="http://schemas.openxmlformats.org/officeDocument/2006/customXml" ds:itemID="{D6A14BD1-9CD5-4D2B-A2B5-B883C94E5856}">
   <ds:schemaRefs>
     <ds:schemaRef ds:uri="http://schemas.openxmlformats.org/officeDocument/2006/bibliography"/>
   </ds:schemaRefs>

</xml_diff>

<commit_message>
Adding python context_manager example
</commit_message>
<xml_diff>
--- a/Python_Notes.docx
+++ b/Python_Notes.docx
@@ -4357,6 +4357,95 @@
       </w:pPr>
       <w:r>
         <w:t>Fallback to __getitem__() and __len__()</w:t>
+      </w:r>
+    </w:p>
+    <w:p>
+      <w:pPr>
+        <w:spacing w:after="0"/>
+      </w:pPr>
+      <w:r>
+        <w:lastRenderedPageBreak/>
+        <w:t>Context manager: an object designed to be used in a with-statement</w:t>
+      </w:r>
+    </w:p>
+    <w:p>
+      <w:pPr>
+        <w:spacing w:after="0"/>
+      </w:pPr>
+      <w:r>
+        <w:t>Ex: with context-manager:</w:t>
+      </w:r>
+    </w:p>
+    <w:p>
+      <w:pPr>
+        <w:spacing w:after="0"/>
+      </w:pPr>
+      <w:r>
+        <w:tab/>
+      </w:r>
+      <w:r>
+        <w:t>B</w:t>
+      </w:r>
+      <w:r>
+        <w:t>ody</w:t>
+      </w:r>
+    </w:p>
+    <w:p>
+      <w:pPr>
+        <w:spacing w:after="0"/>
+      </w:pPr>
+    </w:p>
+    <w:p>
+      <w:pPr>
+        <w:spacing w:after="0"/>
+      </w:pPr>
+      <w:r>
+        <w:t>__enter__(): called before entering with-statement body</w:t>
+      </w:r>
+    </w:p>
+    <w:p>
+      <w:pPr>
+        <w:spacing w:after="0"/>
+      </w:pPr>
+      <w:r>
+        <w:t>Return value bound to as variable</w:t>
+      </w:r>
+    </w:p>
+    <w:p>
+      <w:pPr>
+        <w:spacing w:after="0"/>
+      </w:pPr>
+      <w:r>
+        <w:t>Can return value of any type</w:t>
+      </w:r>
+    </w:p>
+    <w:p>
+      <w:pPr>
+        <w:spacing w:after="0"/>
+      </w:pPr>
+      <w:r>
+        <w:t>Commonly returns context-manager itself</w:t>
+      </w:r>
+    </w:p>
+    <w:p>
+      <w:pPr>
+        <w:spacing w:after="0"/>
+      </w:pPr>
+    </w:p>
+    <w:p>
+      <w:pPr>
+        <w:spacing w:after="0"/>
+      </w:pPr>
+      <w:r>
+        <w:t>__exit__(): called when with-statement body exits</w:t>
+      </w:r>
+    </w:p>
+    <w:p>
+      <w:pPr>
+        <w:spacing w:after="0"/>
+      </w:pPr>
+      <w:r>
+        <w:t>Can check type for None to see if an exception was thrown</w:t>
       </w:r>
     </w:p>
     <w:sectPr>
@@ -6240,7 +6329,7 @@
 </file>
 
 <file path=customXml/itemProps2.xml><?xml version="1.0" encoding="utf-8"?>
-<ds:datastoreItem xmlns:ds="http://schemas.openxmlformats.org/officeDocument/2006/customXml" ds:itemID="{D6A14BD1-9CD5-4D2B-A2B5-B883C94E5856}">
+<ds:datastoreItem xmlns:ds="http://schemas.openxmlformats.org/officeDocument/2006/customXml" ds:itemID="{1852CB99-F144-40DC-A5F7-20892DAD5EE0}">
   <ds:schemaRefs>
     <ds:schemaRef ds:uri="http://schemas.openxmlformats.org/officeDocument/2006/bibliography"/>
   </ds:schemaRefs>

</xml_diff>

<commit_message>
context_manager examples in python
</commit_message>
<xml_diff>
--- a/Python_Notes.docx
+++ b/Python_Notes.docx
@@ -4446,6 +4446,35 @@
       </w:pPr>
       <w:r>
         <w:t>Can check type for None to see if an exception was thrown</w:t>
+      </w:r>
+    </w:p>
+    <w:p>
+      <w:pPr>
+        <w:spacing w:after="0"/>
+      </w:pPr>
+      <w:r>
+        <w:t xml:space="preserve">If __exit__() returns false, the exception is propagated. </w:t>
+      </w:r>
+    </w:p>
+    <w:p>
+      <w:pPr>
+        <w:spacing w:after="0"/>
+      </w:pPr>
+      <w:r>
+        <w:t>__exit__() answers the question “should the with-statement swallow exceptions?”</w:t>
+      </w:r>
+    </w:p>
+    <w:p>
+      <w:pPr>
+        <w:spacing w:after="0"/>
+      </w:pPr>
+    </w:p>
+    <w:p>
+      <w:pPr>
+        <w:spacing w:after="0"/>
+      </w:pPr>
+      <w:r>
+        <w:t>Exceptions propagated form inner context managers will be seen by outer context managers</w:t>
       </w:r>
     </w:p>
     <w:sectPr>
@@ -6329,7 +6358,7 @@
 </file>
 
 <file path=customXml/itemProps2.xml><?xml version="1.0" encoding="utf-8"?>
-<ds:datastoreItem xmlns:ds="http://schemas.openxmlformats.org/officeDocument/2006/customXml" ds:itemID="{1852CB99-F144-40DC-A5F7-20892DAD5EE0}">
+<ds:datastoreItem xmlns:ds="http://schemas.openxmlformats.org/officeDocument/2006/customXml" ds:itemID="{EF8F8021-6E0C-4709-BC10-3D052AA5A290}">
   <ds:schemaRefs>
     <ds:schemaRef ds:uri="http://schemas.openxmlformats.org/officeDocument/2006/bibliography"/>
   </ds:schemaRefs>

</xml_diff>

<commit_message>
Adding examples for python re module
</commit_message>
<xml_diff>
--- a/Python_Notes.docx
+++ b/Python_Notes.docx
@@ -4475,6 +4475,67 @@
       </w:pPr>
       <w:r>
         <w:t>Exceptions propagated form inner context managers will be seen by outer context managers</w:t>
+      </w:r>
+    </w:p>
+    <w:p>
+      <w:pPr>
+        <w:spacing w:after="0"/>
+      </w:pPr>
+      <w:r>
+        <w:t xml:space="preserve">The pip command is important in python because it’s main aim is to install and uninstall any packages. For example: if we want to install requests python package then we can do that by the command: pip install requests. Similarly, if we want to uninstall the requests </w:t>
+      </w:r>
+      <w:r>
+        <w:t>package,</w:t>
+      </w:r>
+      <w:r>
+        <w:t xml:space="preserve"> we can do that by the command: pip uninstall requests. </w:t>
+      </w:r>
+      <w:r>
+        <w:t>But</w:t>
+      </w:r>
+      <w:r>
+        <w:t xml:space="preserve"> this is not a preferable way to install/uninstall any package as it </w:t>
+      </w:r>
+      <w:r>
+        <w:t>makes</w:t>
+      </w:r>
+      <w:r>
+        <w:t xml:space="preserve"> the system wide changes so every program in your system runs on the version that pip installed for that package.</w:t>
+      </w:r>
+    </w:p>
+    <w:p>
+      <w:pPr>
+        <w:spacing w:after="0"/>
+      </w:pPr>
+      <w:r>
+        <w:t>The preferred way to call pip is by explicitly mentioning the python version for which you want to install the module, cause in any system the pip install module for the python version that is configured in the system. To avoid any misunderstanding, it is preferred to install the module with the pip command along with the python version for which you want to install the version. Let’s say if you want to install the requests module for python 3.6.4 then you can do that by using the command: python 3.6.4 -m pip install requests</w:t>
+      </w:r>
+    </w:p>
+    <w:p>
+      <w:pPr>
+        <w:spacing w:after="0"/>
+      </w:pPr>
+      <w:r>
+        <w:t>Problems with system-wide installs: multiple projects with conflicting dependencies, conflicts with system dependencies, multi-user systems, and testing code against different python and library versions.</w:t>
+      </w:r>
+    </w:p>
+    <w:p>
+      <w:pPr>
+        <w:spacing w:after="0"/>
+      </w:pPr>
+    </w:p>
+    <w:p>
+      <w:pPr>
+        <w:spacing w:after="0"/>
+      </w:pPr>
+      <w:r>
+        <w:t>Virtual Environments: Isolated context for installing packages.</w:t>
+      </w:r>
+      <w:r>
+        <w:t xml:space="preserve"> Always work inside a virtual environment. No global installs anymore. Create a virtual environment for every project. </w:t>
+      </w:r>
+      <w:r>
+        <w:t>Isolate project dependencies.</w:t>
       </w:r>
     </w:p>
     <w:sectPr>
@@ -6358,7 +6419,7 @@
 </file>
 
 <file path=customXml/itemProps2.xml><?xml version="1.0" encoding="utf-8"?>
-<ds:datastoreItem xmlns:ds="http://schemas.openxmlformats.org/officeDocument/2006/customXml" ds:itemID="{EF8F8021-6E0C-4709-BC10-3D052AA5A290}">
+<ds:datastoreItem xmlns:ds="http://schemas.openxmlformats.org/officeDocument/2006/customXml" ds:itemID="{E7F9EAE8-9928-4F33-9860-DA1BD5C6A8AE}">
   <ds:schemaRefs>
     <ds:schemaRef ds:uri="http://schemas.openxmlformats.org/officeDocument/2006/bibliography"/>
   </ds:schemaRefs>

</xml_diff>

<commit_message>
regular expression, unicode charaters and sanitize text python examples
</commit_message>
<xml_diff>
--- a/Python_Notes.docx
+++ b/Python_Notes.docx
@@ -19,16 +19,34 @@
       <w:pPr>
         <w:spacing w:after="0"/>
       </w:pPr>
-      <w:r>
-        <w:t>name_person = “Steven”</w:t>
-      </w:r>
-    </w:p>
-    <w:p>
-      <w:pPr>
-        <w:spacing w:after="0"/>
-      </w:pPr>
-      <w:r>
-        <w:t>print(“Hey my name is”, name_person)</w:t>
+      <w:proofErr w:type="spellStart"/>
+      <w:r>
+        <w:t>name_person</w:t>
+      </w:r>
+      <w:proofErr w:type="spellEnd"/>
+      <w:r>
+        <w:t xml:space="preserve"> = “Steven”</w:t>
+      </w:r>
+    </w:p>
+    <w:p>
+      <w:pPr>
+        <w:spacing w:after="0"/>
+      </w:pPr>
+      <w:proofErr w:type="gramStart"/>
+      <w:r>
+        <w:t>print(</w:t>
+      </w:r>
+      <w:proofErr w:type="gramEnd"/>
+      <w:r>
+        <w:t xml:space="preserve">“Hey my name is”, </w:t>
+      </w:r>
+      <w:proofErr w:type="spellStart"/>
+      <w:r>
+        <w:t>name_person</w:t>
+      </w:r>
+      <w:proofErr w:type="spellEnd"/>
+      <w:r>
+        <w:t>)</w:t>
       </w:r>
     </w:p>
     <w:p>
@@ -56,7 +74,15 @@
     </w:p>
     <w:p>
       <w:r>
-        <w:t>You cannot use reserved words as variables names/identifiers. The extension of the python files is “.py”.</w:t>
+        <w:t>You cannot use reserved words as variables names/identifiers. The extension of the python files is “.</w:t>
+      </w:r>
+      <w:proofErr w:type="spellStart"/>
+      <w:r>
+        <w:t>py</w:t>
+      </w:r>
+      <w:proofErr w:type="spellEnd"/>
+      <w:r>
+        <w:t>”.</w:t>
       </w:r>
     </w:p>
     <w:p>
@@ -81,120 +107,313 @@
       <w:pPr>
         <w:spacing w:after="0"/>
       </w:pPr>
-      <w:r>
-        <w:t>my_name = ‘Zed A. Shaw’</w:t>
-      </w:r>
-    </w:p>
-    <w:p>
-      <w:pPr>
-        <w:spacing w:after="0"/>
-      </w:pPr>
-      <w:r>
-        <w:t>my_age = 35</w:t>
-      </w:r>
-    </w:p>
-    <w:p>
-      <w:pPr>
-        <w:spacing w:after="0"/>
-      </w:pPr>
-      <w:r>
-        <w:t>my_height = 74</w:t>
-      </w:r>
-    </w:p>
-    <w:p>
-      <w:pPr>
-        <w:spacing w:after="0"/>
-      </w:pPr>
-      <w:r>
-        <w:t>my_weight = 180</w:t>
-      </w:r>
-    </w:p>
-    <w:p>
-      <w:pPr>
-        <w:spacing w:after="0"/>
-      </w:pPr>
-      <w:r>
-        <w:t>my_eyes = ‘Blue’</w:t>
-      </w:r>
-    </w:p>
-    <w:p>
-      <w:pPr>
-        <w:spacing w:after="0"/>
-      </w:pPr>
-      <w:r>
-        <w:t>my_teeth = ‘White’</w:t>
-      </w:r>
-    </w:p>
-    <w:p>
-      <w:pPr>
-        <w:spacing w:after="0"/>
-      </w:pPr>
-      <w:r>
-        <w:t>my_hair = ‘Brown’</w:t>
-      </w:r>
-    </w:p>
-    <w:p>
-      <w:pPr>
-        <w:spacing w:after="0"/>
-      </w:pPr>
-      <w:r>
-        <w:t>print(f”Let’s talk about {my_name}.”)</w:t>
-      </w:r>
-    </w:p>
-    <w:p>
-      <w:pPr>
-        <w:spacing w:after="0"/>
-      </w:pPr>
-      <w:r>
-        <w:t>print(f”He’s {my_height} inches tall.”}</w:t>
-      </w:r>
-    </w:p>
-    <w:p>
-      <w:pPr>
-        <w:spacing w:after="0"/>
-      </w:pPr>
-      <w:r>
-        <w:t>print(f”He’s {my_weight} pounds heavy.”}</w:t>
-      </w:r>
-    </w:p>
-    <w:p>
-      <w:pPr>
-        <w:spacing w:after="0"/>
-      </w:pPr>
-      <w:r>
-        <w:t>print(“Actually that’s not too heavy.”}</w:t>
-      </w:r>
-    </w:p>
-    <w:p>
-      <w:pPr>
-        <w:spacing w:after="0"/>
-      </w:pPr>
-      <w:r>
-        <w:t>print(f”He’s got {my_eyes} eyes and {my_hair} hair.”)</w:t>
-      </w:r>
-    </w:p>
-    <w:p>
-      <w:pPr>
-        <w:spacing w:after="0"/>
-      </w:pPr>
-      <w:r>
-        <w:t>print(f”His teeth are usually {my_teeth} depending on the coffee.”)</w:t>
-      </w:r>
-    </w:p>
-    <w:p>
-      <w:pPr>
-        <w:spacing w:after="0"/>
-      </w:pPr>
-      <w:r>
-        <w:t>total = my_age + my_height + my_weight</w:t>
-      </w:r>
-    </w:p>
-    <w:p>
-      <w:pPr>
-        <w:spacing w:after="0"/>
-      </w:pPr>
-      <w:r>
-        <w:t>print(f”If I add {my_age}, {my_height}, and {my_weight} I get {total}.”)</w:t>
+      <w:proofErr w:type="spellStart"/>
+      <w:r>
+        <w:t>my_name</w:t>
+      </w:r>
+      <w:proofErr w:type="spellEnd"/>
+      <w:r>
+        <w:t xml:space="preserve"> = ‘Zed A. Shaw’</w:t>
+      </w:r>
+    </w:p>
+    <w:p>
+      <w:pPr>
+        <w:spacing w:after="0"/>
+      </w:pPr>
+      <w:proofErr w:type="spellStart"/>
+      <w:r>
+        <w:t>my_age</w:t>
+      </w:r>
+      <w:proofErr w:type="spellEnd"/>
+      <w:r>
+        <w:t xml:space="preserve"> = 35</w:t>
+      </w:r>
+    </w:p>
+    <w:p>
+      <w:pPr>
+        <w:spacing w:after="0"/>
+      </w:pPr>
+      <w:proofErr w:type="spellStart"/>
+      <w:r>
+        <w:t>my_height</w:t>
+      </w:r>
+      <w:proofErr w:type="spellEnd"/>
+      <w:r>
+        <w:t xml:space="preserve"> = 74</w:t>
+      </w:r>
+    </w:p>
+    <w:p>
+      <w:pPr>
+        <w:spacing w:after="0"/>
+      </w:pPr>
+      <w:proofErr w:type="spellStart"/>
+      <w:r>
+        <w:t>my_weight</w:t>
+      </w:r>
+      <w:proofErr w:type="spellEnd"/>
+      <w:r>
+        <w:t xml:space="preserve"> = 180</w:t>
+      </w:r>
+    </w:p>
+    <w:p>
+      <w:pPr>
+        <w:spacing w:after="0"/>
+      </w:pPr>
+      <w:proofErr w:type="spellStart"/>
+      <w:r>
+        <w:t>my_eyes</w:t>
+      </w:r>
+      <w:proofErr w:type="spellEnd"/>
+      <w:r>
+        <w:t xml:space="preserve"> = ‘Blue’</w:t>
+      </w:r>
+    </w:p>
+    <w:p>
+      <w:pPr>
+        <w:spacing w:after="0"/>
+      </w:pPr>
+      <w:proofErr w:type="spellStart"/>
+      <w:r>
+        <w:t>my_teeth</w:t>
+      </w:r>
+      <w:proofErr w:type="spellEnd"/>
+      <w:r>
+        <w:t xml:space="preserve"> = ‘White’</w:t>
+      </w:r>
+    </w:p>
+    <w:p>
+      <w:pPr>
+        <w:spacing w:after="0"/>
+      </w:pPr>
+      <w:proofErr w:type="spellStart"/>
+      <w:r>
+        <w:t>my_hair</w:t>
+      </w:r>
+      <w:proofErr w:type="spellEnd"/>
+      <w:r>
+        <w:t xml:space="preserve"> = ‘Brown’</w:t>
+      </w:r>
+    </w:p>
+    <w:p>
+      <w:pPr>
+        <w:spacing w:after="0"/>
+      </w:pPr>
+      <w:proofErr w:type="gramStart"/>
+      <w:r>
+        <w:t>print(</w:t>
+      </w:r>
+      <w:proofErr w:type="spellStart"/>
+      <w:proofErr w:type="gramEnd"/>
+      <w:r>
+        <w:t>f”Let’s</w:t>
+      </w:r>
+      <w:proofErr w:type="spellEnd"/>
+      <w:r>
+        <w:t xml:space="preserve"> talk about {</w:t>
+      </w:r>
+      <w:proofErr w:type="spellStart"/>
+      <w:r>
+        <w:t>my_name</w:t>
+      </w:r>
+      <w:proofErr w:type="spellEnd"/>
+      <w:r>
+        <w:t>}.”)</w:t>
+      </w:r>
+    </w:p>
+    <w:p>
+      <w:pPr>
+        <w:spacing w:after="0"/>
+      </w:pPr>
+      <w:proofErr w:type="gramStart"/>
+      <w:r>
+        <w:t>print(</w:t>
+      </w:r>
+      <w:proofErr w:type="spellStart"/>
+      <w:proofErr w:type="gramEnd"/>
+      <w:r>
+        <w:t>f”He’s</w:t>
+      </w:r>
+      <w:proofErr w:type="spellEnd"/>
+      <w:r>
+        <w:t xml:space="preserve"> {</w:t>
+      </w:r>
+      <w:proofErr w:type="spellStart"/>
+      <w:r>
+        <w:t>my_height</w:t>
+      </w:r>
+      <w:proofErr w:type="spellEnd"/>
+      <w:r>
+        <w:t>} inches tall.”}</w:t>
+      </w:r>
+    </w:p>
+    <w:p>
+      <w:pPr>
+        <w:spacing w:after="0"/>
+      </w:pPr>
+      <w:proofErr w:type="gramStart"/>
+      <w:r>
+        <w:t>print(</w:t>
+      </w:r>
+      <w:proofErr w:type="spellStart"/>
+      <w:proofErr w:type="gramEnd"/>
+      <w:r>
+        <w:t>f”He’s</w:t>
+      </w:r>
+      <w:proofErr w:type="spellEnd"/>
+      <w:r>
+        <w:t xml:space="preserve"> {</w:t>
+      </w:r>
+      <w:proofErr w:type="spellStart"/>
+      <w:r>
+        <w:t>my_weight</w:t>
+      </w:r>
+      <w:proofErr w:type="spellEnd"/>
+      <w:r>
+        <w:t>} pounds heavy.”}</w:t>
+      </w:r>
+    </w:p>
+    <w:p>
+      <w:pPr>
+        <w:spacing w:after="0"/>
+      </w:pPr>
+      <w:proofErr w:type="gramStart"/>
+      <w:r>
+        <w:t>print(</w:t>
+      </w:r>
+      <w:proofErr w:type="gramEnd"/>
+      <w:r>
+        <w:t>“Actually that’s not too heavy.”}</w:t>
+      </w:r>
+    </w:p>
+    <w:p>
+      <w:pPr>
+        <w:spacing w:after="0"/>
+      </w:pPr>
+      <w:proofErr w:type="gramStart"/>
+      <w:r>
+        <w:t>print(</w:t>
+      </w:r>
+      <w:proofErr w:type="spellStart"/>
+      <w:proofErr w:type="gramEnd"/>
+      <w:r>
+        <w:t>f”He’s</w:t>
+      </w:r>
+      <w:proofErr w:type="spellEnd"/>
+      <w:r>
+        <w:t xml:space="preserve"> got {</w:t>
+      </w:r>
+      <w:proofErr w:type="spellStart"/>
+      <w:r>
+        <w:t>my_eyes</w:t>
+      </w:r>
+      <w:proofErr w:type="spellEnd"/>
+      <w:r>
+        <w:t>} eyes and {</w:t>
+      </w:r>
+      <w:proofErr w:type="spellStart"/>
+      <w:r>
+        <w:t>my_hair</w:t>
+      </w:r>
+      <w:proofErr w:type="spellEnd"/>
+      <w:r>
+        <w:t>} hair.”)</w:t>
+      </w:r>
+    </w:p>
+    <w:p>
+      <w:pPr>
+        <w:spacing w:after="0"/>
+      </w:pPr>
+      <w:proofErr w:type="gramStart"/>
+      <w:r>
+        <w:t>print(</w:t>
+      </w:r>
+      <w:proofErr w:type="spellStart"/>
+      <w:proofErr w:type="gramEnd"/>
+      <w:r>
+        <w:t>f”His</w:t>
+      </w:r>
+      <w:proofErr w:type="spellEnd"/>
+      <w:r>
+        <w:t xml:space="preserve"> teeth are usually {</w:t>
+      </w:r>
+      <w:proofErr w:type="spellStart"/>
+      <w:r>
+        <w:t>my_teeth</w:t>
+      </w:r>
+      <w:proofErr w:type="spellEnd"/>
+      <w:r>
+        <w:t>} depending on the coffee.”)</w:t>
+      </w:r>
+    </w:p>
+    <w:p>
+      <w:pPr>
+        <w:spacing w:after="0"/>
+      </w:pPr>
+      <w:r>
+        <w:t xml:space="preserve">total = </w:t>
+      </w:r>
+      <w:proofErr w:type="spellStart"/>
+      <w:r>
+        <w:t>my_age</w:t>
+      </w:r>
+      <w:proofErr w:type="spellEnd"/>
+      <w:r>
+        <w:t xml:space="preserve"> + </w:t>
+      </w:r>
+      <w:proofErr w:type="spellStart"/>
+      <w:r>
+        <w:t>my_height</w:t>
+      </w:r>
+      <w:proofErr w:type="spellEnd"/>
+      <w:r>
+        <w:t xml:space="preserve"> + </w:t>
+      </w:r>
+      <w:proofErr w:type="spellStart"/>
+      <w:r>
+        <w:t>my_weight</w:t>
+      </w:r>
+      <w:proofErr w:type="spellEnd"/>
+    </w:p>
+    <w:p>
+      <w:pPr>
+        <w:spacing w:after="0"/>
+      </w:pPr>
+      <w:proofErr w:type="gramStart"/>
+      <w:r>
+        <w:t>print(</w:t>
+      </w:r>
+      <w:proofErr w:type="spellStart"/>
+      <w:proofErr w:type="gramEnd"/>
+      <w:r>
+        <w:t>f”If</w:t>
+      </w:r>
+      <w:proofErr w:type="spellEnd"/>
+      <w:r>
+        <w:t xml:space="preserve"> I add {</w:t>
+      </w:r>
+      <w:proofErr w:type="spellStart"/>
+      <w:r>
+        <w:t>my_age</w:t>
+      </w:r>
+      <w:proofErr w:type="spellEnd"/>
+      <w:r>
+        <w:t>}, {</w:t>
+      </w:r>
+      <w:proofErr w:type="spellStart"/>
+      <w:r>
+        <w:t>my_height</w:t>
+      </w:r>
+      <w:proofErr w:type="spellEnd"/>
+      <w:r>
+        <w:t>}, and {</w:t>
+      </w:r>
+      <w:proofErr w:type="spellStart"/>
+      <w:r>
+        <w:t>my_weight</w:t>
+      </w:r>
+      <w:proofErr w:type="spellEnd"/>
+      <w:r>
+        <w:t>} I get {total}.”)</w:t>
       </w:r>
     </w:p>
     <w:p>
@@ -238,8 +457,13 @@
       <w:pPr>
         <w:spacing w:after="0"/>
       </w:pPr>
-      <w:r>
-        <w:t>Actually that’s not too heavy.</w:t>
+      <w:proofErr w:type="gramStart"/>
+      <w:r>
+        <w:t>Actually</w:t>
+      </w:r>
+      <w:proofErr w:type="gramEnd"/>
+      <w:r>
+        <w:t xml:space="preserve"> that’s not too heavy.</w:t>
       </w:r>
     </w:p>
     <w:p>
@@ -276,7 +500,23 @@
         <w:spacing w:after="0"/>
       </w:pPr>
       <w:r>
-        <w:t>The variable name in python should always start with a character. So 1 is not a valid variable name while a1 is a valid variable name. We can use the round() function to round the floating point number.</w:t>
+        <w:t xml:space="preserve">The variable name in python should always start with a character. </w:t>
+      </w:r>
+      <w:proofErr w:type="gramStart"/>
+      <w:r>
+        <w:t>So</w:t>
+      </w:r>
+      <w:proofErr w:type="gramEnd"/>
+      <w:r>
+        <w:t xml:space="preserve"> 1 is not a valid variable name while a1 is a valid variable name. We can use the </w:t>
+      </w:r>
+      <w:proofErr w:type="gramStart"/>
+      <w:r>
+        <w:t>round(</w:t>
+      </w:r>
+      <w:proofErr w:type="gramEnd"/>
+      <w:r>
+        <w:t>) function to round the floating point number.</w:t>
       </w:r>
     </w:p>
     <w:p>
@@ -460,7 +700,15 @@
           </w:tcPr>
           <w:p>
             <w:r>
-              <w:t>ASCII formfeed (FF)</w:t>
+              <w:t xml:space="preserve">ASCII </w:t>
+            </w:r>
+            <w:proofErr w:type="spellStart"/>
+            <w:r>
+              <w:t>formfeed</w:t>
+            </w:r>
+            <w:proofErr w:type="spellEnd"/>
+            <w:r>
+              <w:t xml:space="preserve"> (FF)</w:t>
             </w:r>
           </w:p>
         </w:tc>
@@ -560,8 +808,13 @@
           </w:tcPr>
           <w:p>
             <w:r>
-              <w:t>\uxxxx</w:t>
+              <w:t>\</w:t>
             </w:r>
+            <w:proofErr w:type="spellStart"/>
+            <w:r>
+              <w:t>uxxxx</w:t>
+            </w:r>
+            <w:proofErr w:type="spellEnd"/>
           </w:p>
         </w:tc>
         <w:tc>
@@ -570,8 +823,13 @@
           </w:tcPr>
           <w:p>
             <w:r>
-              <w:t>Character with 16-bit hex value xxxx</w:t>
+              <w:t xml:space="preserve">Character with 16-bit hex value </w:t>
             </w:r>
+            <w:proofErr w:type="spellStart"/>
+            <w:r>
+              <w:t>xxxx</w:t>
+            </w:r>
+            <w:proofErr w:type="spellEnd"/>
           </w:p>
         </w:tc>
       </w:tr>
@@ -582,8 +840,13 @@
           </w:tcPr>
           <w:p>
             <w:r>
-              <w:t>\Uxxxxxxxx</w:t>
+              <w:t>\</w:t>
             </w:r>
+            <w:proofErr w:type="spellStart"/>
+            <w:r>
+              <w:t>Uxxxxxxxx</w:t>
+            </w:r>
+            <w:proofErr w:type="spellEnd"/>
           </w:p>
         </w:tc>
         <w:tc>
@@ -592,8 +855,13 @@
           </w:tcPr>
           <w:p>
             <w:r>
-              <w:t>Character with 32-bit hex value xxxxxxxx</w:t>
+              <w:t xml:space="preserve">Character with 32-bit hex value </w:t>
             </w:r>
+            <w:proofErr w:type="spellStart"/>
+            <w:r>
+              <w:t>xxxxxxxx</w:t>
+            </w:r>
+            <w:proofErr w:type="spellEnd"/>
           </w:p>
         </w:tc>
       </w:tr>
@@ -626,8 +894,13 @@
           </w:tcPr>
           <w:p>
             <w:r>
-              <w:t>\ooo</w:t>
+              <w:t>\</w:t>
             </w:r>
+            <w:proofErr w:type="spellStart"/>
+            <w:r>
+              <w:t>ooo</w:t>
+            </w:r>
+            <w:proofErr w:type="spellEnd"/>
           </w:p>
         </w:tc>
         <w:tc>
@@ -648,8 +921,13 @@
           </w:tcPr>
           <w:p>
             <w:r>
-              <w:t>\xhh</w:t>
+              <w:t>\</w:t>
             </w:r>
+            <w:proofErr w:type="spellStart"/>
+            <w:r>
+              <w:t>xhh</w:t>
+            </w:r>
+            <w:proofErr w:type="spellEnd"/>
           </w:p>
         </w:tc>
         <w:tc>
@@ -658,8 +936,13 @@
           </w:tcPr>
           <w:p>
             <w:r>
-              <w:t>Character with hex value hh</w:t>
+              <w:t xml:space="preserve">Character with hex value </w:t>
             </w:r>
+            <w:proofErr w:type="spellStart"/>
+            <w:r>
+              <w:t>hh</w:t>
+            </w:r>
+            <w:proofErr w:type="spellEnd"/>
           </w:p>
         </w:tc>
       </w:tr>
@@ -718,7 +1001,15 @@
         <w:spacing w:after="0"/>
       </w:pPr>
       <w:r>
-        <w:t>Num1 = int(input())</w:t>
+        <w:t>Num1 = int(</w:t>
+      </w:r>
+      <w:proofErr w:type="gramStart"/>
+      <w:r>
+        <w:t>input(</w:t>
+      </w:r>
+      <w:proofErr w:type="gramEnd"/>
+      <w:r>
+        <w:t>))</w:t>
       </w:r>
     </w:p>
     <w:p>
@@ -727,7 +1018,15 @@
         <w:spacing w:after="0"/>
       </w:pPr>
       <w:r>
-        <w:t>Num2 = int(input())</w:t>
+        <w:t>Num2 = int(</w:t>
+      </w:r>
+      <w:proofErr w:type="gramStart"/>
+      <w:r>
+        <w:t>input(</w:t>
+      </w:r>
+      <w:proofErr w:type="gramEnd"/>
+      <w:r>
+        <w:t>))</w:t>
       </w:r>
     </w:p>
     <w:p>
@@ -744,8 +1043,13 @@
         <w:pStyle w:val="ListParagraph"/>
         <w:spacing w:after="0"/>
       </w:pPr>
-      <w:r>
-        <w:t>print(Num1 + Num2)</w:t>
+      <w:proofErr w:type="gramStart"/>
+      <w:r>
+        <w:t>print(</w:t>
+      </w:r>
+      <w:proofErr w:type="gramEnd"/>
+      <w:r>
+        <w:t>Num1 + Num2)</w:t>
       </w:r>
     </w:p>
     <w:p>
@@ -782,7 +1086,15 @@
         <w:spacing w:after="0"/>
       </w:pPr>
       <w:r>
-        <w:t>Num1 = float(input())</w:t>
+        <w:t>Num1 = float(</w:t>
+      </w:r>
+      <w:proofErr w:type="gramStart"/>
+      <w:r>
+        <w:t>input(</w:t>
+      </w:r>
+      <w:proofErr w:type="gramEnd"/>
+      <w:r>
+        <w:t>))</w:t>
       </w:r>
     </w:p>
     <w:p>
@@ -791,7 +1103,15 @@
         <w:spacing w:after="0"/>
       </w:pPr>
       <w:r>
-        <w:t>Num2 = float(input())</w:t>
+        <w:t>Num2 = float(</w:t>
+      </w:r>
+      <w:proofErr w:type="gramStart"/>
+      <w:r>
+        <w:t>input(</w:t>
+      </w:r>
+      <w:proofErr w:type="gramEnd"/>
+      <w:r>
+        <w:t>))</w:t>
       </w:r>
     </w:p>
     <w:p>
@@ -808,8 +1128,13 @@
         <w:pStyle w:val="ListParagraph"/>
         <w:spacing w:after="0"/>
       </w:pPr>
-      <w:r>
-        <w:t>print(Num1 + Num2)</w:t>
+      <w:proofErr w:type="gramStart"/>
+      <w:r>
+        <w:t>print(</w:t>
+      </w:r>
+      <w:proofErr w:type="gramEnd"/>
+      <w:r>
+        <w:t>Num1 + Num2)</w:t>
       </w:r>
     </w:p>
     <w:p>
@@ -846,7 +1171,15 @@
         <w:spacing w:after="0"/>
       </w:pPr>
       <w:r>
-        <w:t>String = str(input())</w:t>
+        <w:t>String = str(</w:t>
+      </w:r>
+      <w:proofErr w:type="gramStart"/>
+      <w:r>
+        <w:t>input(</w:t>
+      </w:r>
+      <w:proofErr w:type="gramEnd"/>
+      <w:r>
+        <w:t>))</w:t>
       </w:r>
     </w:p>
     <w:p>
@@ -863,8 +1196,13 @@
         <w:pStyle w:val="ListParagraph"/>
         <w:spacing w:after="0"/>
       </w:pPr>
-      <w:r>
-        <w:t>print(String)</w:t>
+      <w:proofErr w:type="gramStart"/>
+      <w:r>
+        <w:t>print(</w:t>
+      </w:r>
+      <w:proofErr w:type="gramEnd"/>
+      <w:r>
+        <w:t>String)</w:t>
       </w:r>
     </w:p>
     <w:p>
@@ -905,9 +1243,14 @@
         </w:numPr>
         <w:spacing w:after="0"/>
       </w:pPr>
+      <w:proofErr w:type="spellStart"/>
       <w:r>
         <w:lastRenderedPageBreak/>
-        <w:t>Readline: Reads just one line of a text file.</w:t>
+        <w:t>Readline</w:t>
+      </w:r>
+      <w:proofErr w:type="spellEnd"/>
+      <w:r>
+        <w:t>: Reads just one line of a text file.</w:t>
       </w:r>
     </w:p>
     <w:p>
@@ -945,8 +1288,13 @@
         </w:numPr>
         <w:spacing w:after="0"/>
       </w:pPr>
-      <w:r>
-        <w:t>Seek(0): Moves the read/write location to the beginning of the file.</w:t>
+      <w:proofErr w:type="gramStart"/>
+      <w:r>
+        <w:t>Seek(</w:t>
+      </w:r>
+      <w:proofErr w:type="gramEnd"/>
+      <w:r>
+        <w:t>0): Moves the read/write location to the beginning of the file.</w:t>
       </w:r>
     </w:p>
     <w:p>
@@ -977,7 +1325,15 @@
         <w:spacing w:after="0"/>
       </w:pPr>
       <w:r>
-        <w:t xml:space="preserve">If we want the input() function to do nothing then we should press the </w:t>
+        <w:t xml:space="preserve">If we want the </w:t>
+      </w:r>
+      <w:proofErr w:type="gramStart"/>
+      <w:r>
+        <w:t>input(</w:t>
+      </w:r>
+      <w:proofErr w:type="gramEnd"/>
+      <w:r>
+        <w:t xml:space="preserve">) function to do nothing then we should press the </w:t>
       </w:r>
       <w:r>
         <w:rPr>
@@ -1013,7 +1369,36 @@
         <w:spacing w:after="0"/>
       </w:pPr>
       <w:r>
-        <w:t>The exists() method in the os.path. Ex: os.path.exists(‘file_ex.txt’)</w:t>
+        <w:t xml:space="preserve">The </w:t>
+      </w:r>
+      <w:proofErr w:type="gramStart"/>
+      <w:r>
+        <w:t>exists(</w:t>
+      </w:r>
+      <w:proofErr w:type="gramEnd"/>
+      <w:r>
+        <w:t xml:space="preserve">) method in the </w:t>
+      </w:r>
+      <w:proofErr w:type="spellStart"/>
+      <w:r>
+        <w:t>os.path</w:t>
+      </w:r>
+      <w:proofErr w:type="spellEnd"/>
+      <w:r>
+        <w:t xml:space="preserve">. Ex: </w:t>
+      </w:r>
+      <w:proofErr w:type="spellStart"/>
+      <w:proofErr w:type="gramStart"/>
+      <w:r>
+        <w:t>os.path</w:t>
+      </w:r>
+      <w:proofErr w:type="gramEnd"/>
+      <w:r>
+        <w:t>.exists</w:t>
+      </w:r>
+      <w:proofErr w:type="spellEnd"/>
+      <w:r>
+        <w:t>(‘file_ex.txt’)</w:t>
       </w:r>
     </w:p>
     <w:p>
@@ -1022,7 +1407,33 @@
         <w:spacing w:after="0"/>
       </w:pPr>
       <w:r>
-        <w:t>If you want to ensure that a given path points to a file and not to a directory, you can use the os.path.isfile() function. Ex: os.path.isfile(‘file_ex.txt’)</w:t>
+        <w:t xml:space="preserve">If you want to ensure that a given path points to a file and not to a directory, you can use the </w:t>
+      </w:r>
+      <w:proofErr w:type="spellStart"/>
+      <w:proofErr w:type="gramStart"/>
+      <w:r>
+        <w:t>os.path</w:t>
+      </w:r>
+      <w:proofErr w:type="gramEnd"/>
+      <w:r>
+        <w:t>.isfile</w:t>
+      </w:r>
+      <w:proofErr w:type="spellEnd"/>
+      <w:r>
+        <w:t xml:space="preserve">() function. Ex: </w:t>
+      </w:r>
+      <w:proofErr w:type="spellStart"/>
+      <w:proofErr w:type="gramStart"/>
+      <w:r>
+        <w:t>os.path</w:t>
+      </w:r>
+      <w:proofErr w:type="gramEnd"/>
+      <w:r>
+        <w:t>.isfile</w:t>
+      </w:r>
+      <w:proofErr w:type="spellEnd"/>
+      <w:r>
+        <w:t>(‘file_ex.txt’)</w:t>
       </w:r>
     </w:p>
     <w:p>
@@ -1035,7 +1446,15 @@
         <w:spacing w:after="0"/>
       </w:pPr>
       <w:r>
-        <w:t>If the file exists the open call will complete successfully and return a valid file handle. If the file does not exist however, a FileNotFoundError exception will be raised.</w:t>
+        <w:t xml:space="preserve">If the file exists the open call will complete successfully and return a valid file handle. If the file does not exist however, a </w:t>
+      </w:r>
+      <w:proofErr w:type="spellStart"/>
+      <w:r>
+        <w:t>FileNotFoundError</w:t>
+      </w:r>
+      <w:proofErr w:type="spellEnd"/>
+      <w:r>
+        <w:t xml:space="preserve"> exception will be raised.</w:t>
       </w:r>
     </w:p>
     <w:p>
@@ -1062,7 +1481,17 @@
         <w:spacing w:after="0"/>
       </w:pPr>
       <w:r>
-        <w:t xml:space="preserve">           F.close()</w:t>
+        <w:t xml:space="preserve">           </w:t>
+      </w:r>
+      <w:proofErr w:type="spellStart"/>
+      <w:proofErr w:type="gramStart"/>
+      <w:r>
+        <w:t>F.close</w:t>
+      </w:r>
+      <w:proofErr w:type="spellEnd"/>
+      <w:proofErr w:type="gramEnd"/>
+      <w:r>
+        <w:t>()</w:t>
       </w:r>
     </w:p>
     <w:p>
@@ -1071,7 +1500,15 @@
         <w:spacing w:after="0"/>
       </w:pPr>
       <w:r>
-        <w:t xml:space="preserve">      except FileNotFoundError:</w:t>
+        <w:t xml:space="preserve">      except </w:t>
+      </w:r>
+      <w:proofErr w:type="spellStart"/>
+      <w:r>
+        <w:t>FileNotFoundError</w:t>
+      </w:r>
+      <w:proofErr w:type="spellEnd"/>
+      <w:r>
+        <w:t>:</w:t>
       </w:r>
     </w:p>
     <w:p>
@@ -1080,7 +1517,15 @@
         <w:spacing w:after="0"/>
       </w:pPr>
       <w:r>
-        <w:t xml:space="preserve">           print(“File does not exist”)</w:t>
+        <w:t xml:space="preserve">           </w:t>
+      </w:r>
+      <w:proofErr w:type="gramStart"/>
+      <w:r>
+        <w:t>print(</w:t>
+      </w:r>
+      <w:proofErr w:type="gramEnd"/>
+      <w:r>
+        <w:t>“File does not exist”)</w:t>
       </w:r>
     </w:p>
     <w:p>
@@ -1093,7 +1538,23 @@
         <w:spacing w:after="0"/>
       </w:pPr>
       <w:r>
-        <w:t>Now the same “just attempt to open it” technique also works for ensuring a file is both readable and accessible. Instead of watching for FileNotFoundError exceptions you will want to look out for any kind of IOError:</w:t>
+        <w:t xml:space="preserve">Now the same “just attempt to open it” technique also works for ensuring a file is both readable and accessible. Instead of watching for </w:t>
+      </w:r>
+      <w:proofErr w:type="spellStart"/>
+      <w:r>
+        <w:t>FileNotFoundError</w:t>
+      </w:r>
+      <w:proofErr w:type="spellEnd"/>
+      <w:r>
+        <w:t xml:space="preserve"> exceptions you will want to look out for any kind of </w:t>
+      </w:r>
+      <w:proofErr w:type="spellStart"/>
+      <w:r>
+        <w:t>IOError</w:t>
+      </w:r>
+      <w:proofErr w:type="spellEnd"/>
+      <w:r>
+        <w:t>:</w:t>
       </w:r>
     </w:p>
     <w:p>
@@ -1120,7 +1581,17 @@
         <w:spacing w:after="0"/>
       </w:pPr>
       <w:r>
-        <w:t xml:space="preserve">           F.close()</w:t>
+        <w:t xml:space="preserve">           </w:t>
+      </w:r>
+      <w:proofErr w:type="spellStart"/>
+      <w:proofErr w:type="gramStart"/>
+      <w:r>
+        <w:t>F.close</w:t>
+      </w:r>
+      <w:proofErr w:type="spellEnd"/>
+      <w:proofErr w:type="gramEnd"/>
+      <w:r>
+        <w:t>()</w:t>
       </w:r>
     </w:p>
     <w:p>
@@ -1129,7 +1600,15 @@
         <w:spacing w:after="0"/>
       </w:pPr>
       <w:r>
-        <w:t xml:space="preserve">      except IOError:</w:t>
+        <w:t xml:space="preserve">      except </w:t>
+      </w:r>
+      <w:proofErr w:type="spellStart"/>
+      <w:r>
+        <w:t>IOError</w:t>
+      </w:r>
+      <w:proofErr w:type="spellEnd"/>
+      <w:r>
+        <w:t>:</w:t>
       </w:r>
     </w:p>
     <w:p>
@@ -1138,7 +1617,15 @@
         <w:spacing w:after="0"/>
       </w:pPr>
       <w:r>
-        <w:t xml:space="preserve">           print(“File is not accessible”)</w:t>
+        <w:t xml:space="preserve">           </w:t>
+      </w:r>
+      <w:proofErr w:type="gramStart"/>
+      <w:r>
+        <w:t>print(</w:t>
+      </w:r>
+      <w:proofErr w:type="gramEnd"/>
+      <w:r>
+        <w:t>“File is not accessible”)</w:t>
       </w:r>
     </w:p>
     <w:p>
@@ -1147,7 +1634,15 @@
         <w:spacing w:after="0"/>
       </w:pPr>
       <w:r>
-        <w:t xml:space="preserve">      print(“File is accessible”)</w:t>
+        <w:t xml:space="preserve">      </w:t>
+      </w:r>
+      <w:proofErr w:type="gramStart"/>
+      <w:r>
+        <w:t>print(</w:t>
+      </w:r>
+      <w:proofErr w:type="gramEnd"/>
+      <w:r>
+        <w:t>“File is accessible”)</w:t>
       </w:r>
     </w:p>
     <w:p>
@@ -1169,7 +1664,23 @@
         <w:spacing w:after="0"/>
       </w:pPr>
       <w:r>
-        <w:t>Ex:     def is_accessible(path, mode=’r’):</w:t>
+        <w:t xml:space="preserve">Ex:     def </w:t>
+      </w:r>
+      <w:proofErr w:type="spellStart"/>
+      <w:r>
+        <w:t>is_</w:t>
+      </w:r>
+      <w:proofErr w:type="gramStart"/>
+      <w:r>
+        <w:t>accessible</w:t>
+      </w:r>
+      <w:proofErr w:type="spellEnd"/>
+      <w:r>
+        <w:t>(</w:t>
+      </w:r>
+      <w:proofErr w:type="gramEnd"/>
+      <w:r>
+        <w:t>path, mode=’r’):</w:t>
       </w:r>
     </w:p>
     <w:p>
@@ -1187,7 +1698,15 @@
         <w:ind w:left="720" w:firstLine="720"/>
       </w:pPr>
       <w:r>
-        <w:t xml:space="preserve">    f = open(path, mode)</w:t>
+        <w:t xml:space="preserve">    f = </w:t>
+      </w:r>
+      <w:proofErr w:type="gramStart"/>
+      <w:r>
+        <w:t>open(</w:t>
+      </w:r>
+      <w:proofErr w:type="gramEnd"/>
+      <w:r>
+        <w:t>path, mode)</w:t>
       </w:r>
     </w:p>
     <w:p>
@@ -1196,7 +1715,17 @@
         <w:ind w:left="720" w:firstLine="720"/>
       </w:pPr>
       <w:r>
-        <w:t xml:space="preserve">    f.close()</w:t>
+        <w:t xml:space="preserve">    </w:t>
+      </w:r>
+      <w:proofErr w:type="spellStart"/>
+      <w:proofErr w:type="gramStart"/>
+      <w:r>
+        <w:t>f.close</w:t>
+      </w:r>
+      <w:proofErr w:type="spellEnd"/>
+      <w:proofErr w:type="gramEnd"/>
+      <w:r>
+        <w:t>()</w:t>
       </w:r>
     </w:p>
     <w:p>
@@ -1205,7 +1734,15 @@
         <w:ind w:left="720" w:firstLine="720"/>
       </w:pPr>
       <w:r>
-        <w:t>except IOError:</w:t>
+        <w:t xml:space="preserve">except </w:t>
+      </w:r>
+      <w:proofErr w:type="spellStart"/>
+      <w:r>
+        <w:t>IOError</w:t>
+      </w:r>
+      <w:proofErr w:type="spellEnd"/>
+      <w:r>
+        <w:t>:</w:t>
       </w:r>
     </w:p>
     <w:p>
@@ -1232,7 +1769,30 @@
       </w:pPr>
       <w:r>
         <w:tab/>
-        <w:t>Alternatively, you can use the os.access() function in the standard library to check whether a file exists and is accessible at the same time. This would be more similar to using the os.path.exists() function for checking if a file exists.</w:t>
+        <w:t xml:space="preserve">Alternatively, you can use the </w:t>
+      </w:r>
+      <w:proofErr w:type="spellStart"/>
+      <w:proofErr w:type="gramStart"/>
+      <w:r>
+        <w:t>os.access</w:t>
+      </w:r>
+      <w:proofErr w:type="spellEnd"/>
+      <w:proofErr w:type="gramEnd"/>
+      <w:r>
+        <w:t xml:space="preserve">() function in the standard library to check whether a file exists and is accessible at the same time. This would be more similar to using the </w:t>
+      </w:r>
+      <w:proofErr w:type="spellStart"/>
+      <w:proofErr w:type="gramStart"/>
+      <w:r>
+        <w:t>os.path</w:t>
+      </w:r>
+      <w:proofErr w:type="gramEnd"/>
+      <w:r>
+        <w:t>.exists</w:t>
+      </w:r>
+      <w:proofErr w:type="spellEnd"/>
+      <w:r>
+        <w:t>() function for checking if a file exists.</w:t>
       </w:r>
     </w:p>
     <w:p>
@@ -1241,7 +1801,15 @@
       </w:pPr>
       <w:r>
         <w:tab/>
-        <w:t>Using open() and a try…except clause has some advantages when it comes to file handling in Python. It can help you avoid bugs caused by file existence race conditions.</w:t>
+        <w:t xml:space="preserve">Using </w:t>
+      </w:r>
+      <w:proofErr w:type="gramStart"/>
+      <w:r>
+        <w:t>open(</w:t>
+      </w:r>
+      <w:proofErr w:type="gramEnd"/>
+      <w:r>
+        <w:t>) and a try…except clause has some advantages when it comes to file handling in Python. It can help you avoid bugs caused by file existence race conditions.</w:t>
       </w:r>
     </w:p>
     <w:p>
@@ -1254,7 +1822,15 @@
       </w:r>
       <w:r>
         <w:lastRenderedPageBreak/>
-        <w:t>executing the next line if the file is deleted then we will get an IOError which says that it is better to just directly open the file and using exception to handle whether the file exists or not.</w:t>
+        <w:t xml:space="preserve">executing the next line if the file is deleted then we will get an </w:t>
+      </w:r>
+      <w:proofErr w:type="spellStart"/>
+      <w:r>
+        <w:t>IOError</w:t>
+      </w:r>
+      <w:proofErr w:type="spellEnd"/>
+      <w:r>
+        <w:t xml:space="preserve"> which says that it is better to just directly open the file and using exception to handle whether the file exists or not.</w:t>
       </w:r>
     </w:p>
     <w:p>
@@ -1325,63 +1901,127 @@
         <w:spacing w:after="0"/>
       </w:pPr>
       <w:r>
-        <w:t>The type() function is used to find the type of the input given to the type function.</w:t>
-      </w:r>
-    </w:p>
-    <w:p>
-      <w:pPr>
-        <w:spacing w:after="0"/>
-      </w:pPr>
-      <w:r>
-        <w:t>Ex: type(eee)</w:t>
-      </w:r>
-    </w:p>
-    <w:p>
-      <w:pPr>
-        <w:spacing w:after="0"/>
-      </w:pPr>
-      <w:r>
-        <w:t xml:space="preserve">      &lt;class’str’&gt;</w:t>
-      </w:r>
-    </w:p>
-    <w:p>
-      <w:pPr>
-        <w:spacing w:after="0"/>
-      </w:pPr>
-      <w:r>
-        <w:t xml:space="preserve">      type(1)</w:t>
-      </w:r>
-    </w:p>
-    <w:p>
-      <w:pPr>
-        <w:spacing w:after="0"/>
-      </w:pPr>
-      <w:r>
-        <w:t xml:space="preserve">      &lt;class’int’&gt;</w:t>
-      </w:r>
-    </w:p>
-    <w:p>
-      <w:pPr>
-        <w:spacing w:after="0"/>
-      </w:pPr>
-      <w:r>
-        <w:t>To convert an integer to floating point you can do ex: float(99) and it will be converted to 99.0</w:t>
-      </w:r>
-    </w:p>
-    <w:p>
-      <w:pPr>
-        <w:spacing w:after="0"/>
-      </w:pPr>
-      <w:r>
-        <w:t>Integer division produces a floating point result.</w:t>
-      </w:r>
-    </w:p>
-    <w:p>
-      <w:pPr>
-        <w:spacing w:after="0"/>
-      </w:pPr>
-      <w:r>
-        <w:t>String conversions: You can also use int() and float() to convert between strings and integers. You will get an error if the string does not contain numeric characters.</w:t>
+        <w:t xml:space="preserve">The </w:t>
+      </w:r>
+      <w:proofErr w:type="gramStart"/>
+      <w:r>
+        <w:t>type(</w:t>
+      </w:r>
+      <w:proofErr w:type="gramEnd"/>
+      <w:r>
+        <w:t>) function is used to find the type of the input given to the type function.</w:t>
+      </w:r>
+    </w:p>
+    <w:p>
+      <w:pPr>
+        <w:spacing w:after="0"/>
+      </w:pPr>
+      <w:r>
+        <w:t>Ex: type(</w:t>
+      </w:r>
+      <w:proofErr w:type="spellStart"/>
+      <w:r>
+        <w:t>eee</w:t>
+      </w:r>
+      <w:proofErr w:type="spellEnd"/>
+      <w:r>
+        <w:t>)</w:t>
+      </w:r>
+    </w:p>
+    <w:p>
+      <w:pPr>
+        <w:spacing w:after="0"/>
+      </w:pPr>
+      <w:r>
+        <w:t xml:space="preserve">      &lt;</w:t>
+      </w:r>
+      <w:proofErr w:type="spellStart"/>
+      <w:r>
+        <w:t>class’str</w:t>
+      </w:r>
+      <w:proofErr w:type="spellEnd"/>
+      <w:r>
+        <w:t>’&gt;</w:t>
+      </w:r>
+    </w:p>
+    <w:p>
+      <w:pPr>
+        <w:spacing w:after="0"/>
+      </w:pPr>
+      <w:r>
+        <w:t xml:space="preserve">      </w:t>
+      </w:r>
+      <w:proofErr w:type="gramStart"/>
+      <w:r>
+        <w:t>type(</w:t>
+      </w:r>
+      <w:proofErr w:type="gramEnd"/>
+      <w:r>
+        <w:t>1)</w:t>
+      </w:r>
+    </w:p>
+    <w:p>
+      <w:pPr>
+        <w:spacing w:after="0"/>
+      </w:pPr>
+      <w:r>
+        <w:t xml:space="preserve">      &lt;</w:t>
+      </w:r>
+      <w:proofErr w:type="spellStart"/>
+      <w:r>
+        <w:t>class’int</w:t>
+      </w:r>
+      <w:proofErr w:type="spellEnd"/>
+      <w:r>
+        <w:t>’&gt;</w:t>
+      </w:r>
+    </w:p>
+    <w:p>
+      <w:pPr>
+        <w:spacing w:after="0"/>
+      </w:pPr>
+      <w:r>
+        <w:t xml:space="preserve">To convert an integer to floating point you can do ex: </w:t>
+      </w:r>
+      <w:proofErr w:type="gramStart"/>
+      <w:r>
+        <w:t>float(</w:t>
+      </w:r>
+      <w:proofErr w:type="gramEnd"/>
+      <w:r>
+        <w:t>99) and it will be converted to 99.0</w:t>
+      </w:r>
+    </w:p>
+    <w:p>
+      <w:pPr>
+        <w:spacing w:after="0"/>
+      </w:pPr>
+      <w:r>
+        <w:t xml:space="preserve">Integer division produces a </w:t>
+      </w:r>
+      <w:proofErr w:type="gramStart"/>
+      <w:r>
+        <w:t>floating point</w:t>
+      </w:r>
+      <w:proofErr w:type="gramEnd"/>
+      <w:r>
+        <w:t xml:space="preserve"> result.</w:t>
+      </w:r>
+    </w:p>
+    <w:p>
+      <w:pPr>
+        <w:spacing w:after="0"/>
+      </w:pPr>
+      <w:r>
+        <w:t xml:space="preserve">String conversions: You can also use </w:t>
+      </w:r>
+      <w:proofErr w:type="gramStart"/>
+      <w:r>
+        <w:t>int(</w:t>
+      </w:r>
+      <w:proofErr w:type="gramEnd"/>
+      <w:r>
+        <w:t>) and float() to convert between strings and integers. You will get an error if the string does not contain numeric characters.</w:t>
       </w:r>
     </w:p>
     <w:p>
@@ -1407,7 +2047,47 @@
         <w:spacing w:after="0"/>
       </w:pPr>
       <w:r>
-        <w:t>Different import modules in Python are string, re, datetime, math, random, os, multiprocessing, subprocess, socket, email, json, doctest, unittest, pdb, argparse and sys</w:t>
+        <w:t xml:space="preserve">Different import modules in Python are string, re, datetime, math, random, </w:t>
+      </w:r>
+      <w:proofErr w:type="spellStart"/>
+      <w:r>
+        <w:t>os</w:t>
+      </w:r>
+      <w:proofErr w:type="spellEnd"/>
+      <w:r>
+        <w:t xml:space="preserve">, multiprocessing, subprocess, socket, email, json, </w:t>
+      </w:r>
+      <w:proofErr w:type="spellStart"/>
+      <w:r>
+        <w:t>doctest</w:t>
+      </w:r>
+      <w:proofErr w:type="spellEnd"/>
+      <w:r>
+        <w:t xml:space="preserve">, </w:t>
+      </w:r>
+      <w:proofErr w:type="spellStart"/>
+      <w:r>
+        <w:t>unittest</w:t>
+      </w:r>
+      <w:proofErr w:type="spellEnd"/>
+      <w:r>
+        <w:t xml:space="preserve">, </w:t>
+      </w:r>
+      <w:proofErr w:type="spellStart"/>
+      <w:r>
+        <w:t>pdb</w:t>
+      </w:r>
+      <w:proofErr w:type="spellEnd"/>
+      <w:r>
+        <w:t xml:space="preserve">, </w:t>
+      </w:r>
+      <w:proofErr w:type="spellStart"/>
+      <w:r>
+        <w:t>argparse</w:t>
+      </w:r>
+      <w:proofErr w:type="spellEnd"/>
+      <w:r>
+        <w:t xml:space="preserve"> and sys</w:t>
       </w:r>
     </w:p>
     <w:p>
@@ -1435,48 +2115,78 @@
       <w:pPr>
         <w:spacing w:after="0"/>
       </w:pPr>
-      <w:r>
-        <w:t>ImportError: an import fails</w:t>
-      </w:r>
-    </w:p>
-    <w:p>
-      <w:pPr>
-        <w:spacing w:after="0"/>
-      </w:pPr>
-      <w:r>
-        <w:t>IndexError: a list is indexed with an out-of-range number</w:t>
-      </w:r>
-    </w:p>
-    <w:p>
-      <w:pPr>
-        <w:spacing w:after="0"/>
-      </w:pPr>
-      <w:r>
-        <w:t>NameError: an unknown variable is used</w:t>
-      </w:r>
-    </w:p>
-    <w:p>
-      <w:pPr>
-        <w:spacing w:after="0"/>
-      </w:pPr>
-      <w:r>
-        <w:t>SyntaxError: the code can’t be parsed properly</w:t>
-      </w:r>
-    </w:p>
-    <w:p>
-      <w:pPr>
-        <w:spacing w:after="0"/>
-      </w:pPr>
-      <w:r>
-        <w:t>TypeError: a function is called on a value of an inappropriate type</w:t>
-      </w:r>
-    </w:p>
-    <w:p>
-      <w:pPr>
-        <w:spacing w:after="0"/>
-      </w:pPr>
-      <w:r>
-        <w:t>ValueError: a function is called on a value of the correct type, but with an inappropriate value</w:t>
+      <w:proofErr w:type="spellStart"/>
+      <w:r>
+        <w:t>ImportError</w:t>
+      </w:r>
+      <w:proofErr w:type="spellEnd"/>
+      <w:r>
+        <w:t>: an import fails</w:t>
+      </w:r>
+    </w:p>
+    <w:p>
+      <w:pPr>
+        <w:spacing w:after="0"/>
+      </w:pPr>
+      <w:proofErr w:type="spellStart"/>
+      <w:r>
+        <w:t>IndexError</w:t>
+      </w:r>
+      <w:proofErr w:type="spellEnd"/>
+      <w:r>
+        <w:t>: a list is indexed with an out-of-range number</w:t>
+      </w:r>
+    </w:p>
+    <w:p>
+      <w:pPr>
+        <w:spacing w:after="0"/>
+      </w:pPr>
+      <w:proofErr w:type="spellStart"/>
+      <w:r>
+        <w:t>NameError</w:t>
+      </w:r>
+      <w:proofErr w:type="spellEnd"/>
+      <w:r>
+        <w:t>: an unknown variable is used</w:t>
+      </w:r>
+    </w:p>
+    <w:p>
+      <w:pPr>
+        <w:spacing w:after="0"/>
+      </w:pPr>
+      <w:proofErr w:type="spellStart"/>
+      <w:r>
+        <w:t>SyntaxError</w:t>
+      </w:r>
+      <w:proofErr w:type="spellEnd"/>
+      <w:r>
+        <w:t>: the code can’t be parsed properly</w:t>
+      </w:r>
+    </w:p>
+    <w:p>
+      <w:pPr>
+        <w:spacing w:after="0"/>
+      </w:pPr>
+      <w:proofErr w:type="spellStart"/>
+      <w:r>
+        <w:t>TypeError</w:t>
+      </w:r>
+      <w:proofErr w:type="spellEnd"/>
+      <w:r>
+        <w:t>: a function is called on a value of an inappropriate type</w:t>
+      </w:r>
+    </w:p>
+    <w:p>
+      <w:pPr>
+        <w:spacing w:after="0"/>
+      </w:pPr>
+      <w:proofErr w:type="spellStart"/>
+      <w:r>
+        <w:t>ValueError</w:t>
+      </w:r>
+      <w:proofErr w:type="spellEnd"/>
+      <w:r>
+        <w:t>: a function is called on a value of the correct type, but with an inappropriate value</w:t>
       </w:r>
     </w:p>
     <w:p>
@@ -1514,8 +2224,13 @@
       <w:pPr>
         <w:spacing w:after="0"/>
       </w:pPr>
-      <w:r>
-        <w:t>AssertionError exception can be caught and handled like any other exception using the try-except statement, but if not handled, this type of exception will terminate the entire program.</w:t>
+      <w:proofErr w:type="spellStart"/>
+      <w:r>
+        <w:t>AssertionError</w:t>
+      </w:r>
+      <w:proofErr w:type="spellEnd"/>
+      <w:r>
+        <w:t xml:space="preserve"> exception can be caught and handled like any other exception using the try-except statement, but if not handled, this type of exception will terminate the entire program.</w:t>
       </w:r>
     </w:p>
     <w:p>
@@ -1542,20 +2257,44 @@
         <w:spacing w:after="0"/>
       </w:pPr>
       <w:r>
-        <w:t>A useful dictionary method is get. It does the same thing as indexing, but if the key is not found in the dictionary it returns another specified value instead(‘None’, by default).</w:t>
-      </w:r>
-    </w:p>
-    <w:p>
-      <w:pPr>
-        <w:spacing w:after="0"/>
-      </w:pPr>
-    </w:p>
-    <w:p>
-      <w:pPr>
-        <w:spacing w:after="0"/>
-      </w:pPr>
-      <w:r>
-        <w:t>Tuples are very similar to lists, except that they are immutable(they cannot be changed). Also, they are created using parentheses, rather than square brackets.</w:t>
+        <w:t xml:space="preserve">A useful dictionary method is </w:t>
+      </w:r>
+      <w:proofErr w:type="gramStart"/>
+      <w:r>
+        <w:t>get</w:t>
+      </w:r>
+      <w:proofErr w:type="gramEnd"/>
+      <w:r>
+        <w:t xml:space="preserve">. It does the same thing as indexing, but if the key is not found in the dictionary it returns another specified value </w:t>
+      </w:r>
+      <w:proofErr w:type="gramStart"/>
+      <w:r>
+        <w:t>instead(</w:t>
+      </w:r>
+      <w:proofErr w:type="gramEnd"/>
+      <w:r>
+        <w:t>‘None’, by default).</w:t>
+      </w:r>
+    </w:p>
+    <w:p>
+      <w:pPr>
+        <w:spacing w:after="0"/>
+      </w:pPr>
+    </w:p>
+    <w:p>
+      <w:pPr>
+        <w:spacing w:after="0"/>
+      </w:pPr>
+      <w:r>
+        <w:t xml:space="preserve">Tuples are very similar to lists, except that they are </w:t>
+      </w:r>
+      <w:proofErr w:type="gramStart"/>
+      <w:r>
+        <w:t>immutable(</w:t>
+      </w:r>
+      <w:proofErr w:type="gramEnd"/>
+      <w:r>
+        <w:t>they cannot be changed). Also, they are created using parentheses, rather than square brackets.</w:t>
       </w:r>
     </w:p>
     <w:p>
@@ -1589,7 +2328,23 @@
         <w:spacing w:after="0"/>
       </w:pPr>
       <w:r>
-        <w:t>Ex: cubes = [i**3 for I in range(5)]</w:t>
+        <w:t>Ex: cubes = [</w:t>
+      </w:r>
+      <w:proofErr w:type="spellStart"/>
+      <w:r>
+        <w:t>i</w:t>
+      </w:r>
+      <w:proofErr w:type="spellEnd"/>
+      <w:r>
+        <w:t xml:space="preserve">**3 for I in </w:t>
+      </w:r>
+      <w:proofErr w:type="gramStart"/>
+      <w:r>
+        <w:t>range(</w:t>
+      </w:r>
+      <w:proofErr w:type="gramEnd"/>
+      <w:r>
+        <w:t>5)]</w:t>
       </w:r>
     </w:p>
     <w:p>
@@ -1626,7 +2381,39 @@
         <w:spacing w:after="0"/>
       </w:pPr>
       <w:r>
-        <w:t>Ex: evens = [i**2 for i in range(10) if i**2 % 2 == 0]</w:t>
+        <w:t>Ex: evens = [</w:t>
+      </w:r>
+      <w:proofErr w:type="spellStart"/>
+      <w:r>
+        <w:t>i</w:t>
+      </w:r>
+      <w:proofErr w:type="spellEnd"/>
+      <w:r>
+        <w:t xml:space="preserve">**2 for </w:t>
+      </w:r>
+      <w:proofErr w:type="spellStart"/>
+      <w:r>
+        <w:t>i</w:t>
+      </w:r>
+      <w:proofErr w:type="spellEnd"/>
+      <w:r>
+        <w:t xml:space="preserve"> in </w:t>
+      </w:r>
+      <w:proofErr w:type="gramStart"/>
+      <w:r>
+        <w:t>range(</w:t>
+      </w:r>
+      <w:proofErr w:type="gramEnd"/>
+      <w:r>
+        <w:t xml:space="preserve">10) if </w:t>
+      </w:r>
+      <w:proofErr w:type="spellStart"/>
+      <w:r>
+        <w:t>i</w:t>
+      </w:r>
+      <w:proofErr w:type="spellEnd"/>
+      <w:r>
+        <w:t>**2 % 2 == 0]</w:t>
       </w:r>
     </w:p>
     <w:p>
@@ -1724,8 +2511,13 @@
         <w:spacing w:after="0"/>
       </w:pPr>
       <w:r>
-        <w:t>for letter in fruit :</w:t>
-      </w:r>
+        <w:t xml:space="preserve">for letter in </w:t>
+      </w:r>
+      <w:proofErr w:type="gramStart"/>
+      <w:r>
+        <w:t>fruit :</w:t>
+      </w:r>
+      <w:proofErr w:type="gramEnd"/>
     </w:p>
     <w:p>
       <w:pPr>
@@ -1755,8 +2547,21 @@
         <w:spacing w:after="0"/>
       </w:pPr>
       <w:r>
-        <w:t>while index &lt; len(fruit) :</w:t>
-      </w:r>
+        <w:t xml:space="preserve">while index &lt; </w:t>
+      </w:r>
+      <w:proofErr w:type="spellStart"/>
+      <w:r>
+        <w:t>len</w:t>
+      </w:r>
+      <w:proofErr w:type="spellEnd"/>
+      <w:r>
+        <w:t>(fruit</w:t>
+      </w:r>
+      <w:proofErr w:type="gramStart"/>
+      <w:r>
+        <w:t>) :</w:t>
+      </w:r>
+      <w:proofErr w:type="gramEnd"/>
     </w:p>
     <w:p>
       <w:pPr>
@@ -1795,7 +2600,15 @@
         <w:spacing w:after="0"/>
       </w:pPr>
       <w:r>
-        <w:t>In python if the slice operation refers to an index of a string which is out of range then it will still not give an out of index error. For s=”Python” the output s[2:12] will give the output “thon”</w:t>
+        <w:t>In python if the slice operation refers to an index of a string which is out of range then it will still not give an out of index error. For s</w:t>
+      </w:r>
+      <w:proofErr w:type="gramStart"/>
+      <w:r>
+        <w:t>=”Python</w:t>
+      </w:r>
+      <w:proofErr w:type="gramEnd"/>
+      <w:r>
+        <w:t>” the output s[2:12] will give the output “thon”</w:t>
       </w:r>
     </w:p>
     <w:p>
@@ -1835,41 +2648,81 @@
         <w:spacing w:after="0"/>
       </w:pPr>
       <w:r>
-        <w:t>Before we can read the contents of the file, we must tell python which file we are going to work with and what we will be doing with the file. This is done with the open() function. Open() returns a “file handle” - a variable used to perform operations on the file. Similar to “File -&gt; Open” in a word processor.</w:t>
-      </w:r>
-    </w:p>
-    <w:p>
-      <w:pPr>
-        <w:spacing w:after="0"/>
-      </w:pPr>
-      <w:r>
-        <w:t>Handle = open(filename, mode)</w:t>
-      </w:r>
-    </w:p>
-    <w:p>
-      <w:pPr>
-        <w:spacing w:after="0"/>
-      </w:pPr>
-    </w:p>
-    <w:p>
-      <w:pPr>
-        <w:spacing w:after="0"/>
-      </w:pPr>
-      <w:r>
-        <w:t>When files are missing: When a file is not present the FileNotFoundError occurs in python.</w:t>
-      </w:r>
-    </w:p>
-    <w:p>
-      <w:pPr>
-        <w:spacing w:after="0"/>
-      </w:pPr>
-    </w:p>
-    <w:p>
-      <w:pPr>
-        <w:spacing w:after="0"/>
-      </w:pPr>
-      <w:r>
-        <w:t>The newline character: We use a special character called the “newline” to indicate when a line ends. We represent it as \n in strings. Newline is still one character- not two</w:t>
+        <w:t xml:space="preserve">Before we can read the contents of the file, we must tell python which file we are going to work with and what we will be doing with the file. This is done with the </w:t>
+      </w:r>
+      <w:proofErr w:type="gramStart"/>
+      <w:r>
+        <w:t>open(</w:t>
+      </w:r>
+      <w:proofErr w:type="gramEnd"/>
+      <w:r>
+        <w:t xml:space="preserve">) function. </w:t>
+      </w:r>
+      <w:proofErr w:type="gramStart"/>
+      <w:r>
+        <w:t>Open(</w:t>
+      </w:r>
+      <w:proofErr w:type="gramEnd"/>
+      <w:r>
+        <w:t>) returns a “file handle” - a variable used to perform operations on the file. Similar to “File -&gt; Open” in a word processor.</w:t>
+      </w:r>
+    </w:p>
+    <w:p>
+      <w:pPr>
+        <w:spacing w:after="0"/>
+      </w:pPr>
+      <w:r>
+        <w:t xml:space="preserve">Handle = </w:t>
+      </w:r>
+      <w:proofErr w:type="gramStart"/>
+      <w:r>
+        <w:t>open(</w:t>
+      </w:r>
+      <w:proofErr w:type="gramEnd"/>
+      <w:r>
+        <w:t>filename, mode)</w:t>
+      </w:r>
+    </w:p>
+    <w:p>
+      <w:pPr>
+        <w:spacing w:after="0"/>
+      </w:pPr>
+    </w:p>
+    <w:p>
+      <w:pPr>
+        <w:spacing w:after="0"/>
+      </w:pPr>
+      <w:r>
+        <w:t xml:space="preserve">When files are missing: When a file is not present the </w:t>
+      </w:r>
+      <w:proofErr w:type="spellStart"/>
+      <w:r>
+        <w:t>FileNotFoundError</w:t>
+      </w:r>
+      <w:proofErr w:type="spellEnd"/>
+      <w:r>
+        <w:t xml:space="preserve"> occurs in python.</w:t>
+      </w:r>
+    </w:p>
+    <w:p>
+      <w:pPr>
+        <w:spacing w:after="0"/>
+      </w:pPr>
+    </w:p>
+    <w:p>
+      <w:pPr>
+        <w:spacing w:after="0"/>
+      </w:pPr>
+      <w:r>
+        <w:t xml:space="preserve">The newline character: We use a special character called the “newline” to indicate when a line </w:t>
+      </w:r>
+      <w:proofErr w:type="gramStart"/>
+      <w:r>
+        <w:t>ends</w:t>
+      </w:r>
+      <w:proofErr w:type="gramEnd"/>
+      <w:r>
+        <w:t>. We represent it as \n in strings. Newline is still one character- not two</w:t>
       </w:r>
     </w:p>
     <w:p>
@@ -1885,33 +2738,62 @@
         <w:spacing w:after="0"/>
       </w:pPr>
       <w:r>
-        <w:t>Stuff = ‘X\nY’</w:t>
-      </w:r>
-    </w:p>
-    <w:p>
-      <w:pPr>
-        <w:spacing w:after="0"/>
-      </w:pPr>
-    </w:p>
-    <w:p>
-      <w:pPr>
-        <w:spacing w:after="0"/>
-      </w:pPr>
-      <w:r>
-        <w:t>Here in the above code the len(Stuff) will be 3 and not 4 or 2.</w:t>
-      </w:r>
-    </w:p>
-    <w:p>
-      <w:pPr>
-        <w:spacing w:after="0"/>
-      </w:pPr>
-    </w:p>
-    <w:p>
-      <w:pPr>
-        <w:spacing w:after="0"/>
-      </w:pPr>
-      <w:r>
-        <w:t>In python the print() statement always add the new line at the end of the statement.</w:t>
+        <w:t>Stuff = ‘X\</w:t>
+      </w:r>
+      <w:proofErr w:type="spellStart"/>
+      <w:r>
+        <w:t>nY</w:t>
+      </w:r>
+      <w:proofErr w:type="spellEnd"/>
+      <w:r>
+        <w:t>’</w:t>
+      </w:r>
+    </w:p>
+    <w:p>
+      <w:pPr>
+        <w:spacing w:after="0"/>
+      </w:pPr>
+    </w:p>
+    <w:p>
+      <w:pPr>
+        <w:spacing w:after="0"/>
+      </w:pPr>
+      <w:r>
+        <w:t xml:space="preserve">Here in the above code the </w:t>
+      </w:r>
+      <w:proofErr w:type="spellStart"/>
+      <w:proofErr w:type="gramStart"/>
+      <w:r>
+        <w:t>len</w:t>
+      </w:r>
+      <w:proofErr w:type="spellEnd"/>
+      <w:r>
+        <w:t>(</w:t>
+      </w:r>
+      <w:proofErr w:type="gramEnd"/>
+      <w:r>
+        <w:t>Stuff) will be 3 and not 4 or 2.</w:t>
+      </w:r>
+    </w:p>
+    <w:p>
+      <w:pPr>
+        <w:spacing w:after="0"/>
+      </w:pPr>
+    </w:p>
+    <w:p>
+      <w:pPr>
+        <w:spacing w:after="0"/>
+      </w:pPr>
+      <w:r>
+        <w:t xml:space="preserve">In python the </w:t>
+      </w:r>
+      <w:proofErr w:type="gramStart"/>
+      <w:r>
+        <w:t>print(</w:t>
+      </w:r>
+      <w:proofErr w:type="gramEnd"/>
+      <w:r>
+        <w:t>) statement always add the new line at the end of the statement.</w:t>
       </w:r>
     </w:p>
     <w:p>
@@ -2123,8 +3005,13 @@
       <w:pPr>
         <w:spacing w:after="0"/>
       </w:pPr>
-      <w:r>
-        <w:t>id() returns a unique integer ID for an  object.</w:t>
+      <w:proofErr w:type="gramStart"/>
+      <w:r>
+        <w:t>id(</w:t>
+      </w:r>
+      <w:proofErr w:type="gramEnd"/>
+      <w:r>
+        <w:t>) returns a unique integer ID for an  object.</w:t>
       </w:r>
     </w:p>
     <w:p>
@@ -2203,16 +3090,31 @@
       <w:pPr>
         <w:spacing w:after="0"/>
       </w:pPr>
-      <w:r>
-        <w:t>type() returns the type of an object.</w:t>
-      </w:r>
-    </w:p>
-    <w:p>
-      <w:pPr>
-        <w:spacing w:after="0"/>
-      </w:pPr>
-      <w:r>
-        <w:t>dir() introspects the attributes of an object.</w:t>
+      <w:proofErr w:type="gramStart"/>
+      <w:r>
+        <w:t>type(</w:t>
+      </w:r>
+      <w:proofErr w:type="gramEnd"/>
+      <w:r>
+        <w:t>) returns the type of an object.</w:t>
+      </w:r>
+    </w:p>
+    <w:p>
+      <w:pPr>
+        <w:spacing w:after="0"/>
+      </w:pPr>
+      <w:proofErr w:type="spellStart"/>
+      <w:proofErr w:type="gramStart"/>
+      <w:r>
+        <w:t>dir</w:t>
+      </w:r>
+      <w:proofErr w:type="spellEnd"/>
+      <w:r>
+        <w:t>(</w:t>
+      </w:r>
+      <w:proofErr w:type="gramEnd"/>
+      <w:r>
+        <w:t>) introspects the attributes of an object.</w:t>
       </w:r>
     </w:p>
     <w:p>
@@ -2236,7 +3138,15 @@
         <w:spacing w:after="0"/>
       </w:pPr>
       <w:r>
-        <w:t>Tuple unpacking: Destructuring operation that unpacks data structures into named references.</w:t>
+        <w:t xml:space="preserve">Tuple unpacking: </w:t>
+      </w:r>
+      <w:proofErr w:type="spellStart"/>
+      <w:r>
+        <w:t>Destructuring</w:t>
+      </w:r>
+      <w:proofErr w:type="spellEnd"/>
+      <w:r>
+        <w:t xml:space="preserve"> operation that unpacks data structures into named references.</w:t>
       </w:r>
     </w:p>
     <w:p>
@@ -2252,7 +3162,25 @@
         <w:spacing w:after="0"/>
       </w:pPr>
       <w:r>
-        <w:t>In strings concatenation with + results in temporaries. str.join() inserts a separator between a collection of strings. Call join() on the separator string.</w:t>
+        <w:t xml:space="preserve">In strings concatenation with + results in temporaries. </w:t>
+      </w:r>
+      <w:proofErr w:type="spellStart"/>
+      <w:proofErr w:type="gramStart"/>
+      <w:r>
+        <w:t>str.join</w:t>
+      </w:r>
+      <w:proofErr w:type="spellEnd"/>
+      <w:proofErr w:type="gramEnd"/>
+      <w:r>
+        <w:t xml:space="preserve">() inserts a separator between a collection of strings. Call </w:t>
+      </w:r>
+      <w:proofErr w:type="gramStart"/>
+      <w:r>
+        <w:t>join(</w:t>
+      </w:r>
+      <w:proofErr w:type="gramEnd"/>
+      <w:r>
+        <w:t>) on the separator string.</w:t>
       </w:r>
       <w:r>
         <w:t xml:space="preserve"> To concatenate invoke join on empty text.</w:t>
@@ -2284,7 +3212,15 @@
         <w:spacing w:after="0"/>
       </w:pPr>
       <w:r>
-        <w:t>For Example ex48.py the output is given as:</w:t>
+        <w:t xml:space="preserve">For </w:t>
+      </w:r>
+      <w:proofErr w:type="gramStart"/>
+      <w:r>
+        <w:t>Example</w:t>
+      </w:r>
+      <w:proofErr w:type="gramEnd"/>
+      <w:r>
+        <w:t xml:space="preserve"> ex48.py the output is given as:</w:t>
       </w:r>
     </w:p>
     <w:p>
@@ -2357,19 +3293,59 @@
         <w:t xml:space="preserve"> Signal exceptional conditions with raise. raise without an argument re-raises the current exception.</w:t>
       </w:r>
       <w:r>
-        <w:t xml:space="preserve"> Generally don’t catch TypeError.</w:t>
-      </w:r>
-      <w:r>
-        <w:t xml:space="preserve"> Use str() to convert exceptions to strings.</w:t>
+        <w:t xml:space="preserve"> </w:t>
+      </w:r>
+      <w:proofErr w:type="gramStart"/>
+      <w:r>
+        <w:t>Generally</w:t>
+      </w:r>
+      <w:proofErr w:type="gramEnd"/>
+      <w:r>
+        <w:t xml:space="preserve"> don’t catch </w:t>
+      </w:r>
+      <w:proofErr w:type="spellStart"/>
+      <w:r>
+        <w:t>TypeError</w:t>
+      </w:r>
+      <w:proofErr w:type="spellEnd"/>
+      <w:r>
+        <w:t>.</w:t>
+      </w:r>
+      <w:r>
+        <w:t xml:space="preserve"> Use </w:t>
+      </w:r>
+      <w:proofErr w:type="gramStart"/>
+      <w:r>
+        <w:t>str(</w:t>
+      </w:r>
+      <w:proofErr w:type="gramEnd"/>
+      <w:r>
+        <w:t>) to convert exceptions to strings.</w:t>
       </w:r>
       <w:r>
         <w:t xml:space="preserve"> Prefer built-in exception types when possible.</w:t>
       </w:r>
       <w:r>
-        <w:t xml:space="preserve"> Use try…finally for cleanup actions.</w:t>
-      </w:r>
-      <w:r>
-        <w:t xml:space="preserve"> Implement platform-specific actions with ImportError and EAFP</w:t>
+        <w:t xml:space="preserve"> Use try…finally for </w:t>
+      </w:r>
+      <w:proofErr w:type="spellStart"/>
+      <w:r>
+        <w:t>cleanup</w:t>
+      </w:r>
+      <w:proofErr w:type="spellEnd"/>
+      <w:r>
+        <w:t xml:space="preserve"> actions.</w:t>
+      </w:r>
+      <w:r>
+        <w:t xml:space="preserve"> Implement platform-specific actions with </w:t>
+      </w:r>
+      <w:proofErr w:type="spellStart"/>
+      <w:r>
+        <w:t>ImportError</w:t>
+      </w:r>
+      <w:proofErr w:type="spellEnd"/>
+      <w:r>
+        <w:t xml:space="preserve"> and EAFP</w:t>
       </w:r>
       <w:r>
         <w:t xml:space="preserve">. </w:t>
@@ -2385,7 +3361,15 @@
         <w:spacing w:after="0"/>
       </w:pPr>
       <w:r>
-        <w:t>List comprehension syntax: [expr(item) for item in iterable]. The example can be found in the code snippet given below:</w:t>
+        <w:t xml:space="preserve">List comprehension syntax: [expr(item) for item in </w:t>
+      </w:r>
+      <w:proofErr w:type="spellStart"/>
+      <w:r>
+        <w:t>iterable</w:t>
+      </w:r>
+      <w:proofErr w:type="spellEnd"/>
+      <w:r>
+        <w:t>]. The example can be found in the code snippet given below:</w:t>
       </w:r>
     </w:p>
     <w:p>
@@ -2455,8 +3439,13 @@
       <w:pPr>
         <w:spacing w:after="0"/>
       </w:pPr>
-      <w:r>
-        <w:t xml:space="preserve">Dict comprehension syntax: </w:t>
+      <w:proofErr w:type="spellStart"/>
+      <w:r>
+        <w:t>Dict</w:t>
+      </w:r>
+      <w:proofErr w:type="spellEnd"/>
+      <w:r>
+        <w:t xml:space="preserve"> comprehension syntax: </w:t>
       </w:r>
     </w:p>
     <w:p>
@@ -2473,7 +3462,22 @@
       </w:pPr>
       <w:r>
         <w:tab/>
-        <w:t>Key_expr(item): value_expr(item)</w:t>
+      </w:r>
+      <w:proofErr w:type="spellStart"/>
+      <w:r>
+        <w:t>Key_expr</w:t>
+      </w:r>
+      <w:proofErr w:type="spellEnd"/>
+      <w:r>
+        <w:t xml:space="preserve">(item): </w:t>
+      </w:r>
+      <w:proofErr w:type="spellStart"/>
+      <w:r>
+        <w:t>value_expr</w:t>
+      </w:r>
+      <w:proofErr w:type="spellEnd"/>
+      <w:r>
+        <w:t>(item)</w:t>
       </w:r>
     </w:p>
     <w:p>
@@ -2482,8 +3486,13 @@
         <w:ind w:firstLine="720"/>
       </w:pPr>
       <w:r>
-        <w:t>for item in iterable</w:t>
-      </w:r>
+        <w:t xml:space="preserve">for item in </w:t>
+      </w:r>
+      <w:proofErr w:type="spellStart"/>
+      <w:r>
+        <w:t>iterable</w:t>
+      </w:r>
+      <w:proofErr w:type="spellEnd"/>
     </w:p>
     <w:p>
       <w:pPr>
@@ -2510,24 +3519,58 @@
       <w:pPr>
         <w:spacing w:after="0"/>
       </w:pPr>
-      <w:r>
-        <w:t>Iterable: Can be passed to iter() to produce an iterator</w:t>
-      </w:r>
-    </w:p>
-    <w:p>
-      <w:pPr>
-        <w:spacing w:after="0"/>
-      </w:pPr>
-      <w:r>
-        <w:t>Iterator: Can be passed to next() to get the next value in the sequence</w:t>
-      </w:r>
-    </w:p>
-    <w:p>
-      <w:pPr>
-        <w:spacing w:after="0"/>
-      </w:pPr>
-      <w:r>
-        <w:t>The repl activity is shown below:</w:t>
+      <w:proofErr w:type="spellStart"/>
+      <w:r>
+        <w:t>Iterable</w:t>
+      </w:r>
+      <w:proofErr w:type="spellEnd"/>
+      <w:r>
+        <w:t xml:space="preserve">: Can be passed to </w:t>
+      </w:r>
+      <w:proofErr w:type="spellStart"/>
+      <w:proofErr w:type="gramStart"/>
+      <w:r>
+        <w:t>iter</w:t>
+      </w:r>
+      <w:proofErr w:type="spellEnd"/>
+      <w:r>
+        <w:t>(</w:t>
+      </w:r>
+      <w:proofErr w:type="gramEnd"/>
+      <w:r>
+        <w:t>) to produce an iterator</w:t>
+      </w:r>
+    </w:p>
+    <w:p>
+      <w:pPr>
+        <w:spacing w:after="0"/>
+      </w:pPr>
+      <w:r>
+        <w:t xml:space="preserve">Iterator: Can be passed to </w:t>
+      </w:r>
+      <w:proofErr w:type="gramStart"/>
+      <w:r>
+        <w:t>next(</w:t>
+      </w:r>
+      <w:proofErr w:type="gramEnd"/>
+      <w:r>
+        <w:t>) to get the next value in the sequence</w:t>
+      </w:r>
+    </w:p>
+    <w:p>
+      <w:pPr>
+        <w:spacing w:after="0"/>
+      </w:pPr>
+      <w:r>
+        <w:t xml:space="preserve">The </w:t>
+      </w:r>
+      <w:proofErr w:type="spellStart"/>
+      <w:r>
+        <w:t>repl</w:t>
+      </w:r>
+      <w:proofErr w:type="spellEnd"/>
+      <w:r>
+        <w:t xml:space="preserve"> activity is shown below:</w:t>
       </w:r>
     </w:p>
     <w:p>
@@ -2689,7 +3732,15 @@
         <w:spacing w:after="0"/>
       </w:pPr>
       <w:r>
-        <w:t>(expr(item) for item in iterable)</w:t>
+        <w:t xml:space="preserve">(expr(item) for item in </w:t>
+      </w:r>
+      <w:proofErr w:type="spellStart"/>
+      <w:r>
+        <w:t>iterable</w:t>
+      </w:r>
+      <w:proofErr w:type="spellEnd"/>
+      <w:r>
+        <w:t>)</w:t>
       </w:r>
     </w:p>
     <w:p>
@@ -2705,7 +3756,31 @@
         <w:spacing w:after="0"/>
       </w:pPr>
       <w:r>
-        <w:t>The itertools library provide many methods for iterating in a structure(list, set, dict, tuple) in Python.</w:t>
+        <w:t xml:space="preserve">The </w:t>
+      </w:r>
+      <w:proofErr w:type="spellStart"/>
+      <w:r>
+        <w:t>itertools</w:t>
+      </w:r>
+      <w:proofErr w:type="spellEnd"/>
+      <w:r>
+        <w:t xml:space="preserve"> library provide many methods for iterating in a </w:t>
+      </w:r>
+      <w:proofErr w:type="gramStart"/>
+      <w:r>
+        <w:t>structure(</w:t>
+      </w:r>
+      <w:proofErr w:type="gramEnd"/>
+      <w:r>
+        <w:t xml:space="preserve">list, set, </w:t>
+      </w:r>
+      <w:proofErr w:type="spellStart"/>
+      <w:r>
+        <w:t>dict</w:t>
+      </w:r>
+      <w:proofErr w:type="spellEnd"/>
+      <w:r>
+        <w:t>, tuple) in Python.</w:t>
       </w:r>
     </w:p>
     <w:p>
@@ -2731,8 +3806,13 @@
         </w:numPr>
         <w:spacing w:after="0"/>
       </w:pPr>
-      <w:r>
-        <w:t>any() – Determines If any elements in a series are true</w:t>
+      <w:proofErr w:type="gramStart"/>
+      <w:r>
+        <w:t>any(</w:t>
+      </w:r>
+      <w:proofErr w:type="gramEnd"/>
+      <w:r>
+        <w:t>) – Determines If any elements in a series are true</w:t>
       </w:r>
     </w:p>
     <w:p>
@@ -2744,8 +3824,13 @@
         </w:numPr>
         <w:spacing w:after="0"/>
       </w:pPr>
-      <w:r>
-        <w:t>all() – Determines if all elements in a series are true</w:t>
+      <w:proofErr w:type="gramStart"/>
+      <w:r>
+        <w:t>all(</w:t>
+      </w:r>
+      <w:proofErr w:type="gramEnd"/>
+      <w:r>
+        <w:t>) – Determines if all elements in a series are true</w:t>
       </w:r>
     </w:p>
     <w:p>
@@ -2757,9 +3842,19 @@
         </w:numPr>
         <w:spacing w:after="0"/>
       </w:pPr>
-      <w:r>
-        <w:t>zip() – Synchronize iteration across two or more iterables</w:t>
-      </w:r>
+      <w:proofErr w:type="gramStart"/>
+      <w:r>
+        <w:t>zip(</w:t>
+      </w:r>
+      <w:proofErr w:type="gramEnd"/>
+      <w:r>
+        <w:t xml:space="preserve">) – Synchronize iteration across two or more </w:t>
+      </w:r>
+      <w:proofErr w:type="spellStart"/>
+      <w:r>
+        <w:t>iterables</w:t>
+      </w:r>
+      <w:proofErr w:type="spellEnd"/>
     </w:p>
     <w:p>
       <w:pPr>
@@ -2912,7 +4007,23 @@
         <w:t>The first argument of instance methods in python always is self.</w:t>
       </w:r>
       <w:r>
-        <w:t xml:space="preserve"> __init__() is an initializer, not a constructor.</w:t>
+        <w:t xml:space="preserve"> __</w:t>
+      </w:r>
+      <w:proofErr w:type="spellStart"/>
+      <w:r>
+        <w:t>init</w:t>
+      </w:r>
+      <w:proofErr w:type="spellEnd"/>
+      <w:r>
+        <w:t>_</w:t>
+      </w:r>
+      <w:proofErr w:type="gramStart"/>
+      <w:r>
+        <w:t>_(</w:t>
+      </w:r>
+      <w:proofErr w:type="gramEnd"/>
+      <w:r>
+        <w:t>) is an initializer, not a constructor.</w:t>
       </w:r>
     </w:p>
     <w:p>
@@ -2928,7 +4039,17 @@
         <w:spacing w:after="0"/>
       </w:pPr>
       <w:r>
-        <w:t>In python the path of each module is searched in the sys.path variable</w:t>
+        <w:t xml:space="preserve">In python the path of each module is searched in the </w:t>
+      </w:r>
+      <w:proofErr w:type="spellStart"/>
+      <w:proofErr w:type="gramStart"/>
+      <w:r>
+        <w:t>sys.path</w:t>
+      </w:r>
+      <w:proofErr w:type="spellEnd"/>
+      <w:proofErr w:type="gramEnd"/>
+      <w:r>
+        <w:t xml:space="preserve"> variable</w:t>
       </w:r>
       <w:r>
         <w:t xml:space="preserve"> which contains the list of directories python searches for modules.</w:t>
@@ -2942,7 +4063,17 @@
         <w:t xml:space="preserve">To add the </w:t>
       </w:r>
       <w:r>
-        <w:t>third-party module in the python we can amend the sys.path to modify the path to include the directory in which the modules are present.</w:t>
+        <w:t xml:space="preserve">third-party module in the python we can amend the </w:t>
+      </w:r>
+      <w:proofErr w:type="spellStart"/>
+      <w:proofErr w:type="gramStart"/>
+      <w:r>
+        <w:t>sys.path</w:t>
+      </w:r>
+      <w:proofErr w:type="spellEnd"/>
+      <w:proofErr w:type="gramEnd"/>
+      <w:r>
+        <w:t xml:space="preserve"> to modify the path to include the directory in which the modules are present.</w:t>
       </w:r>
     </w:p>
     <w:p>
@@ -3151,7 +4282,15 @@
         <w:spacing w:after="0"/>
       </w:pPr>
       <w:r>
-        <w:t>from module_name import *</w:t>
+        <w:t xml:space="preserve">from </w:t>
+      </w:r>
+      <w:proofErr w:type="spellStart"/>
+      <w:r>
+        <w:t>module_name</w:t>
+      </w:r>
+      <w:proofErr w:type="spellEnd"/>
+      <w:r>
+        <w:t xml:space="preserve"> import *</w:t>
       </w:r>
     </w:p>
     <w:p>
@@ -3185,8 +4324,15 @@
         <w:spacing w:after="0"/>
       </w:pPr>
       <w:r>
-        <w:t>Python scans all entries in sys.path</w:t>
-      </w:r>
+        <w:t xml:space="preserve">Python scans all entries in </w:t>
+      </w:r>
+      <w:proofErr w:type="spellStart"/>
+      <w:proofErr w:type="gramStart"/>
+      <w:r>
+        <w:t>sys.path</w:t>
+      </w:r>
+      <w:proofErr w:type="spellEnd"/>
+      <w:proofErr w:type="gramEnd"/>
     </w:p>
     <w:p>
       <w:pPr>
@@ -3224,20 +4370,38 @@
         <w:spacing w:after="0"/>
       </w:pPr>
       <w:r>
-        <w:t>Otherwise, all matching directories in sys.path are considered as part of the namespace package</w:t>
-      </w:r>
-    </w:p>
-    <w:p>
-      <w:pPr>
-        <w:spacing w:after="0"/>
-      </w:pPr>
-    </w:p>
-    <w:p>
-      <w:pPr>
-        <w:spacing w:after="0"/>
-      </w:pPr>
-      <w:r>
-        <w:t>Classes are callable: In python classes are callable and the primary example of this feature is used when we invoke class to create a new object. The arguments that we use while instantiating an object in class can be used in the __init__ python function.</w:t>
+        <w:t xml:space="preserve">Otherwise, all matching directories in </w:t>
+      </w:r>
+      <w:proofErr w:type="spellStart"/>
+      <w:proofErr w:type="gramStart"/>
+      <w:r>
+        <w:t>sys.path</w:t>
+      </w:r>
+      <w:proofErr w:type="spellEnd"/>
+      <w:proofErr w:type="gramEnd"/>
+      <w:r>
+        <w:t xml:space="preserve"> are considered as part of the namespace package</w:t>
+      </w:r>
+    </w:p>
+    <w:p>
+      <w:pPr>
+        <w:spacing w:after="0"/>
+      </w:pPr>
+    </w:p>
+    <w:p>
+      <w:pPr>
+        <w:spacing w:after="0"/>
+      </w:pPr>
+      <w:r>
+        <w:t>Classes are callable: In python classes are callable and the primary example of this feature is used when we invoke class to create a new object. The arguments that we use while instantiating an object in class can be used in the __</w:t>
+      </w:r>
+      <w:proofErr w:type="spellStart"/>
+      <w:r>
+        <w:t>init</w:t>
+      </w:r>
+      <w:proofErr w:type="spellEnd"/>
+      <w:r>
+        <w:t>__ python function.</w:t>
       </w:r>
       <w:r>
         <w:t xml:space="preserve"> This feature of python is explained in the code snippet give below:</w:t>
@@ -3559,21 +4723,55 @@
         <w:t>. In failure to do will result in the syntax error.</w:t>
       </w:r>
       <w:r>
-        <w:t xml:space="preserve"> All the features of the extended formal argument syntax applies to functions, lambdas and all other callables:</w:t>
-      </w:r>
-    </w:p>
-    <w:p>
-      <w:pPr>
-        <w:spacing w:after="0"/>
-      </w:pPr>
+        <w:t xml:space="preserve"> All the features of the extended formal argument syntax </w:t>
+      </w:r>
+      <w:proofErr w:type="gramStart"/>
+      <w:r>
+        <w:t>applies</w:t>
+      </w:r>
+      <w:proofErr w:type="gramEnd"/>
+      <w:r>
+        <w:t xml:space="preserve"> to functions, lambdas and all other </w:t>
+      </w:r>
+      <w:proofErr w:type="spellStart"/>
+      <w:r>
+        <w:t>callables</w:t>
+      </w:r>
+      <w:proofErr w:type="spellEnd"/>
+      <w:r>
+        <w:t>:</w:t>
+      </w:r>
+    </w:p>
+    <w:p>
+      <w:pPr>
+        <w:spacing w:after="0"/>
+      </w:pPr>
+      <w:proofErr w:type="gramStart"/>
       <w:r>
         <w:t>Syntax:</w:t>
       </w:r>
       <w:r>
         <w:t>-</w:t>
       </w:r>
-      <w:r>
-        <w:t xml:space="preserve"> def extended(*args, **kwargs)</w:t>
+      <w:proofErr w:type="gramEnd"/>
+      <w:r>
+        <w:t xml:space="preserve"> def extended(*</w:t>
+      </w:r>
+      <w:proofErr w:type="spellStart"/>
+      <w:r>
+        <w:t>args</w:t>
+      </w:r>
+      <w:proofErr w:type="spellEnd"/>
+      <w:r>
+        <w:t>, **</w:t>
+      </w:r>
+      <w:proofErr w:type="spellStart"/>
+      <w:r>
+        <w:t>kwargs</w:t>
+      </w:r>
+      <w:proofErr w:type="spellEnd"/>
+      <w:r>
+        <w:t>)</w:t>
       </w:r>
       <w:r>
         <w:t>:</w:t>
@@ -3584,7 +4782,15 @@
         <w:spacing w:after="0"/>
       </w:pPr>
       <w:r>
-        <w:t>The asterisk can also be used on any iterable series as shown in the example below:</w:t>
+        <w:t xml:space="preserve">The asterisk can also be used on any </w:t>
+      </w:r>
+      <w:proofErr w:type="spellStart"/>
+      <w:r>
+        <w:t>iterable</w:t>
+      </w:r>
+      <w:proofErr w:type="spellEnd"/>
+      <w:r>
+        <w:t xml:space="preserve"> series as shown in the example below:</w:t>
       </w:r>
     </w:p>
     <w:p>
@@ -3731,7 +4937,15 @@
         <w:spacing w:after="0"/>
       </w:pPr>
       <w:r>
-        <w:t>decorators: modify or enhance the functions without changing their definintion.</w:t>
+        <w:t xml:space="preserve">decorators: modify or enhance the functions without changing their </w:t>
+      </w:r>
+      <w:proofErr w:type="spellStart"/>
+      <w:r>
+        <w:t>definintion</w:t>
+      </w:r>
+      <w:proofErr w:type="spellEnd"/>
+      <w:r>
+        <w:t>.</w:t>
       </w:r>
     </w:p>
     <w:p>
@@ -3742,7 +4956,15 @@
         <w:t>In python the validation of any field that is given in the setter method can also be used and triggered when we initialize an instance in python.</w:t>
       </w:r>
       <w:r>
-        <w:t xml:space="preserve"> So when we use the setter method for a particular field and write some code in it to modify or validate the variable behaviour it is automatically applied to the variable during the initialization that takes place when we create an object and assign the value in the __init__ constructor.</w:t>
+        <w:t xml:space="preserve"> So when we use the setter method for a particular field and write some code in it to modify or validate the variable behaviour it is automatically applied to the variable during the initialization that takes place when we create an object and assign the value in the __</w:t>
+      </w:r>
+      <w:proofErr w:type="spellStart"/>
+      <w:r>
+        <w:t>init</w:t>
+      </w:r>
+      <w:proofErr w:type="spellEnd"/>
+      <w:r>
+        <w:t>__ constructor.</w:t>
       </w:r>
     </w:p>
     <w:p>
@@ -3763,7 +4985,20 @@
         <w:spacing w:after="0"/>
       </w:pPr>
       <w:r>
-        <w:t>The built-in function repr() produces an unambiguous string representation of an object.</w:t>
+        <w:t xml:space="preserve">The built-in function </w:t>
+      </w:r>
+      <w:proofErr w:type="spellStart"/>
+      <w:proofErr w:type="gramStart"/>
+      <w:r>
+        <w:t>repr</w:t>
+      </w:r>
+      <w:proofErr w:type="spellEnd"/>
+      <w:r>
+        <w:t>(</w:t>
+      </w:r>
+      <w:proofErr w:type="gramEnd"/>
+      <w:r>
+        <w:t>) produces an unambiguous string representation of an object.</w:t>
       </w:r>
     </w:p>
     <w:p>
@@ -3859,7 +5094,15 @@
         <w:spacing w:after="0"/>
       </w:pPr>
       <w:r>
-        <w:t>Method Resolution Order(MRO) determines name lookup in all cases</w:t>
+        <w:t xml:space="preserve">Method Resolution </w:t>
+      </w:r>
+      <w:proofErr w:type="gramStart"/>
+      <w:r>
+        <w:t>Order(</w:t>
+      </w:r>
+      <w:proofErr w:type="gramEnd"/>
+      <w:r>
+        <w:t>MRO) determines name lookup in all cases</w:t>
       </w:r>
     </w:p>
     <w:p>
@@ -3891,7 +5134,28 @@
         <w:spacing w:after="0"/>
       </w:pPr>
       <w:r>
-        <w:t>For SortedIntList.__mro__ the resolution order class wise is given</w:t>
+        <w:t xml:space="preserve">For </w:t>
+      </w:r>
+      <w:proofErr w:type="spellStart"/>
+      <w:proofErr w:type="gramStart"/>
+      <w:r>
+        <w:t>SortedIntList</w:t>
+      </w:r>
+      <w:proofErr w:type="spellEnd"/>
+      <w:r>
+        <w:t>._</w:t>
+      </w:r>
+      <w:proofErr w:type="gramEnd"/>
+      <w:r>
+        <w:t>_</w:t>
+      </w:r>
+      <w:proofErr w:type="spellStart"/>
+      <w:r>
+        <w:t>mro</w:t>
+      </w:r>
+      <w:proofErr w:type="spellEnd"/>
+      <w:r>
+        <w:t>__ the resolution order class wise is given</w:t>
       </w:r>
     </w:p>
     <w:p>
@@ -3936,7 +5200,15 @@
         <w:spacing w:after="0"/>
       </w:pPr>
       <w:r>
-        <w:t>Given a method resolution order and a class C, super() gives you an object which resolves methods using only the part of the MRO which comes after C.</w:t>
+        <w:t xml:space="preserve">Given a method resolution order and a class C, </w:t>
+      </w:r>
+      <w:proofErr w:type="gramStart"/>
+      <w:r>
+        <w:t>super(</w:t>
+      </w:r>
+      <w:proofErr w:type="gramEnd"/>
+      <w:r>
+        <w:t>) gives you an object which resolves methods using only the part of the MRO which comes after C.</w:t>
       </w:r>
     </w:p>
     <w:p>
@@ -4002,7 +5274,20 @@
         <w:spacing w:after="0"/>
       </w:pPr>
       <w:r>
-        <w:t>The output of mro() method for the above example and the type of proxy for the super method is:</w:t>
+        <w:t xml:space="preserve">The output of </w:t>
+      </w:r>
+      <w:proofErr w:type="spellStart"/>
+      <w:proofErr w:type="gramStart"/>
+      <w:r>
+        <w:t>mro</w:t>
+      </w:r>
+      <w:proofErr w:type="spellEnd"/>
+      <w:r>
+        <w:t>(</w:t>
+      </w:r>
+      <w:proofErr w:type="gramEnd"/>
+      <w:r>
+        <w:t>) method for the above example and the type of proxy for the super method is:</w:t>
       </w:r>
     </w:p>
     <w:p>
@@ -4121,7 +5406,15 @@
         <w:spacing w:after="0"/>
       </w:pPr>
       <w:r>
-        <w:t>Fallback to iterable protocol</w:t>
+        <w:t xml:space="preserve">Fallback to </w:t>
+      </w:r>
+      <w:proofErr w:type="spellStart"/>
+      <w:r>
+        <w:t>iterable</w:t>
+      </w:r>
+      <w:proofErr w:type="spellEnd"/>
+      <w:r>
+        <w:t xml:space="preserve"> protocol</w:t>
       </w:r>
     </w:p>
     <w:p>
@@ -4142,7 +5435,15 @@
         <w:spacing w:after="0"/>
       </w:pPr>
       <w:r>
-        <w:t>Number of items using len(sized) function</w:t>
+        <w:t xml:space="preserve">Number of items using </w:t>
+      </w:r>
+      <w:proofErr w:type="spellStart"/>
+      <w:r>
+        <w:t>len</w:t>
+      </w:r>
+      <w:proofErr w:type="spellEnd"/>
+      <w:r>
+        <w:t>(sized) function</w:t>
       </w:r>
     </w:p>
     <w:p>
@@ -4168,15 +5469,39 @@
         <w:spacing w:after="0"/>
       </w:pPr>
       <w:r>
-        <w:t>Special method: __len__()</w:t>
-      </w:r>
-    </w:p>
-    <w:p>
-      <w:pPr>
-        <w:spacing w:after="0"/>
-      </w:pPr>
-      <w:r>
-        <w:t>The iterable protocol –</w:t>
+        <w:t>Special method: __</w:t>
+      </w:r>
+      <w:proofErr w:type="spellStart"/>
+      <w:r>
+        <w:t>len</w:t>
+      </w:r>
+      <w:proofErr w:type="spellEnd"/>
+      <w:r>
+        <w:t>_</w:t>
+      </w:r>
+      <w:proofErr w:type="gramStart"/>
+      <w:r>
+        <w:t>_(</w:t>
+      </w:r>
+      <w:proofErr w:type="gramEnd"/>
+      <w:r>
+        <w:t>)</w:t>
+      </w:r>
+    </w:p>
+    <w:p>
+      <w:pPr>
+        <w:spacing w:after="0"/>
+      </w:pPr>
+      <w:r>
+        <w:t xml:space="preserve">The </w:t>
+      </w:r>
+      <w:proofErr w:type="spellStart"/>
+      <w:r>
+        <w:t>iterable</w:t>
+      </w:r>
+      <w:proofErr w:type="spellEnd"/>
+      <w:r>
+        <w:t xml:space="preserve"> protocol –</w:t>
       </w:r>
     </w:p>
     <w:p>
@@ -4189,7 +5514,23 @@
         <w:spacing w:after="0"/>
       </w:pPr>
       <w:r>
-        <w:t>Obtain an iterator with iter(iterable) function</w:t>
+        <w:t xml:space="preserve">Obtain an iterator with </w:t>
+      </w:r>
+      <w:proofErr w:type="spellStart"/>
+      <w:r>
+        <w:t>iter</w:t>
+      </w:r>
+      <w:proofErr w:type="spellEnd"/>
+      <w:r>
+        <w:t>(</w:t>
+      </w:r>
+      <w:proofErr w:type="spellStart"/>
+      <w:r>
+        <w:t>iterable</w:t>
+      </w:r>
+      <w:proofErr w:type="spellEnd"/>
+      <w:r>
+        <w:t>) function</w:t>
       </w:r>
     </w:p>
     <w:p>
@@ -4202,7 +5543,23 @@
         <w:spacing w:after="0"/>
       </w:pPr>
       <w:r>
-        <w:t>Special method: __iter__()</w:t>
+        <w:t>Special method: __</w:t>
+      </w:r>
+      <w:proofErr w:type="spellStart"/>
+      <w:r>
+        <w:t>iter</w:t>
+      </w:r>
+      <w:proofErr w:type="spellEnd"/>
+      <w:r>
+        <w:t>_</w:t>
+      </w:r>
+      <w:proofErr w:type="gramStart"/>
+      <w:r>
+        <w:t>_(</w:t>
+      </w:r>
+      <w:proofErr w:type="gramEnd"/>
+      <w:r>
+        <w:t>)</w:t>
       </w:r>
     </w:p>
     <w:p>
@@ -4223,8 +5580,13 @@
         <w:spacing w:after="0"/>
       </w:pPr>
       <w:r>
-        <w:t>Implies container, sized and iterable</w:t>
-      </w:r>
+        <w:t xml:space="preserve">Implies container, sized and </w:t>
+      </w:r>
+      <w:proofErr w:type="spellStart"/>
+      <w:r>
+        <w:t>iterable</w:t>
+      </w:r>
+      <w:proofErr w:type="spellEnd"/>
     </w:p>
     <w:p>
       <w:pPr>
@@ -4236,7 +5598,23 @@
         <w:spacing w:after="0"/>
       </w:pPr>
       <w:r>
-        <w:t>Retrieve slices by slicing: item  = seq[index]</w:t>
+        <w:t xml:space="preserve">Retrieve slices by slicing: </w:t>
+      </w:r>
+      <w:proofErr w:type="gramStart"/>
+      <w:r>
+        <w:t>item  =</w:t>
+      </w:r>
+      <w:proofErr w:type="gramEnd"/>
+      <w:r>
+        <w:t xml:space="preserve"> </w:t>
+      </w:r>
+      <w:proofErr w:type="spellStart"/>
+      <w:r>
+        <w:t>seq</w:t>
+      </w:r>
+      <w:proofErr w:type="spellEnd"/>
+      <w:r>
+        <w:t>[index]</w:t>
       </w:r>
     </w:p>
     <w:p>
@@ -4249,7 +5627,25 @@
         <w:spacing w:after="0"/>
       </w:pPr>
       <w:r>
-        <w:t>Retrieve slices by slicing: item = seq[start:stop]</w:t>
+        <w:t xml:space="preserve">Retrieve slices by slicing: item = </w:t>
+      </w:r>
+      <w:proofErr w:type="spellStart"/>
+      <w:r>
+        <w:t>seq</w:t>
+      </w:r>
+      <w:proofErr w:type="spellEnd"/>
+      <w:r>
+        <w:t>[</w:t>
+      </w:r>
+      <w:proofErr w:type="spellStart"/>
+      <w:proofErr w:type="gramStart"/>
+      <w:r>
+        <w:t>start:stop</w:t>
+      </w:r>
+      <w:proofErr w:type="spellEnd"/>
+      <w:proofErr w:type="gramEnd"/>
+      <w:r>
+        <w:t>]</w:t>
       </w:r>
     </w:p>
     <w:p>
@@ -4262,7 +5658,23 @@
         <w:spacing w:after="0"/>
       </w:pPr>
       <w:r>
-        <w:t>Special method __getitem__()</w:t>
+        <w:t>Special method __</w:t>
+      </w:r>
+      <w:proofErr w:type="spellStart"/>
+      <w:r>
+        <w:t>getitem</w:t>
+      </w:r>
+      <w:proofErr w:type="spellEnd"/>
+      <w:r>
+        <w:t>_</w:t>
+      </w:r>
+      <w:proofErr w:type="gramStart"/>
+      <w:r>
+        <w:t>_(</w:t>
+      </w:r>
+      <w:proofErr w:type="gramEnd"/>
+      <w:r>
+        <w:t>)</w:t>
       </w:r>
     </w:p>
     <w:p>
@@ -4275,7 +5687,17 @@
         <w:spacing w:after="0"/>
       </w:pPr>
       <w:r>
-        <w:t>Find items by value: index = seq.index(item)</w:t>
+        <w:t xml:space="preserve">Find items by value: index = </w:t>
+      </w:r>
+      <w:proofErr w:type="spellStart"/>
+      <w:proofErr w:type="gramStart"/>
+      <w:r>
+        <w:t>seq.index</w:t>
+      </w:r>
+      <w:proofErr w:type="spellEnd"/>
+      <w:proofErr w:type="gramEnd"/>
+      <w:r>
+        <w:t>(item)</w:t>
       </w:r>
     </w:p>
     <w:p>
@@ -4301,7 +5723,15 @@
         <w:spacing w:after="0"/>
       </w:pPr>
       <w:r>
-        <w:t>Concatenation with + operator. Special method __add__()</w:t>
+        <w:t>Concatenation with + operator. Special method __add_</w:t>
+      </w:r>
+      <w:proofErr w:type="gramStart"/>
+      <w:r>
+        <w:t>_(</w:t>
+      </w:r>
+      <w:proofErr w:type="gramEnd"/>
+      <w:r>
+        <w:t>)</w:t>
       </w:r>
     </w:p>
     <w:p>
@@ -4314,10 +5744,34 @@
         <w:spacing w:after="0"/>
       </w:pPr>
       <w:r>
-        <w:t>Repetition with * operator. Special methods __mul__()</w:t>
-      </w:r>
-      <w:r>
-        <w:t xml:space="preserve"> and __rmul__()</w:t>
+        <w:t>Repetition with * operator. Special methods __</w:t>
+      </w:r>
+      <w:proofErr w:type="spellStart"/>
+      <w:r>
+        <w:t>mul</w:t>
+      </w:r>
+      <w:proofErr w:type="spellEnd"/>
+      <w:r>
+        <w:t>_</w:t>
+      </w:r>
+      <w:proofErr w:type="gramStart"/>
+      <w:r>
+        <w:t>_(</w:t>
+      </w:r>
+      <w:proofErr w:type="gramEnd"/>
+      <w:r>
+        <w:t>)</w:t>
+      </w:r>
+      <w:r>
+        <w:t xml:space="preserve"> and __</w:t>
+      </w:r>
+      <w:proofErr w:type="spellStart"/>
+      <w:r>
+        <w:t>rmul</w:t>
+      </w:r>
+      <w:proofErr w:type="spellEnd"/>
+      <w:r>
+        <w:t>__()</w:t>
       </w:r>
     </w:p>
     <w:p>
@@ -4330,7 +5784,25 @@
         <w:spacing w:after="0"/>
       </w:pPr>
       <w:r>
-        <w:t>Count items: num = seq.count(item). No special method</w:t>
+        <w:t xml:space="preserve">Count items: </w:t>
+      </w:r>
+      <w:proofErr w:type="spellStart"/>
+      <w:r>
+        <w:t>num</w:t>
+      </w:r>
+      <w:proofErr w:type="spellEnd"/>
+      <w:r>
+        <w:t xml:space="preserve"> = </w:t>
+      </w:r>
+      <w:proofErr w:type="spellStart"/>
+      <w:proofErr w:type="gramStart"/>
+      <w:r>
+        <w:t>seq.count</w:t>
+      </w:r>
+      <w:proofErr w:type="spellEnd"/>
+      <w:proofErr w:type="gramEnd"/>
+      <w:r>
+        <w:t>(item). No special method</w:t>
       </w:r>
     </w:p>
     <w:p>
@@ -4343,7 +5815,23 @@
         <w:spacing w:after="0"/>
       </w:pPr>
       <w:r>
-        <w:t>Produce a reversed sequence: r = reversed(seq). Special method __reversed__()</w:t>
+        <w:t>Produce a reversed sequence: r = reversed(</w:t>
+      </w:r>
+      <w:proofErr w:type="spellStart"/>
+      <w:r>
+        <w:t>seq</w:t>
+      </w:r>
+      <w:proofErr w:type="spellEnd"/>
+      <w:r>
+        <w:t>). Special method __reversed_</w:t>
+      </w:r>
+      <w:proofErr w:type="gramStart"/>
+      <w:r>
+        <w:t>_(</w:t>
+      </w:r>
+      <w:proofErr w:type="gramEnd"/>
+      <w:r>
+        <w:t>)</w:t>
       </w:r>
     </w:p>
     <w:p>
@@ -4356,7 +5844,31 @@
         <w:spacing w:after="0"/>
       </w:pPr>
       <w:r>
-        <w:t>Fallback to __getitem__() and __len__()</w:t>
+        <w:t>Fallback to __</w:t>
+      </w:r>
+      <w:proofErr w:type="spellStart"/>
+      <w:r>
+        <w:t>getitem</w:t>
+      </w:r>
+      <w:proofErr w:type="spellEnd"/>
+      <w:r>
+        <w:t>_</w:t>
+      </w:r>
+      <w:proofErr w:type="gramStart"/>
+      <w:r>
+        <w:t>_(</w:t>
+      </w:r>
+      <w:proofErr w:type="gramEnd"/>
+      <w:r>
+        <w:t>) and __</w:t>
+      </w:r>
+      <w:proofErr w:type="spellStart"/>
+      <w:r>
+        <w:t>len</w:t>
+      </w:r>
+      <w:proofErr w:type="spellEnd"/>
+      <w:r>
+        <w:t>__()</w:t>
       </w:r>
     </w:p>
     <w:p>
@@ -4400,7 +5912,15 @@
         <w:spacing w:after="0"/>
       </w:pPr>
       <w:r>
-        <w:t>__enter__(): called before entering with-statement body</w:t>
+        <w:t>__enter_</w:t>
+      </w:r>
+      <w:proofErr w:type="gramStart"/>
+      <w:r>
+        <w:t>_(</w:t>
+      </w:r>
+      <w:proofErr w:type="gramEnd"/>
+      <w:r>
+        <w:t>): called before entering with-statement body</w:t>
       </w:r>
     </w:p>
     <w:p>
@@ -4437,7 +5957,15 @@
         <w:spacing w:after="0"/>
       </w:pPr>
       <w:r>
-        <w:t>__exit__(): called when with-statement body exits</w:t>
+        <w:t>__exit_</w:t>
+      </w:r>
+      <w:proofErr w:type="gramStart"/>
+      <w:r>
+        <w:t>_(</w:t>
+      </w:r>
+      <w:proofErr w:type="gramEnd"/>
+      <w:r>
+        <w:t>): called when with-statement body exits</w:t>
       </w:r>
     </w:p>
     <w:p>
@@ -4453,15 +5981,31 @@
         <w:spacing w:after="0"/>
       </w:pPr>
       <w:r>
-        <w:t xml:space="preserve">If __exit__() returns false, the exception is propagated. </w:t>
-      </w:r>
-    </w:p>
-    <w:p>
-      <w:pPr>
-        <w:spacing w:after="0"/>
-      </w:pPr>
-      <w:r>
-        <w:t>__exit__() answers the question “should the with-statement swallow exceptions?”</w:t>
+        <w:t>If __exit_</w:t>
+      </w:r>
+      <w:proofErr w:type="gramStart"/>
+      <w:r>
+        <w:t>_(</w:t>
+      </w:r>
+      <w:proofErr w:type="gramEnd"/>
+      <w:r>
+        <w:t xml:space="preserve">) returns false, the exception is propagated. </w:t>
+      </w:r>
+    </w:p>
+    <w:p>
+      <w:pPr>
+        <w:spacing w:after="0"/>
+      </w:pPr>
+      <w:r>
+        <w:t>__exit_</w:t>
+      </w:r>
+      <w:proofErr w:type="gramStart"/>
+      <w:r>
+        <w:t>_(</w:t>
+      </w:r>
+      <w:proofErr w:type="gramEnd"/>
+      <w:r>
+        <w:t>) answers the question “should the with-statement swallow exceptions?”</w:t>
       </w:r>
     </w:p>
     <w:p>
@@ -4537,6 +6081,63 @@
       <w:r>
         <w:t>Isolate project dependencies.</w:t>
       </w:r>
+    </w:p>
+    <w:p>
+      <w:pPr>
+        <w:spacing w:after="0"/>
+      </w:pPr>
+    </w:p>
+    <w:p>
+      <w:pPr>
+        <w:spacing w:after="0"/>
+      </w:pPr>
+      <w:r>
+        <w:t xml:space="preserve">The main reason to use python </w:t>
+      </w:r>
+      <w:proofErr w:type="spellStart"/>
+      <w:proofErr w:type="gramStart"/>
+      <w:r>
+        <w:t>getattr</w:t>
+      </w:r>
+      <w:proofErr w:type="spellEnd"/>
+      <w:r>
+        <w:t>(</w:t>
+      </w:r>
+      <w:proofErr w:type="gramEnd"/>
+      <w:r>
+        <w:t xml:space="preserve">) is that we can get the value by using the name of the attribute as a string. </w:t>
+      </w:r>
+      <w:proofErr w:type="gramStart"/>
+      <w:r>
+        <w:t>So</w:t>
+      </w:r>
+      <w:proofErr w:type="gramEnd"/>
+      <w:r>
+        <w:t xml:space="preserve"> you can manually input the attribute name in your program from console. We can also extract the function name from the string by using </w:t>
+      </w:r>
+      <w:proofErr w:type="spellStart"/>
+      <w:proofErr w:type="gramStart"/>
+      <w:r>
+        <w:t>getattr</w:t>
+      </w:r>
+      <w:proofErr w:type="spellEnd"/>
+      <w:r>
+        <w:t>(</w:t>
+      </w:r>
+      <w:proofErr w:type="gramEnd"/>
+      <w:r>
+        <w:t>).</w:t>
+      </w:r>
+    </w:p>
+    <w:p>
+      <w:pPr>
+        <w:spacing w:after="0"/>
+      </w:pPr>
+    </w:p>
+    <w:p>
+      <w:pPr>
+        <w:spacing w:after="0"/>
+      </w:pPr>
     </w:p>
     <w:sectPr>
       <w:pgSz w:w="11906" w:h="16838"/>
@@ -6419,7 +8020,7 @@
 </file>
 
 <file path=customXml/itemProps2.xml><?xml version="1.0" encoding="utf-8"?>
-<ds:datastoreItem xmlns:ds="http://schemas.openxmlformats.org/officeDocument/2006/customXml" ds:itemID="{E7F9EAE8-9928-4F33-9860-DA1BD5C6A8AE}">
+<ds:datastoreItem xmlns:ds="http://schemas.openxmlformats.org/officeDocument/2006/customXml" ds:itemID="{519BA5E0-6642-4615-A609-C873BDB44999}">
   <ds:schemaRefs>
     <ds:schemaRef ds:uri="http://schemas.openxmlformats.org/officeDocument/2006/bibliography"/>
   </ds:schemaRefs>

</xml_diff>